<commit_message>
Mise à jour du rapport Word
</commit_message>
<xml_diff>
--- a/iutjava/train/IUT_TD_TP_2015.docx
+++ b/iutjava/train/IUT_TD_TP_2015.docx
@@ -803,7 +803,6 @@
                                           <w:color w:val="404040" w:themeColor="text1" w:themeTint="BF"/>
                                         </w:rPr>
                                       </w:pPr>
-                                      <w:proofErr w:type="spellStart"/>
                                       <w:r>
                                         <w:rPr>
                                           <w:smallCaps/>
@@ -811,7 +810,6 @@
                                         </w:rPr>
                                         <w:t>Cirelli</w:t>
                                       </w:r>
-                                      <w:proofErr w:type="spellEnd"/>
                                     </w:p>
                                   </w:tc>
                                   <w:tc>
@@ -1229,7 +1227,6 @@
                                     <w:color w:val="404040" w:themeColor="text1" w:themeTint="BF"/>
                                   </w:rPr>
                                 </w:pPr>
-                                <w:proofErr w:type="spellStart"/>
                                 <w:r>
                                   <w:rPr>
                                     <w:smallCaps/>
@@ -1237,7 +1234,6 @@
                                   </w:rPr>
                                   <w:t>Cirelli</w:t>
                                 </w:r>
-                                <w:proofErr w:type="spellEnd"/>
                               </w:p>
                             </w:tc>
                             <w:tc>
@@ -6010,17 +6006,8 @@
                 <w:smallCaps/>
                 <w:color w:val="404040" w:themeColor="text1" w:themeTint="BF"/>
               </w:rPr>
-              <w:t xml:space="preserve">0 - </w:t>
+              <w:t>0 - Github</w:t>
             </w:r>
-            <w:proofErr w:type="spellStart"/>
-            <w:r>
-              <w:rPr>
-                <w:smallCaps/>
-                <w:color w:val="404040" w:themeColor="text1" w:themeTint="BF"/>
-              </w:rPr>
-              <w:t>Github</w:t>
-            </w:r>
-            <w:proofErr w:type="spellEnd"/>
           </w:p>
         </w:tc>
         <w:tc>
@@ -6522,14 +6509,12 @@
       <w:r>
         <w:t xml:space="preserve"> de créer un compte </w:t>
       </w:r>
-      <w:proofErr w:type="spellStart"/>
       <w:r>
         <w:rPr>
           <w:b/>
         </w:rPr>
         <w:t>GitHub</w:t>
       </w:r>
-      <w:proofErr w:type="spellEnd"/>
       <w:r>
         <w:t xml:space="preserve"> (</w:t>
       </w:r>
@@ -6586,14 +6571,12 @@
       <w:r>
         <w:t xml:space="preserve">La documentation de </w:t>
       </w:r>
-      <w:proofErr w:type="spellStart"/>
       <w:r>
         <w:rPr>
           <w:b/>
         </w:rPr>
         <w:t>GitHub</w:t>
       </w:r>
-      <w:proofErr w:type="spellEnd"/>
       <w:r>
         <w:t xml:space="preserve"> est disponible sur </w:t>
       </w:r>
@@ -6653,14 +6636,12 @@
       <w:r>
         <w:t xml:space="preserve"> et </w:t>
       </w:r>
-      <w:proofErr w:type="spellStart"/>
       <w:r>
         <w:rPr>
           <w:i/>
         </w:rPr>
         <w:t>versionné</w:t>
       </w:r>
-      <w:proofErr w:type="spellEnd"/>
       <w:r>
         <w:t xml:space="preserve"> au même titre que vos travaux.</w:t>
       </w:r>
@@ -6679,7 +6660,6 @@
       <w:r>
         <w:t>La hiérarchie de dossiers (</w:t>
       </w:r>
-      <w:proofErr w:type="spellStart"/>
       <w:r>
         <w:rPr>
           <w:i/>
@@ -6692,7 +6672,6 @@
         </w:rPr>
         <w:t>es</w:t>
       </w:r>
-      <w:proofErr w:type="spellEnd"/>
       <w:r>
         <w:t>) devra être la suivante</w:t>
       </w:r>
@@ -6705,14 +6684,12 @@
       <w:r>
         <w:t xml:space="preserve"> cette hiérarchie, il suffira de </w:t>
       </w:r>
-      <w:proofErr w:type="spellStart"/>
       <w:r>
         <w:rPr>
           <w:i/>
         </w:rPr>
         <w:t>versionner</w:t>
       </w:r>
-      <w:proofErr w:type="spellEnd"/>
       <w:r>
         <w:rPr>
           <w:i/>
@@ -6918,7 +6895,6 @@
           </mc:Fallback>
         </mc:AlternateContent>
       </w:r>
-      <w:proofErr w:type="spellStart"/>
       <w:r>
         <w:rPr>
           <w:b/>
@@ -6926,17 +6902,7 @@
           <w:sz w:val="24"/>
           <w:szCs w:val="24"/>
         </w:rPr>
-        <w:t>Workspace</w:t>
-      </w:r>
-      <w:proofErr w:type="spellEnd"/>
-      <w:r>
-        <w:rPr>
-          <w:b/>
-          <w:i/>
-          <w:sz w:val="24"/>
-          <w:szCs w:val="24"/>
-        </w:rPr>
-        <w:t xml:space="preserve"> Eclipse</w:t>
+        <w:t>Workspace Eclipse</w:t>
       </w:r>
     </w:p>
     <w:p>
@@ -7089,7 +7055,6 @@
       <w:r>
         <w:t xml:space="preserve"> en </w:t>
       </w:r>
-      <w:proofErr w:type="spellStart"/>
       <w:r>
         <w:rPr>
           <w:b/>
@@ -7097,7 +7062,6 @@
         </w:rPr>
         <w:t>JavaDoc</w:t>
       </w:r>
-      <w:proofErr w:type="spellEnd"/>
       <w:r>
         <w:t xml:space="preserve"> et </w:t>
       </w:r>
@@ -7243,7 +7207,6 @@
       <w:r>
         <w:t xml:space="preserve">Tous les TP sont basés sur le même code : chaque TP est donc une amélioration du TP précédent. Sur votre compte </w:t>
       </w:r>
-      <w:proofErr w:type="spellStart"/>
       <w:r>
         <w:rPr>
           <w:b/>
@@ -7251,7 +7214,6 @@
         </w:rPr>
         <w:t>GitHub</w:t>
       </w:r>
-      <w:proofErr w:type="spellEnd"/>
       <w:r>
         <w:t>, il sera inutile de faire un dossier par TP, vous compléterez l’existant</w:t>
       </w:r>
@@ -7361,7 +7323,6 @@
       <w:r>
         <w:t xml:space="preserve"> </w:t>
       </w:r>
-      <w:proofErr w:type="spellStart"/>
       <w:r>
         <w:rPr>
           <w:b/>
@@ -7369,7 +7330,6 @@
         </w:rPr>
         <w:t>edu.iut.app</w:t>
       </w:r>
-      <w:proofErr w:type="spellEnd"/>
       <w:r>
         <w:rPr>
           <w:b/>
@@ -7383,7 +7343,6 @@
       <w:r>
         <w:t xml:space="preserve"> </w:t>
       </w:r>
-      <w:proofErr w:type="spellStart"/>
       <w:r>
         <w:rPr>
           <w:b/>
@@ -7398,7 +7357,6 @@
         </w:rPr>
         <w:t>gui.listeners</w:t>
       </w:r>
-      <w:proofErr w:type="spellEnd"/>
     </w:p>
     <w:p>
       <w:pPr>
@@ -7423,7 +7381,6 @@
       <w:r>
         <w:t xml:space="preserve">interface </w:t>
       </w:r>
-      <w:proofErr w:type="spellStart"/>
       <w:r>
         <w:rPr>
           <w:b/>
@@ -7431,66 +7388,22 @@
         </w:rPr>
         <w:t>IApplicationLogListener</w:t>
       </w:r>
-      <w:proofErr w:type="spellEnd"/>
       <w:r>
         <w:t xml:space="preserve"> ayant une méthode </w:t>
       </w:r>
-      <w:proofErr w:type="spellStart"/>
       <w:r>
         <w:rPr>
           <w:b/>
           <w:i/>
         </w:rPr>
-        <w:t>void</w:t>
-      </w:r>
-      <w:proofErr w:type="spellEnd"/>
+        <w:t>void newMessage(</w:t>
+      </w:r>
       <w:r>
         <w:rPr>
           <w:b/>
           <w:i/>
         </w:rPr>
-        <w:t xml:space="preserve"> </w:t>
-      </w:r>
-      <w:proofErr w:type="spellStart"/>
-      <w:proofErr w:type="gramStart"/>
-      <w:r>
-        <w:rPr>
-          <w:b/>
-          <w:i/>
-        </w:rPr>
-        <w:t>newMessage</w:t>
-      </w:r>
-      <w:proofErr w:type="spellEnd"/>
-      <w:r>
-        <w:rPr>
-          <w:b/>
-          <w:i/>
-        </w:rPr>
-        <w:t>(</w:t>
-      </w:r>
-      <w:proofErr w:type="gramEnd"/>
-      <w:r>
-        <w:rPr>
-          <w:b/>
-          <w:i/>
-        </w:rPr>
-        <w:t xml:space="preserve">String </w:t>
-      </w:r>
-      <w:proofErr w:type="spellStart"/>
-      <w:r>
-        <w:rPr>
-          <w:b/>
-          <w:i/>
-        </w:rPr>
-        <w:t>level</w:t>
-      </w:r>
-      <w:proofErr w:type="spellEnd"/>
-      <w:r>
-        <w:rPr>
-          <w:b/>
-          <w:i/>
-        </w:rPr>
-        <w:t xml:space="preserve">, </w:t>
+        <w:t xml:space="preserve">String level, </w:t>
       </w:r>
       <w:r>
         <w:rPr>
@@ -7514,7 +7427,6 @@
       <w:r>
         <w:t xml:space="preserve"> une interface </w:t>
       </w:r>
-      <w:proofErr w:type="spellStart"/>
       <w:r>
         <w:rPr>
           <w:b/>
@@ -7522,7 +7434,6 @@
         </w:rPr>
         <w:t>IApplicationLog</w:t>
       </w:r>
-      <w:proofErr w:type="spellEnd"/>
       <w:r>
         <w:t xml:space="preserve"> ayant </w:t>
       </w:r>
@@ -7545,39 +7456,12 @@
           <w:i/>
         </w:rPr>
       </w:pPr>
-      <w:proofErr w:type="spellStart"/>
-      <w:proofErr w:type="gramStart"/>
       <w:r>
         <w:rPr>
           <w:b/>
           <w:i/>
         </w:rPr>
-        <w:t>void</w:t>
-      </w:r>
-      <w:proofErr w:type="spellEnd"/>
-      <w:proofErr w:type="gramEnd"/>
-      <w:r>
-        <w:rPr>
-          <w:b/>
-          <w:i/>
-        </w:rPr>
-        <w:t xml:space="preserve"> </w:t>
-      </w:r>
-      <w:proofErr w:type="spellStart"/>
-      <w:r>
-        <w:rPr>
-          <w:b/>
-          <w:i/>
-        </w:rPr>
-        <w:t>setMessage</w:t>
-      </w:r>
-      <w:proofErr w:type="spellEnd"/>
-      <w:r>
-        <w:rPr>
-          <w:b/>
-          <w:i/>
-        </w:rPr>
-        <w:t>(String message)</w:t>
+        <w:t>void setMessage(String message)</w:t>
       </w:r>
     </w:p>
     <w:p>
@@ -7593,32 +7477,7 @@
           <w:b/>
           <w:i/>
         </w:rPr>
-        <w:t xml:space="preserve">String </w:t>
-      </w:r>
-      <w:proofErr w:type="spellStart"/>
-      <w:proofErr w:type="gramStart"/>
-      <w:r>
-        <w:rPr>
-          <w:b/>
-          <w:i/>
-        </w:rPr>
-        <w:t>getMessage</w:t>
-      </w:r>
-      <w:proofErr w:type="spellEnd"/>
-      <w:r>
-        <w:rPr>
-          <w:b/>
-          <w:i/>
-        </w:rPr>
-        <w:t>(</w:t>
-      </w:r>
-      <w:proofErr w:type="gramEnd"/>
-      <w:r>
-        <w:rPr>
-          <w:b/>
-          <w:i/>
-        </w:rPr>
-        <w:t>)</w:t>
+        <w:t>String getMessage()</w:t>
       </w:r>
     </w:p>
     <w:p>
@@ -7629,71 +7488,12 @@
           <w:numId w:val="11"/>
         </w:numPr>
       </w:pPr>
-      <w:proofErr w:type="spellStart"/>
-      <w:proofErr w:type="gramStart"/>
       <w:r>
         <w:rPr>
           <w:b/>
           <w:i/>
         </w:rPr>
-        <w:t>void</w:t>
-      </w:r>
-      <w:proofErr w:type="spellEnd"/>
-      <w:proofErr w:type="gramEnd"/>
-      <w:r>
-        <w:rPr>
-          <w:b/>
-          <w:i/>
-        </w:rPr>
-        <w:t xml:space="preserve"> </w:t>
-      </w:r>
-      <w:proofErr w:type="spellStart"/>
-      <w:r>
-        <w:rPr>
-          <w:b/>
-          <w:i/>
-        </w:rPr>
-        <w:t>addListener</w:t>
-      </w:r>
-      <w:proofErr w:type="spellEnd"/>
-      <w:r>
-        <w:rPr>
-          <w:b/>
-          <w:i/>
-        </w:rPr>
-        <w:t>(</w:t>
-      </w:r>
-      <w:proofErr w:type="spellStart"/>
-      <w:r>
-        <w:rPr>
-          <w:b/>
-          <w:i/>
-        </w:rPr>
-        <w:t>IApplicationLogListener</w:t>
-      </w:r>
-      <w:proofErr w:type="spellEnd"/>
-      <w:r>
-        <w:rPr>
-          <w:b/>
-          <w:i/>
-        </w:rPr>
-        <w:t xml:space="preserve"> </w:t>
-      </w:r>
-      <w:proofErr w:type="spellStart"/>
-      <w:r>
-        <w:rPr>
-          <w:b/>
-          <w:i/>
-        </w:rPr>
-        <w:t>listener</w:t>
-      </w:r>
-      <w:proofErr w:type="spellEnd"/>
-      <w:r>
-        <w:rPr>
-          <w:b/>
-          <w:i/>
-        </w:rPr>
-        <w:t>)</w:t>
+        <w:t>void addListener(IApplicationLogListener listener)</w:t>
       </w:r>
     </w:p>
     <w:p>
@@ -7704,46 +7504,12 @@
           <w:numId w:val="11"/>
         </w:numPr>
       </w:pPr>
-      <w:proofErr w:type="spellStart"/>
-      <w:proofErr w:type="gramStart"/>
       <w:r>
         <w:rPr>
           <w:b/>
           <w:i/>
         </w:rPr>
-        <w:t>IApplicationLogListener</w:t>
-      </w:r>
-      <w:proofErr w:type="spellEnd"/>
-      <w:r>
-        <w:rPr>
-          <w:b/>
-          <w:i/>
-        </w:rPr>
-        <w:t>[</w:t>
-      </w:r>
-      <w:proofErr w:type="gramEnd"/>
-      <w:r>
-        <w:rPr>
-          <w:b/>
-          <w:i/>
-        </w:rPr>
-        <w:t xml:space="preserve">] </w:t>
-      </w:r>
-      <w:proofErr w:type="spellStart"/>
-      <w:r>
-        <w:rPr>
-          <w:b/>
-          <w:i/>
-        </w:rPr>
-        <w:t>getpplicationLogListeners</w:t>
-      </w:r>
-      <w:proofErr w:type="spellEnd"/>
-      <w:r>
-        <w:rPr>
-          <w:b/>
-          <w:i/>
-        </w:rPr>
-        <w:t>() </w:t>
+        <w:t>IApplicationLogListener[] getpplicationLogListeners() </w:t>
       </w:r>
     </w:p>
     <w:p>
@@ -7772,7 +7538,6 @@
       <w:r>
         <w:t xml:space="preserve"> classe </w:t>
       </w:r>
-      <w:proofErr w:type="spellStart"/>
       <w:r>
         <w:rPr>
           <w:b/>
@@ -7787,11 +7552,9 @@
         </w:rPr>
         <w:t>ApplicationLog</w:t>
       </w:r>
-      <w:proofErr w:type="spellEnd"/>
       <w:r>
         <w:t xml:space="preserve"> implémentant l’interface </w:t>
       </w:r>
-      <w:proofErr w:type="spellStart"/>
       <w:r>
         <w:rPr>
           <w:b/>
@@ -7799,7 +7562,6 @@
         </w:rPr>
         <w:t>IApplicationLog</w:t>
       </w:r>
-      <w:proofErr w:type="spellEnd"/>
     </w:p>
     <w:p>
       <w:pPr>
@@ -7812,7 +7574,6 @@
       <w:r>
         <w:t xml:space="preserve">La méthode </w:t>
       </w:r>
-      <w:proofErr w:type="spellStart"/>
       <w:r>
         <w:rPr>
           <w:b/>
@@ -7820,7 +7581,6 @@
         </w:rPr>
         <w:t>setMessage</w:t>
       </w:r>
-      <w:proofErr w:type="spellEnd"/>
       <w:r>
         <w:t xml:space="preserve"> sera abstraite</w:t>
       </w:r>
@@ -7836,7 +7596,6 @@
       <w:r>
         <w:t xml:space="preserve">Cette classe devra contenir un tableau de </w:t>
       </w:r>
-      <w:proofErr w:type="spellStart"/>
       <w:r>
         <w:rPr>
           <w:b/>
@@ -7844,7 +7603,6 @@
         </w:rPr>
         <w:t>IApplicationLogListener</w:t>
       </w:r>
-      <w:proofErr w:type="spellEnd"/>
       <w:r>
         <w:rPr>
           <w:b/>
@@ -7879,77 +7637,36 @@
       <w:r>
         <w:t xml:space="preserve"> </w:t>
       </w:r>
-      <w:proofErr w:type="spellStart"/>
       <w:r>
         <w:rPr>
           <w:b/>
           <w:i/>
         </w:rPr>
-        <w:t>ApplicationErrorLog</w:t>
-      </w:r>
-      <w:proofErr w:type="spellEnd"/>
+        <w:t>ApplicationErrorLog, ApplicationWarningsLog, ApplicationInfoLog</w:t>
+      </w:r>
+      <w:r>
+        <w:t xml:space="preserve"> </w:t>
+      </w:r>
+      <w:r>
+        <w:t xml:space="preserve">dérivant de </w:t>
+      </w:r>
+      <w:r>
+        <w:t xml:space="preserve"> </w:t>
+      </w:r>
       <w:r>
         <w:rPr>
           <w:b/>
           <w:i/>
         </w:rPr>
-        <w:t xml:space="preserve">, </w:t>
-      </w:r>
-      <w:proofErr w:type="spellStart"/>
+        <w:t>Abstract</w:t>
+      </w:r>
       <w:r>
         <w:rPr>
           <w:b/>
           <w:i/>
         </w:rPr>
-        <w:t>ApplicationWarningsLog</w:t>
-      </w:r>
-      <w:proofErr w:type="spellEnd"/>
-      <w:r>
-        <w:rPr>
-          <w:b/>
-          <w:i/>
-        </w:rPr>
-        <w:t xml:space="preserve">, </w:t>
-      </w:r>
-      <w:proofErr w:type="spellStart"/>
-      <w:r>
-        <w:rPr>
-          <w:b/>
-          <w:i/>
-        </w:rPr>
-        <w:t>ApplicationInfoLog</w:t>
-      </w:r>
-      <w:proofErr w:type="spellEnd"/>
-      <w:r>
-        <w:t xml:space="preserve"> </w:t>
-      </w:r>
-      <w:r>
-        <w:t xml:space="preserve">dérivant </w:t>
-      </w:r>
-      <w:proofErr w:type="gramStart"/>
-      <w:r>
-        <w:t xml:space="preserve">de </w:t>
-      </w:r>
-      <w:r>
-        <w:t xml:space="preserve"> </w:t>
-      </w:r>
-      <w:proofErr w:type="spellStart"/>
-      <w:r>
-        <w:rPr>
-          <w:b/>
-          <w:i/>
-        </w:rPr>
-        <w:t>Abstract</w:t>
-      </w:r>
-      <w:r>
-        <w:rPr>
-          <w:b/>
-          <w:i/>
-        </w:rPr>
         <w:t>ApplicationLog</w:t>
       </w:r>
-      <w:proofErr w:type="spellEnd"/>
-      <w:proofErr w:type="gramEnd"/>
       <w:r>
         <w:rPr>
           <w:b/>
@@ -7969,7 +7686,6 @@
       <w:r>
         <w:t xml:space="preserve">Ces classes devront contenir un tableau de </w:t>
       </w:r>
-      <w:proofErr w:type="spellStart"/>
       <w:r>
         <w:rPr>
           <w:b/>
@@ -7977,7 +7693,6 @@
         </w:rPr>
         <w:t>IApplicationLogListener</w:t>
       </w:r>
-      <w:proofErr w:type="spellEnd"/>
       <w:r>
         <w:rPr>
           <w:b/>
@@ -8000,7 +7715,6 @@
       <w:r>
         <w:t xml:space="preserve">La méthode </w:t>
       </w:r>
-      <w:proofErr w:type="spellStart"/>
       <w:r>
         <w:rPr>
           <w:b/>
@@ -8008,11 +7722,9 @@
         </w:rPr>
         <w:t>setMessage</w:t>
       </w:r>
-      <w:proofErr w:type="spellEnd"/>
       <w:r>
         <w:t xml:space="preserve"> doit appeler la méthode </w:t>
       </w:r>
-      <w:proofErr w:type="spellStart"/>
       <w:r>
         <w:rPr>
           <w:b/>
@@ -8020,11 +7732,9 @@
         </w:rPr>
         <w:t>newMessage</w:t>
       </w:r>
-      <w:proofErr w:type="spellEnd"/>
       <w:r>
         <w:t xml:space="preserve"> de chaque élément du tableau de </w:t>
       </w:r>
-      <w:proofErr w:type="spellStart"/>
       <w:r>
         <w:rPr>
           <w:b/>
@@ -8032,7 +7742,6 @@
         </w:rPr>
         <w:t>IApplicationLogListener</w:t>
       </w:r>
-      <w:proofErr w:type="spellEnd"/>
       <w:r>
         <w:t xml:space="preserve"> et </w:t>
       </w:r>
@@ -8061,14 +7770,8 @@
         <w:t>la</w:t>
       </w:r>
       <w:r>
-        <w:t xml:space="preserve"> boîte de dial</w:t>
-      </w:r>
-      <w:bookmarkStart w:id="7" w:name="_GoBack"/>
-      <w:bookmarkEnd w:id="7"/>
-      <w:r>
-        <w:t xml:space="preserve">ogue abstraite </w:t>
-      </w:r>
-      <w:proofErr w:type="spellStart"/>
+        <w:t xml:space="preserve"> boîte de dialogue abstraite </w:t>
+      </w:r>
       <w:r>
         <w:rPr>
           <w:b/>
@@ -8076,14 +7779,12 @@
         </w:rPr>
         <w:t>AbstractApplicationMessageDialog</w:t>
       </w:r>
-      <w:proofErr w:type="spellEnd"/>
       <w:r>
         <w:t xml:space="preserve"> </w:t>
       </w:r>
       <w:r>
         <w:t xml:space="preserve">implémentant l’interface </w:t>
       </w:r>
-      <w:proofErr w:type="spellStart"/>
       <w:r>
         <w:rPr>
           <w:b/>
@@ -8091,7 +7792,6 @@
         </w:rPr>
         <w:t>IApplicationLogListener</w:t>
       </w:r>
-      <w:proofErr w:type="spellEnd"/>
     </w:p>
     <w:p>
       <w:pPr>
@@ -8101,45 +7801,15 @@
           <w:numId w:val="9"/>
         </w:numPr>
       </w:pPr>
-      <w:proofErr w:type="gramStart"/>
-      <w:r>
-        <w:t>ajouter</w:t>
-      </w:r>
-      <w:proofErr w:type="gramEnd"/>
-      <w:r>
-        <w:t xml:space="preserve"> une méthode abstraite </w:t>
-      </w:r>
-      <w:proofErr w:type="spellStart"/>
+      <w:r>
+        <w:t xml:space="preserve">ajouter une méthode abstraite </w:t>
+      </w:r>
       <w:r>
         <w:rPr>
           <w:b/>
           <w:i/>
         </w:rPr>
-        <w:t>void</w:t>
-      </w:r>
-      <w:proofErr w:type="spellEnd"/>
-      <w:r>
-        <w:rPr>
-          <w:b/>
-          <w:i/>
-        </w:rPr>
-        <w:t xml:space="preserve"> </w:t>
-      </w:r>
-      <w:proofErr w:type="spellStart"/>
-      <w:r>
-        <w:rPr>
-          <w:b/>
-          <w:i/>
-        </w:rPr>
-        <w:t>showMessage</w:t>
-      </w:r>
-      <w:proofErr w:type="spellEnd"/>
-      <w:r>
-        <w:rPr>
-          <w:b/>
-          <w:i/>
-        </w:rPr>
-        <w:t>( )</w:t>
+        <w:t>void showMessage( )</w:t>
       </w:r>
       <w:r>
         <w:t xml:space="preserve">, cette méthode doit être accessible par les classe filles seulement. </w:t>
@@ -8153,23 +7823,16 @@
           <w:numId w:val="9"/>
         </w:numPr>
       </w:pPr>
-      <w:proofErr w:type="gramStart"/>
-      <w:r>
-        <w:t>la</w:t>
-      </w:r>
-      <w:proofErr w:type="gramEnd"/>
-      <w:r>
-        <w:t xml:space="preserve"> méthode </w:t>
-      </w:r>
-      <w:proofErr w:type="spellStart"/>
+      <w:r>
+        <w:t xml:space="preserve">la méthode </w:t>
+      </w:r>
       <w:r>
         <w:rPr>
           <w:b/>
           <w:i/>
         </w:rPr>
-        <w:t>void</w:t>
-      </w:r>
-      <w:proofErr w:type="spellEnd"/>
+        <w:t>void newMessage(String message)</w:t>
+      </w:r>
       <w:r>
         <w:rPr>
           <w:b/>
@@ -8177,47 +7840,15 @@
         </w:rPr>
         <w:t xml:space="preserve"> </w:t>
       </w:r>
-      <w:proofErr w:type="spellStart"/>
+      <w:r>
+        <w:t xml:space="preserve">doit appeler la méthode </w:t>
+      </w:r>
       <w:r>
         <w:rPr>
           <w:b/>
           <w:i/>
         </w:rPr>
-        <w:t>newMessage</w:t>
-      </w:r>
-      <w:proofErr w:type="spellEnd"/>
-      <w:r>
-        <w:rPr>
-          <w:b/>
-          <w:i/>
-        </w:rPr>
-        <w:t>(String message)</w:t>
-      </w:r>
-      <w:r>
-        <w:rPr>
-          <w:b/>
-          <w:i/>
-        </w:rPr>
-        <w:t xml:space="preserve"> </w:t>
-      </w:r>
-      <w:r>
-        <w:t xml:space="preserve">doit appeler la méthode </w:t>
-      </w:r>
-      <w:proofErr w:type="spellStart"/>
-      <w:r>
-        <w:rPr>
-          <w:b/>
-          <w:i/>
-        </w:rPr>
-        <w:t>showMessage</w:t>
-      </w:r>
-      <w:proofErr w:type="spellEnd"/>
-      <w:r>
-        <w:rPr>
-          <w:b/>
-          <w:i/>
-        </w:rPr>
-        <w:t>( )</w:t>
+        <w:t>showMessage( )</w:t>
       </w:r>
     </w:p>
     <w:p>
@@ -8240,7 +7871,6 @@
       <w:r>
         <w:t xml:space="preserve">3 boites de dialogue dérivant de </w:t>
       </w:r>
-      <w:proofErr w:type="spellStart"/>
       <w:r>
         <w:rPr>
           <w:b/>
@@ -8248,7 +7878,6 @@
         </w:rPr>
         <w:t>AbstractApplicationMessageDialog</w:t>
       </w:r>
-      <w:proofErr w:type="spellEnd"/>
       <w:r>
         <w:rPr>
           <w:b/>
@@ -8272,8 +7901,6 @@
           <w:i/>
         </w:rPr>
       </w:pPr>
-      <w:proofErr w:type="spellStart"/>
-      <w:proofErr w:type="gramStart"/>
       <w:r>
         <w:rPr>
           <w:b/>
@@ -8286,24 +7913,15 @@
           <w:b/>
           <w:i/>
         </w:rPr>
-        <w:t>Dialog</w:t>
-      </w:r>
-      <w:proofErr w:type="spellEnd"/>
+        <w:t>Dialog </w:t>
+      </w:r>
       <w:r>
         <w:rPr>
           <w:b/>
           <w:i/>
         </w:rPr>
-        <w:t> </w:t>
-      </w:r>
-      <w:r>
-        <w:rPr>
-          <w:b/>
-          <w:i/>
-        </w:rPr>
         <w:t>,</w:t>
       </w:r>
-      <w:proofErr w:type="gramEnd"/>
       <w:r>
         <w:rPr>
           <w:b/>
@@ -8327,7 +7945,6 @@
           <w:i/>
         </w:rPr>
       </w:pPr>
-      <w:proofErr w:type="spellStart"/>
       <w:r>
         <w:rPr>
           <w:b/>
@@ -8342,7 +7959,6 @@
         </w:rPr>
         <w:t>Dialog</w:t>
       </w:r>
-      <w:proofErr w:type="spellEnd"/>
       <w:r>
         <w:t>, affichant un avertissement</w:t>
       </w:r>
@@ -8359,7 +7975,6 @@
           <w:i/>
         </w:rPr>
       </w:pPr>
-      <w:proofErr w:type="spellStart"/>
       <w:r>
         <w:rPr>
           <w:b/>
@@ -8374,7 +7989,6 @@
         </w:rPr>
         <w:t>Dialog</w:t>
       </w:r>
-      <w:proofErr w:type="spellEnd"/>
       <w:r>
         <w:t>, affichant un message</w:t>
       </w:r>
@@ -8388,7 +8002,7 @@
       <w:pPr>
         <w:pStyle w:val="Titre3"/>
       </w:pPr>
-      <w:bookmarkStart w:id="8" w:name="_Toc430965360"/>
+      <w:bookmarkStart w:id="7" w:name="_Toc430965360"/>
       <w:r>
         <w:t>Exercice 2 : </w:t>
       </w:r>
@@ -8398,7 +8012,7 @@
       <w:r>
         <w:t>s</w:t>
       </w:r>
-      <w:bookmarkEnd w:id="8"/>
+      <w:bookmarkEnd w:id="7"/>
     </w:p>
     <w:p>
       <w:r>
@@ -8407,7 +8021,6 @@
       <w:r>
         <w:t xml:space="preserve"> </w:t>
       </w:r>
-      <w:proofErr w:type="spellStart"/>
       <w:r>
         <w:rPr>
           <w:b/>
@@ -8415,7 +8028,6 @@
         </w:rPr>
         <w:t>ApplicationLogs</w:t>
       </w:r>
-      <w:proofErr w:type="spellEnd"/>
     </w:p>
     <w:p>
       <w:pPr>
@@ -8428,7 +8040,6 @@
       <w:r>
         <w:t xml:space="preserve">La classe </w:t>
       </w:r>
-      <w:proofErr w:type="spellStart"/>
       <w:r>
         <w:rPr>
           <w:b/>
@@ -8436,7 +8047,6 @@
         </w:rPr>
         <w:t>ApplicationLogs</w:t>
       </w:r>
-      <w:proofErr w:type="spellEnd"/>
       <w:r>
         <w:rPr>
           <w:b/>
@@ -8450,7 +8060,6 @@
       <w:r>
         <w:t xml:space="preserve"> de </w:t>
       </w:r>
-      <w:proofErr w:type="spellStart"/>
       <w:r>
         <w:rPr>
           <w:b/>
@@ -8458,7 +8067,6 @@
         </w:rPr>
         <w:t>IApplicationLog</w:t>
       </w:r>
-      <w:proofErr w:type="spellEnd"/>
     </w:p>
     <w:p>
       <w:pPr>
@@ -8493,69 +8101,26 @@
           <w:i/>
         </w:rPr>
       </w:pPr>
-      <w:proofErr w:type="spellStart"/>
       <w:r>
         <w:rPr>
           <w:b/>
           <w:i/>
         </w:rPr>
-        <w:t>ArrayList</w:t>
-      </w:r>
-      <w:proofErr w:type="spellEnd"/>
+        <w:t>ArrayList&lt;IApplication</w:t>
+      </w:r>
       <w:r>
         <w:rPr>
           <w:b/>
           <w:i/>
         </w:rPr>
-        <w:t>&lt;</w:t>
-      </w:r>
-      <w:proofErr w:type="spellStart"/>
+        <w:t>Log</w:t>
+      </w:r>
       <w:r>
         <w:rPr>
           <w:b/>
           <w:i/>
         </w:rPr>
-        <w:t>IApplication</w:t>
-      </w:r>
-      <w:r>
-        <w:rPr>
-          <w:b/>
-          <w:i/>
-        </w:rPr>
-        <w:t>Log</w:t>
-      </w:r>
-      <w:proofErr w:type="spellEnd"/>
-      <w:r>
-        <w:rPr>
-          <w:b/>
-          <w:i/>
-        </w:rPr>
-        <w:t xml:space="preserve">&gt; </w:t>
-      </w:r>
-      <w:proofErr w:type="spellStart"/>
-      <w:proofErr w:type="gramStart"/>
-      <w:r>
-        <w:rPr>
-          <w:b/>
-          <w:i/>
-        </w:rPr>
-        <w:t>getErrors</w:t>
-      </w:r>
-      <w:proofErr w:type="spellEnd"/>
-      <w:r>
-        <w:rPr>
-          <w:b/>
-          <w:i/>
-        </w:rPr>
-        <w:t>(</w:t>
-      </w:r>
-      <w:proofErr w:type="gramEnd"/>
-      <w:r>
-        <w:rPr>
-          <w:b/>
-          <w:i/>
-        </w:rPr>
-        <w:t>),</w:t>
+        <w:t>&gt; getErrors(),</w:t>
       </w:r>
     </w:p>
     <w:p>
@@ -8570,69 +8135,26 @@
           <w:i/>
         </w:rPr>
       </w:pPr>
-      <w:proofErr w:type="spellStart"/>
       <w:r>
         <w:rPr>
           <w:b/>
           <w:i/>
         </w:rPr>
-        <w:t>ArrayList</w:t>
-      </w:r>
-      <w:proofErr w:type="spellEnd"/>
+        <w:t>ArrayList&lt;IApplication</w:t>
+      </w:r>
       <w:r>
         <w:rPr>
           <w:b/>
           <w:i/>
         </w:rPr>
-        <w:t>&lt;</w:t>
-      </w:r>
-      <w:proofErr w:type="spellStart"/>
+        <w:t>Log</w:t>
+      </w:r>
       <w:r>
         <w:rPr>
           <w:b/>
           <w:i/>
         </w:rPr>
-        <w:t>IApplication</w:t>
-      </w:r>
-      <w:r>
-        <w:rPr>
-          <w:b/>
-          <w:i/>
-        </w:rPr>
-        <w:t>Log</w:t>
-      </w:r>
-      <w:proofErr w:type="spellEnd"/>
-      <w:r>
-        <w:rPr>
-          <w:b/>
-          <w:i/>
-        </w:rPr>
-        <w:t xml:space="preserve">&gt; </w:t>
-      </w:r>
-      <w:proofErr w:type="spellStart"/>
-      <w:proofErr w:type="gramStart"/>
-      <w:r>
-        <w:rPr>
-          <w:b/>
-          <w:i/>
-        </w:rPr>
-        <w:t>getWarnings</w:t>
-      </w:r>
-      <w:proofErr w:type="spellEnd"/>
-      <w:r>
-        <w:rPr>
-          <w:b/>
-          <w:i/>
-        </w:rPr>
-        <w:t>(</w:t>
-      </w:r>
-      <w:proofErr w:type="gramEnd"/>
-      <w:r>
-        <w:rPr>
-          <w:b/>
-          <w:i/>
-        </w:rPr>
-        <w:t>),</w:t>
+        <w:t>&gt; getWarnings(),</w:t>
       </w:r>
     </w:p>
     <w:p>
@@ -8647,69 +8169,26 @@
           <w:i/>
         </w:rPr>
       </w:pPr>
-      <w:proofErr w:type="spellStart"/>
       <w:r>
         <w:rPr>
           <w:b/>
           <w:i/>
         </w:rPr>
-        <w:t>ArrayList</w:t>
-      </w:r>
-      <w:proofErr w:type="spellEnd"/>
+        <w:t>ArrayList&lt;IApplication</w:t>
+      </w:r>
       <w:r>
         <w:rPr>
           <w:b/>
           <w:i/>
         </w:rPr>
-        <w:t>&lt;</w:t>
-      </w:r>
-      <w:proofErr w:type="spellStart"/>
+        <w:t>Log</w:t>
+      </w:r>
       <w:r>
         <w:rPr>
           <w:b/>
           <w:i/>
         </w:rPr>
-        <w:t>IApplication</w:t>
-      </w:r>
-      <w:r>
-        <w:rPr>
-          <w:b/>
-          <w:i/>
-        </w:rPr>
-        <w:t>Log</w:t>
-      </w:r>
-      <w:proofErr w:type="spellEnd"/>
-      <w:r>
-        <w:rPr>
-          <w:b/>
-          <w:i/>
-        </w:rPr>
-        <w:t xml:space="preserve">&gt; </w:t>
-      </w:r>
-      <w:proofErr w:type="spellStart"/>
-      <w:proofErr w:type="gramStart"/>
-      <w:r>
-        <w:rPr>
-          <w:b/>
-          <w:i/>
-        </w:rPr>
-        <w:t>getInfos</w:t>
-      </w:r>
-      <w:proofErr w:type="spellEnd"/>
-      <w:r>
-        <w:rPr>
-          <w:b/>
-          <w:i/>
-        </w:rPr>
-        <w:t>(</w:t>
-      </w:r>
-      <w:proofErr w:type="gramEnd"/>
-      <w:r>
-        <w:rPr>
-          <w:b/>
-          <w:i/>
-        </w:rPr>
-        <w:t>)</w:t>
+        <w:t>&gt; getInfos()</w:t>
       </w:r>
     </w:p>
     <w:p/>
@@ -8717,7 +8196,7 @@
       <w:pPr>
         <w:pStyle w:val="Titre3"/>
       </w:pPr>
-      <w:bookmarkStart w:id="9" w:name="_Toc430965361"/>
+      <w:bookmarkStart w:id="8" w:name="_Toc430965361"/>
       <w:r>
         <w:t xml:space="preserve">Exercice </w:t>
       </w:r>
@@ -8745,7 +8224,7 @@
       <w:r>
         <w:t> : implémentation partielle d’un agenda</w:t>
       </w:r>
-      <w:bookmarkEnd w:id="9"/>
+      <w:bookmarkEnd w:id="8"/>
     </w:p>
     <w:p>
       <w:pPr>
@@ -8758,63 +8237,13 @@
       <w:r>
         <w:t xml:space="preserve">Implémenter 3 vues (Mois / Semaine / Jour) : classes </w:t>
       </w:r>
-      <w:proofErr w:type="spellStart"/>
       <w:r>
         <w:rPr>
           <w:b/>
           <w:i/>
         </w:rPr>
-        <w:t>EventPanel</w:t>
-      </w:r>
-      <w:proofErr w:type="spellEnd"/>
-      <w:r>
-        <w:rPr>
-          <w:b/>
-          <w:i/>
-        </w:rPr>
-        <w:t xml:space="preserve">, </w:t>
-      </w:r>
-      <w:proofErr w:type="spellStart"/>
-      <w:r>
-        <w:rPr>
-          <w:b/>
-          <w:i/>
-        </w:rPr>
-        <w:t>MonthPanel</w:t>
-      </w:r>
-      <w:proofErr w:type="spellEnd"/>
-      <w:r>
-        <w:rPr>
-          <w:b/>
-          <w:i/>
-        </w:rPr>
-        <w:t xml:space="preserve">, </w:t>
-      </w:r>
-      <w:proofErr w:type="spellStart"/>
-      <w:r>
-        <w:rPr>
-          <w:b/>
-          <w:i/>
-        </w:rPr>
-        <w:t>WeekPanel</w:t>
-      </w:r>
-      <w:proofErr w:type="spellEnd"/>
-      <w:r>
-        <w:rPr>
-          <w:b/>
-          <w:i/>
-        </w:rPr>
-        <w:t xml:space="preserve">, </w:t>
-      </w:r>
-      <w:proofErr w:type="spellStart"/>
-      <w:r>
-        <w:rPr>
-          <w:b/>
-          <w:i/>
-        </w:rPr>
-        <w:t>DayPanel</w:t>
-      </w:r>
-      <w:proofErr w:type="spellEnd"/>
+        <w:t>EventPanel, MonthPanel, WeekPanel, DayPanel</w:t>
+      </w:r>
     </w:p>
     <w:p>
       <w:pPr>
@@ -8827,24 +8256,15 @@
       <w:r>
         <w:t xml:space="preserve">Trouver un </w:t>
       </w:r>
-      <w:proofErr w:type="spellStart"/>
       <w:r>
         <w:rPr>
           <w:i/>
         </w:rPr>
-        <w:t>Layout</w:t>
-      </w:r>
-      <w:proofErr w:type="spellEnd"/>
-      <w:r>
-        <w:rPr>
-          <w:i/>
-        </w:rPr>
-        <w:t xml:space="preserve"> </w:t>
+        <w:t xml:space="preserve">Layout </w:t>
       </w:r>
       <w:r>
         <w:t xml:space="preserve">permettant de superposer ces trois vues : classe </w:t>
       </w:r>
-      <w:proofErr w:type="spellStart"/>
       <w:r>
         <w:rPr>
           <w:b/>
@@ -8852,7 +8272,6 @@
         </w:rPr>
         <w:t>SchedulerFrame</w:t>
       </w:r>
-      <w:proofErr w:type="spellEnd"/>
     </w:p>
     <w:p>
       <w:pPr>
@@ -8865,7 +8284,6 @@
       <w:r>
         <w:t xml:space="preserve">Créer une </w:t>
       </w:r>
-      <w:proofErr w:type="spellStart"/>
       <w:r>
         <w:rPr>
           <w:b/>
@@ -8873,7 +8291,6 @@
         </w:rPr>
         <w:t>Factory</w:t>
       </w:r>
-      <w:proofErr w:type="spellEnd"/>
       <w:r>
         <w:rPr>
           <w:b/>
@@ -8889,71 +8306,28 @@
           <w:b/>
           <w:i/>
         </w:rPr>
-        <w:t xml:space="preserve"> </w:t>
-      </w:r>
-      <w:proofErr w:type="spellStart"/>
+        <w:t xml:space="preserve"> AgendaPanelFactory</w:t>
+      </w:r>
+      <w:r>
+        <w:t>)</w:t>
+      </w:r>
       <w:r>
         <w:rPr>
           <w:b/>
           <w:i/>
         </w:rPr>
-        <w:t>AgendaPanelFactory</w:t>
-      </w:r>
-      <w:proofErr w:type="spellEnd"/>
-      <w:r>
-        <w:t>)</w:t>
+        <w:t xml:space="preserve"> </w:t>
+      </w:r>
+      <w:r>
+        <w:t xml:space="preserve">permettant de gérer les trois classes  </w:t>
       </w:r>
       <w:r>
         <w:rPr>
           <w:b/>
           <w:i/>
         </w:rPr>
-        <w:t xml:space="preserve"> </w:t>
-      </w:r>
-      <w:r>
-        <w:t xml:space="preserve">permettant de gérer les trois classes  </w:t>
-      </w:r>
-      <w:proofErr w:type="spellStart"/>
-      <w:r>
-        <w:rPr>
-          <w:b/>
-          <w:i/>
-        </w:rPr>
-        <w:t>MonthPanel</w:t>
-      </w:r>
-      <w:proofErr w:type="spellEnd"/>
-      <w:r>
-        <w:rPr>
-          <w:b/>
-          <w:i/>
-        </w:rPr>
-        <w:t xml:space="preserve">, </w:t>
-      </w:r>
-      <w:proofErr w:type="spellStart"/>
-      <w:r>
-        <w:rPr>
-          <w:b/>
-          <w:i/>
-        </w:rPr>
-        <w:t>WeekPanel</w:t>
-      </w:r>
-      <w:proofErr w:type="spellEnd"/>
-      <w:r>
-        <w:rPr>
-          <w:b/>
-          <w:i/>
-        </w:rPr>
-        <w:t xml:space="preserve">, </w:t>
-      </w:r>
-      <w:proofErr w:type="spellStart"/>
-      <w:r>
-        <w:rPr>
-          <w:b/>
-          <w:i/>
-        </w:rPr>
-        <w:t>DayPanel</w:t>
-      </w:r>
-      <w:proofErr w:type="spellEnd"/>
+        <w:t>MonthPanel, WeekPanel, DayPanel</w:t>
+      </w:r>
     </w:p>
     <w:p>
       <w:pPr>
@@ -8972,66 +8346,30 @@
       <w:r>
         <w:t xml:space="preserve">ant de gérer les vues </w:t>
       </w:r>
-      <w:proofErr w:type="spellStart"/>
       <w:r>
         <w:rPr>
           <w:b/>
           <w:i/>
         </w:rPr>
-        <w:t>MonthPanel</w:t>
-      </w:r>
-      <w:proofErr w:type="spellEnd"/>
+        <w:t>MonthPanel, WeekPanel, DayPanel</w:t>
+      </w:r>
       <w:r>
         <w:rPr>
           <w:b/>
           <w:i/>
         </w:rPr>
-        <w:t xml:space="preserve">, </w:t>
-      </w:r>
-      <w:proofErr w:type="spellStart"/>
+        <w:t xml:space="preserve"> : </w:t>
+      </w:r>
+      <w:r>
+        <w:t>en cliquant sur un bouton ‘</w:t>
+      </w:r>
       <w:r>
         <w:rPr>
           <w:b/>
           <w:i/>
         </w:rPr>
-        <w:t>WeekPanel</w:t>
-      </w:r>
-      <w:proofErr w:type="spellEnd"/>
-      <w:r>
-        <w:rPr>
-          <w:b/>
-          <w:i/>
-        </w:rPr>
-        <w:t xml:space="preserve">, </w:t>
-      </w:r>
-      <w:proofErr w:type="spellStart"/>
-      <w:r>
-        <w:rPr>
-          <w:b/>
-          <w:i/>
-        </w:rPr>
-        <w:t>DayPanel</w:t>
-      </w:r>
-      <w:proofErr w:type="spellEnd"/>
-      <w:r>
-        <w:rPr>
-          <w:b/>
-          <w:i/>
-        </w:rPr>
-        <w:t xml:space="preserve"> : </w:t>
-      </w:r>
-      <w:r>
-        <w:t>en cliquant sur un bouton ‘</w:t>
-      </w:r>
-      <w:proofErr w:type="spellStart"/>
-      <w:r>
-        <w:rPr>
-          <w:b/>
-          <w:i/>
-        </w:rPr>
         <w:t>next</w:t>
       </w:r>
-      <w:proofErr w:type="spellEnd"/>
       <w:r>
         <w:t>’ nous devons pouvoir voyager entre les vues</w:t>
       </w:r>
@@ -9041,12 +8379,12 @@
       <w:pPr>
         <w:pStyle w:val="Titre2"/>
       </w:pPr>
-      <w:bookmarkStart w:id="10" w:name="_Toc430965362"/>
+      <w:bookmarkStart w:id="9" w:name="_Toc430965362"/>
       <w:r>
         <w:lastRenderedPageBreak/>
         <w:t>Aide</w:t>
       </w:r>
-      <w:bookmarkEnd w:id="10"/>
+      <w:bookmarkEnd w:id="9"/>
     </w:p>
     <w:p>
       <w:pPr>
@@ -9059,7 +8397,6 @@
       <w:r>
         <w:t xml:space="preserve">Operateur </w:t>
       </w:r>
-      <w:proofErr w:type="spellStart"/>
       <w:r>
         <w:rPr>
           <w:b/>
@@ -9067,7 +8404,6 @@
         </w:rPr>
         <w:t>instanceof</w:t>
       </w:r>
-      <w:proofErr w:type="spellEnd"/>
     </w:p>
     <w:p>
       <w:pPr>
@@ -9082,21 +8418,12 @@
           <w:u w:val="none"/>
         </w:rPr>
       </w:pPr>
-      <w:proofErr w:type="spellStart"/>
       <w:r>
         <w:rPr>
           <w:b/>
           <w:i/>
         </w:rPr>
-        <w:t>JOptionPane</w:t>
-      </w:r>
-      <w:proofErr w:type="spellEnd"/>
-      <w:r>
-        <w:rPr>
-          <w:b/>
-          <w:i/>
-        </w:rPr>
-        <w:t> </w:t>
+        <w:t>JOptionPane </w:t>
       </w:r>
       <w:r>
         <w:t xml:space="preserve">: </w:t>
@@ -9115,94 +8442,100 @@
       <w:pPr>
         <w:pStyle w:val="Titre2"/>
       </w:pPr>
-      <w:bookmarkStart w:id="11" w:name="_Toc430965363"/>
+      <w:bookmarkStart w:id="10" w:name="_Toc430965363"/>
       <w:r>
         <w:t>Rapport</w:t>
       </w:r>
-      <w:bookmarkEnd w:id="11"/>
+      <w:bookmarkEnd w:id="10"/>
     </w:p>
     <w:p/>
     <w:p>
       <w:pPr>
         <w:pStyle w:val="Titre3"/>
       </w:pPr>
-      <w:bookmarkStart w:id="12" w:name="_Toc430965364"/>
+      <w:bookmarkStart w:id="11" w:name="_Toc430965364"/>
       <w:r>
         <w:t>Description des travaux</w:t>
+      </w:r>
+      <w:bookmarkEnd w:id="11"/>
+    </w:p>
+    <w:p>
+      <w:pPr>
+        <w:pStyle w:val="Titre3"/>
+      </w:pPr>
+    </w:p>
+    <w:p>
+      <w:pPr>
+        <w:pStyle w:val="Titre3"/>
+      </w:pPr>
+      <w:bookmarkStart w:id="12" w:name="_Toc430965365"/>
+      <w:r>
+        <w:t>Difficultés rencontrées</w:t>
       </w:r>
       <w:bookmarkEnd w:id="12"/>
     </w:p>
     <w:p>
       <w:pPr>
-        <w:pStyle w:val="Titre3"/>
-      </w:pPr>
+        <w:rPr>
+          <w:noProof/>
+        </w:rPr>
+      </w:pPr>
+      <w:r>
+        <w:rPr>
+          <w:noProof/>
+        </w:rPr>
+        <w:t>Respecter l’arborscence demandé et choisir le bon workspace pour configurer Eclipse.</w:t>
+      </w:r>
+      <w:r>
+        <w:rPr>
+          <w:noProof/>
+        </w:rPr>
+        <w:br w:type="page"/>
+      </w:r>
     </w:p>
     <w:p>
       <w:pPr>
-        <w:pStyle w:val="Titre3"/>
-      </w:pPr>
-      <w:bookmarkStart w:id="13" w:name="_Toc430965365"/>
-      <w:r>
-        <w:t>Difficultés rencontrées</w:t>
+        <w:rPr>
+          <w:noProof/>
+        </w:rPr>
+      </w:pPr>
+    </w:p>
+    <w:p>
+      <w:pPr>
+        <w:pStyle w:val="Titre1"/>
+        <w:rPr>
+          <w:noProof/>
+        </w:rPr>
+      </w:pPr>
+      <w:bookmarkStart w:id="13" w:name="_Toc430965366"/>
+      <w:r>
+        <w:rPr>
+          <w:noProof/>
+        </w:rPr>
+        <w:t>TD/TP 2 –</w:t>
+      </w:r>
+      <w:r>
+        <w:rPr>
+          <w:noProof/>
+        </w:rPr>
+        <w:t xml:space="preserve"> Gestion des erreurs, tests &amp; bonnes pratiques</w:t>
       </w:r>
       <w:bookmarkEnd w:id="13"/>
     </w:p>
     <w:p>
       <w:pPr>
-        <w:rPr>
-          <w:noProof/>
-        </w:rPr>
-      </w:pPr>
-      <w:r>
-        <w:rPr>
-          <w:noProof/>
-        </w:rPr>
-        <w:br w:type="page"/>
-      </w:r>
+        <w:pStyle w:val="Titre2"/>
+      </w:pPr>
     </w:p>
     <w:p>
       <w:pPr>
-        <w:rPr>
-          <w:noProof/>
-        </w:rPr>
-      </w:pPr>
-    </w:p>
-    <w:p>
-      <w:pPr>
-        <w:pStyle w:val="Titre1"/>
-        <w:rPr>
-          <w:noProof/>
-        </w:rPr>
-      </w:pPr>
-      <w:bookmarkStart w:id="14" w:name="_Toc430965366"/>
-      <w:r>
-        <w:rPr>
-          <w:noProof/>
-        </w:rPr>
-        <w:t>TD/TP 2 –</w:t>
-      </w:r>
-      <w:r>
-        <w:rPr>
-          <w:noProof/>
-        </w:rPr>
-        <w:t xml:space="preserve"> Gestion des erreurs, tests &amp; bonnes pratiques</w:t>
+        <w:pStyle w:val="Titre2"/>
+      </w:pPr>
+      <w:bookmarkStart w:id="14" w:name="_Toc430965367"/>
+      <w:r>
+        <w:t>Exercices</w:t>
       </w:r>
       <w:bookmarkEnd w:id="14"/>
-    </w:p>
-    <w:p>
-      <w:pPr>
-        <w:pStyle w:val="Titre2"/>
-      </w:pPr>
-    </w:p>
-    <w:p>
-      <w:pPr>
-        <w:pStyle w:val="Titre2"/>
-      </w:pPr>
-      <w:bookmarkStart w:id="15" w:name="_Toc430965367"/>
-      <w:r>
-        <w:t>Exercices</w:t>
-      </w:r>
-      <w:bookmarkEnd w:id="15"/>
     </w:p>
     <w:p/>
     <w:p>
@@ -9212,7 +8545,7 @@
           <w:i/>
         </w:rPr>
       </w:pPr>
-      <w:bookmarkStart w:id="16" w:name="_Toc430965368"/>
+      <w:bookmarkStart w:id="15" w:name="_Toc430965368"/>
       <w:r>
         <w:t xml:space="preserve">Exercice </w:t>
       </w:r>
@@ -9231,7 +8564,7 @@
         </w:rPr>
         <w:t>debugger</w:t>
       </w:r>
-      <w:bookmarkEnd w:id="16"/>
+      <w:bookmarkEnd w:id="15"/>
     </w:p>
     <w:p>
       <w:pPr>
@@ -9274,11 +8607,11 @@
       <w:pPr>
         <w:pStyle w:val="Titre3"/>
       </w:pPr>
-      <w:bookmarkStart w:id="17" w:name="_Toc430965369"/>
+      <w:bookmarkStart w:id="16" w:name="_Toc430965369"/>
       <w:r>
         <w:t>Exercice 2 : Internationalisation</w:t>
       </w:r>
-      <w:bookmarkEnd w:id="17"/>
+      <w:bookmarkEnd w:id="16"/>
     </w:p>
     <w:p>
       <w:pPr>
@@ -9303,7 +8636,6 @@
       <w:r>
         <w:t xml:space="preserve"> </w:t>
       </w:r>
-      <w:proofErr w:type="spellStart"/>
       <w:r>
         <w:rPr>
           <w:b/>
@@ -9311,14 +8643,13 @@
         </w:rPr>
         <w:t>edu.iut.app.ApplicationSession</w:t>
       </w:r>
-      <w:proofErr w:type="spellEnd"/>
     </w:p>
     <w:p/>
     <w:p>
       <w:pPr>
         <w:pStyle w:val="Titre3"/>
       </w:pPr>
-      <w:bookmarkStart w:id="18" w:name="_Toc430965370"/>
+      <w:bookmarkStart w:id="17" w:name="_Toc430965370"/>
       <w:r>
         <w:t xml:space="preserve">Exercice 3 : </w:t>
       </w:r>
@@ -9328,7 +8659,7 @@
       <w:r>
         <w:t xml:space="preserve"> (Exceptions)</w:t>
       </w:r>
-      <w:bookmarkEnd w:id="18"/>
+      <w:bookmarkEnd w:id="17"/>
     </w:p>
     <w:p>
       <w:pPr>
@@ -9350,7 +8681,6 @@
       <w:r>
         <w:t xml:space="preserve">exceptions : créer une classe </w:t>
       </w:r>
-      <w:proofErr w:type="spellStart"/>
       <w:r>
         <w:rPr>
           <w:b/>
@@ -9358,46 +8688,26 @@
         </w:rPr>
         <w:t>IUTException</w:t>
       </w:r>
-      <w:proofErr w:type="spellEnd"/>
       <w:r>
         <w:t xml:space="preserve"> de laquelle dériveront toutes vos futures classes d’exception. </w:t>
       </w:r>
-      <w:proofErr w:type="spellStart"/>
       <w:r>
         <w:rPr>
           <w:b/>
           <w:i/>
         </w:rPr>
-        <w:t>IUTException</w:t>
-      </w:r>
-      <w:proofErr w:type="spellEnd"/>
+        <w:t xml:space="preserve">IUTException </w:t>
+      </w:r>
+      <w:r>
+        <w:t xml:space="preserve">devra pouvoir ‘logger’ les erreurs : en vous appuyant sur la classe de Session pour initialiser le </w:t>
+      </w:r>
       <w:r>
         <w:rPr>
           <w:b/>
           <w:i/>
         </w:rPr>
-        <w:t xml:space="preserve"> </w:t>
-      </w:r>
-      <w:r>
-        <w:t>devra pouvoir ‘</w:t>
-      </w:r>
-      <w:proofErr w:type="spellStart"/>
-      <w:r>
         <w:t>logger</w:t>
       </w:r>
-      <w:proofErr w:type="spellEnd"/>
-      <w:r>
-        <w:t xml:space="preserve">’ les erreurs : en vous appuyant sur la classe de Session pour initialiser le </w:t>
-      </w:r>
-      <w:proofErr w:type="spellStart"/>
-      <w:r>
-        <w:rPr>
-          <w:b/>
-          <w:i/>
-        </w:rPr>
-        <w:t>logger</w:t>
-      </w:r>
-      <w:proofErr w:type="spellEnd"/>
       <w:r>
         <w:t>.</w:t>
       </w:r>
@@ -9417,99 +8727,59 @@
       <w:r>
         <w:t xml:space="preserve">Dans le TP1, nous avons créé les classes </w:t>
       </w:r>
-      <w:proofErr w:type="spellStart"/>
       <w:r>
         <w:rPr>
           <w:b/>
           <w:i/>
         </w:rPr>
-        <w:t>ApplicationErrorLog</w:t>
-      </w:r>
-      <w:proofErr w:type="spellEnd"/>
+        <w:t>ApplicationErrorLog, ApplicationWarningsLog, ApplicationInfoLog</w:t>
+      </w:r>
+      <w:r>
+        <w:t xml:space="preserve"> permettant une gestion avancée des erreurs utilisant des </w:t>
+      </w:r>
       <w:r>
         <w:rPr>
           <w:b/>
           <w:i/>
         </w:rPr>
-        <w:t xml:space="preserve">, </w:t>
-      </w:r>
-      <w:proofErr w:type="spellStart"/>
+        <w:t>listener</w:t>
+      </w:r>
       <w:r>
         <w:rPr>
           <w:b/>
           <w:i/>
         </w:rPr>
-        <w:t>ApplicationWarningsLog</w:t>
-      </w:r>
-      <w:proofErr w:type="spellEnd"/>
+        <w:t>s</w:t>
+      </w:r>
+      <w:r>
+        <w:t xml:space="preserve"> (permettant d’afficher des messages à l’écran). Il faudrait que ces messages soient aussi ‘</w:t>
+      </w:r>
       <w:r>
         <w:rPr>
           <w:b/>
           <w:i/>
         </w:rPr>
-        <w:t xml:space="preserve">, </w:t>
-      </w:r>
-      <w:proofErr w:type="spellStart"/>
+        <w:t>loggés</w:t>
+      </w:r>
+      <w:r>
+        <w:t>’ :</w:t>
+      </w:r>
+      <w:r>
+        <w:t xml:space="preserve"> modifier ces classes afin d’utiliser </w:t>
+      </w:r>
+      <w:r>
+        <w:t>un</w:t>
+      </w:r>
+      <w:r>
+        <w:t xml:space="preserve"> </w:t>
+      </w:r>
       <w:r>
         <w:rPr>
           <w:b/>
           <w:i/>
         </w:rPr>
-        <w:t>ApplicationInfoLog</w:t>
-      </w:r>
-      <w:proofErr w:type="spellEnd"/>
-      <w:r>
-        <w:t xml:space="preserve"> permettant une gestion avancée des erreurs utilisant des </w:t>
-      </w:r>
-      <w:proofErr w:type="spellStart"/>
-      <w:r>
-        <w:rPr>
-          <w:b/>
-          <w:i/>
-        </w:rPr>
-        <w:t>listener</w:t>
-      </w:r>
-      <w:r>
-        <w:rPr>
-          <w:b/>
-          <w:i/>
-        </w:rPr>
-        <w:t>s</w:t>
-      </w:r>
-      <w:proofErr w:type="spellEnd"/>
-      <w:r>
-        <w:t xml:space="preserve"> (permettant d’afficher des messages à l’écran). Il faudrait que ces messages soient aussi ‘</w:t>
-      </w:r>
-      <w:proofErr w:type="spellStart"/>
-      <w:r>
-        <w:rPr>
-          <w:b/>
-          <w:i/>
-        </w:rPr>
-        <w:t>loggés</w:t>
-      </w:r>
-      <w:proofErr w:type="spellEnd"/>
-      <w:r>
-        <w:t>’ :</w:t>
-      </w:r>
-      <w:r>
-        <w:t xml:space="preserve"> modifier ces classes afin d’utiliser </w:t>
-      </w:r>
-      <w:r>
-        <w:t>un</w:t>
-      </w:r>
-      <w:r>
-        <w:t xml:space="preserve"> </w:t>
-      </w:r>
-      <w:proofErr w:type="spellStart"/>
-      <w:r>
-        <w:rPr>
-          <w:b/>
-          <w:i/>
-        </w:rPr>
         <w:t>logger</w:t>
       </w:r>
-      <w:proofErr w:type="spellEnd"/>
       <w:r>
         <w:t xml:space="preserve"> initialiser dans la</w:t>
       </w:r>
@@ -9522,7 +8792,7 @@
       <w:pPr>
         <w:pStyle w:val="Titre3"/>
       </w:pPr>
-      <w:bookmarkStart w:id="19" w:name="_Toc430965371"/>
+      <w:bookmarkStart w:id="18" w:name="_Toc430965371"/>
       <w:r>
         <w:t>Exercice 4</w:t>
       </w:r>
@@ -9531,191 +8801,234 @@
       </w:r>
       <w:r>
         <w:t>GUI – Changer la langue d’une application</w:t>
+      </w:r>
+      <w:bookmarkEnd w:id="18"/>
+    </w:p>
+    <w:p>
+      <w:r>
+        <w:t xml:space="preserve">En vous appuyant sur le code d’internationalisation de la session, faite en sorte que les éléments affichés (dans l’interface) ou dans les erreurs, soient dépendant de </w:t>
+      </w:r>
+      <w:r>
+        <w:rPr>
+          <w:b/>
+          <w:i/>
+        </w:rPr>
+        <w:t>Locale</w:t>
+      </w:r>
+      <w:r>
+        <w:t xml:space="preserve"> (autrement</w:t>
+      </w:r>
+      <w:r>
+        <w:t xml:space="preserve"> dit</w:t>
+      </w:r>
+      <w:r>
+        <w:t>, l’application devra pouvoir afficher de l’anglais et du français sans avoir été recompilée).</w:t>
+      </w:r>
+    </w:p>
+    <w:p/>
+    <w:p>
+      <w:pPr>
+        <w:pStyle w:val="Titre3"/>
+      </w:pPr>
+      <w:bookmarkStart w:id="19" w:name="_Toc430965372"/>
+      <w:r>
+        <w:t>Exercice 5</w:t>
+      </w:r>
+      <w:r>
+        <w:t> : Créer sa bibliothèque &amp; construire un livrable</w:t>
       </w:r>
       <w:bookmarkEnd w:id="19"/>
     </w:p>
     <w:p>
       <w:r>
-        <w:t xml:space="preserve">En vous appuyant sur le code d’internationalisation de la session, faite en sorte que les éléments affichés (dans l’interface) ou dans les erreurs, soient dépendant de </w:t>
+        <w:t>A l’aide d’</w:t>
       </w:r>
       <w:r>
         <w:rPr>
           <w:b/>
           <w:i/>
         </w:rPr>
-        <w:t>Locale</w:t>
-      </w:r>
-      <w:r>
-        <w:t xml:space="preserve"> (autrement</w:t>
-      </w:r>
-      <w:r>
-        <w:t xml:space="preserve"> dit</w:t>
-      </w:r>
-      <w:r>
-        <w:t>, l’application devra pouvoir afficher de l’anglais et du français sans avoir été recompilée).</w:t>
+        <w:t>E</w:t>
+      </w:r>
+      <w:r>
+        <w:rPr>
+          <w:b/>
+          <w:i/>
+        </w:rPr>
+        <w:t>clipse</w:t>
+      </w:r>
+      <w:r>
+        <w:t>, créer une application (un ‘</w:t>
+      </w:r>
+      <w:r>
+        <w:rPr>
+          <w:b/>
+          <w:i/>
+        </w:rPr>
+        <w:t>.jar</w:t>
+      </w:r>
+      <w:r>
+        <w:t>’</w:t>
+      </w:r>
+      <w:r>
+        <w:t>) livrable (à vos chargés de TD par exemple)</w:t>
+      </w:r>
+    </w:p>
+    <w:p>
+      <w:pPr>
+        <w:rPr>
+          <w:b/>
+          <w:i/>
+        </w:rPr>
+      </w:pPr>
+      <w:r>
+        <w:rPr>
+          <w:b/>
+          <w:i/>
+        </w:rPr>
+        <w:t>Ce livrable devra désormais être disponible tout le temps (pour chaque TD/TP ou à chaque évolution majeur de vos codes</w:t>
+      </w:r>
+      <w:r>
+        <w:rPr>
+          <w:b/>
+          <w:i/>
+        </w:rPr>
+        <w:t>, il faudra le reconstruire</w:t>
+      </w:r>
+      <w:r>
+        <w:rPr>
+          <w:b/>
+          <w:i/>
+        </w:rPr>
+        <w:t>).</w:t>
+      </w:r>
+      <w:r>
+        <w:rPr>
+          <w:b/>
+          <w:i/>
+        </w:rPr>
+        <w:t xml:space="preserve"> Il faut</w:t>
+      </w:r>
+      <w:r>
+        <w:rPr>
+          <w:b/>
+          <w:i/>
+        </w:rPr>
+        <w:t xml:space="preserve"> donc le ‘versionner’ dans le dossier </w:t>
+      </w:r>
+      <w:r>
+        <w:rPr>
+          <w:b/>
+          <w:i/>
+          <w:u w:val="single"/>
+        </w:rPr>
+        <w:t>train</w:t>
+      </w:r>
+      <w:r>
+        <w:rPr>
+          <w:b/>
+          <w:i/>
+        </w:rPr>
+        <w:t>. Les scripts ‘run.sh’ et ‘run.bat’ permettent d’exécuter votre application.</w:t>
       </w:r>
     </w:p>
     <w:p/>
     <w:p>
       <w:pPr>
-        <w:pStyle w:val="Titre3"/>
-      </w:pPr>
-      <w:bookmarkStart w:id="20" w:name="_Toc430965372"/>
-      <w:r>
-        <w:t>Exercice 5</w:t>
-      </w:r>
-      <w:r>
-        <w:t> : Créer sa bibliothèque &amp; construire un livrable</w:t>
+        <w:pStyle w:val="Titre2"/>
+      </w:pPr>
+      <w:bookmarkStart w:id="20" w:name="_Toc430965373"/>
+      <w:r>
+        <w:t>Rapport</w:t>
       </w:r>
       <w:bookmarkEnd w:id="20"/>
-    </w:p>
-    <w:p>
-      <w:r>
-        <w:t>A l’aide d’</w:t>
-      </w:r>
-      <w:r>
-        <w:rPr>
-          <w:b/>
-          <w:i/>
-        </w:rPr>
-        <w:t>E</w:t>
-      </w:r>
-      <w:r>
-        <w:rPr>
-          <w:b/>
-          <w:i/>
-        </w:rPr>
-        <w:t>clipse</w:t>
-      </w:r>
-      <w:r>
-        <w:t>, créer une application (un ‘</w:t>
-      </w:r>
-      <w:r>
-        <w:rPr>
-          <w:b/>
-          <w:i/>
-        </w:rPr>
-        <w:t>.jar</w:t>
-      </w:r>
-      <w:r>
-        <w:t>’</w:t>
-      </w:r>
-      <w:r>
-        <w:t>) livrable (à vos chargés de TD par exemple)</w:t>
-      </w:r>
-    </w:p>
-    <w:p>
-      <w:pPr>
-        <w:rPr>
-          <w:b/>
-          <w:i/>
-        </w:rPr>
-      </w:pPr>
-      <w:r>
-        <w:rPr>
-          <w:b/>
-          <w:i/>
-        </w:rPr>
-        <w:t>Ce livrable devra désormais être disponible tout le temps (pour chaque TD/TP ou à chaque évolution majeur de vos codes</w:t>
-      </w:r>
-      <w:r>
-        <w:rPr>
-          <w:b/>
-          <w:i/>
-        </w:rPr>
-        <w:t>, il faudra le reconstruire</w:t>
-      </w:r>
-      <w:r>
-        <w:rPr>
-          <w:b/>
-          <w:i/>
-        </w:rPr>
-        <w:t>).</w:t>
-      </w:r>
-      <w:r>
-        <w:rPr>
-          <w:b/>
-          <w:i/>
-        </w:rPr>
-        <w:t xml:space="preserve"> Il faut</w:t>
-      </w:r>
-      <w:r>
-        <w:rPr>
-          <w:b/>
-          <w:i/>
-        </w:rPr>
-        <w:t xml:space="preserve"> donc le ‘</w:t>
-      </w:r>
-      <w:proofErr w:type="spellStart"/>
-      <w:r>
-        <w:rPr>
-          <w:b/>
-          <w:i/>
-        </w:rPr>
-        <w:t>versionner</w:t>
-      </w:r>
-      <w:proofErr w:type="spellEnd"/>
-      <w:r>
-        <w:rPr>
-          <w:b/>
-          <w:i/>
-        </w:rPr>
-        <w:t xml:space="preserve">’ dans le dossier </w:t>
-      </w:r>
-      <w:r>
-        <w:rPr>
-          <w:b/>
-          <w:i/>
-          <w:u w:val="single"/>
-        </w:rPr>
-        <w:t>train</w:t>
-      </w:r>
-      <w:r>
-        <w:rPr>
-          <w:b/>
-          <w:i/>
-        </w:rPr>
-        <w:t>. Les scripts ‘run.sh’ et ‘run.bat’ permettent d’exécuter votre application.</w:t>
-      </w:r>
     </w:p>
     <w:p/>
     <w:p>
       <w:pPr>
-        <w:pStyle w:val="Titre2"/>
-      </w:pPr>
-      <w:bookmarkStart w:id="21" w:name="_Toc430965373"/>
-      <w:r>
-        <w:t>Rapport</w:t>
+        <w:pStyle w:val="Titre3"/>
+      </w:pPr>
+      <w:bookmarkStart w:id="21" w:name="_Toc430965374"/>
+      <w:r>
+        <w:t>Description des travaux</w:t>
       </w:r>
       <w:bookmarkEnd w:id="21"/>
     </w:p>
+    <w:p>
+      <w:pPr>
+        <w:pStyle w:val="Titre3"/>
+        <w:numPr>
+          <w:ilvl w:val="0"/>
+          <w:numId w:val="32"/>
+        </w:numPr>
+      </w:pPr>
+      <w:r>
+        <w:t>Création d’un test unitaire</w:t>
+      </w:r>
+    </w:p>
+    <w:p>
+      <w:pPr>
+        <w:pStyle w:val="Titre3"/>
+        <w:numPr>
+          <w:ilvl w:val="0"/>
+          <w:numId w:val="32"/>
+        </w:numPr>
+      </w:pPr>
+      <w:r>
+        <w:t>Complétion du code et gestion des erreurs</w:t>
+      </w:r>
+    </w:p>
+    <w:p>
+      <w:pPr>
+        <w:pStyle w:val="Titre3"/>
+        <w:numPr>
+          <w:ilvl w:val="0"/>
+          <w:numId w:val="32"/>
+        </w:numPr>
+      </w:pPr>
+      <w:r>
+        <w:t>Internationalisation (l’application choisit le français ou l’anglais automatiquement selon la configuration du système d’exploitation)</w:t>
+      </w:r>
+    </w:p>
+    <w:p>
+      <w:pPr>
+        <w:pStyle w:val="Titre3"/>
+        <w:numPr>
+          <w:ilvl w:val="0"/>
+          <w:numId w:val="32"/>
+        </w:numPr>
+      </w:pPr>
+      <w:r>
+        <w:t>Export en .JAR</w:t>
+      </w:r>
+      <w:bookmarkStart w:id="22" w:name="_GoBack"/>
+      <w:bookmarkEnd w:id="22"/>
+      <w:r>
+        <w:t xml:space="preserve"> </w:t>
+      </w:r>
+      <w:r>
+        <w:br/>
+      </w:r>
+    </w:p>
+    <w:p/>
+    <w:p/>
+    <w:p/>
     <w:p/>
     <w:p>
       <w:pPr>
         <w:pStyle w:val="Titre3"/>
       </w:pPr>
-      <w:bookmarkStart w:id="22" w:name="_Toc430965374"/>
-      <w:r>
-        <w:t>Description des travaux</w:t>
-      </w:r>
-      <w:bookmarkEnd w:id="22"/>
+      <w:bookmarkStart w:id="23" w:name="_Toc430965375"/>
+      <w:r>
+        <w:t>Difficultés rencontrées</w:t>
+      </w:r>
+      <w:bookmarkEnd w:id="23"/>
     </w:p>
     <w:p>
-      <w:pPr>
-        <w:pStyle w:val="Titre3"/>
-      </w:pPr>
+      <w:r>
+        <w:t>Aucune</w:t>
+      </w:r>
     </w:p>
-    <w:p>
-      <w:pPr>
-        <w:pStyle w:val="Titre3"/>
-      </w:pPr>
-      <w:bookmarkStart w:id="23" w:name="_Toc430965375"/>
-      <w:r>
-        <w:t>Difficultés rencontrées</w:t>
-      </w:r>
-      <w:bookmarkEnd w:id="23"/>
-    </w:p>
-    <w:p/>
     <w:p/>
     <w:p>
       <w:pPr>
@@ -9799,7 +9112,6 @@
       <w:r>
         <w:t xml:space="preserve"> (classe </w:t>
       </w:r>
-      <w:proofErr w:type="spellStart"/>
       <w:r>
         <w:rPr>
           <w:b/>
@@ -9807,7 +9119,6 @@
         </w:rPr>
         <w:t>ApplicationSession</w:t>
       </w:r>
-      <w:proofErr w:type="spellEnd"/>
       <w:r>
         <w:t>)</w:t>
       </w:r>
@@ -9818,7 +9129,21 @@
         <w:t>?</w:t>
       </w:r>
     </w:p>
-    <w:p/>
+    <w:p>
+      <w:pPr>
+        <w:rPr>
+          <w:b/>
+          <w:color w:val="0070C0"/>
+        </w:rPr>
+      </w:pPr>
+      <w:r>
+        <w:rPr>
+          <w:b/>
+          <w:color w:val="0070C0"/>
+        </w:rPr>
+        <w:t>Car nous n’avons besoin que d’un seul objet ApplicationSession dans l’application et qu’un singleton permet d’accéder facilement à l’instance de la classe avec ApplicationSession.instance()</w:t>
+      </w:r>
+    </w:p>
     <w:p>
       <w:pPr>
         <w:pStyle w:val="Titre3"/>
@@ -9891,7 +9216,6 @@
       <w:r>
         <w:t xml:space="preserve"> Ici vous devrez travailler sur la classe </w:t>
       </w:r>
-      <w:proofErr w:type="spellStart"/>
       <w:r>
         <w:rPr>
           <w:b/>
@@ -9899,7 +9223,6 @@
         </w:rPr>
         <w:t>CommandLineOption</w:t>
       </w:r>
-      <w:proofErr w:type="spellEnd"/>
       <w:r>
         <w:rPr>
           <w:b/>
@@ -9931,7 +9254,6 @@
         </w:rPr>
         <w:t xml:space="preserve"> </w:t>
       </w:r>
-      <w:proofErr w:type="spellStart"/>
       <w:r>
         <w:rPr>
           <w:b/>
@@ -9946,7 +9268,6 @@
         </w:rPr>
         <w:t>Parser</w:t>
       </w:r>
-      <w:proofErr w:type="spellEnd"/>
     </w:p>
     <w:p>
       <w:pPr>
@@ -9965,7 +9286,6 @@
       <w:r>
         <w:t xml:space="preserve"> programme principal pour utiliser votre </w:t>
       </w:r>
-      <w:proofErr w:type="spellStart"/>
       <w:r>
         <w:rPr>
           <w:b/>
@@ -9973,7 +9293,6 @@
         </w:rPr>
         <w:t>parser</w:t>
       </w:r>
-      <w:proofErr w:type="spellEnd"/>
       <w:r>
         <w:t xml:space="preserve"> d’options</w:t>
       </w:r>
@@ -10006,7 +9325,6 @@
       <w:r>
         <w:t>d’</w:t>
       </w:r>
-      <w:proofErr w:type="spellStart"/>
       <w:r>
         <w:rPr>
           <w:b/>
@@ -10022,7 +9340,6 @@
         <w:t>vent</w:t>
       </w:r>
       <w:bookmarkEnd w:id="28"/>
-      <w:proofErr w:type="spellEnd"/>
     </w:p>
     <w:p>
       <w:pPr>
@@ -10056,13 +9373,8 @@
           <w:numId w:val="25"/>
         </w:numPr>
       </w:pPr>
-      <w:proofErr w:type="spellStart"/>
-      <w:r>
-        <w:t>Classroom</w:t>
-      </w:r>
-      <w:proofErr w:type="spellEnd"/>
-      <w:r>
-        <w:t xml:space="preserve">, </w:t>
+      <w:r>
+        <w:t xml:space="preserve">Classroom, </w:t>
       </w:r>
     </w:p>
     <w:p>
@@ -10106,7 +9418,6 @@
       <w:r>
         <w:t xml:space="preserve">Créer la classe </w:t>
       </w:r>
-      <w:proofErr w:type="spellStart"/>
       <w:r>
         <w:rPr>
           <w:b/>
@@ -10121,7 +9432,6 @@
         </w:rPr>
         <w:t>Event</w:t>
       </w:r>
-      <w:proofErr w:type="spellEnd"/>
       <w:r>
         <w:t xml:space="preserve"> (cette classe doit répondre à la problématique soumise dans le projet … à vous d’en faire le </w:t>
       </w:r>
@@ -10158,7 +9468,6 @@
       <w:r>
         <w:t xml:space="preserve"> (le jury), un objet </w:t>
       </w:r>
-      <w:proofErr w:type="spellStart"/>
       <w:r>
         <w:rPr>
           <w:b/>
@@ -10166,7 +9475,6 @@
         </w:rPr>
         <w:t>Classroom</w:t>
       </w:r>
-      <w:proofErr w:type="spellEnd"/>
       <w:r>
         <w:t xml:space="preserve"> et naturellement toutes les informations ‘normales’ pour évènement.</w:t>
       </w:r>
@@ -10199,7 +9507,6 @@
       <w:r>
         <w:t>dérivant d’une collection d’</w:t>
       </w:r>
-      <w:proofErr w:type="spellStart"/>
       <w:r>
         <w:rPr>
           <w:b/>
@@ -10207,7 +9514,6 @@
         </w:rPr>
         <w:t>ExamEvent</w:t>
       </w:r>
-      <w:proofErr w:type="spellEnd"/>
       <w:r>
         <w:t xml:space="preserve"> </w:t>
       </w:r>
@@ -10245,7 +9551,6 @@
       <w:r>
         <w:t xml:space="preserve"> </w:t>
       </w:r>
-      <w:proofErr w:type="spellStart"/>
       <w:r>
         <w:rPr>
           <w:b/>
@@ -10267,7 +9572,6 @@
         </w:rPr>
         <w:t>vents</w:t>
       </w:r>
-      <w:proofErr w:type="spellEnd"/>
     </w:p>
     <w:p>
       <w:pPr>
@@ -10869,19 +10173,11 @@
       <w:bookmarkEnd w:id="31"/>
     </w:p>
     <w:p>
-      <w:proofErr w:type="spellStart"/>
       <w:r>
         <w:rPr>
           <w:b/>
         </w:rPr>
-        <w:t>Filter</w:t>
-      </w:r>
-      <w:proofErr w:type="spellEnd"/>
-      <w:r>
-        <w:rPr>
-          <w:b/>
-        </w:rPr>
-        <w:t xml:space="preserve"> Pattern</w:t>
+        <w:t>Filter Pattern</w:t>
       </w:r>
       <w:r>
         <w:t xml:space="preserve"> : </w:t>
@@ -10915,14 +10211,12 @@
       </w:hyperlink>
     </w:p>
     <w:p>
-      <w:proofErr w:type="spellStart"/>
       <w:r>
         <w:rPr>
           <w:b/>
         </w:rPr>
         <w:t>Spinner</w:t>
       </w:r>
-      <w:proofErr w:type="spellEnd"/>
       <w:r>
         <w:rPr>
           <w:b/>
@@ -11087,7 +10381,6 @@
       <w:r>
         <w:t xml:space="preserve">Utiliser </w:t>
       </w:r>
-      <w:proofErr w:type="spellStart"/>
       <w:r>
         <w:rPr>
           <w:b/>
@@ -11095,7 +10388,6 @@
         </w:rPr>
         <w:t>CommanLineParser</w:t>
       </w:r>
-      <w:proofErr w:type="spellEnd"/>
       <w:r>
         <w:t xml:space="preserve"> (TP3) avec l’option </w:t>
       </w:r>
@@ -11104,23 +10396,7 @@
           <w:b/>
           <w:i/>
         </w:rPr>
-        <w:t>–</w:t>
-      </w:r>
-      <w:proofErr w:type="spellStart"/>
-      <w:r>
-        <w:rPr>
-          <w:b/>
-          <w:i/>
-        </w:rPr>
-        <w:t>project</w:t>
-      </w:r>
-      <w:proofErr w:type="spellEnd"/>
-      <w:r>
-        <w:rPr>
-          <w:b/>
-          <w:i/>
-        </w:rPr>
-        <w:t>=&lt;FILE&gt;</w:t>
+        <w:t>–project=&lt;FILE&gt;</w:t>
       </w:r>
       <w:r>
         <w:t xml:space="preserve"> pour pouvoir charger un contenu d’application préalablement sauvegarder</w:t>
@@ -11164,7 +10440,6 @@
       <w:r>
         <w:t xml:space="preserve"> (il faudra donc ajouter dans la session la possibilité de </w:t>
       </w:r>
-      <w:proofErr w:type="spellStart"/>
       <w:r>
         <w:rPr>
           <w:b/>
@@ -11172,7 +10447,6 @@
         </w:rPr>
         <w:t>loggé</w:t>
       </w:r>
-      <w:proofErr w:type="spellEnd"/>
       <w:r>
         <w:t xml:space="preserve"> dans un fichier et les accesseurs fournissant le ch</w:t>
       </w:r>
@@ -11194,7 +10468,6 @@
       <w:r>
         <w:t xml:space="preserve">Utiliser </w:t>
       </w:r>
-      <w:proofErr w:type="spellStart"/>
       <w:r>
         <w:rPr>
           <w:b/>
@@ -11202,7 +10475,6 @@
         </w:rPr>
         <w:t>CommanLineParser</w:t>
       </w:r>
-      <w:proofErr w:type="spellEnd"/>
       <w:r>
         <w:t xml:space="preserve"> (TP3) avec l’option </w:t>
       </w:r>
@@ -11267,7 +10539,6 @@
       <w:r>
         <w:t xml:space="preserve">Lire et visualiser une aide HTML (vous pouvez activer le </w:t>
       </w:r>
-      <w:proofErr w:type="spellStart"/>
       <w:r>
         <w:rPr>
           <w:b/>
@@ -11275,7 +10546,6 @@
         </w:rPr>
         <w:t>menuitem</w:t>
       </w:r>
-      <w:proofErr w:type="spellEnd"/>
       <w:r>
         <w:t xml:space="preserve"> ‘help’</w:t>
       </w:r>
@@ -11297,7 +10567,6 @@
       <w:r>
         <w:t xml:space="preserve">Activer les </w:t>
       </w:r>
-      <w:proofErr w:type="spellStart"/>
       <w:r>
         <w:rPr>
           <w:b/>
@@ -11312,25 +10581,8 @@
         </w:rPr>
         <w:t>s</w:t>
       </w:r>
-      <w:proofErr w:type="spellEnd"/>
-      <w:r>
-        <w:t xml:space="preserve"> ‘</w:t>
-      </w:r>
-      <w:proofErr w:type="spellStart"/>
-      <w:r>
-        <w:t>save</w:t>
-      </w:r>
-      <w:proofErr w:type="spellEnd"/>
-      <w:r>
-        <w:t>’ et ‘</w:t>
-      </w:r>
-      <w:proofErr w:type="spellStart"/>
-      <w:r>
-        <w:t>load</w:t>
-      </w:r>
-      <w:proofErr w:type="spellEnd"/>
-      <w:r>
-        <w:t>’</w:t>
+      <w:r>
+        <w:t xml:space="preserve"> ‘save’ et ‘load’</w:t>
       </w:r>
     </w:p>
     <w:p>
@@ -11608,7 +10860,6 @@
       <w:r>
         <w:t xml:space="preserve">En utilisant le code implémenté dans le TD/TP 4 (exercice 3) écrire une </w:t>
       </w:r>
-      <w:proofErr w:type="spellStart"/>
       <w:r>
         <w:rPr>
           <w:b/>
@@ -11616,7 +10867,6 @@
         </w:rPr>
         <w:t>ShutdownHook</w:t>
       </w:r>
-      <w:proofErr w:type="spellEnd"/>
       <w:r>
         <w:t xml:space="preserve"> pour faire un système de reprise sur erreur en cas de crash</w:t>
       </w:r>
@@ -11691,7 +10941,6 @@
       <w:r>
         <w:t>Créer une ‘</w:t>
       </w:r>
-      <w:proofErr w:type="spellStart"/>
       <w:r>
         <w:rPr>
           <w:b/>
@@ -11699,7 +10948,6 @@
         </w:rPr>
         <w:t>DialogBox</w:t>
       </w:r>
-      <w:proofErr w:type="spellEnd"/>
       <w:r>
         <w:t xml:space="preserve">’ </w:t>
       </w:r>
@@ -11718,7 +10966,6 @@
       <w:r>
         <w:t xml:space="preserve"> l’</w:t>
       </w:r>
-      <w:proofErr w:type="spellStart"/>
       <w:r>
         <w:rPr>
           <w:b/>
@@ -11726,14 +10973,12 @@
         </w:rPr>
         <w:t>autosave</w:t>
       </w:r>
-      <w:proofErr w:type="spellEnd"/>
       <w:r>
         <w:t xml:space="preserve"> </w:t>
       </w:r>
       <w:r>
         <w:t>(est-ce que l’</w:t>
       </w:r>
-      <w:proofErr w:type="spellStart"/>
       <w:r>
         <w:rPr>
           <w:b/>
@@ -11741,7 +10986,6 @@
         </w:rPr>
         <w:t>autosave</w:t>
       </w:r>
-      <w:proofErr w:type="spellEnd"/>
       <w:r>
         <w:t xml:space="preserve"> est activé ? à quelle fréquence ?).</w:t>
       </w:r>
@@ -11760,7 +11004,6 @@
       <w:r>
         <w:t>Cette ‘</w:t>
       </w:r>
-      <w:proofErr w:type="spellStart"/>
       <w:r>
         <w:rPr>
           <w:b/>
@@ -11768,25 +11011,15 @@
         </w:rPr>
         <w:t>DialogBox</w:t>
       </w:r>
-      <w:proofErr w:type="spellEnd"/>
       <w:r>
         <w:t>’ devra être accessible depuis le menu (</w:t>
       </w:r>
-      <w:proofErr w:type="spellStart"/>
       <w:r>
         <w:rPr>
           <w:b/>
           <w:i/>
         </w:rPr>
-        <w:t>edit</w:t>
-      </w:r>
-      <w:proofErr w:type="spellEnd"/>
-      <w:r>
-        <w:rPr>
-          <w:b/>
-          <w:i/>
-        </w:rPr>
-        <w:t>-&gt;settings</w:t>
+        <w:t>edit-&gt;settings</w:t>
       </w:r>
       <w:r>
         <w:t>)</w:t>
@@ -12000,7 +11233,6 @@
       <w:r>
         <w:t xml:space="preserve"> et ‘</w:t>
       </w:r>
-      <w:proofErr w:type="spellStart"/>
       <w:r>
         <w:rPr>
           <w:b/>
@@ -12008,7 +11240,6 @@
         </w:rPr>
         <w:t>private</w:t>
       </w:r>
-      <w:proofErr w:type="spellEnd"/>
       <w:r>
         <w:t>’</w:t>
       </w:r>
@@ -12050,7 +11281,6 @@
       <w:r>
         <w:t xml:space="preserve">Créer une </w:t>
       </w:r>
-      <w:proofErr w:type="spellStart"/>
       <w:r>
         <w:rPr>
           <w:i/>
@@ -12061,14 +11291,7 @@
         <w:rPr>
           <w:i/>
         </w:rPr>
-        <w:t>houtbox</w:t>
-      </w:r>
-      <w:proofErr w:type="spellEnd"/>
-      <w:r>
-        <w:rPr>
-          <w:i/>
-        </w:rPr>
-        <w:t xml:space="preserve"> </w:t>
+        <w:t xml:space="preserve">houtbox </w:t>
       </w:r>
       <w:r>
         <w:t xml:space="preserve">avec une </w:t>
@@ -12098,21 +11321,12 @@
       <w:r>
         <w:t xml:space="preserve">Cette </w:t>
       </w:r>
-      <w:proofErr w:type="spellStart"/>
       <w:r>
         <w:rPr>
           <w:b/>
           <w:i/>
         </w:rPr>
-        <w:t>shoutbox</w:t>
-      </w:r>
-      <w:proofErr w:type="spellEnd"/>
-      <w:r>
-        <w:rPr>
-          <w:b/>
-          <w:i/>
-        </w:rPr>
-        <w:t xml:space="preserve"> </w:t>
+        <w:t xml:space="preserve">shoutbox </w:t>
       </w:r>
       <w:r>
         <w:t xml:space="preserve"> devra se connecter au server pour afficher les </w:t>
@@ -12149,7 +11363,6 @@
       </w:r>
     </w:p>
     <w:p>
-      <w:proofErr w:type="spellStart"/>
       <w:r>
         <w:rPr>
           <w:b/>
@@ -12157,7 +11370,6 @@
         </w:rPr>
         <w:t>Shoutbox</w:t>
       </w:r>
-      <w:proofErr w:type="spellEnd"/>
       <w:r>
         <w:t xml:space="preserve"> : </w:t>
       </w:r>
@@ -12430,7 +11642,7 @@
                                     <w:noProof/>
                                     <w:color w:val="FFFFFF" w:themeColor="background1"/>
                                   </w:rPr>
-                                  <w:t>2</w:t>
+                                  <w:t>9</w:t>
                                 </w:r>
                                 <w:r>
                                   <w:rPr>
@@ -13030,6 +12242,118 @@
     </w:lvl>
   </w:abstractNum>
   <w:abstractNum w:abstractNumId="5">
+    <w:nsid w:val="11A803CF"/>
+    <w:multiLevelType w:val="hybridMultilevel"/>
+    <w:tmpl w:val="1C24DF02"/>
+    <w:lvl w:ilvl="0" w:tplc="9CAE4966">
+      <w:numFmt w:val="bullet"/>
+      <w:lvlText w:val="-"/>
+      <w:lvlJc w:val="left"/>
+      <w:pPr>
+        <w:ind w:left="720" w:hanging="360"/>
+      </w:pPr>
+      <w:rPr>
+        <w:rFonts w:ascii="Calisto MT" w:eastAsiaTheme="majorEastAsia" w:hAnsi="Calisto MT" w:cstheme="majorBidi" w:hint="default"/>
+      </w:rPr>
+    </w:lvl>
+    <w:lvl w:ilvl="1" w:tplc="040C0003" w:tentative="1">
+      <w:start w:val="1"/>
+      <w:numFmt w:val="bullet"/>
+      <w:lvlText w:val="o"/>
+      <w:lvlJc w:val="left"/>
+      <w:pPr>
+        <w:ind w:left="1440" w:hanging="360"/>
+      </w:pPr>
+      <w:rPr>
+        <w:rFonts w:ascii="Courier New" w:hAnsi="Courier New" w:cs="Courier New" w:hint="default"/>
+      </w:rPr>
+    </w:lvl>
+    <w:lvl w:ilvl="2" w:tplc="040C0005" w:tentative="1">
+      <w:start w:val="1"/>
+      <w:numFmt w:val="bullet"/>
+      <w:lvlText w:val=""/>
+      <w:lvlJc w:val="left"/>
+      <w:pPr>
+        <w:ind w:left="2160" w:hanging="360"/>
+      </w:pPr>
+      <w:rPr>
+        <w:rFonts w:ascii="Wingdings" w:hAnsi="Wingdings" w:hint="default"/>
+      </w:rPr>
+    </w:lvl>
+    <w:lvl w:ilvl="3" w:tplc="040C0001" w:tentative="1">
+      <w:start w:val="1"/>
+      <w:numFmt w:val="bullet"/>
+      <w:lvlText w:val=""/>
+      <w:lvlJc w:val="left"/>
+      <w:pPr>
+        <w:ind w:left="2880" w:hanging="360"/>
+      </w:pPr>
+      <w:rPr>
+        <w:rFonts w:ascii="Symbol" w:hAnsi="Symbol" w:hint="default"/>
+      </w:rPr>
+    </w:lvl>
+    <w:lvl w:ilvl="4" w:tplc="040C0003" w:tentative="1">
+      <w:start w:val="1"/>
+      <w:numFmt w:val="bullet"/>
+      <w:lvlText w:val="o"/>
+      <w:lvlJc w:val="left"/>
+      <w:pPr>
+        <w:ind w:left="3600" w:hanging="360"/>
+      </w:pPr>
+      <w:rPr>
+        <w:rFonts w:ascii="Courier New" w:hAnsi="Courier New" w:cs="Courier New" w:hint="default"/>
+      </w:rPr>
+    </w:lvl>
+    <w:lvl w:ilvl="5" w:tplc="040C0005" w:tentative="1">
+      <w:start w:val="1"/>
+      <w:numFmt w:val="bullet"/>
+      <w:lvlText w:val=""/>
+      <w:lvlJc w:val="left"/>
+      <w:pPr>
+        <w:ind w:left="4320" w:hanging="360"/>
+      </w:pPr>
+      <w:rPr>
+        <w:rFonts w:ascii="Wingdings" w:hAnsi="Wingdings" w:hint="default"/>
+      </w:rPr>
+    </w:lvl>
+    <w:lvl w:ilvl="6" w:tplc="040C0001" w:tentative="1">
+      <w:start w:val="1"/>
+      <w:numFmt w:val="bullet"/>
+      <w:lvlText w:val=""/>
+      <w:lvlJc w:val="left"/>
+      <w:pPr>
+        <w:ind w:left="5040" w:hanging="360"/>
+      </w:pPr>
+      <w:rPr>
+        <w:rFonts w:ascii="Symbol" w:hAnsi="Symbol" w:hint="default"/>
+      </w:rPr>
+    </w:lvl>
+    <w:lvl w:ilvl="7" w:tplc="040C0003" w:tentative="1">
+      <w:start w:val="1"/>
+      <w:numFmt w:val="bullet"/>
+      <w:lvlText w:val="o"/>
+      <w:lvlJc w:val="left"/>
+      <w:pPr>
+        <w:ind w:left="5760" w:hanging="360"/>
+      </w:pPr>
+      <w:rPr>
+        <w:rFonts w:ascii="Courier New" w:hAnsi="Courier New" w:cs="Courier New" w:hint="default"/>
+      </w:rPr>
+    </w:lvl>
+    <w:lvl w:ilvl="8" w:tplc="040C0005" w:tentative="1">
+      <w:start w:val="1"/>
+      <w:numFmt w:val="bullet"/>
+      <w:lvlText w:val=""/>
+      <w:lvlJc w:val="left"/>
+      <w:pPr>
+        <w:ind w:left="6480" w:hanging="360"/>
+      </w:pPr>
+      <w:rPr>
+        <w:rFonts w:ascii="Wingdings" w:hAnsi="Wingdings" w:hint="default"/>
+      </w:rPr>
+    </w:lvl>
+  </w:abstractNum>
+  <w:abstractNum w:abstractNumId="6">
     <w:nsid w:val="15B73603"/>
     <w:multiLevelType w:val="hybridMultilevel"/>
     <w:tmpl w:val="9418F15C"/>
@@ -13142,7 +12466,7 @@
       </w:rPr>
     </w:lvl>
   </w:abstractNum>
-  <w:abstractNum w:abstractNumId="6">
+  <w:abstractNum w:abstractNumId="7">
     <w:nsid w:val="170559E9"/>
     <w:multiLevelType w:val="hybridMultilevel"/>
     <w:tmpl w:val="36BE8BF8"/>
@@ -13255,7 +12579,7 @@
       </w:rPr>
     </w:lvl>
   </w:abstractNum>
-  <w:abstractNum w:abstractNumId="7">
+  <w:abstractNum w:abstractNumId="8">
     <w:nsid w:val="1A6D78E9"/>
     <w:multiLevelType w:val="hybridMultilevel"/>
     <w:tmpl w:val="6D40A07C"/>
@@ -13370,7 +12694,7 @@
       </w:rPr>
     </w:lvl>
   </w:abstractNum>
-  <w:abstractNum w:abstractNumId="8">
+  <w:abstractNum w:abstractNumId="9">
     <w:nsid w:val="1C51050E"/>
     <w:multiLevelType w:val="hybridMultilevel"/>
     <w:tmpl w:val="1D84913E"/>
@@ -13483,7 +12807,7 @@
       </w:rPr>
     </w:lvl>
   </w:abstractNum>
-  <w:abstractNum w:abstractNumId="9">
+  <w:abstractNum w:abstractNumId="10">
     <w:nsid w:val="28237EDC"/>
     <w:multiLevelType w:val="hybridMultilevel"/>
     <w:tmpl w:val="4A96C984"/>
@@ -13569,7 +12893,7 @@
       </w:pPr>
     </w:lvl>
   </w:abstractNum>
-  <w:abstractNum w:abstractNumId="10">
+  <w:abstractNum w:abstractNumId="11">
     <w:nsid w:val="2FF2241E"/>
     <w:multiLevelType w:val="hybridMultilevel"/>
     <w:tmpl w:val="982EC244"/>
@@ -13682,7 +13006,7 @@
       </w:rPr>
     </w:lvl>
   </w:abstractNum>
-  <w:abstractNum w:abstractNumId="11">
+  <w:abstractNum w:abstractNumId="12">
     <w:nsid w:val="32F1066C"/>
     <w:multiLevelType w:val="hybridMultilevel"/>
     <w:tmpl w:val="005879B4"/>
@@ -13795,7 +13119,119 @@
       </w:rPr>
     </w:lvl>
   </w:abstractNum>
-  <w:abstractNum w:abstractNumId="12">
+  <w:abstractNum w:abstractNumId="13">
+    <w:nsid w:val="33521781"/>
+    <w:multiLevelType w:val="hybridMultilevel"/>
+    <w:tmpl w:val="E54A0620"/>
+    <w:lvl w:ilvl="0" w:tplc="9CAE4966">
+      <w:numFmt w:val="bullet"/>
+      <w:lvlText w:val="-"/>
+      <w:lvlJc w:val="left"/>
+      <w:pPr>
+        <w:ind w:left="720" w:hanging="360"/>
+      </w:pPr>
+      <w:rPr>
+        <w:rFonts w:ascii="Calisto MT" w:eastAsiaTheme="majorEastAsia" w:hAnsi="Calisto MT" w:cstheme="majorBidi" w:hint="default"/>
+      </w:rPr>
+    </w:lvl>
+    <w:lvl w:ilvl="1" w:tplc="040C0003" w:tentative="1">
+      <w:start w:val="1"/>
+      <w:numFmt w:val="bullet"/>
+      <w:lvlText w:val="o"/>
+      <w:lvlJc w:val="left"/>
+      <w:pPr>
+        <w:ind w:left="1440" w:hanging="360"/>
+      </w:pPr>
+      <w:rPr>
+        <w:rFonts w:ascii="Courier New" w:hAnsi="Courier New" w:cs="Courier New" w:hint="default"/>
+      </w:rPr>
+    </w:lvl>
+    <w:lvl w:ilvl="2" w:tplc="040C0005" w:tentative="1">
+      <w:start w:val="1"/>
+      <w:numFmt w:val="bullet"/>
+      <w:lvlText w:val=""/>
+      <w:lvlJc w:val="left"/>
+      <w:pPr>
+        <w:ind w:left="2160" w:hanging="360"/>
+      </w:pPr>
+      <w:rPr>
+        <w:rFonts w:ascii="Wingdings" w:hAnsi="Wingdings" w:hint="default"/>
+      </w:rPr>
+    </w:lvl>
+    <w:lvl w:ilvl="3" w:tplc="040C0001" w:tentative="1">
+      <w:start w:val="1"/>
+      <w:numFmt w:val="bullet"/>
+      <w:lvlText w:val=""/>
+      <w:lvlJc w:val="left"/>
+      <w:pPr>
+        <w:ind w:left="2880" w:hanging="360"/>
+      </w:pPr>
+      <w:rPr>
+        <w:rFonts w:ascii="Symbol" w:hAnsi="Symbol" w:hint="default"/>
+      </w:rPr>
+    </w:lvl>
+    <w:lvl w:ilvl="4" w:tplc="040C0003" w:tentative="1">
+      <w:start w:val="1"/>
+      <w:numFmt w:val="bullet"/>
+      <w:lvlText w:val="o"/>
+      <w:lvlJc w:val="left"/>
+      <w:pPr>
+        <w:ind w:left="3600" w:hanging="360"/>
+      </w:pPr>
+      <w:rPr>
+        <w:rFonts w:ascii="Courier New" w:hAnsi="Courier New" w:cs="Courier New" w:hint="default"/>
+      </w:rPr>
+    </w:lvl>
+    <w:lvl w:ilvl="5" w:tplc="040C0005" w:tentative="1">
+      <w:start w:val="1"/>
+      <w:numFmt w:val="bullet"/>
+      <w:lvlText w:val=""/>
+      <w:lvlJc w:val="left"/>
+      <w:pPr>
+        <w:ind w:left="4320" w:hanging="360"/>
+      </w:pPr>
+      <w:rPr>
+        <w:rFonts w:ascii="Wingdings" w:hAnsi="Wingdings" w:hint="default"/>
+      </w:rPr>
+    </w:lvl>
+    <w:lvl w:ilvl="6" w:tplc="040C0001" w:tentative="1">
+      <w:start w:val="1"/>
+      <w:numFmt w:val="bullet"/>
+      <w:lvlText w:val=""/>
+      <w:lvlJc w:val="left"/>
+      <w:pPr>
+        <w:ind w:left="5040" w:hanging="360"/>
+      </w:pPr>
+      <w:rPr>
+        <w:rFonts w:ascii="Symbol" w:hAnsi="Symbol" w:hint="default"/>
+      </w:rPr>
+    </w:lvl>
+    <w:lvl w:ilvl="7" w:tplc="040C0003" w:tentative="1">
+      <w:start w:val="1"/>
+      <w:numFmt w:val="bullet"/>
+      <w:lvlText w:val="o"/>
+      <w:lvlJc w:val="left"/>
+      <w:pPr>
+        <w:ind w:left="5760" w:hanging="360"/>
+      </w:pPr>
+      <w:rPr>
+        <w:rFonts w:ascii="Courier New" w:hAnsi="Courier New" w:cs="Courier New" w:hint="default"/>
+      </w:rPr>
+    </w:lvl>
+    <w:lvl w:ilvl="8" w:tplc="040C0005" w:tentative="1">
+      <w:start w:val="1"/>
+      <w:numFmt w:val="bullet"/>
+      <w:lvlText w:val=""/>
+      <w:lvlJc w:val="left"/>
+      <w:pPr>
+        <w:ind w:left="6480" w:hanging="360"/>
+      </w:pPr>
+      <w:rPr>
+        <w:rFonts w:ascii="Wingdings" w:hAnsi="Wingdings" w:hint="default"/>
+      </w:rPr>
+    </w:lvl>
+  </w:abstractNum>
+  <w:abstractNum w:abstractNumId="14">
     <w:nsid w:val="37020A68"/>
     <w:multiLevelType w:val="hybridMultilevel"/>
     <w:tmpl w:val="D578EDFA"/>
@@ -13908,7 +13344,7 @@
       </w:rPr>
     </w:lvl>
   </w:abstractNum>
-  <w:abstractNum w:abstractNumId="13">
+  <w:abstractNum w:abstractNumId="15">
     <w:nsid w:val="3CD161F3"/>
     <w:multiLevelType w:val="hybridMultilevel"/>
     <w:tmpl w:val="649C2908"/>
@@ -14021,7 +13457,7 @@
       </w:rPr>
     </w:lvl>
   </w:abstractNum>
-  <w:abstractNum w:abstractNumId="14">
+  <w:abstractNum w:abstractNumId="16">
     <w:nsid w:val="3D726EA1"/>
     <w:multiLevelType w:val="hybridMultilevel"/>
     <w:tmpl w:val="C1A43D6C"/>
@@ -14134,7 +13570,7 @@
       </w:rPr>
     </w:lvl>
   </w:abstractNum>
-  <w:abstractNum w:abstractNumId="15">
+  <w:abstractNum w:abstractNumId="17">
     <w:nsid w:val="441C275C"/>
     <w:multiLevelType w:val="hybridMultilevel"/>
     <w:tmpl w:val="0B7E49D4"/>
@@ -14248,7 +13684,7 @@
       </w:rPr>
     </w:lvl>
   </w:abstractNum>
-  <w:abstractNum w:abstractNumId="16">
+  <w:abstractNum w:abstractNumId="18">
     <w:nsid w:val="4C1E5409"/>
     <w:multiLevelType w:val="hybridMultilevel"/>
     <w:tmpl w:val="53C66A36"/>
@@ -14361,7 +13797,7 @@
       </w:rPr>
     </w:lvl>
   </w:abstractNum>
-  <w:abstractNum w:abstractNumId="17">
+  <w:abstractNum w:abstractNumId="19">
     <w:nsid w:val="4D2956E3"/>
     <w:multiLevelType w:val="hybridMultilevel"/>
     <w:tmpl w:val="F96E8380"/>
@@ -14474,7 +13910,7 @@
       </w:rPr>
     </w:lvl>
   </w:abstractNum>
-  <w:abstractNum w:abstractNumId="18">
+  <w:abstractNum w:abstractNumId="20">
     <w:nsid w:val="53831A2B"/>
     <w:multiLevelType w:val="hybridMultilevel"/>
     <w:tmpl w:val="81089E24"/>
@@ -14587,7 +14023,7 @@
       </w:rPr>
     </w:lvl>
   </w:abstractNum>
-  <w:abstractNum w:abstractNumId="19">
+  <w:abstractNum w:abstractNumId="21">
     <w:nsid w:val="56BD6131"/>
     <w:multiLevelType w:val="hybridMultilevel"/>
     <w:tmpl w:val="BBEE3DBE"/>
@@ -14700,7 +14136,7 @@
       </w:rPr>
     </w:lvl>
   </w:abstractNum>
-  <w:abstractNum w:abstractNumId="20">
+  <w:abstractNum w:abstractNumId="22">
     <w:nsid w:val="5A9D7867"/>
     <w:multiLevelType w:val="hybridMultilevel"/>
     <w:tmpl w:val="B7163AF4"/>
@@ -14813,7 +14249,7 @@
       </w:rPr>
     </w:lvl>
   </w:abstractNum>
-  <w:abstractNum w:abstractNumId="21">
+  <w:abstractNum w:abstractNumId="23">
     <w:nsid w:val="5E676868"/>
     <w:multiLevelType w:val="hybridMultilevel"/>
     <w:tmpl w:val="45AAEE86"/>
@@ -14926,7 +14362,7 @@
       </w:rPr>
     </w:lvl>
   </w:abstractNum>
-  <w:abstractNum w:abstractNumId="22">
+  <w:abstractNum w:abstractNumId="24">
     <w:nsid w:val="67226155"/>
     <w:multiLevelType w:val="hybridMultilevel"/>
     <w:tmpl w:val="A2809F4C"/>
@@ -15039,7 +14475,7 @@
       </w:rPr>
     </w:lvl>
   </w:abstractNum>
-  <w:abstractNum w:abstractNumId="23">
+  <w:abstractNum w:abstractNumId="25">
     <w:nsid w:val="695C2D34"/>
     <w:multiLevelType w:val="hybridMultilevel"/>
     <w:tmpl w:val="9D02CDAE"/>
@@ -15125,7 +14561,7 @@
       </w:pPr>
     </w:lvl>
   </w:abstractNum>
-  <w:abstractNum w:abstractNumId="24">
+  <w:abstractNum w:abstractNumId="26">
     <w:nsid w:val="6C4A101B"/>
     <w:multiLevelType w:val="hybridMultilevel"/>
     <w:tmpl w:val="0B726274"/>
@@ -15238,7 +14674,7 @@
       </w:rPr>
     </w:lvl>
   </w:abstractNum>
-  <w:abstractNum w:abstractNumId="25">
+  <w:abstractNum w:abstractNumId="27">
     <w:nsid w:val="6C943D39"/>
     <w:multiLevelType w:val="hybridMultilevel"/>
     <w:tmpl w:val="F0242206"/>
@@ -15351,7 +14787,7 @@
       </w:rPr>
     </w:lvl>
   </w:abstractNum>
-  <w:abstractNum w:abstractNumId="26">
+  <w:abstractNum w:abstractNumId="28">
     <w:nsid w:val="6DD97BF3"/>
     <w:multiLevelType w:val="hybridMultilevel"/>
     <w:tmpl w:val="C8C6FE24"/>
@@ -15464,7 +14900,7 @@
       </w:rPr>
     </w:lvl>
   </w:abstractNum>
-  <w:abstractNum w:abstractNumId="27">
+  <w:abstractNum w:abstractNumId="29">
     <w:nsid w:val="739602CA"/>
     <w:multiLevelType w:val="hybridMultilevel"/>
     <w:tmpl w:val="53820E50"/>
@@ -15550,7 +14986,7 @@
       </w:pPr>
     </w:lvl>
   </w:abstractNum>
-  <w:abstractNum w:abstractNumId="28">
+  <w:abstractNum w:abstractNumId="30">
     <w:nsid w:val="7BF94CD8"/>
     <w:multiLevelType w:val="hybridMultilevel"/>
     <w:tmpl w:val="C6CE4730"/>
@@ -15663,7 +15099,7 @@
       </w:rPr>
     </w:lvl>
   </w:abstractNum>
-  <w:abstractNum w:abstractNumId="29">
+  <w:abstractNum w:abstractNumId="31">
     <w:nsid w:val="7D99258B"/>
     <w:multiLevelType w:val="hybridMultilevel"/>
     <w:tmpl w:val="ED1C10D2"/>
@@ -15777,13 +15213,13 @@
     </w:lvl>
   </w:abstractNum>
   <w:num w:numId="1">
-    <w:abstractNumId w:val="29"/>
+    <w:abstractNumId w:val="31"/>
   </w:num>
   <w:num w:numId="2">
-    <w:abstractNumId w:val="9"/>
+    <w:abstractNumId w:val="10"/>
   </w:num>
   <w:num w:numId="3">
-    <w:abstractNumId w:val="27"/>
+    <w:abstractNumId w:val="29"/>
   </w:num>
   <w:num w:numId="4">
     <w:abstractNumId w:val="3"/>
@@ -15792,22 +15228,22 @@
     <w:abstractNumId w:val="0"/>
   </w:num>
   <w:num w:numId="6">
-    <w:abstractNumId w:val="23"/>
+    <w:abstractNumId w:val="25"/>
   </w:num>
   <w:num w:numId="7">
-    <w:abstractNumId w:val="8"/>
+    <w:abstractNumId w:val="9"/>
   </w:num>
   <w:num w:numId="8">
-    <w:abstractNumId w:val="14"/>
+    <w:abstractNumId w:val="16"/>
   </w:num>
   <w:num w:numId="9">
-    <w:abstractNumId w:val="26"/>
+    <w:abstractNumId w:val="28"/>
   </w:num>
   <w:num w:numId="10">
-    <w:abstractNumId w:val="22"/>
+    <w:abstractNumId w:val="24"/>
   </w:num>
   <w:num w:numId="11">
-    <w:abstractNumId w:val="12"/>
+    <w:abstractNumId w:val="14"/>
   </w:num>
   <w:num w:numId="12">
     <w:abstractNumId w:val="2"/>
@@ -15816,55 +15252,61 @@
     <w:abstractNumId w:val="1"/>
   </w:num>
   <w:num w:numId="14">
-    <w:abstractNumId w:val="21"/>
+    <w:abstractNumId w:val="23"/>
   </w:num>
   <w:num w:numId="15">
-    <w:abstractNumId w:val="24"/>
+    <w:abstractNumId w:val="26"/>
   </w:num>
   <w:num w:numId="16">
-    <w:abstractNumId w:val="28"/>
+    <w:abstractNumId w:val="30"/>
   </w:num>
   <w:num w:numId="17">
-    <w:abstractNumId w:val="18"/>
+    <w:abstractNumId w:val="20"/>
   </w:num>
   <w:num w:numId="18">
-    <w:abstractNumId w:val="11"/>
+    <w:abstractNumId w:val="12"/>
   </w:num>
   <w:num w:numId="19">
-    <w:abstractNumId w:val="20"/>
+    <w:abstractNumId w:val="22"/>
   </w:num>
   <w:num w:numId="20">
-    <w:abstractNumId w:val="6"/>
+    <w:abstractNumId w:val="7"/>
   </w:num>
   <w:num w:numId="21">
     <w:abstractNumId w:val="4"/>
   </w:num>
   <w:num w:numId="22">
-    <w:abstractNumId w:val="10"/>
+    <w:abstractNumId w:val="11"/>
   </w:num>
   <w:num w:numId="23">
+    <w:abstractNumId w:val="21"/>
+  </w:num>
+  <w:num w:numId="24">
+    <w:abstractNumId w:val="8"/>
+  </w:num>
+  <w:num w:numId="25">
+    <w:abstractNumId w:val="18"/>
+  </w:num>
+  <w:num w:numId="26">
+    <w:abstractNumId w:val="6"/>
+  </w:num>
+  <w:num w:numId="27">
+    <w:abstractNumId w:val="27"/>
+  </w:num>
+  <w:num w:numId="28">
+    <w:abstractNumId w:val="15"/>
+  </w:num>
+  <w:num w:numId="29">
     <w:abstractNumId w:val="19"/>
   </w:num>
-  <w:num w:numId="24">
-    <w:abstractNumId w:val="7"/>
+  <w:num w:numId="30">
+    <w:abstractNumId w:val="17"/>
   </w:num>
-  <w:num w:numId="25">
-    <w:abstractNumId w:val="16"/>
-  </w:num>
-  <w:num w:numId="26">
+  <w:num w:numId="31">
     <w:abstractNumId w:val="5"/>
   </w:num>
-  <w:num w:numId="27">
-    <w:abstractNumId w:val="25"/>
-  </w:num>
-  <w:num w:numId="28">
+  <w:num w:numId="32">
     <w:abstractNumId w:val="13"/>
-  </w:num>
-  <w:num w:numId="29">
-    <w:abstractNumId w:val="17"/>
-  </w:num>
-  <w:num w:numId="30">
-    <w:abstractNumId w:val="15"/>
   </w:num>
 </w:numbering>
 </file>
@@ -19840,111 +19282,111 @@
     </dgm:pt>
   </dgm:ptLst>
   <dgm:cxnLst>
-    <dgm:cxn modelId="{70051E2F-E35B-A245-9ADB-50D4B1C43DC3}" type="presOf" srcId="{6EAA9C23-3A78-4C27-AAC9-504C071FA2D8}" destId="{FFF314B7-9492-4462-8B1C-7BC33784FA0A}" srcOrd="0" destOrd="0" presId="urn:microsoft.com/office/officeart/2005/8/layout/hierarchy2"/>
-    <dgm:cxn modelId="{72A2A0A2-025B-E94C-9040-02DC97CE2B6D}" type="presOf" srcId="{C72AA88C-4AEE-412B-ABBF-33D17A0AD941}" destId="{C0DFBE07-132A-42A3-A5E2-F594000B2340}" srcOrd="1" destOrd="0" presId="urn:microsoft.com/office/officeart/2005/8/layout/hierarchy2"/>
-    <dgm:cxn modelId="{222586A5-C188-B247-9813-163F502608CE}" type="presOf" srcId="{FDC9356B-5836-435E-BB19-C94DC8F3D3EF}" destId="{D63F150D-0E96-4C27-A427-95C317656D1D}" srcOrd="0" destOrd="0" presId="urn:microsoft.com/office/officeart/2005/8/layout/hierarchy2"/>
-    <dgm:cxn modelId="{DB521901-C4DD-FC48-9BC2-6FA23030B7E4}" type="presOf" srcId="{3FE4910D-602C-4A72-BB9E-A3BE3A3A0E78}" destId="{C26101A3-172C-4AFD-8AA5-00EF71442597}" srcOrd="0" destOrd="0" presId="urn:microsoft.com/office/officeart/2005/8/layout/hierarchy2"/>
-    <dgm:cxn modelId="{1A8F40E3-AE4F-B444-8AC6-71DE25B68112}" type="presOf" srcId="{139FBCB0-87C1-4D19-9898-BB48C99D5614}" destId="{AEBC5B76-A737-49A2-B533-66F2022C87AD}" srcOrd="0" destOrd="0" presId="urn:microsoft.com/office/officeart/2005/8/layout/hierarchy2"/>
-    <dgm:cxn modelId="{C1400A83-925C-A64A-B053-EF2EA8EAFA2E}" type="presOf" srcId="{495223E1-057C-40FA-B321-DB15D7B7BF1E}" destId="{98EDA116-065D-473B-983B-F7A1A4E0692D}" srcOrd="0" destOrd="0" presId="urn:microsoft.com/office/officeart/2005/8/layout/hierarchy2"/>
+    <dgm:cxn modelId="{175D2E80-6955-AC43-85FA-EC56DF4DBEF1}" type="presOf" srcId="{DD6977A0-3802-4240-88A2-691E7C2C48A6}" destId="{968AF4BE-4974-4BD5-85C7-35A0B47C6F8A}" srcOrd="0" destOrd="0" presId="urn:microsoft.com/office/officeart/2005/8/layout/hierarchy2"/>
     <dgm:cxn modelId="{49E69296-6243-4B23-BB27-A3D4BEF5529C}" srcId="{4D72C498-B5D7-4A5E-9949-13D4BDD70C79}" destId="{CFFF95AD-6A3E-4156-870B-74376FA448BF}" srcOrd="1" destOrd="0" parTransId="{139FBCB0-87C1-4D19-9898-BB48C99D5614}" sibTransId="{2D803B32-337B-4EAC-B215-13958E412DA9}"/>
-    <dgm:cxn modelId="{287D391D-7025-414E-B684-FAB7C66277AA}" type="presOf" srcId="{9E6B55FE-E53C-49DC-B515-C2397BEC2CAB}" destId="{288590B9-AA3F-44E1-86EF-EEFFCBA51BD5}" srcOrd="0" destOrd="0" presId="urn:microsoft.com/office/officeart/2005/8/layout/hierarchy2"/>
+    <dgm:cxn modelId="{08993D52-F932-E149-B85F-790F642C2378}" type="presOf" srcId="{1489036D-A9DA-40B5-957F-936B4A348264}" destId="{D2E89353-C1DC-4D8C-81F7-770019C69DEF}" srcOrd="1" destOrd="0" presId="urn:microsoft.com/office/officeart/2005/8/layout/hierarchy2"/>
+    <dgm:cxn modelId="{23167449-32D5-C142-A1EC-2BC5D80F6F18}" type="presOf" srcId="{B13E7694-BD7E-4ACD-8A25-288621413B33}" destId="{2FF43323-1B88-4D6E-A12C-28C1BD2304F7}" srcOrd="1" destOrd="0" presId="urn:microsoft.com/office/officeart/2005/8/layout/hierarchy2"/>
+    <dgm:cxn modelId="{D9DF6224-467F-6940-85E6-9430289B594A}" type="presOf" srcId="{CFFF95AD-6A3E-4156-870B-74376FA448BF}" destId="{DE27DD97-4305-47FC-AFB0-35E1E791B27F}" srcOrd="0" destOrd="0" presId="urn:microsoft.com/office/officeart/2005/8/layout/hierarchy2"/>
+    <dgm:cxn modelId="{11B2CCC2-E2F8-A64A-A8BB-B6BC9B71CDA5}" type="presOf" srcId="{1489036D-A9DA-40B5-957F-936B4A348264}" destId="{EBFADA6F-FD50-43FB-87CB-15B1D9AA94CD}" srcOrd="0" destOrd="0" presId="urn:microsoft.com/office/officeart/2005/8/layout/hierarchy2"/>
     <dgm:cxn modelId="{502FB9F7-55F9-4593-B1F2-FBE723CFF641}" srcId="{90721A67-6AD1-4A80-A90E-9D77E7AD4E6D}" destId="{AD7B3DA5-2EE7-42E6-A405-E9204AD083F8}" srcOrd="0" destOrd="0" parTransId="{0B7CF66D-0A27-42E3-AC6D-2DB726B0F1E6}" sibTransId="{4BBF8FF6-E72D-4A5B-A1FE-6EAB41BA4F5C}"/>
-    <dgm:cxn modelId="{89AAAA1A-1A5B-324B-BB41-9BFF5FA55072}" type="presOf" srcId="{90721A67-6AD1-4A80-A90E-9D77E7AD4E6D}" destId="{2D8842D7-E959-42FA-BA94-C6E6A8D46F08}" srcOrd="0" destOrd="0" presId="urn:microsoft.com/office/officeart/2005/8/layout/hierarchy2"/>
-    <dgm:cxn modelId="{329BFF2C-088F-354D-9DBB-89C7AA18EE03}" type="presOf" srcId="{0B7CF66D-0A27-42E3-AC6D-2DB726B0F1E6}" destId="{F84282DA-A190-4AE4-80A2-887CA41C8DE9}" srcOrd="0" destOrd="0" presId="urn:microsoft.com/office/officeart/2005/8/layout/hierarchy2"/>
-    <dgm:cxn modelId="{64043D64-9D1D-F441-A3F6-C98C0799537D}" type="presOf" srcId="{F1D4A2FF-1ED4-48C6-8293-904F41872AF1}" destId="{215E04C8-8ADC-4870-8072-6C6871A934E8}" srcOrd="0" destOrd="0" presId="urn:microsoft.com/office/officeart/2005/8/layout/hierarchy2"/>
     <dgm:cxn modelId="{7176B68D-8377-4602-BE4C-B7D75F5D41A5}" srcId="{4D72C498-B5D7-4A5E-9949-13D4BDD70C79}" destId="{24E98E51-90AC-468F-867A-C952D6FD5668}" srcOrd="2" destOrd="0" parTransId="{559D18E3-752D-4EE1-9939-C38FEFFAE5A4}" sibTransId="{5A87DC0A-A2A4-49BC-8D66-8E04CC32771A}"/>
-    <dgm:cxn modelId="{EE12E024-B8B4-2E45-BEB8-8D79484B1D84}" type="presOf" srcId="{0B7CF66D-0A27-42E3-AC6D-2DB726B0F1E6}" destId="{C296F982-F6F0-4728-ADF2-DC91F37071EA}" srcOrd="1" destOrd="0" presId="urn:microsoft.com/office/officeart/2005/8/layout/hierarchy2"/>
-    <dgm:cxn modelId="{2093DA1D-C870-2C4D-8336-42EB6B984A72}" type="presOf" srcId="{65626F29-AB7F-4A3E-92D9-6AFC55134C2D}" destId="{76D26D6D-EDAF-4C52-8B4D-841B0D968087}" srcOrd="0" destOrd="0" presId="urn:microsoft.com/office/officeart/2005/8/layout/hierarchy2"/>
     <dgm:cxn modelId="{6E9F04CF-538C-49AC-B727-EE48AD00E24E}" srcId="{90721A67-6AD1-4A80-A90E-9D77E7AD4E6D}" destId="{6EAA9C23-3A78-4C27-AAC9-504C071FA2D8}" srcOrd="1" destOrd="0" parTransId="{99F72719-26C5-43AC-9154-CEFFF5CEB37E}" sibTransId="{9DE824F4-9157-4786-AD52-3E163FA3C3B4}"/>
-    <dgm:cxn modelId="{AA4908C4-22C6-6B41-B82B-E26AE247B08D}" type="presOf" srcId="{3FE4910D-602C-4A72-BB9E-A3BE3A3A0E78}" destId="{F14A685D-1E0D-4B4F-8491-096DFB19D677}" srcOrd="1" destOrd="0" presId="urn:microsoft.com/office/officeart/2005/8/layout/hierarchy2"/>
-    <dgm:cxn modelId="{CA1A5E5F-C9F7-4A49-B69D-D5851C9E92FB}" type="presOf" srcId="{139FBCB0-87C1-4D19-9898-BB48C99D5614}" destId="{2D4C1DD3-7A1B-4669-AB42-72A65ACFF1A8}" srcOrd="1" destOrd="0" presId="urn:microsoft.com/office/officeart/2005/8/layout/hierarchy2"/>
-    <dgm:cxn modelId="{87664B99-B681-624E-A1F1-6E83142F5928}" type="presOf" srcId="{597EB83F-9AF9-4A72-80A3-732912F27C6D}" destId="{D955C53B-B716-4B38-9366-F9DF3D076BCB}" srcOrd="0" destOrd="0" presId="urn:microsoft.com/office/officeart/2005/8/layout/hierarchy2"/>
-    <dgm:cxn modelId="{123FC79A-D067-BA4C-A221-5527A86C732D}" type="presOf" srcId="{1489036D-A9DA-40B5-957F-936B4A348264}" destId="{D2E89353-C1DC-4D8C-81F7-770019C69DEF}" srcOrd="1" destOrd="0" presId="urn:microsoft.com/office/officeart/2005/8/layout/hierarchy2"/>
-    <dgm:cxn modelId="{CB45798C-248C-4343-BDE6-C525CB186903}" type="presOf" srcId="{99F72719-26C5-43AC-9154-CEFFF5CEB37E}" destId="{A8464F86-5444-4B1D-8904-D5D84FB93A63}" srcOrd="0" destOrd="0" presId="urn:microsoft.com/office/officeart/2005/8/layout/hierarchy2"/>
-    <dgm:cxn modelId="{5CBBEDA3-02E7-944B-9D86-4663B327FF2A}" type="presOf" srcId="{24E98E51-90AC-468F-867A-C952D6FD5668}" destId="{37C38F7E-4D19-426C-A64E-1CBDFC363BB7}" srcOrd="0" destOrd="0" presId="urn:microsoft.com/office/officeart/2005/8/layout/hierarchy2"/>
-    <dgm:cxn modelId="{9EE20B8F-DDF1-124F-8205-7AACCCFA7CF8}" type="presOf" srcId="{F1D4A2FF-1ED4-48C6-8293-904F41872AF1}" destId="{881DB251-9FB1-4300-9BCC-5ED061EBD6BA}" srcOrd="1" destOrd="0" presId="urn:microsoft.com/office/officeart/2005/8/layout/hierarchy2"/>
-    <dgm:cxn modelId="{B9DAC486-182A-1749-AD0D-C59AF6A83BB7}" type="presOf" srcId="{B13E7694-BD7E-4ACD-8A25-288621413B33}" destId="{2FF43323-1B88-4D6E-A12C-28C1BD2304F7}" srcOrd="1" destOrd="0" presId="urn:microsoft.com/office/officeart/2005/8/layout/hierarchy2"/>
-    <dgm:cxn modelId="{89B84CEB-38F8-314E-AC6C-47BA825C674C}" type="presOf" srcId="{913E8ED9-5793-4239-BAD8-A00A3159E04D}" destId="{A21B35AB-A6E7-40B0-A48C-F2137E09EDE9}" srcOrd="0" destOrd="0" presId="urn:microsoft.com/office/officeart/2005/8/layout/hierarchy2"/>
-    <dgm:cxn modelId="{73F5801D-7959-3146-BDFE-31B2A2D0FD8F}" type="presOf" srcId="{1489036D-A9DA-40B5-957F-936B4A348264}" destId="{EBFADA6F-FD50-43FB-87CB-15B1D9AA94CD}" srcOrd="0" destOrd="0" presId="urn:microsoft.com/office/officeart/2005/8/layout/hierarchy2"/>
-    <dgm:cxn modelId="{23962F07-6FBF-BD4D-9C3C-B59580EA8536}" type="presOf" srcId="{CFFF95AD-6A3E-4156-870B-74376FA448BF}" destId="{DE27DD97-4305-47FC-AFB0-35E1E791B27F}" srcOrd="0" destOrd="0" presId="urn:microsoft.com/office/officeart/2005/8/layout/hierarchy2"/>
-    <dgm:cxn modelId="{2FE41D90-FA8E-204B-BE09-DC8D183F2BF1}" type="presOf" srcId="{C72AA88C-4AEE-412B-ABBF-33D17A0AD941}" destId="{8E5DD861-D493-4A0A-B81E-EB2108ED9BB3}" srcOrd="0" destOrd="0" presId="urn:microsoft.com/office/officeart/2005/8/layout/hierarchy2"/>
+    <dgm:cxn modelId="{B6059A04-F791-924C-87E5-8A9BEFD523FD}" type="presOf" srcId="{559D18E3-752D-4EE1-9939-C38FEFFAE5A4}" destId="{E36A5456-E43A-492B-ABAE-06F81987E8E0}" srcOrd="1" destOrd="0" presId="urn:microsoft.com/office/officeart/2005/8/layout/hierarchy2"/>
+    <dgm:cxn modelId="{606804F8-5AB0-D341-8716-47E64096D046}" type="presOf" srcId="{99F72719-26C5-43AC-9154-CEFFF5CEB37E}" destId="{A8464F86-5444-4B1D-8904-D5D84FB93A63}" srcOrd="0" destOrd="0" presId="urn:microsoft.com/office/officeart/2005/8/layout/hierarchy2"/>
+    <dgm:cxn modelId="{E0A32620-42E2-294A-8BAC-492E728E3072}" type="presOf" srcId="{9E6B55FE-E53C-49DC-B515-C2397BEC2CAB}" destId="{288590B9-AA3F-44E1-86EF-EEFFCBA51BD5}" srcOrd="0" destOrd="0" presId="urn:microsoft.com/office/officeart/2005/8/layout/hierarchy2"/>
+    <dgm:cxn modelId="{E838A362-4977-CB49-8CD5-40DD31880D52}" type="presOf" srcId="{F1D4A2FF-1ED4-48C6-8293-904F41872AF1}" destId="{215E04C8-8ADC-4870-8072-6C6871A934E8}" srcOrd="0" destOrd="0" presId="urn:microsoft.com/office/officeart/2005/8/layout/hierarchy2"/>
+    <dgm:cxn modelId="{2BA52018-4A27-B440-A9C8-C6361BF6F354}" type="presOf" srcId="{559B25C1-457C-4CA8-A035-1849D9779D21}" destId="{858F7110-3310-4783-BBA8-7EC1E711C660}" srcOrd="0" destOrd="0" presId="urn:microsoft.com/office/officeart/2005/8/layout/hierarchy2"/>
+    <dgm:cxn modelId="{B87212E4-ABA0-734F-BB93-20943C6203F7}" type="presOf" srcId="{90721A67-6AD1-4A80-A90E-9D77E7AD4E6D}" destId="{2D8842D7-E959-42FA-BA94-C6E6A8D46F08}" srcOrd="0" destOrd="0" presId="urn:microsoft.com/office/officeart/2005/8/layout/hierarchy2"/>
+    <dgm:cxn modelId="{82D108D2-C42D-E747-8E7F-0F96D6B37486}" type="presOf" srcId="{DD6977A0-3802-4240-88A2-691E7C2C48A6}" destId="{6F424515-AE64-4689-98CF-DEE19DC54531}" srcOrd="1" destOrd="0" presId="urn:microsoft.com/office/officeart/2005/8/layout/hierarchy2"/>
     <dgm:cxn modelId="{9F4D2FFF-97B0-4BDE-B2FE-9300A204E5EE}" srcId="{65626F29-AB7F-4A3E-92D9-6AFC55134C2D}" destId="{90721A67-6AD1-4A80-A90E-9D77E7AD4E6D}" srcOrd="0" destOrd="0" parTransId="{FD12DCE2-E0B7-4C60-87FD-DBDC9530217F}" sibTransId="{898BA68B-F5FB-436F-B345-A5FAFB505382}"/>
-    <dgm:cxn modelId="{9B458EC5-50DC-1145-A36C-3BA8DDDE3DE1}" type="presOf" srcId="{DD6977A0-3802-4240-88A2-691E7C2C48A6}" destId="{968AF4BE-4974-4BD5-85C7-35A0B47C6F8A}" srcOrd="0" destOrd="0" presId="urn:microsoft.com/office/officeart/2005/8/layout/hierarchy2"/>
+    <dgm:cxn modelId="{A0BC7B9D-2D0E-624A-952C-B458A6A04083}" type="presOf" srcId="{597EB83F-9AF9-4A72-80A3-732912F27C6D}" destId="{D955C53B-B716-4B38-9366-F9DF3D076BCB}" srcOrd="0" destOrd="0" presId="urn:microsoft.com/office/officeart/2005/8/layout/hierarchy2"/>
+    <dgm:cxn modelId="{AB6000E3-7AF3-B841-9779-1BB6DCA29EB4}" type="presOf" srcId="{C72AA88C-4AEE-412B-ABBF-33D17A0AD941}" destId="{C0DFBE07-132A-42A3-A5E2-F594000B2340}" srcOrd="1" destOrd="0" presId="urn:microsoft.com/office/officeart/2005/8/layout/hierarchy2"/>
+    <dgm:cxn modelId="{7707488D-AC08-794A-AC7C-7E41C76869EB}" type="presOf" srcId="{139FBCB0-87C1-4D19-9898-BB48C99D5614}" destId="{AEBC5B76-A737-49A2-B533-66F2022C87AD}" srcOrd="0" destOrd="0" presId="urn:microsoft.com/office/officeart/2005/8/layout/hierarchy2"/>
+    <dgm:cxn modelId="{6E58F512-9BAA-F843-BC95-D29AC075A911}" type="presOf" srcId="{597EB83F-9AF9-4A72-80A3-732912F27C6D}" destId="{1FDB852C-60D2-4512-8688-DBBE489C7C32}" srcOrd="1" destOrd="0" presId="urn:microsoft.com/office/officeart/2005/8/layout/hierarchy2"/>
     <dgm:cxn modelId="{64F301FB-A593-41C9-BDB6-F0EFA7C82324}" srcId="{6EAA9C23-3A78-4C27-AAC9-504C071FA2D8}" destId="{16244E34-B2A7-4CB0-B85E-995BCA75C3E6}" srcOrd="1" destOrd="0" parTransId="{B13E7694-BD7E-4ACD-8A25-288621413B33}" sibTransId="{A0EBF300-51DB-4610-8BD4-DE84A2AC4F9A}"/>
-    <dgm:cxn modelId="{255F4F03-530A-364A-A35B-639F3159595A}" type="presOf" srcId="{559D18E3-752D-4EE1-9939-C38FEFFAE5A4}" destId="{E36A5456-E43A-492B-ABAE-06F81987E8E0}" srcOrd="1" destOrd="0" presId="urn:microsoft.com/office/officeart/2005/8/layout/hierarchy2"/>
+    <dgm:cxn modelId="{5D1356C0-FA09-A742-87DE-C3F4DE7FC40F}" type="presOf" srcId="{3FE4910D-602C-4A72-BB9E-A3BE3A3A0E78}" destId="{F14A685D-1E0D-4B4F-8491-096DFB19D677}" srcOrd="1" destOrd="0" presId="urn:microsoft.com/office/officeart/2005/8/layout/hierarchy2"/>
     <dgm:cxn modelId="{D05732E0-8016-4300-94E0-4C5846D8338F}" srcId="{6EAA9C23-3A78-4C27-AAC9-504C071FA2D8}" destId="{495223E1-057C-40FA-B321-DB15D7B7BF1E}" srcOrd="3" destOrd="0" parTransId="{597EB83F-9AF9-4A72-80A3-732912F27C6D}" sibTransId="{3E875B8A-F119-494A-907D-67F8BC091872}"/>
-    <dgm:cxn modelId="{53E8EDD2-DE6F-6A4E-A178-99F82D612F03}" type="presOf" srcId="{99F72719-26C5-43AC-9154-CEFFF5CEB37E}" destId="{ECBF6DD1-22FB-4942-9A69-C2E334F2B933}" srcOrd="1" destOrd="0" presId="urn:microsoft.com/office/officeart/2005/8/layout/hierarchy2"/>
-    <dgm:cxn modelId="{FAFD778D-808D-394B-8721-A8A6F26C54AF}" type="presOf" srcId="{DD6977A0-3802-4240-88A2-691E7C2C48A6}" destId="{6F424515-AE64-4689-98CF-DEE19DC54531}" srcOrd="1" destOrd="0" presId="urn:microsoft.com/office/officeart/2005/8/layout/hierarchy2"/>
+    <dgm:cxn modelId="{C8DF5547-793B-1E41-83C0-1BF969190DE1}" type="presOf" srcId="{3FE4910D-602C-4A72-BB9E-A3BE3A3A0E78}" destId="{C26101A3-172C-4AFD-8AA5-00EF71442597}" srcOrd="0" destOrd="0" presId="urn:microsoft.com/office/officeart/2005/8/layout/hierarchy2"/>
+    <dgm:cxn modelId="{41993BBD-4937-0340-9572-4AA775EE0201}" type="presOf" srcId="{4D72C498-B5D7-4A5E-9949-13D4BDD70C79}" destId="{3F3231AA-D37A-47E2-AA64-F3C7B7B2954D}" srcOrd="0" destOrd="0" presId="urn:microsoft.com/office/officeart/2005/8/layout/hierarchy2"/>
+    <dgm:cxn modelId="{EF01F332-AD69-1A4B-B9C6-8B17D93792DF}" type="presOf" srcId="{24E98E51-90AC-468F-867A-C952D6FD5668}" destId="{37C38F7E-4D19-426C-A64E-1CBDFC363BB7}" srcOrd="0" destOrd="0" presId="urn:microsoft.com/office/officeart/2005/8/layout/hierarchy2"/>
     <dgm:cxn modelId="{967F65B6-C47B-4EC0-ADE6-CAFBBE1F0516}" srcId="{CFFF95AD-6A3E-4156-870B-74376FA448BF}" destId="{559B25C1-457C-4CA8-A035-1849D9779D21}" srcOrd="0" destOrd="0" parTransId="{1489036D-A9DA-40B5-957F-936B4A348264}" sibTransId="{CA40A06D-5492-4390-8F79-91529B97C7E3}"/>
     <dgm:cxn modelId="{D89F6048-F1B4-4787-B926-B49F52CB6F9B}" srcId="{AD7B3DA5-2EE7-42E6-A405-E9204AD083F8}" destId="{4D72C498-B5D7-4A5E-9949-13D4BDD70C79}" srcOrd="0" destOrd="0" parTransId="{3FE4910D-602C-4A72-BB9E-A3BE3A3A0E78}" sibTransId="{A5576FB7-9241-49DD-B403-195A5C6DB3B2}"/>
     <dgm:cxn modelId="{10820E9B-F692-4BF5-B197-3DDE2495C1CB}" srcId="{6EAA9C23-3A78-4C27-AAC9-504C071FA2D8}" destId="{913E8ED9-5793-4239-BAD8-A00A3159E04D}" srcOrd="0" destOrd="0" parTransId="{C72AA88C-4AEE-412B-ABBF-33D17A0AD941}" sibTransId="{E09A0026-5DBE-4A74-ADE4-A8C0FD11704F}"/>
-    <dgm:cxn modelId="{545A50A6-35CE-E445-B765-1378D1F2560A}" type="presOf" srcId="{559D18E3-752D-4EE1-9939-C38FEFFAE5A4}" destId="{9EFBE792-9572-41CC-B394-D06BBCFDDEA7}" srcOrd="0" destOrd="0" presId="urn:microsoft.com/office/officeart/2005/8/layout/hierarchy2"/>
-    <dgm:cxn modelId="{9339CD04-5BEB-F442-9E6A-24C2537D602B}" type="presOf" srcId="{4D72C498-B5D7-4A5E-9949-13D4BDD70C79}" destId="{3F3231AA-D37A-47E2-AA64-F3C7B7B2954D}" srcOrd="0" destOrd="0" presId="urn:microsoft.com/office/officeart/2005/8/layout/hierarchy2"/>
-    <dgm:cxn modelId="{73CCD214-4524-4C4A-940F-D9B6DA533B4D}" type="presOf" srcId="{AD7B3DA5-2EE7-42E6-A405-E9204AD083F8}" destId="{B96A10A5-DFF5-46F1-944C-3675766C550F}" srcOrd="0" destOrd="0" presId="urn:microsoft.com/office/officeart/2005/8/layout/hierarchy2"/>
+    <dgm:cxn modelId="{2301042D-BBCC-014E-8591-6CD38B5B07AD}" type="presOf" srcId="{913E8ED9-5793-4239-BAD8-A00A3159E04D}" destId="{A21B35AB-A6E7-40B0-A48C-F2137E09EDE9}" srcOrd="0" destOrd="0" presId="urn:microsoft.com/office/officeart/2005/8/layout/hierarchy2"/>
+    <dgm:cxn modelId="{BC645DC7-29AD-CA48-AB90-226DEFFBA3A7}" type="presOf" srcId="{495223E1-057C-40FA-B321-DB15D7B7BF1E}" destId="{98EDA116-065D-473B-983B-F7A1A4E0692D}" srcOrd="0" destOrd="0" presId="urn:microsoft.com/office/officeart/2005/8/layout/hierarchy2"/>
+    <dgm:cxn modelId="{22BF81C0-328E-A64F-93ED-B185852D4618}" type="presOf" srcId="{F1D4A2FF-1ED4-48C6-8293-904F41872AF1}" destId="{881DB251-9FB1-4300-9BCC-5ED061EBD6BA}" srcOrd="1" destOrd="0" presId="urn:microsoft.com/office/officeart/2005/8/layout/hierarchy2"/>
+    <dgm:cxn modelId="{14D7AF44-A410-434F-B804-0D1D714933FF}" type="presOf" srcId="{0B7CF66D-0A27-42E3-AC6D-2DB726B0F1E6}" destId="{C296F982-F6F0-4728-ADF2-DC91F37071EA}" srcOrd="1" destOrd="0" presId="urn:microsoft.com/office/officeart/2005/8/layout/hierarchy2"/>
     <dgm:cxn modelId="{5D66E035-8128-4BBA-84F0-1D671D2DE898}" srcId="{6EAA9C23-3A78-4C27-AAC9-504C071FA2D8}" destId="{9E6B55FE-E53C-49DC-B515-C2397BEC2CAB}" srcOrd="2" destOrd="0" parTransId="{F1D4A2FF-1ED4-48C6-8293-904F41872AF1}" sibTransId="{9DCC26EF-3D9C-4F2C-A2B6-405DE1FD371A}"/>
-    <dgm:cxn modelId="{3E0F6480-4D0B-AC42-882C-89BB6B4BEB32}" type="presOf" srcId="{597EB83F-9AF9-4A72-80A3-732912F27C6D}" destId="{1FDB852C-60D2-4512-8688-DBBE489C7C32}" srcOrd="1" destOrd="0" presId="urn:microsoft.com/office/officeart/2005/8/layout/hierarchy2"/>
-    <dgm:cxn modelId="{F94EAB5B-07B5-004E-BFFB-82DEB276E5FF}" type="presOf" srcId="{16244E34-B2A7-4CB0-B85E-995BCA75C3E6}" destId="{D91136A0-BBA5-4033-85D4-E551E48A4097}" srcOrd="0" destOrd="0" presId="urn:microsoft.com/office/officeart/2005/8/layout/hierarchy2"/>
-    <dgm:cxn modelId="{26E8C29A-E023-E14B-AE05-A9E9734BA769}" type="presOf" srcId="{B13E7694-BD7E-4ACD-8A25-288621413B33}" destId="{D36435EE-5DD9-4CB1-80E2-64E88C5269A2}" srcOrd="0" destOrd="0" presId="urn:microsoft.com/office/officeart/2005/8/layout/hierarchy2"/>
+    <dgm:cxn modelId="{0119868B-769C-6946-8F2F-DB7CC359A108}" type="presOf" srcId="{559D18E3-752D-4EE1-9939-C38FEFFAE5A4}" destId="{9EFBE792-9572-41CC-B394-D06BBCFDDEA7}" srcOrd="0" destOrd="0" presId="urn:microsoft.com/office/officeart/2005/8/layout/hierarchy2"/>
     <dgm:cxn modelId="{FD18F822-929A-4822-AE96-7ADBA2A3C5CD}" srcId="{4D72C498-B5D7-4A5E-9949-13D4BDD70C79}" destId="{FDC9356B-5836-435E-BB19-C94DC8F3D3EF}" srcOrd="0" destOrd="0" parTransId="{DD6977A0-3802-4240-88A2-691E7C2C48A6}" sibTransId="{20A4AF65-9EE3-422E-A635-F5D68A4A881B}"/>
-    <dgm:cxn modelId="{7EE9A87A-6249-9D43-BE00-A1BEB8000342}" type="presOf" srcId="{559B25C1-457C-4CA8-A035-1849D9779D21}" destId="{858F7110-3310-4783-BBA8-7EC1E711C660}" srcOrd="0" destOrd="0" presId="urn:microsoft.com/office/officeart/2005/8/layout/hierarchy2"/>
-    <dgm:cxn modelId="{85D5F076-D0D4-1340-AA93-4F7FD6F08A01}" type="presParOf" srcId="{76D26D6D-EDAF-4C52-8B4D-841B0D968087}" destId="{F8FABF40-7E53-41D6-A584-A511DC78C1BE}" srcOrd="0" destOrd="0" presId="urn:microsoft.com/office/officeart/2005/8/layout/hierarchy2"/>
-    <dgm:cxn modelId="{54032F02-A7B2-F049-99EA-7BAF9BADEBC5}" type="presParOf" srcId="{F8FABF40-7E53-41D6-A584-A511DC78C1BE}" destId="{2D8842D7-E959-42FA-BA94-C6E6A8D46F08}" srcOrd="0" destOrd="0" presId="urn:microsoft.com/office/officeart/2005/8/layout/hierarchy2"/>
-    <dgm:cxn modelId="{75D67BE3-E08C-C347-AFBA-DE1E9FFDD864}" type="presParOf" srcId="{F8FABF40-7E53-41D6-A584-A511DC78C1BE}" destId="{BE75B47B-3650-4F5E-B461-4EF0A961DD5A}" srcOrd="1" destOrd="0" presId="urn:microsoft.com/office/officeart/2005/8/layout/hierarchy2"/>
-    <dgm:cxn modelId="{448924E3-DACF-8E48-9449-5368ACF42746}" type="presParOf" srcId="{BE75B47B-3650-4F5E-B461-4EF0A961DD5A}" destId="{F84282DA-A190-4AE4-80A2-887CA41C8DE9}" srcOrd="0" destOrd="0" presId="urn:microsoft.com/office/officeart/2005/8/layout/hierarchy2"/>
-    <dgm:cxn modelId="{48A05100-98B2-A942-B454-CF9CD49CF787}" type="presParOf" srcId="{F84282DA-A190-4AE4-80A2-887CA41C8DE9}" destId="{C296F982-F6F0-4728-ADF2-DC91F37071EA}" srcOrd="0" destOrd="0" presId="urn:microsoft.com/office/officeart/2005/8/layout/hierarchy2"/>
-    <dgm:cxn modelId="{C1E6DBEA-E1BB-2145-8F44-83697AC95CC8}" type="presParOf" srcId="{BE75B47B-3650-4F5E-B461-4EF0A961DD5A}" destId="{CF42DF83-DDC9-476D-B33D-59E7CA944A5E}" srcOrd="1" destOrd="0" presId="urn:microsoft.com/office/officeart/2005/8/layout/hierarchy2"/>
-    <dgm:cxn modelId="{47A66EB6-5E83-1545-958E-317B35073D3A}" type="presParOf" srcId="{CF42DF83-DDC9-476D-B33D-59E7CA944A5E}" destId="{B96A10A5-DFF5-46F1-944C-3675766C550F}" srcOrd="0" destOrd="0" presId="urn:microsoft.com/office/officeart/2005/8/layout/hierarchy2"/>
-    <dgm:cxn modelId="{FAE2D45D-C3D2-7A42-885E-D6F12027CB3C}" type="presParOf" srcId="{CF42DF83-DDC9-476D-B33D-59E7CA944A5E}" destId="{4F298BFB-1885-4076-9A22-AC9C0889C64B}" srcOrd="1" destOrd="0" presId="urn:microsoft.com/office/officeart/2005/8/layout/hierarchy2"/>
-    <dgm:cxn modelId="{55CE02F0-B334-4742-B5E4-CE9F6F1B74AA}" type="presParOf" srcId="{4F298BFB-1885-4076-9A22-AC9C0889C64B}" destId="{C26101A3-172C-4AFD-8AA5-00EF71442597}" srcOrd="0" destOrd="0" presId="urn:microsoft.com/office/officeart/2005/8/layout/hierarchy2"/>
-    <dgm:cxn modelId="{93DB9BA5-FCC9-CE42-9C13-61115530EDD0}" type="presParOf" srcId="{C26101A3-172C-4AFD-8AA5-00EF71442597}" destId="{F14A685D-1E0D-4B4F-8491-096DFB19D677}" srcOrd="0" destOrd="0" presId="urn:microsoft.com/office/officeart/2005/8/layout/hierarchy2"/>
-    <dgm:cxn modelId="{27EFD6E0-BCF4-9D41-9418-BF0ED2A13CAD}" type="presParOf" srcId="{4F298BFB-1885-4076-9A22-AC9C0889C64B}" destId="{F368639D-315F-4154-88B1-6A5B912D6526}" srcOrd="1" destOrd="0" presId="urn:microsoft.com/office/officeart/2005/8/layout/hierarchy2"/>
-    <dgm:cxn modelId="{AFD7F1EC-D467-8146-A1B2-99F378052365}" type="presParOf" srcId="{F368639D-315F-4154-88B1-6A5B912D6526}" destId="{3F3231AA-D37A-47E2-AA64-F3C7B7B2954D}" srcOrd="0" destOrd="0" presId="urn:microsoft.com/office/officeart/2005/8/layout/hierarchy2"/>
-    <dgm:cxn modelId="{4447EF66-8CD3-FC43-AD90-4953502DB900}" type="presParOf" srcId="{F368639D-315F-4154-88B1-6A5B912D6526}" destId="{397AEE95-8A0C-4187-A00A-9EB934AA598C}" srcOrd="1" destOrd="0" presId="urn:microsoft.com/office/officeart/2005/8/layout/hierarchy2"/>
-    <dgm:cxn modelId="{B2B62139-3FB2-6C47-82D5-6155D2BB7A3E}" type="presParOf" srcId="{397AEE95-8A0C-4187-A00A-9EB934AA598C}" destId="{968AF4BE-4974-4BD5-85C7-35A0B47C6F8A}" srcOrd="0" destOrd="0" presId="urn:microsoft.com/office/officeart/2005/8/layout/hierarchy2"/>
-    <dgm:cxn modelId="{E2D436C0-1004-8041-B80A-BEF7CF1C9815}" type="presParOf" srcId="{968AF4BE-4974-4BD5-85C7-35A0B47C6F8A}" destId="{6F424515-AE64-4689-98CF-DEE19DC54531}" srcOrd="0" destOrd="0" presId="urn:microsoft.com/office/officeart/2005/8/layout/hierarchy2"/>
-    <dgm:cxn modelId="{3B71EEBB-9031-9B4A-A984-AF0D627A8DA7}" type="presParOf" srcId="{397AEE95-8A0C-4187-A00A-9EB934AA598C}" destId="{EB924A49-A3F3-497C-ACC4-327EDE264F60}" srcOrd="1" destOrd="0" presId="urn:microsoft.com/office/officeart/2005/8/layout/hierarchy2"/>
-    <dgm:cxn modelId="{642E2139-1189-E440-89F5-B7C0455AD201}" type="presParOf" srcId="{EB924A49-A3F3-497C-ACC4-327EDE264F60}" destId="{D63F150D-0E96-4C27-A427-95C317656D1D}" srcOrd="0" destOrd="0" presId="urn:microsoft.com/office/officeart/2005/8/layout/hierarchy2"/>
-    <dgm:cxn modelId="{F6E7890C-BF03-2646-A9AB-7CC815175281}" type="presParOf" srcId="{EB924A49-A3F3-497C-ACC4-327EDE264F60}" destId="{1491B2AE-5B55-45CE-B988-8E12BEB8BF55}" srcOrd="1" destOrd="0" presId="urn:microsoft.com/office/officeart/2005/8/layout/hierarchy2"/>
-    <dgm:cxn modelId="{0389BF1A-B804-DF43-9366-102BBF07E3D3}" type="presParOf" srcId="{397AEE95-8A0C-4187-A00A-9EB934AA598C}" destId="{AEBC5B76-A737-49A2-B533-66F2022C87AD}" srcOrd="2" destOrd="0" presId="urn:microsoft.com/office/officeart/2005/8/layout/hierarchy2"/>
-    <dgm:cxn modelId="{D68504CF-4011-4040-9ABD-1973FDCDBCBA}" type="presParOf" srcId="{AEBC5B76-A737-49A2-B533-66F2022C87AD}" destId="{2D4C1DD3-7A1B-4669-AB42-72A65ACFF1A8}" srcOrd="0" destOrd="0" presId="urn:microsoft.com/office/officeart/2005/8/layout/hierarchy2"/>
-    <dgm:cxn modelId="{DC86B7B8-867A-8A45-A49B-B8D1DB4B8380}" type="presParOf" srcId="{397AEE95-8A0C-4187-A00A-9EB934AA598C}" destId="{9F7C6272-585E-4DDA-B1DC-EB4580AF2AB2}" srcOrd="3" destOrd="0" presId="urn:microsoft.com/office/officeart/2005/8/layout/hierarchy2"/>
-    <dgm:cxn modelId="{A0B41B03-14DA-3F40-B178-C3EA6DD630DB}" type="presParOf" srcId="{9F7C6272-585E-4DDA-B1DC-EB4580AF2AB2}" destId="{DE27DD97-4305-47FC-AFB0-35E1E791B27F}" srcOrd="0" destOrd="0" presId="urn:microsoft.com/office/officeart/2005/8/layout/hierarchy2"/>
-    <dgm:cxn modelId="{17C3EF2A-F04A-014C-BDB6-AEC15FFBC237}" type="presParOf" srcId="{9F7C6272-585E-4DDA-B1DC-EB4580AF2AB2}" destId="{4A028989-708D-4CC4-885B-928EC3B6636B}" srcOrd="1" destOrd="0" presId="urn:microsoft.com/office/officeart/2005/8/layout/hierarchy2"/>
-    <dgm:cxn modelId="{8A54E376-7624-894D-AF81-BE2DBFC04EE4}" type="presParOf" srcId="{4A028989-708D-4CC4-885B-928EC3B6636B}" destId="{EBFADA6F-FD50-43FB-87CB-15B1D9AA94CD}" srcOrd="0" destOrd="0" presId="urn:microsoft.com/office/officeart/2005/8/layout/hierarchy2"/>
-    <dgm:cxn modelId="{C878350F-85FF-5E42-9336-4663B8B1EEC5}" type="presParOf" srcId="{EBFADA6F-FD50-43FB-87CB-15B1D9AA94CD}" destId="{D2E89353-C1DC-4D8C-81F7-770019C69DEF}" srcOrd="0" destOrd="0" presId="urn:microsoft.com/office/officeart/2005/8/layout/hierarchy2"/>
-    <dgm:cxn modelId="{A4441A69-4ECD-1A4B-8D4A-8763A5B7C4BF}" type="presParOf" srcId="{4A028989-708D-4CC4-885B-928EC3B6636B}" destId="{CC9BC564-3787-4383-9FFC-61D9D0588B21}" srcOrd="1" destOrd="0" presId="urn:microsoft.com/office/officeart/2005/8/layout/hierarchy2"/>
-    <dgm:cxn modelId="{5ACB7168-5560-3E45-8EB8-AAA526BE2DA3}" type="presParOf" srcId="{CC9BC564-3787-4383-9FFC-61D9D0588B21}" destId="{858F7110-3310-4783-BBA8-7EC1E711C660}" srcOrd="0" destOrd="0" presId="urn:microsoft.com/office/officeart/2005/8/layout/hierarchy2"/>
-    <dgm:cxn modelId="{C6922A43-068A-9849-9AEE-DFE7BAD4F9DC}" type="presParOf" srcId="{CC9BC564-3787-4383-9FFC-61D9D0588B21}" destId="{65C1A66E-C56C-4171-AB97-8297D46BDB88}" srcOrd="1" destOrd="0" presId="urn:microsoft.com/office/officeart/2005/8/layout/hierarchy2"/>
-    <dgm:cxn modelId="{FC34DE8E-A9AA-094B-9970-C890296DD2EA}" type="presParOf" srcId="{397AEE95-8A0C-4187-A00A-9EB934AA598C}" destId="{9EFBE792-9572-41CC-B394-D06BBCFDDEA7}" srcOrd="4" destOrd="0" presId="urn:microsoft.com/office/officeart/2005/8/layout/hierarchy2"/>
-    <dgm:cxn modelId="{0DC5A4A9-A32F-7248-90B5-0BB830E806D3}" type="presParOf" srcId="{9EFBE792-9572-41CC-B394-D06BBCFDDEA7}" destId="{E36A5456-E43A-492B-ABAE-06F81987E8E0}" srcOrd="0" destOrd="0" presId="urn:microsoft.com/office/officeart/2005/8/layout/hierarchy2"/>
-    <dgm:cxn modelId="{061C6358-05CE-E841-91E8-7C7FA79227EF}" type="presParOf" srcId="{397AEE95-8A0C-4187-A00A-9EB934AA598C}" destId="{6D225540-AFA0-415E-A130-ABE75225B256}" srcOrd="5" destOrd="0" presId="urn:microsoft.com/office/officeart/2005/8/layout/hierarchy2"/>
-    <dgm:cxn modelId="{7BAD9353-105B-9643-910A-9B1A81427DC5}" type="presParOf" srcId="{6D225540-AFA0-415E-A130-ABE75225B256}" destId="{37C38F7E-4D19-426C-A64E-1CBDFC363BB7}" srcOrd="0" destOrd="0" presId="urn:microsoft.com/office/officeart/2005/8/layout/hierarchy2"/>
-    <dgm:cxn modelId="{570562A2-420A-2B45-AFDB-C544BB99DACC}" type="presParOf" srcId="{6D225540-AFA0-415E-A130-ABE75225B256}" destId="{F4349A4C-5F5C-42E6-B925-D581139B19CA}" srcOrd="1" destOrd="0" presId="urn:microsoft.com/office/officeart/2005/8/layout/hierarchy2"/>
-    <dgm:cxn modelId="{8D905A21-7C74-374E-BE79-47587188AC70}" type="presParOf" srcId="{BE75B47B-3650-4F5E-B461-4EF0A961DD5A}" destId="{A8464F86-5444-4B1D-8904-D5D84FB93A63}" srcOrd="2" destOrd="0" presId="urn:microsoft.com/office/officeart/2005/8/layout/hierarchy2"/>
-    <dgm:cxn modelId="{878DD8A5-76C7-794A-87DF-79F14E066916}" type="presParOf" srcId="{A8464F86-5444-4B1D-8904-D5D84FB93A63}" destId="{ECBF6DD1-22FB-4942-9A69-C2E334F2B933}" srcOrd="0" destOrd="0" presId="urn:microsoft.com/office/officeart/2005/8/layout/hierarchy2"/>
-    <dgm:cxn modelId="{FD4BBCC1-71C3-5F4F-82DB-72FD8A7D2648}" type="presParOf" srcId="{BE75B47B-3650-4F5E-B461-4EF0A961DD5A}" destId="{E0C7B8DF-83A1-45D9-B9D9-9ED1C37E4CA4}" srcOrd="3" destOrd="0" presId="urn:microsoft.com/office/officeart/2005/8/layout/hierarchy2"/>
-    <dgm:cxn modelId="{B5815782-6660-0947-9561-50CF841ED312}" type="presParOf" srcId="{E0C7B8DF-83A1-45D9-B9D9-9ED1C37E4CA4}" destId="{FFF314B7-9492-4462-8B1C-7BC33784FA0A}" srcOrd="0" destOrd="0" presId="urn:microsoft.com/office/officeart/2005/8/layout/hierarchy2"/>
-    <dgm:cxn modelId="{08E024E4-7C02-2543-85A6-81EAB6586E5F}" type="presParOf" srcId="{E0C7B8DF-83A1-45D9-B9D9-9ED1C37E4CA4}" destId="{F4FA03A4-3DA6-47F7-9A77-3B374796CB77}" srcOrd="1" destOrd="0" presId="urn:microsoft.com/office/officeart/2005/8/layout/hierarchy2"/>
-    <dgm:cxn modelId="{1D978B36-1E60-C344-BF63-31E1CD0C0025}" type="presParOf" srcId="{F4FA03A4-3DA6-47F7-9A77-3B374796CB77}" destId="{8E5DD861-D493-4A0A-B81E-EB2108ED9BB3}" srcOrd="0" destOrd="0" presId="urn:microsoft.com/office/officeart/2005/8/layout/hierarchy2"/>
-    <dgm:cxn modelId="{4A496E91-2E85-DD42-9898-755B9AE12CD2}" type="presParOf" srcId="{8E5DD861-D493-4A0A-B81E-EB2108ED9BB3}" destId="{C0DFBE07-132A-42A3-A5E2-F594000B2340}" srcOrd="0" destOrd="0" presId="urn:microsoft.com/office/officeart/2005/8/layout/hierarchy2"/>
-    <dgm:cxn modelId="{D3505ACD-13B5-E941-B132-A222CDD35961}" type="presParOf" srcId="{F4FA03A4-3DA6-47F7-9A77-3B374796CB77}" destId="{D48AA310-08E8-41B2-9889-9054306545F3}" srcOrd="1" destOrd="0" presId="urn:microsoft.com/office/officeart/2005/8/layout/hierarchy2"/>
-    <dgm:cxn modelId="{A9EB7CD0-FEF6-2240-AAB5-6604FCE99AFD}" type="presParOf" srcId="{D48AA310-08E8-41B2-9889-9054306545F3}" destId="{A21B35AB-A6E7-40B0-A48C-F2137E09EDE9}" srcOrd="0" destOrd="0" presId="urn:microsoft.com/office/officeart/2005/8/layout/hierarchy2"/>
-    <dgm:cxn modelId="{9A2D0404-1EB3-414E-856B-6ADDDED11F96}" type="presParOf" srcId="{D48AA310-08E8-41B2-9889-9054306545F3}" destId="{8B5CE3EF-0622-44C1-849C-2057D356BCBF}" srcOrd="1" destOrd="0" presId="urn:microsoft.com/office/officeart/2005/8/layout/hierarchy2"/>
-    <dgm:cxn modelId="{B590C634-DE2A-7944-A88E-DBFBAC6163C8}" type="presParOf" srcId="{F4FA03A4-3DA6-47F7-9A77-3B374796CB77}" destId="{D36435EE-5DD9-4CB1-80E2-64E88C5269A2}" srcOrd="2" destOrd="0" presId="urn:microsoft.com/office/officeart/2005/8/layout/hierarchy2"/>
-    <dgm:cxn modelId="{E9427F5D-D0E4-1547-8B32-10BDA45FCA3A}" type="presParOf" srcId="{D36435EE-5DD9-4CB1-80E2-64E88C5269A2}" destId="{2FF43323-1B88-4D6E-A12C-28C1BD2304F7}" srcOrd="0" destOrd="0" presId="urn:microsoft.com/office/officeart/2005/8/layout/hierarchy2"/>
-    <dgm:cxn modelId="{669BC2BA-64F6-AD47-A220-17520D00B630}" type="presParOf" srcId="{F4FA03A4-3DA6-47F7-9A77-3B374796CB77}" destId="{36D12C6A-C33F-444D-985E-C87528F365EF}" srcOrd="3" destOrd="0" presId="urn:microsoft.com/office/officeart/2005/8/layout/hierarchy2"/>
-    <dgm:cxn modelId="{AFCA4CBE-E5C4-E045-9E22-E68F96B491AE}" type="presParOf" srcId="{36D12C6A-C33F-444D-985E-C87528F365EF}" destId="{D91136A0-BBA5-4033-85D4-E551E48A4097}" srcOrd="0" destOrd="0" presId="urn:microsoft.com/office/officeart/2005/8/layout/hierarchy2"/>
-    <dgm:cxn modelId="{200A9A68-4070-2646-9CB8-55A8F8C5DDC5}" type="presParOf" srcId="{36D12C6A-C33F-444D-985E-C87528F365EF}" destId="{18A8A596-414D-45EC-82A0-4CE6CE2BCEAF}" srcOrd="1" destOrd="0" presId="urn:microsoft.com/office/officeart/2005/8/layout/hierarchy2"/>
-    <dgm:cxn modelId="{61070CA1-4B1F-2C4E-BE30-70E31070EB42}" type="presParOf" srcId="{F4FA03A4-3DA6-47F7-9A77-3B374796CB77}" destId="{215E04C8-8ADC-4870-8072-6C6871A934E8}" srcOrd="4" destOrd="0" presId="urn:microsoft.com/office/officeart/2005/8/layout/hierarchy2"/>
-    <dgm:cxn modelId="{D7543455-2220-4B48-95B1-7F20FD579F02}" type="presParOf" srcId="{215E04C8-8ADC-4870-8072-6C6871A934E8}" destId="{881DB251-9FB1-4300-9BCC-5ED061EBD6BA}" srcOrd="0" destOrd="0" presId="urn:microsoft.com/office/officeart/2005/8/layout/hierarchy2"/>
-    <dgm:cxn modelId="{73684D07-1CCE-544D-AF57-579C1FE97CE6}" type="presParOf" srcId="{F4FA03A4-3DA6-47F7-9A77-3B374796CB77}" destId="{99095670-E0F4-480E-9255-5D1CF51C2306}" srcOrd="5" destOrd="0" presId="urn:microsoft.com/office/officeart/2005/8/layout/hierarchy2"/>
-    <dgm:cxn modelId="{0AA61B3F-599E-A24B-839C-10FAF8A3110F}" type="presParOf" srcId="{99095670-E0F4-480E-9255-5D1CF51C2306}" destId="{288590B9-AA3F-44E1-86EF-EEFFCBA51BD5}" srcOrd="0" destOrd="0" presId="urn:microsoft.com/office/officeart/2005/8/layout/hierarchy2"/>
-    <dgm:cxn modelId="{DC97F63A-EA65-9845-AC5D-F1CF5752FB64}" type="presParOf" srcId="{99095670-E0F4-480E-9255-5D1CF51C2306}" destId="{C9ADEDFB-79EA-4185-B0EC-F6EC4D8F782E}" srcOrd="1" destOrd="0" presId="urn:microsoft.com/office/officeart/2005/8/layout/hierarchy2"/>
-    <dgm:cxn modelId="{B4E36328-3ECF-5D45-AD95-9AFC075DFD86}" type="presParOf" srcId="{F4FA03A4-3DA6-47F7-9A77-3B374796CB77}" destId="{D955C53B-B716-4B38-9366-F9DF3D076BCB}" srcOrd="6" destOrd="0" presId="urn:microsoft.com/office/officeart/2005/8/layout/hierarchy2"/>
-    <dgm:cxn modelId="{7330C1C2-F50D-AF4F-817E-0C6291EC703E}" type="presParOf" srcId="{D955C53B-B716-4B38-9366-F9DF3D076BCB}" destId="{1FDB852C-60D2-4512-8688-DBBE489C7C32}" srcOrd="0" destOrd="0" presId="urn:microsoft.com/office/officeart/2005/8/layout/hierarchy2"/>
-    <dgm:cxn modelId="{BCE60555-63D3-F548-97FC-3549DEBE9648}" type="presParOf" srcId="{F4FA03A4-3DA6-47F7-9A77-3B374796CB77}" destId="{4D2DD327-F21E-40DF-89CF-2531CE508332}" srcOrd="7" destOrd="0" presId="urn:microsoft.com/office/officeart/2005/8/layout/hierarchy2"/>
-    <dgm:cxn modelId="{B4396CFA-0F55-4C49-A92A-54EC035B2948}" type="presParOf" srcId="{4D2DD327-F21E-40DF-89CF-2531CE508332}" destId="{98EDA116-065D-473B-983B-F7A1A4E0692D}" srcOrd="0" destOrd="0" presId="urn:microsoft.com/office/officeart/2005/8/layout/hierarchy2"/>
-    <dgm:cxn modelId="{38A9B9AC-1530-CE46-80D1-8D674BD33BBB}" type="presParOf" srcId="{4D2DD327-F21E-40DF-89CF-2531CE508332}" destId="{DF92D010-B557-4787-97CA-5DC4251ABFBB}" srcOrd="1" destOrd="0" presId="urn:microsoft.com/office/officeart/2005/8/layout/hierarchy2"/>
+    <dgm:cxn modelId="{2820329C-F869-0949-BCCE-3D14A436AF53}" type="presOf" srcId="{C72AA88C-4AEE-412B-ABBF-33D17A0AD941}" destId="{8E5DD861-D493-4A0A-B81E-EB2108ED9BB3}" srcOrd="0" destOrd="0" presId="urn:microsoft.com/office/officeart/2005/8/layout/hierarchy2"/>
+    <dgm:cxn modelId="{9AE441DE-0FE1-104C-91A0-AF0C2546289F}" type="presOf" srcId="{65626F29-AB7F-4A3E-92D9-6AFC55134C2D}" destId="{76D26D6D-EDAF-4C52-8B4D-841B0D968087}" srcOrd="0" destOrd="0" presId="urn:microsoft.com/office/officeart/2005/8/layout/hierarchy2"/>
+    <dgm:cxn modelId="{897A7D79-4DAC-CB4B-AFB1-C8FF8EA7D3B8}" type="presOf" srcId="{B13E7694-BD7E-4ACD-8A25-288621413B33}" destId="{D36435EE-5DD9-4CB1-80E2-64E88C5269A2}" srcOrd="0" destOrd="0" presId="urn:microsoft.com/office/officeart/2005/8/layout/hierarchy2"/>
+    <dgm:cxn modelId="{E0DF32FA-23BB-CD4F-B320-72347C3DB851}" type="presOf" srcId="{AD7B3DA5-2EE7-42E6-A405-E9204AD083F8}" destId="{B96A10A5-DFF5-46F1-944C-3675766C550F}" srcOrd="0" destOrd="0" presId="urn:microsoft.com/office/officeart/2005/8/layout/hierarchy2"/>
+    <dgm:cxn modelId="{1EFD22B5-E0CB-844A-8E0A-F3F2308A26E6}" type="presOf" srcId="{0B7CF66D-0A27-42E3-AC6D-2DB726B0F1E6}" destId="{F84282DA-A190-4AE4-80A2-887CA41C8DE9}" srcOrd="0" destOrd="0" presId="urn:microsoft.com/office/officeart/2005/8/layout/hierarchy2"/>
+    <dgm:cxn modelId="{C28E1AB4-8502-DF44-AB34-29DDC81E1507}" type="presOf" srcId="{16244E34-B2A7-4CB0-B85E-995BCA75C3E6}" destId="{D91136A0-BBA5-4033-85D4-E551E48A4097}" srcOrd="0" destOrd="0" presId="urn:microsoft.com/office/officeart/2005/8/layout/hierarchy2"/>
+    <dgm:cxn modelId="{AE7D62B2-6FF4-8843-BCFA-27D3D8F9A6D4}" type="presOf" srcId="{FDC9356B-5836-435E-BB19-C94DC8F3D3EF}" destId="{D63F150D-0E96-4C27-A427-95C317656D1D}" srcOrd="0" destOrd="0" presId="urn:microsoft.com/office/officeart/2005/8/layout/hierarchy2"/>
+    <dgm:cxn modelId="{28628B3B-22FC-A64B-B227-DFFB26B4BC74}" type="presOf" srcId="{99F72719-26C5-43AC-9154-CEFFF5CEB37E}" destId="{ECBF6DD1-22FB-4942-9A69-C2E334F2B933}" srcOrd="1" destOrd="0" presId="urn:microsoft.com/office/officeart/2005/8/layout/hierarchy2"/>
+    <dgm:cxn modelId="{2C8635AF-C624-0547-AD2F-961EE0B0DD24}" type="presOf" srcId="{6EAA9C23-3A78-4C27-AAC9-504C071FA2D8}" destId="{FFF314B7-9492-4462-8B1C-7BC33784FA0A}" srcOrd="0" destOrd="0" presId="urn:microsoft.com/office/officeart/2005/8/layout/hierarchy2"/>
+    <dgm:cxn modelId="{8D708CA1-D9A9-7546-B207-C6475ECA6E1E}" type="presOf" srcId="{139FBCB0-87C1-4D19-9898-BB48C99D5614}" destId="{2D4C1DD3-7A1B-4669-AB42-72A65ACFF1A8}" srcOrd="1" destOrd="0" presId="urn:microsoft.com/office/officeart/2005/8/layout/hierarchy2"/>
+    <dgm:cxn modelId="{810F644D-52B3-734E-84C7-8746207676D3}" type="presParOf" srcId="{76D26D6D-EDAF-4C52-8B4D-841B0D968087}" destId="{F8FABF40-7E53-41D6-A584-A511DC78C1BE}" srcOrd="0" destOrd="0" presId="urn:microsoft.com/office/officeart/2005/8/layout/hierarchy2"/>
+    <dgm:cxn modelId="{2306BDF2-0F15-1248-8F87-4CDC281AF07B}" type="presParOf" srcId="{F8FABF40-7E53-41D6-A584-A511DC78C1BE}" destId="{2D8842D7-E959-42FA-BA94-C6E6A8D46F08}" srcOrd="0" destOrd="0" presId="urn:microsoft.com/office/officeart/2005/8/layout/hierarchy2"/>
+    <dgm:cxn modelId="{58FFD780-72B8-B942-9488-C8F8D3CE697D}" type="presParOf" srcId="{F8FABF40-7E53-41D6-A584-A511DC78C1BE}" destId="{BE75B47B-3650-4F5E-B461-4EF0A961DD5A}" srcOrd="1" destOrd="0" presId="urn:microsoft.com/office/officeart/2005/8/layout/hierarchy2"/>
+    <dgm:cxn modelId="{CDDE9790-C3ED-604B-A2DB-A721AC9B1A3F}" type="presParOf" srcId="{BE75B47B-3650-4F5E-B461-4EF0A961DD5A}" destId="{F84282DA-A190-4AE4-80A2-887CA41C8DE9}" srcOrd="0" destOrd="0" presId="urn:microsoft.com/office/officeart/2005/8/layout/hierarchy2"/>
+    <dgm:cxn modelId="{EE84E037-C07D-3B43-8509-6058D533A7A8}" type="presParOf" srcId="{F84282DA-A190-4AE4-80A2-887CA41C8DE9}" destId="{C296F982-F6F0-4728-ADF2-DC91F37071EA}" srcOrd="0" destOrd="0" presId="urn:microsoft.com/office/officeart/2005/8/layout/hierarchy2"/>
+    <dgm:cxn modelId="{0AD62A33-321D-2946-BF62-1145A7B4A693}" type="presParOf" srcId="{BE75B47B-3650-4F5E-B461-4EF0A961DD5A}" destId="{CF42DF83-DDC9-476D-B33D-59E7CA944A5E}" srcOrd="1" destOrd="0" presId="urn:microsoft.com/office/officeart/2005/8/layout/hierarchy2"/>
+    <dgm:cxn modelId="{5FD4616F-B040-CC43-ABB2-476E0C65D388}" type="presParOf" srcId="{CF42DF83-DDC9-476D-B33D-59E7CA944A5E}" destId="{B96A10A5-DFF5-46F1-944C-3675766C550F}" srcOrd="0" destOrd="0" presId="urn:microsoft.com/office/officeart/2005/8/layout/hierarchy2"/>
+    <dgm:cxn modelId="{28061992-70D0-5346-BB40-F8CBA83722DB}" type="presParOf" srcId="{CF42DF83-DDC9-476D-B33D-59E7CA944A5E}" destId="{4F298BFB-1885-4076-9A22-AC9C0889C64B}" srcOrd="1" destOrd="0" presId="urn:microsoft.com/office/officeart/2005/8/layout/hierarchy2"/>
+    <dgm:cxn modelId="{630EEC72-3792-9645-B1FD-B8A44D7DF3E3}" type="presParOf" srcId="{4F298BFB-1885-4076-9A22-AC9C0889C64B}" destId="{C26101A3-172C-4AFD-8AA5-00EF71442597}" srcOrd="0" destOrd="0" presId="urn:microsoft.com/office/officeart/2005/8/layout/hierarchy2"/>
+    <dgm:cxn modelId="{CA1D08D1-4FC9-0648-9CE4-64F15F67A26B}" type="presParOf" srcId="{C26101A3-172C-4AFD-8AA5-00EF71442597}" destId="{F14A685D-1E0D-4B4F-8491-096DFB19D677}" srcOrd="0" destOrd="0" presId="urn:microsoft.com/office/officeart/2005/8/layout/hierarchy2"/>
+    <dgm:cxn modelId="{CAE1B85D-3A13-DA40-9A43-82387B7684C8}" type="presParOf" srcId="{4F298BFB-1885-4076-9A22-AC9C0889C64B}" destId="{F368639D-315F-4154-88B1-6A5B912D6526}" srcOrd="1" destOrd="0" presId="urn:microsoft.com/office/officeart/2005/8/layout/hierarchy2"/>
+    <dgm:cxn modelId="{2531F532-387C-A24A-8691-BD41752ED4DC}" type="presParOf" srcId="{F368639D-315F-4154-88B1-6A5B912D6526}" destId="{3F3231AA-D37A-47E2-AA64-F3C7B7B2954D}" srcOrd="0" destOrd="0" presId="urn:microsoft.com/office/officeart/2005/8/layout/hierarchy2"/>
+    <dgm:cxn modelId="{6D1F7CF4-1DB1-084C-83A1-02590E26E8ED}" type="presParOf" srcId="{F368639D-315F-4154-88B1-6A5B912D6526}" destId="{397AEE95-8A0C-4187-A00A-9EB934AA598C}" srcOrd="1" destOrd="0" presId="urn:microsoft.com/office/officeart/2005/8/layout/hierarchy2"/>
+    <dgm:cxn modelId="{A7D3E73F-FCE0-1448-A2C5-091BF9FBFF0E}" type="presParOf" srcId="{397AEE95-8A0C-4187-A00A-9EB934AA598C}" destId="{968AF4BE-4974-4BD5-85C7-35A0B47C6F8A}" srcOrd="0" destOrd="0" presId="urn:microsoft.com/office/officeart/2005/8/layout/hierarchy2"/>
+    <dgm:cxn modelId="{49262EE5-1656-D54D-BD85-BD5C3227E333}" type="presParOf" srcId="{968AF4BE-4974-4BD5-85C7-35A0B47C6F8A}" destId="{6F424515-AE64-4689-98CF-DEE19DC54531}" srcOrd="0" destOrd="0" presId="urn:microsoft.com/office/officeart/2005/8/layout/hierarchy2"/>
+    <dgm:cxn modelId="{6F1AFA75-3DB8-A24B-9D70-DC303448771D}" type="presParOf" srcId="{397AEE95-8A0C-4187-A00A-9EB934AA598C}" destId="{EB924A49-A3F3-497C-ACC4-327EDE264F60}" srcOrd="1" destOrd="0" presId="urn:microsoft.com/office/officeart/2005/8/layout/hierarchy2"/>
+    <dgm:cxn modelId="{49F0BB80-6795-CF49-91DA-5CF9CF6ECC90}" type="presParOf" srcId="{EB924A49-A3F3-497C-ACC4-327EDE264F60}" destId="{D63F150D-0E96-4C27-A427-95C317656D1D}" srcOrd="0" destOrd="0" presId="urn:microsoft.com/office/officeart/2005/8/layout/hierarchy2"/>
+    <dgm:cxn modelId="{F8379690-4E5D-104A-B4A8-4255DF47C386}" type="presParOf" srcId="{EB924A49-A3F3-497C-ACC4-327EDE264F60}" destId="{1491B2AE-5B55-45CE-B988-8E12BEB8BF55}" srcOrd="1" destOrd="0" presId="urn:microsoft.com/office/officeart/2005/8/layout/hierarchy2"/>
+    <dgm:cxn modelId="{EDDE7FCD-EFC6-E94D-8BDF-40B2F9559A7D}" type="presParOf" srcId="{397AEE95-8A0C-4187-A00A-9EB934AA598C}" destId="{AEBC5B76-A737-49A2-B533-66F2022C87AD}" srcOrd="2" destOrd="0" presId="urn:microsoft.com/office/officeart/2005/8/layout/hierarchy2"/>
+    <dgm:cxn modelId="{7751A851-B889-DE4A-B586-3E07506DB58E}" type="presParOf" srcId="{AEBC5B76-A737-49A2-B533-66F2022C87AD}" destId="{2D4C1DD3-7A1B-4669-AB42-72A65ACFF1A8}" srcOrd="0" destOrd="0" presId="urn:microsoft.com/office/officeart/2005/8/layout/hierarchy2"/>
+    <dgm:cxn modelId="{83FBE8EE-A591-D54E-A6A1-E64645C537AA}" type="presParOf" srcId="{397AEE95-8A0C-4187-A00A-9EB934AA598C}" destId="{9F7C6272-585E-4DDA-B1DC-EB4580AF2AB2}" srcOrd="3" destOrd="0" presId="urn:microsoft.com/office/officeart/2005/8/layout/hierarchy2"/>
+    <dgm:cxn modelId="{A1B2BF6A-7345-374D-8C52-586D4D1CDA89}" type="presParOf" srcId="{9F7C6272-585E-4DDA-B1DC-EB4580AF2AB2}" destId="{DE27DD97-4305-47FC-AFB0-35E1E791B27F}" srcOrd="0" destOrd="0" presId="urn:microsoft.com/office/officeart/2005/8/layout/hierarchy2"/>
+    <dgm:cxn modelId="{D619CB84-98B8-EA43-B360-BF2D1F129E26}" type="presParOf" srcId="{9F7C6272-585E-4DDA-B1DC-EB4580AF2AB2}" destId="{4A028989-708D-4CC4-885B-928EC3B6636B}" srcOrd="1" destOrd="0" presId="urn:microsoft.com/office/officeart/2005/8/layout/hierarchy2"/>
+    <dgm:cxn modelId="{5B5C407A-377B-9540-B59E-347C6B27F3ED}" type="presParOf" srcId="{4A028989-708D-4CC4-885B-928EC3B6636B}" destId="{EBFADA6F-FD50-43FB-87CB-15B1D9AA94CD}" srcOrd="0" destOrd="0" presId="urn:microsoft.com/office/officeart/2005/8/layout/hierarchy2"/>
+    <dgm:cxn modelId="{CFC38415-FD0B-C743-A43A-E34AB541CEC3}" type="presParOf" srcId="{EBFADA6F-FD50-43FB-87CB-15B1D9AA94CD}" destId="{D2E89353-C1DC-4D8C-81F7-770019C69DEF}" srcOrd="0" destOrd="0" presId="urn:microsoft.com/office/officeart/2005/8/layout/hierarchy2"/>
+    <dgm:cxn modelId="{F3F72FBA-F1F5-D64A-A2B7-23624018CFCF}" type="presParOf" srcId="{4A028989-708D-4CC4-885B-928EC3B6636B}" destId="{CC9BC564-3787-4383-9FFC-61D9D0588B21}" srcOrd="1" destOrd="0" presId="urn:microsoft.com/office/officeart/2005/8/layout/hierarchy2"/>
+    <dgm:cxn modelId="{20CD89E7-8900-6E44-B321-77120938F80F}" type="presParOf" srcId="{CC9BC564-3787-4383-9FFC-61D9D0588B21}" destId="{858F7110-3310-4783-BBA8-7EC1E711C660}" srcOrd="0" destOrd="0" presId="urn:microsoft.com/office/officeart/2005/8/layout/hierarchy2"/>
+    <dgm:cxn modelId="{60D72995-34EE-7942-AD02-F49B63CE951E}" type="presParOf" srcId="{CC9BC564-3787-4383-9FFC-61D9D0588B21}" destId="{65C1A66E-C56C-4171-AB97-8297D46BDB88}" srcOrd="1" destOrd="0" presId="urn:microsoft.com/office/officeart/2005/8/layout/hierarchy2"/>
+    <dgm:cxn modelId="{0DF30952-C932-7747-A6C8-B8E83F3F88AA}" type="presParOf" srcId="{397AEE95-8A0C-4187-A00A-9EB934AA598C}" destId="{9EFBE792-9572-41CC-B394-D06BBCFDDEA7}" srcOrd="4" destOrd="0" presId="urn:microsoft.com/office/officeart/2005/8/layout/hierarchy2"/>
+    <dgm:cxn modelId="{B954AB9E-2C4F-C948-A03C-605D670A5E05}" type="presParOf" srcId="{9EFBE792-9572-41CC-B394-D06BBCFDDEA7}" destId="{E36A5456-E43A-492B-ABAE-06F81987E8E0}" srcOrd="0" destOrd="0" presId="urn:microsoft.com/office/officeart/2005/8/layout/hierarchy2"/>
+    <dgm:cxn modelId="{E871DFCD-3155-B24F-9663-BB06BFD83405}" type="presParOf" srcId="{397AEE95-8A0C-4187-A00A-9EB934AA598C}" destId="{6D225540-AFA0-415E-A130-ABE75225B256}" srcOrd="5" destOrd="0" presId="urn:microsoft.com/office/officeart/2005/8/layout/hierarchy2"/>
+    <dgm:cxn modelId="{F835F40E-B365-634B-AC14-7E0C70936ECB}" type="presParOf" srcId="{6D225540-AFA0-415E-A130-ABE75225B256}" destId="{37C38F7E-4D19-426C-A64E-1CBDFC363BB7}" srcOrd="0" destOrd="0" presId="urn:microsoft.com/office/officeart/2005/8/layout/hierarchy2"/>
+    <dgm:cxn modelId="{5572DB85-F46A-BA4E-9CD1-3EE0D348756F}" type="presParOf" srcId="{6D225540-AFA0-415E-A130-ABE75225B256}" destId="{F4349A4C-5F5C-42E6-B925-D581139B19CA}" srcOrd="1" destOrd="0" presId="urn:microsoft.com/office/officeart/2005/8/layout/hierarchy2"/>
+    <dgm:cxn modelId="{E38D750E-D5EF-984B-B146-12CBDD5580BB}" type="presParOf" srcId="{BE75B47B-3650-4F5E-B461-4EF0A961DD5A}" destId="{A8464F86-5444-4B1D-8904-D5D84FB93A63}" srcOrd="2" destOrd="0" presId="urn:microsoft.com/office/officeart/2005/8/layout/hierarchy2"/>
+    <dgm:cxn modelId="{86333419-726C-234D-AB7D-6F873F50036E}" type="presParOf" srcId="{A8464F86-5444-4B1D-8904-D5D84FB93A63}" destId="{ECBF6DD1-22FB-4942-9A69-C2E334F2B933}" srcOrd="0" destOrd="0" presId="urn:microsoft.com/office/officeart/2005/8/layout/hierarchy2"/>
+    <dgm:cxn modelId="{08B1D42C-3B89-2542-A7DA-DCEE0643F3C5}" type="presParOf" srcId="{BE75B47B-3650-4F5E-B461-4EF0A961DD5A}" destId="{E0C7B8DF-83A1-45D9-B9D9-9ED1C37E4CA4}" srcOrd="3" destOrd="0" presId="urn:microsoft.com/office/officeart/2005/8/layout/hierarchy2"/>
+    <dgm:cxn modelId="{32B5312E-FFDB-ED45-A510-CCA4DB793E38}" type="presParOf" srcId="{E0C7B8DF-83A1-45D9-B9D9-9ED1C37E4CA4}" destId="{FFF314B7-9492-4462-8B1C-7BC33784FA0A}" srcOrd="0" destOrd="0" presId="urn:microsoft.com/office/officeart/2005/8/layout/hierarchy2"/>
+    <dgm:cxn modelId="{8377AEAF-F95E-7D49-A378-D22295B05C62}" type="presParOf" srcId="{E0C7B8DF-83A1-45D9-B9D9-9ED1C37E4CA4}" destId="{F4FA03A4-3DA6-47F7-9A77-3B374796CB77}" srcOrd="1" destOrd="0" presId="urn:microsoft.com/office/officeart/2005/8/layout/hierarchy2"/>
+    <dgm:cxn modelId="{5D958CEF-9A6E-A549-A386-C868088B331D}" type="presParOf" srcId="{F4FA03A4-3DA6-47F7-9A77-3B374796CB77}" destId="{8E5DD861-D493-4A0A-B81E-EB2108ED9BB3}" srcOrd="0" destOrd="0" presId="urn:microsoft.com/office/officeart/2005/8/layout/hierarchy2"/>
+    <dgm:cxn modelId="{82AD0728-A5CD-8140-A8D5-DEF780FC700E}" type="presParOf" srcId="{8E5DD861-D493-4A0A-B81E-EB2108ED9BB3}" destId="{C0DFBE07-132A-42A3-A5E2-F594000B2340}" srcOrd="0" destOrd="0" presId="urn:microsoft.com/office/officeart/2005/8/layout/hierarchy2"/>
+    <dgm:cxn modelId="{C5A56DB2-B865-AB47-93CA-A3396D5788CC}" type="presParOf" srcId="{F4FA03A4-3DA6-47F7-9A77-3B374796CB77}" destId="{D48AA310-08E8-41B2-9889-9054306545F3}" srcOrd="1" destOrd="0" presId="urn:microsoft.com/office/officeart/2005/8/layout/hierarchy2"/>
+    <dgm:cxn modelId="{CE000E6B-FD0E-2249-8733-6744A2DAB5F7}" type="presParOf" srcId="{D48AA310-08E8-41B2-9889-9054306545F3}" destId="{A21B35AB-A6E7-40B0-A48C-F2137E09EDE9}" srcOrd="0" destOrd="0" presId="urn:microsoft.com/office/officeart/2005/8/layout/hierarchy2"/>
+    <dgm:cxn modelId="{D505F683-F10B-A94C-BD43-A608382CAF74}" type="presParOf" srcId="{D48AA310-08E8-41B2-9889-9054306545F3}" destId="{8B5CE3EF-0622-44C1-849C-2057D356BCBF}" srcOrd="1" destOrd="0" presId="urn:microsoft.com/office/officeart/2005/8/layout/hierarchy2"/>
+    <dgm:cxn modelId="{CFDBE117-93F5-E04F-A1DF-0343580B893A}" type="presParOf" srcId="{F4FA03A4-3DA6-47F7-9A77-3B374796CB77}" destId="{D36435EE-5DD9-4CB1-80E2-64E88C5269A2}" srcOrd="2" destOrd="0" presId="urn:microsoft.com/office/officeart/2005/8/layout/hierarchy2"/>
+    <dgm:cxn modelId="{9F24B8DF-4299-8F44-89CB-BEF681397B3F}" type="presParOf" srcId="{D36435EE-5DD9-4CB1-80E2-64E88C5269A2}" destId="{2FF43323-1B88-4D6E-A12C-28C1BD2304F7}" srcOrd="0" destOrd="0" presId="urn:microsoft.com/office/officeart/2005/8/layout/hierarchy2"/>
+    <dgm:cxn modelId="{28E025BD-5BED-C74D-844A-2D8B432081C5}" type="presParOf" srcId="{F4FA03A4-3DA6-47F7-9A77-3B374796CB77}" destId="{36D12C6A-C33F-444D-985E-C87528F365EF}" srcOrd="3" destOrd="0" presId="urn:microsoft.com/office/officeart/2005/8/layout/hierarchy2"/>
+    <dgm:cxn modelId="{29C88811-7C08-1E41-9A80-7F1AB53EECCE}" type="presParOf" srcId="{36D12C6A-C33F-444D-985E-C87528F365EF}" destId="{D91136A0-BBA5-4033-85D4-E551E48A4097}" srcOrd="0" destOrd="0" presId="urn:microsoft.com/office/officeart/2005/8/layout/hierarchy2"/>
+    <dgm:cxn modelId="{EE65326C-E4E0-3A43-BFA6-8C90D2A25132}" type="presParOf" srcId="{36D12C6A-C33F-444D-985E-C87528F365EF}" destId="{18A8A596-414D-45EC-82A0-4CE6CE2BCEAF}" srcOrd="1" destOrd="0" presId="urn:microsoft.com/office/officeart/2005/8/layout/hierarchy2"/>
+    <dgm:cxn modelId="{A820A328-A9CB-3F49-9CF5-8F1C0628FC49}" type="presParOf" srcId="{F4FA03A4-3DA6-47F7-9A77-3B374796CB77}" destId="{215E04C8-8ADC-4870-8072-6C6871A934E8}" srcOrd="4" destOrd="0" presId="urn:microsoft.com/office/officeart/2005/8/layout/hierarchy2"/>
+    <dgm:cxn modelId="{111317CE-45B6-0F43-A1BA-C2254344C32A}" type="presParOf" srcId="{215E04C8-8ADC-4870-8072-6C6871A934E8}" destId="{881DB251-9FB1-4300-9BCC-5ED061EBD6BA}" srcOrd="0" destOrd="0" presId="urn:microsoft.com/office/officeart/2005/8/layout/hierarchy2"/>
+    <dgm:cxn modelId="{E07D0D9F-34A6-664B-8B63-41383B53CD57}" type="presParOf" srcId="{F4FA03A4-3DA6-47F7-9A77-3B374796CB77}" destId="{99095670-E0F4-480E-9255-5D1CF51C2306}" srcOrd="5" destOrd="0" presId="urn:microsoft.com/office/officeart/2005/8/layout/hierarchy2"/>
+    <dgm:cxn modelId="{57B1435C-69ED-EB47-BEF7-B49D116949F1}" type="presParOf" srcId="{99095670-E0F4-480E-9255-5D1CF51C2306}" destId="{288590B9-AA3F-44E1-86EF-EEFFCBA51BD5}" srcOrd="0" destOrd="0" presId="urn:microsoft.com/office/officeart/2005/8/layout/hierarchy2"/>
+    <dgm:cxn modelId="{23518D02-B83E-2441-8D96-65754FBD453D}" type="presParOf" srcId="{99095670-E0F4-480E-9255-5D1CF51C2306}" destId="{C9ADEDFB-79EA-4185-B0EC-F6EC4D8F782E}" srcOrd="1" destOrd="0" presId="urn:microsoft.com/office/officeart/2005/8/layout/hierarchy2"/>
+    <dgm:cxn modelId="{02127870-C263-7342-97C4-9E6D9689138B}" type="presParOf" srcId="{F4FA03A4-3DA6-47F7-9A77-3B374796CB77}" destId="{D955C53B-B716-4B38-9366-F9DF3D076BCB}" srcOrd="6" destOrd="0" presId="urn:microsoft.com/office/officeart/2005/8/layout/hierarchy2"/>
+    <dgm:cxn modelId="{D3319224-C761-2F4A-88EB-A6FA0BF57814}" type="presParOf" srcId="{D955C53B-B716-4B38-9366-F9DF3D076BCB}" destId="{1FDB852C-60D2-4512-8688-DBBE489C7C32}" srcOrd="0" destOrd="0" presId="urn:microsoft.com/office/officeart/2005/8/layout/hierarchy2"/>
+    <dgm:cxn modelId="{5AF0468B-5FDF-984D-AF1F-A452B529946C}" type="presParOf" srcId="{F4FA03A4-3DA6-47F7-9A77-3B374796CB77}" destId="{4D2DD327-F21E-40DF-89CF-2531CE508332}" srcOrd="7" destOrd="0" presId="urn:microsoft.com/office/officeart/2005/8/layout/hierarchy2"/>
+    <dgm:cxn modelId="{0D672A2D-DFCE-524F-91B7-961306C17510}" type="presParOf" srcId="{4D2DD327-F21E-40DF-89CF-2531CE508332}" destId="{98EDA116-065D-473B-983B-F7A1A4E0692D}" srcOrd="0" destOrd="0" presId="urn:microsoft.com/office/officeart/2005/8/layout/hierarchy2"/>
+    <dgm:cxn modelId="{B2710806-1A5F-6540-B701-F137B4D01FC0}" type="presParOf" srcId="{4D2DD327-F21E-40DF-89CF-2531CE508332}" destId="{DF92D010-B557-4787-97CA-5DC4251ABFBB}" srcOrd="1" destOrd="0" presId="urn:microsoft.com/office/officeart/2005/8/layout/hierarchy2"/>
   </dgm:cxnLst>
   <dgm:bg/>
   <dgm:whole/>
@@ -20890,103 +20332,103 @@
     </dgm:pt>
   </dgm:ptLst>
   <dgm:cxnLst>
-    <dgm:cxn modelId="{613DD0C6-FB99-DA41-B676-E9E718D8F3D7}" type="presOf" srcId="{753D8466-5B43-4022-9EA6-80697AD791EF}" destId="{2938BCE4-55BC-4FA7-8B13-8D7362E71CAD}" srcOrd="0" destOrd="0" presId="urn:microsoft.com/office/officeart/2005/8/layout/hierarchy2"/>
-    <dgm:cxn modelId="{F919263E-E918-4341-AEC2-B3B690B56294}" type="presOf" srcId="{BABCE05A-4544-49DE-A70D-EBD4C2932AA1}" destId="{B4361C68-E191-4E89-B0BD-BAD091626B5B}" srcOrd="0" destOrd="0" presId="urn:microsoft.com/office/officeart/2005/8/layout/hierarchy2"/>
+    <dgm:cxn modelId="{D67D1221-793E-BF4F-9C48-0D120C52EA25}" type="presOf" srcId="{139FABCB-F47A-4731-86FD-9DEB34D850B8}" destId="{AB7C6CD4-FF75-4E23-A8C3-0A2318DBB1D6}" srcOrd="0" destOrd="0" presId="urn:microsoft.com/office/officeart/2005/8/layout/hierarchy2"/>
+    <dgm:cxn modelId="{11C8835F-BB1D-D24C-B769-EA1544478EDD}" type="presOf" srcId="{753D8466-5B43-4022-9EA6-80697AD791EF}" destId="{A6341011-54EC-4E06-9306-EAF2DE56CD2C}" srcOrd="1" destOrd="0" presId="urn:microsoft.com/office/officeart/2005/8/layout/hierarchy2"/>
+    <dgm:cxn modelId="{83B4B1D1-A22B-C94A-A620-56B51895E78F}" type="presOf" srcId="{83FAD934-5D5B-40FC-B3CA-D6105DE3D322}" destId="{19EBF599-727A-47CA-B105-7B4051DFB8C7}" srcOrd="1" destOrd="0" presId="urn:microsoft.com/office/officeart/2005/8/layout/hierarchy2"/>
+    <dgm:cxn modelId="{592257C7-BF7F-5240-A79E-098D1F0F1C66}" type="presOf" srcId="{50BC2FEF-90AA-4887-A217-BCE929A4632A}" destId="{FDA47220-895B-4A69-B2BB-8BF8C016FF4B}" srcOrd="0" destOrd="0" presId="urn:microsoft.com/office/officeart/2005/8/layout/hierarchy2"/>
+    <dgm:cxn modelId="{FBABAE6E-822A-6B4C-8F4E-BDBA39FC9221}" type="presOf" srcId="{96FC7229-231F-4CA5-9914-6E9A83756569}" destId="{1906A700-A645-429B-8F9F-2A4F59D4835E}" srcOrd="0" destOrd="0" presId="urn:microsoft.com/office/officeart/2005/8/layout/hierarchy2"/>
+    <dgm:cxn modelId="{32A6BAA0-C05A-2042-88D3-2BCB5E6CED31}" type="presOf" srcId="{B503AF60-5EB5-4190-8EFC-246E35833849}" destId="{F53448B5-447F-4F1A-81C6-1F0D19E192DD}" srcOrd="0" destOrd="0" presId="urn:microsoft.com/office/officeart/2005/8/layout/hierarchy2"/>
     <dgm:cxn modelId="{D4445B13-46F9-4298-8EF3-3D7743530902}" srcId="{D4D9B399-9B7F-46DA-97B2-FED098F5DA6B}" destId="{86643E8D-F7CB-4F7B-B35A-FF26EACC433C}" srcOrd="1" destOrd="0" parTransId="{5E47499F-6F41-4F22-A420-01A675CE6103}" sibTransId="{DB2EC02B-535E-4B00-9144-23BE3F31800E}"/>
-    <dgm:cxn modelId="{993AB997-AD62-F743-811C-0F006D3FA068}" type="presOf" srcId="{50BC2FEF-90AA-4887-A217-BCE929A4632A}" destId="{FDA47220-895B-4A69-B2BB-8BF8C016FF4B}" srcOrd="0" destOrd="0" presId="urn:microsoft.com/office/officeart/2005/8/layout/hierarchy2"/>
-    <dgm:cxn modelId="{EC0C9629-C46C-F94A-9089-7BD851315474}" type="presOf" srcId="{96FC7229-231F-4CA5-9914-6E9A83756569}" destId="{1906A700-A645-429B-8F9F-2A4F59D4835E}" srcOrd="0" destOrd="0" presId="urn:microsoft.com/office/officeart/2005/8/layout/hierarchy2"/>
+    <dgm:cxn modelId="{E51E1BEA-3B17-F04B-A729-3D859F7A8C9B}" type="presOf" srcId="{9F4AA07C-F7C0-4EE0-B444-1A0A99B21C5A}" destId="{EB2274FC-15F8-41B7-935B-E389FD47AFD1}" srcOrd="0" destOrd="0" presId="urn:microsoft.com/office/officeart/2005/8/layout/hierarchy2"/>
+    <dgm:cxn modelId="{CC27CC13-B65C-704D-AB42-C0B2DDF81526}" type="presOf" srcId="{83FAD934-5D5B-40FC-B3CA-D6105DE3D322}" destId="{8F195852-041E-423A-B5DF-8945941EB406}" srcOrd="0" destOrd="0" presId="urn:microsoft.com/office/officeart/2005/8/layout/hierarchy2"/>
+    <dgm:cxn modelId="{C6BCAED3-35E2-F245-9435-FC5ADB1B52E5}" type="presOf" srcId="{7B2890D2-36E9-4029-898C-FC7E72272380}" destId="{497DB5E4-8EF3-40EA-9803-E80F51F19C35}" srcOrd="0" destOrd="0" presId="urn:microsoft.com/office/officeart/2005/8/layout/hierarchy2"/>
+    <dgm:cxn modelId="{F14138C1-A3B2-4AE2-A00B-7F7DE38EAA68}" srcId="{5AA90255-5B35-44C4-B702-E81F223BEFD8}" destId="{45CDA3C7-8713-4369-838A-8B5F475DA36B}" srcOrd="0" destOrd="0" parTransId="{139FABCB-F47A-4731-86FD-9DEB34D850B8}" sibTransId="{7D179423-A3B9-4F05-A55D-89D4307A11C9}"/>
     <dgm:cxn modelId="{C353768D-EED9-4E80-8091-56483B0ECF51}" srcId="{D4D9B399-9B7F-46DA-97B2-FED098F5DA6B}" destId="{C3D618C2-BF81-4220-A584-D841429B7058}" srcOrd="0" destOrd="0" parTransId="{BABCE05A-4544-49DE-A70D-EBD4C2932AA1}" sibTransId="{C88A3667-CC99-4312-8DC1-79D7EC0A2D9C}"/>
+    <dgm:cxn modelId="{8AE77F02-22A7-6E4B-9E09-881855422A67}" type="presOf" srcId="{D4D9B399-9B7F-46DA-97B2-FED098F5DA6B}" destId="{6E6D9CAD-33D1-4ABE-986B-53D6D631EB94}" srcOrd="0" destOrd="0" presId="urn:microsoft.com/office/officeart/2005/8/layout/hierarchy2"/>
+    <dgm:cxn modelId="{AF750DCB-7434-E44D-9218-22BDFBBB397C}" type="presOf" srcId="{076B6350-4EE3-45E3-9904-173A771DF62A}" destId="{BE306FCD-9806-4F30-B3B1-CA273857349C}" srcOrd="0" destOrd="0" presId="urn:microsoft.com/office/officeart/2005/8/layout/hierarchy2"/>
+    <dgm:cxn modelId="{A80A4F65-7375-4E8E-9CED-0483DD45593D}" srcId="{3958656D-BDA3-48B8-B715-8A44FDE6304E}" destId="{B503AF60-5EB5-4190-8EFC-246E35833849}" srcOrd="1" destOrd="0" parTransId="{9F4AA07C-F7C0-4EE0-B444-1A0A99B21C5A}" sibTransId="{97EEA01A-8995-4136-9B0E-B8636C2DDA04}"/>
+    <dgm:cxn modelId="{32ABE36F-B84E-48F4-BC67-8F5D825C7F85}" srcId="{076B6350-4EE3-45E3-9904-173A771DF62A}" destId="{D4D9B399-9B7F-46DA-97B2-FED098F5DA6B}" srcOrd="0" destOrd="0" parTransId="{E6A38AA6-80D6-4020-A52C-B824CD5FBB0F}" sibTransId="{48A5178F-146C-4A23-8FF2-2E99B30882F8}"/>
+    <dgm:cxn modelId="{73DD61A9-A4CC-8149-B825-61AC3358BDB9}" type="presOf" srcId="{5E47499F-6F41-4F22-A420-01A675CE6103}" destId="{E11C7B6F-7180-43A5-992E-3EA5851F2391}" srcOrd="0" destOrd="0" presId="urn:microsoft.com/office/officeart/2005/8/layout/hierarchy2"/>
+    <dgm:cxn modelId="{A51CBDB1-0EC4-DE40-A8A7-0E7270A8C574}" type="presOf" srcId="{80D7FF03-79A4-410F-8B98-6A9724B85CBA}" destId="{47ACED10-AF50-4A06-8AC5-32A97AE3B1C8}" srcOrd="0" destOrd="0" presId="urn:microsoft.com/office/officeart/2005/8/layout/hierarchy2"/>
+    <dgm:cxn modelId="{125748B6-217F-1E49-9B0C-0637089216C6}" type="presOf" srcId="{BABCE05A-4544-49DE-A70D-EBD4C2932AA1}" destId="{B4361C68-E191-4E89-B0BD-BAD091626B5B}" srcOrd="0" destOrd="0" presId="urn:microsoft.com/office/officeart/2005/8/layout/hierarchy2"/>
+    <dgm:cxn modelId="{5C6D8689-6B2B-0943-AE95-80DBAF679814}" type="presOf" srcId="{5E47499F-6F41-4F22-A420-01A675CE6103}" destId="{FB48A239-373B-4448-BD7F-C055FA9C8C48}" srcOrd="1" destOrd="0" presId="urn:microsoft.com/office/officeart/2005/8/layout/hierarchy2"/>
+    <dgm:cxn modelId="{13A282EB-2144-FE4A-8A6C-1888882D2194}" type="presOf" srcId="{F20EDC0B-CCE5-4D9D-9982-89A201087390}" destId="{674BA392-5914-4B78-A520-EE26D65D05C8}" srcOrd="0" destOrd="0" presId="urn:microsoft.com/office/officeart/2005/8/layout/hierarchy2"/>
+    <dgm:cxn modelId="{97CD5736-54C6-4ACB-8C56-28D4F8AF533A}" srcId="{076B6350-4EE3-45E3-9904-173A771DF62A}" destId="{3958656D-BDA3-48B8-B715-8A44FDE6304E}" srcOrd="2" destOrd="0" parTransId="{6990C93A-7D15-43F9-A3BA-EF955BCEFB0F}" sibTransId="{D8D28F1D-BA72-4B54-B03D-1B8F6862319E}"/>
+    <dgm:cxn modelId="{204D7019-A9D8-4049-A9E0-9D7CC9F18CB8}" type="presOf" srcId="{50BC2FEF-90AA-4887-A217-BCE929A4632A}" destId="{9F0B1A31-63BD-41F6-82FC-F5574A92E909}" srcOrd="1" destOrd="0" presId="urn:microsoft.com/office/officeart/2005/8/layout/hierarchy2"/>
     <dgm:cxn modelId="{CD688725-DE90-4245-A4AA-E82D2275B325}" srcId="{45CDA3C7-8713-4369-838A-8B5F475DA36B}" destId="{DC7A1CA0-5D34-4F3B-A580-15CFD66EA796}" srcOrd="2" destOrd="0" parTransId="{753D8466-5B43-4022-9EA6-80697AD791EF}" sibTransId="{93D5BA25-8BAF-4D7D-969F-34AFD1EF368C}"/>
-    <dgm:cxn modelId="{E1A00DC1-2797-FB45-806F-93207F60C7CD}" type="presOf" srcId="{3958656D-BDA3-48B8-B715-8A44FDE6304E}" destId="{2AEF7D3A-FF38-45BC-9B3E-D40CCE847072}" srcOrd="0" destOrd="0" presId="urn:microsoft.com/office/officeart/2005/8/layout/hierarchy2"/>
-    <dgm:cxn modelId="{F98849DC-77AC-7942-A86A-34CEFC7316CF}" type="presOf" srcId="{83FAD934-5D5B-40FC-B3CA-D6105DE3D322}" destId="{19EBF599-727A-47CA-B105-7B4051DFB8C7}" srcOrd="1" destOrd="0" presId="urn:microsoft.com/office/officeart/2005/8/layout/hierarchy2"/>
+    <dgm:cxn modelId="{572EAE97-3B8C-7549-9774-81F9F2939140}" type="presOf" srcId="{F20EDC0B-CCE5-4D9D-9982-89A201087390}" destId="{CAE1C8E1-FF9C-459C-820F-5A372E5B5202}" srcOrd="1" destOrd="0" presId="urn:microsoft.com/office/officeart/2005/8/layout/hierarchy2"/>
+    <dgm:cxn modelId="{20708CC1-7E7C-E544-BA7E-34858207325E}" type="presOf" srcId="{BABCE05A-4544-49DE-A70D-EBD4C2932AA1}" destId="{12FD7525-DB42-46F9-B8FD-D33568A05731}" srcOrd="1" destOrd="0" presId="urn:microsoft.com/office/officeart/2005/8/layout/hierarchy2"/>
     <dgm:cxn modelId="{7E3C541B-032F-416C-A1AC-7C1BD89D5BB5}" srcId="{45CDA3C7-8713-4369-838A-8B5F475DA36B}" destId="{96FC7229-231F-4CA5-9914-6E9A83756569}" srcOrd="1" destOrd="0" parTransId="{7BC373CD-A346-4D76-9165-35DCB418DD6B}" sibTransId="{2C4CAAAA-9463-4CC1-AF37-CEDDE9349C90}"/>
-    <dgm:cxn modelId="{82984B2F-5D32-B64A-AE19-DC2736919D1D}" type="presOf" srcId="{86643E8D-F7CB-4F7B-B35A-FF26EACC433C}" destId="{419BEB18-32F6-4B18-9238-A8818FE634FC}" srcOrd="0" destOrd="0" presId="urn:microsoft.com/office/officeart/2005/8/layout/hierarchy2"/>
-    <dgm:cxn modelId="{5CE7F281-2205-9841-BD17-8AE85E81C958}" type="presOf" srcId="{139FABCB-F47A-4731-86FD-9DEB34D850B8}" destId="{86416187-05A5-41DD-ADA2-C443892DABB2}" srcOrd="1" destOrd="0" presId="urn:microsoft.com/office/officeart/2005/8/layout/hierarchy2"/>
-    <dgm:cxn modelId="{8EA713F6-AC72-D24F-BE6C-0E6B77A72BBA}" type="presOf" srcId="{076B6350-4EE3-45E3-9904-173A771DF62A}" destId="{BE306FCD-9806-4F30-B3B1-CA273857349C}" srcOrd="0" destOrd="0" presId="urn:microsoft.com/office/officeart/2005/8/layout/hierarchy2"/>
-    <dgm:cxn modelId="{FF5F7B02-9F8A-8D40-979B-8128E5185021}" type="presOf" srcId="{5E47499F-6F41-4F22-A420-01A675CE6103}" destId="{FB48A239-373B-4448-BD7F-C055FA9C8C48}" srcOrd="1" destOrd="0" presId="urn:microsoft.com/office/officeart/2005/8/layout/hierarchy2"/>
-    <dgm:cxn modelId="{F24A57B7-E539-034C-B573-E57858D19EF2}" type="presOf" srcId="{7BC373CD-A346-4D76-9165-35DCB418DD6B}" destId="{F67B909A-A307-4E9B-9469-45A779E59A51}" srcOrd="1" destOrd="0" presId="urn:microsoft.com/office/officeart/2005/8/layout/hierarchy2"/>
-    <dgm:cxn modelId="{97CD5736-54C6-4ACB-8C56-28D4F8AF533A}" srcId="{076B6350-4EE3-45E3-9904-173A771DF62A}" destId="{3958656D-BDA3-48B8-B715-8A44FDE6304E}" srcOrd="2" destOrd="0" parTransId="{6990C93A-7D15-43F9-A3BA-EF955BCEFB0F}" sibTransId="{D8D28F1D-BA72-4B54-B03D-1B8F6862319E}"/>
-    <dgm:cxn modelId="{853C7618-B2D6-1146-9948-61D6EDD4C76F}" type="presOf" srcId="{5AA90255-5B35-44C4-B702-E81F223BEFD8}" destId="{3985982F-35AF-48B0-84C6-0C8F1D9EF2FA}" srcOrd="0" destOrd="0" presId="urn:microsoft.com/office/officeart/2005/8/layout/hierarchy2"/>
+    <dgm:cxn modelId="{F099C7DB-7177-3F48-9E5B-31F54838263C}" type="presOf" srcId="{5AA90255-5B35-44C4-B702-E81F223BEFD8}" destId="{3985982F-35AF-48B0-84C6-0C8F1D9EF2FA}" srcOrd="0" destOrd="0" presId="urn:microsoft.com/office/officeart/2005/8/layout/hierarchy2"/>
+    <dgm:cxn modelId="{EAF8A065-728E-2D4C-A735-A7706A6F9B2E}" type="presOf" srcId="{8B8178A4-03D0-4F83-88CD-9E6E781603E6}" destId="{C0C8DC8E-72DB-4A2E-A50E-DA1CA06D79E3}" srcOrd="0" destOrd="0" presId="urn:microsoft.com/office/officeart/2005/8/layout/hierarchy2"/>
     <dgm:cxn modelId="{F9B1644F-E249-48EB-97B5-22C2400DED34}" srcId="{D4D9B399-9B7F-46DA-97B2-FED098F5DA6B}" destId="{80D7FF03-79A4-410F-8B98-6A9724B85CBA}" srcOrd="2" destOrd="0" parTransId="{83FAD934-5D5B-40FC-B3CA-D6105DE3D322}" sibTransId="{30CB0A91-0FCE-45F8-A754-700AB3BFFDC6}"/>
-    <dgm:cxn modelId="{CE4457A1-4B2B-3648-A6EF-E63642E24B58}" type="presOf" srcId="{753D8466-5B43-4022-9EA6-80697AD791EF}" destId="{A6341011-54EC-4E06-9306-EAF2DE56CD2C}" srcOrd="1" destOrd="0" presId="urn:microsoft.com/office/officeart/2005/8/layout/hierarchy2"/>
-    <dgm:cxn modelId="{F14138C1-A3B2-4AE2-A00B-7F7DE38EAA68}" srcId="{5AA90255-5B35-44C4-B702-E81F223BEFD8}" destId="{45CDA3C7-8713-4369-838A-8B5F475DA36B}" srcOrd="0" destOrd="0" parTransId="{139FABCB-F47A-4731-86FD-9DEB34D850B8}" sibTransId="{7D179423-A3B9-4F05-A55D-89D4307A11C9}"/>
-    <dgm:cxn modelId="{6352825F-DF72-B642-9105-AFBA06A84226}" type="presOf" srcId="{7B2890D2-36E9-4029-898C-FC7E72272380}" destId="{497DB5E4-8EF3-40EA-9803-E80F51F19C35}" srcOrd="0" destOrd="0" presId="urn:microsoft.com/office/officeart/2005/8/layout/hierarchy2"/>
-    <dgm:cxn modelId="{6B166C30-312D-8946-A7D9-B6A912D8BF94}" type="presOf" srcId="{50BC2FEF-90AA-4887-A217-BCE929A4632A}" destId="{9F0B1A31-63BD-41F6-82FC-F5574A92E909}" srcOrd="1" destOrd="0" presId="urn:microsoft.com/office/officeart/2005/8/layout/hierarchy2"/>
-    <dgm:cxn modelId="{9878A56A-FA38-5B40-9B44-B1E6ED519C25}" type="presOf" srcId="{45CDA3C7-8713-4369-838A-8B5F475DA36B}" destId="{A1B1FB24-4A19-4073-B3DA-7D6FAFFD6611}" srcOrd="0" destOrd="0" presId="urn:microsoft.com/office/officeart/2005/8/layout/hierarchy2"/>
-    <dgm:cxn modelId="{3E25AF2D-842C-A84F-A5E0-1174144F27F6}" type="presOf" srcId="{8B8178A4-03D0-4F83-88CD-9E6E781603E6}" destId="{C0C8DC8E-72DB-4A2E-A50E-DA1CA06D79E3}" srcOrd="0" destOrd="0" presId="urn:microsoft.com/office/officeart/2005/8/layout/hierarchy2"/>
+    <dgm:cxn modelId="{07E14A50-85DB-C34E-B2E6-FD1323D983C7}" type="presOf" srcId="{86643E8D-F7CB-4F7B-B35A-FF26EACC433C}" destId="{419BEB18-32F6-4B18-9238-A8818FE634FC}" srcOrd="0" destOrd="0" presId="urn:microsoft.com/office/officeart/2005/8/layout/hierarchy2"/>
+    <dgm:cxn modelId="{E340C9D4-A56A-764F-8397-2D6BFA692D44}" type="presOf" srcId="{9F4AA07C-F7C0-4EE0-B444-1A0A99B21C5A}" destId="{87E32AC2-4577-44E3-BD84-D5E3BD970540}" srcOrd="1" destOrd="0" presId="urn:microsoft.com/office/officeart/2005/8/layout/hierarchy2"/>
+    <dgm:cxn modelId="{4CE301CD-89A8-41A8-9F17-DEC7FF5575CF}" srcId="{076B6350-4EE3-45E3-9904-173A771DF62A}" destId="{5AA90255-5B35-44C4-B702-E81F223BEFD8}" srcOrd="1" destOrd="0" parTransId="{2854FE16-3A46-47EE-A032-1136B67EB2C8}" sibTransId="{7B5E0C86-564B-4BB8-9398-E23143C8B801}"/>
+    <dgm:cxn modelId="{0A9E09E5-C858-554D-A253-37275BDD5250}" type="presOf" srcId="{139FABCB-F47A-4731-86FD-9DEB34D850B8}" destId="{86416187-05A5-41DD-ADA2-C443892DABB2}" srcOrd="1" destOrd="0" presId="urn:microsoft.com/office/officeart/2005/8/layout/hierarchy2"/>
     <dgm:cxn modelId="{7FB55B4B-D778-485E-80DB-622F39D1A15E}" srcId="{3958656D-BDA3-48B8-B715-8A44FDE6304E}" destId="{7B2890D2-36E9-4029-898C-FC7E72272380}" srcOrd="0" destOrd="0" parTransId="{F20EDC0B-CCE5-4D9D-9982-89A201087390}" sibTransId="{0DDB3E07-6F3E-4DE7-8E05-649EA4E9106B}"/>
-    <dgm:cxn modelId="{D2A7093D-535C-CF4A-9A62-1DFF6E630335}" type="presOf" srcId="{80D7FF03-79A4-410F-8B98-6A9724B85CBA}" destId="{47ACED10-AF50-4A06-8AC5-32A97AE3B1C8}" srcOrd="0" destOrd="0" presId="urn:microsoft.com/office/officeart/2005/8/layout/hierarchy2"/>
-    <dgm:cxn modelId="{7EBE2BB1-0069-BC45-85F6-3C3F75701D3A}" type="presOf" srcId="{D4D9B399-9B7F-46DA-97B2-FED098F5DA6B}" destId="{6E6D9CAD-33D1-4ABE-986B-53D6D631EB94}" srcOrd="0" destOrd="0" presId="urn:microsoft.com/office/officeart/2005/8/layout/hierarchy2"/>
-    <dgm:cxn modelId="{6B00ECDB-2200-FF4E-8D83-5E628DD0BE75}" type="presOf" srcId="{BABCE05A-4544-49DE-A70D-EBD4C2932AA1}" destId="{12FD7525-DB42-46F9-B8FD-D33568A05731}" srcOrd="1" destOrd="0" presId="urn:microsoft.com/office/officeart/2005/8/layout/hierarchy2"/>
-    <dgm:cxn modelId="{2EEDC79F-01E9-C449-81AF-797FCD52E2ED}" type="presOf" srcId="{7BC373CD-A346-4D76-9165-35DCB418DD6B}" destId="{4E10DB54-35ED-4D9F-B388-F6C78413B8E9}" srcOrd="0" destOrd="0" presId="urn:microsoft.com/office/officeart/2005/8/layout/hierarchy2"/>
-    <dgm:cxn modelId="{4D602C78-11F3-B142-9480-217808333FB3}" type="presOf" srcId="{C3D618C2-BF81-4220-A584-D841429B7058}" destId="{CA6C5886-D1D3-4819-90BD-4BAC8F1EE87D}" srcOrd="0" destOrd="0" presId="urn:microsoft.com/office/officeart/2005/8/layout/hierarchy2"/>
-    <dgm:cxn modelId="{86AA60F7-219D-6A48-8E5B-E7E400508A63}" type="presOf" srcId="{DC7A1CA0-5D34-4F3B-A580-15CFD66EA796}" destId="{368F1645-5A66-45DB-B296-C23315AB7E22}" srcOrd="0" destOrd="0" presId="urn:microsoft.com/office/officeart/2005/8/layout/hierarchy2"/>
-    <dgm:cxn modelId="{6FBEC598-1B31-7E4E-BCAD-7FB496A834BC}" type="presOf" srcId="{F20EDC0B-CCE5-4D9D-9982-89A201087390}" destId="{674BA392-5914-4B78-A520-EE26D65D05C8}" srcOrd="0" destOrd="0" presId="urn:microsoft.com/office/officeart/2005/8/layout/hierarchy2"/>
-    <dgm:cxn modelId="{37DDDD6D-0C2F-124E-8ED5-E511FA09B403}" type="presOf" srcId="{83FAD934-5D5B-40FC-B3CA-D6105DE3D322}" destId="{8F195852-041E-423A-B5DF-8945941EB406}" srcOrd="0" destOrd="0" presId="urn:microsoft.com/office/officeart/2005/8/layout/hierarchy2"/>
-    <dgm:cxn modelId="{73EB3247-531C-7E44-BE0E-F5DF911C226A}" type="presOf" srcId="{B503AF60-5EB5-4190-8EFC-246E35833849}" destId="{F53448B5-447F-4F1A-81C6-1F0D19E192DD}" srcOrd="0" destOrd="0" presId="urn:microsoft.com/office/officeart/2005/8/layout/hierarchy2"/>
-    <dgm:cxn modelId="{32ABE36F-B84E-48F4-BC67-8F5D825C7F85}" srcId="{076B6350-4EE3-45E3-9904-173A771DF62A}" destId="{D4D9B399-9B7F-46DA-97B2-FED098F5DA6B}" srcOrd="0" destOrd="0" parTransId="{E6A38AA6-80D6-4020-A52C-B824CD5FBB0F}" sibTransId="{48A5178F-146C-4A23-8FF2-2E99B30882F8}"/>
-    <dgm:cxn modelId="{C6B4F051-EF6A-9841-88BF-ADE159803C5F}" type="presOf" srcId="{F20EDC0B-CCE5-4D9D-9982-89A201087390}" destId="{CAE1C8E1-FF9C-459C-820F-5A372E5B5202}" srcOrd="1" destOrd="0" presId="urn:microsoft.com/office/officeart/2005/8/layout/hierarchy2"/>
-    <dgm:cxn modelId="{4E797004-E9BC-9149-A040-538FF5B1A5CD}" type="presOf" srcId="{139FABCB-F47A-4731-86FD-9DEB34D850B8}" destId="{AB7C6CD4-FF75-4E23-A8C3-0A2318DBB1D6}" srcOrd="0" destOrd="0" presId="urn:microsoft.com/office/officeart/2005/8/layout/hierarchy2"/>
-    <dgm:cxn modelId="{4CE301CD-89A8-41A8-9F17-DEC7FF5575CF}" srcId="{076B6350-4EE3-45E3-9904-173A771DF62A}" destId="{5AA90255-5B35-44C4-B702-E81F223BEFD8}" srcOrd="1" destOrd="0" parTransId="{2854FE16-3A46-47EE-A032-1136B67EB2C8}" sibTransId="{7B5E0C86-564B-4BB8-9398-E23143C8B801}"/>
-    <dgm:cxn modelId="{A80A4F65-7375-4E8E-9CED-0483DD45593D}" srcId="{3958656D-BDA3-48B8-B715-8A44FDE6304E}" destId="{B503AF60-5EB5-4190-8EFC-246E35833849}" srcOrd="1" destOrd="0" parTransId="{9F4AA07C-F7C0-4EE0-B444-1A0A99B21C5A}" sibTransId="{97EEA01A-8995-4136-9B0E-B8636C2DDA04}"/>
-    <dgm:cxn modelId="{31448108-8129-0447-A25F-02E25362B1AB}" type="presOf" srcId="{9F4AA07C-F7C0-4EE0-B444-1A0A99B21C5A}" destId="{EB2274FC-15F8-41B7-935B-E389FD47AFD1}" srcOrd="0" destOrd="0" presId="urn:microsoft.com/office/officeart/2005/8/layout/hierarchy2"/>
-    <dgm:cxn modelId="{C1DB43C4-0765-0A4D-8FF2-B30BD8C20EF8}" type="presOf" srcId="{5E47499F-6F41-4F22-A420-01A675CE6103}" destId="{E11C7B6F-7180-43A5-992E-3EA5851F2391}" srcOrd="0" destOrd="0" presId="urn:microsoft.com/office/officeart/2005/8/layout/hierarchy2"/>
+    <dgm:cxn modelId="{7BBE7583-DFB3-4143-93F0-3368ADEC0C55}" type="presOf" srcId="{7BC373CD-A346-4D76-9165-35DCB418DD6B}" destId="{F67B909A-A307-4E9B-9469-45A779E59A51}" srcOrd="1" destOrd="0" presId="urn:microsoft.com/office/officeart/2005/8/layout/hierarchy2"/>
+    <dgm:cxn modelId="{4B3BDBDD-D265-A240-9ABC-373B6B1640F6}" type="presOf" srcId="{45CDA3C7-8713-4369-838A-8B5F475DA36B}" destId="{A1B1FB24-4A19-4073-B3DA-7D6FAFFD6611}" srcOrd="0" destOrd="0" presId="urn:microsoft.com/office/officeart/2005/8/layout/hierarchy2"/>
+    <dgm:cxn modelId="{A41600DF-3DFE-8A41-92B0-9E3FB1E27249}" type="presOf" srcId="{C3D618C2-BF81-4220-A584-D841429B7058}" destId="{CA6C5886-D1D3-4819-90BD-4BAC8F1EE87D}" srcOrd="0" destOrd="0" presId="urn:microsoft.com/office/officeart/2005/8/layout/hierarchy2"/>
+    <dgm:cxn modelId="{CE8C3434-B964-7D44-8629-ED857C56E8FE}" type="presOf" srcId="{7BC373CD-A346-4D76-9165-35DCB418DD6B}" destId="{4E10DB54-35ED-4D9F-B388-F6C78413B8E9}" srcOrd="0" destOrd="0" presId="urn:microsoft.com/office/officeart/2005/8/layout/hierarchy2"/>
+    <dgm:cxn modelId="{DD31EC74-C133-A843-BCCB-C5B06D59662C}" type="presOf" srcId="{3958656D-BDA3-48B8-B715-8A44FDE6304E}" destId="{2AEF7D3A-FF38-45BC-9B3E-D40CCE847072}" srcOrd="0" destOrd="0" presId="urn:microsoft.com/office/officeart/2005/8/layout/hierarchy2"/>
+    <dgm:cxn modelId="{E889BBDA-9F33-3E4A-A627-5038DF176A1C}" type="presOf" srcId="{753D8466-5B43-4022-9EA6-80697AD791EF}" destId="{2938BCE4-55BC-4FA7-8B13-8D7362E71CAD}" srcOrd="0" destOrd="0" presId="urn:microsoft.com/office/officeart/2005/8/layout/hierarchy2"/>
     <dgm:cxn modelId="{96C6A9B5-7C0D-453A-8D3D-838B1E47CC7C}" srcId="{45CDA3C7-8713-4369-838A-8B5F475DA36B}" destId="{8B8178A4-03D0-4F83-88CD-9E6E781603E6}" srcOrd="0" destOrd="0" parTransId="{50BC2FEF-90AA-4887-A217-BCE929A4632A}" sibTransId="{0B865DCC-B624-40ED-970E-B677A52C4467}"/>
-    <dgm:cxn modelId="{399EB548-39BF-354B-94DB-AAFDC22993CA}" type="presOf" srcId="{9F4AA07C-F7C0-4EE0-B444-1A0A99B21C5A}" destId="{87E32AC2-4577-44E3-BD84-D5E3BD970540}" srcOrd="1" destOrd="0" presId="urn:microsoft.com/office/officeart/2005/8/layout/hierarchy2"/>
-    <dgm:cxn modelId="{89497FE8-49A3-734C-A769-38EEB0765692}" type="presParOf" srcId="{BE306FCD-9806-4F30-B3B1-CA273857349C}" destId="{BC89B9CD-5E6C-4475-ADF6-F7C2D7A5A353}" srcOrd="0" destOrd="0" presId="urn:microsoft.com/office/officeart/2005/8/layout/hierarchy2"/>
-    <dgm:cxn modelId="{7E287CBC-78D7-A24F-999D-2224EE952346}" type="presParOf" srcId="{BC89B9CD-5E6C-4475-ADF6-F7C2D7A5A353}" destId="{6E6D9CAD-33D1-4ABE-986B-53D6D631EB94}" srcOrd="0" destOrd="0" presId="urn:microsoft.com/office/officeart/2005/8/layout/hierarchy2"/>
-    <dgm:cxn modelId="{4D0B8AD8-95CB-C44A-B6DE-0019CA2E0C1D}" type="presParOf" srcId="{BC89B9CD-5E6C-4475-ADF6-F7C2D7A5A353}" destId="{47C7FA5F-116D-41D5-BE1E-63389D526519}" srcOrd="1" destOrd="0" presId="urn:microsoft.com/office/officeart/2005/8/layout/hierarchy2"/>
-    <dgm:cxn modelId="{6A485445-AB15-3F43-A4A1-AB1B265BA7AA}" type="presParOf" srcId="{47C7FA5F-116D-41D5-BE1E-63389D526519}" destId="{B4361C68-E191-4E89-B0BD-BAD091626B5B}" srcOrd="0" destOrd="0" presId="urn:microsoft.com/office/officeart/2005/8/layout/hierarchy2"/>
-    <dgm:cxn modelId="{63868B68-314F-D04F-9CEC-7F3AABB661A3}" type="presParOf" srcId="{B4361C68-E191-4E89-B0BD-BAD091626B5B}" destId="{12FD7525-DB42-46F9-B8FD-D33568A05731}" srcOrd="0" destOrd="0" presId="urn:microsoft.com/office/officeart/2005/8/layout/hierarchy2"/>
-    <dgm:cxn modelId="{DF0CE4B8-5C42-444B-8FF6-24F51107E226}" type="presParOf" srcId="{47C7FA5F-116D-41D5-BE1E-63389D526519}" destId="{8D4B9DA0-8352-443E-AB23-4081880753A9}" srcOrd="1" destOrd="0" presId="urn:microsoft.com/office/officeart/2005/8/layout/hierarchy2"/>
-    <dgm:cxn modelId="{E662957F-AFEC-EB45-84D6-1B29AE0F69EF}" type="presParOf" srcId="{8D4B9DA0-8352-443E-AB23-4081880753A9}" destId="{CA6C5886-D1D3-4819-90BD-4BAC8F1EE87D}" srcOrd="0" destOrd="0" presId="urn:microsoft.com/office/officeart/2005/8/layout/hierarchy2"/>
-    <dgm:cxn modelId="{D7781A6E-6E28-594A-A0EE-0DA012235CA1}" type="presParOf" srcId="{8D4B9DA0-8352-443E-AB23-4081880753A9}" destId="{9192797A-2A70-45CD-83CD-8CC844391943}" srcOrd="1" destOrd="0" presId="urn:microsoft.com/office/officeart/2005/8/layout/hierarchy2"/>
-    <dgm:cxn modelId="{EF8D2D38-8233-1343-A8E8-96A2DA00219C}" type="presParOf" srcId="{47C7FA5F-116D-41D5-BE1E-63389D526519}" destId="{E11C7B6F-7180-43A5-992E-3EA5851F2391}" srcOrd="2" destOrd="0" presId="urn:microsoft.com/office/officeart/2005/8/layout/hierarchy2"/>
-    <dgm:cxn modelId="{490A5CAB-A0E2-E245-B2FB-2E48D8359A48}" type="presParOf" srcId="{E11C7B6F-7180-43A5-992E-3EA5851F2391}" destId="{FB48A239-373B-4448-BD7F-C055FA9C8C48}" srcOrd="0" destOrd="0" presId="urn:microsoft.com/office/officeart/2005/8/layout/hierarchy2"/>
-    <dgm:cxn modelId="{5450050F-7128-074D-A93F-68130ED44771}" type="presParOf" srcId="{47C7FA5F-116D-41D5-BE1E-63389D526519}" destId="{49833578-BD56-4B76-A7B4-93C083AE7440}" srcOrd="3" destOrd="0" presId="urn:microsoft.com/office/officeart/2005/8/layout/hierarchy2"/>
-    <dgm:cxn modelId="{421A7946-9F94-7647-9640-8882DE1209C5}" type="presParOf" srcId="{49833578-BD56-4B76-A7B4-93C083AE7440}" destId="{419BEB18-32F6-4B18-9238-A8818FE634FC}" srcOrd="0" destOrd="0" presId="urn:microsoft.com/office/officeart/2005/8/layout/hierarchy2"/>
-    <dgm:cxn modelId="{8AB2C050-3187-BE42-88E4-8B74A0E80E90}" type="presParOf" srcId="{49833578-BD56-4B76-A7B4-93C083AE7440}" destId="{9606F08B-4F70-4EB6-983D-ED46C176903C}" srcOrd="1" destOrd="0" presId="urn:microsoft.com/office/officeart/2005/8/layout/hierarchy2"/>
-    <dgm:cxn modelId="{2B3E2821-7FAF-FF49-A713-0B0E8AA05837}" type="presParOf" srcId="{47C7FA5F-116D-41D5-BE1E-63389D526519}" destId="{8F195852-041E-423A-B5DF-8945941EB406}" srcOrd="4" destOrd="0" presId="urn:microsoft.com/office/officeart/2005/8/layout/hierarchy2"/>
-    <dgm:cxn modelId="{F557C107-214A-1C4B-A06D-BE3460B4D95A}" type="presParOf" srcId="{8F195852-041E-423A-B5DF-8945941EB406}" destId="{19EBF599-727A-47CA-B105-7B4051DFB8C7}" srcOrd="0" destOrd="0" presId="urn:microsoft.com/office/officeart/2005/8/layout/hierarchy2"/>
-    <dgm:cxn modelId="{E3E1C639-A3FB-F94A-BAE8-952F52623826}" type="presParOf" srcId="{47C7FA5F-116D-41D5-BE1E-63389D526519}" destId="{5B0C94E8-6047-4A9D-A59D-4243CA01023B}" srcOrd="5" destOrd="0" presId="urn:microsoft.com/office/officeart/2005/8/layout/hierarchy2"/>
-    <dgm:cxn modelId="{4C0D30BC-691E-1942-A58C-6F8724694421}" type="presParOf" srcId="{5B0C94E8-6047-4A9D-A59D-4243CA01023B}" destId="{47ACED10-AF50-4A06-8AC5-32A97AE3B1C8}" srcOrd="0" destOrd="0" presId="urn:microsoft.com/office/officeart/2005/8/layout/hierarchy2"/>
-    <dgm:cxn modelId="{DEEB55AE-DFAC-0C46-AA4C-B220A457F6EF}" type="presParOf" srcId="{5B0C94E8-6047-4A9D-A59D-4243CA01023B}" destId="{51C9AA23-5208-47C4-9495-ED7DF43D7949}" srcOrd="1" destOrd="0" presId="urn:microsoft.com/office/officeart/2005/8/layout/hierarchy2"/>
-    <dgm:cxn modelId="{58E0A872-29E3-0F43-9A57-40BE7C50DD7A}" type="presParOf" srcId="{BE306FCD-9806-4F30-B3B1-CA273857349C}" destId="{8658F2C1-2E33-4716-96CE-BB95A05DA53A}" srcOrd="1" destOrd="0" presId="urn:microsoft.com/office/officeart/2005/8/layout/hierarchy2"/>
-    <dgm:cxn modelId="{47C82231-8048-B340-955E-F8D9309A5860}" type="presParOf" srcId="{8658F2C1-2E33-4716-96CE-BB95A05DA53A}" destId="{3985982F-35AF-48B0-84C6-0C8F1D9EF2FA}" srcOrd="0" destOrd="0" presId="urn:microsoft.com/office/officeart/2005/8/layout/hierarchy2"/>
-    <dgm:cxn modelId="{D69CC1F4-5134-504C-B487-847D384EA218}" type="presParOf" srcId="{8658F2C1-2E33-4716-96CE-BB95A05DA53A}" destId="{E962D45F-3934-4127-B852-040B19CBBED4}" srcOrd="1" destOrd="0" presId="urn:microsoft.com/office/officeart/2005/8/layout/hierarchy2"/>
-    <dgm:cxn modelId="{7CCE8C48-AF1A-5546-9E7E-1B686F6460DE}" type="presParOf" srcId="{E962D45F-3934-4127-B852-040B19CBBED4}" destId="{AB7C6CD4-FF75-4E23-A8C3-0A2318DBB1D6}" srcOrd="0" destOrd="0" presId="urn:microsoft.com/office/officeart/2005/8/layout/hierarchy2"/>
-    <dgm:cxn modelId="{711BDAD3-D825-D84D-A07B-0EE34E593C25}" type="presParOf" srcId="{AB7C6CD4-FF75-4E23-A8C3-0A2318DBB1D6}" destId="{86416187-05A5-41DD-ADA2-C443892DABB2}" srcOrd="0" destOrd="0" presId="urn:microsoft.com/office/officeart/2005/8/layout/hierarchy2"/>
-    <dgm:cxn modelId="{35B19FCF-3AE0-0A43-A915-EF970BCDDCB6}" type="presParOf" srcId="{E962D45F-3934-4127-B852-040B19CBBED4}" destId="{F5141415-821F-4342-AEDF-E9BC97E8B75D}" srcOrd="1" destOrd="0" presId="urn:microsoft.com/office/officeart/2005/8/layout/hierarchy2"/>
-    <dgm:cxn modelId="{F841603F-4BDD-034B-B1FE-3C6399C12148}" type="presParOf" srcId="{F5141415-821F-4342-AEDF-E9BC97E8B75D}" destId="{A1B1FB24-4A19-4073-B3DA-7D6FAFFD6611}" srcOrd="0" destOrd="0" presId="urn:microsoft.com/office/officeart/2005/8/layout/hierarchy2"/>
-    <dgm:cxn modelId="{056991CE-3FDF-1F4A-9058-DC191052683D}" type="presParOf" srcId="{F5141415-821F-4342-AEDF-E9BC97E8B75D}" destId="{1AAB8F11-CB53-4E23-8DA2-6135C0475A27}" srcOrd="1" destOrd="0" presId="urn:microsoft.com/office/officeart/2005/8/layout/hierarchy2"/>
-    <dgm:cxn modelId="{A09DE84C-EE60-2143-9F43-EAB6242F4836}" type="presParOf" srcId="{1AAB8F11-CB53-4E23-8DA2-6135C0475A27}" destId="{FDA47220-895B-4A69-B2BB-8BF8C016FF4B}" srcOrd="0" destOrd="0" presId="urn:microsoft.com/office/officeart/2005/8/layout/hierarchy2"/>
-    <dgm:cxn modelId="{4E7B902C-1C28-3E40-9CC5-6F9B0D193EDA}" type="presParOf" srcId="{FDA47220-895B-4A69-B2BB-8BF8C016FF4B}" destId="{9F0B1A31-63BD-41F6-82FC-F5574A92E909}" srcOrd="0" destOrd="0" presId="urn:microsoft.com/office/officeart/2005/8/layout/hierarchy2"/>
-    <dgm:cxn modelId="{750B13AB-6E34-414B-B23D-D42AE2A768FD}" type="presParOf" srcId="{1AAB8F11-CB53-4E23-8DA2-6135C0475A27}" destId="{519D71D9-AD17-481A-BC45-95647664C32A}" srcOrd="1" destOrd="0" presId="urn:microsoft.com/office/officeart/2005/8/layout/hierarchy2"/>
-    <dgm:cxn modelId="{CE81FD09-31AE-DC49-B110-33E5CCCD8D92}" type="presParOf" srcId="{519D71D9-AD17-481A-BC45-95647664C32A}" destId="{C0C8DC8E-72DB-4A2E-A50E-DA1CA06D79E3}" srcOrd="0" destOrd="0" presId="urn:microsoft.com/office/officeart/2005/8/layout/hierarchy2"/>
-    <dgm:cxn modelId="{023B8100-C98E-3540-AA7D-2DB3F73C18FA}" type="presParOf" srcId="{519D71D9-AD17-481A-BC45-95647664C32A}" destId="{98B01CE3-DDD6-4A2E-A4D8-B0F413861D6D}" srcOrd="1" destOrd="0" presId="urn:microsoft.com/office/officeart/2005/8/layout/hierarchy2"/>
-    <dgm:cxn modelId="{1DE9C630-2F25-4546-9338-70B93DE83380}" type="presParOf" srcId="{1AAB8F11-CB53-4E23-8DA2-6135C0475A27}" destId="{4E10DB54-35ED-4D9F-B388-F6C78413B8E9}" srcOrd="2" destOrd="0" presId="urn:microsoft.com/office/officeart/2005/8/layout/hierarchy2"/>
-    <dgm:cxn modelId="{31A81188-098A-4745-91BC-24FD4E9054F0}" type="presParOf" srcId="{4E10DB54-35ED-4D9F-B388-F6C78413B8E9}" destId="{F67B909A-A307-4E9B-9469-45A779E59A51}" srcOrd="0" destOrd="0" presId="urn:microsoft.com/office/officeart/2005/8/layout/hierarchy2"/>
-    <dgm:cxn modelId="{55E25F39-D89C-5943-9D4A-274DF62594C7}" type="presParOf" srcId="{1AAB8F11-CB53-4E23-8DA2-6135C0475A27}" destId="{14714887-E966-470C-860D-96908FD88E18}" srcOrd="3" destOrd="0" presId="urn:microsoft.com/office/officeart/2005/8/layout/hierarchy2"/>
-    <dgm:cxn modelId="{F93E9FF9-B03B-8644-9649-05F4672C4071}" type="presParOf" srcId="{14714887-E966-470C-860D-96908FD88E18}" destId="{1906A700-A645-429B-8F9F-2A4F59D4835E}" srcOrd="0" destOrd="0" presId="urn:microsoft.com/office/officeart/2005/8/layout/hierarchy2"/>
-    <dgm:cxn modelId="{4DC65684-E66A-A049-9A0B-A076E3D6AB44}" type="presParOf" srcId="{14714887-E966-470C-860D-96908FD88E18}" destId="{9E21E745-5CA6-4C1A-A097-7D4CFAE8952B}" srcOrd="1" destOrd="0" presId="urn:microsoft.com/office/officeart/2005/8/layout/hierarchy2"/>
-    <dgm:cxn modelId="{EE7ABE40-9A56-9342-BF3B-6035550ED042}" type="presParOf" srcId="{1AAB8F11-CB53-4E23-8DA2-6135C0475A27}" destId="{2938BCE4-55BC-4FA7-8B13-8D7362E71CAD}" srcOrd="4" destOrd="0" presId="urn:microsoft.com/office/officeart/2005/8/layout/hierarchy2"/>
-    <dgm:cxn modelId="{0FF7C7B4-D0D3-0449-909F-50AAC2C908BA}" type="presParOf" srcId="{2938BCE4-55BC-4FA7-8B13-8D7362E71CAD}" destId="{A6341011-54EC-4E06-9306-EAF2DE56CD2C}" srcOrd="0" destOrd="0" presId="urn:microsoft.com/office/officeart/2005/8/layout/hierarchy2"/>
-    <dgm:cxn modelId="{868A055F-C850-6C40-9318-C5C86F816E88}" type="presParOf" srcId="{1AAB8F11-CB53-4E23-8DA2-6135C0475A27}" destId="{A0A8C24A-B549-4DD3-A86B-5C27239361DA}" srcOrd="5" destOrd="0" presId="urn:microsoft.com/office/officeart/2005/8/layout/hierarchy2"/>
-    <dgm:cxn modelId="{D8BDD5D8-B0D8-C24C-89EE-FF4445FF20E3}" type="presParOf" srcId="{A0A8C24A-B549-4DD3-A86B-5C27239361DA}" destId="{368F1645-5A66-45DB-B296-C23315AB7E22}" srcOrd="0" destOrd="0" presId="urn:microsoft.com/office/officeart/2005/8/layout/hierarchy2"/>
-    <dgm:cxn modelId="{303EB6C6-589E-3F48-BC7C-FFBCAD06DAFD}" type="presParOf" srcId="{A0A8C24A-B549-4DD3-A86B-5C27239361DA}" destId="{AAB70EE2-6F5D-4397-9BEA-BD14754644EA}" srcOrd="1" destOrd="0" presId="urn:microsoft.com/office/officeart/2005/8/layout/hierarchy2"/>
-    <dgm:cxn modelId="{F99E7238-A9E1-2246-AAA2-BFC8E913F4FF}" type="presParOf" srcId="{BE306FCD-9806-4F30-B3B1-CA273857349C}" destId="{3EC8FEA1-FACA-4B7A-ACC4-B6309011D501}" srcOrd="2" destOrd="0" presId="urn:microsoft.com/office/officeart/2005/8/layout/hierarchy2"/>
-    <dgm:cxn modelId="{FCD5990B-86D8-8143-8782-562BCEB9F761}" type="presParOf" srcId="{3EC8FEA1-FACA-4B7A-ACC4-B6309011D501}" destId="{2AEF7D3A-FF38-45BC-9B3E-D40CCE847072}" srcOrd="0" destOrd="0" presId="urn:microsoft.com/office/officeart/2005/8/layout/hierarchy2"/>
-    <dgm:cxn modelId="{52750548-4040-BE4D-BEC9-4F4B9D546DB6}" type="presParOf" srcId="{3EC8FEA1-FACA-4B7A-ACC4-B6309011D501}" destId="{2E81C92C-CE54-4B34-8AD9-23F5F8E60BCB}" srcOrd="1" destOrd="0" presId="urn:microsoft.com/office/officeart/2005/8/layout/hierarchy2"/>
-    <dgm:cxn modelId="{E7D2B6D1-F2E7-1E44-93AB-5BC83FCA0E84}" type="presParOf" srcId="{2E81C92C-CE54-4B34-8AD9-23F5F8E60BCB}" destId="{674BA392-5914-4B78-A520-EE26D65D05C8}" srcOrd="0" destOrd="0" presId="urn:microsoft.com/office/officeart/2005/8/layout/hierarchy2"/>
-    <dgm:cxn modelId="{B16BCB0A-AD8E-0240-9790-A716E0132074}" type="presParOf" srcId="{674BA392-5914-4B78-A520-EE26D65D05C8}" destId="{CAE1C8E1-FF9C-459C-820F-5A372E5B5202}" srcOrd="0" destOrd="0" presId="urn:microsoft.com/office/officeart/2005/8/layout/hierarchy2"/>
-    <dgm:cxn modelId="{9B6CA63F-FDB8-704D-A13F-F61838535636}" type="presParOf" srcId="{2E81C92C-CE54-4B34-8AD9-23F5F8E60BCB}" destId="{905C17AD-FE93-4469-8609-EDCF89529AA2}" srcOrd="1" destOrd="0" presId="urn:microsoft.com/office/officeart/2005/8/layout/hierarchy2"/>
-    <dgm:cxn modelId="{FB67D220-B9BD-CC42-B86C-D7E003CDB6B5}" type="presParOf" srcId="{905C17AD-FE93-4469-8609-EDCF89529AA2}" destId="{497DB5E4-8EF3-40EA-9803-E80F51F19C35}" srcOrd="0" destOrd="0" presId="urn:microsoft.com/office/officeart/2005/8/layout/hierarchy2"/>
-    <dgm:cxn modelId="{DDDAD02D-D21B-224A-BD2A-D25446070EDC}" type="presParOf" srcId="{905C17AD-FE93-4469-8609-EDCF89529AA2}" destId="{A54907F9-77D3-493A-BD14-6183BAA27BA4}" srcOrd="1" destOrd="0" presId="urn:microsoft.com/office/officeart/2005/8/layout/hierarchy2"/>
-    <dgm:cxn modelId="{BF348A78-4D4E-934A-980E-0150E16C1F30}" type="presParOf" srcId="{2E81C92C-CE54-4B34-8AD9-23F5F8E60BCB}" destId="{EB2274FC-15F8-41B7-935B-E389FD47AFD1}" srcOrd="2" destOrd="0" presId="urn:microsoft.com/office/officeart/2005/8/layout/hierarchy2"/>
-    <dgm:cxn modelId="{E39BC0D5-1BBF-9D43-A1AC-A23E9E4E12DC}" type="presParOf" srcId="{EB2274FC-15F8-41B7-935B-E389FD47AFD1}" destId="{87E32AC2-4577-44E3-BD84-D5E3BD970540}" srcOrd="0" destOrd="0" presId="urn:microsoft.com/office/officeart/2005/8/layout/hierarchy2"/>
-    <dgm:cxn modelId="{8EEF3A02-5ABB-1B4D-83D7-9A73DF67BE25}" type="presParOf" srcId="{2E81C92C-CE54-4B34-8AD9-23F5F8E60BCB}" destId="{9076073A-94D7-4B3A-BEDD-A7CFB249D472}" srcOrd="3" destOrd="0" presId="urn:microsoft.com/office/officeart/2005/8/layout/hierarchy2"/>
-    <dgm:cxn modelId="{D85EF007-EE63-F146-9967-592A20F62253}" type="presParOf" srcId="{9076073A-94D7-4B3A-BEDD-A7CFB249D472}" destId="{F53448B5-447F-4F1A-81C6-1F0D19E192DD}" srcOrd="0" destOrd="0" presId="urn:microsoft.com/office/officeart/2005/8/layout/hierarchy2"/>
-    <dgm:cxn modelId="{7AEC0CA6-0498-384D-991A-29597EEE7A3D}" type="presParOf" srcId="{9076073A-94D7-4B3A-BEDD-A7CFB249D472}" destId="{9771CB1D-2BA5-42D9-9957-3E7E79F8490A}" srcOrd="1" destOrd="0" presId="urn:microsoft.com/office/officeart/2005/8/layout/hierarchy2"/>
+    <dgm:cxn modelId="{A1555DC3-A317-4540-8155-9986C1EB44F0}" type="presOf" srcId="{DC7A1CA0-5D34-4F3B-A580-15CFD66EA796}" destId="{368F1645-5A66-45DB-B296-C23315AB7E22}" srcOrd="0" destOrd="0" presId="urn:microsoft.com/office/officeart/2005/8/layout/hierarchy2"/>
+    <dgm:cxn modelId="{BCDA7421-FD5A-4E49-893F-453DD926A155}" type="presParOf" srcId="{BE306FCD-9806-4F30-B3B1-CA273857349C}" destId="{BC89B9CD-5E6C-4475-ADF6-F7C2D7A5A353}" srcOrd="0" destOrd="0" presId="urn:microsoft.com/office/officeart/2005/8/layout/hierarchy2"/>
+    <dgm:cxn modelId="{E0B4C8D4-7E10-334C-95D6-C7D6730399CB}" type="presParOf" srcId="{BC89B9CD-5E6C-4475-ADF6-F7C2D7A5A353}" destId="{6E6D9CAD-33D1-4ABE-986B-53D6D631EB94}" srcOrd="0" destOrd="0" presId="urn:microsoft.com/office/officeart/2005/8/layout/hierarchy2"/>
+    <dgm:cxn modelId="{91DAFC2A-E734-4D4A-B2C8-8E47DBE5E641}" type="presParOf" srcId="{BC89B9CD-5E6C-4475-ADF6-F7C2D7A5A353}" destId="{47C7FA5F-116D-41D5-BE1E-63389D526519}" srcOrd="1" destOrd="0" presId="urn:microsoft.com/office/officeart/2005/8/layout/hierarchy2"/>
+    <dgm:cxn modelId="{9CE7CA10-CEE1-5441-A118-AFF5AE170089}" type="presParOf" srcId="{47C7FA5F-116D-41D5-BE1E-63389D526519}" destId="{B4361C68-E191-4E89-B0BD-BAD091626B5B}" srcOrd="0" destOrd="0" presId="urn:microsoft.com/office/officeart/2005/8/layout/hierarchy2"/>
+    <dgm:cxn modelId="{EB54408D-AE51-254C-8A5A-CAC7E01F86D4}" type="presParOf" srcId="{B4361C68-E191-4E89-B0BD-BAD091626B5B}" destId="{12FD7525-DB42-46F9-B8FD-D33568A05731}" srcOrd="0" destOrd="0" presId="urn:microsoft.com/office/officeart/2005/8/layout/hierarchy2"/>
+    <dgm:cxn modelId="{232FB1BA-FBF3-2F4C-80A5-6A62CFB28586}" type="presParOf" srcId="{47C7FA5F-116D-41D5-BE1E-63389D526519}" destId="{8D4B9DA0-8352-443E-AB23-4081880753A9}" srcOrd="1" destOrd="0" presId="urn:microsoft.com/office/officeart/2005/8/layout/hierarchy2"/>
+    <dgm:cxn modelId="{4B4228D9-EE40-7340-B841-5553B20638A7}" type="presParOf" srcId="{8D4B9DA0-8352-443E-AB23-4081880753A9}" destId="{CA6C5886-D1D3-4819-90BD-4BAC8F1EE87D}" srcOrd="0" destOrd="0" presId="urn:microsoft.com/office/officeart/2005/8/layout/hierarchy2"/>
+    <dgm:cxn modelId="{D0605803-F4D2-2742-8F59-707ECEEDF3F8}" type="presParOf" srcId="{8D4B9DA0-8352-443E-AB23-4081880753A9}" destId="{9192797A-2A70-45CD-83CD-8CC844391943}" srcOrd="1" destOrd="0" presId="urn:microsoft.com/office/officeart/2005/8/layout/hierarchy2"/>
+    <dgm:cxn modelId="{CC0C9E33-04FE-A64D-ADC1-932C6B976195}" type="presParOf" srcId="{47C7FA5F-116D-41D5-BE1E-63389D526519}" destId="{E11C7B6F-7180-43A5-992E-3EA5851F2391}" srcOrd="2" destOrd="0" presId="urn:microsoft.com/office/officeart/2005/8/layout/hierarchy2"/>
+    <dgm:cxn modelId="{C3523F1E-0C15-C54C-AF69-D73D8A93ED14}" type="presParOf" srcId="{E11C7B6F-7180-43A5-992E-3EA5851F2391}" destId="{FB48A239-373B-4448-BD7F-C055FA9C8C48}" srcOrd="0" destOrd="0" presId="urn:microsoft.com/office/officeart/2005/8/layout/hierarchy2"/>
+    <dgm:cxn modelId="{4F53AD65-0C83-ED4C-8652-A1A02F08BC6B}" type="presParOf" srcId="{47C7FA5F-116D-41D5-BE1E-63389D526519}" destId="{49833578-BD56-4B76-A7B4-93C083AE7440}" srcOrd="3" destOrd="0" presId="urn:microsoft.com/office/officeart/2005/8/layout/hierarchy2"/>
+    <dgm:cxn modelId="{EAFBB0DE-DD81-C043-872A-CC0CCD3570DF}" type="presParOf" srcId="{49833578-BD56-4B76-A7B4-93C083AE7440}" destId="{419BEB18-32F6-4B18-9238-A8818FE634FC}" srcOrd="0" destOrd="0" presId="urn:microsoft.com/office/officeart/2005/8/layout/hierarchy2"/>
+    <dgm:cxn modelId="{9B608BE6-6DCB-CD4B-AA3C-0B9AB20BB9FF}" type="presParOf" srcId="{49833578-BD56-4B76-A7B4-93C083AE7440}" destId="{9606F08B-4F70-4EB6-983D-ED46C176903C}" srcOrd="1" destOrd="0" presId="urn:microsoft.com/office/officeart/2005/8/layout/hierarchy2"/>
+    <dgm:cxn modelId="{33B70A8B-70C7-3842-B9FD-FE00D5DB8E71}" type="presParOf" srcId="{47C7FA5F-116D-41D5-BE1E-63389D526519}" destId="{8F195852-041E-423A-B5DF-8945941EB406}" srcOrd="4" destOrd="0" presId="urn:microsoft.com/office/officeart/2005/8/layout/hierarchy2"/>
+    <dgm:cxn modelId="{17D78998-C675-824F-A24A-6426B974F064}" type="presParOf" srcId="{8F195852-041E-423A-B5DF-8945941EB406}" destId="{19EBF599-727A-47CA-B105-7B4051DFB8C7}" srcOrd="0" destOrd="0" presId="urn:microsoft.com/office/officeart/2005/8/layout/hierarchy2"/>
+    <dgm:cxn modelId="{25D4B720-ACCA-B943-AF7D-ECB50F572D88}" type="presParOf" srcId="{47C7FA5F-116D-41D5-BE1E-63389D526519}" destId="{5B0C94E8-6047-4A9D-A59D-4243CA01023B}" srcOrd="5" destOrd="0" presId="urn:microsoft.com/office/officeart/2005/8/layout/hierarchy2"/>
+    <dgm:cxn modelId="{FA1D6487-357E-5243-80FE-5F38AD217AD0}" type="presParOf" srcId="{5B0C94E8-6047-4A9D-A59D-4243CA01023B}" destId="{47ACED10-AF50-4A06-8AC5-32A97AE3B1C8}" srcOrd="0" destOrd="0" presId="urn:microsoft.com/office/officeart/2005/8/layout/hierarchy2"/>
+    <dgm:cxn modelId="{177D8AF9-4A0D-9546-9AF0-EB8AEF0528BB}" type="presParOf" srcId="{5B0C94E8-6047-4A9D-A59D-4243CA01023B}" destId="{51C9AA23-5208-47C4-9495-ED7DF43D7949}" srcOrd="1" destOrd="0" presId="urn:microsoft.com/office/officeart/2005/8/layout/hierarchy2"/>
+    <dgm:cxn modelId="{5E09A06B-B686-B34A-86B3-8D6D70E64137}" type="presParOf" srcId="{BE306FCD-9806-4F30-B3B1-CA273857349C}" destId="{8658F2C1-2E33-4716-96CE-BB95A05DA53A}" srcOrd="1" destOrd="0" presId="urn:microsoft.com/office/officeart/2005/8/layout/hierarchy2"/>
+    <dgm:cxn modelId="{E645F77C-DFA7-2F44-A53E-6F6855A1AE8F}" type="presParOf" srcId="{8658F2C1-2E33-4716-96CE-BB95A05DA53A}" destId="{3985982F-35AF-48B0-84C6-0C8F1D9EF2FA}" srcOrd="0" destOrd="0" presId="urn:microsoft.com/office/officeart/2005/8/layout/hierarchy2"/>
+    <dgm:cxn modelId="{6E8499B1-BB8E-C947-BF9B-EBF9596201FF}" type="presParOf" srcId="{8658F2C1-2E33-4716-96CE-BB95A05DA53A}" destId="{E962D45F-3934-4127-B852-040B19CBBED4}" srcOrd="1" destOrd="0" presId="urn:microsoft.com/office/officeart/2005/8/layout/hierarchy2"/>
+    <dgm:cxn modelId="{B6935CAF-2F92-5B47-ADE3-B3F4B91BF9A0}" type="presParOf" srcId="{E962D45F-3934-4127-B852-040B19CBBED4}" destId="{AB7C6CD4-FF75-4E23-A8C3-0A2318DBB1D6}" srcOrd="0" destOrd="0" presId="urn:microsoft.com/office/officeart/2005/8/layout/hierarchy2"/>
+    <dgm:cxn modelId="{9DC979D5-8A8D-D14F-829C-5422C923AB8C}" type="presParOf" srcId="{AB7C6CD4-FF75-4E23-A8C3-0A2318DBB1D6}" destId="{86416187-05A5-41DD-ADA2-C443892DABB2}" srcOrd="0" destOrd="0" presId="urn:microsoft.com/office/officeart/2005/8/layout/hierarchy2"/>
+    <dgm:cxn modelId="{90BD5620-E708-EC48-B059-B5DF7E509D71}" type="presParOf" srcId="{E962D45F-3934-4127-B852-040B19CBBED4}" destId="{F5141415-821F-4342-AEDF-E9BC97E8B75D}" srcOrd="1" destOrd="0" presId="urn:microsoft.com/office/officeart/2005/8/layout/hierarchy2"/>
+    <dgm:cxn modelId="{ABC23026-317B-D14F-A82B-9CCDDFCFF05A}" type="presParOf" srcId="{F5141415-821F-4342-AEDF-E9BC97E8B75D}" destId="{A1B1FB24-4A19-4073-B3DA-7D6FAFFD6611}" srcOrd="0" destOrd="0" presId="urn:microsoft.com/office/officeart/2005/8/layout/hierarchy2"/>
+    <dgm:cxn modelId="{BF35D227-D900-4847-B2CA-8E86BA7BABDB}" type="presParOf" srcId="{F5141415-821F-4342-AEDF-E9BC97E8B75D}" destId="{1AAB8F11-CB53-4E23-8DA2-6135C0475A27}" srcOrd="1" destOrd="0" presId="urn:microsoft.com/office/officeart/2005/8/layout/hierarchy2"/>
+    <dgm:cxn modelId="{76600EBB-0DC1-4146-AC37-8ABC28D8D556}" type="presParOf" srcId="{1AAB8F11-CB53-4E23-8DA2-6135C0475A27}" destId="{FDA47220-895B-4A69-B2BB-8BF8C016FF4B}" srcOrd="0" destOrd="0" presId="urn:microsoft.com/office/officeart/2005/8/layout/hierarchy2"/>
+    <dgm:cxn modelId="{55A62C6D-4C81-1546-9964-0C518E119F34}" type="presParOf" srcId="{FDA47220-895B-4A69-B2BB-8BF8C016FF4B}" destId="{9F0B1A31-63BD-41F6-82FC-F5574A92E909}" srcOrd="0" destOrd="0" presId="urn:microsoft.com/office/officeart/2005/8/layout/hierarchy2"/>
+    <dgm:cxn modelId="{81C450C6-6D5E-CF44-B781-27C65CEB873F}" type="presParOf" srcId="{1AAB8F11-CB53-4E23-8DA2-6135C0475A27}" destId="{519D71D9-AD17-481A-BC45-95647664C32A}" srcOrd="1" destOrd="0" presId="urn:microsoft.com/office/officeart/2005/8/layout/hierarchy2"/>
+    <dgm:cxn modelId="{D0F3268F-6085-7F42-B071-22F990774AF8}" type="presParOf" srcId="{519D71D9-AD17-481A-BC45-95647664C32A}" destId="{C0C8DC8E-72DB-4A2E-A50E-DA1CA06D79E3}" srcOrd="0" destOrd="0" presId="urn:microsoft.com/office/officeart/2005/8/layout/hierarchy2"/>
+    <dgm:cxn modelId="{B292E1D8-BD7E-4645-BE54-A879DA440713}" type="presParOf" srcId="{519D71D9-AD17-481A-BC45-95647664C32A}" destId="{98B01CE3-DDD6-4A2E-A4D8-B0F413861D6D}" srcOrd="1" destOrd="0" presId="urn:microsoft.com/office/officeart/2005/8/layout/hierarchy2"/>
+    <dgm:cxn modelId="{90D2EEBA-99BE-304E-B7AD-0E00D43D93FE}" type="presParOf" srcId="{1AAB8F11-CB53-4E23-8DA2-6135C0475A27}" destId="{4E10DB54-35ED-4D9F-B388-F6C78413B8E9}" srcOrd="2" destOrd="0" presId="urn:microsoft.com/office/officeart/2005/8/layout/hierarchy2"/>
+    <dgm:cxn modelId="{2540024C-2798-E147-AADC-0848A02CD712}" type="presParOf" srcId="{4E10DB54-35ED-4D9F-B388-F6C78413B8E9}" destId="{F67B909A-A307-4E9B-9469-45A779E59A51}" srcOrd="0" destOrd="0" presId="urn:microsoft.com/office/officeart/2005/8/layout/hierarchy2"/>
+    <dgm:cxn modelId="{FE80022C-6787-F94A-A7EF-69661E5E2FDD}" type="presParOf" srcId="{1AAB8F11-CB53-4E23-8DA2-6135C0475A27}" destId="{14714887-E966-470C-860D-96908FD88E18}" srcOrd="3" destOrd="0" presId="urn:microsoft.com/office/officeart/2005/8/layout/hierarchy2"/>
+    <dgm:cxn modelId="{80A2E923-773C-E247-8FCA-D9ADDE9C5D40}" type="presParOf" srcId="{14714887-E966-470C-860D-96908FD88E18}" destId="{1906A700-A645-429B-8F9F-2A4F59D4835E}" srcOrd="0" destOrd="0" presId="urn:microsoft.com/office/officeart/2005/8/layout/hierarchy2"/>
+    <dgm:cxn modelId="{A2B66925-0459-2E48-874F-C98810D9088F}" type="presParOf" srcId="{14714887-E966-470C-860D-96908FD88E18}" destId="{9E21E745-5CA6-4C1A-A097-7D4CFAE8952B}" srcOrd="1" destOrd="0" presId="urn:microsoft.com/office/officeart/2005/8/layout/hierarchy2"/>
+    <dgm:cxn modelId="{810B8CC1-5AC6-DE47-BBB7-83E3A02CBC21}" type="presParOf" srcId="{1AAB8F11-CB53-4E23-8DA2-6135C0475A27}" destId="{2938BCE4-55BC-4FA7-8B13-8D7362E71CAD}" srcOrd="4" destOrd="0" presId="urn:microsoft.com/office/officeart/2005/8/layout/hierarchy2"/>
+    <dgm:cxn modelId="{4D624955-D80B-6E43-91FC-C5B11A1A0D9C}" type="presParOf" srcId="{2938BCE4-55BC-4FA7-8B13-8D7362E71CAD}" destId="{A6341011-54EC-4E06-9306-EAF2DE56CD2C}" srcOrd="0" destOrd="0" presId="urn:microsoft.com/office/officeart/2005/8/layout/hierarchy2"/>
+    <dgm:cxn modelId="{C3A78D06-B5EE-0F42-9430-91029A121897}" type="presParOf" srcId="{1AAB8F11-CB53-4E23-8DA2-6135C0475A27}" destId="{A0A8C24A-B549-4DD3-A86B-5C27239361DA}" srcOrd="5" destOrd="0" presId="urn:microsoft.com/office/officeart/2005/8/layout/hierarchy2"/>
+    <dgm:cxn modelId="{2BEEB252-ABF6-3048-BBF4-46F7DDE5CBA4}" type="presParOf" srcId="{A0A8C24A-B549-4DD3-A86B-5C27239361DA}" destId="{368F1645-5A66-45DB-B296-C23315AB7E22}" srcOrd="0" destOrd="0" presId="urn:microsoft.com/office/officeart/2005/8/layout/hierarchy2"/>
+    <dgm:cxn modelId="{F3880300-277D-A548-912F-34EBFEAE432E}" type="presParOf" srcId="{A0A8C24A-B549-4DD3-A86B-5C27239361DA}" destId="{AAB70EE2-6F5D-4397-9BEA-BD14754644EA}" srcOrd="1" destOrd="0" presId="urn:microsoft.com/office/officeart/2005/8/layout/hierarchy2"/>
+    <dgm:cxn modelId="{8916112E-550D-3C4E-B4B8-0660F8163908}" type="presParOf" srcId="{BE306FCD-9806-4F30-B3B1-CA273857349C}" destId="{3EC8FEA1-FACA-4B7A-ACC4-B6309011D501}" srcOrd="2" destOrd="0" presId="urn:microsoft.com/office/officeart/2005/8/layout/hierarchy2"/>
+    <dgm:cxn modelId="{36F73623-E803-304F-90B2-BCAD93E572E2}" type="presParOf" srcId="{3EC8FEA1-FACA-4B7A-ACC4-B6309011D501}" destId="{2AEF7D3A-FF38-45BC-9B3E-D40CCE847072}" srcOrd="0" destOrd="0" presId="urn:microsoft.com/office/officeart/2005/8/layout/hierarchy2"/>
+    <dgm:cxn modelId="{0CB1B094-C365-7B44-AF71-14DB5D6098EA}" type="presParOf" srcId="{3EC8FEA1-FACA-4B7A-ACC4-B6309011D501}" destId="{2E81C92C-CE54-4B34-8AD9-23F5F8E60BCB}" srcOrd="1" destOrd="0" presId="urn:microsoft.com/office/officeart/2005/8/layout/hierarchy2"/>
+    <dgm:cxn modelId="{8E55EBBA-8136-2042-AC93-0F53FD816D6B}" type="presParOf" srcId="{2E81C92C-CE54-4B34-8AD9-23F5F8E60BCB}" destId="{674BA392-5914-4B78-A520-EE26D65D05C8}" srcOrd="0" destOrd="0" presId="urn:microsoft.com/office/officeart/2005/8/layout/hierarchy2"/>
+    <dgm:cxn modelId="{7D37BBDC-93D7-F24B-89D6-D3A6850F17D0}" type="presParOf" srcId="{674BA392-5914-4B78-A520-EE26D65D05C8}" destId="{CAE1C8E1-FF9C-459C-820F-5A372E5B5202}" srcOrd="0" destOrd="0" presId="urn:microsoft.com/office/officeart/2005/8/layout/hierarchy2"/>
+    <dgm:cxn modelId="{46088BD3-5E97-5849-8795-183585D068EA}" type="presParOf" srcId="{2E81C92C-CE54-4B34-8AD9-23F5F8E60BCB}" destId="{905C17AD-FE93-4469-8609-EDCF89529AA2}" srcOrd="1" destOrd="0" presId="urn:microsoft.com/office/officeart/2005/8/layout/hierarchy2"/>
+    <dgm:cxn modelId="{BEB3806C-BF07-B24E-931E-60F995585E80}" type="presParOf" srcId="{905C17AD-FE93-4469-8609-EDCF89529AA2}" destId="{497DB5E4-8EF3-40EA-9803-E80F51F19C35}" srcOrd="0" destOrd="0" presId="urn:microsoft.com/office/officeart/2005/8/layout/hierarchy2"/>
+    <dgm:cxn modelId="{54CFF32C-9438-A045-8E76-3DCAAF9B157A}" type="presParOf" srcId="{905C17AD-FE93-4469-8609-EDCF89529AA2}" destId="{A54907F9-77D3-493A-BD14-6183BAA27BA4}" srcOrd="1" destOrd="0" presId="urn:microsoft.com/office/officeart/2005/8/layout/hierarchy2"/>
+    <dgm:cxn modelId="{A44024A2-735B-FF48-95D4-916864800CBC}" type="presParOf" srcId="{2E81C92C-CE54-4B34-8AD9-23F5F8E60BCB}" destId="{EB2274FC-15F8-41B7-935B-E389FD47AFD1}" srcOrd="2" destOrd="0" presId="urn:microsoft.com/office/officeart/2005/8/layout/hierarchy2"/>
+    <dgm:cxn modelId="{92F8024F-9439-134D-89D2-1B88EA4DC960}" type="presParOf" srcId="{EB2274FC-15F8-41B7-935B-E389FD47AFD1}" destId="{87E32AC2-4577-44E3-BD84-D5E3BD970540}" srcOrd="0" destOrd="0" presId="urn:microsoft.com/office/officeart/2005/8/layout/hierarchy2"/>
+    <dgm:cxn modelId="{4EA31D67-EF45-1E4E-B367-8FF1A7A32AAD}" type="presParOf" srcId="{2E81C92C-CE54-4B34-8AD9-23F5F8E60BCB}" destId="{9076073A-94D7-4B3A-BEDD-A7CFB249D472}" srcOrd="3" destOrd="0" presId="urn:microsoft.com/office/officeart/2005/8/layout/hierarchy2"/>
+    <dgm:cxn modelId="{0C3D58D6-95A0-704E-8458-99B2D0C2CE3C}" type="presParOf" srcId="{9076073A-94D7-4B3A-BEDD-A7CFB249D472}" destId="{F53448B5-447F-4F1A-81C6-1F0D19E192DD}" srcOrd="0" destOrd="0" presId="urn:microsoft.com/office/officeart/2005/8/layout/hierarchy2"/>
+    <dgm:cxn modelId="{B5E149EB-10AF-E140-B133-97C3F52812CD}" type="presParOf" srcId="{9076073A-94D7-4B3A-BEDD-A7CFB249D472}" destId="{9771CB1D-2BA5-42D9-9957-3E7E79F8490A}" srcOrd="1" destOrd="0" presId="urn:microsoft.com/office/officeart/2005/8/layout/hierarchy2"/>
   </dgm:cxnLst>
   <dgm:bg/>
   <dgm:whole/>
@@ -27409,7 +26851,7 @@
 </file>
 
 <file path=customXml/itemProps3.xml><?xml version="1.0" encoding="utf-8"?>
-<ds:datastoreItem xmlns:ds="http://schemas.openxmlformats.org/officeDocument/2006/customXml" ds:itemID="{7F5EA432-D764-264E-8208-548D6D6650EE}">
+<ds:datastoreItem xmlns:ds="http://schemas.openxmlformats.org/officeDocument/2006/customXml" ds:itemID="{87700640-C5FD-B547-BE61-E70040E3A5CA}">
   <ds:schemaRefs>
     <ds:schemaRef ds:uri="http://schemas.openxmlformats.org/officeDocument/2006/bibliography"/>
   </ds:schemaRefs>

</xml_diff>

<commit_message>
Ajout des interractions sur les JMenuItem
</commit_message>
<xml_diff>
--- a/iutjava/train/IUT_TD_TP_2015.docx
+++ b/iutjava/train/IUT_TD_TP_2015.docx
@@ -803,6 +803,7 @@
                                           <w:color w:val="404040" w:themeColor="text1" w:themeTint="BF"/>
                                         </w:rPr>
                                       </w:pPr>
+                                      <w:proofErr w:type="spellStart"/>
                                       <w:r>
                                         <w:rPr>
                                           <w:smallCaps/>
@@ -810,6 +811,7 @@
                                         </w:rPr>
                                         <w:t>Cirelli</w:t>
                                       </w:r>
+                                      <w:proofErr w:type="spellEnd"/>
                                     </w:p>
                                   </w:tc>
                                   <w:tc>
@@ -1227,6 +1229,7 @@
                                     <w:color w:val="404040" w:themeColor="text1" w:themeTint="BF"/>
                                   </w:rPr>
                                 </w:pPr>
+                                <w:proofErr w:type="spellStart"/>
                                 <w:r>
                                   <w:rPr>
                                     <w:smallCaps/>
@@ -1234,6 +1237,7 @@
                                   </w:rPr>
                                   <w:t>Cirelli</w:t>
                                 </w:r>
+                                <w:proofErr w:type="spellEnd"/>
                               </w:p>
                             </w:tc>
                             <w:tc>
@@ -6006,8 +6010,17 @@
                 <w:smallCaps/>
                 <w:color w:val="404040" w:themeColor="text1" w:themeTint="BF"/>
               </w:rPr>
-              <w:t>0 - Github</w:t>
+              <w:t xml:space="preserve">0 - </w:t>
             </w:r>
+            <w:proofErr w:type="spellStart"/>
+            <w:r>
+              <w:rPr>
+                <w:smallCaps/>
+                <w:color w:val="404040" w:themeColor="text1" w:themeTint="BF"/>
+              </w:rPr>
+              <w:t>Github</w:t>
+            </w:r>
+            <w:proofErr w:type="spellEnd"/>
           </w:p>
         </w:tc>
         <w:tc>
@@ -6509,12 +6522,14 @@
       <w:r>
         <w:t xml:space="preserve"> de créer un compte </w:t>
       </w:r>
+      <w:proofErr w:type="spellStart"/>
       <w:r>
         <w:rPr>
           <w:b/>
         </w:rPr>
         <w:t>GitHub</w:t>
       </w:r>
+      <w:proofErr w:type="spellEnd"/>
       <w:r>
         <w:t xml:space="preserve"> (</w:t>
       </w:r>
@@ -6526,7 +6541,15 @@
         <w:t>https://github.com</w:t>
       </w:r>
       <w:r>
-        <w:t>)  par groupe de travail</w:t>
+        <w:t>)</w:t>
+      </w:r>
+      <w:proofErr w:type="gramStart"/>
+      <w:r>
+        <w:t xml:space="preserve">  par</w:t>
+      </w:r>
+      <w:proofErr w:type="gramEnd"/>
+      <w:r>
+        <w:t xml:space="preserve"> groupe de travail</w:t>
       </w:r>
       <w:r>
         <w:t xml:space="preserve"> (normalement u</w:t>
@@ -6571,12 +6594,14 @@
       <w:r>
         <w:t xml:space="preserve">La documentation de </w:t>
       </w:r>
+      <w:proofErr w:type="spellStart"/>
       <w:r>
         <w:rPr>
           <w:b/>
         </w:rPr>
         <w:t>GitHub</w:t>
       </w:r>
+      <w:proofErr w:type="spellEnd"/>
       <w:r>
         <w:t xml:space="preserve"> est disponible sur </w:t>
       </w:r>
@@ -6636,12 +6661,14 @@
       <w:r>
         <w:t xml:space="preserve"> et </w:t>
       </w:r>
+      <w:proofErr w:type="spellStart"/>
       <w:r>
         <w:rPr>
           <w:i/>
         </w:rPr>
         <w:t>versionné</w:t>
       </w:r>
+      <w:proofErr w:type="spellEnd"/>
       <w:r>
         <w:t xml:space="preserve"> au même titre que vos travaux.</w:t>
       </w:r>
@@ -6660,6 +6687,7 @@
       <w:r>
         <w:t>La hiérarchie de dossiers (</w:t>
       </w:r>
+      <w:proofErr w:type="spellStart"/>
       <w:r>
         <w:rPr>
           <w:i/>
@@ -6672,6 +6700,7 @@
         </w:rPr>
         <w:t>es</w:t>
       </w:r>
+      <w:proofErr w:type="spellEnd"/>
       <w:r>
         <w:t>) devra être la suivante</w:t>
       </w:r>
@@ -6684,12 +6713,14 @@
       <w:r>
         <w:t xml:space="preserve"> cette hiérarchie, il suffira de </w:t>
       </w:r>
+      <w:proofErr w:type="spellStart"/>
       <w:r>
         <w:rPr>
           <w:i/>
         </w:rPr>
         <w:t>versionner</w:t>
       </w:r>
+      <w:proofErr w:type="spellEnd"/>
       <w:r>
         <w:rPr>
           <w:i/>
@@ -6895,6 +6926,7 @@
           </mc:Fallback>
         </mc:AlternateContent>
       </w:r>
+      <w:proofErr w:type="spellStart"/>
       <w:r>
         <w:rPr>
           <w:b/>
@@ -6902,7 +6934,17 @@
           <w:sz w:val="24"/>
           <w:szCs w:val="24"/>
         </w:rPr>
-        <w:t>Workspace Eclipse</w:t>
+        <w:t>Workspace</w:t>
+      </w:r>
+      <w:proofErr w:type="spellEnd"/>
+      <w:r>
+        <w:rPr>
+          <w:b/>
+          <w:i/>
+          <w:sz w:val="24"/>
+          <w:szCs w:val="24"/>
+        </w:rPr>
+        <w:t xml:space="preserve"> Eclipse</w:t>
       </w:r>
     </w:p>
     <w:p>
@@ -7055,6 +7097,7 @@
       <w:r>
         <w:t xml:space="preserve"> en </w:t>
       </w:r>
+      <w:proofErr w:type="spellStart"/>
       <w:r>
         <w:rPr>
           <w:b/>
@@ -7062,6 +7105,7 @@
         </w:rPr>
         <w:t>JavaDoc</w:t>
       </w:r>
+      <w:proofErr w:type="spellEnd"/>
       <w:r>
         <w:t xml:space="preserve"> et </w:t>
       </w:r>
@@ -7207,6 +7251,7 @@
       <w:r>
         <w:t xml:space="preserve">Tous les TP sont basés sur le même code : chaque TP est donc une amélioration du TP précédent. Sur votre compte </w:t>
       </w:r>
+      <w:proofErr w:type="spellStart"/>
       <w:r>
         <w:rPr>
           <w:b/>
@@ -7214,6 +7259,7 @@
         </w:rPr>
         <w:t>GitHub</w:t>
       </w:r>
+      <w:proofErr w:type="spellEnd"/>
       <w:r>
         <w:t>, il sera inutile de faire un dossier par TP, vous compléterez l’existant</w:t>
       </w:r>
@@ -7323,6 +7369,7 @@
       <w:r>
         <w:t xml:space="preserve"> </w:t>
       </w:r>
+      <w:proofErr w:type="spellStart"/>
       <w:r>
         <w:rPr>
           <w:b/>
@@ -7330,6 +7377,7 @@
         </w:rPr>
         <w:t>edu.iut.app</w:t>
       </w:r>
+      <w:proofErr w:type="spellEnd"/>
       <w:r>
         <w:rPr>
           <w:b/>
@@ -7343,6 +7391,8 @@
       <w:r>
         <w:t xml:space="preserve"> </w:t>
       </w:r>
+      <w:proofErr w:type="spellStart"/>
+      <w:proofErr w:type="gramStart"/>
       <w:r>
         <w:rPr>
           <w:b/>
@@ -7357,6 +7407,8 @@
         </w:rPr>
         <w:t>gui.listeners</w:t>
       </w:r>
+      <w:proofErr w:type="spellEnd"/>
+      <w:proofErr w:type="gramEnd"/>
     </w:p>
     <w:p>
       <w:pPr>
@@ -7381,6 +7433,7 @@
       <w:r>
         <w:t xml:space="preserve">interface </w:t>
       </w:r>
+      <w:proofErr w:type="spellStart"/>
       <w:r>
         <w:rPr>
           <w:b/>
@@ -7388,22 +7441,66 @@
         </w:rPr>
         <w:t>IApplicationLogListener</w:t>
       </w:r>
+      <w:proofErr w:type="spellEnd"/>
       <w:r>
         <w:t xml:space="preserve"> ayant une méthode </w:t>
       </w:r>
+      <w:proofErr w:type="spellStart"/>
       <w:r>
         <w:rPr>
           <w:b/>
           <w:i/>
         </w:rPr>
-        <w:t>void newMessage(</w:t>
-      </w:r>
+        <w:t>void</w:t>
+      </w:r>
+      <w:proofErr w:type="spellEnd"/>
       <w:r>
         <w:rPr>
           <w:b/>
           <w:i/>
         </w:rPr>
-        <w:t xml:space="preserve">String level, </w:t>
+        <w:t xml:space="preserve"> </w:t>
+      </w:r>
+      <w:proofErr w:type="spellStart"/>
+      <w:proofErr w:type="gramStart"/>
+      <w:r>
+        <w:rPr>
+          <w:b/>
+          <w:i/>
+        </w:rPr>
+        <w:t>newMessage</w:t>
+      </w:r>
+      <w:proofErr w:type="spellEnd"/>
+      <w:r>
+        <w:rPr>
+          <w:b/>
+          <w:i/>
+        </w:rPr>
+        <w:t>(</w:t>
+      </w:r>
+      <w:proofErr w:type="gramEnd"/>
+      <w:r>
+        <w:rPr>
+          <w:b/>
+          <w:i/>
+        </w:rPr>
+        <w:t xml:space="preserve">String </w:t>
+      </w:r>
+      <w:proofErr w:type="spellStart"/>
+      <w:r>
+        <w:rPr>
+          <w:b/>
+          <w:i/>
+        </w:rPr>
+        <w:t>level</w:t>
+      </w:r>
+      <w:proofErr w:type="spellEnd"/>
+      <w:r>
+        <w:rPr>
+          <w:b/>
+          <w:i/>
+        </w:rPr>
+        <w:t xml:space="preserve">, </w:t>
       </w:r>
       <w:r>
         <w:rPr>
@@ -7427,6 +7524,7 @@
       <w:r>
         <w:t xml:space="preserve"> une interface </w:t>
       </w:r>
+      <w:proofErr w:type="spellStart"/>
       <w:r>
         <w:rPr>
           <w:b/>
@@ -7434,14 +7532,23 @@
         </w:rPr>
         <w:t>IApplicationLog</w:t>
       </w:r>
-      <w:r>
-        <w:t xml:space="preserve"> ayant </w:t>
-      </w:r>
+      <w:proofErr w:type="spellEnd"/>
       <w:r>
         <w:t xml:space="preserve"> </w:t>
       </w:r>
-      <w:r>
-        <w:t>les méthodes suivantes</w:t>
+      <w:proofErr w:type="gramStart"/>
+      <w:r>
+        <w:t xml:space="preserve">ayant </w:t>
+      </w:r>
+      <w:r>
+        <w:t xml:space="preserve"> </w:t>
+      </w:r>
+      <w:r>
+        <w:t>les</w:t>
+      </w:r>
+      <w:proofErr w:type="gramEnd"/>
+      <w:r>
+        <w:t xml:space="preserve"> méthodes suivantes</w:t>
       </w:r>
     </w:p>
     <w:p>
@@ -7456,12 +7563,39 @@
           <w:i/>
         </w:rPr>
       </w:pPr>
+      <w:proofErr w:type="spellStart"/>
+      <w:proofErr w:type="gramStart"/>
       <w:r>
         <w:rPr>
           <w:b/>
           <w:i/>
         </w:rPr>
-        <w:t>void setMessage(String message)</w:t>
+        <w:t>void</w:t>
+      </w:r>
+      <w:proofErr w:type="spellEnd"/>
+      <w:proofErr w:type="gramEnd"/>
+      <w:r>
+        <w:rPr>
+          <w:b/>
+          <w:i/>
+        </w:rPr>
+        <w:t xml:space="preserve"> </w:t>
+      </w:r>
+      <w:proofErr w:type="spellStart"/>
+      <w:r>
+        <w:rPr>
+          <w:b/>
+          <w:i/>
+        </w:rPr>
+        <w:t>setMessage</w:t>
+      </w:r>
+      <w:proofErr w:type="spellEnd"/>
+      <w:r>
+        <w:rPr>
+          <w:b/>
+          <w:i/>
+        </w:rPr>
+        <w:t>(String message)</w:t>
       </w:r>
     </w:p>
     <w:p>
@@ -7477,7 +7611,32 @@
           <w:b/>
           <w:i/>
         </w:rPr>
-        <w:t>String getMessage()</w:t>
+        <w:t xml:space="preserve">String </w:t>
+      </w:r>
+      <w:proofErr w:type="spellStart"/>
+      <w:proofErr w:type="gramStart"/>
+      <w:r>
+        <w:rPr>
+          <w:b/>
+          <w:i/>
+        </w:rPr>
+        <w:t>getMessage</w:t>
+      </w:r>
+      <w:proofErr w:type="spellEnd"/>
+      <w:r>
+        <w:rPr>
+          <w:b/>
+          <w:i/>
+        </w:rPr>
+        <w:t>(</w:t>
+      </w:r>
+      <w:proofErr w:type="gramEnd"/>
+      <w:r>
+        <w:rPr>
+          <w:b/>
+          <w:i/>
+        </w:rPr>
+        <w:t>)</w:t>
       </w:r>
     </w:p>
     <w:p>
@@ -7488,12 +7647,71 @@
           <w:numId w:val="11"/>
         </w:numPr>
       </w:pPr>
+      <w:proofErr w:type="spellStart"/>
+      <w:proofErr w:type="gramStart"/>
       <w:r>
         <w:rPr>
           <w:b/>
           <w:i/>
         </w:rPr>
-        <w:t>void addListener(IApplicationLogListener listener)</w:t>
+        <w:t>void</w:t>
+      </w:r>
+      <w:proofErr w:type="spellEnd"/>
+      <w:proofErr w:type="gramEnd"/>
+      <w:r>
+        <w:rPr>
+          <w:b/>
+          <w:i/>
+        </w:rPr>
+        <w:t xml:space="preserve"> </w:t>
+      </w:r>
+      <w:proofErr w:type="spellStart"/>
+      <w:r>
+        <w:rPr>
+          <w:b/>
+          <w:i/>
+        </w:rPr>
+        <w:t>addListener</w:t>
+      </w:r>
+      <w:proofErr w:type="spellEnd"/>
+      <w:r>
+        <w:rPr>
+          <w:b/>
+          <w:i/>
+        </w:rPr>
+        <w:t>(</w:t>
+      </w:r>
+      <w:proofErr w:type="spellStart"/>
+      <w:r>
+        <w:rPr>
+          <w:b/>
+          <w:i/>
+        </w:rPr>
+        <w:t>IApplicationLogListener</w:t>
+      </w:r>
+      <w:proofErr w:type="spellEnd"/>
+      <w:r>
+        <w:rPr>
+          <w:b/>
+          <w:i/>
+        </w:rPr>
+        <w:t xml:space="preserve"> </w:t>
+      </w:r>
+      <w:proofErr w:type="spellStart"/>
+      <w:r>
+        <w:rPr>
+          <w:b/>
+          <w:i/>
+        </w:rPr>
+        <w:t>listener</w:t>
+      </w:r>
+      <w:proofErr w:type="spellEnd"/>
+      <w:r>
+        <w:rPr>
+          <w:b/>
+          <w:i/>
+        </w:rPr>
+        <w:t>)</w:t>
       </w:r>
     </w:p>
     <w:p>
@@ -7504,12 +7722,46 @@
           <w:numId w:val="11"/>
         </w:numPr>
       </w:pPr>
+      <w:proofErr w:type="spellStart"/>
+      <w:proofErr w:type="gramStart"/>
       <w:r>
         <w:rPr>
           <w:b/>
           <w:i/>
         </w:rPr>
-        <w:t>IApplicationLogListener[] getpplicationLogListeners() </w:t>
+        <w:t>IApplicationLogListener</w:t>
+      </w:r>
+      <w:proofErr w:type="spellEnd"/>
+      <w:r>
+        <w:rPr>
+          <w:b/>
+          <w:i/>
+        </w:rPr>
+        <w:t>[</w:t>
+      </w:r>
+      <w:proofErr w:type="gramEnd"/>
+      <w:r>
+        <w:rPr>
+          <w:b/>
+          <w:i/>
+        </w:rPr>
+        <w:t xml:space="preserve">] </w:t>
+      </w:r>
+      <w:proofErr w:type="spellStart"/>
+      <w:r>
+        <w:rPr>
+          <w:b/>
+          <w:i/>
+        </w:rPr>
+        <w:t>getpplicationLogListeners</w:t>
+      </w:r>
+      <w:proofErr w:type="spellEnd"/>
+      <w:r>
+        <w:rPr>
+          <w:b/>
+          <w:i/>
+        </w:rPr>
+        <w:t>() </w:t>
       </w:r>
     </w:p>
     <w:p>
@@ -7538,6 +7790,7 @@
       <w:r>
         <w:t xml:space="preserve"> classe </w:t>
       </w:r>
+      <w:proofErr w:type="spellStart"/>
       <w:r>
         <w:rPr>
           <w:b/>
@@ -7552,9 +7805,11 @@
         </w:rPr>
         <w:t>ApplicationLog</w:t>
       </w:r>
+      <w:proofErr w:type="spellEnd"/>
       <w:r>
         <w:t xml:space="preserve"> implémentant l’interface </w:t>
       </w:r>
+      <w:proofErr w:type="spellStart"/>
       <w:r>
         <w:rPr>
           <w:b/>
@@ -7562,6 +7817,7 @@
         </w:rPr>
         <w:t>IApplicationLog</w:t>
       </w:r>
+      <w:proofErr w:type="spellEnd"/>
     </w:p>
     <w:p>
       <w:pPr>
@@ -7574,6 +7830,7 @@
       <w:r>
         <w:t xml:space="preserve">La méthode </w:t>
       </w:r>
+      <w:proofErr w:type="spellStart"/>
       <w:r>
         <w:rPr>
           <w:b/>
@@ -7581,6 +7838,7 @@
         </w:rPr>
         <w:t>setMessage</w:t>
       </w:r>
+      <w:proofErr w:type="spellEnd"/>
       <w:r>
         <w:t xml:space="preserve"> sera abstraite</w:t>
       </w:r>
@@ -7596,6 +7854,7 @@
       <w:r>
         <w:t xml:space="preserve">Cette classe devra contenir un tableau de </w:t>
       </w:r>
+      <w:proofErr w:type="spellStart"/>
       <w:r>
         <w:rPr>
           <w:b/>
@@ -7603,6 +7862,7 @@
         </w:rPr>
         <w:t>IApplicationLogListener</w:t>
       </w:r>
+      <w:proofErr w:type="spellEnd"/>
       <w:r>
         <w:rPr>
           <w:b/>
@@ -7637,36 +7897,77 @@
       <w:r>
         <w:t xml:space="preserve"> </w:t>
       </w:r>
+      <w:proofErr w:type="spellStart"/>
       <w:r>
         <w:rPr>
           <w:b/>
           <w:i/>
         </w:rPr>
-        <w:t>ApplicationErrorLog, ApplicationWarningsLog, ApplicationInfoLog</w:t>
-      </w:r>
-      <w:r>
-        <w:t xml:space="preserve"> </w:t>
-      </w:r>
-      <w:r>
-        <w:t xml:space="preserve">dérivant de </w:t>
-      </w:r>
-      <w:r>
-        <w:t xml:space="preserve"> </w:t>
-      </w:r>
+        <w:t>ApplicationErrorLog</w:t>
+      </w:r>
+      <w:proofErr w:type="spellEnd"/>
       <w:r>
         <w:rPr>
           <w:b/>
           <w:i/>
         </w:rPr>
-        <w:t>Abstract</w:t>
-      </w:r>
+        <w:t xml:space="preserve">, </w:t>
+      </w:r>
+      <w:proofErr w:type="spellStart"/>
       <w:r>
         <w:rPr>
           <w:b/>
           <w:i/>
         </w:rPr>
+        <w:t>ApplicationWarningsLog</w:t>
+      </w:r>
+      <w:proofErr w:type="spellEnd"/>
+      <w:r>
+        <w:rPr>
+          <w:b/>
+          <w:i/>
+        </w:rPr>
+        <w:t xml:space="preserve">, </w:t>
+      </w:r>
+      <w:proofErr w:type="spellStart"/>
+      <w:r>
+        <w:rPr>
+          <w:b/>
+          <w:i/>
+        </w:rPr>
+        <w:t>ApplicationInfoLog</w:t>
+      </w:r>
+      <w:proofErr w:type="spellEnd"/>
+      <w:r>
+        <w:t xml:space="preserve"> </w:t>
+      </w:r>
+      <w:r>
+        <w:t xml:space="preserve">dérivant </w:t>
+      </w:r>
+      <w:proofErr w:type="gramStart"/>
+      <w:r>
+        <w:t xml:space="preserve">de </w:t>
+      </w:r>
+      <w:r>
+        <w:t xml:space="preserve"> </w:t>
+      </w:r>
+      <w:proofErr w:type="spellStart"/>
+      <w:r>
+        <w:rPr>
+          <w:b/>
+          <w:i/>
+        </w:rPr>
+        <w:t>Abstract</w:t>
+      </w:r>
+      <w:r>
+        <w:rPr>
+          <w:b/>
+          <w:i/>
+        </w:rPr>
         <w:t>ApplicationLog</w:t>
       </w:r>
+      <w:proofErr w:type="spellEnd"/>
+      <w:proofErr w:type="gramEnd"/>
       <w:r>
         <w:rPr>
           <w:b/>
@@ -7686,6 +7987,7 @@
       <w:r>
         <w:t xml:space="preserve">Ces classes devront contenir un tableau de </w:t>
       </w:r>
+      <w:proofErr w:type="spellStart"/>
       <w:r>
         <w:rPr>
           <w:b/>
@@ -7693,6 +7995,7 @@
         </w:rPr>
         <w:t>IApplicationLogListener</w:t>
       </w:r>
+      <w:proofErr w:type="spellEnd"/>
       <w:r>
         <w:rPr>
           <w:b/>
@@ -7715,6 +8018,7 @@
       <w:r>
         <w:t xml:space="preserve">La méthode </w:t>
       </w:r>
+      <w:proofErr w:type="spellStart"/>
       <w:r>
         <w:rPr>
           <w:b/>
@@ -7722,9 +8026,11 @@
         </w:rPr>
         <w:t>setMessage</w:t>
       </w:r>
+      <w:proofErr w:type="spellEnd"/>
       <w:r>
         <w:t xml:space="preserve"> doit appeler la méthode </w:t>
       </w:r>
+      <w:proofErr w:type="spellStart"/>
       <w:r>
         <w:rPr>
           <w:b/>
@@ -7732,9 +8038,11 @@
         </w:rPr>
         <w:t>newMessage</w:t>
       </w:r>
+      <w:proofErr w:type="spellEnd"/>
       <w:r>
         <w:t xml:space="preserve"> de chaque élément du tableau de </w:t>
       </w:r>
+      <w:proofErr w:type="spellStart"/>
       <w:r>
         <w:rPr>
           <w:b/>
@@ -7742,6 +8050,7 @@
         </w:rPr>
         <w:t>IApplicationLogListener</w:t>
       </w:r>
+      <w:proofErr w:type="spellEnd"/>
       <w:r>
         <w:t xml:space="preserve"> et </w:t>
       </w:r>
@@ -7772,6 +8081,7 @@
       <w:r>
         <w:t xml:space="preserve"> boîte de dialogue abstraite </w:t>
       </w:r>
+      <w:proofErr w:type="spellStart"/>
       <w:r>
         <w:rPr>
           <w:b/>
@@ -7779,12 +8089,14 @@
         </w:rPr>
         <w:t>AbstractApplicationMessageDialog</w:t>
       </w:r>
+      <w:proofErr w:type="spellEnd"/>
       <w:r>
         <w:t xml:space="preserve"> </w:t>
       </w:r>
       <w:r>
         <w:t xml:space="preserve">implémentant l’interface </w:t>
       </w:r>
+      <w:proofErr w:type="spellStart"/>
       <w:r>
         <w:rPr>
           <w:b/>
@@ -7792,6 +8104,7 @@
         </w:rPr>
         <w:t>IApplicationLogListener</w:t>
       </w:r>
+      <w:proofErr w:type="spellEnd"/>
     </w:p>
     <w:p>
       <w:pPr>
@@ -7801,15 +8114,45 @@
           <w:numId w:val="9"/>
         </w:numPr>
       </w:pPr>
-      <w:r>
-        <w:t xml:space="preserve">ajouter une méthode abstraite </w:t>
-      </w:r>
+      <w:proofErr w:type="gramStart"/>
+      <w:r>
+        <w:t>ajouter</w:t>
+      </w:r>
+      <w:proofErr w:type="gramEnd"/>
+      <w:r>
+        <w:t xml:space="preserve"> une méthode abstraite </w:t>
+      </w:r>
+      <w:proofErr w:type="spellStart"/>
       <w:r>
         <w:rPr>
           <w:b/>
           <w:i/>
         </w:rPr>
-        <w:t>void showMessage( )</w:t>
+        <w:t>void</w:t>
+      </w:r>
+      <w:proofErr w:type="spellEnd"/>
+      <w:r>
+        <w:rPr>
+          <w:b/>
+          <w:i/>
+        </w:rPr>
+        <w:t xml:space="preserve"> </w:t>
+      </w:r>
+      <w:proofErr w:type="spellStart"/>
+      <w:r>
+        <w:rPr>
+          <w:b/>
+          <w:i/>
+        </w:rPr>
+        <w:t>showMessage</w:t>
+      </w:r>
+      <w:proofErr w:type="spellEnd"/>
+      <w:r>
+        <w:rPr>
+          <w:b/>
+          <w:i/>
+        </w:rPr>
+        <w:t>( )</w:t>
       </w:r>
       <w:r>
         <w:t xml:space="preserve">, cette méthode doit être accessible par les classe filles seulement. </w:t>
@@ -7823,16 +8166,23 @@
           <w:numId w:val="9"/>
         </w:numPr>
       </w:pPr>
-      <w:r>
-        <w:t xml:space="preserve">la méthode </w:t>
-      </w:r>
+      <w:proofErr w:type="gramStart"/>
+      <w:r>
+        <w:t>la</w:t>
+      </w:r>
+      <w:proofErr w:type="gramEnd"/>
+      <w:r>
+        <w:t xml:space="preserve"> méthode </w:t>
+      </w:r>
+      <w:proofErr w:type="spellStart"/>
       <w:r>
         <w:rPr>
           <w:b/>
           <w:i/>
         </w:rPr>
-        <w:t>void newMessage(String message)</w:t>
-      </w:r>
+        <w:t>void</w:t>
+      </w:r>
+      <w:proofErr w:type="spellEnd"/>
       <w:r>
         <w:rPr>
           <w:b/>
@@ -7840,15 +8190,47 @@
         </w:rPr>
         <w:t xml:space="preserve"> </w:t>
       </w:r>
-      <w:r>
-        <w:t xml:space="preserve">doit appeler la méthode </w:t>
-      </w:r>
+      <w:proofErr w:type="spellStart"/>
       <w:r>
         <w:rPr>
           <w:b/>
           <w:i/>
         </w:rPr>
-        <w:t>showMessage( )</w:t>
+        <w:t>newMessage</w:t>
+      </w:r>
+      <w:proofErr w:type="spellEnd"/>
+      <w:r>
+        <w:rPr>
+          <w:b/>
+          <w:i/>
+        </w:rPr>
+        <w:t>(String message)</w:t>
+      </w:r>
+      <w:r>
+        <w:rPr>
+          <w:b/>
+          <w:i/>
+        </w:rPr>
+        <w:t xml:space="preserve"> </w:t>
+      </w:r>
+      <w:r>
+        <w:t xml:space="preserve">doit appeler la méthode </w:t>
+      </w:r>
+      <w:proofErr w:type="spellStart"/>
+      <w:r>
+        <w:rPr>
+          <w:b/>
+          <w:i/>
+        </w:rPr>
+        <w:t>showMessage</w:t>
+      </w:r>
+      <w:proofErr w:type="spellEnd"/>
+      <w:r>
+        <w:rPr>
+          <w:b/>
+          <w:i/>
+        </w:rPr>
+        <w:t>( )</w:t>
       </w:r>
     </w:p>
     <w:p>
@@ -7871,6 +8253,7 @@
       <w:r>
         <w:t xml:space="preserve">3 boites de dialogue dérivant de </w:t>
       </w:r>
+      <w:proofErr w:type="spellStart"/>
       <w:r>
         <w:rPr>
           <w:b/>
@@ -7878,6 +8261,7 @@
         </w:rPr>
         <w:t>AbstractApplicationMessageDialog</w:t>
       </w:r>
+      <w:proofErr w:type="spellEnd"/>
       <w:r>
         <w:rPr>
           <w:b/>
@@ -7901,6 +8285,8 @@
           <w:i/>
         </w:rPr>
       </w:pPr>
+      <w:proofErr w:type="spellStart"/>
+      <w:proofErr w:type="gramStart"/>
       <w:r>
         <w:rPr>
           <w:b/>
@@ -7913,15 +8299,24 @@
           <w:b/>
           <w:i/>
         </w:rPr>
-        <w:t>Dialog </w:t>
-      </w:r>
+        <w:t>Dialog</w:t>
+      </w:r>
+      <w:proofErr w:type="spellEnd"/>
       <w:r>
         <w:rPr>
           <w:b/>
           <w:i/>
         </w:rPr>
+        <w:t> </w:t>
+      </w:r>
+      <w:r>
+        <w:rPr>
+          <w:b/>
+          <w:i/>
+        </w:rPr>
         <w:t>,</w:t>
       </w:r>
+      <w:proofErr w:type="gramEnd"/>
       <w:r>
         <w:rPr>
           <w:b/>
@@ -7945,6 +8340,7 @@
           <w:i/>
         </w:rPr>
       </w:pPr>
+      <w:proofErr w:type="spellStart"/>
       <w:r>
         <w:rPr>
           <w:b/>
@@ -7959,6 +8355,7 @@
         </w:rPr>
         <w:t>Dialog</w:t>
       </w:r>
+      <w:proofErr w:type="spellEnd"/>
       <w:r>
         <w:t>, affichant un avertissement</w:t>
       </w:r>
@@ -7975,6 +8372,7 @@
           <w:i/>
         </w:rPr>
       </w:pPr>
+      <w:proofErr w:type="spellStart"/>
       <w:r>
         <w:rPr>
           <w:b/>
@@ -7989,6 +8387,7 @@
         </w:rPr>
         <w:t>Dialog</w:t>
       </w:r>
+      <w:proofErr w:type="spellEnd"/>
       <w:r>
         <w:t>, affichant un message</w:t>
       </w:r>
@@ -8021,6 +8420,7 @@
       <w:r>
         <w:t xml:space="preserve"> </w:t>
       </w:r>
+      <w:proofErr w:type="spellStart"/>
       <w:r>
         <w:rPr>
           <w:b/>
@@ -8028,6 +8428,7 @@
         </w:rPr>
         <w:t>ApplicationLogs</w:t>
       </w:r>
+      <w:proofErr w:type="spellEnd"/>
     </w:p>
     <w:p>
       <w:pPr>
@@ -8040,6 +8441,7 @@
       <w:r>
         <w:t xml:space="preserve">La classe </w:t>
       </w:r>
+      <w:proofErr w:type="spellStart"/>
       <w:r>
         <w:rPr>
           <w:b/>
@@ -8047,6 +8449,7 @@
         </w:rPr>
         <w:t>ApplicationLogs</w:t>
       </w:r>
+      <w:proofErr w:type="spellEnd"/>
       <w:r>
         <w:rPr>
           <w:b/>
@@ -8060,6 +8463,7 @@
       <w:r>
         <w:t xml:space="preserve"> de </w:t>
       </w:r>
+      <w:proofErr w:type="spellStart"/>
       <w:r>
         <w:rPr>
           <w:b/>
@@ -8067,6 +8471,7 @@
         </w:rPr>
         <w:t>IApplicationLog</w:t>
       </w:r>
+      <w:proofErr w:type="spellEnd"/>
     </w:p>
     <w:p>
       <w:pPr>
@@ -8101,26 +8506,69 @@
           <w:i/>
         </w:rPr>
       </w:pPr>
+      <w:proofErr w:type="spellStart"/>
       <w:r>
         <w:rPr>
           <w:b/>
           <w:i/>
         </w:rPr>
-        <w:t>ArrayList&lt;IApplication</w:t>
-      </w:r>
+        <w:t>ArrayList</w:t>
+      </w:r>
+      <w:proofErr w:type="spellEnd"/>
       <w:r>
         <w:rPr>
           <w:b/>
           <w:i/>
         </w:rPr>
-        <w:t>Log</w:t>
-      </w:r>
+        <w:t>&lt;</w:t>
+      </w:r>
+      <w:proofErr w:type="spellStart"/>
       <w:r>
         <w:rPr>
           <w:b/>
           <w:i/>
         </w:rPr>
-        <w:t>&gt; getErrors(),</w:t>
+        <w:t>IApplication</w:t>
+      </w:r>
+      <w:r>
+        <w:rPr>
+          <w:b/>
+          <w:i/>
+        </w:rPr>
+        <w:t>Log</w:t>
+      </w:r>
+      <w:proofErr w:type="spellEnd"/>
+      <w:r>
+        <w:rPr>
+          <w:b/>
+          <w:i/>
+        </w:rPr>
+        <w:t xml:space="preserve">&gt; </w:t>
+      </w:r>
+      <w:proofErr w:type="spellStart"/>
+      <w:proofErr w:type="gramStart"/>
+      <w:r>
+        <w:rPr>
+          <w:b/>
+          <w:i/>
+        </w:rPr>
+        <w:t>getErrors</w:t>
+      </w:r>
+      <w:proofErr w:type="spellEnd"/>
+      <w:r>
+        <w:rPr>
+          <w:b/>
+          <w:i/>
+        </w:rPr>
+        <w:t>(</w:t>
+      </w:r>
+      <w:proofErr w:type="gramEnd"/>
+      <w:r>
+        <w:rPr>
+          <w:b/>
+          <w:i/>
+        </w:rPr>
+        <w:t>),</w:t>
       </w:r>
     </w:p>
     <w:p>
@@ -8135,26 +8583,69 @@
           <w:i/>
         </w:rPr>
       </w:pPr>
+      <w:proofErr w:type="spellStart"/>
       <w:r>
         <w:rPr>
           <w:b/>
           <w:i/>
         </w:rPr>
-        <w:t>ArrayList&lt;IApplication</w:t>
-      </w:r>
+        <w:t>ArrayList</w:t>
+      </w:r>
+      <w:proofErr w:type="spellEnd"/>
       <w:r>
         <w:rPr>
           <w:b/>
           <w:i/>
         </w:rPr>
-        <w:t>Log</w:t>
-      </w:r>
+        <w:t>&lt;</w:t>
+      </w:r>
+      <w:proofErr w:type="spellStart"/>
       <w:r>
         <w:rPr>
           <w:b/>
           <w:i/>
         </w:rPr>
-        <w:t>&gt; getWarnings(),</w:t>
+        <w:t>IApplication</w:t>
+      </w:r>
+      <w:r>
+        <w:rPr>
+          <w:b/>
+          <w:i/>
+        </w:rPr>
+        <w:t>Log</w:t>
+      </w:r>
+      <w:proofErr w:type="spellEnd"/>
+      <w:r>
+        <w:rPr>
+          <w:b/>
+          <w:i/>
+        </w:rPr>
+        <w:t xml:space="preserve">&gt; </w:t>
+      </w:r>
+      <w:proofErr w:type="spellStart"/>
+      <w:proofErr w:type="gramStart"/>
+      <w:r>
+        <w:rPr>
+          <w:b/>
+          <w:i/>
+        </w:rPr>
+        <w:t>getWarnings</w:t>
+      </w:r>
+      <w:proofErr w:type="spellEnd"/>
+      <w:r>
+        <w:rPr>
+          <w:b/>
+          <w:i/>
+        </w:rPr>
+        <w:t>(</w:t>
+      </w:r>
+      <w:proofErr w:type="gramEnd"/>
+      <w:r>
+        <w:rPr>
+          <w:b/>
+          <w:i/>
+        </w:rPr>
+        <w:t>),</w:t>
       </w:r>
     </w:p>
     <w:p>
@@ -8169,26 +8660,69 @@
           <w:i/>
         </w:rPr>
       </w:pPr>
+      <w:proofErr w:type="spellStart"/>
       <w:r>
         <w:rPr>
           <w:b/>
           <w:i/>
         </w:rPr>
-        <w:t>ArrayList&lt;IApplication</w:t>
-      </w:r>
+        <w:t>ArrayList</w:t>
+      </w:r>
+      <w:proofErr w:type="spellEnd"/>
       <w:r>
         <w:rPr>
           <w:b/>
           <w:i/>
         </w:rPr>
-        <w:t>Log</w:t>
-      </w:r>
+        <w:t>&lt;</w:t>
+      </w:r>
+      <w:proofErr w:type="spellStart"/>
       <w:r>
         <w:rPr>
           <w:b/>
           <w:i/>
         </w:rPr>
-        <w:t>&gt; getInfos()</w:t>
+        <w:t>IApplication</w:t>
+      </w:r>
+      <w:r>
+        <w:rPr>
+          <w:b/>
+          <w:i/>
+        </w:rPr>
+        <w:t>Log</w:t>
+      </w:r>
+      <w:proofErr w:type="spellEnd"/>
+      <w:r>
+        <w:rPr>
+          <w:b/>
+          <w:i/>
+        </w:rPr>
+        <w:t xml:space="preserve">&gt; </w:t>
+      </w:r>
+      <w:proofErr w:type="spellStart"/>
+      <w:proofErr w:type="gramStart"/>
+      <w:r>
+        <w:rPr>
+          <w:b/>
+          <w:i/>
+        </w:rPr>
+        <w:t>getInfos</w:t>
+      </w:r>
+      <w:proofErr w:type="spellEnd"/>
+      <w:r>
+        <w:rPr>
+          <w:b/>
+          <w:i/>
+        </w:rPr>
+        <w:t>(</w:t>
+      </w:r>
+      <w:proofErr w:type="gramEnd"/>
+      <w:r>
+        <w:rPr>
+          <w:b/>
+          <w:i/>
+        </w:rPr>
+        <w:t>)</w:t>
       </w:r>
     </w:p>
     <w:p/>
@@ -8237,13 +8771,63 @@
       <w:r>
         <w:t xml:space="preserve">Implémenter 3 vues (Mois / Semaine / Jour) : classes </w:t>
       </w:r>
+      <w:proofErr w:type="spellStart"/>
       <w:r>
         <w:rPr>
           <w:b/>
           <w:i/>
         </w:rPr>
-        <w:t>EventPanel, MonthPanel, WeekPanel, DayPanel</w:t>
-      </w:r>
+        <w:t>EventPanel</w:t>
+      </w:r>
+      <w:proofErr w:type="spellEnd"/>
+      <w:r>
+        <w:rPr>
+          <w:b/>
+          <w:i/>
+        </w:rPr>
+        <w:t xml:space="preserve">, </w:t>
+      </w:r>
+      <w:proofErr w:type="spellStart"/>
+      <w:r>
+        <w:rPr>
+          <w:b/>
+          <w:i/>
+        </w:rPr>
+        <w:t>MonthPanel</w:t>
+      </w:r>
+      <w:proofErr w:type="spellEnd"/>
+      <w:r>
+        <w:rPr>
+          <w:b/>
+          <w:i/>
+        </w:rPr>
+        <w:t xml:space="preserve">, </w:t>
+      </w:r>
+      <w:proofErr w:type="spellStart"/>
+      <w:r>
+        <w:rPr>
+          <w:b/>
+          <w:i/>
+        </w:rPr>
+        <w:t>WeekPanel</w:t>
+      </w:r>
+      <w:proofErr w:type="spellEnd"/>
+      <w:r>
+        <w:rPr>
+          <w:b/>
+          <w:i/>
+        </w:rPr>
+        <w:t xml:space="preserve">, </w:t>
+      </w:r>
+      <w:proofErr w:type="spellStart"/>
+      <w:r>
+        <w:rPr>
+          <w:b/>
+          <w:i/>
+        </w:rPr>
+        <w:t>DayPanel</w:t>
+      </w:r>
+      <w:proofErr w:type="spellEnd"/>
     </w:p>
     <w:p>
       <w:pPr>
@@ -8256,15 +8840,24 @@
       <w:r>
         <w:t xml:space="preserve">Trouver un </w:t>
       </w:r>
+      <w:proofErr w:type="spellStart"/>
       <w:r>
         <w:rPr>
           <w:i/>
         </w:rPr>
-        <w:t xml:space="preserve">Layout </w:t>
+        <w:t>Layout</w:t>
+      </w:r>
+      <w:proofErr w:type="spellEnd"/>
+      <w:r>
+        <w:rPr>
+          <w:i/>
+        </w:rPr>
+        <w:t xml:space="preserve"> </w:t>
       </w:r>
       <w:r>
         <w:t xml:space="preserve">permettant de superposer ces trois vues : classe </w:t>
       </w:r>
+      <w:proofErr w:type="spellStart"/>
       <w:r>
         <w:rPr>
           <w:b/>
@@ -8272,6 +8865,7 @@
         </w:rPr>
         <w:t>SchedulerFrame</w:t>
       </w:r>
+      <w:proofErr w:type="spellEnd"/>
     </w:p>
     <w:p>
       <w:pPr>
@@ -8284,6 +8878,7 @@
       <w:r>
         <w:t xml:space="preserve">Créer une </w:t>
       </w:r>
+      <w:proofErr w:type="spellStart"/>
       <w:r>
         <w:rPr>
           <w:b/>
@@ -8291,6 +8886,7 @@
         </w:rPr>
         <w:t>Factory</w:t>
       </w:r>
+      <w:proofErr w:type="spellEnd"/>
       <w:r>
         <w:rPr>
           <w:b/>
@@ -8306,28 +8902,76 @@
           <w:b/>
           <w:i/>
         </w:rPr>
-        <w:t xml:space="preserve"> AgendaPanelFactory</w:t>
-      </w:r>
-      <w:r>
-        <w:t>)</w:t>
-      </w:r>
+        <w:t xml:space="preserve"> </w:t>
+      </w:r>
+      <w:proofErr w:type="spellStart"/>
       <w:r>
         <w:rPr>
           <w:b/>
           <w:i/>
         </w:rPr>
-        <w:t xml:space="preserve"> </w:t>
-      </w:r>
-      <w:r>
-        <w:t xml:space="preserve">permettant de gérer les trois classes  </w:t>
+        <w:t>AgendaPanelFactory</w:t>
+      </w:r>
+      <w:proofErr w:type="spellEnd"/>
+      <w:r>
+        <w:t>)</w:t>
       </w:r>
       <w:r>
         <w:rPr>
           <w:b/>
           <w:i/>
         </w:rPr>
-        <w:t>MonthPanel, WeekPanel, DayPanel</w:t>
-      </w:r>
+        <w:t xml:space="preserve"> </w:t>
+      </w:r>
+      <w:r>
+        <w:t xml:space="preserve">permettant de gérer les trois </w:t>
+      </w:r>
+      <w:proofErr w:type="gramStart"/>
+      <w:r>
+        <w:t xml:space="preserve">classes  </w:t>
+      </w:r>
+      <w:proofErr w:type="spellStart"/>
+      <w:r>
+        <w:rPr>
+          <w:b/>
+          <w:i/>
+        </w:rPr>
+        <w:t>MonthPanel</w:t>
+      </w:r>
+      <w:proofErr w:type="spellEnd"/>
+      <w:proofErr w:type="gramEnd"/>
+      <w:r>
+        <w:rPr>
+          <w:b/>
+          <w:i/>
+        </w:rPr>
+        <w:t xml:space="preserve">, </w:t>
+      </w:r>
+      <w:proofErr w:type="spellStart"/>
+      <w:r>
+        <w:rPr>
+          <w:b/>
+          <w:i/>
+        </w:rPr>
+        <w:t>WeekPanel</w:t>
+      </w:r>
+      <w:proofErr w:type="spellEnd"/>
+      <w:r>
+        <w:rPr>
+          <w:b/>
+          <w:i/>
+        </w:rPr>
+        <w:t xml:space="preserve">, </w:t>
+      </w:r>
+      <w:proofErr w:type="spellStart"/>
+      <w:r>
+        <w:rPr>
+          <w:b/>
+          <w:i/>
+        </w:rPr>
+        <w:t>DayPanel</w:t>
+      </w:r>
+      <w:proofErr w:type="spellEnd"/>
     </w:p>
     <w:p>
       <w:pPr>
@@ -8346,30 +8990,66 @@
       <w:r>
         <w:t xml:space="preserve">ant de gérer les vues </w:t>
       </w:r>
+      <w:proofErr w:type="spellStart"/>
       <w:r>
         <w:rPr>
           <w:b/>
           <w:i/>
         </w:rPr>
-        <w:t>MonthPanel, WeekPanel, DayPanel</w:t>
-      </w:r>
+        <w:t>MonthPanel</w:t>
+      </w:r>
+      <w:proofErr w:type="spellEnd"/>
       <w:r>
         <w:rPr>
           <w:b/>
           <w:i/>
         </w:rPr>
-        <w:t xml:space="preserve"> : </w:t>
-      </w:r>
-      <w:r>
-        <w:t>en cliquant sur un bouton ‘</w:t>
-      </w:r>
+        <w:t xml:space="preserve">, </w:t>
+      </w:r>
+      <w:proofErr w:type="spellStart"/>
       <w:r>
         <w:rPr>
           <w:b/>
           <w:i/>
         </w:rPr>
+        <w:t>WeekPanel</w:t>
+      </w:r>
+      <w:proofErr w:type="spellEnd"/>
+      <w:r>
+        <w:rPr>
+          <w:b/>
+          <w:i/>
+        </w:rPr>
+        <w:t xml:space="preserve">, </w:t>
+      </w:r>
+      <w:proofErr w:type="spellStart"/>
+      <w:r>
+        <w:rPr>
+          <w:b/>
+          <w:i/>
+        </w:rPr>
+        <w:t>DayPanel</w:t>
+      </w:r>
+      <w:proofErr w:type="spellEnd"/>
+      <w:r>
+        <w:rPr>
+          <w:b/>
+          <w:i/>
+        </w:rPr>
+        <w:t xml:space="preserve"> : </w:t>
+      </w:r>
+      <w:r>
+        <w:t>en cliquant sur un bouton ‘</w:t>
+      </w:r>
+      <w:proofErr w:type="spellStart"/>
+      <w:r>
+        <w:rPr>
+          <w:b/>
+          <w:i/>
+        </w:rPr>
         <w:t>next</w:t>
       </w:r>
+      <w:proofErr w:type="spellEnd"/>
       <w:r>
         <w:t>’ nous devons pouvoir voyager entre les vues</w:t>
       </w:r>
@@ -8397,6 +9077,7 @@
       <w:r>
         <w:t xml:space="preserve">Operateur </w:t>
       </w:r>
+      <w:proofErr w:type="spellStart"/>
       <w:r>
         <w:rPr>
           <w:b/>
@@ -8404,6 +9085,7 @@
         </w:rPr>
         <w:t>instanceof</w:t>
       </w:r>
+      <w:proofErr w:type="spellEnd"/>
     </w:p>
     <w:p>
       <w:pPr>
@@ -8418,12 +9100,21 @@
           <w:u w:val="none"/>
         </w:rPr>
       </w:pPr>
+      <w:proofErr w:type="spellStart"/>
       <w:r>
         <w:rPr>
           <w:b/>
           <w:i/>
         </w:rPr>
-        <w:t>JOptionPane </w:t>
+        <w:t>JOptionPane</w:t>
+      </w:r>
+      <w:proofErr w:type="spellEnd"/>
+      <w:r>
+        <w:rPr>
+          <w:b/>
+          <w:i/>
+        </w:rPr>
+        <w:t> </w:t>
       </w:r>
       <w:r>
         <w:t xml:space="preserve">: </w:t>
@@ -8636,6 +9327,8 @@
       <w:r>
         <w:t xml:space="preserve"> </w:t>
       </w:r>
+      <w:proofErr w:type="spellStart"/>
+      <w:proofErr w:type="gramStart"/>
       <w:r>
         <w:rPr>
           <w:b/>
@@ -8643,6 +9336,8 @@
         </w:rPr>
         <w:t>edu.iut.app.ApplicationSession</w:t>
       </w:r>
+      <w:proofErr w:type="spellEnd"/>
+      <w:proofErr w:type="gramEnd"/>
     </w:p>
     <w:p/>
     <w:p>
@@ -8681,6 +9376,7 @@
       <w:r>
         <w:t xml:space="preserve">exceptions : créer une classe </w:t>
       </w:r>
+      <w:proofErr w:type="spellStart"/>
       <w:r>
         <w:rPr>
           <w:b/>
@@ -8688,26 +9384,46 @@
         </w:rPr>
         <w:t>IUTException</w:t>
       </w:r>
+      <w:proofErr w:type="spellEnd"/>
       <w:r>
         <w:t xml:space="preserve"> de laquelle dériveront toutes vos futures classes d’exception. </w:t>
       </w:r>
+      <w:proofErr w:type="spellStart"/>
       <w:r>
         <w:rPr>
           <w:b/>
           <w:i/>
         </w:rPr>
-        <w:t xml:space="preserve">IUTException </w:t>
-      </w:r>
-      <w:r>
-        <w:t xml:space="preserve">devra pouvoir ‘logger’ les erreurs : en vous appuyant sur la classe de Session pour initialiser le </w:t>
-      </w:r>
+        <w:t>IUTException</w:t>
+      </w:r>
+      <w:proofErr w:type="spellEnd"/>
       <w:r>
         <w:rPr>
           <w:b/>
           <w:i/>
         </w:rPr>
+        <w:t xml:space="preserve"> </w:t>
+      </w:r>
+      <w:r>
+        <w:t>devra pouvoir ‘</w:t>
+      </w:r>
+      <w:proofErr w:type="spellStart"/>
+      <w:r>
         <w:t>logger</w:t>
       </w:r>
+      <w:proofErr w:type="spellEnd"/>
+      <w:r>
+        <w:t xml:space="preserve">’ les erreurs : en vous appuyant sur la classe de Session pour initialiser le </w:t>
+      </w:r>
+      <w:proofErr w:type="spellStart"/>
+      <w:r>
+        <w:rPr>
+          <w:b/>
+          <w:i/>
+        </w:rPr>
+        <w:t>logger</w:t>
+      </w:r>
+      <w:proofErr w:type="spellEnd"/>
       <w:r>
         <w:t>.</w:t>
       </w:r>
@@ -8727,59 +9443,99 @@
       <w:r>
         <w:t xml:space="preserve">Dans le TP1, nous avons créé les classes </w:t>
       </w:r>
+      <w:proofErr w:type="spellStart"/>
       <w:r>
         <w:rPr>
           <w:b/>
           <w:i/>
         </w:rPr>
-        <w:t>ApplicationErrorLog, ApplicationWarningsLog, ApplicationInfoLog</w:t>
-      </w:r>
-      <w:r>
-        <w:t xml:space="preserve"> permettant une gestion avancée des erreurs utilisant des </w:t>
-      </w:r>
+        <w:t>ApplicationErrorLog</w:t>
+      </w:r>
+      <w:proofErr w:type="spellEnd"/>
       <w:r>
         <w:rPr>
           <w:b/>
           <w:i/>
         </w:rPr>
-        <w:t>listener</w:t>
-      </w:r>
+        <w:t xml:space="preserve">, </w:t>
+      </w:r>
+      <w:proofErr w:type="spellStart"/>
       <w:r>
         <w:rPr>
           <w:b/>
           <w:i/>
         </w:rPr>
-        <w:t>s</w:t>
-      </w:r>
-      <w:r>
-        <w:t xml:space="preserve"> (permettant d’afficher des messages à l’écran). Il faudrait que ces messages soient aussi ‘</w:t>
-      </w:r>
+        <w:t>ApplicationWarningsLog</w:t>
+      </w:r>
+      <w:proofErr w:type="spellEnd"/>
       <w:r>
         <w:rPr>
           <w:b/>
           <w:i/>
         </w:rPr>
-        <w:t>loggés</w:t>
-      </w:r>
-      <w:r>
-        <w:t>’ :</w:t>
-      </w:r>
-      <w:r>
-        <w:t xml:space="preserve"> modifier ces classes afin d’utiliser </w:t>
-      </w:r>
-      <w:r>
-        <w:t>un</w:t>
-      </w:r>
-      <w:r>
-        <w:t xml:space="preserve"> </w:t>
-      </w:r>
+        <w:t xml:space="preserve">, </w:t>
+      </w:r>
+      <w:proofErr w:type="spellStart"/>
       <w:r>
         <w:rPr>
           <w:b/>
           <w:i/>
         </w:rPr>
+        <w:t>ApplicationInfoLog</w:t>
+      </w:r>
+      <w:proofErr w:type="spellEnd"/>
+      <w:r>
+        <w:t xml:space="preserve"> permettant une gestion avancée des erreurs utilisant des </w:t>
+      </w:r>
+      <w:proofErr w:type="spellStart"/>
+      <w:r>
+        <w:rPr>
+          <w:b/>
+          <w:i/>
+        </w:rPr>
+        <w:t>listener</w:t>
+      </w:r>
+      <w:r>
+        <w:rPr>
+          <w:b/>
+          <w:i/>
+        </w:rPr>
+        <w:t>s</w:t>
+      </w:r>
+      <w:proofErr w:type="spellEnd"/>
+      <w:r>
+        <w:t xml:space="preserve"> (permettant d’afficher des messages à l’écran). Il faudrait que ces messages soient aussi ‘</w:t>
+      </w:r>
+      <w:proofErr w:type="spellStart"/>
+      <w:r>
+        <w:rPr>
+          <w:b/>
+          <w:i/>
+        </w:rPr>
+        <w:t>loggés</w:t>
+      </w:r>
+      <w:proofErr w:type="spellEnd"/>
+      <w:r>
+        <w:t>’ :</w:t>
+      </w:r>
+      <w:r>
+        <w:t xml:space="preserve"> modifier ces classes afin d’utiliser </w:t>
+      </w:r>
+      <w:r>
+        <w:t>un</w:t>
+      </w:r>
+      <w:r>
+        <w:t xml:space="preserve"> </w:t>
+      </w:r>
+      <w:proofErr w:type="spellStart"/>
+      <w:r>
+        <w:rPr>
+          <w:b/>
+          <w:i/>
+        </w:rPr>
         <w:t>logger</w:t>
       </w:r>
+      <w:proofErr w:type="spellEnd"/>
       <w:r>
         <w:t xml:space="preserve"> initialiser dans la</w:t>
       </w:r>
@@ -8886,35 +9642,67 @@
           <w:b/>
           <w:i/>
         </w:rPr>
-        <w:t>Ce livrable devra désormais être disponible tout le temps (pour chaque TD/TP ou à chaque évolution majeur de vos codes</w:t>
-      </w:r>
+        <w:t xml:space="preserve">Ce livrable devra désormais être disponible tout le temps (pour chaque TD/TP ou à chaque </w:t>
+      </w:r>
+      <w:proofErr w:type="gramStart"/>
       <w:r>
         <w:rPr>
           <w:b/>
           <w:i/>
         </w:rPr>
-        <w:t>, il faudra le reconstruire</w:t>
-      </w:r>
+        <w:t>évolution majeur</w:t>
+      </w:r>
+      <w:proofErr w:type="gramEnd"/>
       <w:r>
         <w:rPr>
           <w:b/>
           <w:i/>
         </w:rPr>
-        <w:t>).</w:t>
+        <w:t xml:space="preserve"> de vos codes</w:t>
       </w:r>
       <w:r>
         <w:rPr>
           <w:b/>
           <w:i/>
         </w:rPr>
-        <w:t xml:space="preserve"> Il faut</w:t>
+        <w:t>, il faudra le reconstruire</w:t>
       </w:r>
       <w:r>
         <w:rPr>
           <w:b/>
           <w:i/>
         </w:rPr>
-        <w:t xml:space="preserve"> donc le ‘versionner’ dans le dossier </w:t>
+        <w:t>).</w:t>
+      </w:r>
+      <w:r>
+        <w:rPr>
+          <w:b/>
+          <w:i/>
+        </w:rPr>
+        <w:t xml:space="preserve"> Il faut</w:t>
+      </w:r>
+      <w:r>
+        <w:rPr>
+          <w:b/>
+          <w:i/>
+        </w:rPr>
+        <w:t xml:space="preserve"> donc le ‘</w:t>
+      </w:r>
+      <w:proofErr w:type="spellStart"/>
+      <w:r>
+        <w:rPr>
+          <w:b/>
+          <w:i/>
+        </w:rPr>
+        <w:t>versionner</w:t>
+      </w:r>
+      <w:proofErr w:type="spellEnd"/>
+      <w:r>
+        <w:rPr>
+          <w:b/>
+          <w:i/>
+        </w:rPr>
+        <w:t xml:space="preserve">’ dans le dossier </w:t>
       </w:r>
       <w:r>
         <w:rPr>
@@ -8999,12 +9787,7 @@
         </w:numPr>
       </w:pPr>
       <w:r>
-        <w:t>Export en .JAR</w:t>
-      </w:r>
-      <w:bookmarkStart w:id="22" w:name="_GoBack"/>
-      <w:bookmarkEnd w:id="22"/>
-      <w:r>
-        <w:t xml:space="preserve"> </w:t>
+        <w:t xml:space="preserve">Export en .JAR </w:t>
       </w:r>
       <w:r>
         <w:br/>
@@ -9018,11 +9801,11 @@
       <w:pPr>
         <w:pStyle w:val="Titre3"/>
       </w:pPr>
-      <w:bookmarkStart w:id="23" w:name="_Toc430965375"/>
+      <w:bookmarkStart w:id="22" w:name="_Toc430965375"/>
       <w:r>
         <w:t>Difficultés rencontrées</w:t>
       </w:r>
-      <w:bookmarkEnd w:id="23"/>
+      <w:bookmarkEnd w:id="22"/>
     </w:p>
     <w:p>
       <w:r>
@@ -9049,7 +9832,7 @@
           <w:noProof/>
         </w:rPr>
       </w:pPr>
-      <w:bookmarkStart w:id="24" w:name="_Toc430965376"/>
+      <w:bookmarkStart w:id="23" w:name="_Toc430965376"/>
       <w:r>
         <w:rPr>
           <w:noProof/>
@@ -9070,95 +9853,82 @@
         </w:rPr>
         <w:t>Design patterns</w:t>
       </w:r>
-      <w:bookmarkEnd w:id="24"/>
+      <w:bookmarkEnd w:id="23"/>
     </w:p>
     <w:p/>
     <w:p>
       <w:pPr>
         <w:pStyle w:val="Titre2"/>
       </w:pPr>
-      <w:bookmarkStart w:id="25" w:name="_Toc430965377"/>
+      <w:bookmarkStart w:id="24" w:name="_Toc430965377"/>
       <w:r>
         <w:t>Exercices</w:t>
+      </w:r>
+      <w:bookmarkEnd w:id="24"/>
+    </w:p>
+    <w:p>
+      <w:pPr>
+        <w:pStyle w:val="Titre3"/>
+      </w:pPr>
+    </w:p>
+    <w:p>
+      <w:pPr>
+        <w:pStyle w:val="Titre3"/>
+      </w:pPr>
+      <w:bookmarkStart w:id="25" w:name="_Toc430965378"/>
+      <w:r>
+        <w:t>Exercice 0</w:t>
       </w:r>
       <w:bookmarkEnd w:id="25"/>
     </w:p>
     <w:p>
-      <w:pPr>
-        <w:pStyle w:val="Titre3"/>
-      </w:pPr>
+      <w:r>
+        <w:t xml:space="preserve">Pourquoi, dans le TP1, a-t-on créé un </w:t>
+      </w:r>
+      <w:r>
+        <w:rPr>
+          <w:b/>
+          <w:i/>
+        </w:rPr>
+        <w:t>Singleton</w:t>
+      </w:r>
+      <w:r>
+        <w:t xml:space="preserve"> (classe </w:t>
+      </w:r>
+      <w:proofErr w:type="spellStart"/>
+      <w:r>
+        <w:rPr>
+          <w:b/>
+          <w:i/>
+        </w:rPr>
+        <w:t>ApplicationSession</w:t>
+      </w:r>
+      <w:proofErr w:type="spellEnd"/>
+      <w:r>
+        <w:t>)</w:t>
+      </w:r>
+      <w:r>
+        <w:t xml:space="preserve"> </w:t>
+      </w:r>
+      <w:r>
+        <w:t>?</w:t>
+      </w:r>
     </w:p>
     <w:p>
       <w:pPr>
         <w:pStyle w:val="Titre3"/>
       </w:pPr>
-      <w:bookmarkStart w:id="26" w:name="_Toc430965378"/>
-      <w:r>
-        <w:t>Exercice 0</w:t>
+      <w:bookmarkStart w:id="26" w:name="_Toc430965379"/>
+      <w:r>
+        <w:t xml:space="preserve">Exercice 1 : </w:t>
+      </w:r>
+      <w:r>
+        <w:t>Généricité</w:t>
+      </w:r>
+      <w:r>
+        <w:t xml:space="preserve"> – Création d’un lecteur d’arguments</w:t>
       </w:r>
       <w:bookmarkEnd w:id="26"/>
-    </w:p>
-    <w:p>
-      <w:r>
-        <w:t xml:space="preserve">Pourquoi, dans le TP1, a-t-on créé un </w:t>
-      </w:r>
-      <w:r>
-        <w:rPr>
-          <w:b/>
-          <w:i/>
-        </w:rPr>
-        <w:t>Singleton</w:t>
-      </w:r>
-      <w:r>
-        <w:t xml:space="preserve"> (classe </w:t>
-      </w:r>
-      <w:r>
-        <w:rPr>
-          <w:b/>
-          <w:i/>
-        </w:rPr>
-        <w:t>ApplicationSession</w:t>
-      </w:r>
-      <w:r>
-        <w:t>)</w:t>
-      </w:r>
-      <w:r>
-        <w:t xml:space="preserve"> </w:t>
-      </w:r>
-      <w:r>
-        <w:t>?</w:t>
-      </w:r>
-    </w:p>
-    <w:p>
-      <w:pPr>
-        <w:rPr>
-          <w:b/>
-          <w:color w:val="0070C0"/>
-        </w:rPr>
-      </w:pPr>
-      <w:r>
-        <w:rPr>
-          <w:b/>
-          <w:color w:val="0070C0"/>
-        </w:rPr>
-        <w:t>Car nous n’avons besoin que d’un seul objet ApplicationSession dans l’application et qu’un singleton permet d’accéder facilement à l’instance de la classe avec ApplicationSession.instance()</w:t>
-      </w:r>
-    </w:p>
-    <w:p>
-      <w:pPr>
-        <w:pStyle w:val="Titre3"/>
-      </w:pPr>
-      <w:bookmarkStart w:id="27" w:name="_Toc430965379"/>
-      <w:r>
-        <w:t xml:space="preserve">Exercice 1 : </w:t>
-      </w:r>
-      <w:r>
-        <w:t>Généricité</w:t>
-      </w:r>
-      <w:r>
-        <w:t xml:space="preserve"> – Création d’un lecteur d’arguments</w:t>
-      </w:r>
-      <w:bookmarkEnd w:id="27"/>
       <w:r>
         <w:t xml:space="preserve"> </w:t>
       </w:r>
@@ -9202,10 +9972,18 @@
         <w:t xml:space="preserve"> ou encore des fichiers. Un</w:t>
       </w:r>
       <w:r>
-        <w:t xml:space="preserve">e option est caractérisée par </w:t>
-      </w:r>
-      <w:r>
-        <w:t xml:space="preserve"> une clé, une </w:t>
+        <w:t xml:space="preserve">e option est caractérisée </w:t>
+      </w:r>
+      <w:proofErr w:type="gramStart"/>
+      <w:r>
+        <w:t xml:space="preserve">par </w:t>
+      </w:r>
+      <w:r>
+        <w:t xml:space="preserve"> une</w:t>
+      </w:r>
+      <w:proofErr w:type="gramEnd"/>
+      <w:r>
+        <w:t xml:space="preserve"> clé, une </w:t>
       </w:r>
       <w:r>
         <w:t xml:space="preserve">valeur </w:t>
@@ -9216,6 +9994,7 @@
       <w:r>
         <w:t xml:space="preserve"> Ici vous devrez travailler sur la classe </w:t>
       </w:r>
+      <w:proofErr w:type="spellStart"/>
       <w:r>
         <w:rPr>
           <w:b/>
@@ -9223,6 +10002,7 @@
         </w:rPr>
         <w:t>CommandLineOption</w:t>
       </w:r>
+      <w:proofErr w:type="spellEnd"/>
       <w:r>
         <w:rPr>
           <w:b/>
@@ -9246,7 +10026,11 @@
         </w:rPr>
       </w:pPr>
       <w:r>
-        <w:t xml:space="preserve">Créer une classe </w:t>
+        <w:t xml:space="preserve">Créer une </w:t>
+      </w:r>
+      <w:proofErr w:type="gramStart"/>
+      <w:r>
+        <w:t xml:space="preserve">classe </w:t>
       </w:r>
       <w:r>
         <w:rPr>
@@ -9254,6 +10038,7 @@
         </w:rPr>
         <w:t xml:space="preserve"> </w:t>
       </w:r>
+      <w:proofErr w:type="spellStart"/>
       <w:r>
         <w:rPr>
           <w:b/>
@@ -9268,6 +10053,8 @@
         </w:rPr>
         <w:t>Parser</w:t>
       </w:r>
+      <w:proofErr w:type="spellEnd"/>
+      <w:proofErr w:type="gramEnd"/>
     </w:p>
     <w:p>
       <w:pPr>
@@ -9286,6 +10073,7 @@
       <w:r>
         <w:t xml:space="preserve"> programme principal pour utiliser votre </w:t>
       </w:r>
+      <w:proofErr w:type="spellStart"/>
       <w:r>
         <w:rPr>
           <w:b/>
@@ -9293,6 +10081,7 @@
         </w:rPr>
         <w:t>parser</w:t>
       </w:r>
+      <w:proofErr w:type="spellEnd"/>
       <w:r>
         <w:t xml:space="preserve"> d’options</w:t>
       </w:r>
@@ -9306,7 +10095,7 @@
           <w:i/>
         </w:rPr>
       </w:pPr>
-      <w:bookmarkStart w:id="28" w:name="_Toc430965380"/>
+      <w:bookmarkStart w:id="27" w:name="_Toc430965380"/>
       <w:r>
         <w:t xml:space="preserve">Exercice 2 : </w:t>
       </w:r>
@@ -9325,6 +10114,7 @@
       <w:r>
         <w:t>d’</w:t>
       </w:r>
+      <w:proofErr w:type="spellStart"/>
       <w:r>
         <w:rPr>
           <w:b/>
@@ -9339,7 +10129,8 @@
         </w:rPr>
         <w:t>vent</w:t>
       </w:r>
-      <w:bookmarkEnd w:id="28"/>
+      <w:bookmarkEnd w:id="27"/>
+      <w:proofErr w:type="spellEnd"/>
     </w:p>
     <w:p>
       <w:pPr>
@@ -9373,8 +10164,13 @@
           <w:numId w:val="25"/>
         </w:numPr>
       </w:pPr>
-      <w:r>
-        <w:t xml:space="preserve">Classroom, </w:t>
+      <w:proofErr w:type="spellStart"/>
+      <w:r>
+        <w:t>Classroom</w:t>
+      </w:r>
+      <w:proofErr w:type="spellEnd"/>
+      <w:r>
+        <w:t xml:space="preserve">, </w:t>
       </w:r>
     </w:p>
     <w:p>
@@ -9418,6 +10214,7 @@
       <w:r>
         <w:t xml:space="preserve">Créer la classe </w:t>
       </w:r>
+      <w:proofErr w:type="spellStart"/>
       <w:r>
         <w:rPr>
           <w:b/>
@@ -9432,6 +10229,7 @@
         </w:rPr>
         <w:t>Event</w:t>
       </w:r>
+      <w:proofErr w:type="spellEnd"/>
       <w:r>
         <w:t xml:space="preserve"> (cette classe doit répondre à la problématique soumise dans le projet … à vous d’en faire le </w:t>
       </w:r>
@@ -9468,6 +10266,7 @@
       <w:r>
         <w:t xml:space="preserve"> (le jury), un objet </w:t>
       </w:r>
+      <w:proofErr w:type="spellStart"/>
       <w:r>
         <w:rPr>
           <w:b/>
@@ -9475,6 +10274,7 @@
         </w:rPr>
         <w:t>Classroom</w:t>
       </w:r>
+      <w:proofErr w:type="spellEnd"/>
       <w:r>
         <w:t xml:space="preserve"> et naturellement toutes les informations ‘normales’ pour évènement.</w:t>
       </w:r>
@@ -9507,6 +10307,7 @@
       <w:r>
         <w:t>dérivant d’une collection d’</w:t>
       </w:r>
+      <w:proofErr w:type="spellStart"/>
       <w:r>
         <w:rPr>
           <w:b/>
@@ -9514,6 +10315,7 @@
         </w:rPr>
         <w:t>ExamEvent</w:t>
       </w:r>
+      <w:proofErr w:type="spellEnd"/>
       <w:r>
         <w:t xml:space="preserve"> </w:t>
       </w:r>
@@ -9523,14 +10325,14 @@
       <w:pPr>
         <w:pStyle w:val="Titre3"/>
       </w:pPr>
-      <w:bookmarkStart w:id="29" w:name="_Toc430965381"/>
+      <w:bookmarkStart w:id="28" w:name="_Toc430965381"/>
       <w:r>
         <w:t xml:space="preserve">Exercice 3 : </w:t>
       </w:r>
       <w:r>
         <w:t>Design pattern</w:t>
       </w:r>
-      <w:bookmarkEnd w:id="29"/>
+      <w:bookmarkEnd w:id="28"/>
     </w:p>
     <w:p>
       <w:pPr>
@@ -9551,6 +10353,7 @@
       <w:r>
         <w:t xml:space="preserve"> </w:t>
       </w:r>
+      <w:proofErr w:type="spellStart"/>
       <w:r>
         <w:rPr>
           <w:b/>
@@ -9572,6 +10375,7 @@
         </w:rPr>
         <w:t>vents</w:t>
       </w:r>
+      <w:proofErr w:type="spellEnd"/>
     </w:p>
     <w:p>
       <w:pPr>
@@ -9658,11 +10462,11 @@
       <w:pPr>
         <w:pStyle w:val="Titre3"/>
       </w:pPr>
-      <w:bookmarkStart w:id="30" w:name="_Toc430965382"/>
+      <w:bookmarkStart w:id="29" w:name="_Toc430965382"/>
       <w:r>
         <w:t>Exercice 4 : GUI – Menu</w:t>
       </w:r>
-      <w:bookmarkEnd w:id="30"/>
+      <w:bookmarkEnd w:id="29"/>
     </w:p>
     <w:p>
       <w:pPr>
@@ -9903,6 +10707,8 @@
         </w:rPr>
         <w:t xml:space="preserve"> par </w:t>
       </w:r>
+      <w:bookmarkStart w:id="30" w:name="_GoBack"/>
+      <w:bookmarkEnd w:id="30"/>
     </w:p>
     <w:p>
       <w:pPr>
@@ -10173,11 +10979,19 @@
       <w:bookmarkEnd w:id="31"/>
     </w:p>
     <w:p>
+      <w:proofErr w:type="spellStart"/>
       <w:r>
         <w:rPr>
           <w:b/>
         </w:rPr>
-        <w:t>Filter Pattern</w:t>
+        <w:t>Filter</w:t>
+      </w:r>
+      <w:proofErr w:type="spellEnd"/>
+      <w:r>
+        <w:rPr>
+          <w:b/>
+        </w:rPr>
+        <w:t xml:space="preserve"> Pattern</w:t>
       </w:r>
       <w:r>
         <w:t xml:space="preserve"> : </w:t>
@@ -10187,7 +11001,19 @@
           <w:rPr>
             <w:rStyle w:val="Lienhypertexte"/>
           </w:rPr>
-          <w:t>http://www.tutorialspoint.com/design_pattern/filter_pattern.htm</w:t>
+          <w:t>http://www.tutorialspoint.com/d</w:t>
+        </w:r>
+        <w:r>
+          <w:rPr>
+            <w:rStyle w:val="Lienhypertexte"/>
+          </w:rPr>
+          <w:t>e</w:t>
+        </w:r>
+        <w:r>
+          <w:rPr>
+            <w:rStyle w:val="Lienhypertexte"/>
+          </w:rPr>
+          <w:t>sign_pattern/filter_pattern.htm</w:t>
         </w:r>
       </w:hyperlink>
     </w:p>
@@ -10211,12 +11037,14 @@
       </w:hyperlink>
     </w:p>
     <w:p>
+      <w:proofErr w:type="spellStart"/>
       <w:r>
         <w:rPr>
           <w:b/>
         </w:rPr>
         <w:t>Spinner</w:t>
       </w:r>
+      <w:proofErr w:type="spellEnd"/>
       <w:r>
         <w:rPr>
           <w:b/>
@@ -10274,6 +11102,69 @@
     </w:p>
     <w:p>
       <w:pPr>
+        <w:rPr>
+          <w:b/>
+          <w:color w:val="0070C0"/>
+        </w:rPr>
+      </w:pPr>
+      <w:r>
+        <w:rPr>
+          <w:b/>
+          <w:color w:val="0070C0"/>
+        </w:rPr>
+        <w:t>Exercice 0</w:t>
+      </w:r>
+    </w:p>
+    <w:p>
+      <w:pPr>
+        <w:rPr>
+          <w:color w:val="0070C0"/>
+        </w:rPr>
+      </w:pPr>
+      <w:r>
+        <w:rPr>
+          <w:color w:val="0070C0"/>
+        </w:rPr>
+        <w:t xml:space="preserve">Car nous n’avons besoin que d’un seul objet </w:t>
+      </w:r>
+      <w:proofErr w:type="spellStart"/>
+      <w:r>
+        <w:rPr>
+          <w:color w:val="0070C0"/>
+        </w:rPr>
+        <w:t>ApplicationSession</w:t>
+      </w:r>
+      <w:proofErr w:type="spellEnd"/>
+      <w:r>
+        <w:rPr>
+          <w:color w:val="0070C0"/>
+        </w:rPr>
+        <w:t xml:space="preserve"> dans l’application et qu’un singleton permet d’accéder facilement à l’instance de la classe avec </w:t>
+      </w:r>
+      <w:proofErr w:type="spellStart"/>
+      <w:r>
+        <w:rPr>
+          <w:color w:val="0070C0"/>
+        </w:rPr>
+        <w:t>ApplicationSession.instance</w:t>
+      </w:r>
+      <w:proofErr w:type="spellEnd"/>
+      <w:r>
+        <w:rPr>
+          <w:color w:val="0070C0"/>
+        </w:rPr>
+        <w:t>()</w:t>
+      </w:r>
+    </w:p>
+    <w:p>
+      <w:pPr>
+        <w:rPr>
+          <w:color w:val="0070C0"/>
+        </w:rPr>
+      </w:pPr>
+    </w:p>
+    <w:p>
+      <w:pPr>
         <w:pStyle w:val="Titre3"/>
       </w:pPr>
     </w:p>
@@ -10381,6 +11272,7 @@
       <w:r>
         <w:t xml:space="preserve">Utiliser </w:t>
       </w:r>
+      <w:proofErr w:type="spellStart"/>
       <w:r>
         <w:rPr>
           <w:b/>
@@ -10388,6 +11280,7 @@
         </w:rPr>
         <w:t>CommanLineParser</w:t>
       </w:r>
+      <w:proofErr w:type="spellEnd"/>
       <w:r>
         <w:t xml:space="preserve"> (TP3) avec l’option </w:t>
       </w:r>
@@ -10396,7 +11289,23 @@
           <w:b/>
           <w:i/>
         </w:rPr>
-        <w:t>–project=&lt;FILE&gt;</w:t>
+        <w:t>–</w:t>
+      </w:r>
+      <w:proofErr w:type="spellStart"/>
+      <w:r>
+        <w:rPr>
+          <w:b/>
+          <w:i/>
+        </w:rPr>
+        <w:t>project</w:t>
+      </w:r>
+      <w:proofErr w:type="spellEnd"/>
+      <w:r>
+        <w:rPr>
+          <w:b/>
+          <w:i/>
+        </w:rPr>
+        <w:t>=&lt;FILE&gt;</w:t>
       </w:r>
       <w:r>
         <w:t xml:space="preserve"> pour pouvoir charger un contenu d’application préalablement sauvegarder</w:t>
@@ -10416,7 +11325,15 @@
       </w:pPr>
       <w:bookmarkStart w:id="38" w:name="_Toc430965390"/>
       <w:r>
-        <w:t>Exercice 2: Créer et lire un fichier de configuration pour une application</w:t>
+        <w:t xml:space="preserve">Exercice </w:t>
+      </w:r>
+      <w:proofErr w:type="gramStart"/>
+      <w:r>
+        <w:t>2:</w:t>
+      </w:r>
+      <w:proofErr w:type="gramEnd"/>
+      <w:r>
+        <w:t xml:space="preserve"> Créer et lire un fichier de configuration pour une application</w:t>
       </w:r>
       <w:bookmarkEnd w:id="38"/>
     </w:p>
@@ -10440,6 +11357,7 @@
       <w:r>
         <w:t xml:space="preserve"> (il faudra donc ajouter dans la session la possibilité de </w:t>
       </w:r>
+      <w:proofErr w:type="spellStart"/>
       <w:r>
         <w:rPr>
           <w:b/>
@@ -10447,6 +11365,7 @@
         </w:rPr>
         <w:t>loggé</w:t>
       </w:r>
+      <w:proofErr w:type="spellEnd"/>
       <w:r>
         <w:t xml:space="preserve"> dans un fichier et les accesseurs fournissant le ch</w:t>
       </w:r>
@@ -10468,6 +11387,7 @@
       <w:r>
         <w:t xml:space="preserve">Utiliser </w:t>
       </w:r>
+      <w:proofErr w:type="spellStart"/>
       <w:r>
         <w:rPr>
           <w:b/>
@@ -10475,6 +11395,7 @@
         </w:rPr>
         <w:t>CommanLineParser</w:t>
       </w:r>
+      <w:proofErr w:type="spellEnd"/>
       <w:r>
         <w:t xml:space="preserve"> (TP3) avec l’option </w:t>
       </w:r>
@@ -10539,6 +11460,7 @@
       <w:r>
         <w:t xml:space="preserve">Lire et visualiser une aide HTML (vous pouvez activer le </w:t>
       </w:r>
+      <w:proofErr w:type="spellStart"/>
       <w:r>
         <w:rPr>
           <w:b/>
@@ -10546,6 +11468,7 @@
         </w:rPr>
         <w:t>menuitem</w:t>
       </w:r>
+      <w:proofErr w:type="spellEnd"/>
       <w:r>
         <w:t xml:space="preserve"> ‘help’</w:t>
       </w:r>
@@ -10567,6 +11490,7 @@
       <w:r>
         <w:t xml:space="preserve">Activer les </w:t>
       </w:r>
+      <w:proofErr w:type="spellStart"/>
       <w:r>
         <w:rPr>
           <w:b/>
@@ -10581,8 +11505,25 @@
         </w:rPr>
         <w:t>s</w:t>
       </w:r>
-      <w:r>
-        <w:t xml:space="preserve"> ‘save’ et ‘load’</w:t>
+      <w:proofErr w:type="spellEnd"/>
+      <w:r>
+        <w:t xml:space="preserve"> ‘</w:t>
+      </w:r>
+      <w:proofErr w:type="spellStart"/>
+      <w:r>
+        <w:t>save</w:t>
+      </w:r>
+      <w:proofErr w:type="spellEnd"/>
+      <w:r>
+        <w:t>’ et ‘</w:t>
+      </w:r>
+      <w:proofErr w:type="spellStart"/>
+      <w:r>
+        <w:t>load</w:t>
+      </w:r>
+      <w:proofErr w:type="spellEnd"/>
+      <w:r>
+        <w:t>’</w:t>
       </w:r>
     </w:p>
     <w:p>
@@ -10604,7 +11545,15 @@
       </w:pPr>
       <w:bookmarkStart w:id="41" w:name="_Toc430965393"/>
       <w:r>
-        <w:t>Exercice 5 - facultatif: Base de données</w:t>
+        <w:t xml:space="preserve">Exercice 5 - </w:t>
+      </w:r>
+      <w:proofErr w:type="gramStart"/>
+      <w:r>
+        <w:t>facultatif:</w:t>
+      </w:r>
+      <w:proofErr w:type="gramEnd"/>
+      <w:r>
+        <w:t xml:space="preserve"> Base de données</w:t>
       </w:r>
       <w:bookmarkEnd w:id="41"/>
       <w:r>
@@ -10860,6 +11809,7 @@
       <w:r>
         <w:t xml:space="preserve">En utilisant le code implémenté dans le TD/TP 4 (exercice 3) écrire une </w:t>
       </w:r>
+      <w:proofErr w:type="spellStart"/>
       <w:r>
         <w:rPr>
           <w:b/>
@@ -10867,6 +11817,7 @@
         </w:rPr>
         <w:t>ShutdownHook</w:t>
       </w:r>
+      <w:proofErr w:type="spellEnd"/>
       <w:r>
         <w:t xml:space="preserve"> pour faire un système de reprise sur erreur en cas de crash</w:t>
       </w:r>
@@ -10941,6 +11892,7 @@
       <w:r>
         <w:t>Créer une ‘</w:t>
       </w:r>
+      <w:proofErr w:type="spellStart"/>
       <w:r>
         <w:rPr>
           <w:b/>
@@ -10948,6 +11900,7 @@
         </w:rPr>
         <w:t>DialogBox</w:t>
       </w:r>
+      <w:proofErr w:type="spellEnd"/>
       <w:r>
         <w:t xml:space="preserve">’ </w:t>
       </w:r>
@@ -10966,6 +11919,7 @@
       <w:r>
         <w:t xml:space="preserve"> l’</w:t>
       </w:r>
+      <w:proofErr w:type="spellStart"/>
       <w:r>
         <w:rPr>
           <w:b/>
@@ -10973,12 +11927,14 @@
         </w:rPr>
         <w:t>autosave</w:t>
       </w:r>
+      <w:proofErr w:type="spellEnd"/>
       <w:r>
         <w:t xml:space="preserve"> </w:t>
       </w:r>
       <w:r>
         <w:t>(est-ce que l’</w:t>
       </w:r>
+      <w:proofErr w:type="spellStart"/>
       <w:r>
         <w:rPr>
           <w:b/>
@@ -10986,6 +11942,7 @@
         </w:rPr>
         <w:t>autosave</w:t>
       </w:r>
+      <w:proofErr w:type="spellEnd"/>
       <w:r>
         <w:t xml:space="preserve"> est activé ? à quelle fréquence ?).</w:t>
       </w:r>
@@ -11004,6 +11961,7 @@
       <w:r>
         <w:t>Cette ‘</w:t>
       </w:r>
+      <w:proofErr w:type="spellStart"/>
       <w:r>
         <w:rPr>
           <w:b/>
@@ -11011,15 +11969,25 @@
         </w:rPr>
         <w:t>DialogBox</w:t>
       </w:r>
+      <w:proofErr w:type="spellEnd"/>
       <w:r>
         <w:t>’ devra être accessible depuis le menu (</w:t>
       </w:r>
+      <w:proofErr w:type="spellStart"/>
       <w:r>
         <w:rPr>
           <w:b/>
           <w:i/>
         </w:rPr>
-        <w:t>edit-&gt;settings</w:t>
+        <w:t>edit</w:t>
+      </w:r>
+      <w:proofErr w:type="spellEnd"/>
+      <w:r>
+        <w:rPr>
+          <w:b/>
+          <w:i/>
+        </w:rPr>
+        <w:t>-&gt;settings</w:t>
       </w:r>
       <w:r>
         <w:t>)</w:t>
@@ -11233,6 +12201,7 @@
       <w:r>
         <w:t xml:space="preserve"> et ‘</w:t>
       </w:r>
+      <w:proofErr w:type="spellStart"/>
       <w:r>
         <w:rPr>
           <w:b/>
@@ -11240,6 +12209,7 @@
         </w:rPr>
         <w:t>private</w:t>
       </w:r>
+      <w:proofErr w:type="spellEnd"/>
       <w:r>
         <w:t>’</w:t>
       </w:r>
@@ -11281,6 +12251,7 @@
       <w:r>
         <w:t xml:space="preserve">Créer une </w:t>
       </w:r>
+      <w:proofErr w:type="spellStart"/>
       <w:r>
         <w:rPr>
           <w:i/>
@@ -11291,7 +12262,14 @@
         <w:rPr>
           <w:i/>
         </w:rPr>
-        <w:t xml:space="preserve">houtbox </w:t>
+        <w:t>houtbox</w:t>
+      </w:r>
+      <w:proofErr w:type="spellEnd"/>
+      <w:r>
+        <w:rPr>
+          <w:i/>
+        </w:rPr>
+        <w:t xml:space="preserve"> </w:t>
       </w:r>
       <w:r>
         <w:t xml:space="preserve">avec une </w:t>
@@ -11321,15 +12299,29 @@
       <w:r>
         <w:t xml:space="preserve">Cette </w:t>
       </w:r>
+      <w:proofErr w:type="spellStart"/>
+      <w:proofErr w:type="gramStart"/>
       <w:r>
         <w:rPr>
           <w:b/>
           <w:i/>
         </w:rPr>
-        <w:t xml:space="preserve">shoutbox </w:t>
-      </w:r>
-      <w:r>
-        <w:t xml:space="preserve"> devra se connecter au server pour afficher les </w:t>
+        <w:t>shoutbox</w:t>
+      </w:r>
+      <w:proofErr w:type="spellEnd"/>
+      <w:r>
+        <w:rPr>
+          <w:b/>
+          <w:i/>
+        </w:rPr>
+        <w:t xml:space="preserve"> </w:t>
+      </w:r>
+      <w:r>
+        <w:t xml:space="preserve"> devra</w:t>
+      </w:r>
+      <w:proofErr w:type="gramEnd"/>
+      <w:r>
+        <w:t xml:space="preserve"> se connecter au server pour afficher les </w:t>
       </w:r>
       <w:r>
         <w:t>commentaires ‘public’ uniquement</w:t>
@@ -11363,6 +12355,7 @@
       </w:r>
     </w:p>
     <w:p>
+      <w:proofErr w:type="spellStart"/>
       <w:r>
         <w:rPr>
           <w:b/>
@@ -11370,6 +12363,7 @@
         </w:rPr>
         <w:t>Shoutbox</w:t>
       </w:r>
+      <w:proofErr w:type="spellEnd"/>
       <w:r>
         <w:t xml:space="preserve"> : </w:t>
       </w:r>
@@ -11642,7 +12636,7 @@
                                     <w:noProof/>
                                     <w:color w:val="FFFFFF" w:themeColor="background1"/>
                                   </w:rPr>
-                                  <w:t>9</w:t>
+                                  <w:t>10</w:t>
                                 </w:r>
                                 <w:r>
                                   <w:rPr>
@@ -11667,14 +12661,14 @@
             </mc:Choice>
             <mc:Fallback>
               <w:pict>
-                <v:group id="Groupe 3" o:spid="_x0000_s1029" style="width:43.2pt;height:18.7pt;mso-position-horizontal-relative:char;mso-position-vertical-relative:line" coordorigin="614,660" coordsize="864,374" o:gfxdata="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">
-                  <v:roundrect id="AutoShape 42" o:spid="_x0000_s1030" style="position:absolute;left:859;top:415;width:374;height:864;rotation:-90;visibility:visible;mso-wrap-style:square;v-text-anchor:top" arcsize="10923f" o:gfxdata="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" strokecolor="#e4be84"/>
-                  <v:roundrect id="AutoShape 43" o:spid="_x0000_s1031" style="position:absolute;left:898;top:451;width:296;height:792;rotation:-90;visibility:visible;mso-wrap-style:square;v-text-anchor:top" arcsize="10923f" o:gfxdata="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" fillcolor="#e4be84" strokecolor="#e4be84"/>
-                  <v:shapetype id="_x0000_t202" coordsize="21600,21600" o:spt="202" path="m,l,21600r21600,l21600,xe">
+                <v:group w14:anchorId="545EA19D" id="Groupe_x0020_3" o:spid="_x0000_s1029" style="width:43.2pt;height:18.7pt;mso-position-horizontal-relative:char;mso-position-vertical-relative:line" coordorigin="614,660" coordsize="864,374" o:gfxdata="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">
+                  <v:roundrect id="AutoShape_x0020_42" o:spid="_x0000_s1030" style="position:absolute;left:859;top:415;width:374;height:864;rotation:-90;visibility:visible;mso-wrap-style:square;v-text-anchor:top" arcsize="10923f" o:gfxdata="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" strokecolor="#e4be84"/>
+                  <v:roundrect id="AutoShape_x0020_43" o:spid="_x0000_s1031" style="position:absolute;left:898;top:451;width:296;height:792;rotation:-90;visibility:visible;mso-wrap-style:square;v-text-anchor:top" arcsize="10923f" o:gfxdata="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" fillcolor="#e4be84" strokecolor="#e4be84"/>
+                  <v:shapetype id="_x0000_t202" coordsize="21600,21600" o:spt="202" path="m0,0l0,21600,21600,21600,21600,0xe">
                     <v:stroke joinstyle="miter"/>
                     <v:path gradientshapeok="t" o:connecttype="rect"/>
                   </v:shapetype>
-                  <v:shape id="Text Box 44" o:spid="_x0000_s1032" type="#_x0000_t202" style="position:absolute;left:732;top:716;width:659;height:288;visibility:visible;mso-wrap-style:square;v-text-anchor:top" o:gfxdata="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" filled="f" stroked="f">
+                  <v:shape id="Text_x0020_Box_x0020_44" o:spid="_x0000_s1032" type="#_x0000_t202" style="position:absolute;left:732;top:716;width:659;height:288;visibility:visible;mso-wrap-style:square;v-text-anchor:top" o:gfxdata="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" filled="f" stroked="f">
                     <v:textbox inset="0,0,0,0">
                       <w:txbxContent>
                         <w:p>
@@ -16610,6 +17604,18 @@
       <w:b/>
       <w:bCs/>
       <w:smallCaps/>
+    </w:rPr>
+  </w:style>
+  <w:style w:type="character" w:styleId="Lienhypertextevisit">
+    <w:name w:val="FollowedHyperlink"/>
+    <w:basedOn w:val="Policepardfaut"/>
+    <w:uiPriority w:val="99"/>
+    <w:semiHidden/>
+    <w:unhideWhenUsed/>
+    <w:rsid w:val="002B2499"/>
+    <w:rPr>
+      <w:color w:val="F4B69B" w:themeColor="followedHyperlink"/>
+      <w:u w:val="single"/>
     </w:rPr>
   </w:style>
 </w:styles>
@@ -19282,111 +20288,111 @@
     </dgm:pt>
   </dgm:ptLst>
   <dgm:cxnLst>
-    <dgm:cxn modelId="{175D2E80-6955-AC43-85FA-EC56DF4DBEF1}" type="presOf" srcId="{DD6977A0-3802-4240-88A2-691E7C2C48A6}" destId="{968AF4BE-4974-4BD5-85C7-35A0B47C6F8A}" srcOrd="0" destOrd="0" presId="urn:microsoft.com/office/officeart/2005/8/layout/hierarchy2"/>
+    <dgm:cxn modelId="{B847AC5C-0A94-DC40-9D04-7BDE89553663}" type="presOf" srcId="{99F72719-26C5-43AC-9154-CEFFF5CEB37E}" destId="{A8464F86-5444-4B1D-8904-D5D84FB93A63}" srcOrd="0" destOrd="0" presId="urn:microsoft.com/office/officeart/2005/8/layout/hierarchy2"/>
     <dgm:cxn modelId="{49E69296-6243-4B23-BB27-A3D4BEF5529C}" srcId="{4D72C498-B5D7-4A5E-9949-13D4BDD70C79}" destId="{CFFF95AD-6A3E-4156-870B-74376FA448BF}" srcOrd="1" destOrd="0" parTransId="{139FBCB0-87C1-4D19-9898-BB48C99D5614}" sibTransId="{2D803B32-337B-4EAC-B215-13958E412DA9}"/>
-    <dgm:cxn modelId="{08993D52-F932-E149-B85F-790F642C2378}" type="presOf" srcId="{1489036D-A9DA-40B5-957F-936B4A348264}" destId="{D2E89353-C1DC-4D8C-81F7-770019C69DEF}" srcOrd="1" destOrd="0" presId="urn:microsoft.com/office/officeart/2005/8/layout/hierarchy2"/>
-    <dgm:cxn modelId="{23167449-32D5-C142-A1EC-2BC5D80F6F18}" type="presOf" srcId="{B13E7694-BD7E-4ACD-8A25-288621413B33}" destId="{2FF43323-1B88-4D6E-A12C-28C1BD2304F7}" srcOrd="1" destOrd="0" presId="urn:microsoft.com/office/officeart/2005/8/layout/hierarchy2"/>
-    <dgm:cxn modelId="{D9DF6224-467F-6940-85E6-9430289B594A}" type="presOf" srcId="{CFFF95AD-6A3E-4156-870B-74376FA448BF}" destId="{DE27DD97-4305-47FC-AFB0-35E1E791B27F}" srcOrd="0" destOrd="0" presId="urn:microsoft.com/office/officeart/2005/8/layout/hierarchy2"/>
-    <dgm:cxn modelId="{11B2CCC2-E2F8-A64A-A8BB-B6BC9B71CDA5}" type="presOf" srcId="{1489036D-A9DA-40B5-957F-936B4A348264}" destId="{EBFADA6F-FD50-43FB-87CB-15B1D9AA94CD}" srcOrd="0" destOrd="0" presId="urn:microsoft.com/office/officeart/2005/8/layout/hierarchy2"/>
+    <dgm:cxn modelId="{772FEE48-6DE7-2E4C-B5EE-0E357195B292}" type="presOf" srcId="{B13E7694-BD7E-4ACD-8A25-288621413B33}" destId="{2FF43323-1B88-4D6E-A12C-28C1BD2304F7}" srcOrd="1" destOrd="0" presId="urn:microsoft.com/office/officeart/2005/8/layout/hierarchy2"/>
+    <dgm:cxn modelId="{BF55DB0E-2DEE-0D44-838F-C14FE9A4E797}" type="presOf" srcId="{597EB83F-9AF9-4A72-80A3-732912F27C6D}" destId="{1FDB852C-60D2-4512-8688-DBBE489C7C32}" srcOrd="1" destOrd="0" presId="urn:microsoft.com/office/officeart/2005/8/layout/hierarchy2"/>
     <dgm:cxn modelId="{502FB9F7-55F9-4593-B1F2-FBE723CFF641}" srcId="{90721A67-6AD1-4A80-A90E-9D77E7AD4E6D}" destId="{AD7B3DA5-2EE7-42E6-A405-E9204AD083F8}" srcOrd="0" destOrd="0" parTransId="{0B7CF66D-0A27-42E3-AC6D-2DB726B0F1E6}" sibTransId="{4BBF8FF6-E72D-4A5B-A1FE-6EAB41BA4F5C}"/>
+    <dgm:cxn modelId="{E6A66C98-2DBE-704B-A282-115F1F8993A0}" type="presOf" srcId="{65626F29-AB7F-4A3E-92D9-6AFC55134C2D}" destId="{76D26D6D-EDAF-4C52-8B4D-841B0D968087}" srcOrd="0" destOrd="0" presId="urn:microsoft.com/office/officeart/2005/8/layout/hierarchy2"/>
+    <dgm:cxn modelId="{0F772F0A-5413-6442-8ADC-CE171277A184}" type="presOf" srcId="{913E8ED9-5793-4239-BAD8-A00A3159E04D}" destId="{A21B35AB-A6E7-40B0-A48C-F2137E09EDE9}" srcOrd="0" destOrd="0" presId="urn:microsoft.com/office/officeart/2005/8/layout/hierarchy2"/>
     <dgm:cxn modelId="{7176B68D-8377-4602-BE4C-B7D75F5D41A5}" srcId="{4D72C498-B5D7-4A5E-9949-13D4BDD70C79}" destId="{24E98E51-90AC-468F-867A-C952D6FD5668}" srcOrd="2" destOrd="0" parTransId="{559D18E3-752D-4EE1-9939-C38FEFFAE5A4}" sibTransId="{5A87DC0A-A2A4-49BC-8D66-8E04CC32771A}"/>
+    <dgm:cxn modelId="{9EA78448-670E-2240-BEC3-8CF3E7B8CB3E}" type="presOf" srcId="{559D18E3-752D-4EE1-9939-C38FEFFAE5A4}" destId="{E36A5456-E43A-492B-ABAE-06F81987E8E0}" srcOrd="1" destOrd="0" presId="urn:microsoft.com/office/officeart/2005/8/layout/hierarchy2"/>
+    <dgm:cxn modelId="{3157D7D8-33FA-C54B-9330-5EC1446D7411}" type="presOf" srcId="{90721A67-6AD1-4A80-A90E-9D77E7AD4E6D}" destId="{2D8842D7-E959-42FA-BA94-C6E6A8D46F08}" srcOrd="0" destOrd="0" presId="urn:microsoft.com/office/officeart/2005/8/layout/hierarchy2"/>
     <dgm:cxn modelId="{6E9F04CF-538C-49AC-B727-EE48AD00E24E}" srcId="{90721A67-6AD1-4A80-A90E-9D77E7AD4E6D}" destId="{6EAA9C23-3A78-4C27-AAC9-504C071FA2D8}" srcOrd="1" destOrd="0" parTransId="{99F72719-26C5-43AC-9154-CEFFF5CEB37E}" sibTransId="{9DE824F4-9157-4786-AD52-3E163FA3C3B4}"/>
-    <dgm:cxn modelId="{B6059A04-F791-924C-87E5-8A9BEFD523FD}" type="presOf" srcId="{559D18E3-752D-4EE1-9939-C38FEFFAE5A4}" destId="{E36A5456-E43A-492B-ABAE-06F81987E8E0}" srcOrd="1" destOrd="0" presId="urn:microsoft.com/office/officeart/2005/8/layout/hierarchy2"/>
-    <dgm:cxn modelId="{606804F8-5AB0-D341-8716-47E64096D046}" type="presOf" srcId="{99F72719-26C5-43AC-9154-CEFFF5CEB37E}" destId="{A8464F86-5444-4B1D-8904-D5D84FB93A63}" srcOrd="0" destOrd="0" presId="urn:microsoft.com/office/officeart/2005/8/layout/hierarchy2"/>
-    <dgm:cxn modelId="{E0A32620-42E2-294A-8BAC-492E728E3072}" type="presOf" srcId="{9E6B55FE-E53C-49DC-B515-C2397BEC2CAB}" destId="{288590B9-AA3F-44E1-86EF-EEFFCBA51BD5}" srcOrd="0" destOrd="0" presId="urn:microsoft.com/office/officeart/2005/8/layout/hierarchy2"/>
-    <dgm:cxn modelId="{E838A362-4977-CB49-8CD5-40DD31880D52}" type="presOf" srcId="{F1D4A2FF-1ED4-48C6-8293-904F41872AF1}" destId="{215E04C8-8ADC-4870-8072-6C6871A934E8}" srcOrd="0" destOrd="0" presId="urn:microsoft.com/office/officeart/2005/8/layout/hierarchy2"/>
-    <dgm:cxn modelId="{2BA52018-4A27-B440-A9C8-C6361BF6F354}" type="presOf" srcId="{559B25C1-457C-4CA8-A035-1849D9779D21}" destId="{858F7110-3310-4783-BBA8-7EC1E711C660}" srcOrd="0" destOrd="0" presId="urn:microsoft.com/office/officeart/2005/8/layout/hierarchy2"/>
-    <dgm:cxn modelId="{B87212E4-ABA0-734F-BB93-20943C6203F7}" type="presOf" srcId="{90721A67-6AD1-4A80-A90E-9D77E7AD4E6D}" destId="{2D8842D7-E959-42FA-BA94-C6E6A8D46F08}" srcOrd="0" destOrd="0" presId="urn:microsoft.com/office/officeart/2005/8/layout/hierarchy2"/>
-    <dgm:cxn modelId="{82D108D2-C42D-E747-8E7F-0F96D6B37486}" type="presOf" srcId="{DD6977A0-3802-4240-88A2-691E7C2C48A6}" destId="{6F424515-AE64-4689-98CF-DEE19DC54531}" srcOrd="1" destOrd="0" presId="urn:microsoft.com/office/officeart/2005/8/layout/hierarchy2"/>
+    <dgm:cxn modelId="{E1FD25C2-2E76-1346-9BB9-F2B10E6E1156}" type="presOf" srcId="{16244E34-B2A7-4CB0-B85E-995BCA75C3E6}" destId="{D91136A0-BBA5-4033-85D4-E551E48A4097}" srcOrd="0" destOrd="0" presId="urn:microsoft.com/office/officeart/2005/8/layout/hierarchy2"/>
+    <dgm:cxn modelId="{6D69BFE2-BBE8-AE4E-8DA9-2C1166095F9F}" type="presOf" srcId="{559D18E3-752D-4EE1-9939-C38FEFFAE5A4}" destId="{9EFBE792-9572-41CC-B394-D06BBCFDDEA7}" srcOrd="0" destOrd="0" presId="urn:microsoft.com/office/officeart/2005/8/layout/hierarchy2"/>
+    <dgm:cxn modelId="{E6CE9DE9-99AE-E34F-B59C-E5C24DBDC589}" type="presOf" srcId="{3FE4910D-602C-4A72-BB9E-A3BE3A3A0E78}" destId="{F14A685D-1E0D-4B4F-8491-096DFB19D677}" srcOrd="1" destOrd="0" presId="urn:microsoft.com/office/officeart/2005/8/layout/hierarchy2"/>
+    <dgm:cxn modelId="{7F9F5127-E536-E44A-8D62-B2719EAB69CA}" type="presOf" srcId="{F1D4A2FF-1ED4-48C6-8293-904F41872AF1}" destId="{881DB251-9FB1-4300-9BCC-5ED061EBD6BA}" srcOrd="1" destOrd="0" presId="urn:microsoft.com/office/officeart/2005/8/layout/hierarchy2"/>
+    <dgm:cxn modelId="{0AF7FE4D-177E-8742-999C-A7D62B345600}" type="presOf" srcId="{4D72C498-B5D7-4A5E-9949-13D4BDD70C79}" destId="{3F3231AA-D37A-47E2-AA64-F3C7B7B2954D}" srcOrd="0" destOrd="0" presId="urn:microsoft.com/office/officeart/2005/8/layout/hierarchy2"/>
+    <dgm:cxn modelId="{68EB7A73-05D9-8246-8C9B-AE7655F11E0B}" type="presOf" srcId="{F1D4A2FF-1ED4-48C6-8293-904F41872AF1}" destId="{215E04C8-8ADC-4870-8072-6C6871A934E8}" srcOrd="0" destOrd="0" presId="urn:microsoft.com/office/officeart/2005/8/layout/hierarchy2"/>
+    <dgm:cxn modelId="{45311FC1-A3F5-F644-9FE4-FC72E80FC08D}" type="presOf" srcId="{9E6B55FE-E53C-49DC-B515-C2397BEC2CAB}" destId="{288590B9-AA3F-44E1-86EF-EEFFCBA51BD5}" srcOrd="0" destOrd="0" presId="urn:microsoft.com/office/officeart/2005/8/layout/hierarchy2"/>
+    <dgm:cxn modelId="{BA21FDDB-D251-CE41-8273-2F1853005C55}" type="presOf" srcId="{C72AA88C-4AEE-412B-ABBF-33D17A0AD941}" destId="{8E5DD861-D493-4A0A-B81E-EB2108ED9BB3}" srcOrd="0" destOrd="0" presId="urn:microsoft.com/office/officeart/2005/8/layout/hierarchy2"/>
+    <dgm:cxn modelId="{10F061F4-4F1F-6249-92DC-9F83ADBDDA81}" type="presOf" srcId="{139FBCB0-87C1-4D19-9898-BB48C99D5614}" destId="{2D4C1DD3-7A1B-4669-AB42-72A65ACFF1A8}" srcOrd="1" destOrd="0" presId="urn:microsoft.com/office/officeart/2005/8/layout/hierarchy2"/>
+    <dgm:cxn modelId="{024F6707-0B77-4245-93B1-E56E20EB29F4}" type="presOf" srcId="{FDC9356B-5836-435E-BB19-C94DC8F3D3EF}" destId="{D63F150D-0E96-4C27-A427-95C317656D1D}" srcOrd="0" destOrd="0" presId="urn:microsoft.com/office/officeart/2005/8/layout/hierarchy2"/>
+    <dgm:cxn modelId="{1EA17CD8-4B28-084D-920D-726C751BAD00}" type="presOf" srcId="{DD6977A0-3802-4240-88A2-691E7C2C48A6}" destId="{6F424515-AE64-4689-98CF-DEE19DC54531}" srcOrd="1" destOrd="0" presId="urn:microsoft.com/office/officeart/2005/8/layout/hierarchy2"/>
+    <dgm:cxn modelId="{7CE4FE40-3547-9E42-BEA1-791484BFDC44}" type="presOf" srcId="{1489036D-A9DA-40B5-957F-936B4A348264}" destId="{EBFADA6F-FD50-43FB-87CB-15B1D9AA94CD}" srcOrd="0" destOrd="0" presId="urn:microsoft.com/office/officeart/2005/8/layout/hierarchy2"/>
     <dgm:cxn modelId="{9F4D2FFF-97B0-4BDE-B2FE-9300A204E5EE}" srcId="{65626F29-AB7F-4A3E-92D9-6AFC55134C2D}" destId="{90721A67-6AD1-4A80-A90E-9D77E7AD4E6D}" srcOrd="0" destOrd="0" parTransId="{FD12DCE2-E0B7-4C60-87FD-DBDC9530217F}" sibTransId="{898BA68B-F5FB-436F-B345-A5FAFB505382}"/>
-    <dgm:cxn modelId="{A0BC7B9D-2D0E-624A-952C-B458A6A04083}" type="presOf" srcId="{597EB83F-9AF9-4A72-80A3-732912F27C6D}" destId="{D955C53B-B716-4B38-9366-F9DF3D076BCB}" srcOrd="0" destOrd="0" presId="urn:microsoft.com/office/officeart/2005/8/layout/hierarchy2"/>
-    <dgm:cxn modelId="{AB6000E3-7AF3-B841-9779-1BB6DCA29EB4}" type="presOf" srcId="{C72AA88C-4AEE-412B-ABBF-33D17A0AD941}" destId="{C0DFBE07-132A-42A3-A5E2-F594000B2340}" srcOrd="1" destOrd="0" presId="urn:microsoft.com/office/officeart/2005/8/layout/hierarchy2"/>
-    <dgm:cxn modelId="{7707488D-AC08-794A-AC7C-7E41C76869EB}" type="presOf" srcId="{139FBCB0-87C1-4D19-9898-BB48C99D5614}" destId="{AEBC5B76-A737-49A2-B533-66F2022C87AD}" srcOrd="0" destOrd="0" presId="urn:microsoft.com/office/officeart/2005/8/layout/hierarchy2"/>
-    <dgm:cxn modelId="{6E58F512-9BAA-F843-BC95-D29AC075A911}" type="presOf" srcId="{597EB83F-9AF9-4A72-80A3-732912F27C6D}" destId="{1FDB852C-60D2-4512-8688-DBBE489C7C32}" srcOrd="1" destOrd="0" presId="urn:microsoft.com/office/officeart/2005/8/layout/hierarchy2"/>
+    <dgm:cxn modelId="{FEABDDC9-1226-D644-81F5-C720F8B21863}" type="presOf" srcId="{B13E7694-BD7E-4ACD-8A25-288621413B33}" destId="{D36435EE-5DD9-4CB1-80E2-64E88C5269A2}" srcOrd="0" destOrd="0" presId="urn:microsoft.com/office/officeart/2005/8/layout/hierarchy2"/>
+    <dgm:cxn modelId="{9FB5CB8D-0E86-9E40-9BA3-55918EB26358}" type="presOf" srcId="{24E98E51-90AC-468F-867A-C952D6FD5668}" destId="{37C38F7E-4D19-426C-A64E-1CBDFC363BB7}" srcOrd="0" destOrd="0" presId="urn:microsoft.com/office/officeart/2005/8/layout/hierarchy2"/>
+    <dgm:cxn modelId="{D14EA5B5-25D2-7E43-932E-ABB5484F076F}" type="presOf" srcId="{3FE4910D-602C-4A72-BB9E-A3BE3A3A0E78}" destId="{C26101A3-172C-4AFD-8AA5-00EF71442597}" srcOrd="0" destOrd="0" presId="urn:microsoft.com/office/officeart/2005/8/layout/hierarchy2"/>
     <dgm:cxn modelId="{64F301FB-A593-41C9-BDB6-F0EFA7C82324}" srcId="{6EAA9C23-3A78-4C27-AAC9-504C071FA2D8}" destId="{16244E34-B2A7-4CB0-B85E-995BCA75C3E6}" srcOrd="1" destOrd="0" parTransId="{B13E7694-BD7E-4ACD-8A25-288621413B33}" sibTransId="{A0EBF300-51DB-4610-8BD4-DE84A2AC4F9A}"/>
-    <dgm:cxn modelId="{5D1356C0-FA09-A742-87DE-C3F4DE7FC40F}" type="presOf" srcId="{3FE4910D-602C-4A72-BB9E-A3BE3A3A0E78}" destId="{F14A685D-1E0D-4B4F-8491-096DFB19D677}" srcOrd="1" destOrd="0" presId="urn:microsoft.com/office/officeart/2005/8/layout/hierarchy2"/>
+    <dgm:cxn modelId="{0A0E1B77-D97C-7246-91C3-BA710FB1776A}" type="presOf" srcId="{CFFF95AD-6A3E-4156-870B-74376FA448BF}" destId="{DE27DD97-4305-47FC-AFB0-35E1E791B27F}" srcOrd="0" destOrd="0" presId="urn:microsoft.com/office/officeart/2005/8/layout/hierarchy2"/>
+    <dgm:cxn modelId="{9D8DAB51-E512-C34C-AFFA-023A335FFBC7}" type="presOf" srcId="{C72AA88C-4AEE-412B-ABBF-33D17A0AD941}" destId="{C0DFBE07-132A-42A3-A5E2-F594000B2340}" srcOrd="1" destOrd="0" presId="urn:microsoft.com/office/officeart/2005/8/layout/hierarchy2"/>
+    <dgm:cxn modelId="{3F184738-5DE9-3B4C-9810-81C9EB1ABBA0}" type="presOf" srcId="{0B7CF66D-0A27-42E3-AC6D-2DB726B0F1E6}" destId="{F84282DA-A190-4AE4-80A2-887CA41C8DE9}" srcOrd="0" destOrd="0" presId="urn:microsoft.com/office/officeart/2005/8/layout/hierarchy2"/>
     <dgm:cxn modelId="{D05732E0-8016-4300-94E0-4C5846D8338F}" srcId="{6EAA9C23-3A78-4C27-AAC9-504C071FA2D8}" destId="{495223E1-057C-40FA-B321-DB15D7B7BF1E}" srcOrd="3" destOrd="0" parTransId="{597EB83F-9AF9-4A72-80A3-732912F27C6D}" sibTransId="{3E875B8A-F119-494A-907D-67F8BC091872}"/>
-    <dgm:cxn modelId="{C8DF5547-793B-1E41-83C0-1BF969190DE1}" type="presOf" srcId="{3FE4910D-602C-4A72-BB9E-A3BE3A3A0E78}" destId="{C26101A3-172C-4AFD-8AA5-00EF71442597}" srcOrd="0" destOrd="0" presId="urn:microsoft.com/office/officeart/2005/8/layout/hierarchy2"/>
-    <dgm:cxn modelId="{41993BBD-4937-0340-9572-4AA775EE0201}" type="presOf" srcId="{4D72C498-B5D7-4A5E-9949-13D4BDD70C79}" destId="{3F3231AA-D37A-47E2-AA64-F3C7B7B2954D}" srcOrd="0" destOrd="0" presId="urn:microsoft.com/office/officeart/2005/8/layout/hierarchy2"/>
-    <dgm:cxn modelId="{EF01F332-AD69-1A4B-B9C6-8B17D93792DF}" type="presOf" srcId="{24E98E51-90AC-468F-867A-C952D6FD5668}" destId="{37C38F7E-4D19-426C-A64E-1CBDFC363BB7}" srcOrd="0" destOrd="0" presId="urn:microsoft.com/office/officeart/2005/8/layout/hierarchy2"/>
     <dgm:cxn modelId="{967F65B6-C47B-4EC0-ADE6-CAFBBE1F0516}" srcId="{CFFF95AD-6A3E-4156-870B-74376FA448BF}" destId="{559B25C1-457C-4CA8-A035-1849D9779D21}" srcOrd="0" destOrd="0" parTransId="{1489036D-A9DA-40B5-957F-936B4A348264}" sibTransId="{CA40A06D-5492-4390-8F79-91529B97C7E3}"/>
     <dgm:cxn modelId="{D89F6048-F1B4-4787-B926-B49F52CB6F9B}" srcId="{AD7B3DA5-2EE7-42E6-A405-E9204AD083F8}" destId="{4D72C498-B5D7-4A5E-9949-13D4BDD70C79}" srcOrd="0" destOrd="0" parTransId="{3FE4910D-602C-4A72-BB9E-A3BE3A3A0E78}" sibTransId="{A5576FB7-9241-49DD-B403-195A5C6DB3B2}"/>
     <dgm:cxn modelId="{10820E9B-F692-4BF5-B197-3DDE2495C1CB}" srcId="{6EAA9C23-3A78-4C27-AAC9-504C071FA2D8}" destId="{913E8ED9-5793-4239-BAD8-A00A3159E04D}" srcOrd="0" destOrd="0" parTransId="{C72AA88C-4AEE-412B-ABBF-33D17A0AD941}" sibTransId="{E09A0026-5DBE-4A74-ADE4-A8C0FD11704F}"/>
-    <dgm:cxn modelId="{2301042D-BBCC-014E-8591-6CD38B5B07AD}" type="presOf" srcId="{913E8ED9-5793-4239-BAD8-A00A3159E04D}" destId="{A21B35AB-A6E7-40B0-A48C-F2137E09EDE9}" srcOrd="0" destOrd="0" presId="urn:microsoft.com/office/officeart/2005/8/layout/hierarchy2"/>
-    <dgm:cxn modelId="{BC645DC7-29AD-CA48-AB90-226DEFFBA3A7}" type="presOf" srcId="{495223E1-057C-40FA-B321-DB15D7B7BF1E}" destId="{98EDA116-065D-473B-983B-F7A1A4E0692D}" srcOrd="0" destOrd="0" presId="urn:microsoft.com/office/officeart/2005/8/layout/hierarchy2"/>
-    <dgm:cxn modelId="{22BF81C0-328E-A64F-93ED-B185852D4618}" type="presOf" srcId="{F1D4A2FF-1ED4-48C6-8293-904F41872AF1}" destId="{881DB251-9FB1-4300-9BCC-5ED061EBD6BA}" srcOrd="1" destOrd="0" presId="urn:microsoft.com/office/officeart/2005/8/layout/hierarchy2"/>
-    <dgm:cxn modelId="{14D7AF44-A410-434F-B804-0D1D714933FF}" type="presOf" srcId="{0B7CF66D-0A27-42E3-AC6D-2DB726B0F1E6}" destId="{C296F982-F6F0-4728-ADF2-DC91F37071EA}" srcOrd="1" destOrd="0" presId="urn:microsoft.com/office/officeart/2005/8/layout/hierarchy2"/>
+    <dgm:cxn modelId="{2E8243DC-BE5C-8444-AB1D-718991262B71}" type="presOf" srcId="{559B25C1-457C-4CA8-A035-1849D9779D21}" destId="{858F7110-3310-4783-BBA8-7EC1E711C660}" srcOrd="0" destOrd="0" presId="urn:microsoft.com/office/officeart/2005/8/layout/hierarchy2"/>
+    <dgm:cxn modelId="{58506E80-0BE9-FB4A-95B9-E3D6981C81A2}" type="presOf" srcId="{495223E1-057C-40FA-B321-DB15D7B7BF1E}" destId="{98EDA116-065D-473B-983B-F7A1A4E0692D}" srcOrd="0" destOrd="0" presId="urn:microsoft.com/office/officeart/2005/8/layout/hierarchy2"/>
     <dgm:cxn modelId="{5D66E035-8128-4BBA-84F0-1D671D2DE898}" srcId="{6EAA9C23-3A78-4C27-AAC9-504C071FA2D8}" destId="{9E6B55FE-E53C-49DC-B515-C2397BEC2CAB}" srcOrd="2" destOrd="0" parTransId="{F1D4A2FF-1ED4-48C6-8293-904F41872AF1}" sibTransId="{9DCC26EF-3D9C-4F2C-A2B6-405DE1FD371A}"/>
-    <dgm:cxn modelId="{0119868B-769C-6946-8F2F-DB7CC359A108}" type="presOf" srcId="{559D18E3-752D-4EE1-9939-C38FEFFAE5A4}" destId="{9EFBE792-9572-41CC-B394-D06BBCFDDEA7}" srcOrd="0" destOrd="0" presId="urn:microsoft.com/office/officeart/2005/8/layout/hierarchy2"/>
     <dgm:cxn modelId="{FD18F822-929A-4822-AE96-7ADBA2A3C5CD}" srcId="{4D72C498-B5D7-4A5E-9949-13D4BDD70C79}" destId="{FDC9356B-5836-435E-BB19-C94DC8F3D3EF}" srcOrd="0" destOrd="0" parTransId="{DD6977A0-3802-4240-88A2-691E7C2C48A6}" sibTransId="{20A4AF65-9EE3-422E-A635-F5D68A4A881B}"/>
-    <dgm:cxn modelId="{2820329C-F869-0949-BCCE-3D14A436AF53}" type="presOf" srcId="{C72AA88C-4AEE-412B-ABBF-33D17A0AD941}" destId="{8E5DD861-D493-4A0A-B81E-EB2108ED9BB3}" srcOrd="0" destOrd="0" presId="urn:microsoft.com/office/officeart/2005/8/layout/hierarchy2"/>
-    <dgm:cxn modelId="{9AE441DE-0FE1-104C-91A0-AF0C2546289F}" type="presOf" srcId="{65626F29-AB7F-4A3E-92D9-6AFC55134C2D}" destId="{76D26D6D-EDAF-4C52-8B4D-841B0D968087}" srcOrd="0" destOrd="0" presId="urn:microsoft.com/office/officeart/2005/8/layout/hierarchy2"/>
-    <dgm:cxn modelId="{897A7D79-4DAC-CB4B-AFB1-C8FF8EA7D3B8}" type="presOf" srcId="{B13E7694-BD7E-4ACD-8A25-288621413B33}" destId="{D36435EE-5DD9-4CB1-80E2-64E88C5269A2}" srcOrd="0" destOrd="0" presId="urn:microsoft.com/office/officeart/2005/8/layout/hierarchy2"/>
-    <dgm:cxn modelId="{E0DF32FA-23BB-CD4F-B320-72347C3DB851}" type="presOf" srcId="{AD7B3DA5-2EE7-42E6-A405-E9204AD083F8}" destId="{B96A10A5-DFF5-46F1-944C-3675766C550F}" srcOrd="0" destOrd="0" presId="urn:microsoft.com/office/officeart/2005/8/layout/hierarchy2"/>
-    <dgm:cxn modelId="{1EFD22B5-E0CB-844A-8E0A-F3F2308A26E6}" type="presOf" srcId="{0B7CF66D-0A27-42E3-AC6D-2DB726B0F1E6}" destId="{F84282DA-A190-4AE4-80A2-887CA41C8DE9}" srcOrd="0" destOrd="0" presId="urn:microsoft.com/office/officeart/2005/8/layout/hierarchy2"/>
-    <dgm:cxn modelId="{C28E1AB4-8502-DF44-AB34-29DDC81E1507}" type="presOf" srcId="{16244E34-B2A7-4CB0-B85E-995BCA75C3E6}" destId="{D91136A0-BBA5-4033-85D4-E551E48A4097}" srcOrd="0" destOrd="0" presId="urn:microsoft.com/office/officeart/2005/8/layout/hierarchy2"/>
-    <dgm:cxn modelId="{AE7D62B2-6FF4-8843-BCFA-27D3D8F9A6D4}" type="presOf" srcId="{FDC9356B-5836-435E-BB19-C94DC8F3D3EF}" destId="{D63F150D-0E96-4C27-A427-95C317656D1D}" srcOrd="0" destOrd="0" presId="urn:microsoft.com/office/officeart/2005/8/layout/hierarchy2"/>
-    <dgm:cxn modelId="{28628B3B-22FC-A64B-B227-DFFB26B4BC74}" type="presOf" srcId="{99F72719-26C5-43AC-9154-CEFFF5CEB37E}" destId="{ECBF6DD1-22FB-4942-9A69-C2E334F2B933}" srcOrd="1" destOrd="0" presId="urn:microsoft.com/office/officeart/2005/8/layout/hierarchy2"/>
-    <dgm:cxn modelId="{2C8635AF-C624-0547-AD2F-961EE0B0DD24}" type="presOf" srcId="{6EAA9C23-3A78-4C27-AAC9-504C071FA2D8}" destId="{FFF314B7-9492-4462-8B1C-7BC33784FA0A}" srcOrd="0" destOrd="0" presId="urn:microsoft.com/office/officeart/2005/8/layout/hierarchy2"/>
-    <dgm:cxn modelId="{8D708CA1-D9A9-7546-B207-C6475ECA6E1E}" type="presOf" srcId="{139FBCB0-87C1-4D19-9898-BB48C99D5614}" destId="{2D4C1DD3-7A1B-4669-AB42-72A65ACFF1A8}" srcOrd="1" destOrd="0" presId="urn:microsoft.com/office/officeart/2005/8/layout/hierarchy2"/>
-    <dgm:cxn modelId="{810F644D-52B3-734E-84C7-8746207676D3}" type="presParOf" srcId="{76D26D6D-EDAF-4C52-8B4D-841B0D968087}" destId="{F8FABF40-7E53-41D6-A584-A511DC78C1BE}" srcOrd="0" destOrd="0" presId="urn:microsoft.com/office/officeart/2005/8/layout/hierarchy2"/>
-    <dgm:cxn modelId="{2306BDF2-0F15-1248-8F87-4CDC281AF07B}" type="presParOf" srcId="{F8FABF40-7E53-41D6-A584-A511DC78C1BE}" destId="{2D8842D7-E959-42FA-BA94-C6E6A8D46F08}" srcOrd="0" destOrd="0" presId="urn:microsoft.com/office/officeart/2005/8/layout/hierarchy2"/>
-    <dgm:cxn modelId="{58FFD780-72B8-B942-9488-C8F8D3CE697D}" type="presParOf" srcId="{F8FABF40-7E53-41D6-A584-A511DC78C1BE}" destId="{BE75B47B-3650-4F5E-B461-4EF0A961DD5A}" srcOrd="1" destOrd="0" presId="urn:microsoft.com/office/officeart/2005/8/layout/hierarchy2"/>
-    <dgm:cxn modelId="{CDDE9790-C3ED-604B-A2DB-A721AC9B1A3F}" type="presParOf" srcId="{BE75B47B-3650-4F5E-B461-4EF0A961DD5A}" destId="{F84282DA-A190-4AE4-80A2-887CA41C8DE9}" srcOrd="0" destOrd="0" presId="urn:microsoft.com/office/officeart/2005/8/layout/hierarchy2"/>
-    <dgm:cxn modelId="{EE84E037-C07D-3B43-8509-6058D533A7A8}" type="presParOf" srcId="{F84282DA-A190-4AE4-80A2-887CA41C8DE9}" destId="{C296F982-F6F0-4728-ADF2-DC91F37071EA}" srcOrd="0" destOrd="0" presId="urn:microsoft.com/office/officeart/2005/8/layout/hierarchy2"/>
-    <dgm:cxn modelId="{0AD62A33-321D-2946-BF62-1145A7B4A693}" type="presParOf" srcId="{BE75B47B-3650-4F5E-B461-4EF0A961DD5A}" destId="{CF42DF83-DDC9-476D-B33D-59E7CA944A5E}" srcOrd="1" destOrd="0" presId="urn:microsoft.com/office/officeart/2005/8/layout/hierarchy2"/>
-    <dgm:cxn modelId="{5FD4616F-B040-CC43-ABB2-476E0C65D388}" type="presParOf" srcId="{CF42DF83-DDC9-476D-B33D-59E7CA944A5E}" destId="{B96A10A5-DFF5-46F1-944C-3675766C550F}" srcOrd="0" destOrd="0" presId="urn:microsoft.com/office/officeart/2005/8/layout/hierarchy2"/>
-    <dgm:cxn modelId="{28061992-70D0-5346-BB40-F8CBA83722DB}" type="presParOf" srcId="{CF42DF83-DDC9-476D-B33D-59E7CA944A5E}" destId="{4F298BFB-1885-4076-9A22-AC9C0889C64B}" srcOrd="1" destOrd="0" presId="urn:microsoft.com/office/officeart/2005/8/layout/hierarchy2"/>
-    <dgm:cxn modelId="{630EEC72-3792-9645-B1FD-B8A44D7DF3E3}" type="presParOf" srcId="{4F298BFB-1885-4076-9A22-AC9C0889C64B}" destId="{C26101A3-172C-4AFD-8AA5-00EF71442597}" srcOrd="0" destOrd="0" presId="urn:microsoft.com/office/officeart/2005/8/layout/hierarchy2"/>
-    <dgm:cxn modelId="{CA1D08D1-4FC9-0648-9CE4-64F15F67A26B}" type="presParOf" srcId="{C26101A3-172C-4AFD-8AA5-00EF71442597}" destId="{F14A685D-1E0D-4B4F-8491-096DFB19D677}" srcOrd="0" destOrd="0" presId="urn:microsoft.com/office/officeart/2005/8/layout/hierarchy2"/>
-    <dgm:cxn modelId="{CAE1B85D-3A13-DA40-9A43-82387B7684C8}" type="presParOf" srcId="{4F298BFB-1885-4076-9A22-AC9C0889C64B}" destId="{F368639D-315F-4154-88B1-6A5B912D6526}" srcOrd="1" destOrd="0" presId="urn:microsoft.com/office/officeart/2005/8/layout/hierarchy2"/>
-    <dgm:cxn modelId="{2531F532-387C-A24A-8691-BD41752ED4DC}" type="presParOf" srcId="{F368639D-315F-4154-88B1-6A5B912D6526}" destId="{3F3231AA-D37A-47E2-AA64-F3C7B7B2954D}" srcOrd="0" destOrd="0" presId="urn:microsoft.com/office/officeart/2005/8/layout/hierarchy2"/>
-    <dgm:cxn modelId="{6D1F7CF4-1DB1-084C-83A1-02590E26E8ED}" type="presParOf" srcId="{F368639D-315F-4154-88B1-6A5B912D6526}" destId="{397AEE95-8A0C-4187-A00A-9EB934AA598C}" srcOrd="1" destOrd="0" presId="urn:microsoft.com/office/officeart/2005/8/layout/hierarchy2"/>
-    <dgm:cxn modelId="{A7D3E73F-FCE0-1448-A2C5-091BF9FBFF0E}" type="presParOf" srcId="{397AEE95-8A0C-4187-A00A-9EB934AA598C}" destId="{968AF4BE-4974-4BD5-85C7-35A0B47C6F8A}" srcOrd="0" destOrd="0" presId="urn:microsoft.com/office/officeart/2005/8/layout/hierarchy2"/>
-    <dgm:cxn modelId="{49262EE5-1656-D54D-BD85-BD5C3227E333}" type="presParOf" srcId="{968AF4BE-4974-4BD5-85C7-35A0B47C6F8A}" destId="{6F424515-AE64-4689-98CF-DEE19DC54531}" srcOrd="0" destOrd="0" presId="urn:microsoft.com/office/officeart/2005/8/layout/hierarchy2"/>
-    <dgm:cxn modelId="{6F1AFA75-3DB8-A24B-9D70-DC303448771D}" type="presParOf" srcId="{397AEE95-8A0C-4187-A00A-9EB934AA598C}" destId="{EB924A49-A3F3-497C-ACC4-327EDE264F60}" srcOrd="1" destOrd="0" presId="urn:microsoft.com/office/officeart/2005/8/layout/hierarchy2"/>
-    <dgm:cxn modelId="{49F0BB80-6795-CF49-91DA-5CF9CF6ECC90}" type="presParOf" srcId="{EB924A49-A3F3-497C-ACC4-327EDE264F60}" destId="{D63F150D-0E96-4C27-A427-95C317656D1D}" srcOrd="0" destOrd="0" presId="urn:microsoft.com/office/officeart/2005/8/layout/hierarchy2"/>
-    <dgm:cxn modelId="{F8379690-4E5D-104A-B4A8-4255DF47C386}" type="presParOf" srcId="{EB924A49-A3F3-497C-ACC4-327EDE264F60}" destId="{1491B2AE-5B55-45CE-B988-8E12BEB8BF55}" srcOrd="1" destOrd="0" presId="urn:microsoft.com/office/officeart/2005/8/layout/hierarchy2"/>
-    <dgm:cxn modelId="{EDDE7FCD-EFC6-E94D-8BDF-40B2F9559A7D}" type="presParOf" srcId="{397AEE95-8A0C-4187-A00A-9EB934AA598C}" destId="{AEBC5B76-A737-49A2-B533-66F2022C87AD}" srcOrd="2" destOrd="0" presId="urn:microsoft.com/office/officeart/2005/8/layout/hierarchy2"/>
-    <dgm:cxn modelId="{7751A851-B889-DE4A-B586-3E07506DB58E}" type="presParOf" srcId="{AEBC5B76-A737-49A2-B533-66F2022C87AD}" destId="{2D4C1DD3-7A1B-4669-AB42-72A65ACFF1A8}" srcOrd="0" destOrd="0" presId="urn:microsoft.com/office/officeart/2005/8/layout/hierarchy2"/>
-    <dgm:cxn modelId="{83FBE8EE-A591-D54E-A6A1-E64645C537AA}" type="presParOf" srcId="{397AEE95-8A0C-4187-A00A-9EB934AA598C}" destId="{9F7C6272-585E-4DDA-B1DC-EB4580AF2AB2}" srcOrd="3" destOrd="0" presId="urn:microsoft.com/office/officeart/2005/8/layout/hierarchy2"/>
-    <dgm:cxn modelId="{A1B2BF6A-7345-374D-8C52-586D4D1CDA89}" type="presParOf" srcId="{9F7C6272-585E-4DDA-B1DC-EB4580AF2AB2}" destId="{DE27DD97-4305-47FC-AFB0-35E1E791B27F}" srcOrd="0" destOrd="0" presId="urn:microsoft.com/office/officeart/2005/8/layout/hierarchy2"/>
-    <dgm:cxn modelId="{D619CB84-98B8-EA43-B360-BF2D1F129E26}" type="presParOf" srcId="{9F7C6272-585E-4DDA-B1DC-EB4580AF2AB2}" destId="{4A028989-708D-4CC4-885B-928EC3B6636B}" srcOrd="1" destOrd="0" presId="urn:microsoft.com/office/officeart/2005/8/layout/hierarchy2"/>
-    <dgm:cxn modelId="{5B5C407A-377B-9540-B59E-347C6B27F3ED}" type="presParOf" srcId="{4A028989-708D-4CC4-885B-928EC3B6636B}" destId="{EBFADA6F-FD50-43FB-87CB-15B1D9AA94CD}" srcOrd="0" destOrd="0" presId="urn:microsoft.com/office/officeart/2005/8/layout/hierarchy2"/>
-    <dgm:cxn modelId="{CFC38415-FD0B-C743-A43A-E34AB541CEC3}" type="presParOf" srcId="{EBFADA6F-FD50-43FB-87CB-15B1D9AA94CD}" destId="{D2E89353-C1DC-4D8C-81F7-770019C69DEF}" srcOrd="0" destOrd="0" presId="urn:microsoft.com/office/officeart/2005/8/layout/hierarchy2"/>
-    <dgm:cxn modelId="{F3F72FBA-F1F5-D64A-A2B7-23624018CFCF}" type="presParOf" srcId="{4A028989-708D-4CC4-885B-928EC3B6636B}" destId="{CC9BC564-3787-4383-9FFC-61D9D0588B21}" srcOrd="1" destOrd="0" presId="urn:microsoft.com/office/officeart/2005/8/layout/hierarchy2"/>
-    <dgm:cxn modelId="{20CD89E7-8900-6E44-B321-77120938F80F}" type="presParOf" srcId="{CC9BC564-3787-4383-9FFC-61D9D0588B21}" destId="{858F7110-3310-4783-BBA8-7EC1E711C660}" srcOrd="0" destOrd="0" presId="urn:microsoft.com/office/officeart/2005/8/layout/hierarchy2"/>
-    <dgm:cxn modelId="{60D72995-34EE-7942-AD02-F49B63CE951E}" type="presParOf" srcId="{CC9BC564-3787-4383-9FFC-61D9D0588B21}" destId="{65C1A66E-C56C-4171-AB97-8297D46BDB88}" srcOrd="1" destOrd="0" presId="urn:microsoft.com/office/officeart/2005/8/layout/hierarchy2"/>
-    <dgm:cxn modelId="{0DF30952-C932-7747-A6C8-B8E83F3F88AA}" type="presParOf" srcId="{397AEE95-8A0C-4187-A00A-9EB934AA598C}" destId="{9EFBE792-9572-41CC-B394-D06BBCFDDEA7}" srcOrd="4" destOrd="0" presId="urn:microsoft.com/office/officeart/2005/8/layout/hierarchy2"/>
-    <dgm:cxn modelId="{B954AB9E-2C4F-C948-A03C-605D670A5E05}" type="presParOf" srcId="{9EFBE792-9572-41CC-B394-D06BBCFDDEA7}" destId="{E36A5456-E43A-492B-ABAE-06F81987E8E0}" srcOrd="0" destOrd="0" presId="urn:microsoft.com/office/officeart/2005/8/layout/hierarchy2"/>
-    <dgm:cxn modelId="{E871DFCD-3155-B24F-9663-BB06BFD83405}" type="presParOf" srcId="{397AEE95-8A0C-4187-A00A-9EB934AA598C}" destId="{6D225540-AFA0-415E-A130-ABE75225B256}" srcOrd="5" destOrd="0" presId="urn:microsoft.com/office/officeart/2005/8/layout/hierarchy2"/>
-    <dgm:cxn modelId="{F835F40E-B365-634B-AC14-7E0C70936ECB}" type="presParOf" srcId="{6D225540-AFA0-415E-A130-ABE75225B256}" destId="{37C38F7E-4D19-426C-A64E-1CBDFC363BB7}" srcOrd="0" destOrd="0" presId="urn:microsoft.com/office/officeart/2005/8/layout/hierarchy2"/>
-    <dgm:cxn modelId="{5572DB85-F46A-BA4E-9CD1-3EE0D348756F}" type="presParOf" srcId="{6D225540-AFA0-415E-A130-ABE75225B256}" destId="{F4349A4C-5F5C-42E6-B925-D581139B19CA}" srcOrd="1" destOrd="0" presId="urn:microsoft.com/office/officeart/2005/8/layout/hierarchy2"/>
-    <dgm:cxn modelId="{E38D750E-D5EF-984B-B146-12CBDD5580BB}" type="presParOf" srcId="{BE75B47B-3650-4F5E-B461-4EF0A961DD5A}" destId="{A8464F86-5444-4B1D-8904-D5D84FB93A63}" srcOrd="2" destOrd="0" presId="urn:microsoft.com/office/officeart/2005/8/layout/hierarchy2"/>
-    <dgm:cxn modelId="{86333419-726C-234D-AB7D-6F873F50036E}" type="presParOf" srcId="{A8464F86-5444-4B1D-8904-D5D84FB93A63}" destId="{ECBF6DD1-22FB-4942-9A69-C2E334F2B933}" srcOrd="0" destOrd="0" presId="urn:microsoft.com/office/officeart/2005/8/layout/hierarchy2"/>
-    <dgm:cxn modelId="{08B1D42C-3B89-2542-A7DA-DCEE0643F3C5}" type="presParOf" srcId="{BE75B47B-3650-4F5E-B461-4EF0A961DD5A}" destId="{E0C7B8DF-83A1-45D9-B9D9-9ED1C37E4CA4}" srcOrd="3" destOrd="0" presId="urn:microsoft.com/office/officeart/2005/8/layout/hierarchy2"/>
-    <dgm:cxn modelId="{32B5312E-FFDB-ED45-A510-CCA4DB793E38}" type="presParOf" srcId="{E0C7B8DF-83A1-45D9-B9D9-9ED1C37E4CA4}" destId="{FFF314B7-9492-4462-8B1C-7BC33784FA0A}" srcOrd="0" destOrd="0" presId="urn:microsoft.com/office/officeart/2005/8/layout/hierarchy2"/>
-    <dgm:cxn modelId="{8377AEAF-F95E-7D49-A378-D22295B05C62}" type="presParOf" srcId="{E0C7B8DF-83A1-45D9-B9D9-9ED1C37E4CA4}" destId="{F4FA03A4-3DA6-47F7-9A77-3B374796CB77}" srcOrd="1" destOrd="0" presId="urn:microsoft.com/office/officeart/2005/8/layout/hierarchy2"/>
-    <dgm:cxn modelId="{5D958CEF-9A6E-A549-A386-C868088B331D}" type="presParOf" srcId="{F4FA03A4-3DA6-47F7-9A77-3B374796CB77}" destId="{8E5DD861-D493-4A0A-B81E-EB2108ED9BB3}" srcOrd="0" destOrd="0" presId="urn:microsoft.com/office/officeart/2005/8/layout/hierarchy2"/>
-    <dgm:cxn modelId="{82AD0728-A5CD-8140-A8D5-DEF780FC700E}" type="presParOf" srcId="{8E5DD861-D493-4A0A-B81E-EB2108ED9BB3}" destId="{C0DFBE07-132A-42A3-A5E2-F594000B2340}" srcOrd="0" destOrd="0" presId="urn:microsoft.com/office/officeart/2005/8/layout/hierarchy2"/>
-    <dgm:cxn modelId="{C5A56DB2-B865-AB47-93CA-A3396D5788CC}" type="presParOf" srcId="{F4FA03A4-3DA6-47F7-9A77-3B374796CB77}" destId="{D48AA310-08E8-41B2-9889-9054306545F3}" srcOrd="1" destOrd="0" presId="urn:microsoft.com/office/officeart/2005/8/layout/hierarchy2"/>
-    <dgm:cxn modelId="{CE000E6B-FD0E-2249-8733-6744A2DAB5F7}" type="presParOf" srcId="{D48AA310-08E8-41B2-9889-9054306545F3}" destId="{A21B35AB-A6E7-40B0-A48C-F2137E09EDE9}" srcOrd="0" destOrd="0" presId="urn:microsoft.com/office/officeart/2005/8/layout/hierarchy2"/>
-    <dgm:cxn modelId="{D505F683-F10B-A94C-BD43-A608382CAF74}" type="presParOf" srcId="{D48AA310-08E8-41B2-9889-9054306545F3}" destId="{8B5CE3EF-0622-44C1-849C-2057D356BCBF}" srcOrd="1" destOrd="0" presId="urn:microsoft.com/office/officeart/2005/8/layout/hierarchy2"/>
-    <dgm:cxn modelId="{CFDBE117-93F5-E04F-A1DF-0343580B893A}" type="presParOf" srcId="{F4FA03A4-3DA6-47F7-9A77-3B374796CB77}" destId="{D36435EE-5DD9-4CB1-80E2-64E88C5269A2}" srcOrd="2" destOrd="0" presId="urn:microsoft.com/office/officeart/2005/8/layout/hierarchy2"/>
-    <dgm:cxn modelId="{9F24B8DF-4299-8F44-89CB-BEF681397B3F}" type="presParOf" srcId="{D36435EE-5DD9-4CB1-80E2-64E88C5269A2}" destId="{2FF43323-1B88-4D6E-A12C-28C1BD2304F7}" srcOrd="0" destOrd="0" presId="urn:microsoft.com/office/officeart/2005/8/layout/hierarchy2"/>
-    <dgm:cxn modelId="{28E025BD-5BED-C74D-844A-2D8B432081C5}" type="presParOf" srcId="{F4FA03A4-3DA6-47F7-9A77-3B374796CB77}" destId="{36D12C6A-C33F-444D-985E-C87528F365EF}" srcOrd="3" destOrd="0" presId="urn:microsoft.com/office/officeart/2005/8/layout/hierarchy2"/>
-    <dgm:cxn modelId="{29C88811-7C08-1E41-9A80-7F1AB53EECCE}" type="presParOf" srcId="{36D12C6A-C33F-444D-985E-C87528F365EF}" destId="{D91136A0-BBA5-4033-85D4-E551E48A4097}" srcOrd="0" destOrd="0" presId="urn:microsoft.com/office/officeart/2005/8/layout/hierarchy2"/>
-    <dgm:cxn modelId="{EE65326C-E4E0-3A43-BFA6-8C90D2A25132}" type="presParOf" srcId="{36D12C6A-C33F-444D-985E-C87528F365EF}" destId="{18A8A596-414D-45EC-82A0-4CE6CE2BCEAF}" srcOrd="1" destOrd="0" presId="urn:microsoft.com/office/officeart/2005/8/layout/hierarchy2"/>
-    <dgm:cxn modelId="{A820A328-A9CB-3F49-9CF5-8F1C0628FC49}" type="presParOf" srcId="{F4FA03A4-3DA6-47F7-9A77-3B374796CB77}" destId="{215E04C8-8ADC-4870-8072-6C6871A934E8}" srcOrd="4" destOrd="0" presId="urn:microsoft.com/office/officeart/2005/8/layout/hierarchy2"/>
-    <dgm:cxn modelId="{111317CE-45B6-0F43-A1BA-C2254344C32A}" type="presParOf" srcId="{215E04C8-8ADC-4870-8072-6C6871A934E8}" destId="{881DB251-9FB1-4300-9BCC-5ED061EBD6BA}" srcOrd="0" destOrd="0" presId="urn:microsoft.com/office/officeart/2005/8/layout/hierarchy2"/>
-    <dgm:cxn modelId="{E07D0D9F-34A6-664B-8B63-41383B53CD57}" type="presParOf" srcId="{F4FA03A4-3DA6-47F7-9A77-3B374796CB77}" destId="{99095670-E0F4-480E-9255-5D1CF51C2306}" srcOrd="5" destOrd="0" presId="urn:microsoft.com/office/officeart/2005/8/layout/hierarchy2"/>
-    <dgm:cxn modelId="{57B1435C-69ED-EB47-BEF7-B49D116949F1}" type="presParOf" srcId="{99095670-E0F4-480E-9255-5D1CF51C2306}" destId="{288590B9-AA3F-44E1-86EF-EEFFCBA51BD5}" srcOrd="0" destOrd="0" presId="urn:microsoft.com/office/officeart/2005/8/layout/hierarchy2"/>
-    <dgm:cxn modelId="{23518D02-B83E-2441-8D96-65754FBD453D}" type="presParOf" srcId="{99095670-E0F4-480E-9255-5D1CF51C2306}" destId="{C9ADEDFB-79EA-4185-B0EC-F6EC4D8F782E}" srcOrd="1" destOrd="0" presId="urn:microsoft.com/office/officeart/2005/8/layout/hierarchy2"/>
-    <dgm:cxn modelId="{02127870-C263-7342-97C4-9E6D9689138B}" type="presParOf" srcId="{F4FA03A4-3DA6-47F7-9A77-3B374796CB77}" destId="{D955C53B-B716-4B38-9366-F9DF3D076BCB}" srcOrd="6" destOrd="0" presId="urn:microsoft.com/office/officeart/2005/8/layout/hierarchy2"/>
-    <dgm:cxn modelId="{D3319224-C761-2F4A-88EB-A6FA0BF57814}" type="presParOf" srcId="{D955C53B-B716-4B38-9366-F9DF3D076BCB}" destId="{1FDB852C-60D2-4512-8688-DBBE489C7C32}" srcOrd="0" destOrd="0" presId="urn:microsoft.com/office/officeart/2005/8/layout/hierarchy2"/>
-    <dgm:cxn modelId="{5AF0468B-5FDF-984D-AF1F-A452B529946C}" type="presParOf" srcId="{F4FA03A4-3DA6-47F7-9A77-3B374796CB77}" destId="{4D2DD327-F21E-40DF-89CF-2531CE508332}" srcOrd="7" destOrd="0" presId="urn:microsoft.com/office/officeart/2005/8/layout/hierarchy2"/>
-    <dgm:cxn modelId="{0D672A2D-DFCE-524F-91B7-961306C17510}" type="presParOf" srcId="{4D2DD327-F21E-40DF-89CF-2531CE508332}" destId="{98EDA116-065D-473B-983B-F7A1A4E0692D}" srcOrd="0" destOrd="0" presId="urn:microsoft.com/office/officeart/2005/8/layout/hierarchy2"/>
-    <dgm:cxn modelId="{B2710806-1A5F-6540-B701-F137B4D01FC0}" type="presParOf" srcId="{4D2DD327-F21E-40DF-89CF-2531CE508332}" destId="{DF92D010-B557-4787-97CA-5DC4251ABFBB}" srcOrd="1" destOrd="0" presId="urn:microsoft.com/office/officeart/2005/8/layout/hierarchy2"/>
+    <dgm:cxn modelId="{4BDD274E-8EF2-824F-A794-54511002AA23}" type="presOf" srcId="{99F72719-26C5-43AC-9154-CEFFF5CEB37E}" destId="{ECBF6DD1-22FB-4942-9A69-C2E334F2B933}" srcOrd="1" destOrd="0" presId="urn:microsoft.com/office/officeart/2005/8/layout/hierarchy2"/>
+    <dgm:cxn modelId="{833FB0DD-58F1-5340-B9FA-C15801D23476}" type="presOf" srcId="{139FBCB0-87C1-4D19-9898-BB48C99D5614}" destId="{AEBC5B76-A737-49A2-B533-66F2022C87AD}" srcOrd="0" destOrd="0" presId="urn:microsoft.com/office/officeart/2005/8/layout/hierarchy2"/>
+    <dgm:cxn modelId="{E820FC57-0028-BB42-95F0-AE4C9332607B}" type="presOf" srcId="{597EB83F-9AF9-4A72-80A3-732912F27C6D}" destId="{D955C53B-B716-4B38-9366-F9DF3D076BCB}" srcOrd="0" destOrd="0" presId="urn:microsoft.com/office/officeart/2005/8/layout/hierarchy2"/>
+    <dgm:cxn modelId="{B68FA352-6738-0B4A-9615-5BF052DB0C7A}" type="presOf" srcId="{0B7CF66D-0A27-42E3-AC6D-2DB726B0F1E6}" destId="{C296F982-F6F0-4728-ADF2-DC91F37071EA}" srcOrd="1" destOrd="0" presId="urn:microsoft.com/office/officeart/2005/8/layout/hierarchy2"/>
+    <dgm:cxn modelId="{B8E9CEFE-DB6E-0842-A1C8-A99D0BD82832}" type="presOf" srcId="{DD6977A0-3802-4240-88A2-691E7C2C48A6}" destId="{968AF4BE-4974-4BD5-85C7-35A0B47C6F8A}" srcOrd="0" destOrd="0" presId="urn:microsoft.com/office/officeart/2005/8/layout/hierarchy2"/>
+    <dgm:cxn modelId="{3C649FF3-8F98-F241-94A6-9FF43650789C}" type="presOf" srcId="{6EAA9C23-3A78-4C27-AAC9-504C071FA2D8}" destId="{FFF314B7-9492-4462-8B1C-7BC33784FA0A}" srcOrd="0" destOrd="0" presId="urn:microsoft.com/office/officeart/2005/8/layout/hierarchy2"/>
+    <dgm:cxn modelId="{6E7AA5F5-7DFC-6B46-A201-34814FD4DE14}" type="presOf" srcId="{AD7B3DA5-2EE7-42E6-A405-E9204AD083F8}" destId="{B96A10A5-DFF5-46F1-944C-3675766C550F}" srcOrd="0" destOrd="0" presId="urn:microsoft.com/office/officeart/2005/8/layout/hierarchy2"/>
+    <dgm:cxn modelId="{00944340-792E-014B-83FB-8AD3791C8487}" type="presOf" srcId="{1489036D-A9DA-40B5-957F-936B4A348264}" destId="{D2E89353-C1DC-4D8C-81F7-770019C69DEF}" srcOrd="1" destOrd="0" presId="urn:microsoft.com/office/officeart/2005/8/layout/hierarchy2"/>
+    <dgm:cxn modelId="{7BECC253-851E-AC47-AA49-61200D4FDAEC}" type="presParOf" srcId="{76D26D6D-EDAF-4C52-8B4D-841B0D968087}" destId="{F8FABF40-7E53-41D6-A584-A511DC78C1BE}" srcOrd="0" destOrd="0" presId="urn:microsoft.com/office/officeart/2005/8/layout/hierarchy2"/>
+    <dgm:cxn modelId="{5929FB2B-F466-E245-8E0E-7D6CB52F6B6D}" type="presParOf" srcId="{F8FABF40-7E53-41D6-A584-A511DC78C1BE}" destId="{2D8842D7-E959-42FA-BA94-C6E6A8D46F08}" srcOrd="0" destOrd="0" presId="urn:microsoft.com/office/officeart/2005/8/layout/hierarchy2"/>
+    <dgm:cxn modelId="{452489DA-AADE-144B-9229-C627FD65A21E}" type="presParOf" srcId="{F8FABF40-7E53-41D6-A584-A511DC78C1BE}" destId="{BE75B47B-3650-4F5E-B461-4EF0A961DD5A}" srcOrd="1" destOrd="0" presId="urn:microsoft.com/office/officeart/2005/8/layout/hierarchy2"/>
+    <dgm:cxn modelId="{4220BEBF-2650-0B4B-94AF-C9B5FC211F28}" type="presParOf" srcId="{BE75B47B-3650-4F5E-B461-4EF0A961DD5A}" destId="{F84282DA-A190-4AE4-80A2-887CA41C8DE9}" srcOrd="0" destOrd="0" presId="urn:microsoft.com/office/officeart/2005/8/layout/hierarchy2"/>
+    <dgm:cxn modelId="{09D294EA-811F-CC41-A30E-ED3D8CD1E128}" type="presParOf" srcId="{F84282DA-A190-4AE4-80A2-887CA41C8DE9}" destId="{C296F982-F6F0-4728-ADF2-DC91F37071EA}" srcOrd="0" destOrd="0" presId="urn:microsoft.com/office/officeart/2005/8/layout/hierarchy2"/>
+    <dgm:cxn modelId="{63190816-DECE-694D-8396-E30E142E5F58}" type="presParOf" srcId="{BE75B47B-3650-4F5E-B461-4EF0A961DD5A}" destId="{CF42DF83-DDC9-476D-B33D-59E7CA944A5E}" srcOrd="1" destOrd="0" presId="urn:microsoft.com/office/officeart/2005/8/layout/hierarchy2"/>
+    <dgm:cxn modelId="{67C0BE74-B5E4-5947-ABB4-D92E494B063E}" type="presParOf" srcId="{CF42DF83-DDC9-476D-B33D-59E7CA944A5E}" destId="{B96A10A5-DFF5-46F1-944C-3675766C550F}" srcOrd="0" destOrd="0" presId="urn:microsoft.com/office/officeart/2005/8/layout/hierarchy2"/>
+    <dgm:cxn modelId="{C0F7AF2E-8214-C749-97DE-E7626D0E2731}" type="presParOf" srcId="{CF42DF83-DDC9-476D-B33D-59E7CA944A5E}" destId="{4F298BFB-1885-4076-9A22-AC9C0889C64B}" srcOrd="1" destOrd="0" presId="urn:microsoft.com/office/officeart/2005/8/layout/hierarchy2"/>
+    <dgm:cxn modelId="{C52EE40C-F52B-0E44-851F-E933BF308DD3}" type="presParOf" srcId="{4F298BFB-1885-4076-9A22-AC9C0889C64B}" destId="{C26101A3-172C-4AFD-8AA5-00EF71442597}" srcOrd="0" destOrd="0" presId="urn:microsoft.com/office/officeart/2005/8/layout/hierarchy2"/>
+    <dgm:cxn modelId="{D4EC12E6-505E-AD4E-AA9E-AB33E5A9C970}" type="presParOf" srcId="{C26101A3-172C-4AFD-8AA5-00EF71442597}" destId="{F14A685D-1E0D-4B4F-8491-096DFB19D677}" srcOrd="0" destOrd="0" presId="urn:microsoft.com/office/officeart/2005/8/layout/hierarchy2"/>
+    <dgm:cxn modelId="{36F86CBD-A3FA-5D4D-AE32-6E7461097B3A}" type="presParOf" srcId="{4F298BFB-1885-4076-9A22-AC9C0889C64B}" destId="{F368639D-315F-4154-88B1-6A5B912D6526}" srcOrd="1" destOrd="0" presId="urn:microsoft.com/office/officeart/2005/8/layout/hierarchy2"/>
+    <dgm:cxn modelId="{0D006B4C-E992-414C-AEB3-F07D7BA32081}" type="presParOf" srcId="{F368639D-315F-4154-88B1-6A5B912D6526}" destId="{3F3231AA-D37A-47E2-AA64-F3C7B7B2954D}" srcOrd="0" destOrd="0" presId="urn:microsoft.com/office/officeart/2005/8/layout/hierarchy2"/>
+    <dgm:cxn modelId="{BCFBBB76-FA28-2541-83AC-EDA6F8F72707}" type="presParOf" srcId="{F368639D-315F-4154-88B1-6A5B912D6526}" destId="{397AEE95-8A0C-4187-A00A-9EB934AA598C}" srcOrd="1" destOrd="0" presId="urn:microsoft.com/office/officeart/2005/8/layout/hierarchy2"/>
+    <dgm:cxn modelId="{A3D6A5FB-D4E6-7747-9E4D-EB345C39FAF9}" type="presParOf" srcId="{397AEE95-8A0C-4187-A00A-9EB934AA598C}" destId="{968AF4BE-4974-4BD5-85C7-35A0B47C6F8A}" srcOrd="0" destOrd="0" presId="urn:microsoft.com/office/officeart/2005/8/layout/hierarchy2"/>
+    <dgm:cxn modelId="{8D540A1F-421E-AA40-98CD-481EFA7939D1}" type="presParOf" srcId="{968AF4BE-4974-4BD5-85C7-35A0B47C6F8A}" destId="{6F424515-AE64-4689-98CF-DEE19DC54531}" srcOrd="0" destOrd="0" presId="urn:microsoft.com/office/officeart/2005/8/layout/hierarchy2"/>
+    <dgm:cxn modelId="{5FD3F446-5A57-AB49-B454-A4004DF28965}" type="presParOf" srcId="{397AEE95-8A0C-4187-A00A-9EB934AA598C}" destId="{EB924A49-A3F3-497C-ACC4-327EDE264F60}" srcOrd="1" destOrd="0" presId="urn:microsoft.com/office/officeart/2005/8/layout/hierarchy2"/>
+    <dgm:cxn modelId="{AF2CCB78-27D0-1249-B822-C4E457335781}" type="presParOf" srcId="{EB924A49-A3F3-497C-ACC4-327EDE264F60}" destId="{D63F150D-0E96-4C27-A427-95C317656D1D}" srcOrd="0" destOrd="0" presId="urn:microsoft.com/office/officeart/2005/8/layout/hierarchy2"/>
+    <dgm:cxn modelId="{31B01F3C-03A7-7D46-A485-254561CC90A2}" type="presParOf" srcId="{EB924A49-A3F3-497C-ACC4-327EDE264F60}" destId="{1491B2AE-5B55-45CE-B988-8E12BEB8BF55}" srcOrd="1" destOrd="0" presId="urn:microsoft.com/office/officeart/2005/8/layout/hierarchy2"/>
+    <dgm:cxn modelId="{3B8D526C-E78A-1743-8494-92FE0A884D70}" type="presParOf" srcId="{397AEE95-8A0C-4187-A00A-9EB934AA598C}" destId="{AEBC5B76-A737-49A2-B533-66F2022C87AD}" srcOrd="2" destOrd="0" presId="urn:microsoft.com/office/officeart/2005/8/layout/hierarchy2"/>
+    <dgm:cxn modelId="{B28D7EAB-4086-0F4A-B6E5-28A4B7E0FABE}" type="presParOf" srcId="{AEBC5B76-A737-49A2-B533-66F2022C87AD}" destId="{2D4C1DD3-7A1B-4669-AB42-72A65ACFF1A8}" srcOrd="0" destOrd="0" presId="urn:microsoft.com/office/officeart/2005/8/layout/hierarchy2"/>
+    <dgm:cxn modelId="{C5E556F0-D823-4040-AF1E-16F50AD350B0}" type="presParOf" srcId="{397AEE95-8A0C-4187-A00A-9EB934AA598C}" destId="{9F7C6272-585E-4DDA-B1DC-EB4580AF2AB2}" srcOrd="3" destOrd="0" presId="urn:microsoft.com/office/officeart/2005/8/layout/hierarchy2"/>
+    <dgm:cxn modelId="{81D2AAA3-23CE-AA44-9D64-56157D5251F7}" type="presParOf" srcId="{9F7C6272-585E-4DDA-B1DC-EB4580AF2AB2}" destId="{DE27DD97-4305-47FC-AFB0-35E1E791B27F}" srcOrd="0" destOrd="0" presId="urn:microsoft.com/office/officeart/2005/8/layout/hierarchy2"/>
+    <dgm:cxn modelId="{64235578-49C6-2A40-A203-D420233EDCCA}" type="presParOf" srcId="{9F7C6272-585E-4DDA-B1DC-EB4580AF2AB2}" destId="{4A028989-708D-4CC4-885B-928EC3B6636B}" srcOrd="1" destOrd="0" presId="urn:microsoft.com/office/officeart/2005/8/layout/hierarchy2"/>
+    <dgm:cxn modelId="{E3D15A02-8CD5-7347-998B-4D43E08A0D95}" type="presParOf" srcId="{4A028989-708D-4CC4-885B-928EC3B6636B}" destId="{EBFADA6F-FD50-43FB-87CB-15B1D9AA94CD}" srcOrd="0" destOrd="0" presId="urn:microsoft.com/office/officeart/2005/8/layout/hierarchy2"/>
+    <dgm:cxn modelId="{C9274937-55E4-884F-881A-6C61C3BFFAF8}" type="presParOf" srcId="{EBFADA6F-FD50-43FB-87CB-15B1D9AA94CD}" destId="{D2E89353-C1DC-4D8C-81F7-770019C69DEF}" srcOrd="0" destOrd="0" presId="urn:microsoft.com/office/officeart/2005/8/layout/hierarchy2"/>
+    <dgm:cxn modelId="{AA5FACE9-A6EA-E84A-8A7C-DCA0AF70A80A}" type="presParOf" srcId="{4A028989-708D-4CC4-885B-928EC3B6636B}" destId="{CC9BC564-3787-4383-9FFC-61D9D0588B21}" srcOrd="1" destOrd="0" presId="urn:microsoft.com/office/officeart/2005/8/layout/hierarchy2"/>
+    <dgm:cxn modelId="{35E0A3B2-EC59-EE4A-A8E4-708BC5769CB8}" type="presParOf" srcId="{CC9BC564-3787-4383-9FFC-61D9D0588B21}" destId="{858F7110-3310-4783-BBA8-7EC1E711C660}" srcOrd="0" destOrd="0" presId="urn:microsoft.com/office/officeart/2005/8/layout/hierarchy2"/>
+    <dgm:cxn modelId="{A4261BCF-EF98-F74F-8FFA-8CD347602B9A}" type="presParOf" srcId="{CC9BC564-3787-4383-9FFC-61D9D0588B21}" destId="{65C1A66E-C56C-4171-AB97-8297D46BDB88}" srcOrd="1" destOrd="0" presId="urn:microsoft.com/office/officeart/2005/8/layout/hierarchy2"/>
+    <dgm:cxn modelId="{71035043-B001-2C41-A305-4E7D45D30449}" type="presParOf" srcId="{397AEE95-8A0C-4187-A00A-9EB934AA598C}" destId="{9EFBE792-9572-41CC-B394-D06BBCFDDEA7}" srcOrd="4" destOrd="0" presId="urn:microsoft.com/office/officeart/2005/8/layout/hierarchy2"/>
+    <dgm:cxn modelId="{0DBA5D1C-1EC6-8545-87C3-1B0233DCFD7D}" type="presParOf" srcId="{9EFBE792-9572-41CC-B394-D06BBCFDDEA7}" destId="{E36A5456-E43A-492B-ABAE-06F81987E8E0}" srcOrd="0" destOrd="0" presId="urn:microsoft.com/office/officeart/2005/8/layout/hierarchy2"/>
+    <dgm:cxn modelId="{3CE10B01-C9BA-7949-91E3-30C2A92FC37D}" type="presParOf" srcId="{397AEE95-8A0C-4187-A00A-9EB934AA598C}" destId="{6D225540-AFA0-415E-A130-ABE75225B256}" srcOrd="5" destOrd="0" presId="urn:microsoft.com/office/officeart/2005/8/layout/hierarchy2"/>
+    <dgm:cxn modelId="{FBBF87B3-C7F4-E545-90F0-E6894CD94EFD}" type="presParOf" srcId="{6D225540-AFA0-415E-A130-ABE75225B256}" destId="{37C38F7E-4D19-426C-A64E-1CBDFC363BB7}" srcOrd="0" destOrd="0" presId="urn:microsoft.com/office/officeart/2005/8/layout/hierarchy2"/>
+    <dgm:cxn modelId="{614B1C41-57CC-1B45-9868-2B439E65347A}" type="presParOf" srcId="{6D225540-AFA0-415E-A130-ABE75225B256}" destId="{F4349A4C-5F5C-42E6-B925-D581139B19CA}" srcOrd="1" destOrd="0" presId="urn:microsoft.com/office/officeart/2005/8/layout/hierarchy2"/>
+    <dgm:cxn modelId="{337774E5-22E7-8C45-9C21-FDFBB9C5A452}" type="presParOf" srcId="{BE75B47B-3650-4F5E-B461-4EF0A961DD5A}" destId="{A8464F86-5444-4B1D-8904-D5D84FB93A63}" srcOrd="2" destOrd="0" presId="urn:microsoft.com/office/officeart/2005/8/layout/hierarchy2"/>
+    <dgm:cxn modelId="{6A72343C-905E-FA4F-836A-7B0831E81595}" type="presParOf" srcId="{A8464F86-5444-4B1D-8904-D5D84FB93A63}" destId="{ECBF6DD1-22FB-4942-9A69-C2E334F2B933}" srcOrd="0" destOrd="0" presId="urn:microsoft.com/office/officeart/2005/8/layout/hierarchy2"/>
+    <dgm:cxn modelId="{0AEE0838-ACCC-EC49-97BE-44AFFC2B9C30}" type="presParOf" srcId="{BE75B47B-3650-4F5E-B461-4EF0A961DD5A}" destId="{E0C7B8DF-83A1-45D9-B9D9-9ED1C37E4CA4}" srcOrd="3" destOrd="0" presId="urn:microsoft.com/office/officeart/2005/8/layout/hierarchy2"/>
+    <dgm:cxn modelId="{D638509D-6F3C-A448-BE68-9BA2152935B3}" type="presParOf" srcId="{E0C7B8DF-83A1-45D9-B9D9-9ED1C37E4CA4}" destId="{FFF314B7-9492-4462-8B1C-7BC33784FA0A}" srcOrd="0" destOrd="0" presId="urn:microsoft.com/office/officeart/2005/8/layout/hierarchy2"/>
+    <dgm:cxn modelId="{0441AAE7-31A1-B04E-8C2E-DDCB1D5170BF}" type="presParOf" srcId="{E0C7B8DF-83A1-45D9-B9D9-9ED1C37E4CA4}" destId="{F4FA03A4-3DA6-47F7-9A77-3B374796CB77}" srcOrd="1" destOrd="0" presId="urn:microsoft.com/office/officeart/2005/8/layout/hierarchy2"/>
+    <dgm:cxn modelId="{382F0BB1-7C9E-8241-A73E-DA9287913C6F}" type="presParOf" srcId="{F4FA03A4-3DA6-47F7-9A77-3B374796CB77}" destId="{8E5DD861-D493-4A0A-B81E-EB2108ED9BB3}" srcOrd="0" destOrd="0" presId="urn:microsoft.com/office/officeart/2005/8/layout/hierarchy2"/>
+    <dgm:cxn modelId="{237F3A19-AE24-444F-A4B4-46F46920F020}" type="presParOf" srcId="{8E5DD861-D493-4A0A-B81E-EB2108ED9BB3}" destId="{C0DFBE07-132A-42A3-A5E2-F594000B2340}" srcOrd="0" destOrd="0" presId="urn:microsoft.com/office/officeart/2005/8/layout/hierarchy2"/>
+    <dgm:cxn modelId="{62ED1EB5-495A-3642-B5D9-EDB0C4ECC3CB}" type="presParOf" srcId="{F4FA03A4-3DA6-47F7-9A77-3B374796CB77}" destId="{D48AA310-08E8-41B2-9889-9054306545F3}" srcOrd="1" destOrd="0" presId="urn:microsoft.com/office/officeart/2005/8/layout/hierarchy2"/>
+    <dgm:cxn modelId="{99BA2366-D3FD-A441-927A-E0343AD893A4}" type="presParOf" srcId="{D48AA310-08E8-41B2-9889-9054306545F3}" destId="{A21B35AB-A6E7-40B0-A48C-F2137E09EDE9}" srcOrd="0" destOrd="0" presId="urn:microsoft.com/office/officeart/2005/8/layout/hierarchy2"/>
+    <dgm:cxn modelId="{74BBC380-CB55-0C43-9236-F6E8D4BEFD64}" type="presParOf" srcId="{D48AA310-08E8-41B2-9889-9054306545F3}" destId="{8B5CE3EF-0622-44C1-849C-2057D356BCBF}" srcOrd="1" destOrd="0" presId="urn:microsoft.com/office/officeart/2005/8/layout/hierarchy2"/>
+    <dgm:cxn modelId="{E8A7288D-B801-E545-A42B-6A6860DFFF2B}" type="presParOf" srcId="{F4FA03A4-3DA6-47F7-9A77-3B374796CB77}" destId="{D36435EE-5DD9-4CB1-80E2-64E88C5269A2}" srcOrd="2" destOrd="0" presId="urn:microsoft.com/office/officeart/2005/8/layout/hierarchy2"/>
+    <dgm:cxn modelId="{A72B94D2-AF0E-B641-86A1-BE5F3B1BA67F}" type="presParOf" srcId="{D36435EE-5DD9-4CB1-80E2-64E88C5269A2}" destId="{2FF43323-1B88-4D6E-A12C-28C1BD2304F7}" srcOrd="0" destOrd="0" presId="urn:microsoft.com/office/officeart/2005/8/layout/hierarchy2"/>
+    <dgm:cxn modelId="{D3DF3A7C-568E-1B4C-B76F-6F855851CA47}" type="presParOf" srcId="{F4FA03A4-3DA6-47F7-9A77-3B374796CB77}" destId="{36D12C6A-C33F-444D-985E-C87528F365EF}" srcOrd="3" destOrd="0" presId="urn:microsoft.com/office/officeart/2005/8/layout/hierarchy2"/>
+    <dgm:cxn modelId="{D340D0F2-1AFB-CF4C-9A8C-607C503D5DD9}" type="presParOf" srcId="{36D12C6A-C33F-444D-985E-C87528F365EF}" destId="{D91136A0-BBA5-4033-85D4-E551E48A4097}" srcOrd="0" destOrd="0" presId="urn:microsoft.com/office/officeart/2005/8/layout/hierarchy2"/>
+    <dgm:cxn modelId="{F21A93A3-C1C7-5341-8FA2-EF967A818441}" type="presParOf" srcId="{36D12C6A-C33F-444D-985E-C87528F365EF}" destId="{18A8A596-414D-45EC-82A0-4CE6CE2BCEAF}" srcOrd="1" destOrd="0" presId="urn:microsoft.com/office/officeart/2005/8/layout/hierarchy2"/>
+    <dgm:cxn modelId="{26FCFFFE-C6EB-904D-A7B5-E07B27A2A8AE}" type="presParOf" srcId="{F4FA03A4-3DA6-47F7-9A77-3B374796CB77}" destId="{215E04C8-8ADC-4870-8072-6C6871A934E8}" srcOrd="4" destOrd="0" presId="urn:microsoft.com/office/officeart/2005/8/layout/hierarchy2"/>
+    <dgm:cxn modelId="{1D4ACC5D-E37D-1A48-A95F-C2E2875FCA0D}" type="presParOf" srcId="{215E04C8-8ADC-4870-8072-6C6871A934E8}" destId="{881DB251-9FB1-4300-9BCC-5ED061EBD6BA}" srcOrd="0" destOrd="0" presId="urn:microsoft.com/office/officeart/2005/8/layout/hierarchy2"/>
+    <dgm:cxn modelId="{8FBAF521-2CCE-FB46-90DE-CE5673498922}" type="presParOf" srcId="{F4FA03A4-3DA6-47F7-9A77-3B374796CB77}" destId="{99095670-E0F4-480E-9255-5D1CF51C2306}" srcOrd="5" destOrd="0" presId="urn:microsoft.com/office/officeart/2005/8/layout/hierarchy2"/>
+    <dgm:cxn modelId="{389C6375-A5A4-5D40-A8C2-4A5521097755}" type="presParOf" srcId="{99095670-E0F4-480E-9255-5D1CF51C2306}" destId="{288590B9-AA3F-44E1-86EF-EEFFCBA51BD5}" srcOrd="0" destOrd="0" presId="urn:microsoft.com/office/officeart/2005/8/layout/hierarchy2"/>
+    <dgm:cxn modelId="{BAB80A7B-DD8F-0440-9D23-FCAA6C7A807C}" type="presParOf" srcId="{99095670-E0F4-480E-9255-5D1CF51C2306}" destId="{C9ADEDFB-79EA-4185-B0EC-F6EC4D8F782E}" srcOrd="1" destOrd="0" presId="urn:microsoft.com/office/officeart/2005/8/layout/hierarchy2"/>
+    <dgm:cxn modelId="{13727A4F-BE81-B045-9996-627AE8D6BBFB}" type="presParOf" srcId="{F4FA03A4-3DA6-47F7-9A77-3B374796CB77}" destId="{D955C53B-B716-4B38-9366-F9DF3D076BCB}" srcOrd="6" destOrd="0" presId="urn:microsoft.com/office/officeart/2005/8/layout/hierarchy2"/>
+    <dgm:cxn modelId="{F54CD6AB-A9C4-5047-9876-2DDCEC094B0C}" type="presParOf" srcId="{D955C53B-B716-4B38-9366-F9DF3D076BCB}" destId="{1FDB852C-60D2-4512-8688-DBBE489C7C32}" srcOrd="0" destOrd="0" presId="urn:microsoft.com/office/officeart/2005/8/layout/hierarchy2"/>
+    <dgm:cxn modelId="{293DD29E-11DA-F84B-9F58-43790271F821}" type="presParOf" srcId="{F4FA03A4-3DA6-47F7-9A77-3B374796CB77}" destId="{4D2DD327-F21E-40DF-89CF-2531CE508332}" srcOrd="7" destOrd="0" presId="urn:microsoft.com/office/officeart/2005/8/layout/hierarchy2"/>
+    <dgm:cxn modelId="{6EFBE9EE-94D9-8145-AC37-1A65B9057394}" type="presParOf" srcId="{4D2DD327-F21E-40DF-89CF-2531CE508332}" destId="{98EDA116-065D-473B-983B-F7A1A4E0692D}" srcOrd="0" destOrd="0" presId="urn:microsoft.com/office/officeart/2005/8/layout/hierarchy2"/>
+    <dgm:cxn modelId="{0964F3AC-FE1B-A549-9E88-A1BCDC224470}" type="presParOf" srcId="{4D2DD327-F21E-40DF-89CF-2531CE508332}" destId="{DF92D010-B557-4787-97CA-5DC4251ABFBB}" srcOrd="1" destOrd="0" presId="urn:microsoft.com/office/officeart/2005/8/layout/hierarchy2"/>
   </dgm:cxnLst>
   <dgm:bg/>
   <dgm:whole/>
@@ -20332,103 +21338,103 @@
     </dgm:pt>
   </dgm:ptLst>
   <dgm:cxnLst>
-    <dgm:cxn modelId="{D67D1221-793E-BF4F-9C48-0D120C52EA25}" type="presOf" srcId="{139FABCB-F47A-4731-86FD-9DEB34D850B8}" destId="{AB7C6CD4-FF75-4E23-A8C3-0A2318DBB1D6}" srcOrd="0" destOrd="0" presId="urn:microsoft.com/office/officeart/2005/8/layout/hierarchy2"/>
-    <dgm:cxn modelId="{11C8835F-BB1D-D24C-B769-EA1544478EDD}" type="presOf" srcId="{753D8466-5B43-4022-9EA6-80697AD791EF}" destId="{A6341011-54EC-4E06-9306-EAF2DE56CD2C}" srcOrd="1" destOrd="0" presId="urn:microsoft.com/office/officeart/2005/8/layout/hierarchy2"/>
-    <dgm:cxn modelId="{83B4B1D1-A22B-C94A-A620-56B51895E78F}" type="presOf" srcId="{83FAD934-5D5B-40FC-B3CA-D6105DE3D322}" destId="{19EBF599-727A-47CA-B105-7B4051DFB8C7}" srcOrd="1" destOrd="0" presId="urn:microsoft.com/office/officeart/2005/8/layout/hierarchy2"/>
-    <dgm:cxn modelId="{592257C7-BF7F-5240-A79E-098D1F0F1C66}" type="presOf" srcId="{50BC2FEF-90AA-4887-A217-BCE929A4632A}" destId="{FDA47220-895B-4A69-B2BB-8BF8C016FF4B}" srcOrd="0" destOrd="0" presId="urn:microsoft.com/office/officeart/2005/8/layout/hierarchy2"/>
-    <dgm:cxn modelId="{FBABAE6E-822A-6B4C-8F4E-BDBA39FC9221}" type="presOf" srcId="{96FC7229-231F-4CA5-9914-6E9A83756569}" destId="{1906A700-A645-429B-8F9F-2A4F59D4835E}" srcOrd="0" destOrd="0" presId="urn:microsoft.com/office/officeart/2005/8/layout/hierarchy2"/>
-    <dgm:cxn modelId="{32A6BAA0-C05A-2042-88D3-2BCB5E6CED31}" type="presOf" srcId="{B503AF60-5EB5-4190-8EFC-246E35833849}" destId="{F53448B5-447F-4F1A-81C6-1F0D19E192DD}" srcOrd="0" destOrd="0" presId="urn:microsoft.com/office/officeart/2005/8/layout/hierarchy2"/>
+    <dgm:cxn modelId="{2F8D8210-7950-2B42-9594-F81AA8F5842C}" type="presOf" srcId="{DC7A1CA0-5D34-4F3B-A580-15CFD66EA796}" destId="{368F1645-5A66-45DB-B296-C23315AB7E22}" srcOrd="0" destOrd="0" presId="urn:microsoft.com/office/officeart/2005/8/layout/hierarchy2"/>
+    <dgm:cxn modelId="{A9CF995F-7F86-134E-823E-3F1AB9AE197D}" type="presOf" srcId="{BABCE05A-4544-49DE-A70D-EBD4C2932AA1}" destId="{B4361C68-E191-4E89-B0BD-BAD091626B5B}" srcOrd="0" destOrd="0" presId="urn:microsoft.com/office/officeart/2005/8/layout/hierarchy2"/>
+    <dgm:cxn modelId="{A2D19B6C-E692-AA45-88C0-D781CBBAB299}" type="presOf" srcId="{7BC373CD-A346-4D76-9165-35DCB418DD6B}" destId="{F67B909A-A307-4E9B-9469-45A779E59A51}" srcOrd="1" destOrd="0" presId="urn:microsoft.com/office/officeart/2005/8/layout/hierarchy2"/>
+    <dgm:cxn modelId="{4C80BCC0-FFFF-9B45-B6BA-01AAB8083678}" type="presOf" srcId="{F20EDC0B-CCE5-4D9D-9982-89A201087390}" destId="{674BA392-5914-4B78-A520-EE26D65D05C8}" srcOrd="0" destOrd="0" presId="urn:microsoft.com/office/officeart/2005/8/layout/hierarchy2"/>
+    <dgm:cxn modelId="{A9896DED-61DD-0646-820C-D01771E53D48}" type="presOf" srcId="{80D7FF03-79A4-410F-8B98-6A9724B85CBA}" destId="{47ACED10-AF50-4A06-8AC5-32A97AE3B1C8}" srcOrd="0" destOrd="0" presId="urn:microsoft.com/office/officeart/2005/8/layout/hierarchy2"/>
+    <dgm:cxn modelId="{D3644041-19A3-2F49-8C52-35B34BF2A1C8}" type="presOf" srcId="{86643E8D-F7CB-4F7B-B35A-FF26EACC433C}" destId="{419BEB18-32F6-4B18-9238-A8818FE634FC}" srcOrd="0" destOrd="0" presId="urn:microsoft.com/office/officeart/2005/8/layout/hierarchy2"/>
+    <dgm:cxn modelId="{4EBC9A81-74F5-804B-AD16-FA4DC4801C79}" type="presOf" srcId="{5E47499F-6F41-4F22-A420-01A675CE6103}" destId="{E11C7B6F-7180-43A5-992E-3EA5851F2391}" srcOrd="0" destOrd="0" presId="urn:microsoft.com/office/officeart/2005/8/layout/hierarchy2"/>
     <dgm:cxn modelId="{D4445B13-46F9-4298-8EF3-3D7743530902}" srcId="{D4D9B399-9B7F-46DA-97B2-FED098F5DA6B}" destId="{86643E8D-F7CB-4F7B-B35A-FF26EACC433C}" srcOrd="1" destOrd="0" parTransId="{5E47499F-6F41-4F22-A420-01A675CE6103}" sibTransId="{DB2EC02B-535E-4B00-9144-23BE3F31800E}"/>
-    <dgm:cxn modelId="{E51E1BEA-3B17-F04B-A729-3D859F7A8C9B}" type="presOf" srcId="{9F4AA07C-F7C0-4EE0-B444-1A0A99B21C5A}" destId="{EB2274FC-15F8-41B7-935B-E389FD47AFD1}" srcOrd="0" destOrd="0" presId="urn:microsoft.com/office/officeart/2005/8/layout/hierarchy2"/>
-    <dgm:cxn modelId="{CC27CC13-B65C-704D-AB42-C0B2DDF81526}" type="presOf" srcId="{83FAD934-5D5B-40FC-B3CA-D6105DE3D322}" destId="{8F195852-041E-423A-B5DF-8945941EB406}" srcOrd="0" destOrd="0" presId="urn:microsoft.com/office/officeart/2005/8/layout/hierarchy2"/>
-    <dgm:cxn modelId="{C6BCAED3-35E2-F245-9435-FC5ADB1B52E5}" type="presOf" srcId="{7B2890D2-36E9-4029-898C-FC7E72272380}" destId="{497DB5E4-8EF3-40EA-9803-E80F51F19C35}" srcOrd="0" destOrd="0" presId="urn:microsoft.com/office/officeart/2005/8/layout/hierarchy2"/>
+    <dgm:cxn modelId="{C353768D-EED9-4E80-8091-56483B0ECF51}" srcId="{D4D9B399-9B7F-46DA-97B2-FED098F5DA6B}" destId="{C3D618C2-BF81-4220-A584-D841429B7058}" srcOrd="0" destOrd="0" parTransId="{BABCE05A-4544-49DE-A70D-EBD4C2932AA1}" sibTransId="{C88A3667-CC99-4312-8DC1-79D7EC0A2D9C}"/>
+    <dgm:cxn modelId="{CD688725-DE90-4245-A4AA-E82D2275B325}" srcId="{45CDA3C7-8713-4369-838A-8B5F475DA36B}" destId="{DC7A1CA0-5D34-4F3B-A580-15CFD66EA796}" srcOrd="2" destOrd="0" parTransId="{753D8466-5B43-4022-9EA6-80697AD791EF}" sibTransId="{93D5BA25-8BAF-4D7D-969F-34AFD1EF368C}"/>
+    <dgm:cxn modelId="{7E3C541B-032F-416C-A1AC-7C1BD89D5BB5}" srcId="{45CDA3C7-8713-4369-838A-8B5F475DA36B}" destId="{96FC7229-231F-4CA5-9914-6E9A83756569}" srcOrd="1" destOrd="0" parTransId="{7BC373CD-A346-4D76-9165-35DCB418DD6B}" sibTransId="{2C4CAAAA-9463-4CC1-AF37-CEDDE9349C90}"/>
+    <dgm:cxn modelId="{CE0219C3-D925-E54D-93CD-125DBCE812D2}" type="presOf" srcId="{83FAD934-5D5B-40FC-B3CA-D6105DE3D322}" destId="{19EBF599-727A-47CA-B105-7B4051DFB8C7}" srcOrd="1" destOrd="0" presId="urn:microsoft.com/office/officeart/2005/8/layout/hierarchy2"/>
+    <dgm:cxn modelId="{B49AE5AA-2554-534B-A924-4EDAE266DF60}" type="presOf" srcId="{076B6350-4EE3-45E3-9904-173A771DF62A}" destId="{BE306FCD-9806-4F30-B3B1-CA273857349C}" srcOrd="0" destOrd="0" presId="urn:microsoft.com/office/officeart/2005/8/layout/hierarchy2"/>
+    <dgm:cxn modelId="{72F16620-F8FC-C94B-B8A5-9722FBF8B31A}" type="presOf" srcId="{753D8466-5B43-4022-9EA6-80697AD791EF}" destId="{2938BCE4-55BC-4FA7-8B13-8D7362E71CAD}" srcOrd="0" destOrd="0" presId="urn:microsoft.com/office/officeart/2005/8/layout/hierarchy2"/>
+    <dgm:cxn modelId="{97CD5736-54C6-4ACB-8C56-28D4F8AF533A}" srcId="{076B6350-4EE3-45E3-9904-173A771DF62A}" destId="{3958656D-BDA3-48B8-B715-8A44FDE6304E}" srcOrd="2" destOrd="0" parTransId="{6990C93A-7D15-43F9-A3BA-EF955BCEFB0F}" sibTransId="{D8D28F1D-BA72-4B54-B03D-1B8F6862319E}"/>
+    <dgm:cxn modelId="{FD122860-2F82-324D-862E-D046C24B5EFD}" type="presOf" srcId="{5E47499F-6F41-4F22-A420-01A675CE6103}" destId="{FB48A239-373B-4448-BD7F-C055FA9C8C48}" srcOrd="1" destOrd="0" presId="urn:microsoft.com/office/officeart/2005/8/layout/hierarchy2"/>
+    <dgm:cxn modelId="{F9B1644F-E249-48EB-97B5-22C2400DED34}" srcId="{D4D9B399-9B7F-46DA-97B2-FED098F5DA6B}" destId="{80D7FF03-79A4-410F-8B98-6A9724B85CBA}" srcOrd="2" destOrd="0" parTransId="{83FAD934-5D5B-40FC-B3CA-D6105DE3D322}" sibTransId="{30CB0A91-0FCE-45F8-A754-700AB3BFFDC6}"/>
+    <dgm:cxn modelId="{666C5AB1-179A-364E-A92C-4EF76E3C7DEB}" type="presOf" srcId="{139FABCB-F47A-4731-86FD-9DEB34D850B8}" destId="{86416187-05A5-41DD-ADA2-C443892DABB2}" srcOrd="1" destOrd="0" presId="urn:microsoft.com/office/officeart/2005/8/layout/hierarchy2"/>
+    <dgm:cxn modelId="{7216A576-61E3-7E45-BD2C-BE3B608AF2E3}" type="presOf" srcId="{3958656D-BDA3-48B8-B715-8A44FDE6304E}" destId="{2AEF7D3A-FF38-45BC-9B3E-D40CCE847072}" srcOrd="0" destOrd="0" presId="urn:microsoft.com/office/officeart/2005/8/layout/hierarchy2"/>
     <dgm:cxn modelId="{F14138C1-A3B2-4AE2-A00B-7F7DE38EAA68}" srcId="{5AA90255-5B35-44C4-B702-E81F223BEFD8}" destId="{45CDA3C7-8713-4369-838A-8B5F475DA36B}" srcOrd="0" destOrd="0" parTransId="{139FABCB-F47A-4731-86FD-9DEB34D850B8}" sibTransId="{7D179423-A3B9-4F05-A55D-89D4307A11C9}"/>
-    <dgm:cxn modelId="{C353768D-EED9-4E80-8091-56483B0ECF51}" srcId="{D4D9B399-9B7F-46DA-97B2-FED098F5DA6B}" destId="{C3D618C2-BF81-4220-A584-D841429B7058}" srcOrd="0" destOrd="0" parTransId="{BABCE05A-4544-49DE-A70D-EBD4C2932AA1}" sibTransId="{C88A3667-CC99-4312-8DC1-79D7EC0A2D9C}"/>
-    <dgm:cxn modelId="{8AE77F02-22A7-6E4B-9E09-881855422A67}" type="presOf" srcId="{D4D9B399-9B7F-46DA-97B2-FED098F5DA6B}" destId="{6E6D9CAD-33D1-4ABE-986B-53D6D631EB94}" srcOrd="0" destOrd="0" presId="urn:microsoft.com/office/officeart/2005/8/layout/hierarchy2"/>
-    <dgm:cxn modelId="{AF750DCB-7434-E44D-9218-22BDFBBB397C}" type="presOf" srcId="{076B6350-4EE3-45E3-9904-173A771DF62A}" destId="{BE306FCD-9806-4F30-B3B1-CA273857349C}" srcOrd="0" destOrd="0" presId="urn:microsoft.com/office/officeart/2005/8/layout/hierarchy2"/>
+    <dgm:cxn modelId="{6F86EFCB-F454-2A4B-9D64-52D5505DC434}" type="presOf" srcId="{BABCE05A-4544-49DE-A70D-EBD4C2932AA1}" destId="{12FD7525-DB42-46F9-B8FD-D33568A05731}" srcOrd="1" destOrd="0" presId="urn:microsoft.com/office/officeart/2005/8/layout/hierarchy2"/>
+    <dgm:cxn modelId="{5A4B07F3-26FF-0B44-B701-B9109D7E2891}" type="presOf" srcId="{7BC373CD-A346-4D76-9165-35DCB418DD6B}" destId="{4E10DB54-35ED-4D9F-B388-F6C78413B8E9}" srcOrd="0" destOrd="0" presId="urn:microsoft.com/office/officeart/2005/8/layout/hierarchy2"/>
+    <dgm:cxn modelId="{3B70DAEF-A33A-0D46-8CC3-B10ED94325C0}" type="presOf" srcId="{753D8466-5B43-4022-9EA6-80697AD791EF}" destId="{A6341011-54EC-4E06-9306-EAF2DE56CD2C}" srcOrd="1" destOrd="0" presId="urn:microsoft.com/office/officeart/2005/8/layout/hierarchy2"/>
+    <dgm:cxn modelId="{D48CCF05-C94E-884E-BCBA-999998097055}" type="presOf" srcId="{C3D618C2-BF81-4220-A584-D841429B7058}" destId="{CA6C5886-D1D3-4819-90BD-4BAC8F1EE87D}" srcOrd="0" destOrd="0" presId="urn:microsoft.com/office/officeart/2005/8/layout/hierarchy2"/>
+    <dgm:cxn modelId="{111D2928-EBA7-EF46-9600-8046A486B672}" type="presOf" srcId="{F20EDC0B-CCE5-4D9D-9982-89A201087390}" destId="{CAE1C8E1-FF9C-459C-820F-5A372E5B5202}" srcOrd="1" destOrd="0" presId="urn:microsoft.com/office/officeart/2005/8/layout/hierarchy2"/>
+    <dgm:cxn modelId="{D32D1F51-412D-2247-A9F2-795FBD700303}" type="presOf" srcId="{B503AF60-5EB5-4190-8EFC-246E35833849}" destId="{F53448B5-447F-4F1A-81C6-1F0D19E192DD}" srcOrd="0" destOrd="0" presId="urn:microsoft.com/office/officeart/2005/8/layout/hierarchy2"/>
+    <dgm:cxn modelId="{7D866F9E-6983-214E-815C-D90F14918DBD}" type="presOf" srcId="{5AA90255-5B35-44C4-B702-E81F223BEFD8}" destId="{3985982F-35AF-48B0-84C6-0C8F1D9EF2FA}" srcOrd="0" destOrd="0" presId="urn:microsoft.com/office/officeart/2005/8/layout/hierarchy2"/>
+    <dgm:cxn modelId="{7FB55B4B-D778-485E-80DB-622F39D1A15E}" srcId="{3958656D-BDA3-48B8-B715-8A44FDE6304E}" destId="{7B2890D2-36E9-4029-898C-FC7E72272380}" srcOrd="0" destOrd="0" parTransId="{F20EDC0B-CCE5-4D9D-9982-89A201087390}" sibTransId="{0DDB3E07-6F3E-4DE7-8E05-649EA4E9106B}"/>
+    <dgm:cxn modelId="{F7ED0990-A84B-8E46-9A32-36F4DC687B8D}" type="presOf" srcId="{96FC7229-231F-4CA5-9914-6E9A83756569}" destId="{1906A700-A645-429B-8F9F-2A4F59D4835E}" srcOrd="0" destOrd="0" presId="urn:microsoft.com/office/officeart/2005/8/layout/hierarchy2"/>
+    <dgm:cxn modelId="{21F60E6D-3434-6E43-8483-B9B32272BE44}" type="presOf" srcId="{8B8178A4-03D0-4F83-88CD-9E6E781603E6}" destId="{C0C8DC8E-72DB-4A2E-A50E-DA1CA06D79E3}" srcOrd="0" destOrd="0" presId="urn:microsoft.com/office/officeart/2005/8/layout/hierarchy2"/>
+    <dgm:cxn modelId="{E73DEE3F-FD12-5640-89C0-A641A30CA70B}" type="presOf" srcId="{9F4AA07C-F7C0-4EE0-B444-1A0A99B21C5A}" destId="{87E32AC2-4577-44E3-BD84-D5E3BD970540}" srcOrd="1" destOrd="0" presId="urn:microsoft.com/office/officeart/2005/8/layout/hierarchy2"/>
+    <dgm:cxn modelId="{58E1EE4D-7DE4-494E-B9C0-2EFFC70FC514}" type="presOf" srcId="{50BC2FEF-90AA-4887-A217-BCE929A4632A}" destId="{9F0B1A31-63BD-41F6-82FC-F5574A92E909}" srcOrd="1" destOrd="0" presId="urn:microsoft.com/office/officeart/2005/8/layout/hierarchy2"/>
+    <dgm:cxn modelId="{FDAA88B6-63CA-7B46-9D23-0AD1087A827B}" type="presOf" srcId="{50BC2FEF-90AA-4887-A217-BCE929A4632A}" destId="{FDA47220-895B-4A69-B2BB-8BF8C016FF4B}" srcOrd="0" destOrd="0" presId="urn:microsoft.com/office/officeart/2005/8/layout/hierarchy2"/>
+    <dgm:cxn modelId="{32ABE36F-B84E-48F4-BC67-8F5D825C7F85}" srcId="{076B6350-4EE3-45E3-9904-173A771DF62A}" destId="{D4D9B399-9B7F-46DA-97B2-FED098F5DA6B}" srcOrd="0" destOrd="0" parTransId="{E6A38AA6-80D6-4020-A52C-B824CD5FBB0F}" sibTransId="{48A5178F-146C-4A23-8FF2-2E99B30882F8}"/>
+    <dgm:cxn modelId="{8278BE9E-5EE7-9E49-A16E-B2272BE757A9}" type="presOf" srcId="{139FABCB-F47A-4731-86FD-9DEB34D850B8}" destId="{AB7C6CD4-FF75-4E23-A8C3-0A2318DBB1D6}" srcOrd="0" destOrd="0" presId="urn:microsoft.com/office/officeart/2005/8/layout/hierarchy2"/>
+    <dgm:cxn modelId="{6772E658-FDF9-BF41-A786-E6AA226CDC54}" type="presOf" srcId="{7B2890D2-36E9-4029-898C-FC7E72272380}" destId="{497DB5E4-8EF3-40EA-9803-E80F51F19C35}" srcOrd="0" destOrd="0" presId="urn:microsoft.com/office/officeart/2005/8/layout/hierarchy2"/>
+    <dgm:cxn modelId="{C7BF9EEB-8D43-334A-905F-C4F6619FED89}" type="presOf" srcId="{D4D9B399-9B7F-46DA-97B2-FED098F5DA6B}" destId="{6E6D9CAD-33D1-4ABE-986B-53D6D631EB94}" srcOrd="0" destOrd="0" presId="urn:microsoft.com/office/officeart/2005/8/layout/hierarchy2"/>
+    <dgm:cxn modelId="{4CE301CD-89A8-41A8-9F17-DEC7FF5575CF}" srcId="{076B6350-4EE3-45E3-9904-173A771DF62A}" destId="{5AA90255-5B35-44C4-B702-E81F223BEFD8}" srcOrd="1" destOrd="0" parTransId="{2854FE16-3A46-47EE-A032-1136B67EB2C8}" sibTransId="{7B5E0C86-564B-4BB8-9398-E23143C8B801}"/>
     <dgm:cxn modelId="{A80A4F65-7375-4E8E-9CED-0483DD45593D}" srcId="{3958656D-BDA3-48B8-B715-8A44FDE6304E}" destId="{B503AF60-5EB5-4190-8EFC-246E35833849}" srcOrd="1" destOrd="0" parTransId="{9F4AA07C-F7C0-4EE0-B444-1A0A99B21C5A}" sibTransId="{97EEA01A-8995-4136-9B0E-B8636C2DDA04}"/>
-    <dgm:cxn modelId="{32ABE36F-B84E-48F4-BC67-8F5D825C7F85}" srcId="{076B6350-4EE3-45E3-9904-173A771DF62A}" destId="{D4D9B399-9B7F-46DA-97B2-FED098F5DA6B}" srcOrd="0" destOrd="0" parTransId="{E6A38AA6-80D6-4020-A52C-B824CD5FBB0F}" sibTransId="{48A5178F-146C-4A23-8FF2-2E99B30882F8}"/>
-    <dgm:cxn modelId="{73DD61A9-A4CC-8149-B825-61AC3358BDB9}" type="presOf" srcId="{5E47499F-6F41-4F22-A420-01A675CE6103}" destId="{E11C7B6F-7180-43A5-992E-3EA5851F2391}" srcOrd="0" destOrd="0" presId="urn:microsoft.com/office/officeart/2005/8/layout/hierarchy2"/>
-    <dgm:cxn modelId="{A51CBDB1-0EC4-DE40-A8A7-0E7270A8C574}" type="presOf" srcId="{80D7FF03-79A4-410F-8B98-6A9724B85CBA}" destId="{47ACED10-AF50-4A06-8AC5-32A97AE3B1C8}" srcOrd="0" destOrd="0" presId="urn:microsoft.com/office/officeart/2005/8/layout/hierarchy2"/>
-    <dgm:cxn modelId="{125748B6-217F-1E49-9B0C-0637089216C6}" type="presOf" srcId="{BABCE05A-4544-49DE-A70D-EBD4C2932AA1}" destId="{B4361C68-E191-4E89-B0BD-BAD091626B5B}" srcOrd="0" destOrd="0" presId="urn:microsoft.com/office/officeart/2005/8/layout/hierarchy2"/>
-    <dgm:cxn modelId="{5C6D8689-6B2B-0943-AE95-80DBAF679814}" type="presOf" srcId="{5E47499F-6F41-4F22-A420-01A675CE6103}" destId="{FB48A239-373B-4448-BD7F-C055FA9C8C48}" srcOrd="1" destOrd="0" presId="urn:microsoft.com/office/officeart/2005/8/layout/hierarchy2"/>
-    <dgm:cxn modelId="{13A282EB-2144-FE4A-8A6C-1888882D2194}" type="presOf" srcId="{F20EDC0B-CCE5-4D9D-9982-89A201087390}" destId="{674BA392-5914-4B78-A520-EE26D65D05C8}" srcOrd="0" destOrd="0" presId="urn:microsoft.com/office/officeart/2005/8/layout/hierarchy2"/>
-    <dgm:cxn modelId="{97CD5736-54C6-4ACB-8C56-28D4F8AF533A}" srcId="{076B6350-4EE3-45E3-9904-173A771DF62A}" destId="{3958656D-BDA3-48B8-B715-8A44FDE6304E}" srcOrd="2" destOrd="0" parTransId="{6990C93A-7D15-43F9-A3BA-EF955BCEFB0F}" sibTransId="{D8D28F1D-BA72-4B54-B03D-1B8F6862319E}"/>
-    <dgm:cxn modelId="{204D7019-A9D8-4049-A9E0-9D7CC9F18CB8}" type="presOf" srcId="{50BC2FEF-90AA-4887-A217-BCE929A4632A}" destId="{9F0B1A31-63BD-41F6-82FC-F5574A92E909}" srcOrd="1" destOrd="0" presId="urn:microsoft.com/office/officeart/2005/8/layout/hierarchy2"/>
-    <dgm:cxn modelId="{CD688725-DE90-4245-A4AA-E82D2275B325}" srcId="{45CDA3C7-8713-4369-838A-8B5F475DA36B}" destId="{DC7A1CA0-5D34-4F3B-A580-15CFD66EA796}" srcOrd="2" destOrd="0" parTransId="{753D8466-5B43-4022-9EA6-80697AD791EF}" sibTransId="{93D5BA25-8BAF-4D7D-969F-34AFD1EF368C}"/>
-    <dgm:cxn modelId="{572EAE97-3B8C-7549-9774-81F9F2939140}" type="presOf" srcId="{F20EDC0B-CCE5-4D9D-9982-89A201087390}" destId="{CAE1C8E1-FF9C-459C-820F-5A372E5B5202}" srcOrd="1" destOrd="0" presId="urn:microsoft.com/office/officeart/2005/8/layout/hierarchy2"/>
-    <dgm:cxn modelId="{20708CC1-7E7C-E544-BA7E-34858207325E}" type="presOf" srcId="{BABCE05A-4544-49DE-A70D-EBD4C2932AA1}" destId="{12FD7525-DB42-46F9-B8FD-D33568A05731}" srcOrd="1" destOrd="0" presId="urn:microsoft.com/office/officeart/2005/8/layout/hierarchy2"/>
-    <dgm:cxn modelId="{7E3C541B-032F-416C-A1AC-7C1BD89D5BB5}" srcId="{45CDA3C7-8713-4369-838A-8B5F475DA36B}" destId="{96FC7229-231F-4CA5-9914-6E9A83756569}" srcOrd="1" destOrd="0" parTransId="{7BC373CD-A346-4D76-9165-35DCB418DD6B}" sibTransId="{2C4CAAAA-9463-4CC1-AF37-CEDDE9349C90}"/>
-    <dgm:cxn modelId="{F099C7DB-7177-3F48-9E5B-31F54838263C}" type="presOf" srcId="{5AA90255-5B35-44C4-B702-E81F223BEFD8}" destId="{3985982F-35AF-48B0-84C6-0C8F1D9EF2FA}" srcOrd="0" destOrd="0" presId="urn:microsoft.com/office/officeart/2005/8/layout/hierarchy2"/>
-    <dgm:cxn modelId="{EAF8A065-728E-2D4C-A735-A7706A6F9B2E}" type="presOf" srcId="{8B8178A4-03D0-4F83-88CD-9E6E781603E6}" destId="{C0C8DC8E-72DB-4A2E-A50E-DA1CA06D79E3}" srcOrd="0" destOrd="0" presId="urn:microsoft.com/office/officeart/2005/8/layout/hierarchy2"/>
-    <dgm:cxn modelId="{F9B1644F-E249-48EB-97B5-22C2400DED34}" srcId="{D4D9B399-9B7F-46DA-97B2-FED098F5DA6B}" destId="{80D7FF03-79A4-410F-8B98-6A9724B85CBA}" srcOrd="2" destOrd="0" parTransId="{83FAD934-5D5B-40FC-B3CA-D6105DE3D322}" sibTransId="{30CB0A91-0FCE-45F8-A754-700AB3BFFDC6}"/>
-    <dgm:cxn modelId="{07E14A50-85DB-C34E-B2E6-FD1323D983C7}" type="presOf" srcId="{86643E8D-F7CB-4F7B-B35A-FF26EACC433C}" destId="{419BEB18-32F6-4B18-9238-A8818FE634FC}" srcOrd="0" destOrd="0" presId="urn:microsoft.com/office/officeart/2005/8/layout/hierarchy2"/>
-    <dgm:cxn modelId="{E340C9D4-A56A-764F-8397-2D6BFA692D44}" type="presOf" srcId="{9F4AA07C-F7C0-4EE0-B444-1A0A99B21C5A}" destId="{87E32AC2-4577-44E3-BD84-D5E3BD970540}" srcOrd="1" destOrd="0" presId="urn:microsoft.com/office/officeart/2005/8/layout/hierarchy2"/>
-    <dgm:cxn modelId="{4CE301CD-89A8-41A8-9F17-DEC7FF5575CF}" srcId="{076B6350-4EE3-45E3-9904-173A771DF62A}" destId="{5AA90255-5B35-44C4-B702-E81F223BEFD8}" srcOrd="1" destOrd="0" parTransId="{2854FE16-3A46-47EE-A032-1136B67EB2C8}" sibTransId="{7B5E0C86-564B-4BB8-9398-E23143C8B801}"/>
-    <dgm:cxn modelId="{0A9E09E5-C858-554D-A253-37275BDD5250}" type="presOf" srcId="{139FABCB-F47A-4731-86FD-9DEB34D850B8}" destId="{86416187-05A5-41DD-ADA2-C443892DABB2}" srcOrd="1" destOrd="0" presId="urn:microsoft.com/office/officeart/2005/8/layout/hierarchy2"/>
-    <dgm:cxn modelId="{7FB55B4B-D778-485E-80DB-622F39D1A15E}" srcId="{3958656D-BDA3-48B8-B715-8A44FDE6304E}" destId="{7B2890D2-36E9-4029-898C-FC7E72272380}" srcOrd="0" destOrd="0" parTransId="{F20EDC0B-CCE5-4D9D-9982-89A201087390}" sibTransId="{0DDB3E07-6F3E-4DE7-8E05-649EA4E9106B}"/>
-    <dgm:cxn modelId="{7BBE7583-DFB3-4143-93F0-3368ADEC0C55}" type="presOf" srcId="{7BC373CD-A346-4D76-9165-35DCB418DD6B}" destId="{F67B909A-A307-4E9B-9469-45A779E59A51}" srcOrd="1" destOrd="0" presId="urn:microsoft.com/office/officeart/2005/8/layout/hierarchy2"/>
-    <dgm:cxn modelId="{4B3BDBDD-D265-A240-9ABC-373B6B1640F6}" type="presOf" srcId="{45CDA3C7-8713-4369-838A-8B5F475DA36B}" destId="{A1B1FB24-4A19-4073-B3DA-7D6FAFFD6611}" srcOrd="0" destOrd="0" presId="urn:microsoft.com/office/officeart/2005/8/layout/hierarchy2"/>
-    <dgm:cxn modelId="{A41600DF-3DFE-8A41-92B0-9E3FB1E27249}" type="presOf" srcId="{C3D618C2-BF81-4220-A584-D841429B7058}" destId="{CA6C5886-D1D3-4819-90BD-4BAC8F1EE87D}" srcOrd="0" destOrd="0" presId="urn:microsoft.com/office/officeart/2005/8/layout/hierarchy2"/>
-    <dgm:cxn modelId="{CE8C3434-B964-7D44-8629-ED857C56E8FE}" type="presOf" srcId="{7BC373CD-A346-4D76-9165-35DCB418DD6B}" destId="{4E10DB54-35ED-4D9F-B388-F6C78413B8E9}" srcOrd="0" destOrd="0" presId="urn:microsoft.com/office/officeart/2005/8/layout/hierarchy2"/>
-    <dgm:cxn modelId="{DD31EC74-C133-A843-BCCB-C5B06D59662C}" type="presOf" srcId="{3958656D-BDA3-48B8-B715-8A44FDE6304E}" destId="{2AEF7D3A-FF38-45BC-9B3E-D40CCE847072}" srcOrd="0" destOrd="0" presId="urn:microsoft.com/office/officeart/2005/8/layout/hierarchy2"/>
-    <dgm:cxn modelId="{E889BBDA-9F33-3E4A-A627-5038DF176A1C}" type="presOf" srcId="{753D8466-5B43-4022-9EA6-80697AD791EF}" destId="{2938BCE4-55BC-4FA7-8B13-8D7362E71CAD}" srcOrd="0" destOrd="0" presId="urn:microsoft.com/office/officeart/2005/8/layout/hierarchy2"/>
+    <dgm:cxn modelId="{C3C53F89-62E8-F840-8435-79641D9222FF}" type="presOf" srcId="{83FAD934-5D5B-40FC-B3CA-D6105DE3D322}" destId="{8F195852-041E-423A-B5DF-8945941EB406}" srcOrd="0" destOrd="0" presId="urn:microsoft.com/office/officeart/2005/8/layout/hierarchy2"/>
+    <dgm:cxn modelId="{A4F6B208-7CA9-3C43-98CF-58A4142D30ED}" type="presOf" srcId="{9F4AA07C-F7C0-4EE0-B444-1A0A99B21C5A}" destId="{EB2274FC-15F8-41B7-935B-E389FD47AFD1}" srcOrd="0" destOrd="0" presId="urn:microsoft.com/office/officeart/2005/8/layout/hierarchy2"/>
     <dgm:cxn modelId="{96C6A9B5-7C0D-453A-8D3D-838B1E47CC7C}" srcId="{45CDA3C7-8713-4369-838A-8B5F475DA36B}" destId="{8B8178A4-03D0-4F83-88CD-9E6E781603E6}" srcOrd="0" destOrd="0" parTransId="{50BC2FEF-90AA-4887-A217-BCE929A4632A}" sibTransId="{0B865DCC-B624-40ED-970E-B677A52C4467}"/>
-    <dgm:cxn modelId="{A1555DC3-A317-4540-8155-9986C1EB44F0}" type="presOf" srcId="{DC7A1CA0-5D34-4F3B-A580-15CFD66EA796}" destId="{368F1645-5A66-45DB-B296-C23315AB7E22}" srcOrd="0" destOrd="0" presId="urn:microsoft.com/office/officeart/2005/8/layout/hierarchy2"/>
-    <dgm:cxn modelId="{BCDA7421-FD5A-4E49-893F-453DD926A155}" type="presParOf" srcId="{BE306FCD-9806-4F30-B3B1-CA273857349C}" destId="{BC89B9CD-5E6C-4475-ADF6-F7C2D7A5A353}" srcOrd="0" destOrd="0" presId="urn:microsoft.com/office/officeart/2005/8/layout/hierarchy2"/>
-    <dgm:cxn modelId="{E0B4C8D4-7E10-334C-95D6-C7D6730399CB}" type="presParOf" srcId="{BC89B9CD-5E6C-4475-ADF6-F7C2D7A5A353}" destId="{6E6D9CAD-33D1-4ABE-986B-53D6D631EB94}" srcOrd="0" destOrd="0" presId="urn:microsoft.com/office/officeart/2005/8/layout/hierarchy2"/>
-    <dgm:cxn modelId="{91DAFC2A-E734-4D4A-B2C8-8E47DBE5E641}" type="presParOf" srcId="{BC89B9CD-5E6C-4475-ADF6-F7C2D7A5A353}" destId="{47C7FA5F-116D-41D5-BE1E-63389D526519}" srcOrd="1" destOrd="0" presId="urn:microsoft.com/office/officeart/2005/8/layout/hierarchy2"/>
-    <dgm:cxn modelId="{9CE7CA10-CEE1-5441-A118-AFF5AE170089}" type="presParOf" srcId="{47C7FA5F-116D-41D5-BE1E-63389D526519}" destId="{B4361C68-E191-4E89-B0BD-BAD091626B5B}" srcOrd="0" destOrd="0" presId="urn:microsoft.com/office/officeart/2005/8/layout/hierarchy2"/>
-    <dgm:cxn modelId="{EB54408D-AE51-254C-8A5A-CAC7E01F86D4}" type="presParOf" srcId="{B4361C68-E191-4E89-B0BD-BAD091626B5B}" destId="{12FD7525-DB42-46F9-B8FD-D33568A05731}" srcOrd="0" destOrd="0" presId="urn:microsoft.com/office/officeart/2005/8/layout/hierarchy2"/>
-    <dgm:cxn modelId="{232FB1BA-FBF3-2F4C-80A5-6A62CFB28586}" type="presParOf" srcId="{47C7FA5F-116D-41D5-BE1E-63389D526519}" destId="{8D4B9DA0-8352-443E-AB23-4081880753A9}" srcOrd="1" destOrd="0" presId="urn:microsoft.com/office/officeart/2005/8/layout/hierarchy2"/>
-    <dgm:cxn modelId="{4B4228D9-EE40-7340-B841-5553B20638A7}" type="presParOf" srcId="{8D4B9DA0-8352-443E-AB23-4081880753A9}" destId="{CA6C5886-D1D3-4819-90BD-4BAC8F1EE87D}" srcOrd="0" destOrd="0" presId="urn:microsoft.com/office/officeart/2005/8/layout/hierarchy2"/>
-    <dgm:cxn modelId="{D0605803-F4D2-2742-8F59-707ECEEDF3F8}" type="presParOf" srcId="{8D4B9DA0-8352-443E-AB23-4081880753A9}" destId="{9192797A-2A70-45CD-83CD-8CC844391943}" srcOrd="1" destOrd="0" presId="urn:microsoft.com/office/officeart/2005/8/layout/hierarchy2"/>
-    <dgm:cxn modelId="{CC0C9E33-04FE-A64D-ADC1-932C6B976195}" type="presParOf" srcId="{47C7FA5F-116D-41D5-BE1E-63389D526519}" destId="{E11C7B6F-7180-43A5-992E-3EA5851F2391}" srcOrd="2" destOrd="0" presId="urn:microsoft.com/office/officeart/2005/8/layout/hierarchy2"/>
-    <dgm:cxn modelId="{C3523F1E-0C15-C54C-AF69-D73D8A93ED14}" type="presParOf" srcId="{E11C7B6F-7180-43A5-992E-3EA5851F2391}" destId="{FB48A239-373B-4448-BD7F-C055FA9C8C48}" srcOrd="0" destOrd="0" presId="urn:microsoft.com/office/officeart/2005/8/layout/hierarchy2"/>
-    <dgm:cxn modelId="{4F53AD65-0C83-ED4C-8652-A1A02F08BC6B}" type="presParOf" srcId="{47C7FA5F-116D-41D5-BE1E-63389D526519}" destId="{49833578-BD56-4B76-A7B4-93C083AE7440}" srcOrd="3" destOrd="0" presId="urn:microsoft.com/office/officeart/2005/8/layout/hierarchy2"/>
-    <dgm:cxn modelId="{EAFBB0DE-DD81-C043-872A-CC0CCD3570DF}" type="presParOf" srcId="{49833578-BD56-4B76-A7B4-93C083AE7440}" destId="{419BEB18-32F6-4B18-9238-A8818FE634FC}" srcOrd="0" destOrd="0" presId="urn:microsoft.com/office/officeart/2005/8/layout/hierarchy2"/>
-    <dgm:cxn modelId="{9B608BE6-6DCB-CD4B-AA3C-0B9AB20BB9FF}" type="presParOf" srcId="{49833578-BD56-4B76-A7B4-93C083AE7440}" destId="{9606F08B-4F70-4EB6-983D-ED46C176903C}" srcOrd="1" destOrd="0" presId="urn:microsoft.com/office/officeart/2005/8/layout/hierarchy2"/>
-    <dgm:cxn modelId="{33B70A8B-70C7-3842-B9FD-FE00D5DB8E71}" type="presParOf" srcId="{47C7FA5F-116D-41D5-BE1E-63389D526519}" destId="{8F195852-041E-423A-B5DF-8945941EB406}" srcOrd="4" destOrd="0" presId="urn:microsoft.com/office/officeart/2005/8/layout/hierarchy2"/>
-    <dgm:cxn modelId="{17D78998-C675-824F-A24A-6426B974F064}" type="presParOf" srcId="{8F195852-041E-423A-B5DF-8945941EB406}" destId="{19EBF599-727A-47CA-B105-7B4051DFB8C7}" srcOrd="0" destOrd="0" presId="urn:microsoft.com/office/officeart/2005/8/layout/hierarchy2"/>
-    <dgm:cxn modelId="{25D4B720-ACCA-B943-AF7D-ECB50F572D88}" type="presParOf" srcId="{47C7FA5F-116D-41D5-BE1E-63389D526519}" destId="{5B0C94E8-6047-4A9D-A59D-4243CA01023B}" srcOrd="5" destOrd="0" presId="urn:microsoft.com/office/officeart/2005/8/layout/hierarchy2"/>
-    <dgm:cxn modelId="{FA1D6487-357E-5243-80FE-5F38AD217AD0}" type="presParOf" srcId="{5B0C94E8-6047-4A9D-A59D-4243CA01023B}" destId="{47ACED10-AF50-4A06-8AC5-32A97AE3B1C8}" srcOrd="0" destOrd="0" presId="urn:microsoft.com/office/officeart/2005/8/layout/hierarchy2"/>
-    <dgm:cxn modelId="{177D8AF9-4A0D-9546-9AF0-EB8AEF0528BB}" type="presParOf" srcId="{5B0C94E8-6047-4A9D-A59D-4243CA01023B}" destId="{51C9AA23-5208-47C4-9495-ED7DF43D7949}" srcOrd="1" destOrd="0" presId="urn:microsoft.com/office/officeart/2005/8/layout/hierarchy2"/>
-    <dgm:cxn modelId="{5E09A06B-B686-B34A-86B3-8D6D70E64137}" type="presParOf" srcId="{BE306FCD-9806-4F30-B3B1-CA273857349C}" destId="{8658F2C1-2E33-4716-96CE-BB95A05DA53A}" srcOrd="1" destOrd="0" presId="urn:microsoft.com/office/officeart/2005/8/layout/hierarchy2"/>
-    <dgm:cxn modelId="{E645F77C-DFA7-2F44-A53E-6F6855A1AE8F}" type="presParOf" srcId="{8658F2C1-2E33-4716-96CE-BB95A05DA53A}" destId="{3985982F-35AF-48B0-84C6-0C8F1D9EF2FA}" srcOrd="0" destOrd="0" presId="urn:microsoft.com/office/officeart/2005/8/layout/hierarchy2"/>
-    <dgm:cxn modelId="{6E8499B1-BB8E-C947-BF9B-EBF9596201FF}" type="presParOf" srcId="{8658F2C1-2E33-4716-96CE-BB95A05DA53A}" destId="{E962D45F-3934-4127-B852-040B19CBBED4}" srcOrd="1" destOrd="0" presId="urn:microsoft.com/office/officeart/2005/8/layout/hierarchy2"/>
-    <dgm:cxn modelId="{B6935CAF-2F92-5B47-ADE3-B3F4B91BF9A0}" type="presParOf" srcId="{E962D45F-3934-4127-B852-040B19CBBED4}" destId="{AB7C6CD4-FF75-4E23-A8C3-0A2318DBB1D6}" srcOrd="0" destOrd="0" presId="urn:microsoft.com/office/officeart/2005/8/layout/hierarchy2"/>
-    <dgm:cxn modelId="{9DC979D5-8A8D-D14F-829C-5422C923AB8C}" type="presParOf" srcId="{AB7C6CD4-FF75-4E23-A8C3-0A2318DBB1D6}" destId="{86416187-05A5-41DD-ADA2-C443892DABB2}" srcOrd="0" destOrd="0" presId="urn:microsoft.com/office/officeart/2005/8/layout/hierarchy2"/>
-    <dgm:cxn modelId="{90BD5620-E708-EC48-B059-B5DF7E509D71}" type="presParOf" srcId="{E962D45F-3934-4127-B852-040B19CBBED4}" destId="{F5141415-821F-4342-AEDF-E9BC97E8B75D}" srcOrd="1" destOrd="0" presId="urn:microsoft.com/office/officeart/2005/8/layout/hierarchy2"/>
-    <dgm:cxn modelId="{ABC23026-317B-D14F-A82B-9CCDDFCFF05A}" type="presParOf" srcId="{F5141415-821F-4342-AEDF-E9BC97E8B75D}" destId="{A1B1FB24-4A19-4073-B3DA-7D6FAFFD6611}" srcOrd="0" destOrd="0" presId="urn:microsoft.com/office/officeart/2005/8/layout/hierarchy2"/>
-    <dgm:cxn modelId="{BF35D227-D900-4847-B2CA-8E86BA7BABDB}" type="presParOf" srcId="{F5141415-821F-4342-AEDF-E9BC97E8B75D}" destId="{1AAB8F11-CB53-4E23-8DA2-6135C0475A27}" srcOrd="1" destOrd="0" presId="urn:microsoft.com/office/officeart/2005/8/layout/hierarchy2"/>
-    <dgm:cxn modelId="{76600EBB-0DC1-4146-AC37-8ABC28D8D556}" type="presParOf" srcId="{1AAB8F11-CB53-4E23-8DA2-6135C0475A27}" destId="{FDA47220-895B-4A69-B2BB-8BF8C016FF4B}" srcOrd="0" destOrd="0" presId="urn:microsoft.com/office/officeart/2005/8/layout/hierarchy2"/>
-    <dgm:cxn modelId="{55A62C6D-4C81-1546-9964-0C518E119F34}" type="presParOf" srcId="{FDA47220-895B-4A69-B2BB-8BF8C016FF4B}" destId="{9F0B1A31-63BD-41F6-82FC-F5574A92E909}" srcOrd="0" destOrd="0" presId="urn:microsoft.com/office/officeart/2005/8/layout/hierarchy2"/>
-    <dgm:cxn modelId="{81C450C6-6D5E-CF44-B781-27C65CEB873F}" type="presParOf" srcId="{1AAB8F11-CB53-4E23-8DA2-6135C0475A27}" destId="{519D71D9-AD17-481A-BC45-95647664C32A}" srcOrd="1" destOrd="0" presId="urn:microsoft.com/office/officeart/2005/8/layout/hierarchy2"/>
-    <dgm:cxn modelId="{D0F3268F-6085-7F42-B071-22F990774AF8}" type="presParOf" srcId="{519D71D9-AD17-481A-BC45-95647664C32A}" destId="{C0C8DC8E-72DB-4A2E-A50E-DA1CA06D79E3}" srcOrd="0" destOrd="0" presId="urn:microsoft.com/office/officeart/2005/8/layout/hierarchy2"/>
-    <dgm:cxn modelId="{B292E1D8-BD7E-4645-BE54-A879DA440713}" type="presParOf" srcId="{519D71D9-AD17-481A-BC45-95647664C32A}" destId="{98B01CE3-DDD6-4A2E-A4D8-B0F413861D6D}" srcOrd="1" destOrd="0" presId="urn:microsoft.com/office/officeart/2005/8/layout/hierarchy2"/>
-    <dgm:cxn modelId="{90D2EEBA-99BE-304E-B7AD-0E00D43D93FE}" type="presParOf" srcId="{1AAB8F11-CB53-4E23-8DA2-6135C0475A27}" destId="{4E10DB54-35ED-4D9F-B388-F6C78413B8E9}" srcOrd="2" destOrd="0" presId="urn:microsoft.com/office/officeart/2005/8/layout/hierarchy2"/>
-    <dgm:cxn modelId="{2540024C-2798-E147-AADC-0848A02CD712}" type="presParOf" srcId="{4E10DB54-35ED-4D9F-B388-F6C78413B8E9}" destId="{F67B909A-A307-4E9B-9469-45A779E59A51}" srcOrd="0" destOrd="0" presId="urn:microsoft.com/office/officeart/2005/8/layout/hierarchy2"/>
-    <dgm:cxn modelId="{FE80022C-6787-F94A-A7EF-69661E5E2FDD}" type="presParOf" srcId="{1AAB8F11-CB53-4E23-8DA2-6135C0475A27}" destId="{14714887-E966-470C-860D-96908FD88E18}" srcOrd="3" destOrd="0" presId="urn:microsoft.com/office/officeart/2005/8/layout/hierarchy2"/>
-    <dgm:cxn modelId="{80A2E923-773C-E247-8FCA-D9ADDE9C5D40}" type="presParOf" srcId="{14714887-E966-470C-860D-96908FD88E18}" destId="{1906A700-A645-429B-8F9F-2A4F59D4835E}" srcOrd="0" destOrd="0" presId="urn:microsoft.com/office/officeart/2005/8/layout/hierarchy2"/>
-    <dgm:cxn modelId="{A2B66925-0459-2E48-874F-C98810D9088F}" type="presParOf" srcId="{14714887-E966-470C-860D-96908FD88E18}" destId="{9E21E745-5CA6-4C1A-A097-7D4CFAE8952B}" srcOrd="1" destOrd="0" presId="urn:microsoft.com/office/officeart/2005/8/layout/hierarchy2"/>
-    <dgm:cxn modelId="{810B8CC1-5AC6-DE47-BBB7-83E3A02CBC21}" type="presParOf" srcId="{1AAB8F11-CB53-4E23-8DA2-6135C0475A27}" destId="{2938BCE4-55BC-4FA7-8B13-8D7362E71CAD}" srcOrd="4" destOrd="0" presId="urn:microsoft.com/office/officeart/2005/8/layout/hierarchy2"/>
-    <dgm:cxn modelId="{4D624955-D80B-6E43-91FC-C5B11A1A0D9C}" type="presParOf" srcId="{2938BCE4-55BC-4FA7-8B13-8D7362E71CAD}" destId="{A6341011-54EC-4E06-9306-EAF2DE56CD2C}" srcOrd="0" destOrd="0" presId="urn:microsoft.com/office/officeart/2005/8/layout/hierarchy2"/>
-    <dgm:cxn modelId="{C3A78D06-B5EE-0F42-9430-91029A121897}" type="presParOf" srcId="{1AAB8F11-CB53-4E23-8DA2-6135C0475A27}" destId="{A0A8C24A-B549-4DD3-A86B-5C27239361DA}" srcOrd="5" destOrd="0" presId="urn:microsoft.com/office/officeart/2005/8/layout/hierarchy2"/>
-    <dgm:cxn modelId="{2BEEB252-ABF6-3048-BBF4-46F7DDE5CBA4}" type="presParOf" srcId="{A0A8C24A-B549-4DD3-A86B-5C27239361DA}" destId="{368F1645-5A66-45DB-B296-C23315AB7E22}" srcOrd="0" destOrd="0" presId="urn:microsoft.com/office/officeart/2005/8/layout/hierarchy2"/>
-    <dgm:cxn modelId="{F3880300-277D-A548-912F-34EBFEAE432E}" type="presParOf" srcId="{A0A8C24A-B549-4DD3-A86B-5C27239361DA}" destId="{AAB70EE2-6F5D-4397-9BEA-BD14754644EA}" srcOrd="1" destOrd="0" presId="urn:microsoft.com/office/officeart/2005/8/layout/hierarchy2"/>
-    <dgm:cxn modelId="{8916112E-550D-3C4E-B4B8-0660F8163908}" type="presParOf" srcId="{BE306FCD-9806-4F30-B3B1-CA273857349C}" destId="{3EC8FEA1-FACA-4B7A-ACC4-B6309011D501}" srcOrd="2" destOrd="0" presId="urn:microsoft.com/office/officeart/2005/8/layout/hierarchy2"/>
-    <dgm:cxn modelId="{36F73623-E803-304F-90B2-BCAD93E572E2}" type="presParOf" srcId="{3EC8FEA1-FACA-4B7A-ACC4-B6309011D501}" destId="{2AEF7D3A-FF38-45BC-9B3E-D40CCE847072}" srcOrd="0" destOrd="0" presId="urn:microsoft.com/office/officeart/2005/8/layout/hierarchy2"/>
-    <dgm:cxn modelId="{0CB1B094-C365-7B44-AF71-14DB5D6098EA}" type="presParOf" srcId="{3EC8FEA1-FACA-4B7A-ACC4-B6309011D501}" destId="{2E81C92C-CE54-4B34-8AD9-23F5F8E60BCB}" srcOrd="1" destOrd="0" presId="urn:microsoft.com/office/officeart/2005/8/layout/hierarchy2"/>
-    <dgm:cxn modelId="{8E55EBBA-8136-2042-AC93-0F53FD816D6B}" type="presParOf" srcId="{2E81C92C-CE54-4B34-8AD9-23F5F8E60BCB}" destId="{674BA392-5914-4B78-A520-EE26D65D05C8}" srcOrd="0" destOrd="0" presId="urn:microsoft.com/office/officeart/2005/8/layout/hierarchy2"/>
-    <dgm:cxn modelId="{7D37BBDC-93D7-F24B-89D6-D3A6850F17D0}" type="presParOf" srcId="{674BA392-5914-4B78-A520-EE26D65D05C8}" destId="{CAE1C8E1-FF9C-459C-820F-5A372E5B5202}" srcOrd="0" destOrd="0" presId="urn:microsoft.com/office/officeart/2005/8/layout/hierarchy2"/>
-    <dgm:cxn modelId="{46088BD3-5E97-5849-8795-183585D068EA}" type="presParOf" srcId="{2E81C92C-CE54-4B34-8AD9-23F5F8E60BCB}" destId="{905C17AD-FE93-4469-8609-EDCF89529AA2}" srcOrd="1" destOrd="0" presId="urn:microsoft.com/office/officeart/2005/8/layout/hierarchy2"/>
-    <dgm:cxn modelId="{BEB3806C-BF07-B24E-931E-60F995585E80}" type="presParOf" srcId="{905C17AD-FE93-4469-8609-EDCF89529AA2}" destId="{497DB5E4-8EF3-40EA-9803-E80F51F19C35}" srcOrd="0" destOrd="0" presId="urn:microsoft.com/office/officeart/2005/8/layout/hierarchy2"/>
-    <dgm:cxn modelId="{54CFF32C-9438-A045-8E76-3DCAAF9B157A}" type="presParOf" srcId="{905C17AD-FE93-4469-8609-EDCF89529AA2}" destId="{A54907F9-77D3-493A-BD14-6183BAA27BA4}" srcOrd="1" destOrd="0" presId="urn:microsoft.com/office/officeart/2005/8/layout/hierarchy2"/>
-    <dgm:cxn modelId="{A44024A2-735B-FF48-95D4-916864800CBC}" type="presParOf" srcId="{2E81C92C-CE54-4B34-8AD9-23F5F8E60BCB}" destId="{EB2274FC-15F8-41B7-935B-E389FD47AFD1}" srcOrd="2" destOrd="0" presId="urn:microsoft.com/office/officeart/2005/8/layout/hierarchy2"/>
-    <dgm:cxn modelId="{92F8024F-9439-134D-89D2-1B88EA4DC960}" type="presParOf" srcId="{EB2274FC-15F8-41B7-935B-E389FD47AFD1}" destId="{87E32AC2-4577-44E3-BD84-D5E3BD970540}" srcOrd="0" destOrd="0" presId="urn:microsoft.com/office/officeart/2005/8/layout/hierarchy2"/>
-    <dgm:cxn modelId="{4EA31D67-EF45-1E4E-B367-8FF1A7A32AAD}" type="presParOf" srcId="{2E81C92C-CE54-4B34-8AD9-23F5F8E60BCB}" destId="{9076073A-94D7-4B3A-BEDD-A7CFB249D472}" srcOrd="3" destOrd="0" presId="urn:microsoft.com/office/officeart/2005/8/layout/hierarchy2"/>
-    <dgm:cxn modelId="{0C3D58D6-95A0-704E-8458-99B2D0C2CE3C}" type="presParOf" srcId="{9076073A-94D7-4B3A-BEDD-A7CFB249D472}" destId="{F53448B5-447F-4F1A-81C6-1F0D19E192DD}" srcOrd="0" destOrd="0" presId="urn:microsoft.com/office/officeart/2005/8/layout/hierarchy2"/>
-    <dgm:cxn modelId="{B5E149EB-10AF-E140-B133-97C3F52812CD}" type="presParOf" srcId="{9076073A-94D7-4B3A-BEDD-A7CFB249D472}" destId="{9771CB1D-2BA5-42D9-9957-3E7E79F8490A}" srcOrd="1" destOrd="0" presId="urn:microsoft.com/office/officeart/2005/8/layout/hierarchy2"/>
+    <dgm:cxn modelId="{24FF9CD6-B9B3-4941-B45D-15F9B710D9A2}" type="presOf" srcId="{45CDA3C7-8713-4369-838A-8B5F475DA36B}" destId="{A1B1FB24-4A19-4073-B3DA-7D6FAFFD6611}" srcOrd="0" destOrd="0" presId="urn:microsoft.com/office/officeart/2005/8/layout/hierarchy2"/>
+    <dgm:cxn modelId="{4EC8A078-3DF8-684C-9965-70D40C8C797A}" type="presParOf" srcId="{BE306FCD-9806-4F30-B3B1-CA273857349C}" destId="{BC89B9CD-5E6C-4475-ADF6-F7C2D7A5A353}" srcOrd="0" destOrd="0" presId="urn:microsoft.com/office/officeart/2005/8/layout/hierarchy2"/>
+    <dgm:cxn modelId="{7149D8FF-5FE7-0C42-8C9D-1FBBAD5A7FB3}" type="presParOf" srcId="{BC89B9CD-5E6C-4475-ADF6-F7C2D7A5A353}" destId="{6E6D9CAD-33D1-4ABE-986B-53D6D631EB94}" srcOrd="0" destOrd="0" presId="urn:microsoft.com/office/officeart/2005/8/layout/hierarchy2"/>
+    <dgm:cxn modelId="{37147CD5-0DD2-E04B-9767-4508498D61EB}" type="presParOf" srcId="{BC89B9CD-5E6C-4475-ADF6-F7C2D7A5A353}" destId="{47C7FA5F-116D-41D5-BE1E-63389D526519}" srcOrd="1" destOrd="0" presId="urn:microsoft.com/office/officeart/2005/8/layout/hierarchy2"/>
+    <dgm:cxn modelId="{E20E1F07-03AF-5C49-8B27-9FBC04822995}" type="presParOf" srcId="{47C7FA5F-116D-41D5-BE1E-63389D526519}" destId="{B4361C68-E191-4E89-B0BD-BAD091626B5B}" srcOrd="0" destOrd="0" presId="urn:microsoft.com/office/officeart/2005/8/layout/hierarchy2"/>
+    <dgm:cxn modelId="{89ED2EDE-6DB3-D943-992E-6235EF97AECF}" type="presParOf" srcId="{B4361C68-E191-4E89-B0BD-BAD091626B5B}" destId="{12FD7525-DB42-46F9-B8FD-D33568A05731}" srcOrd="0" destOrd="0" presId="urn:microsoft.com/office/officeart/2005/8/layout/hierarchy2"/>
+    <dgm:cxn modelId="{1249C155-8934-3449-A3E8-27A5686C30EB}" type="presParOf" srcId="{47C7FA5F-116D-41D5-BE1E-63389D526519}" destId="{8D4B9DA0-8352-443E-AB23-4081880753A9}" srcOrd="1" destOrd="0" presId="urn:microsoft.com/office/officeart/2005/8/layout/hierarchy2"/>
+    <dgm:cxn modelId="{0DA3DE81-9DE2-8B40-AF30-F80FBC8A47DA}" type="presParOf" srcId="{8D4B9DA0-8352-443E-AB23-4081880753A9}" destId="{CA6C5886-D1D3-4819-90BD-4BAC8F1EE87D}" srcOrd="0" destOrd="0" presId="urn:microsoft.com/office/officeart/2005/8/layout/hierarchy2"/>
+    <dgm:cxn modelId="{C8F812AA-EA18-1341-8B82-7B8F50B7F4D6}" type="presParOf" srcId="{8D4B9DA0-8352-443E-AB23-4081880753A9}" destId="{9192797A-2A70-45CD-83CD-8CC844391943}" srcOrd="1" destOrd="0" presId="urn:microsoft.com/office/officeart/2005/8/layout/hierarchy2"/>
+    <dgm:cxn modelId="{BF8C7973-1875-1141-BBB9-66F15B4789EF}" type="presParOf" srcId="{47C7FA5F-116D-41D5-BE1E-63389D526519}" destId="{E11C7B6F-7180-43A5-992E-3EA5851F2391}" srcOrd="2" destOrd="0" presId="urn:microsoft.com/office/officeart/2005/8/layout/hierarchy2"/>
+    <dgm:cxn modelId="{64EE3E20-36EC-7344-B616-1D9FFD638C8E}" type="presParOf" srcId="{E11C7B6F-7180-43A5-992E-3EA5851F2391}" destId="{FB48A239-373B-4448-BD7F-C055FA9C8C48}" srcOrd="0" destOrd="0" presId="urn:microsoft.com/office/officeart/2005/8/layout/hierarchy2"/>
+    <dgm:cxn modelId="{39D3F472-D279-0A42-8CA2-BE054D4DC6A0}" type="presParOf" srcId="{47C7FA5F-116D-41D5-BE1E-63389D526519}" destId="{49833578-BD56-4B76-A7B4-93C083AE7440}" srcOrd="3" destOrd="0" presId="urn:microsoft.com/office/officeart/2005/8/layout/hierarchy2"/>
+    <dgm:cxn modelId="{1E0B47E1-6C77-0B45-AE78-4884E5E1F587}" type="presParOf" srcId="{49833578-BD56-4B76-A7B4-93C083AE7440}" destId="{419BEB18-32F6-4B18-9238-A8818FE634FC}" srcOrd="0" destOrd="0" presId="urn:microsoft.com/office/officeart/2005/8/layout/hierarchy2"/>
+    <dgm:cxn modelId="{0CA39F43-23EA-7E49-AB1A-F00146FF1018}" type="presParOf" srcId="{49833578-BD56-4B76-A7B4-93C083AE7440}" destId="{9606F08B-4F70-4EB6-983D-ED46C176903C}" srcOrd="1" destOrd="0" presId="urn:microsoft.com/office/officeart/2005/8/layout/hierarchy2"/>
+    <dgm:cxn modelId="{3D77C53C-CAB8-2344-A4C6-A27357ECA627}" type="presParOf" srcId="{47C7FA5F-116D-41D5-BE1E-63389D526519}" destId="{8F195852-041E-423A-B5DF-8945941EB406}" srcOrd="4" destOrd="0" presId="urn:microsoft.com/office/officeart/2005/8/layout/hierarchy2"/>
+    <dgm:cxn modelId="{33F6E571-5DAC-BC41-AC9D-7405F3D83DD9}" type="presParOf" srcId="{8F195852-041E-423A-B5DF-8945941EB406}" destId="{19EBF599-727A-47CA-B105-7B4051DFB8C7}" srcOrd="0" destOrd="0" presId="urn:microsoft.com/office/officeart/2005/8/layout/hierarchy2"/>
+    <dgm:cxn modelId="{ACC9FA4B-F44E-4E47-9F83-B261C1868B31}" type="presParOf" srcId="{47C7FA5F-116D-41D5-BE1E-63389D526519}" destId="{5B0C94E8-6047-4A9D-A59D-4243CA01023B}" srcOrd="5" destOrd="0" presId="urn:microsoft.com/office/officeart/2005/8/layout/hierarchy2"/>
+    <dgm:cxn modelId="{847AF4EF-558A-6B4B-9B4D-3C61969EF6FE}" type="presParOf" srcId="{5B0C94E8-6047-4A9D-A59D-4243CA01023B}" destId="{47ACED10-AF50-4A06-8AC5-32A97AE3B1C8}" srcOrd="0" destOrd="0" presId="urn:microsoft.com/office/officeart/2005/8/layout/hierarchy2"/>
+    <dgm:cxn modelId="{4924A85E-BF68-E74F-AB51-F06845BD6D67}" type="presParOf" srcId="{5B0C94E8-6047-4A9D-A59D-4243CA01023B}" destId="{51C9AA23-5208-47C4-9495-ED7DF43D7949}" srcOrd="1" destOrd="0" presId="urn:microsoft.com/office/officeart/2005/8/layout/hierarchy2"/>
+    <dgm:cxn modelId="{787F07EC-7C3E-F248-AE7A-3B88B1B195DB}" type="presParOf" srcId="{BE306FCD-9806-4F30-B3B1-CA273857349C}" destId="{8658F2C1-2E33-4716-96CE-BB95A05DA53A}" srcOrd="1" destOrd="0" presId="urn:microsoft.com/office/officeart/2005/8/layout/hierarchy2"/>
+    <dgm:cxn modelId="{785599A7-6089-1841-8ED0-160349D4BB2B}" type="presParOf" srcId="{8658F2C1-2E33-4716-96CE-BB95A05DA53A}" destId="{3985982F-35AF-48B0-84C6-0C8F1D9EF2FA}" srcOrd="0" destOrd="0" presId="urn:microsoft.com/office/officeart/2005/8/layout/hierarchy2"/>
+    <dgm:cxn modelId="{4A78A71E-CAC3-7B49-8A61-08D38E35BF05}" type="presParOf" srcId="{8658F2C1-2E33-4716-96CE-BB95A05DA53A}" destId="{E962D45F-3934-4127-B852-040B19CBBED4}" srcOrd="1" destOrd="0" presId="urn:microsoft.com/office/officeart/2005/8/layout/hierarchy2"/>
+    <dgm:cxn modelId="{716D0D1A-60A2-B24F-849E-87A784AC9E85}" type="presParOf" srcId="{E962D45F-3934-4127-B852-040B19CBBED4}" destId="{AB7C6CD4-FF75-4E23-A8C3-0A2318DBB1D6}" srcOrd="0" destOrd="0" presId="urn:microsoft.com/office/officeart/2005/8/layout/hierarchy2"/>
+    <dgm:cxn modelId="{69C9F751-75E9-094D-89A9-0DF7FF8D2AAB}" type="presParOf" srcId="{AB7C6CD4-FF75-4E23-A8C3-0A2318DBB1D6}" destId="{86416187-05A5-41DD-ADA2-C443892DABB2}" srcOrd="0" destOrd="0" presId="urn:microsoft.com/office/officeart/2005/8/layout/hierarchy2"/>
+    <dgm:cxn modelId="{39CAED9E-5732-5D48-B5DB-87E59A779E95}" type="presParOf" srcId="{E962D45F-3934-4127-B852-040B19CBBED4}" destId="{F5141415-821F-4342-AEDF-E9BC97E8B75D}" srcOrd="1" destOrd="0" presId="urn:microsoft.com/office/officeart/2005/8/layout/hierarchy2"/>
+    <dgm:cxn modelId="{BA75ED45-BF89-CA44-972A-F3AE7827E532}" type="presParOf" srcId="{F5141415-821F-4342-AEDF-E9BC97E8B75D}" destId="{A1B1FB24-4A19-4073-B3DA-7D6FAFFD6611}" srcOrd="0" destOrd="0" presId="urn:microsoft.com/office/officeart/2005/8/layout/hierarchy2"/>
+    <dgm:cxn modelId="{F35B3C10-0293-B844-8C88-AC6A743657FC}" type="presParOf" srcId="{F5141415-821F-4342-AEDF-E9BC97E8B75D}" destId="{1AAB8F11-CB53-4E23-8DA2-6135C0475A27}" srcOrd="1" destOrd="0" presId="urn:microsoft.com/office/officeart/2005/8/layout/hierarchy2"/>
+    <dgm:cxn modelId="{F3EE361D-AEAA-D042-8AF7-A689F3250C65}" type="presParOf" srcId="{1AAB8F11-CB53-4E23-8DA2-6135C0475A27}" destId="{FDA47220-895B-4A69-B2BB-8BF8C016FF4B}" srcOrd="0" destOrd="0" presId="urn:microsoft.com/office/officeart/2005/8/layout/hierarchy2"/>
+    <dgm:cxn modelId="{90F6BF39-C30D-5246-ACEC-EADC00212B6D}" type="presParOf" srcId="{FDA47220-895B-4A69-B2BB-8BF8C016FF4B}" destId="{9F0B1A31-63BD-41F6-82FC-F5574A92E909}" srcOrd="0" destOrd="0" presId="urn:microsoft.com/office/officeart/2005/8/layout/hierarchy2"/>
+    <dgm:cxn modelId="{A8583312-0DFA-AC4E-97C2-463D8816428E}" type="presParOf" srcId="{1AAB8F11-CB53-4E23-8DA2-6135C0475A27}" destId="{519D71D9-AD17-481A-BC45-95647664C32A}" srcOrd="1" destOrd="0" presId="urn:microsoft.com/office/officeart/2005/8/layout/hierarchy2"/>
+    <dgm:cxn modelId="{D479DB6C-D054-FC47-8C9E-36EE3496F6AC}" type="presParOf" srcId="{519D71D9-AD17-481A-BC45-95647664C32A}" destId="{C0C8DC8E-72DB-4A2E-A50E-DA1CA06D79E3}" srcOrd="0" destOrd="0" presId="urn:microsoft.com/office/officeart/2005/8/layout/hierarchy2"/>
+    <dgm:cxn modelId="{E2DF34EF-597A-CB49-8906-792033500EC6}" type="presParOf" srcId="{519D71D9-AD17-481A-BC45-95647664C32A}" destId="{98B01CE3-DDD6-4A2E-A4D8-B0F413861D6D}" srcOrd="1" destOrd="0" presId="urn:microsoft.com/office/officeart/2005/8/layout/hierarchy2"/>
+    <dgm:cxn modelId="{5B947CD1-F5C5-1040-BDE2-82AA888FC01E}" type="presParOf" srcId="{1AAB8F11-CB53-4E23-8DA2-6135C0475A27}" destId="{4E10DB54-35ED-4D9F-B388-F6C78413B8E9}" srcOrd="2" destOrd="0" presId="urn:microsoft.com/office/officeart/2005/8/layout/hierarchy2"/>
+    <dgm:cxn modelId="{A14E36FC-A46F-0A49-981C-B216B262702B}" type="presParOf" srcId="{4E10DB54-35ED-4D9F-B388-F6C78413B8E9}" destId="{F67B909A-A307-4E9B-9469-45A779E59A51}" srcOrd="0" destOrd="0" presId="urn:microsoft.com/office/officeart/2005/8/layout/hierarchy2"/>
+    <dgm:cxn modelId="{20F0DC3F-4240-EE47-A23C-DD5F9ABE5F6C}" type="presParOf" srcId="{1AAB8F11-CB53-4E23-8DA2-6135C0475A27}" destId="{14714887-E966-470C-860D-96908FD88E18}" srcOrd="3" destOrd="0" presId="urn:microsoft.com/office/officeart/2005/8/layout/hierarchy2"/>
+    <dgm:cxn modelId="{A5BD45EF-2C57-814D-AEF4-4E8B12187B6A}" type="presParOf" srcId="{14714887-E966-470C-860D-96908FD88E18}" destId="{1906A700-A645-429B-8F9F-2A4F59D4835E}" srcOrd="0" destOrd="0" presId="urn:microsoft.com/office/officeart/2005/8/layout/hierarchy2"/>
+    <dgm:cxn modelId="{FE9A4512-F40B-8740-B985-C11A1B3F4AE7}" type="presParOf" srcId="{14714887-E966-470C-860D-96908FD88E18}" destId="{9E21E745-5CA6-4C1A-A097-7D4CFAE8952B}" srcOrd="1" destOrd="0" presId="urn:microsoft.com/office/officeart/2005/8/layout/hierarchy2"/>
+    <dgm:cxn modelId="{CBF26EF6-02AE-A04E-B658-7B8C569EE891}" type="presParOf" srcId="{1AAB8F11-CB53-4E23-8DA2-6135C0475A27}" destId="{2938BCE4-55BC-4FA7-8B13-8D7362E71CAD}" srcOrd="4" destOrd="0" presId="urn:microsoft.com/office/officeart/2005/8/layout/hierarchy2"/>
+    <dgm:cxn modelId="{AD7302F2-7F0C-C849-ADEB-8A8808CF706B}" type="presParOf" srcId="{2938BCE4-55BC-4FA7-8B13-8D7362E71CAD}" destId="{A6341011-54EC-4E06-9306-EAF2DE56CD2C}" srcOrd="0" destOrd="0" presId="urn:microsoft.com/office/officeart/2005/8/layout/hierarchy2"/>
+    <dgm:cxn modelId="{7A2871D3-0600-9A46-A64B-817944A319AC}" type="presParOf" srcId="{1AAB8F11-CB53-4E23-8DA2-6135C0475A27}" destId="{A0A8C24A-B549-4DD3-A86B-5C27239361DA}" srcOrd="5" destOrd="0" presId="urn:microsoft.com/office/officeart/2005/8/layout/hierarchy2"/>
+    <dgm:cxn modelId="{002B89FC-B57E-AB41-B7DD-72534D4A1705}" type="presParOf" srcId="{A0A8C24A-B549-4DD3-A86B-5C27239361DA}" destId="{368F1645-5A66-45DB-B296-C23315AB7E22}" srcOrd="0" destOrd="0" presId="urn:microsoft.com/office/officeart/2005/8/layout/hierarchy2"/>
+    <dgm:cxn modelId="{15E3B6E8-773C-C24D-9670-C78718FF6A00}" type="presParOf" srcId="{A0A8C24A-B549-4DD3-A86B-5C27239361DA}" destId="{AAB70EE2-6F5D-4397-9BEA-BD14754644EA}" srcOrd="1" destOrd="0" presId="urn:microsoft.com/office/officeart/2005/8/layout/hierarchy2"/>
+    <dgm:cxn modelId="{986A9D47-869B-AC49-B095-234D5E1552E3}" type="presParOf" srcId="{BE306FCD-9806-4F30-B3B1-CA273857349C}" destId="{3EC8FEA1-FACA-4B7A-ACC4-B6309011D501}" srcOrd="2" destOrd="0" presId="urn:microsoft.com/office/officeart/2005/8/layout/hierarchy2"/>
+    <dgm:cxn modelId="{4C51C1BC-5C8E-2F45-A0D7-622E12A87B82}" type="presParOf" srcId="{3EC8FEA1-FACA-4B7A-ACC4-B6309011D501}" destId="{2AEF7D3A-FF38-45BC-9B3E-D40CCE847072}" srcOrd="0" destOrd="0" presId="urn:microsoft.com/office/officeart/2005/8/layout/hierarchy2"/>
+    <dgm:cxn modelId="{50ED165D-F212-AD47-AEB0-C2345C510602}" type="presParOf" srcId="{3EC8FEA1-FACA-4B7A-ACC4-B6309011D501}" destId="{2E81C92C-CE54-4B34-8AD9-23F5F8E60BCB}" srcOrd="1" destOrd="0" presId="urn:microsoft.com/office/officeart/2005/8/layout/hierarchy2"/>
+    <dgm:cxn modelId="{4F5D5E20-3DF3-D849-8670-A3A4A302E0B1}" type="presParOf" srcId="{2E81C92C-CE54-4B34-8AD9-23F5F8E60BCB}" destId="{674BA392-5914-4B78-A520-EE26D65D05C8}" srcOrd="0" destOrd="0" presId="urn:microsoft.com/office/officeart/2005/8/layout/hierarchy2"/>
+    <dgm:cxn modelId="{1E8FE7C5-FF3F-E942-AEAA-77340845BD4A}" type="presParOf" srcId="{674BA392-5914-4B78-A520-EE26D65D05C8}" destId="{CAE1C8E1-FF9C-459C-820F-5A372E5B5202}" srcOrd="0" destOrd="0" presId="urn:microsoft.com/office/officeart/2005/8/layout/hierarchy2"/>
+    <dgm:cxn modelId="{0B2CA67D-CBED-264F-B763-788735D58A67}" type="presParOf" srcId="{2E81C92C-CE54-4B34-8AD9-23F5F8E60BCB}" destId="{905C17AD-FE93-4469-8609-EDCF89529AA2}" srcOrd="1" destOrd="0" presId="urn:microsoft.com/office/officeart/2005/8/layout/hierarchy2"/>
+    <dgm:cxn modelId="{A1D45899-0EA4-9140-8AC7-BF9CC6243F18}" type="presParOf" srcId="{905C17AD-FE93-4469-8609-EDCF89529AA2}" destId="{497DB5E4-8EF3-40EA-9803-E80F51F19C35}" srcOrd="0" destOrd="0" presId="urn:microsoft.com/office/officeart/2005/8/layout/hierarchy2"/>
+    <dgm:cxn modelId="{BCCFCF0D-B29C-2A4D-94A5-2FE14AF451A0}" type="presParOf" srcId="{905C17AD-FE93-4469-8609-EDCF89529AA2}" destId="{A54907F9-77D3-493A-BD14-6183BAA27BA4}" srcOrd="1" destOrd="0" presId="urn:microsoft.com/office/officeart/2005/8/layout/hierarchy2"/>
+    <dgm:cxn modelId="{5A44AC26-ED3E-5542-BF4B-DFBC6F2F0C99}" type="presParOf" srcId="{2E81C92C-CE54-4B34-8AD9-23F5F8E60BCB}" destId="{EB2274FC-15F8-41B7-935B-E389FD47AFD1}" srcOrd="2" destOrd="0" presId="urn:microsoft.com/office/officeart/2005/8/layout/hierarchy2"/>
+    <dgm:cxn modelId="{233847B1-BDD2-264A-93C0-FA23FBFBF5F8}" type="presParOf" srcId="{EB2274FC-15F8-41B7-935B-E389FD47AFD1}" destId="{87E32AC2-4577-44E3-BD84-D5E3BD970540}" srcOrd="0" destOrd="0" presId="urn:microsoft.com/office/officeart/2005/8/layout/hierarchy2"/>
+    <dgm:cxn modelId="{1332799D-B04F-4C46-9314-46396092BA40}" type="presParOf" srcId="{2E81C92C-CE54-4B34-8AD9-23F5F8E60BCB}" destId="{9076073A-94D7-4B3A-BEDD-A7CFB249D472}" srcOrd="3" destOrd="0" presId="urn:microsoft.com/office/officeart/2005/8/layout/hierarchy2"/>
+    <dgm:cxn modelId="{9DA05937-6325-7C4C-8400-F4B8C160B287}" type="presParOf" srcId="{9076073A-94D7-4B3A-BEDD-A7CFB249D472}" destId="{F53448B5-447F-4F1A-81C6-1F0D19E192DD}" srcOrd="0" destOrd="0" presId="urn:microsoft.com/office/officeart/2005/8/layout/hierarchy2"/>
+    <dgm:cxn modelId="{845845F0-74F3-5D45-A1DA-F9149B710D2A}" type="presParOf" srcId="{9076073A-94D7-4B3A-BEDD-A7CFB249D472}" destId="{9771CB1D-2BA5-42D9-9957-3E7E79F8490A}" srcOrd="1" destOrd="0" presId="urn:microsoft.com/office/officeart/2005/8/layout/hierarchy2"/>
   </dgm:cxnLst>
   <dgm:bg/>
   <dgm:whole/>
@@ -26851,7 +27857,7 @@
 </file>
 
 <file path=customXml/itemProps3.xml><?xml version="1.0" encoding="utf-8"?>
-<ds:datastoreItem xmlns:ds="http://schemas.openxmlformats.org/officeDocument/2006/customXml" ds:itemID="{87700640-C5FD-B547-BE61-E70040E3A5CA}">
+<ds:datastoreItem xmlns:ds="http://schemas.openxmlformats.org/officeDocument/2006/customXml" ds:itemID="{CC872431-B6A7-994C-BCF6-5443301A99E1}">
   <ds:schemaRefs>
     <ds:schemaRef ds:uri="http://schemas.openxmlformats.org/officeDocument/2006/bibliography"/>
   </ds:schemaRefs>

</xml_diff>

<commit_message>
Ajout des classes du TP3
</commit_message>
<xml_diff>
--- a/iutjava/train/IUT_TD_TP_2015.docx
+++ b/iutjava/train/IUT_TD_TP_2015.docx
@@ -10506,7 +10506,11 @@
         </w:drawing>
       </w:r>
     </w:p>
-    <w:p/>
+    <w:p>
+      <w:pPr>
+        <w:jc w:val="both"/>
+      </w:pPr>
+    </w:p>
     <w:p>
       <w:pPr>
         <w:ind w:left="708"/>
@@ -10707,8 +10711,6 @@
         </w:rPr>
         <w:t xml:space="preserve"> par </w:t>
       </w:r>
-      <w:bookmarkStart w:id="30" w:name="_GoBack"/>
-      <w:bookmarkEnd w:id="30"/>
     </w:p>
     <w:p>
       <w:pPr>
@@ -10972,11 +10974,11 @@
       <w:pPr>
         <w:pStyle w:val="Titre2"/>
       </w:pPr>
-      <w:bookmarkStart w:id="31" w:name="_Toc430965383"/>
+      <w:bookmarkStart w:id="30" w:name="_Toc430965383"/>
       <w:r>
         <w:t>Aide</w:t>
       </w:r>
-      <w:bookmarkEnd w:id="31"/>
+      <w:bookmarkEnd w:id="30"/>
     </w:p>
     <w:p>
       <w:proofErr w:type="spellStart"/>
@@ -11001,19 +11003,7 @@
           <w:rPr>
             <w:rStyle w:val="Lienhypertexte"/>
           </w:rPr>
-          <w:t>http://www.tutorialspoint.com/d</w:t>
-        </w:r>
-        <w:r>
-          <w:rPr>
-            <w:rStyle w:val="Lienhypertexte"/>
-          </w:rPr>
-          <w:t>e</w:t>
-        </w:r>
-        <w:r>
-          <w:rPr>
-            <w:rStyle w:val="Lienhypertexte"/>
-          </w:rPr>
-          <w:t>sign_pattern/filter_pattern.htm</w:t>
+          <w:t>http://www.tutorialspoint.com/design_pattern/filter_pattern.htm</w:t>
         </w:r>
       </w:hyperlink>
     </w:p>
@@ -11069,6 +11059,8 @@
           <w:noProof/>
         </w:rPr>
       </w:pPr>
+      <w:bookmarkStart w:id="31" w:name="_GoBack"/>
+      <w:bookmarkEnd w:id="31"/>
     </w:p>
     <w:p>
       <w:pPr>
@@ -12636,7 +12628,7 @@
                                     <w:noProof/>
                                     <w:color w:val="FFFFFF" w:themeColor="background1"/>
                                   </w:rPr>
-                                  <w:t>10</w:t>
+                                  <w:t>9</w:t>
                                 </w:r>
                                 <w:r>
                                   <w:rPr>
@@ -20288,111 +20280,111 @@
     </dgm:pt>
   </dgm:ptLst>
   <dgm:cxnLst>
-    <dgm:cxn modelId="{B847AC5C-0A94-DC40-9D04-7BDE89553663}" type="presOf" srcId="{99F72719-26C5-43AC-9154-CEFFF5CEB37E}" destId="{A8464F86-5444-4B1D-8904-D5D84FB93A63}" srcOrd="0" destOrd="0" presId="urn:microsoft.com/office/officeart/2005/8/layout/hierarchy2"/>
+    <dgm:cxn modelId="{91D2CB48-E7AD-424C-A116-E40C7BA587E7}" type="presOf" srcId="{C72AA88C-4AEE-412B-ABBF-33D17A0AD941}" destId="{C0DFBE07-132A-42A3-A5E2-F594000B2340}" srcOrd="1" destOrd="0" presId="urn:microsoft.com/office/officeart/2005/8/layout/hierarchy2"/>
     <dgm:cxn modelId="{49E69296-6243-4B23-BB27-A3D4BEF5529C}" srcId="{4D72C498-B5D7-4A5E-9949-13D4BDD70C79}" destId="{CFFF95AD-6A3E-4156-870B-74376FA448BF}" srcOrd="1" destOrd="0" parTransId="{139FBCB0-87C1-4D19-9898-BB48C99D5614}" sibTransId="{2D803B32-337B-4EAC-B215-13958E412DA9}"/>
-    <dgm:cxn modelId="{772FEE48-6DE7-2E4C-B5EE-0E357195B292}" type="presOf" srcId="{B13E7694-BD7E-4ACD-8A25-288621413B33}" destId="{2FF43323-1B88-4D6E-A12C-28C1BD2304F7}" srcOrd="1" destOrd="0" presId="urn:microsoft.com/office/officeart/2005/8/layout/hierarchy2"/>
-    <dgm:cxn modelId="{BF55DB0E-2DEE-0D44-838F-C14FE9A4E797}" type="presOf" srcId="{597EB83F-9AF9-4A72-80A3-732912F27C6D}" destId="{1FDB852C-60D2-4512-8688-DBBE489C7C32}" srcOrd="1" destOrd="0" presId="urn:microsoft.com/office/officeart/2005/8/layout/hierarchy2"/>
+    <dgm:cxn modelId="{305EC2B4-A549-2144-890E-4F8692B87DC9}" type="presOf" srcId="{139FBCB0-87C1-4D19-9898-BB48C99D5614}" destId="{AEBC5B76-A737-49A2-B533-66F2022C87AD}" srcOrd="0" destOrd="0" presId="urn:microsoft.com/office/officeart/2005/8/layout/hierarchy2"/>
+    <dgm:cxn modelId="{F24D4AA1-76FD-0D49-A960-4E5B2728E9E7}" type="presOf" srcId="{559D18E3-752D-4EE1-9939-C38FEFFAE5A4}" destId="{E36A5456-E43A-492B-ABAE-06F81987E8E0}" srcOrd="1" destOrd="0" presId="urn:microsoft.com/office/officeart/2005/8/layout/hierarchy2"/>
     <dgm:cxn modelId="{502FB9F7-55F9-4593-B1F2-FBE723CFF641}" srcId="{90721A67-6AD1-4A80-A90E-9D77E7AD4E6D}" destId="{AD7B3DA5-2EE7-42E6-A405-E9204AD083F8}" srcOrd="0" destOrd="0" parTransId="{0B7CF66D-0A27-42E3-AC6D-2DB726B0F1E6}" sibTransId="{4BBF8FF6-E72D-4A5B-A1FE-6EAB41BA4F5C}"/>
-    <dgm:cxn modelId="{E6A66C98-2DBE-704B-A282-115F1F8993A0}" type="presOf" srcId="{65626F29-AB7F-4A3E-92D9-6AFC55134C2D}" destId="{76D26D6D-EDAF-4C52-8B4D-841B0D968087}" srcOrd="0" destOrd="0" presId="urn:microsoft.com/office/officeart/2005/8/layout/hierarchy2"/>
-    <dgm:cxn modelId="{0F772F0A-5413-6442-8ADC-CE171277A184}" type="presOf" srcId="{913E8ED9-5793-4239-BAD8-A00A3159E04D}" destId="{A21B35AB-A6E7-40B0-A48C-F2137E09EDE9}" srcOrd="0" destOrd="0" presId="urn:microsoft.com/office/officeart/2005/8/layout/hierarchy2"/>
+    <dgm:cxn modelId="{5CAF29D2-E8E4-4045-957C-4CE590BF49BF}" type="presOf" srcId="{1489036D-A9DA-40B5-957F-936B4A348264}" destId="{D2E89353-C1DC-4D8C-81F7-770019C69DEF}" srcOrd="1" destOrd="0" presId="urn:microsoft.com/office/officeart/2005/8/layout/hierarchy2"/>
+    <dgm:cxn modelId="{B190897E-BC70-EB41-ACF2-C7D6AE875278}" type="presOf" srcId="{1489036D-A9DA-40B5-957F-936B4A348264}" destId="{EBFADA6F-FD50-43FB-87CB-15B1D9AA94CD}" srcOrd="0" destOrd="0" presId="urn:microsoft.com/office/officeart/2005/8/layout/hierarchy2"/>
+    <dgm:cxn modelId="{11F52846-532B-0B43-91F9-47DC300F1E08}" type="presOf" srcId="{F1D4A2FF-1ED4-48C6-8293-904F41872AF1}" destId="{215E04C8-8ADC-4870-8072-6C6871A934E8}" srcOrd="0" destOrd="0" presId="urn:microsoft.com/office/officeart/2005/8/layout/hierarchy2"/>
     <dgm:cxn modelId="{7176B68D-8377-4602-BE4C-B7D75F5D41A5}" srcId="{4D72C498-B5D7-4A5E-9949-13D4BDD70C79}" destId="{24E98E51-90AC-468F-867A-C952D6FD5668}" srcOrd="2" destOrd="0" parTransId="{559D18E3-752D-4EE1-9939-C38FEFFAE5A4}" sibTransId="{5A87DC0A-A2A4-49BC-8D66-8E04CC32771A}"/>
-    <dgm:cxn modelId="{9EA78448-670E-2240-BEC3-8CF3E7B8CB3E}" type="presOf" srcId="{559D18E3-752D-4EE1-9939-C38FEFFAE5A4}" destId="{E36A5456-E43A-492B-ABAE-06F81987E8E0}" srcOrd="1" destOrd="0" presId="urn:microsoft.com/office/officeart/2005/8/layout/hierarchy2"/>
-    <dgm:cxn modelId="{3157D7D8-33FA-C54B-9330-5EC1446D7411}" type="presOf" srcId="{90721A67-6AD1-4A80-A90E-9D77E7AD4E6D}" destId="{2D8842D7-E959-42FA-BA94-C6E6A8D46F08}" srcOrd="0" destOrd="0" presId="urn:microsoft.com/office/officeart/2005/8/layout/hierarchy2"/>
+    <dgm:cxn modelId="{6BE64D7E-655B-084D-9874-FD04E2FAAF7E}" type="presOf" srcId="{65626F29-AB7F-4A3E-92D9-6AFC55134C2D}" destId="{76D26D6D-EDAF-4C52-8B4D-841B0D968087}" srcOrd="0" destOrd="0" presId="urn:microsoft.com/office/officeart/2005/8/layout/hierarchy2"/>
     <dgm:cxn modelId="{6E9F04CF-538C-49AC-B727-EE48AD00E24E}" srcId="{90721A67-6AD1-4A80-A90E-9D77E7AD4E6D}" destId="{6EAA9C23-3A78-4C27-AAC9-504C071FA2D8}" srcOrd="1" destOrd="0" parTransId="{99F72719-26C5-43AC-9154-CEFFF5CEB37E}" sibTransId="{9DE824F4-9157-4786-AD52-3E163FA3C3B4}"/>
-    <dgm:cxn modelId="{E1FD25C2-2E76-1346-9BB9-F2B10E6E1156}" type="presOf" srcId="{16244E34-B2A7-4CB0-B85E-995BCA75C3E6}" destId="{D91136A0-BBA5-4033-85D4-E551E48A4097}" srcOrd="0" destOrd="0" presId="urn:microsoft.com/office/officeart/2005/8/layout/hierarchy2"/>
-    <dgm:cxn modelId="{6D69BFE2-BBE8-AE4E-8DA9-2C1166095F9F}" type="presOf" srcId="{559D18E3-752D-4EE1-9939-C38FEFFAE5A4}" destId="{9EFBE792-9572-41CC-B394-D06BBCFDDEA7}" srcOrd="0" destOrd="0" presId="urn:microsoft.com/office/officeart/2005/8/layout/hierarchy2"/>
-    <dgm:cxn modelId="{E6CE9DE9-99AE-E34F-B59C-E5C24DBDC589}" type="presOf" srcId="{3FE4910D-602C-4A72-BB9E-A3BE3A3A0E78}" destId="{F14A685D-1E0D-4B4F-8491-096DFB19D677}" srcOrd="1" destOrd="0" presId="urn:microsoft.com/office/officeart/2005/8/layout/hierarchy2"/>
-    <dgm:cxn modelId="{7F9F5127-E536-E44A-8D62-B2719EAB69CA}" type="presOf" srcId="{F1D4A2FF-1ED4-48C6-8293-904F41872AF1}" destId="{881DB251-9FB1-4300-9BCC-5ED061EBD6BA}" srcOrd="1" destOrd="0" presId="urn:microsoft.com/office/officeart/2005/8/layout/hierarchy2"/>
-    <dgm:cxn modelId="{0AF7FE4D-177E-8742-999C-A7D62B345600}" type="presOf" srcId="{4D72C498-B5D7-4A5E-9949-13D4BDD70C79}" destId="{3F3231AA-D37A-47E2-AA64-F3C7B7B2954D}" srcOrd="0" destOrd="0" presId="urn:microsoft.com/office/officeart/2005/8/layout/hierarchy2"/>
-    <dgm:cxn modelId="{68EB7A73-05D9-8246-8C9B-AE7655F11E0B}" type="presOf" srcId="{F1D4A2FF-1ED4-48C6-8293-904F41872AF1}" destId="{215E04C8-8ADC-4870-8072-6C6871A934E8}" srcOrd="0" destOrd="0" presId="urn:microsoft.com/office/officeart/2005/8/layout/hierarchy2"/>
-    <dgm:cxn modelId="{45311FC1-A3F5-F644-9FE4-FC72E80FC08D}" type="presOf" srcId="{9E6B55FE-E53C-49DC-B515-C2397BEC2CAB}" destId="{288590B9-AA3F-44E1-86EF-EEFFCBA51BD5}" srcOrd="0" destOrd="0" presId="urn:microsoft.com/office/officeart/2005/8/layout/hierarchy2"/>
-    <dgm:cxn modelId="{BA21FDDB-D251-CE41-8273-2F1853005C55}" type="presOf" srcId="{C72AA88C-4AEE-412B-ABBF-33D17A0AD941}" destId="{8E5DD861-D493-4A0A-B81E-EB2108ED9BB3}" srcOrd="0" destOrd="0" presId="urn:microsoft.com/office/officeart/2005/8/layout/hierarchy2"/>
-    <dgm:cxn modelId="{10F061F4-4F1F-6249-92DC-9F83ADBDDA81}" type="presOf" srcId="{139FBCB0-87C1-4D19-9898-BB48C99D5614}" destId="{2D4C1DD3-7A1B-4669-AB42-72A65ACFF1A8}" srcOrd="1" destOrd="0" presId="urn:microsoft.com/office/officeart/2005/8/layout/hierarchy2"/>
-    <dgm:cxn modelId="{024F6707-0B77-4245-93B1-E56E20EB29F4}" type="presOf" srcId="{FDC9356B-5836-435E-BB19-C94DC8F3D3EF}" destId="{D63F150D-0E96-4C27-A427-95C317656D1D}" srcOrd="0" destOrd="0" presId="urn:microsoft.com/office/officeart/2005/8/layout/hierarchy2"/>
-    <dgm:cxn modelId="{1EA17CD8-4B28-084D-920D-726C751BAD00}" type="presOf" srcId="{DD6977A0-3802-4240-88A2-691E7C2C48A6}" destId="{6F424515-AE64-4689-98CF-DEE19DC54531}" srcOrd="1" destOrd="0" presId="urn:microsoft.com/office/officeart/2005/8/layout/hierarchy2"/>
-    <dgm:cxn modelId="{7CE4FE40-3547-9E42-BEA1-791484BFDC44}" type="presOf" srcId="{1489036D-A9DA-40B5-957F-936B4A348264}" destId="{EBFADA6F-FD50-43FB-87CB-15B1D9AA94CD}" srcOrd="0" destOrd="0" presId="urn:microsoft.com/office/officeart/2005/8/layout/hierarchy2"/>
+    <dgm:cxn modelId="{760838A5-42C4-DE4F-A7DC-A7C0EF862B83}" type="presOf" srcId="{AD7B3DA5-2EE7-42E6-A405-E9204AD083F8}" destId="{B96A10A5-DFF5-46F1-944C-3675766C550F}" srcOrd="0" destOrd="0" presId="urn:microsoft.com/office/officeart/2005/8/layout/hierarchy2"/>
+    <dgm:cxn modelId="{D40FD0F2-DADF-814B-9418-ED5F042FA34E}" type="presOf" srcId="{139FBCB0-87C1-4D19-9898-BB48C99D5614}" destId="{2D4C1DD3-7A1B-4669-AB42-72A65ACFF1A8}" srcOrd="1" destOrd="0" presId="urn:microsoft.com/office/officeart/2005/8/layout/hierarchy2"/>
+    <dgm:cxn modelId="{CFFA2116-7AF7-344F-8BC1-9A451FFDA03F}" type="presOf" srcId="{B13E7694-BD7E-4ACD-8A25-288621413B33}" destId="{2FF43323-1B88-4D6E-A12C-28C1BD2304F7}" srcOrd="1" destOrd="0" presId="urn:microsoft.com/office/officeart/2005/8/layout/hierarchy2"/>
+    <dgm:cxn modelId="{523C7B8B-64F2-9D41-A47D-C55E64E2A57C}" type="presOf" srcId="{9E6B55FE-E53C-49DC-B515-C2397BEC2CAB}" destId="{288590B9-AA3F-44E1-86EF-EEFFCBA51BD5}" srcOrd="0" destOrd="0" presId="urn:microsoft.com/office/officeart/2005/8/layout/hierarchy2"/>
+    <dgm:cxn modelId="{E42261C5-8A07-4A44-BEA5-0684B8FC0B74}" type="presOf" srcId="{DD6977A0-3802-4240-88A2-691E7C2C48A6}" destId="{968AF4BE-4974-4BD5-85C7-35A0B47C6F8A}" srcOrd="0" destOrd="0" presId="urn:microsoft.com/office/officeart/2005/8/layout/hierarchy2"/>
+    <dgm:cxn modelId="{8E995277-1A13-D046-9BC6-C3FDC8AADC6A}" type="presOf" srcId="{FDC9356B-5836-435E-BB19-C94DC8F3D3EF}" destId="{D63F150D-0E96-4C27-A427-95C317656D1D}" srcOrd="0" destOrd="0" presId="urn:microsoft.com/office/officeart/2005/8/layout/hierarchy2"/>
+    <dgm:cxn modelId="{7857FD43-8862-3549-8CBA-049697BFB76C}" type="presOf" srcId="{B13E7694-BD7E-4ACD-8A25-288621413B33}" destId="{D36435EE-5DD9-4CB1-80E2-64E88C5269A2}" srcOrd="0" destOrd="0" presId="urn:microsoft.com/office/officeart/2005/8/layout/hierarchy2"/>
+    <dgm:cxn modelId="{E60724DB-8F38-1B4F-A3CE-5297297534E1}" type="presOf" srcId="{24E98E51-90AC-468F-867A-C952D6FD5668}" destId="{37C38F7E-4D19-426C-A64E-1CBDFC363BB7}" srcOrd="0" destOrd="0" presId="urn:microsoft.com/office/officeart/2005/8/layout/hierarchy2"/>
+    <dgm:cxn modelId="{F9750641-7CC6-7646-BAE4-91380F5EC8D2}" type="presOf" srcId="{6EAA9C23-3A78-4C27-AAC9-504C071FA2D8}" destId="{FFF314B7-9492-4462-8B1C-7BC33784FA0A}" srcOrd="0" destOrd="0" presId="urn:microsoft.com/office/officeart/2005/8/layout/hierarchy2"/>
+    <dgm:cxn modelId="{93213865-81A5-2240-A9A4-EF4B3139E64D}" type="presOf" srcId="{4D72C498-B5D7-4A5E-9949-13D4BDD70C79}" destId="{3F3231AA-D37A-47E2-AA64-F3C7B7B2954D}" srcOrd="0" destOrd="0" presId="urn:microsoft.com/office/officeart/2005/8/layout/hierarchy2"/>
     <dgm:cxn modelId="{9F4D2FFF-97B0-4BDE-B2FE-9300A204E5EE}" srcId="{65626F29-AB7F-4A3E-92D9-6AFC55134C2D}" destId="{90721A67-6AD1-4A80-A90E-9D77E7AD4E6D}" srcOrd="0" destOrd="0" parTransId="{FD12DCE2-E0B7-4C60-87FD-DBDC9530217F}" sibTransId="{898BA68B-F5FB-436F-B345-A5FAFB505382}"/>
-    <dgm:cxn modelId="{FEABDDC9-1226-D644-81F5-C720F8B21863}" type="presOf" srcId="{B13E7694-BD7E-4ACD-8A25-288621413B33}" destId="{D36435EE-5DD9-4CB1-80E2-64E88C5269A2}" srcOrd="0" destOrd="0" presId="urn:microsoft.com/office/officeart/2005/8/layout/hierarchy2"/>
-    <dgm:cxn modelId="{9FB5CB8D-0E86-9E40-9BA3-55918EB26358}" type="presOf" srcId="{24E98E51-90AC-468F-867A-C952D6FD5668}" destId="{37C38F7E-4D19-426C-A64E-1CBDFC363BB7}" srcOrd="0" destOrd="0" presId="urn:microsoft.com/office/officeart/2005/8/layout/hierarchy2"/>
-    <dgm:cxn modelId="{D14EA5B5-25D2-7E43-932E-ABB5484F076F}" type="presOf" srcId="{3FE4910D-602C-4A72-BB9E-A3BE3A3A0E78}" destId="{C26101A3-172C-4AFD-8AA5-00EF71442597}" srcOrd="0" destOrd="0" presId="urn:microsoft.com/office/officeart/2005/8/layout/hierarchy2"/>
+    <dgm:cxn modelId="{B81082A3-CBFD-0D4D-844A-2B1951B6E6FB}" type="presOf" srcId="{99F72719-26C5-43AC-9154-CEFFF5CEB37E}" destId="{ECBF6DD1-22FB-4942-9A69-C2E334F2B933}" srcOrd="1" destOrd="0" presId="urn:microsoft.com/office/officeart/2005/8/layout/hierarchy2"/>
+    <dgm:cxn modelId="{CBD110D0-F754-BB47-8A9A-DCDAADEF6B7E}" type="presOf" srcId="{F1D4A2FF-1ED4-48C6-8293-904F41872AF1}" destId="{881DB251-9FB1-4300-9BCC-5ED061EBD6BA}" srcOrd="1" destOrd="0" presId="urn:microsoft.com/office/officeart/2005/8/layout/hierarchy2"/>
+    <dgm:cxn modelId="{8800F899-3486-3646-8F6B-2C07577B1923}" type="presOf" srcId="{DD6977A0-3802-4240-88A2-691E7C2C48A6}" destId="{6F424515-AE64-4689-98CF-DEE19DC54531}" srcOrd="1" destOrd="0" presId="urn:microsoft.com/office/officeart/2005/8/layout/hierarchy2"/>
     <dgm:cxn modelId="{64F301FB-A593-41C9-BDB6-F0EFA7C82324}" srcId="{6EAA9C23-3A78-4C27-AAC9-504C071FA2D8}" destId="{16244E34-B2A7-4CB0-B85E-995BCA75C3E6}" srcOrd="1" destOrd="0" parTransId="{B13E7694-BD7E-4ACD-8A25-288621413B33}" sibTransId="{A0EBF300-51DB-4610-8BD4-DE84A2AC4F9A}"/>
-    <dgm:cxn modelId="{0A0E1B77-D97C-7246-91C3-BA710FB1776A}" type="presOf" srcId="{CFFF95AD-6A3E-4156-870B-74376FA448BF}" destId="{DE27DD97-4305-47FC-AFB0-35E1E791B27F}" srcOrd="0" destOrd="0" presId="urn:microsoft.com/office/officeart/2005/8/layout/hierarchy2"/>
-    <dgm:cxn modelId="{9D8DAB51-E512-C34C-AFFA-023A335FFBC7}" type="presOf" srcId="{C72AA88C-4AEE-412B-ABBF-33D17A0AD941}" destId="{C0DFBE07-132A-42A3-A5E2-F594000B2340}" srcOrd="1" destOrd="0" presId="urn:microsoft.com/office/officeart/2005/8/layout/hierarchy2"/>
-    <dgm:cxn modelId="{3F184738-5DE9-3B4C-9810-81C9EB1ABBA0}" type="presOf" srcId="{0B7CF66D-0A27-42E3-AC6D-2DB726B0F1E6}" destId="{F84282DA-A190-4AE4-80A2-887CA41C8DE9}" srcOrd="0" destOrd="0" presId="urn:microsoft.com/office/officeart/2005/8/layout/hierarchy2"/>
     <dgm:cxn modelId="{D05732E0-8016-4300-94E0-4C5846D8338F}" srcId="{6EAA9C23-3A78-4C27-AAC9-504C071FA2D8}" destId="{495223E1-057C-40FA-B321-DB15D7B7BF1E}" srcOrd="3" destOrd="0" parTransId="{597EB83F-9AF9-4A72-80A3-732912F27C6D}" sibTransId="{3E875B8A-F119-494A-907D-67F8BC091872}"/>
+    <dgm:cxn modelId="{646F9AA3-F46B-0F44-B062-9CC64C58D147}" type="presOf" srcId="{C72AA88C-4AEE-412B-ABBF-33D17A0AD941}" destId="{8E5DD861-D493-4A0A-B81E-EB2108ED9BB3}" srcOrd="0" destOrd="0" presId="urn:microsoft.com/office/officeart/2005/8/layout/hierarchy2"/>
     <dgm:cxn modelId="{967F65B6-C47B-4EC0-ADE6-CAFBBE1F0516}" srcId="{CFFF95AD-6A3E-4156-870B-74376FA448BF}" destId="{559B25C1-457C-4CA8-A035-1849D9779D21}" srcOrd="0" destOrd="0" parTransId="{1489036D-A9DA-40B5-957F-936B4A348264}" sibTransId="{CA40A06D-5492-4390-8F79-91529B97C7E3}"/>
     <dgm:cxn modelId="{D89F6048-F1B4-4787-B926-B49F52CB6F9B}" srcId="{AD7B3DA5-2EE7-42E6-A405-E9204AD083F8}" destId="{4D72C498-B5D7-4A5E-9949-13D4BDD70C79}" srcOrd="0" destOrd="0" parTransId="{3FE4910D-602C-4A72-BB9E-A3BE3A3A0E78}" sibTransId="{A5576FB7-9241-49DD-B403-195A5C6DB3B2}"/>
     <dgm:cxn modelId="{10820E9B-F692-4BF5-B197-3DDE2495C1CB}" srcId="{6EAA9C23-3A78-4C27-AAC9-504C071FA2D8}" destId="{913E8ED9-5793-4239-BAD8-A00A3159E04D}" srcOrd="0" destOrd="0" parTransId="{C72AA88C-4AEE-412B-ABBF-33D17A0AD941}" sibTransId="{E09A0026-5DBE-4A74-ADE4-A8C0FD11704F}"/>
-    <dgm:cxn modelId="{2E8243DC-BE5C-8444-AB1D-718991262B71}" type="presOf" srcId="{559B25C1-457C-4CA8-A035-1849D9779D21}" destId="{858F7110-3310-4783-BBA8-7EC1E711C660}" srcOrd="0" destOrd="0" presId="urn:microsoft.com/office/officeart/2005/8/layout/hierarchy2"/>
-    <dgm:cxn modelId="{58506E80-0BE9-FB4A-95B9-E3D6981C81A2}" type="presOf" srcId="{495223E1-057C-40FA-B321-DB15D7B7BF1E}" destId="{98EDA116-065D-473B-983B-F7A1A4E0692D}" srcOrd="0" destOrd="0" presId="urn:microsoft.com/office/officeart/2005/8/layout/hierarchy2"/>
+    <dgm:cxn modelId="{BBB33381-9F40-4540-9B07-7CAFFD0B0CBA}" type="presOf" srcId="{3FE4910D-602C-4A72-BB9E-A3BE3A3A0E78}" destId="{F14A685D-1E0D-4B4F-8491-096DFB19D677}" srcOrd="1" destOrd="0" presId="urn:microsoft.com/office/officeart/2005/8/layout/hierarchy2"/>
+    <dgm:cxn modelId="{621C43E4-4F1C-AF41-ABBD-861C837604C2}" type="presOf" srcId="{495223E1-057C-40FA-B321-DB15D7B7BF1E}" destId="{98EDA116-065D-473B-983B-F7A1A4E0692D}" srcOrd="0" destOrd="0" presId="urn:microsoft.com/office/officeart/2005/8/layout/hierarchy2"/>
+    <dgm:cxn modelId="{1619DB57-1833-9741-8E9B-D641893AF85B}" type="presOf" srcId="{90721A67-6AD1-4A80-A90E-9D77E7AD4E6D}" destId="{2D8842D7-E959-42FA-BA94-C6E6A8D46F08}" srcOrd="0" destOrd="0" presId="urn:microsoft.com/office/officeart/2005/8/layout/hierarchy2"/>
+    <dgm:cxn modelId="{1C27F208-5CEC-C04E-A20A-81C4C4AED44F}" type="presOf" srcId="{597EB83F-9AF9-4A72-80A3-732912F27C6D}" destId="{D955C53B-B716-4B38-9366-F9DF3D076BCB}" srcOrd="0" destOrd="0" presId="urn:microsoft.com/office/officeart/2005/8/layout/hierarchy2"/>
     <dgm:cxn modelId="{5D66E035-8128-4BBA-84F0-1D671D2DE898}" srcId="{6EAA9C23-3A78-4C27-AAC9-504C071FA2D8}" destId="{9E6B55FE-E53C-49DC-B515-C2397BEC2CAB}" srcOrd="2" destOrd="0" parTransId="{F1D4A2FF-1ED4-48C6-8293-904F41872AF1}" sibTransId="{9DCC26EF-3D9C-4F2C-A2B6-405DE1FD371A}"/>
+    <dgm:cxn modelId="{3A0A7BE1-97FF-2845-9169-B5B02B0A2E7F}" type="presOf" srcId="{0B7CF66D-0A27-42E3-AC6D-2DB726B0F1E6}" destId="{F84282DA-A190-4AE4-80A2-887CA41C8DE9}" srcOrd="0" destOrd="0" presId="urn:microsoft.com/office/officeart/2005/8/layout/hierarchy2"/>
+    <dgm:cxn modelId="{4DBBF0CE-6778-904C-AB3A-8238D7E87F46}" type="presOf" srcId="{99F72719-26C5-43AC-9154-CEFFF5CEB37E}" destId="{A8464F86-5444-4B1D-8904-D5D84FB93A63}" srcOrd="0" destOrd="0" presId="urn:microsoft.com/office/officeart/2005/8/layout/hierarchy2"/>
+    <dgm:cxn modelId="{BB3B6864-301A-3F4D-BB90-C68C8CC1F4E8}" type="presOf" srcId="{597EB83F-9AF9-4A72-80A3-732912F27C6D}" destId="{1FDB852C-60D2-4512-8688-DBBE489C7C32}" srcOrd="1" destOrd="0" presId="urn:microsoft.com/office/officeart/2005/8/layout/hierarchy2"/>
+    <dgm:cxn modelId="{D635A60E-32F5-D643-85F4-3A5F9380EDF7}" type="presOf" srcId="{559B25C1-457C-4CA8-A035-1849D9779D21}" destId="{858F7110-3310-4783-BBA8-7EC1E711C660}" srcOrd="0" destOrd="0" presId="urn:microsoft.com/office/officeart/2005/8/layout/hierarchy2"/>
     <dgm:cxn modelId="{FD18F822-929A-4822-AE96-7ADBA2A3C5CD}" srcId="{4D72C498-B5D7-4A5E-9949-13D4BDD70C79}" destId="{FDC9356B-5836-435E-BB19-C94DC8F3D3EF}" srcOrd="0" destOrd="0" parTransId="{DD6977A0-3802-4240-88A2-691E7C2C48A6}" sibTransId="{20A4AF65-9EE3-422E-A635-F5D68A4A881B}"/>
-    <dgm:cxn modelId="{4BDD274E-8EF2-824F-A794-54511002AA23}" type="presOf" srcId="{99F72719-26C5-43AC-9154-CEFFF5CEB37E}" destId="{ECBF6DD1-22FB-4942-9A69-C2E334F2B933}" srcOrd="1" destOrd="0" presId="urn:microsoft.com/office/officeart/2005/8/layout/hierarchy2"/>
-    <dgm:cxn modelId="{833FB0DD-58F1-5340-B9FA-C15801D23476}" type="presOf" srcId="{139FBCB0-87C1-4D19-9898-BB48C99D5614}" destId="{AEBC5B76-A737-49A2-B533-66F2022C87AD}" srcOrd="0" destOrd="0" presId="urn:microsoft.com/office/officeart/2005/8/layout/hierarchy2"/>
-    <dgm:cxn modelId="{E820FC57-0028-BB42-95F0-AE4C9332607B}" type="presOf" srcId="{597EB83F-9AF9-4A72-80A3-732912F27C6D}" destId="{D955C53B-B716-4B38-9366-F9DF3D076BCB}" srcOrd="0" destOrd="0" presId="urn:microsoft.com/office/officeart/2005/8/layout/hierarchy2"/>
-    <dgm:cxn modelId="{B68FA352-6738-0B4A-9615-5BF052DB0C7A}" type="presOf" srcId="{0B7CF66D-0A27-42E3-AC6D-2DB726B0F1E6}" destId="{C296F982-F6F0-4728-ADF2-DC91F37071EA}" srcOrd="1" destOrd="0" presId="urn:microsoft.com/office/officeart/2005/8/layout/hierarchy2"/>
-    <dgm:cxn modelId="{B8E9CEFE-DB6E-0842-A1C8-A99D0BD82832}" type="presOf" srcId="{DD6977A0-3802-4240-88A2-691E7C2C48A6}" destId="{968AF4BE-4974-4BD5-85C7-35A0B47C6F8A}" srcOrd="0" destOrd="0" presId="urn:microsoft.com/office/officeart/2005/8/layout/hierarchy2"/>
-    <dgm:cxn modelId="{3C649FF3-8F98-F241-94A6-9FF43650789C}" type="presOf" srcId="{6EAA9C23-3A78-4C27-AAC9-504C071FA2D8}" destId="{FFF314B7-9492-4462-8B1C-7BC33784FA0A}" srcOrd="0" destOrd="0" presId="urn:microsoft.com/office/officeart/2005/8/layout/hierarchy2"/>
-    <dgm:cxn modelId="{6E7AA5F5-7DFC-6B46-A201-34814FD4DE14}" type="presOf" srcId="{AD7B3DA5-2EE7-42E6-A405-E9204AD083F8}" destId="{B96A10A5-DFF5-46F1-944C-3675766C550F}" srcOrd="0" destOrd="0" presId="urn:microsoft.com/office/officeart/2005/8/layout/hierarchy2"/>
-    <dgm:cxn modelId="{00944340-792E-014B-83FB-8AD3791C8487}" type="presOf" srcId="{1489036D-A9DA-40B5-957F-936B4A348264}" destId="{D2E89353-C1DC-4D8C-81F7-770019C69DEF}" srcOrd="1" destOrd="0" presId="urn:microsoft.com/office/officeart/2005/8/layout/hierarchy2"/>
-    <dgm:cxn modelId="{7BECC253-851E-AC47-AA49-61200D4FDAEC}" type="presParOf" srcId="{76D26D6D-EDAF-4C52-8B4D-841B0D968087}" destId="{F8FABF40-7E53-41D6-A584-A511DC78C1BE}" srcOrd="0" destOrd="0" presId="urn:microsoft.com/office/officeart/2005/8/layout/hierarchy2"/>
-    <dgm:cxn modelId="{5929FB2B-F466-E245-8E0E-7D6CB52F6B6D}" type="presParOf" srcId="{F8FABF40-7E53-41D6-A584-A511DC78C1BE}" destId="{2D8842D7-E959-42FA-BA94-C6E6A8D46F08}" srcOrd="0" destOrd="0" presId="urn:microsoft.com/office/officeart/2005/8/layout/hierarchy2"/>
-    <dgm:cxn modelId="{452489DA-AADE-144B-9229-C627FD65A21E}" type="presParOf" srcId="{F8FABF40-7E53-41D6-A584-A511DC78C1BE}" destId="{BE75B47B-3650-4F5E-B461-4EF0A961DD5A}" srcOrd="1" destOrd="0" presId="urn:microsoft.com/office/officeart/2005/8/layout/hierarchy2"/>
-    <dgm:cxn modelId="{4220BEBF-2650-0B4B-94AF-C9B5FC211F28}" type="presParOf" srcId="{BE75B47B-3650-4F5E-B461-4EF0A961DD5A}" destId="{F84282DA-A190-4AE4-80A2-887CA41C8DE9}" srcOrd="0" destOrd="0" presId="urn:microsoft.com/office/officeart/2005/8/layout/hierarchy2"/>
-    <dgm:cxn modelId="{09D294EA-811F-CC41-A30E-ED3D8CD1E128}" type="presParOf" srcId="{F84282DA-A190-4AE4-80A2-887CA41C8DE9}" destId="{C296F982-F6F0-4728-ADF2-DC91F37071EA}" srcOrd="0" destOrd="0" presId="urn:microsoft.com/office/officeart/2005/8/layout/hierarchy2"/>
-    <dgm:cxn modelId="{63190816-DECE-694D-8396-E30E142E5F58}" type="presParOf" srcId="{BE75B47B-3650-4F5E-B461-4EF0A961DD5A}" destId="{CF42DF83-DDC9-476D-B33D-59E7CA944A5E}" srcOrd="1" destOrd="0" presId="urn:microsoft.com/office/officeart/2005/8/layout/hierarchy2"/>
-    <dgm:cxn modelId="{67C0BE74-B5E4-5947-ABB4-D92E494B063E}" type="presParOf" srcId="{CF42DF83-DDC9-476D-B33D-59E7CA944A5E}" destId="{B96A10A5-DFF5-46F1-944C-3675766C550F}" srcOrd="0" destOrd="0" presId="urn:microsoft.com/office/officeart/2005/8/layout/hierarchy2"/>
-    <dgm:cxn modelId="{C0F7AF2E-8214-C749-97DE-E7626D0E2731}" type="presParOf" srcId="{CF42DF83-DDC9-476D-B33D-59E7CA944A5E}" destId="{4F298BFB-1885-4076-9A22-AC9C0889C64B}" srcOrd="1" destOrd="0" presId="urn:microsoft.com/office/officeart/2005/8/layout/hierarchy2"/>
-    <dgm:cxn modelId="{C52EE40C-F52B-0E44-851F-E933BF308DD3}" type="presParOf" srcId="{4F298BFB-1885-4076-9A22-AC9C0889C64B}" destId="{C26101A3-172C-4AFD-8AA5-00EF71442597}" srcOrd="0" destOrd="0" presId="urn:microsoft.com/office/officeart/2005/8/layout/hierarchy2"/>
-    <dgm:cxn modelId="{D4EC12E6-505E-AD4E-AA9E-AB33E5A9C970}" type="presParOf" srcId="{C26101A3-172C-4AFD-8AA5-00EF71442597}" destId="{F14A685D-1E0D-4B4F-8491-096DFB19D677}" srcOrd="0" destOrd="0" presId="urn:microsoft.com/office/officeart/2005/8/layout/hierarchy2"/>
-    <dgm:cxn modelId="{36F86CBD-A3FA-5D4D-AE32-6E7461097B3A}" type="presParOf" srcId="{4F298BFB-1885-4076-9A22-AC9C0889C64B}" destId="{F368639D-315F-4154-88B1-6A5B912D6526}" srcOrd="1" destOrd="0" presId="urn:microsoft.com/office/officeart/2005/8/layout/hierarchy2"/>
-    <dgm:cxn modelId="{0D006B4C-E992-414C-AEB3-F07D7BA32081}" type="presParOf" srcId="{F368639D-315F-4154-88B1-6A5B912D6526}" destId="{3F3231AA-D37A-47E2-AA64-F3C7B7B2954D}" srcOrd="0" destOrd="0" presId="urn:microsoft.com/office/officeart/2005/8/layout/hierarchy2"/>
-    <dgm:cxn modelId="{BCFBBB76-FA28-2541-83AC-EDA6F8F72707}" type="presParOf" srcId="{F368639D-315F-4154-88B1-6A5B912D6526}" destId="{397AEE95-8A0C-4187-A00A-9EB934AA598C}" srcOrd="1" destOrd="0" presId="urn:microsoft.com/office/officeart/2005/8/layout/hierarchy2"/>
-    <dgm:cxn modelId="{A3D6A5FB-D4E6-7747-9E4D-EB345C39FAF9}" type="presParOf" srcId="{397AEE95-8A0C-4187-A00A-9EB934AA598C}" destId="{968AF4BE-4974-4BD5-85C7-35A0B47C6F8A}" srcOrd="0" destOrd="0" presId="urn:microsoft.com/office/officeart/2005/8/layout/hierarchy2"/>
-    <dgm:cxn modelId="{8D540A1F-421E-AA40-98CD-481EFA7939D1}" type="presParOf" srcId="{968AF4BE-4974-4BD5-85C7-35A0B47C6F8A}" destId="{6F424515-AE64-4689-98CF-DEE19DC54531}" srcOrd="0" destOrd="0" presId="urn:microsoft.com/office/officeart/2005/8/layout/hierarchy2"/>
-    <dgm:cxn modelId="{5FD3F446-5A57-AB49-B454-A4004DF28965}" type="presParOf" srcId="{397AEE95-8A0C-4187-A00A-9EB934AA598C}" destId="{EB924A49-A3F3-497C-ACC4-327EDE264F60}" srcOrd="1" destOrd="0" presId="urn:microsoft.com/office/officeart/2005/8/layout/hierarchy2"/>
-    <dgm:cxn modelId="{AF2CCB78-27D0-1249-B822-C4E457335781}" type="presParOf" srcId="{EB924A49-A3F3-497C-ACC4-327EDE264F60}" destId="{D63F150D-0E96-4C27-A427-95C317656D1D}" srcOrd="0" destOrd="0" presId="urn:microsoft.com/office/officeart/2005/8/layout/hierarchy2"/>
-    <dgm:cxn modelId="{31B01F3C-03A7-7D46-A485-254561CC90A2}" type="presParOf" srcId="{EB924A49-A3F3-497C-ACC4-327EDE264F60}" destId="{1491B2AE-5B55-45CE-B988-8E12BEB8BF55}" srcOrd="1" destOrd="0" presId="urn:microsoft.com/office/officeart/2005/8/layout/hierarchy2"/>
-    <dgm:cxn modelId="{3B8D526C-E78A-1743-8494-92FE0A884D70}" type="presParOf" srcId="{397AEE95-8A0C-4187-A00A-9EB934AA598C}" destId="{AEBC5B76-A737-49A2-B533-66F2022C87AD}" srcOrd="2" destOrd="0" presId="urn:microsoft.com/office/officeart/2005/8/layout/hierarchy2"/>
-    <dgm:cxn modelId="{B28D7EAB-4086-0F4A-B6E5-28A4B7E0FABE}" type="presParOf" srcId="{AEBC5B76-A737-49A2-B533-66F2022C87AD}" destId="{2D4C1DD3-7A1B-4669-AB42-72A65ACFF1A8}" srcOrd="0" destOrd="0" presId="urn:microsoft.com/office/officeart/2005/8/layout/hierarchy2"/>
-    <dgm:cxn modelId="{C5E556F0-D823-4040-AF1E-16F50AD350B0}" type="presParOf" srcId="{397AEE95-8A0C-4187-A00A-9EB934AA598C}" destId="{9F7C6272-585E-4DDA-B1DC-EB4580AF2AB2}" srcOrd="3" destOrd="0" presId="urn:microsoft.com/office/officeart/2005/8/layout/hierarchy2"/>
-    <dgm:cxn modelId="{81D2AAA3-23CE-AA44-9D64-56157D5251F7}" type="presParOf" srcId="{9F7C6272-585E-4DDA-B1DC-EB4580AF2AB2}" destId="{DE27DD97-4305-47FC-AFB0-35E1E791B27F}" srcOrd="0" destOrd="0" presId="urn:microsoft.com/office/officeart/2005/8/layout/hierarchy2"/>
-    <dgm:cxn modelId="{64235578-49C6-2A40-A203-D420233EDCCA}" type="presParOf" srcId="{9F7C6272-585E-4DDA-B1DC-EB4580AF2AB2}" destId="{4A028989-708D-4CC4-885B-928EC3B6636B}" srcOrd="1" destOrd="0" presId="urn:microsoft.com/office/officeart/2005/8/layout/hierarchy2"/>
-    <dgm:cxn modelId="{E3D15A02-8CD5-7347-998B-4D43E08A0D95}" type="presParOf" srcId="{4A028989-708D-4CC4-885B-928EC3B6636B}" destId="{EBFADA6F-FD50-43FB-87CB-15B1D9AA94CD}" srcOrd="0" destOrd="0" presId="urn:microsoft.com/office/officeart/2005/8/layout/hierarchy2"/>
-    <dgm:cxn modelId="{C9274937-55E4-884F-881A-6C61C3BFFAF8}" type="presParOf" srcId="{EBFADA6F-FD50-43FB-87CB-15B1D9AA94CD}" destId="{D2E89353-C1DC-4D8C-81F7-770019C69DEF}" srcOrd="0" destOrd="0" presId="urn:microsoft.com/office/officeart/2005/8/layout/hierarchy2"/>
-    <dgm:cxn modelId="{AA5FACE9-A6EA-E84A-8A7C-DCA0AF70A80A}" type="presParOf" srcId="{4A028989-708D-4CC4-885B-928EC3B6636B}" destId="{CC9BC564-3787-4383-9FFC-61D9D0588B21}" srcOrd="1" destOrd="0" presId="urn:microsoft.com/office/officeart/2005/8/layout/hierarchy2"/>
-    <dgm:cxn modelId="{35E0A3B2-EC59-EE4A-A8E4-708BC5769CB8}" type="presParOf" srcId="{CC9BC564-3787-4383-9FFC-61D9D0588B21}" destId="{858F7110-3310-4783-BBA8-7EC1E711C660}" srcOrd="0" destOrd="0" presId="urn:microsoft.com/office/officeart/2005/8/layout/hierarchy2"/>
-    <dgm:cxn modelId="{A4261BCF-EF98-F74F-8FFA-8CD347602B9A}" type="presParOf" srcId="{CC9BC564-3787-4383-9FFC-61D9D0588B21}" destId="{65C1A66E-C56C-4171-AB97-8297D46BDB88}" srcOrd="1" destOrd="0" presId="urn:microsoft.com/office/officeart/2005/8/layout/hierarchy2"/>
-    <dgm:cxn modelId="{71035043-B001-2C41-A305-4E7D45D30449}" type="presParOf" srcId="{397AEE95-8A0C-4187-A00A-9EB934AA598C}" destId="{9EFBE792-9572-41CC-B394-D06BBCFDDEA7}" srcOrd="4" destOrd="0" presId="urn:microsoft.com/office/officeart/2005/8/layout/hierarchy2"/>
-    <dgm:cxn modelId="{0DBA5D1C-1EC6-8545-87C3-1B0233DCFD7D}" type="presParOf" srcId="{9EFBE792-9572-41CC-B394-D06BBCFDDEA7}" destId="{E36A5456-E43A-492B-ABAE-06F81987E8E0}" srcOrd="0" destOrd="0" presId="urn:microsoft.com/office/officeart/2005/8/layout/hierarchy2"/>
-    <dgm:cxn modelId="{3CE10B01-C9BA-7949-91E3-30C2A92FC37D}" type="presParOf" srcId="{397AEE95-8A0C-4187-A00A-9EB934AA598C}" destId="{6D225540-AFA0-415E-A130-ABE75225B256}" srcOrd="5" destOrd="0" presId="urn:microsoft.com/office/officeart/2005/8/layout/hierarchy2"/>
-    <dgm:cxn modelId="{FBBF87B3-C7F4-E545-90F0-E6894CD94EFD}" type="presParOf" srcId="{6D225540-AFA0-415E-A130-ABE75225B256}" destId="{37C38F7E-4D19-426C-A64E-1CBDFC363BB7}" srcOrd="0" destOrd="0" presId="urn:microsoft.com/office/officeart/2005/8/layout/hierarchy2"/>
-    <dgm:cxn modelId="{614B1C41-57CC-1B45-9868-2B439E65347A}" type="presParOf" srcId="{6D225540-AFA0-415E-A130-ABE75225B256}" destId="{F4349A4C-5F5C-42E6-B925-D581139B19CA}" srcOrd="1" destOrd="0" presId="urn:microsoft.com/office/officeart/2005/8/layout/hierarchy2"/>
-    <dgm:cxn modelId="{337774E5-22E7-8C45-9C21-FDFBB9C5A452}" type="presParOf" srcId="{BE75B47B-3650-4F5E-B461-4EF0A961DD5A}" destId="{A8464F86-5444-4B1D-8904-D5D84FB93A63}" srcOrd="2" destOrd="0" presId="urn:microsoft.com/office/officeart/2005/8/layout/hierarchy2"/>
-    <dgm:cxn modelId="{6A72343C-905E-FA4F-836A-7B0831E81595}" type="presParOf" srcId="{A8464F86-5444-4B1D-8904-D5D84FB93A63}" destId="{ECBF6DD1-22FB-4942-9A69-C2E334F2B933}" srcOrd="0" destOrd="0" presId="urn:microsoft.com/office/officeart/2005/8/layout/hierarchy2"/>
-    <dgm:cxn modelId="{0AEE0838-ACCC-EC49-97BE-44AFFC2B9C30}" type="presParOf" srcId="{BE75B47B-3650-4F5E-B461-4EF0A961DD5A}" destId="{E0C7B8DF-83A1-45D9-B9D9-9ED1C37E4CA4}" srcOrd="3" destOrd="0" presId="urn:microsoft.com/office/officeart/2005/8/layout/hierarchy2"/>
-    <dgm:cxn modelId="{D638509D-6F3C-A448-BE68-9BA2152935B3}" type="presParOf" srcId="{E0C7B8DF-83A1-45D9-B9D9-9ED1C37E4CA4}" destId="{FFF314B7-9492-4462-8B1C-7BC33784FA0A}" srcOrd="0" destOrd="0" presId="urn:microsoft.com/office/officeart/2005/8/layout/hierarchy2"/>
-    <dgm:cxn modelId="{0441AAE7-31A1-B04E-8C2E-DDCB1D5170BF}" type="presParOf" srcId="{E0C7B8DF-83A1-45D9-B9D9-9ED1C37E4CA4}" destId="{F4FA03A4-3DA6-47F7-9A77-3B374796CB77}" srcOrd="1" destOrd="0" presId="urn:microsoft.com/office/officeart/2005/8/layout/hierarchy2"/>
-    <dgm:cxn modelId="{382F0BB1-7C9E-8241-A73E-DA9287913C6F}" type="presParOf" srcId="{F4FA03A4-3DA6-47F7-9A77-3B374796CB77}" destId="{8E5DD861-D493-4A0A-B81E-EB2108ED9BB3}" srcOrd="0" destOrd="0" presId="urn:microsoft.com/office/officeart/2005/8/layout/hierarchy2"/>
-    <dgm:cxn modelId="{237F3A19-AE24-444F-A4B4-46F46920F020}" type="presParOf" srcId="{8E5DD861-D493-4A0A-B81E-EB2108ED9BB3}" destId="{C0DFBE07-132A-42A3-A5E2-F594000B2340}" srcOrd="0" destOrd="0" presId="urn:microsoft.com/office/officeart/2005/8/layout/hierarchy2"/>
-    <dgm:cxn modelId="{62ED1EB5-495A-3642-B5D9-EDB0C4ECC3CB}" type="presParOf" srcId="{F4FA03A4-3DA6-47F7-9A77-3B374796CB77}" destId="{D48AA310-08E8-41B2-9889-9054306545F3}" srcOrd="1" destOrd="0" presId="urn:microsoft.com/office/officeart/2005/8/layout/hierarchy2"/>
-    <dgm:cxn modelId="{99BA2366-D3FD-A441-927A-E0343AD893A4}" type="presParOf" srcId="{D48AA310-08E8-41B2-9889-9054306545F3}" destId="{A21B35AB-A6E7-40B0-A48C-F2137E09EDE9}" srcOrd="0" destOrd="0" presId="urn:microsoft.com/office/officeart/2005/8/layout/hierarchy2"/>
-    <dgm:cxn modelId="{74BBC380-CB55-0C43-9236-F6E8D4BEFD64}" type="presParOf" srcId="{D48AA310-08E8-41B2-9889-9054306545F3}" destId="{8B5CE3EF-0622-44C1-849C-2057D356BCBF}" srcOrd="1" destOrd="0" presId="urn:microsoft.com/office/officeart/2005/8/layout/hierarchy2"/>
-    <dgm:cxn modelId="{E8A7288D-B801-E545-A42B-6A6860DFFF2B}" type="presParOf" srcId="{F4FA03A4-3DA6-47F7-9A77-3B374796CB77}" destId="{D36435EE-5DD9-4CB1-80E2-64E88C5269A2}" srcOrd="2" destOrd="0" presId="urn:microsoft.com/office/officeart/2005/8/layout/hierarchy2"/>
-    <dgm:cxn modelId="{A72B94D2-AF0E-B641-86A1-BE5F3B1BA67F}" type="presParOf" srcId="{D36435EE-5DD9-4CB1-80E2-64E88C5269A2}" destId="{2FF43323-1B88-4D6E-A12C-28C1BD2304F7}" srcOrd="0" destOrd="0" presId="urn:microsoft.com/office/officeart/2005/8/layout/hierarchy2"/>
-    <dgm:cxn modelId="{D3DF3A7C-568E-1B4C-B76F-6F855851CA47}" type="presParOf" srcId="{F4FA03A4-3DA6-47F7-9A77-3B374796CB77}" destId="{36D12C6A-C33F-444D-985E-C87528F365EF}" srcOrd="3" destOrd="0" presId="urn:microsoft.com/office/officeart/2005/8/layout/hierarchy2"/>
-    <dgm:cxn modelId="{D340D0F2-1AFB-CF4C-9A8C-607C503D5DD9}" type="presParOf" srcId="{36D12C6A-C33F-444D-985E-C87528F365EF}" destId="{D91136A0-BBA5-4033-85D4-E551E48A4097}" srcOrd="0" destOrd="0" presId="urn:microsoft.com/office/officeart/2005/8/layout/hierarchy2"/>
-    <dgm:cxn modelId="{F21A93A3-C1C7-5341-8FA2-EF967A818441}" type="presParOf" srcId="{36D12C6A-C33F-444D-985E-C87528F365EF}" destId="{18A8A596-414D-45EC-82A0-4CE6CE2BCEAF}" srcOrd="1" destOrd="0" presId="urn:microsoft.com/office/officeart/2005/8/layout/hierarchy2"/>
-    <dgm:cxn modelId="{26FCFFFE-C6EB-904D-A7B5-E07B27A2A8AE}" type="presParOf" srcId="{F4FA03A4-3DA6-47F7-9A77-3B374796CB77}" destId="{215E04C8-8ADC-4870-8072-6C6871A934E8}" srcOrd="4" destOrd="0" presId="urn:microsoft.com/office/officeart/2005/8/layout/hierarchy2"/>
-    <dgm:cxn modelId="{1D4ACC5D-E37D-1A48-A95F-C2E2875FCA0D}" type="presParOf" srcId="{215E04C8-8ADC-4870-8072-6C6871A934E8}" destId="{881DB251-9FB1-4300-9BCC-5ED061EBD6BA}" srcOrd="0" destOrd="0" presId="urn:microsoft.com/office/officeart/2005/8/layout/hierarchy2"/>
-    <dgm:cxn modelId="{8FBAF521-2CCE-FB46-90DE-CE5673498922}" type="presParOf" srcId="{F4FA03A4-3DA6-47F7-9A77-3B374796CB77}" destId="{99095670-E0F4-480E-9255-5D1CF51C2306}" srcOrd="5" destOrd="0" presId="urn:microsoft.com/office/officeart/2005/8/layout/hierarchy2"/>
-    <dgm:cxn modelId="{389C6375-A5A4-5D40-A8C2-4A5521097755}" type="presParOf" srcId="{99095670-E0F4-480E-9255-5D1CF51C2306}" destId="{288590B9-AA3F-44E1-86EF-EEFFCBA51BD5}" srcOrd="0" destOrd="0" presId="urn:microsoft.com/office/officeart/2005/8/layout/hierarchy2"/>
-    <dgm:cxn modelId="{BAB80A7B-DD8F-0440-9D23-FCAA6C7A807C}" type="presParOf" srcId="{99095670-E0F4-480E-9255-5D1CF51C2306}" destId="{C9ADEDFB-79EA-4185-B0EC-F6EC4D8F782E}" srcOrd="1" destOrd="0" presId="urn:microsoft.com/office/officeart/2005/8/layout/hierarchy2"/>
-    <dgm:cxn modelId="{13727A4F-BE81-B045-9996-627AE8D6BBFB}" type="presParOf" srcId="{F4FA03A4-3DA6-47F7-9A77-3B374796CB77}" destId="{D955C53B-B716-4B38-9366-F9DF3D076BCB}" srcOrd="6" destOrd="0" presId="urn:microsoft.com/office/officeart/2005/8/layout/hierarchy2"/>
-    <dgm:cxn modelId="{F54CD6AB-A9C4-5047-9876-2DDCEC094B0C}" type="presParOf" srcId="{D955C53B-B716-4B38-9366-F9DF3D076BCB}" destId="{1FDB852C-60D2-4512-8688-DBBE489C7C32}" srcOrd="0" destOrd="0" presId="urn:microsoft.com/office/officeart/2005/8/layout/hierarchy2"/>
-    <dgm:cxn modelId="{293DD29E-11DA-F84B-9F58-43790271F821}" type="presParOf" srcId="{F4FA03A4-3DA6-47F7-9A77-3B374796CB77}" destId="{4D2DD327-F21E-40DF-89CF-2531CE508332}" srcOrd="7" destOrd="0" presId="urn:microsoft.com/office/officeart/2005/8/layout/hierarchy2"/>
-    <dgm:cxn modelId="{6EFBE9EE-94D9-8145-AC37-1A65B9057394}" type="presParOf" srcId="{4D2DD327-F21E-40DF-89CF-2531CE508332}" destId="{98EDA116-065D-473B-983B-F7A1A4E0692D}" srcOrd="0" destOrd="0" presId="urn:microsoft.com/office/officeart/2005/8/layout/hierarchy2"/>
-    <dgm:cxn modelId="{0964F3AC-FE1B-A549-9E88-A1BCDC224470}" type="presParOf" srcId="{4D2DD327-F21E-40DF-89CF-2531CE508332}" destId="{DF92D010-B557-4787-97CA-5DC4251ABFBB}" srcOrd="1" destOrd="0" presId="urn:microsoft.com/office/officeart/2005/8/layout/hierarchy2"/>
+    <dgm:cxn modelId="{86F2DF24-00AD-694F-8E3B-A60929A93F12}" type="presOf" srcId="{559D18E3-752D-4EE1-9939-C38FEFFAE5A4}" destId="{9EFBE792-9572-41CC-B394-D06BBCFDDEA7}" srcOrd="0" destOrd="0" presId="urn:microsoft.com/office/officeart/2005/8/layout/hierarchy2"/>
+    <dgm:cxn modelId="{476250C0-EF90-C942-B077-6DFE6093A63C}" type="presOf" srcId="{913E8ED9-5793-4239-BAD8-A00A3159E04D}" destId="{A21B35AB-A6E7-40B0-A48C-F2137E09EDE9}" srcOrd="0" destOrd="0" presId="urn:microsoft.com/office/officeart/2005/8/layout/hierarchy2"/>
+    <dgm:cxn modelId="{5CA7EEC5-9987-4644-9DE0-2B18C17697FC}" type="presOf" srcId="{CFFF95AD-6A3E-4156-870B-74376FA448BF}" destId="{DE27DD97-4305-47FC-AFB0-35E1E791B27F}" srcOrd="0" destOrd="0" presId="urn:microsoft.com/office/officeart/2005/8/layout/hierarchy2"/>
+    <dgm:cxn modelId="{A5530881-C3D8-0F42-8327-B053EB43F921}" type="presOf" srcId="{3FE4910D-602C-4A72-BB9E-A3BE3A3A0E78}" destId="{C26101A3-172C-4AFD-8AA5-00EF71442597}" srcOrd="0" destOrd="0" presId="urn:microsoft.com/office/officeart/2005/8/layout/hierarchy2"/>
+    <dgm:cxn modelId="{54F612D3-5922-DD4A-8EF3-0142B36E1434}" type="presOf" srcId="{0B7CF66D-0A27-42E3-AC6D-2DB726B0F1E6}" destId="{C296F982-F6F0-4728-ADF2-DC91F37071EA}" srcOrd="1" destOrd="0" presId="urn:microsoft.com/office/officeart/2005/8/layout/hierarchy2"/>
+    <dgm:cxn modelId="{EC6724D1-7ECE-BD49-A460-50B7A01B9BAC}" type="presOf" srcId="{16244E34-B2A7-4CB0-B85E-995BCA75C3E6}" destId="{D91136A0-BBA5-4033-85D4-E551E48A4097}" srcOrd="0" destOrd="0" presId="urn:microsoft.com/office/officeart/2005/8/layout/hierarchy2"/>
+    <dgm:cxn modelId="{FA4D776F-3418-C042-8144-58D71CE0D17A}" type="presParOf" srcId="{76D26D6D-EDAF-4C52-8B4D-841B0D968087}" destId="{F8FABF40-7E53-41D6-A584-A511DC78C1BE}" srcOrd="0" destOrd="0" presId="urn:microsoft.com/office/officeart/2005/8/layout/hierarchy2"/>
+    <dgm:cxn modelId="{719A0E41-BBE9-1445-86A4-F3BF01D8659B}" type="presParOf" srcId="{F8FABF40-7E53-41D6-A584-A511DC78C1BE}" destId="{2D8842D7-E959-42FA-BA94-C6E6A8D46F08}" srcOrd="0" destOrd="0" presId="urn:microsoft.com/office/officeart/2005/8/layout/hierarchy2"/>
+    <dgm:cxn modelId="{3420DA08-ED2A-1748-83A6-E534DE54FAD9}" type="presParOf" srcId="{F8FABF40-7E53-41D6-A584-A511DC78C1BE}" destId="{BE75B47B-3650-4F5E-B461-4EF0A961DD5A}" srcOrd="1" destOrd="0" presId="urn:microsoft.com/office/officeart/2005/8/layout/hierarchy2"/>
+    <dgm:cxn modelId="{90E93D4F-E351-E344-AB43-8DEAB78A8C51}" type="presParOf" srcId="{BE75B47B-3650-4F5E-B461-4EF0A961DD5A}" destId="{F84282DA-A190-4AE4-80A2-887CA41C8DE9}" srcOrd="0" destOrd="0" presId="urn:microsoft.com/office/officeart/2005/8/layout/hierarchy2"/>
+    <dgm:cxn modelId="{2F92E1D2-2C47-5840-B5B4-280CC81C6DF9}" type="presParOf" srcId="{F84282DA-A190-4AE4-80A2-887CA41C8DE9}" destId="{C296F982-F6F0-4728-ADF2-DC91F37071EA}" srcOrd="0" destOrd="0" presId="urn:microsoft.com/office/officeart/2005/8/layout/hierarchy2"/>
+    <dgm:cxn modelId="{5F43E2DD-DAD0-1544-B8C8-5FCF589089D6}" type="presParOf" srcId="{BE75B47B-3650-4F5E-B461-4EF0A961DD5A}" destId="{CF42DF83-DDC9-476D-B33D-59E7CA944A5E}" srcOrd="1" destOrd="0" presId="urn:microsoft.com/office/officeart/2005/8/layout/hierarchy2"/>
+    <dgm:cxn modelId="{8A081ACD-A58D-A44B-AC57-98242C48612B}" type="presParOf" srcId="{CF42DF83-DDC9-476D-B33D-59E7CA944A5E}" destId="{B96A10A5-DFF5-46F1-944C-3675766C550F}" srcOrd="0" destOrd="0" presId="urn:microsoft.com/office/officeart/2005/8/layout/hierarchy2"/>
+    <dgm:cxn modelId="{E5EA9114-CFA9-FD4C-837D-A4CDAD1C3031}" type="presParOf" srcId="{CF42DF83-DDC9-476D-B33D-59E7CA944A5E}" destId="{4F298BFB-1885-4076-9A22-AC9C0889C64B}" srcOrd="1" destOrd="0" presId="urn:microsoft.com/office/officeart/2005/8/layout/hierarchy2"/>
+    <dgm:cxn modelId="{970638E9-B0E3-F649-93F8-54632D338370}" type="presParOf" srcId="{4F298BFB-1885-4076-9A22-AC9C0889C64B}" destId="{C26101A3-172C-4AFD-8AA5-00EF71442597}" srcOrd="0" destOrd="0" presId="urn:microsoft.com/office/officeart/2005/8/layout/hierarchy2"/>
+    <dgm:cxn modelId="{DB7484AB-B5BF-F84F-95D8-660148C0AA71}" type="presParOf" srcId="{C26101A3-172C-4AFD-8AA5-00EF71442597}" destId="{F14A685D-1E0D-4B4F-8491-096DFB19D677}" srcOrd="0" destOrd="0" presId="urn:microsoft.com/office/officeart/2005/8/layout/hierarchy2"/>
+    <dgm:cxn modelId="{D1796E6C-B2BD-D748-999B-5589511507F9}" type="presParOf" srcId="{4F298BFB-1885-4076-9A22-AC9C0889C64B}" destId="{F368639D-315F-4154-88B1-6A5B912D6526}" srcOrd="1" destOrd="0" presId="urn:microsoft.com/office/officeart/2005/8/layout/hierarchy2"/>
+    <dgm:cxn modelId="{B8355925-DDBC-694E-B631-8051B42CC44C}" type="presParOf" srcId="{F368639D-315F-4154-88B1-6A5B912D6526}" destId="{3F3231AA-D37A-47E2-AA64-F3C7B7B2954D}" srcOrd="0" destOrd="0" presId="urn:microsoft.com/office/officeart/2005/8/layout/hierarchy2"/>
+    <dgm:cxn modelId="{06821251-FBDF-7E4B-953B-7D1DF99D81A3}" type="presParOf" srcId="{F368639D-315F-4154-88B1-6A5B912D6526}" destId="{397AEE95-8A0C-4187-A00A-9EB934AA598C}" srcOrd="1" destOrd="0" presId="urn:microsoft.com/office/officeart/2005/8/layout/hierarchy2"/>
+    <dgm:cxn modelId="{ADA2A299-AC3A-FA45-B90E-6EBD3BCB0920}" type="presParOf" srcId="{397AEE95-8A0C-4187-A00A-9EB934AA598C}" destId="{968AF4BE-4974-4BD5-85C7-35A0B47C6F8A}" srcOrd="0" destOrd="0" presId="urn:microsoft.com/office/officeart/2005/8/layout/hierarchy2"/>
+    <dgm:cxn modelId="{EF94DABA-C47C-EE41-BDF9-1EE4768A0B2A}" type="presParOf" srcId="{968AF4BE-4974-4BD5-85C7-35A0B47C6F8A}" destId="{6F424515-AE64-4689-98CF-DEE19DC54531}" srcOrd="0" destOrd="0" presId="urn:microsoft.com/office/officeart/2005/8/layout/hierarchy2"/>
+    <dgm:cxn modelId="{4E97516D-DDB4-684B-A051-384C9F3282ED}" type="presParOf" srcId="{397AEE95-8A0C-4187-A00A-9EB934AA598C}" destId="{EB924A49-A3F3-497C-ACC4-327EDE264F60}" srcOrd="1" destOrd="0" presId="urn:microsoft.com/office/officeart/2005/8/layout/hierarchy2"/>
+    <dgm:cxn modelId="{56AF7F4E-CF45-AF4F-B6D5-948DFE3876CD}" type="presParOf" srcId="{EB924A49-A3F3-497C-ACC4-327EDE264F60}" destId="{D63F150D-0E96-4C27-A427-95C317656D1D}" srcOrd="0" destOrd="0" presId="urn:microsoft.com/office/officeart/2005/8/layout/hierarchy2"/>
+    <dgm:cxn modelId="{28F73962-7AEC-4746-9582-B4F6890DCB0B}" type="presParOf" srcId="{EB924A49-A3F3-497C-ACC4-327EDE264F60}" destId="{1491B2AE-5B55-45CE-B988-8E12BEB8BF55}" srcOrd="1" destOrd="0" presId="urn:microsoft.com/office/officeart/2005/8/layout/hierarchy2"/>
+    <dgm:cxn modelId="{AAB993A2-A92D-1A43-97A1-3DF009117B7E}" type="presParOf" srcId="{397AEE95-8A0C-4187-A00A-9EB934AA598C}" destId="{AEBC5B76-A737-49A2-B533-66F2022C87AD}" srcOrd="2" destOrd="0" presId="urn:microsoft.com/office/officeart/2005/8/layout/hierarchy2"/>
+    <dgm:cxn modelId="{AC602346-FB92-F94F-8E17-604D341DBCEA}" type="presParOf" srcId="{AEBC5B76-A737-49A2-B533-66F2022C87AD}" destId="{2D4C1DD3-7A1B-4669-AB42-72A65ACFF1A8}" srcOrd="0" destOrd="0" presId="urn:microsoft.com/office/officeart/2005/8/layout/hierarchy2"/>
+    <dgm:cxn modelId="{8947F0E2-8E61-F44B-97F1-DCF4B31526AB}" type="presParOf" srcId="{397AEE95-8A0C-4187-A00A-9EB934AA598C}" destId="{9F7C6272-585E-4DDA-B1DC-EB4580AF2AB2}" srcOrd="3" destOrd="0" presId="urn:microsoft.com/office/officeart/2005/8/layout/hierarchy2"/>
+    <dgm:cxn modelId="{47D629F9-B99F-D340-A7B2-53EFD22BA8FF}" type="presParOf" srcId="{9F7C6272-585E-4DDA-B1DC-EB4580AF2AB2}" destId="{DE27DD97-4305-47FC-AFB0-35E1E791B27F}" srcOrd="0" destOrd="0" presId="urn:microsoft.com/office/officeart/2005/8/layout/hierarchy2"/>
+    <dgm:cxn modelId="{1558BA52-D659-2D48-983A-514E9198A3F2}" type="presParOf" srcId="{9F7C6272-585E-4DDA-B1DC-EB4580AF2AB2}" destId="{4A028989-708D-4CC4-885B-928EC3B6636B}" srcOrd="1" destOrd="0" presId="urn:microsoft.com/office/officeart/2005/8/layout/hierarchy2"/>
+    <dgm:cxn modelId="{5DD29DBD-654A-C744-87A5-6A91F29F3108}" type="presParOf" srcId="{4A028989-708D-4CC4-885B-928EC3B6636B}" destId="{EBFADA6F-FD50-43FB-87CB-15B1D9AA94CD}" srcOrd="0" destOrd="0" presId="urn:microsoft.com/office/officeart/2005/8/layout/hierarchy2"/>
+    <dgm:cxn modelId="{77B337EB-2AEC-854A-A47E-6AF0D84D404F}" type="presParOf" srcId="{EBFADA6F-FD50-43FB-87CB-15B1D9AA94CD}" destId="{D2E89353-C1DC-4D8C-81F7-770019C69DEF}" srcOrd="0" destOrd="0" presId="urn:microsoft.com/office/officeart/2005/8/layout/hierarchy2"/>
+    <dgm:cxn modelId="{EFD4719B-6010-0240-A799-539C54F3E475}" type="presParOf" srcId="{4A028989-708D-4CC4-885B-928EC3B6636B}" destId="{CC9BC564-3787-4383-9FFC-61D9D0588B21}" srcOrd="1" destOrd="0" presId="urn:microsoft.com/office/officeart/2005/8/layout/hierarchy2"/>
+    <dgm:cxn modelId="{097C2DDC-B911-0240-9608-54191C2DD9F7}" type="presParOf" srcId="{CC9BC564-3787-4383-9FFC-61D9D0588B21}" destId="{858F7110-3310-4783-BBA8-7EC1E711C660}" srcOrd="0" destOrd="0" presId="urn:microsoft.com/office/officeart/2005/8/layout/hierarchy2"/>
+    <dgm:cxn modelId="{535975AE-6E0D-5347-9978-37D349C79EBD}" type="presParOf" srcId="{CC9BC564-3787-4383-9FFC-61D9D0588B21}" destId="{65C1A66E-C56C-4171-AB97-8297D46BDB88}" srcOrd="1" destOrd="0" presId="urn:microsoft.com/office/officeart/2005/8/layout/hierarchy2"/>
+    <dgm:cxn modelId="{08941804-41C4-764A-A73E-953CA8E2B484}" type="presParOf" srcId="{397AEE95-8A0C-4187-A00A-9EB934AA598C}" destId="{9EFBE792-9572-41CC-B394-D06BBCFDDEA7}" srcOrd="4" destOrd="0" presId="urn:microsoft.com/office/officeart/2005/8/layout/hierarchy2"/>
+    <dgm:cxn modelId="{47F17C53-A287-674B-A674-7C9063C72B8E}" type="presParOf" srcId="{9EFBE792-9572-41CC-B394-D06BBCFDDEA7}" destId="{E36A5456-E43A-492B-ABAE-06F81987E8E0}" srcOrd="0" destOrd="0" presId="urn:microsoft.com/office/officeart/2005/8/layout/hierarchy2"/>
+    <dgm:cxn modelId="{C1DDC652-392D-F046-9E81-B88251857329}" type="presParOf" srcId="{397AEE95-8A0C-4187-A00A-9EB934AA598C}" destId="{6D225540-AFA0-415E-A130-ABE75225B256}" srcOrd="5" destOrd="0" presId="urn:microsoft.com/office/officeart/2005/8/layout/hierarchy2"/>
+    <dgm:cxn modelId="{3692FE44-AD72-1240-935D-39630B97A000}" type="presParOf" srcId="{6D225540-AFA0-415E-A130-ABE75225B256}" destId="{37C38F7E-4D19-426C-A64E-1CBDFC363BB7}" srcOrd="0" destOrd="0" presId="urn:microsoft.com/office/officeart/2005/8/layout/hierarchy2"/>
+    <dgm:cxn modelId="{B4B48EAC-1301-B448-B730-33F139C02878}" type="presParOf" srcId="{6D225540-AFA0-415E-A130-ABE75225B256}" destId="{F4349A4C-5F5C-42E6-B925-D581139B19CA}" srcOrd="1" destOrd="0" presId="urn:microsoft.com/office/officeart/2005/8/layout/hierarchy2"/>
+    <dgm:cxn modelId="{954C965B-C4A8-3B41-9D1E-E0B5619CB37D}" type="presParOf" srcId="{BE75B47B-3650-4F5E-B461-4EF0A961DD5A}" destId="{A8464F86-5444-4B1D-8904-D5D84FB93A63}" srcOrd="2" destOrd="0" presId="urn:microsoft.com/office/officeart/2005/8/layout/hierarchy2"/>
+    <dgm:cxn modelId="{6C48BA65-71F0-6C4B-8DDF-B0E08ED540CA}" type="presParOf" srcId="{A8464F86-5444-4B1D-8904-D5D84FB93A63}" destId="{ECBF6DD1-22FB-4942-9A69-C2E334F2B933}" srcOrd="0" destOrd="0" presId="urn:microsoft.com/office/officeart/2005/8/layout/hierarchy2"/>
+    <dgm:cxn modelId="{BE420051-43BC-D14D-A403-AAF10C9CF342}" type="presParOf" srcId="{BE75B47B-3650-4F5E-B461-4EF0A961DD5A}" destId="{E0C7B8DF-83A1-45D9-B9D9-9ED1C37E4CA4}" srcOrd="3" destOrd="0" presId="urn:microsoft.com/office/officeart/2005/8/layout/hierarchy2"/>
+    <dgm:cxn modelId="{669E3270-9DD3-9F47-BA14-C46705018D0C}" type="presParOf" srcId="{E0C7B8DF-83A1-45D9-B9D9-9ED1C37E4CA4}" destId="{FFF314B7-9492-4462-8B1C-7BC33784FA0A}" srcOrd="0" destOrd="0" presId="urn:microsoft.com/office/officeart/2005/8/layout/hierarchy2"/>
+    <dgm:cxn modelId="{229050F3-2317-DD43-A1B4-DBF732D57554}" type="presParOf" srcId="{E0C7B8DF-83A1-45D9-B9D9-9ED1C37E4CA4}" destId="{F4FA03A4-3DA6-47F7-9A77-3B374796CB77}" srcOrd="1" destOrd="0" presId="urn:microsoft.com/office/officeart/2005/8/layout/hierarchy2"/>
+    <dgm:cxn modelId="{A10223C3-E405-734C-83A2-FBC111E91AFE}" type="presParOf" srcId="{F4FA03A4-3DA6-47F7-9A77-3B374796CB77}" destId="{8E5DD861-D493-4A0A-B81E-EB2108ED9BB3}" srcOrd="0" destOrd="0" presId="urn:microsoft.com/office/officeart/2005/8/layout/hierarchy2"/>
+    <dgm:cxn modelId="{932C361D-1303-1048-B288-31B2189EDF2D}" type="presParOf" srcId="{8E5DD861-D493-4A0A-B81E-EB2108ED9BB3}" destId="{C0DFBE07-132A-42A3-A5E2-F594000B2340}" srcOrd="0" destOrd="0" presId="urn:microsoft.com/office/officeart/2005/8/layout/hierarchy2"/>
+    <dgm:cxn modelId="{02BC5994-E6C4-604B-AFF1-63E1FB3EE8E6}" type="presParOf" srcId="{F4FA03A4-3DA6-47F7-9A77-3B374796CB77}" destId="{D48AA310-08E8-41B2-9889-9054306545F3}" srcOrd="1" destOrd="0" presId="urn:microsoft.com/office/officeart/2005/8/layout/hierarchy2"/>
+    <dgm:cxn modelId="{2EAC6595-0AB8-A44D-AA0C-53C0BED9B7CE}" type="presParOf" srcId="{D48AA310-08E8-41B2-9889-9054306545F3}" destId="{A21B35AB-A6E7-40B0-A48C-F2137E09EDE9}" srcOrd="0" destOrd="0" presId="urn:microsoft.com/office/officeart/2005/8/layout/hierarchy2"/>
+    <dgm:cxn modelId="{80614D13-6414-3C45-AB4A-F27A0E68F32E}" type="presParOf" srcId="{D48AA310-08E8-41B2-9889-9054306545F3}" destId="{8B5CE3EF-0622-44C1-849C-2057D356BCBF}" srcOrd="1" destOrd="0" presId="urn:microsoft.com/office/officeart/2005/8/layout/hierarchy2"/>
+    <dgm:cxn modelId="{C2060759-6C56-A140-ABED-BDCA206B04FE}" type="presParOf" srcId="{F4FA03A4-3DA6-47F7-9A77-3B374796CB77}" destId="{D36435EE-5DD9-4CB1-80E2-64E88C5269A2}" srcOrd="2" destOrd="0" presId="urn:microsoft.com/office/officeart/2005/8/layout/hierarchy2"/>
+    <dgm:cxn modelId="{454D67B0-151A-524D-9EA3-44A144454D1F}" type="presParOf" srcId="{D36435EE-5DD9-4CB1-80E2-64E88C5269A2}" destId="{2FF43323-1B88-4D6E-A12C-28C1BD2304F7}" srcOrd="0" destOrd="0" presId="urn:microsoft.com/office/officeart/2005/8/layout/hierarchy2"/>
+    <dgm:cxn modelId="{67F7030B-419C-1242-9101-FAA496833616}" type="presParOf" srcId="{F4FA03A4-3DA6-47F7-9A77-3B374796CB77}" destId="{36D12C6A-C33F-444D-985E-C87528F365EF}" srcOrd="3" destOrd="0" presId="urn:microsoft.com/office/officeart/2005/8/layout/hierarchy2"/>
+    <dgm:cxn modelId="{B298B7BB-CC04-7D4A-B295-A73D375CBF71}" type="presParOf" srcId="{36D12C6A-C33F-444D-985E-C87528F365EF}" destId="{D91136A0-BBA5-4033-85D4-E551E48A4097}" srcOrd="0" destOrd="0" presId="urn:microsoft.com/office/officeart/2005/8/layout/hierarchy2"/>
+    <dgm:cxn modelId="{B5D9F18E-B46F-3C42-8717-0FD225167AF2}" type="presParOf" srcId="{36D12C6A-C33F-444D-985E-C87528F365EF}" destId="{18A8A596-414D-45EC-82A0-4CE6CE2BCEAF}" srcOrd="1" destOrd="0" presId="urn:microsoft.com/office/officeart/2005/8/layout/hierarchy2"/>
+    <dgm:cxn modelId="{760CBE1D-CA1C-244D-9596-253317C3A34A}" type="presParOf" srcId="{F4FA03A4-3DA6-47F7-9A77-3B374796CB77}" destId="{215E04C8-8ADC-4870-8072-6C6871A934E8}" srcOrd="4" destOrd="0" presId="urn:microsoft.com/office/officeart/2005/8/layout/hierarchy2"/>
+    <dgm:cxn modelId="{5BE01793-8102-5745-AA56-839EF4DBC704}" type="presParOf" srcId="{215E04C8-8ADC-4870-8072-6C6871A934E8}" destId="{881DB251-9FB1-4300-9BCC-5ED061EBD6BA}" srcOrd="0" destOrd="0" presId="urn:microsoft.com/office/officeart/2005/8/layout/hierarchy2"/>
+    <dgm:cxn modelId="{C07A6B2E-15AF-8C42-AFFB-B7AF2157D49C}" type="presParOf" srcId="{F4FA03A4-3DA6-47F7-9A77-3B374796CB77}" destId="{99095670-E0F4-480E-9255-5D1CF51C2306}" srcOrd="5" destOrd="0" presId="urn:microsoft.com/office/officeart/2005/8/layout/hierarchy2"/>
+    <dgm:cxn modelId="{F9516247-F48F-BC48-A363-8107FA81BE54}" type="presParOf" srcId="{99095670-E0F4-480E-9255-5D1CF51C2306}" destId="{288590B9-AA3F-44E1-86EF-EEFFCBA51BD5}" srcOrd="0" destOrd="0" presId="urn:microsoft.com/office/officeart/2005/8/layout/hierarchy2"/>
+    <dgm:cxn modelId="{21D3D056-7506-E14B-A84E-E40A23F0139B}" type="presParOf" srcId="{99095670-E0F4-480E-9255-5D1CF51C2306}" destId="{C9ADEDFB-79EA-4185-B0EC-F6EC4D8F782E}" srcOrd="1" destOrd="0" presId="urn:microsoft.com/office/officeart/2005/8/layout/hierarchy2"/>
+    <dgm:cxn modelId="{CDA53C88-7F9D-5845-B8F8-C09046E0CF21}" type="presParOf" srcId="{F4FA03A4-3DA6-47F7-9A77-3B374796CB77}" destId="{D955C53B-B716-4B38-9366-F9DF3D076BCB}" srcOrd="6" destOrd="0" presId="urn:microsoft.com/office/officeart/2005/8/layout/hierarchy2"/>
+    <dgm:cxn modelId="{19D4966E-D5E5-9D49-BA92-2098ECBEE1F2}" type="presParOf" srcId="{D955C53B-B716-4B38-9366-F9DF3D076BCB}" destId="{1FDB852C-60D2-4512-8688-DBBE489C7C32}" srcOrd="0" destOrd="0" presId="urn:microsoft.com/office/officeart/2005/8/layout/hierarchy2"/>
+    <dgm:cxn modelId="{C4C719F2-F43E-B547-AC9A-FD10DA508DD8}" type="presParOf" srcId="{F4FA03A4-3DA6-47F7-9A77-3B374796CB77}" destId="{4D2DD327-F21E-40DF-89CF-2531CE508332}" srcOrd="7" destOrd="0" presId="urn:microsoft.com/office/officeart/2005/8/layout/hierarchy2"/>
+    <dgm:cxn modelId="{EA5DDF0C-8205-FB40-B489-582F74AE71EC}" type="presParOf" srcId="{4D2DD327-F21E-40DF-89CF-2531CE508332}" destId="{98EDA116-065D-473B-983B-F7A1A4E0692D}" srcOrd="0" destOrd="0" presId="urn:microsoft.com/office/officeart/2005/8/layout/hierarchy2"/>
+    <dgm:cxn modelId="{315C43C4-45EA-434D-AC1C-68D154BA87EA}" type="presParOf" srcId="{4D2DD327-F21E-40DF-89CF-2531CE508332}" destId="{DF92D010-B557-4787-97CA-5DC4251ABFBB}" srcOrd="1" destOrd="0" presId="urn:microsoft.com/office/officeart/2005/8/layout/hierarchy2"/>
   </dgm:cxnLst>
   <dgm:bg/>
   <dgm:whole/>
@@ -21338,103 +21330,103 @@
     </dgm:pt>
   </dgm:ptLst>
   <dgm:cxnLst>
-    <dgm:cxn modelId="{2F8D8210-7950-2B42-9594-F81AA8F5842C}" type="presOf" srcId="{DC7A1CA0-5D34-4F3B-A580-15CFD66EA796}" destId="{368F1645-5A66-45DB-B296-C23315AB7E22}" srcOrd="0" destOrd="0" presId="urn:microsoft.com/office/officeart/2005/8/layout/hierarchy2"/>
-    <dgm:cxn modelId="{A9CF995F-7F86-134E-823E-3F1AB9AE197D}" type="presOf" srcId="{BABCE05A-4544-49DE-A70D-EBD4C2932AA1}" destId="{B4361C68-E191-4E89-B0BD-BAD091626B5B}" srcOrd="0" destOrd="0" presId="urn:microsoft.com/office/officeart/2005/8/layout/hierarchy2"/>
-    <dgm:cxn modelId="{A2D19B6C-E692-AA45-88C0-D781CBBAB299}" type="presOf" srcId="{7BC373CD-A346-4D76-9165-35DCB418DD6B}" destId="{F67B909A-A307-4E9B-9469-45A779E59A51}" srcOrd="1" destOrd="0" presId="urn:microsoft.com/office/officeart/2005/8/layout/hierarchy2"/>
-    <dgm:cxn modelId="{4C80BCC0-FFFF-9B45-B6BA-01AAB8083678}" type="presOf" srcId="{F20EDC0B-CCE5-4D9D-9982-89A201087390}" destId="{674BA392-5914-4B78-A520-EE26D65D05C8}" srcOrd="0" destOrd="0" presId="urn:microsoft.com/office/officeart/2005/8/layout/hierarchy2"/>
-    <dgm:cxn modelId="{A9896DED-61DD-0646-820C-D01771E53D48}" type="presOf" srcId="{80D7FF03-79A4-410F-8B98-6A9724B85CBA}" destId="{47ACED10-AF50-4A06-8AC5-32A97AE3B1C8}" srcOrd="0" destOrd="0" presId="urn:microsoft.com/office/officeart/2005/8/layout/hierarchy2"/>
-    <dgm:cxn modelId="{D3644041-19A3-2F49-8C52-35B34BF2A1C8}" type="presOf" srcId="{86643E8D-F7CB-4F7B-B35A-FF26EACC433C}" destId="{419BEB18-32F6-4B18-9238-A8818FE634FC}" srcOrd="0" destOrd="0" presId="urn:microsoft.com/office/officeart/2005/8/layout/hierarchy2"/>
-    <dgm:cxn modelId="{4EBC9A81-74F5-804B-AD16-FA4DC4801C79}" type="presOf" srcId="{5E47499F-6F41-4F22-A420-01A675CE6103}" destId="{E11C7B6F-7180-43A5-992E-3EA5851F2391}" srcOrd="0" destOrd="0" presId="urn:microsoft.com/office/officeart/2005/8/layout/hierarchy2"/>
+    <dgm:cxn modelId="{A7DE3F55-884B-454A-9E03-7FFDDA633D74}" type="presOf" srcId="{80D7FF03-79A4-410F-8B98-6A9724B85CBA}" destId="{47ACED10-AF50-4A06-8AC5-32A97AE3B1C8}" srcOrd="0" destOrd="0" presId="urn:microsoft.com/office/officeart/2005/8/layout/hierarchy2"/>
+    <dgm:cxn modelId="{6EDE94CB-2FD8-4843-BCA2-1E7B582D5634}" type="presOf" srcId="{86643E8D-F7CB-4F7B-B35A-FF26EACC433C}" destId="{419BEB18-32F6-4B18-9238-A8818FE634FC}" srcOrd="0" destOrd="0" presId="urn:microsoft.com/office/officeart/2005/8/layout/hierarchy2"/>
     <dgm:cxn modelId="{D4445B13-46F9-4298-8EF3-3D7743530902}" srcId="{D4D9B399-9B7F-46DA-97B2-FED098F5DA6B}" destId="{86643E8D-F7CB-4F7B-B35A-FF26EACC433C}" srcOrd="1" destOrd="0" parTransId="{5E47499F-6F41-4F22-A420-01A675CE6103}" sibTransId="{DB2EC02B-535E-4B00-9144-23BE3F31800E}"/>
+    <dgm:cxn modelId="{F7306E05-AA55-7C43-BC0B-D0A394404316}" type="presOf" srcId="{C3D618C2-BF81-4220-A584-D841429B7058}" destId="{CA6C5886-D1D3-4819-90BD-4BAC8F1EE87D}" srcOrd="0" destOrd="0" presId="urn:microsoft.com/office/officeart/2005/8/layout/hierarchy2"/>
+    <dgm:cxn modelId="{97C0D5E3-5D33-4645-838F-1F21169C2D71}" type="presOf" srcId="{83FAD934-5D5B-40FC-B3CA-D6105DE3D322}" destId="{19EBF599-727A-47CA-B105-7B4051DFB8C7}" srcOrd="1" destOrd="0" presId="urn:microsoft.com/office/officeart/2005/8/layout/hierarchy2"/>
+    <dgm:cxn modelId="{EC3D52F1-3E97-1340-9DE4-5D227969E1C9}" type="presOf" srcId="{F20EDC0B-CCE5-4D9D-9982-89A201087390}" destId="{CAE1C8E1-FF9C-459C-820F-5A372E5B5202}" srcOrd="1" destOrd="0" presId="urn:microsoft.com/office/officeart/2005/8/layout/hierarchy2"/>
+    <dgm:cxn modelId="{1E4CF8A4-BD75-8F47-AE33-DCDC4DE087E8}" type="presOf" srcId="{139FABCB-F47A-4731-86FD-9DEB34D850B8}" destId="{AB7C6CD4-FF75-4E23-A8C3-0A2318DBB1D6}" srcOrd="0" destOrd="0" presId="urn:microsoft.com/office/officeart/2005/8/layout/hierarchy2"/>
     <dgm:cxn modelId="{C353768D-EED9-4E80-8091-56483B0ECF51}" srcId="{D4D9B399-9B7F-46DA-97B2-FED098F5DA6B}" destId="{C3D618C2-BF81-4220-A584-D841429B7058}" srcOrd="0" destOrd="0" parTransId="{BABCE05A-4544-49DE-A70D-EBD4C2932AA1}" sibTransId="{C88A3667-CC99-4312-8DC1-79D7EC0A2D9C}"/>
     <dgm:cxn modelId="{CD688725-DE90-4245-A4AA-E82D2275B325}" srcId="{45CDA3C7-8713-4369-838A-8B5F475DA36B}" destId="{DC7A1CA0-5D34-4F3B-A580-15CFD66EA796}" srcOrd="2" destOrd="0" parTransId="{753D8466-5B43-4022-9EA6-80697AD791EF}" sibTransId="{93D5BA25-8BAF-4D7D-969F-34AFD1EF368C}"/>
+    <dgm:cxn modelId="{666F21FB-8A35-A941-87AA-6CDDCB7AFD12}" type="presOf" srcId="{5E47499F-6F41-4F22-A420-01A675CE6103}" destId="{E11C7B6F-7180-43A5-992E-3EA5851F2391}" srcOrd="0" destOrd="0" presId="urn:microsoft.com/office/officeart/2005/8/layout/hierarchy2"/>
     <dgm:cxn modelId="{7E3C541B-032F-416C-A1AC-7C1BD89D5BB5}" srcId="{45CDA3C7-8713-4369-838A-8B5F475DA36B}" destId="{96FC7229-231F-4CA5-9914-6E9A83756569}" srcOrd="1" destOrd="0" parTransId="{7BC373CD-A346-4D76-9165-35DCB418DD6B}" sibTransId="{2C4CAAAA-9463-4CC1-AF37-CEDDE9349C90}"/>
-    <dgm:cxn modelId="{CE0219C3-D925-E54D-93CD-125DBCE812D2}" type="presOf" srcId="{83FAD934-5D5B-40FC-B3CA-D6105DE3D322}" destId="{19EBF599-727A-47CA-B105-7B4051DFB8C7}" srcOrd="1" destOrd="0" presId="urn:microsoft.com/office/officeart/2005/8/layout/hierarchy2"/>
-    <dgm:cxn modelId="{B49AE5AA-2554-534B-A924-4EDAE266DF60}" type="presOf" srcId="{076B6350-4EE3-45E3-9904-173A771DF62A}" destId="{BE306FCD-9806-4F30-B3B1-CA273857349C}" srcOrd="0" destOrd="0" presId="urn:microsoft.com/office/officeart/2005/8/layout/hierarchy2"/>
-    <dgm:cxn modelId="{72F16620-F8FC-C94B-B8A5-9722FBF8B31A}" type="presOf" srcId="{753D8466-5B43-4022-9EA6-80697AD791EF}" destId="{2938BCE4-55BC-4FA7-8B13-8D7362E71CAD}" srcOrd="0" destOrd="0" presId="urn:microsoft.com/office/officeart/2005/8/layout/hierarchy2"/>
+    <dgm:cxn modelId="{E8EBA05F-6760-724D-9EDC-D261645A2E05}" type="presOf" srcId="{5E47499F-6F41-4F22-A420-01A675CE6103}" destId="{FB48A239-373B-4448-BD7F-C055FA9C8C48}" srcOrd="1" destOrd="0" presId="urn:microsoft.com/office/officeart/2005/8/layout/hierarchy2"/>
+    <dgm:cxn modelId="{D0DCC892-5598-F644-8E03-8BB1694D285C}" type="presOf" srcId="{076B6350-4EE3-45E3-9904-173A771DF62A}" destId="{BE306FCD-9806-4F30-B3B1-CA273857349C}" srcOrd="0" destOrd="0" presId="urn:microsoft.com/office/officeart/2005/8/layout/hierarchy2"/>
+    <dgm:cxn modelId="{A5F5F444-E53D-1A46-A84B-A32B2B40F08C}" type="presOf" srcId="{5AA90255-5B35-44C4-B702-E81F223BEFD8}" destId="{3985982F-35AF-48B0-84C6-0C8F1D9EF2FA}" srcOrd="0" destOrd="0" presId="urn:microsoft.com/office/officeart/2005/8/layout/hierarchy2"/>
+    <dgm:cxn modelId="{4943EDB8-A35C-9A4A-B151-F06AAA6D03E4}" type="presOf" srcId="{F20EDC0B-CCE5-4D9D-9982-89A201087390}" destId="{674BA392-5914-4B78-A520-EE26D65D05C8}" srcOrd="0" destOrd="0" presId="urn:microsoft.com/office/officeart/2005/8/layout/hierarchy2"/>
+    <dgm:cxn modelId="{23DD97F3-DA53-DB41-8310-47708FB707DE}" type="presOf" srcId="{45CDA3C7-8713-4369-838A-8B5F475DA36B}" destId="{A1B1FB24-4A19-4073-B3DA-7D6FAFFD6611}" srcOrd="0" destOrd="0" presId="urn:microsoft.com/office/officeart/2005/8/layout/hierarchy2"/>
     <dgm:cxn modelId="{97CD5736-54C6-4ACB-8C56-28D4F8AF533A}" srcId="{076B6350-4EE3-45E3-9904-173A771DF62A}" destId="{3958656D-BDA3-48B8-B715-8A44FDE6304E}" srcOrd="2" destOrd="0" parTransId="{6990C93A-7D15-43F9-A3BA-EF955BCEFB0F}" sibTransId="{D8D28F1D-BA72-4B54-B03D-1B8F6862319E}"/>
-    <dgm:cxn modelId="{FD122860-2F82-324D-862E-D046C24B5EFD}" type="presOf" srcId="{5E47499F-6F41-4F22-A420-01A675CE6103}" destId="{FB48A239-373B-4448-BD7F-C055FA9C8C48}" srcOrd="1" destOrd="0" presId="urn:microsoft.com/office/officeart/2005/8/layout/hierarchy2"/>
+    <dgm:cxn modelId="{B6AC4204-90AD-1140-B2B0-A7E74924F93C}" type="presOf" srcId="{753D8466-5B43-4022-9EA6-80697AD791EF}" destId="{2938BCE4-55BC-4FA7-8B13-8D7362E71CAD}" srcOrd="0" destOrd="0" presId="urn:microsoft.com/office/officeart/2005/8/layout/hierarchy2"/>
     <dgm:cxn modelId="{F9B1644F-E249-48EB-97B5-22C2400DED34}" srcId="{D4D9B399-9B7F-46DA-97B2-FED098F5DA6B}" destId="{80D7FF03-79A4-410F-8B98-6A9724B85CBA}" srcOrd="2" destOrd="0" parTransId="{83FAD934-5D5B-40FC-B3CA-D6105DE3D322}" sibTransId="{30CB0A91-0FCE-45F8-A754-700AB3BFFDC6}"/>
-    <dgm:cxn modelId="{666C5AB1-179A-364E-A92C-4EF76E3C7DEB}" type="presOf" srcId="{139FABCB-F47A-4731-86FD-9DEB34D850B8}" destId="{86416187-05A5-41DD-ADA2-C443892DABB2}" srcOrd="1" destOrd="0" presId="urn:microsoft.com/office/officeart/2005/8/layout/hierarchy2"/>
-    <dgm:cxn modelId="{7216A576-61E3-7E45-BD2C-BE3B608AF2E3}" type="presOf" srcId="{3958656D-BDA3-48B8-B715-8A44FDE6304E}" destId="{2AEF7D3A-FF38-45BC-9B3E-D40CCE847072}" srcOrd="0" destOrd="0" presId="urn:microsoft.com/office/officeart/2005/8/layout/hierarchy2"/>
+    <dgm:cxn modelId="{1ABD6A1B-DF80-054C-BCF2-093FDAC50E15}" type="presOf" srcId="{9F4AA07C-F7C0-4EE0-B444-1A0A99B21C5A}" destId="{87E32AC2-4577-44E3-BD84-D5E3BD970540}" srcOrd="1" destOrd="0" presId="urn:microsoft.com/office/officeart/2005/8/layout/hierarchy2"/>
+    <dgm:cxn modelId="{312273AE-6A14-AF43-BDCC-867FA56612EB}" type="presOf" srcId="{BABCE05A-4544-49DE-A70D-EBD4C2932AA1}" destId="{12FD7525-DB42-46F9-B8FD-D33568A05731}" srcOrd="1" destOrd="0" presId="urn:microsoft.com/office/officeart/2005/8/layout/hierarchy2"/>
+    <dgm:cxn modelId="{5C59B8E5-C315-A24A-A25F-487EEED62AF6}" type="presOf" srcId="{9F4AA07C-F7C0-4EE0-B444-1A0A99B21C5A}" destId="{EB2274FC-15F8-41B7-935B-E389FD47AFD1}" srcOrd="0" destOrd="0" presId="urn:microsoft.com/office/officeart/2005/8/layout/hierarchy2"/>
+    <dgm:cxn modelId="{3A68F98E-8E7C-2B40-971F-9898765E8061}" type="presOf" srcId="{D4D9B399-9B7F-46DA-97B2-FED098F5DA6B}" destId="{6E6D9CAD-33D1-4ABE-986B-53D6D631EB94}" srcOrd="0" destOrd="0" presId="urn:microsoft.com/office/officeart/2005/8/layout/hierarchy2"/>
     <dgm:cxn modelId="{F14138C1-A3B2-4AE2-A00B-7F7DE38EAA68}" srcId="{5AA90255-5B35-44C4-B702-E81F223BEFD8}" destId="{45CDA3C7-8713-4369-838A-8B5F475DA36B}" srcOrd="0" destOrd="0" parTransId="{139FABCB-F47A-4731-86FD-9DEB34D850B8}" sibTransId="{7D179423-A3B9-4F05-A55D-89D4307A11C9}"/>
-    <dgm:cxn modelId="{6F86EFCB-F454-2A4B-9D64-52D5505DC434}" type="presOf" srcId="{BABCE05A-4544-49DE-A70D-EBD4C2932AA1}" destId="{12FD7525-DB42-46F9-B8FD-D33568A05731}" srcOrd="1" destOrd="0" presId="urn:microsoft.com/office/officeart/2005/8/layout/hierarchy2"/>
-    <dgm:cxn modelId="{5A4B07F3-26FF-0B44-B701-B9109D7E2891}" type="presOf" srcId="{7BC373CD-A346-4D76-9165-35DCB418DD6B}" destId="{4E10DB54-35ED-4D9F-B388-F6C78413B8E9}" srcOrd="0" destOrd="0" presId="urn:microsoft.com/office/officeart/2005/8/layout/hierarchy2"/>
-    <dgm:cxn modelId="{3B70DAEF-A33A-0D46-8CC3-B10ED94325C0}" type="presOf" srcId="{753D8466-5B43-4022-9EA6-80697AD791EF}" destId="{A6341011-54EC-4E06-9306-EAF2DE56CD2C}" srcOrd="1" destOrd="0" presId="urn:microsoft.com/office/officeart/2005/8/layout/hierarchy2"/>
-    <dgm:cxn modelId="{D48CCF05-C94E-884E-BCBA-999998097055}" type="presOf" srcId="{C3D618C2-BF81-4220-A584-D841429B7058}" destId="{CA6C5886-D1D3-4819-90BD-4BAC8F1EE87D}" srcOrd="0" destOrd="0" presId="urn:microsoft.com/office/officeart/2005/8/layout/hierarchy2"/>
-    <dgm:cxn modelId="{111D2928-EBA7-EF46-9600-8046A486B672}" type="presOf" srcId="{F20EDC0B-CCE5-4D9D-9982-89A201087390}" destId="{CAE1C8E1-FF9C-459C-820F-5A372E5B5202}" srcOrd="1" destOrd="0" presId="urn:microsoft.com/office/officeart/2005/8/layout/hierarchy2"/>
-    <dgm:cxn modelId="{D32D1F51-412D-2247-A9F2-795FBD700303}" type="presOf" srcId="{B503AF60-5EB5-4190-8EFC-246E35833849}" destId="{F53448B5-447F-4F1A-81C6-1F0D19E192DD}" srcOrd="0" destOrd="0" presId="urn:microsoft.com/office/officeart/2005/8/layout/hierarchy2"/>
-    <dgm:cxn modelId="{7D866F9E-6983-214E-815C-D90F14918DBD}" type="presOf" srcId="{5AA90255-5B35-44C4-B702-E81F223BEFD8}" destId="{3985982F-35AF-48B0-84C6-0C8F1D9EF2FA}" srcOrd="0" destOrd="0" presId="urn:microsoft.com/office/officeart/2005/8/layout/hierarchy2"/>
+    <dgm:cxn modelId="{DAD8945D-6C1E-574D-8D17-F5523C3CF54A}" type="presOf" srcId="{50BC2FEF-90AA-4887-A217-BCE929A4632A}" destId="{FDA47220-895B-4A69-B2BB-8BF8C016FF4B}" srcOrd="0" destOrd="0" presId="urn:microsoft.com/office/officeart/2005/8/layout/hierarchy2"/>
+    <dgm:cxn modelId="{F6E2BFAE-ADBD-E64C-829D-4A5B30793BF7}" type="presOf" srcId="{B503AF60-5EB5-4190-8EFC-246E35833849}" destId="{F53448B5-447F-4F1A-81C6-1F0D19E192DD}" srcOrd="0" destOrd="0" presId="urn:microsoft.com/office/officeart/2005/8/layout/hierarchy2"/>
     <dgm:cxn modelId="{7FB55B4B-D778-485E-80DB-622F39D1A15E}" srcId="{3958656D-BDA3-48B8-B715-8A44FDE6304E}" destId="{7B2890D2-36E9-4029-898C-FC7E72272380}" srcOrd="0" destOrd="0" parTransId="{F20EDC0B-CCE5-4D9D-9982-89A201087390}" sibTransId="{0DDB3E07-6F3E-4DE7-8E05-649EA4E9106B}"/>
-    <dgm:cxn modelId="{F7ED0990-A84B-8E46-9A32-36F4DC687B8D}" type="presOf" srcId="{96FC7229-231F-4CA5-9914-6E9A83756569}" destId="{1906A700-A645-429B-8F9F-2A4F59D4835E}" srcOrd="0" destOrd="0" presId="urn:microsoft.com/office/officeart/2005/8/layout/hierarchy2"/>
-    <dgm:cxn modelId="{21F60E6D-3434-6E43-8483-B9B32272BE44}" type="presOf" srcId="{8B8178A4-03D0-4F83-88CD-9E6E781603E6}" destId="{C0C8DC8E-72DB-4A2E-A50E-DA1CA06D79E3}" srcOrd="0" destOrd="0" presId="urn:microsoft.com/office/officeart/2005/8/layout/hierarchy2"/>
-    <dgm:cxn modelId="{E73DEE3F-FD12-5640-89C0-A641A30CA70B}" type="presOf" srcId="{9F4AA07C-F7C0-4EE0-B444-1A0A99B21C5A}" destId="{87E32AC2-4577-44E3-BD84-D5E3BD970540}" srcOrd="1" destOrd="0" presId="urn:microsoft.com/office/officeart/2005/8/layout/hierarchy2"/>
-    <dgm:cxn modelId="{58E1EE4D-7DE4-494E-B9C0-2EFFC70FC514}" type="presOf" srcId="{50BC2FEF-90AA-4887-A217-BCE929A4632A}" destId="{9F0B1A31-63BD-41F6-82FC-F5574A92E909}" srcOrd="1" destOrd="0" presId="urn:microsoft.com/office/officeart/2005/8/layout/hierarchy2"/>
-    <dgm:cxn modelId="{FDAA88B6-63CA-7B46-9D23-0AD1087A827B}" type="presOf" srcId="{50BC2FEF-90AA-4887-A217-BCE929A4632A}" destId="{FDA47220-895B-4A69-B2BB-8BF8C016FF4B}" srcOrd="0" destOrd="0" presId="urn:microsoft.com/office/officeart/2005/8/layout/hierarchy2"/>
+    <dgm:cxn modelId="{312F438D-5A7B-7140-A056-432A8EE7F382}" type="presOf" srcId="{96FC7229-231F-4CA5-9914-6E9A83756569}" destId="{1906A700-A645-429B-8F9F-2A4F59D4835E}" srcOrd="0" destOrd="0" presId="urn:microsoft.com/office/officeart/2005/8/layout/hierarchy2"/>
+    <dgm:cxn modelId="{0E7B5263-C985-9C44-97C1-F6BF57B2AF5E}" type="presOf" srcId="{7BC373CD-A346-4D76-9165-35DCB418DD6B}" destId="{4E10DB54-35ED-4D9F-B388-F6C78413B8E9}" srcOrd="0" destOrd="0" presId="urn:microsoft.com/office/officeart/2005/8/layout/hierarchy2"/>
+    <dgm:cxn modelId="{9D0920E8-B47E-794E-B919-A3E118B17FAB}" type="presOf" srcId="{8B8178A4-03D0-4F83-88CD-9E6E781603E6}" destId="{C0C8DC8E-72DB-4A2E-A50E-DA1CA06D79E3}" srcOrd="0" destOrd="0" presId="urn:microsoft.com/office/officeart/2005/8/layout/hierarchy2"/>
+    <dgm:cxn modelId="{9E313C9B-04B5-904B-86EB-611865827AD6}" type="presOf" srcId="{3958656D-BDA3-48B8-B715-8A44FDE6304E}" destId="{2AEF7D3A-FF38-45BC-9B3E-D40CCE847072}" srcOrd="0" destOrd="0" presId="urn:microsoft.com/office/officeart/2005/8/layout/hierarchy2"/>
     <dgm:cxn modelId="{32ABE36F-B84E-48F4-BC67-8F5D825C7F85}" srcId="{076B6350-4EE3-45E3-9904-173A771DF62A}" destId="{D4D9B399-9B7F-46DA-97B2-FED098F5DA6B}" srcOrd="0" destOrd="0" parTransId="{E6A38AA6-80D6-4020-A52C-B824CD5FBB0F}" sibTransId="{48A5178F-146C-4A23-8FF2-2E99B30882F8}"/>
-    <dgm:cxn modelId="{8278BE9E-5EE7-9E49-A16E-B2272BE757A9}" type="presOf" srcId="{139FABCB-F47A-4731-86FD-9DEB34D850B8}" destId="{AB7C6CD4-FF75-4E23-A8C3-0A2318DBB1D6}" srcOrd="0" destOrd="0" presId="urn:microsoft.com/office/officeart/2005/8/layout/hierarchy2"/>
-    <dgm:cxn modelId="{6772E658-FDF9-BF41-A786-E6AA226CDC54}" type="presOf" srcId="{7B2890D2-36E9-4029-898C-FC7E72272380}" destId="{497DB5E4-8EF3-40EA-9803-E80F51F19C35}" srcOrd="0" destOrd="0" presId="urn:microsoft.com/office/officeart/2005/8/layout/hierarchy2"/>
-    <dgm:cxn modelId="{C7BF9EEB-8D43-334A-905F-C4F6619FED89}" type="presOf" srcId="{D4D9B399-9B7F-46DA-97B2-FED098F5DA6B}" destId="{6E6D9CAD-33D1-4ABE-986B-53D6D631EB94}" srcOrd="0" destOrd="0" presId="urn:microsoft.com/office/officeart/2005/8/layout/hierarchy2"/>
+    <dgm:cxn modelId="{D5CA2CC1-7728-CC43-8EF3-3D6345953B5C}" type="presOf" srcId="{139FABCB-F47A-4731-86FD-9DEB34D850B8}" destId="{86416187-05A5-41DD-ADA2-C443892DABB2}" srcOrd="1" destOrd="0" presId="urn:microsoft.com/office/officeart/2005/8/layout/hierarchy2"/>
+    <dgm:cxn modelId="{597CE8CF-1D18-B847-8474-5EF6A5112753}" type="presOf" srcId="{753D8466-5B43-4022-9EA6-80697AD791EF}" destId="{A6341011-54EC-4E06-9306-EAF2DE56CD2C}" srcOrd="1" destOrd="0" presId="urn:microsoft.com/office/officeart/2005/8/layout/hierarchy2"/>
     <dgm:cxn modelId="{4CE301CD-89A8-41A8-9F17-DEC7FF5575CF}" srcId="{076B6350-4EE3-45E3-9904-173A771DF62A}" destId="{5AA90255-5B35-44C4-B702-E81F223BEFD8}" srcOrd="1" destOrd="0" parTransId="{2854FE16-3A46-47EE-A032-1136B67EB2C8}" sibTransId="{7B5E0C86-564B-4BB8-9398-E23143C8B801}"/>
+    <dgm:cxn modelId="{56499ED9-2C2D-8840-A220-9C58687C512F}" type="presOf" srcId="{DC7A1CA0-5D34-4F3B-A580-15CFD66EA796}" destId="{368F1645-5A66-45DB-B296-C23315AB7E22}" srcOrd="0" destOrd="0" presId="urn:microsoft.com/office/officeart/2005/8/layout/hierarchy2"/>
     <dgm:cxn modelId="{A80A4F65-7375-4E8E-9CED-0483DD45593D}" srcId="{3958656D-BDA3-48B8-B715-8A44FDE6304E}" destId="{B503AF60-5EB5-4190-8EFC-246E35833849}" srcOrd="1" destOrd="0" parTransId="{9F4AA07C-F7C0-4EE0-B444-1A0A99B21C5A}" sibTransId="{97EEA01A-8995-4136-9B0E-B8636C2DDA04}"/>
-    <dgm:cxn modelId="{C3C53F89-62E8-F840-8435-79641D9222FF}" type="presOf" srcId="{83FAD934-5D5B-40FC-B3CA-D6105DE3D322}" destId="{8F195852-041E-423A-B5DF-8945941EB406}" srcOrd="0" destOrd="0" presId="urn:microsoft.com/office/officeart/2005/8/layout/hierarchy2"/>
-    <dgm:cxn modelId="{A4F6B208-7CA9-3C43-98CF-58A4142D30ED}" type="presOf" srcId="{9F4AA07C-F7C0-4EE0-B444-1A0A99B21C5A}" destId="{EB2274FC-15F8-41B7-935B-E389FD47AFD1}" srcOrd="0" destOrd="0" presId="urn:microsoft.com/office/officeart/2005/8/layout/hierarchy2"/>
+    <dgm:cxn modelId="{0D820605-3400-F84E-857B-159DA0B5BE3B}" type="presOf" srcId="{7BC373CD-A346-4D76-9165-35DCB418DD6B}" destId="{F67B909A-A307-4E9B-9469-45A779E59A51}" srcOrd="1" destOrd="0" presId="urn:microsoft.com/office/officeart/2005/8/layout/hierarchy2"/>
     <dgm:cxn modelId="{96C6A9B5-7C0D-453A-8D3D-838B1E47CC7C}" srcId="{45CDA3C7-8713-4369-838A-8B5F475DA36B}" destId="{8B8178A4-03D0-4F83-88CD-9E6E781603E6}" srcOrd="0" destOrd="0" parTransId="{50BC2FEF-90AA-4887-A217-BCE929A4632A}" sibTransId="{0B865DCC-B624-40ED-970E-B677A52C4467}"/>
-    <dgm:cxn modelId="{24FF9CD6-B9B3-4941-B45D-15F9B710D9A2}" type="presOf" srcId="{45CDA3C7-8713-4369-838A-8B5F475DA36B}" destId="{A1B1FB24-4A19-4073-B3DA-7D6FAFFD6611}" srcOrd="0" destOrd="0" presId="urn:microsoft.com/office/officeart/2005/8/layout/hierarchy2"/>
-    <dgm:cxn modelId="{4EC8A078-3DF8-684C-9965-70D40C8C797A}" type="presParOf" srcId="{BE306FCD-9806-4F30-B3B1-CA273857349C}" destId="{BC89B9CD-5E6C-4475-ADF6-F7C2D7A5A353}" srcOrd="0" destOrd="0" presId="urn:microsoft.com/office/officeart/2005/8/layout/hierarchy2"/>
-    <dgm:cxn modelId="{7149D8FF-5FE7-0C42-8C9D-1FBBAD5A7FB3}" type="presParOf" srcId="{BC89B9CD-5E6C-4475-ADF6-F7C2D7A5A353}" destId="{6E6D9CAD-33D1-4ABE-986B-53D6D631EB94}" srcOrd="0" destOrd="0" presId="urn:microsoft.com/office/officeart/2005/8/layout/hierarchy2"/>
-    <dgm:cxn modelId="{37147CD5-0DD2-E04B-9767-4508498D61EB}" type="presParOf" srcId="{BC89B9CD-5E6C-4475-ADF6-F7C2D7A5A353}" destId="{47C7FA5F-116D-41D5-BE1E-63389D526519}" srcOrd="1" destOrd="0" presId="urn:microsoft.com/office/officeart/2005/8/layout/hierarchy2"/>
-    <dgm:cxn modelId="{E20E1F07-03AF-5C49-8B27-9FBC04822995}" type="presParOf" srcId="{47C7FA5F-116D-41D5-BE1E-63389D526519}" destId="{B4361C68-E191-4E89-B0BD-BAD091626B5B}" srcOrd="0" destOrd="0" presId="urn:microsoft.com/office/officeart/2005/8/layout/hierarchy2"/>
-    <dgm:cxn modelId="{89ED2EDE-6DB3-D943-992E-6235EF97AECF}" type="presParOf" srcId="{B4361C68-E191-4E89-B0BD-BAD091626B5B}" destId="{12FD7525-DB42-46F9-B8FD-D33568A05731}" srcOrd="0" destOrd="0" presId="urn:microsoft.com/office/officeart/2005/8/layout/hierarchy2"/>
-    <dgm:cxn modelId="{1249C155-8934-3449-A3E8-27A5686C30EB}" type="presParOf" srcId="{47C7FA5F-116D-41D5-BE1E-63389D526519}" destId="{8D4B9DA0-8352-443E-AB23-4081880753A9}" srcOrd="1" destOrd="0" presId="urn:microsoft.com/office/officeart/2005/8/layout/hierarchy2"/>
-    <dgm:cxn modelId="{0DA3DE81-9DE2-8B40-AF30-F80FBC8A47DA}" type="presParOf" srcId="{8D4B9DA0-8352-443E-AB23-4081880753A9}" destId="{CA6C5886-D1D3-4819-90BD-4BAC8F1EE87D}" srcOrd="0" destOrd="0" presId="urn:microsoft.com/office/officeart/2005/8/layout/hierarchy2"/>
-    <dgm:cxn modelId="{C8F812AA-EA18-1341-8B82-7B8F50B7F4D6}" type="presParOf" srcId="{8D4B9DA0-8352-443E-AB23-4081880753A9}" destId="{9192797A-2A70-45CD-83CD-8CC844391943}" srcOrd="1" destOrd="0" presId="urn:microsoft.com/office/officeart/2005/8/layout/hierarchy2"/>
-    <dgm:cxn modelId="{BF8C7973-1875-1141-BBB9-66F15B4789EF}" type="presParOf" srcId="{47C7FA5F-116D-41D5-BE1E-63389D526519}" destId="{E11C7B6F-7180-43A5-992E-3EA5851F2391}" srcOrd="2" destOrd="0" presId="urn:microsoft.com/office/officeart/2005/8/layout/hierarchy2"/>
-    <dgm:cxn modelId="{64EE3E20-36EC-7344-B616-1D9FFD638C8E}" type="presParOf" srcId="{E11C7B6F-7180-43A5-992E-3EA5851F2391}" destId="{FB48A239-373B-4448-BD7F-C055FA9C8C48}" srcOrd="0" destOrd="0" presId="urn:microsoft.com/office/officeart/2005/8/layout/hierarchy2"/>
-    <dgm:cxn modelId="{39D3F472-D279-0A42-8CA2-BE054D4DC6A0}" type="presParOf" srcId="{47C7FA5F-116D-41D5-BE1E-63389D526519}" destId="{49833578-BD56-4B76-A7B4-93C083AE7440}" srcOrd="3" destOrd="0" presId="urn:microsoft.com/office/officeart/2005/8/layout/hierarchy2"/>
-    <dgm:cxn modelId="{1E0B47E1-6C77-0B45-AE78-4884E5E1F587}" type="presParOf" srcId="{49833578-BD56-4B76-A7B4-93C083AE7440}" destId="{419BEB18-32F6-4B18-9238-A8818FE634FC}" srcOrd="0" destOrd="0" presId="urn:microsoft.com/office/officeart/2005/8/layout/hierarchy2"/>
-    <dgm:cxn modelId="{0CA39F43-23EA-7E49-AB1A-F00146FF1018}" type="presParOf" srcId="{49833578-BD56-4B76-A7B4-93C083AE7440}" destId="{9606F08B-4F70-4EB6-983D-ED46C176903C}" srcOrd="1" destOrd="0" presId="urn:microsoft.com/office/officeart/2005/8/layout/hierarchy2"/>
-    <dgm:cxn modelId="{3D77C53C-CAB8-2344-A4C6-A27357ECA627}" type="presParOf" srcId="{47C7FA5F-116D-41D5-BE1E-63389D526519}" destId="{8F195852-041E-423A-B5DF-8945941EB406}" srcOrd="4" destOrd="0" presId="urn:microsoft.com/office/officeart/2005/8/layout/hierarchy2"/>
-    <dgm:cxn modelId="{33F6E571-5DAC-BC41-AC9D-7405F3D83DD9}" type="presParOf" srcId="{8F195852-041E-423A-B5DF-8945941EB406}" destId="{19EBF599-727A-47CA-B105-7B4051DFB8C7}" srcOrd="0" destOrd="0" presId="urn:microsoft.com/office/officeart/2005/8/layout/hierarchy2"/>
-    <dgm:cxn modelId="{ACC9FA4B-F44E-4E47-9F83-B261C1868B31}" type="presParOf" srcId="{47C7FA5F-116D-41D5-BE1E-63389D526519}" destId="{5B0C94E8-6047-4A9D-A59D-4243CA01023B}" srcOrd="5" destOrd="0" presId="urn:microsoft.com/office/officeart/2005/8/layout/hierarchy2"/>
-    <dgm:cxn modelId="{847AF4EF-558A-6B4B-9B4D-3C61969EF6FE}" type="presParOf" srcId="{5B0C94E8-6047-4A9D-A59D-4243CA01023B}" destId="{47ACED10-AF50-4A06-8AC5-32A97AE3B1C8}" srcOrd="0" destOrd="0" presId="urn:microsoft.com/office/officeart/2005/8/layout/hierarchy2"/>
-    <dgm:cxn modelId="{4924A85E-BF68-E74F-AB51-F06845BD6D67}" type="presParOf" srcId="{5B0C94E8-6047-4A9D-A59D-4243CA01023B}" destId="{51C9AA23-5208-47C4-9495-ED7DF43D7949}" srcOrd="1" destOrd="0" presId="urn:microsoft.com/office/officeart/2005/8/layout/hierarchy2"/>
-    <dgm:cxn modelId="{787F07EC-7C3E-F248-AE7A-3B88B1B195DB}" type="presParOf" srcId="{BE306FCD-9806-4F30-B3B1-CA273857349C}" destId="{8658F2C1-2E33-4716-96CE-BB95A05DA53A}" srcOrd="1" destOrd="0" presId="urn:microsoft.com/office/officeart/2005/8/layout/hierarchy2"/>
-    <dgm:cxn modelId="{785599A7-6089-1841-8ED0-160349D4BB2B}" type="presParOf" srcId="{8658F2C1-2E33-4716-96CE-BB95A05DA53A}" destId="{3985982F-35AF-48B0-84C6-0C8F1D9EF2FA}" srcOrd="0" destOrd="0" presId="urn:microsoft.com/office/officeart/2005/8/layout/hierarchy2"/>
-    <dgm:cxn modelId="{4A78A71E-CAC3-7B49-8A61-08D38E35BF05}" type="presParOf" srcId="{8658F2C1-2E33-4716-96CE-BB95A05DA53A}" destId="{E962D45F-3934-4127-B852-040B19CBBED4}" srcOrd="1" destOrd="0" presId="urn:microsoft.com/office/officeart/2005/8/layout/hierarchy2"/>
-    <dgm:cxn modelId="{716D0D1A-60A2-B24F-849E-87A784AC9E85}" type="presParOf" srcId="{E962D45F-3934-4127-B852-040B19CBBED4}" destId="{AB7C6CD4-FF75-4E23-A8C3-0A2318DBB1D6}" srcOrd="0" destOrd="0" presId="urn:microsoft.com/office/officeart/2005/8/layout/hierarchy2"/>
-    <dgm:cxn modelId="{69C9F751-75E9-094D-89A9-0DF7FF8D2AAB}" type="presParOf" srcId="{AB7C6CD4-FF75-4E23-A8C3-0A2318DBB1D6}" destId="{86416187-05A5-41DD-ADA2-C443892DABB2}" srcOrd="0" destOrd="0" presId="urn:microsoft.com/office/officeart/2005/8/layout/hierarchy2"/>
-    <dgm:cxn modelId="{39CAED9E-5732-5D48-B5DB-87E59A779E95}" type="presParOf" srcId="{E962D45F-3934-4127-B852-040B19CBBED4}" destId="{F5141415-821F-4342-AEDF-E9BC97E8B75D}" srcOrd="1" destOrd="0" presId="urn:microsoft.com/office/officeart/2005/8/layout/hierarchy2"/>
-    <dgm:cxn modelId="{BA75ED45-BF89-CA44-972A-F3AE7827E532}" type="presParOf" srcId="{F5141415-821F-4342-AEDF-E9BC97E8B75D}" destId="{A1B1FB24-4A19-4073-B3DA-7D6FAFFD6611}" srcOrd="0" destOrd="0" presId="urn:microsoft.com/office/officeart/2005/8/layout/hierarchy2"/>
-    <dgm:cxn modelId="{F35B3C10-0293-B844-8C88-AC6A743657FC}" type="presParOf" srcId="{F5141415-821F-4342-AEDF-E9BC97E8B75D}" destId="{1AAB8F11-CB53-4E23-8DA2-6135C0475A27}" srcOrd="1" destOrd="0" presId="urn:microsoft.com/office/officeart/2005/8/layout/hierarchy2"/>
-    <dgm:cxn modelId="{F3EE361D-AEAA-D042-8AF7-A689F3250C65}" type="presParOf" srcId="{1AAB8F11-CB53-4E23-8DA2-6135C0475A27}" destId="{FDA47220-895B-4A69-B2BB-8BF8C016FF4B}" srcOrd="0" destOrd="0" presId="urn:microsoft.com/office/officeart/2005/8/layout/hierarchy2"/>
-    <dgm:cxn modelId="{90F6BF39-C30D-5246-ACEC-EADC00212B6D}" type="presParOf" srcId="{FDA47220-895B-4A69-B2BB-8BF8C016FF4B}" destId="{9F0B1A31-63BD-41F6-82FC-F5574A92E909}" srcOrd="0" destOrd="0" presId="urn:microsoft.com/office/officeart/2005/8/layout/hierarchy2"/>
-    <dgm:cxn modelId="{A8583312-0DFA-AC4E-97C2-463D8816428E}" type="presParOf" srcId="{1AAB8F11-CB53-4E23-8DA2-6135C0475A27}" destId="{519D71D9-AD17-481A-BC45-95647664C32A}" srcOrd="1" destOrd="0" presId="urn:microsoft.com/office/officeart/2005/8/layout/hierarchy2"/>
-    <dgm:cxn modelId="{D479DB6C-D054-FC47-8C9E-36EE3496F6AC}" type="presParOf" srcId="{519D71D9-AD17-481A-BC45-95647664C32A}" destId="{C0C8DC8E-72DB-4A2E-A50E-DA1CA06D79E3}" srcOrd="0" destOrd="0" presId="urn:microsoft.com/office/officeart/2005/8/layout/hierarchy2"/>
-    <dgm:cxn modelId="{E2DF34EF-597A-CB49-8906-792033500EC6}" type="presParOf" srcId="{519D71D9-AD17-481A-BC45-95647664C32A}" destId="{98B01CE3-DDD6-4A2E-A4D8-B0F413861D6D}" srcOrd="1" destOrd="0" presId="urn:microsoft.com/office/officeart/2005/8/layout/hierarchy2"/>
-    <dgm:cxn modelId="{5B947CD1-F5C5-1040-BDE2-82AA888FC01E}" type="presParOf" srcId="{1AAB8F11-CB53-4E23-8DA2-6135C0475A27}" destId="{4E10DB54-35ED-4D9F-B388-F6C78413B8E9}" srcOrd="2" destOrd="0" presId="urn:microsoft.com/office/officeart/2005/8/layout/hierarchy2"/>
-    <dgm:cxn modelId="{A14E36FC-A46F-0A49-981C-B216B262702B}" type="presParOf" srcId="{4E10DB54-35ED-4D9F-B388-F6C78413B8E9}" destId="{F67B909A-A307-4E9B-9469-45A779E59A51}" srcOrd="0" destOrd="0" presId="urn:microsoft.com/office/officeart/2005/8/layout/hierarchy2"/>
-    <dgm:cxn modelId="{20F0DC3F-4240-EE47-A23C-DD5F9ABE5F6C}" type="presParOf" srcId="{1AAB8F11-CB53-4E23-8DA2-6135C0475A27}" destId="{14714887-E966-470C-860D-96908FD88E18}" srcOrd="3" destOrd="0" presId="urn:microsoft.com/office/officeart/2005/8/layout/hierarchy2"/>
-    <dgm:cxn modelId="{A5BD45EF-2C57-814D-AEF4-4E8B12187B6A}" type="presParOf" srcId="{14714887-E966-470C-860D-96908FD88E18}" destId="{1906A700-A645-429B-8F9F-2A4F59D4835E}" srcOrd="0" destOrd="0" presId="urn:microsoft.com/office/officeart/2005/8/layout/hierarchy2"/>
-    <dgm:cxn modelId="{FE9A4512-F40B-8740-B985-C11A1B3F4AE7}" type="presParOf" srcId="{14714887-E966-470C-860D-96908FD88E18}" destId="{9E21E745-5CA6-4C1A-A097-7D4CFAE8952B}" srcOrd="1" destOrd="0" presId="urn:microsoft.com/office/officeart/2005/8/layout/hierarchy2"/>
-    <dgm:cxn modelId="{CBF26EF6-02AE-A04E-B658-7B8C569EE891}" type="presParOf" srcId="{1AAB8F11-CB53-4E23-8DA2-6135C0475A27}" destId="{2938BCE4-55BC-4FA7-8B13-8D7362E71CAD}" srcOrd="4" destOrd="0" presId="urn:microsoft.com/office/officeart/2005/8/layout/hierarchy2"/>
-    <dgm:cxn modelId="{AD7302F2-7F0C-C849-ADEB-8A8808CF706B}" type="presParOf" srcId="{2938BCE4-55BC-4FA7-8B13-8D7362E71CAD}" destId="{A6341011-54EC-4E06-9306-EAF2DE56CD2C}" srcOrd="0" destOrd="0" presId="urn:microsoft.com/office/officeart/2005/8/layout/hierarchy2"/>
-    <dgm:cxn modelId="{7A2871D3-0600-9A46-A64B-817944A319AC}" type="presParOf" srcId="{1AAB8F11-CB53-4E23-8DA2-6135C0475A27}" destId="{A0A8C24A-B549-4DD3-A86B-5C27239361DA}" srcOrd="5" destOrd="0" presId="urn:microsoft.com/office/officeart/2005/8/layout/hierarchy2"/>
-    <dgm:cxn modelId="{002B89FC-B57E-AB41-B7DD-72534D4A1705}" type="presParOf" srcId="{A0A8C24A-B549-4DD3-A86B-5C27239361DA}" destId="{368F1645-5A66-45DB-B296-C23315AB7E22}" srcOrd="0" destOrd="0" presId="urn:microsoft.com/office/officeart/2005/8/layout/hierarchy2"/>
-    <dgm:cxn modelId="{15E3B6E8-773C-C24D-9670-C78718FF6A00}" type="presParOf" srcId="{A0A8C24A-B549-4DD3-A86B-5C27239361DA}" destId="{AAB70EE2-6F5D-4397-9BEA-BD14754644EA}" srcOrd="1" destOrd="0" presId="urn:microsoft.com/office/officeart/2005/8/layout/hierarchy2"/>
-    <dgm:cxn modelId="{986A9D47-869B-AC49-B095-234D5E1552E3}" type="presParOf" srcId="{BE306FCD-9806-4F30-B3B1-CA273857349C}" destId="{3EC8FEA1-FACA-4B7A-ACC4-B6309011D501}" srcOrd="2" destOrd="0" presId="urn:microsoft.com/office/officeart/2005/8/layout/hierarchy2"/>
-    <dgm:cxn modelId="{4C51C1BC-5C8E-2F45-A0D7-622E12A87B82}" type="presParOf" srcId="{3EC8FEA1-FACA-4B7A-ACC4-B6309011D501}" destId="{2AEF7D3A-FF38-45BC-9B3E-D40CCE847072}" srcOrd="0" destOrd="0" presId="urn:microsoft.com/office/officeart/2005/8/layout/hierarchy2"/>
-    <dgm:cxn modelId="{50ED165D-F212-AD47-AEB0-C2345C510602}" type="presParOf" srcId="{3EC8FEA1-FACA-4B7A-ACC4-B6309011D501}" destId="{2E81C92C-CE54-4B34-8AD9-23F5F8E60BCB}" srcOrd="1" destOrd="0" presId="urn:microsoft.com/office/officeart/2005/8/layout/hierarchy2"/>
-    <dgm:cxn modelId="{4F5D5E20-3DF3-D849-8670-A3A4A302E0B1}" type="presParOf" srcId="{2E81C92C-CE54-4B34-8AD9-23F5F8E60BCB}" destId="{674BA392-5914-4B78-A520-EE26D65D05C8}" srcOrd="0" destOrd="0" presId="urn:microsoft.com/office/officeart/2005/8/layout/hierarchy2"/>
-    <dgm:cxn modelId="{1E8FE7C5-FF3F-E942-AEAA-77340845BD4A}" type="presParOf" srcId="{674BA392-5914-4B78-A520-EE26D65D05C8}" destId="{CAE1C8E1-FF9C-459C-820F-5A372E5B5202}" srcOrd="0" destOrd="0" presId="urn:microsoft.com/office/officeart/2005/8/layout/hierarchy2"/>
-    <dgm:cxn modelId="{0B2CA67D-CBED-264F-B763-788735D58A67}" type="presParOf" srcId="{2E81C92C-CE54-4B34-8AD9-23F5F8E60BCB}" destId="{905C17AD-FE93-4469-8609-EDCF89529AA2}" srcOrd="1" destOrd="0" presId="urn:microsoft.com/office/officeart/2005/8/layout/hierarchy2"/>
-    <dgm:cxn modelId="{A1D45899-0EA4-9140-8AC7-BF9CC6243F18}" type="presParOf" srcId="{905C17AD-FE93-4469-8609-EDCF89529AA2}" destId="{497DB5E4-8EF3-40EA-9803-E80F51F19C35}" srcOrd="0" destOrd="0" presId="urn:microsoft.com/office/officeart/2005/8/layout/hierarchy2"/>
-    <dgm:cxn modelId="{BCCFCF0D-B29C-2A4D-94A5-2FE14AF451A0}" type="presParOf" srcId="{905C17AD-FE93-4469-8609-EDCF89529AA2}" destId="{A54907F9-77D3-493A-BD14-6183BAA27BA4}" srcOrd="1" destOrd="0" presId="urn:microsoft.com/office/officeart/2005/8/layout/hierarchy2"/>
-    <dgm:cxn modelId="{5A44AC26-ED3E-5542-BF4B-DFBC6F2F0C99}" type="presParOf" srcId="{2E81C92C-CE54-4B34-8AD9-23F5F8E60BCB}" destId="{EB2274FC-15F8-41B7-935B-E389FD47AFD1}" srcOrd="2" destOrd="0" presId="urn:microsoft.com/office/officeart/2005/8/layout/hierarchy2"/>
-    <dgm:cxn modelId="{233847B1-BDD2-264A-93C0-FA23FBFBF5F8}" type="presParOf" srcId="{EB2274FC-15F8-41B7-935B-E389FD47AFD1}" destId="{87E32AC2-4577-44E3-BD84-D5E3BD970540}" srcOrd="0" destOrd="0" presId="urn:microsoft.com/office/officeart/2005/8/layout/hierarchy2"/>
-    <dgm:cxn modelId="{1332799D-B04F-4C46-9314-46396092BA40}" type="presParOf" srcId="{2E81C92C-CE54-4B34-8AD9-23F5F8E60BCB}" destId="{9076073A-94D7-4B3A-BEDD-A7CFB249D472}" srcOrd="3" destOrd="0" presId="urn:microsoft.com/office/officeart/2005/8/layout/hierarchy2"/>
-    <dgm:cxn modelId="{9DA05937-6325-7C4C-8400-F4B8C160B287}" type="presParOf" srcId="{9076073A-94D7-4B3A-BEDD-A7CFB249D472}" destId="{F53448B5-447F-4F1A-81C6-1F0D19E192DD}" srcOrd="0" destOrd="0" presId="urn:microsoft.com/office/officeart/2005/8/layout/hierarchy2"/>
-    <dgm:cxn modelId="{845845F0-74F3-5D45-A1DA-F9149B710D2A}" type="presParOf" srcId="{9076073A-94D7-4B3A-BEDD-A7CFB249D472}" destId="{9771CB1D-2BA5-42D9-9957-3E7E79F8490A}" srcOrd="1" destOrd="0" presId="urn:microsoft.com/office/officeart/2005/8/layout/hierarchy2"/>
+    <dgm:cxn modelId="{7B2E1EEF-0E1F-1346-B83F-EB7C9BBE97B1}" type="presOf" srcId="{BABCE05A-4544-49DE-A70D-EBD4C2932AA1}" destId="{B4361C68-E191-4E89-B0BD-BAD091626B5B}" srcOrd="0" destOrd="0" presId="urn:microsoft.com/office/officeart/2005/8/layout/hierarchy2"/>
+    <dgm:cxn modelId="{E8084755-C0AD-EE48-969F-1631F4429E5D}" type="presOf" srcId="{50BC2FEF-90AA-4887-A217-BCE929A4632A}" destId="{9F0B1A31-63BD-41F6-82FC-F5574A92E909}" srcOrd="1" destOrd="0" presId="urn:microsoft.com/office/officeart/2005/8/layout/hierarchy2"/>
+    <dgm:cxn modelId="{D7618871-2F45-BB48-80D0-408C36C283A6}" type="presOf" srcId="{83FAD934-5D5B-40FC-B3CA-D6105DE3D322}" destId="{8F195852-041E-423A-B5DF-8945941EB406}" srcOrd="0" destOrd="0" presId="urn:microsoft.com/office/officeart/2005/8/layout/hierarchy2"/>
+    <dgm:cxn modelId="{8F72DF86-8489-8644-97E1-68FA5706A652}" type="presOf" srcId="{7B2890D2-36E9-4029-898C-FC7E72272380}" destId="{497DB5E4-8EF3-40EA-9803-E80F51F19C35}" srcOrd="0" destOrd="0" presId="urn:microsoft.com/office/officeart/2005/8/layout/hierarchy2"/>
+    <dgm:cxn modelId="{4BDB5E21-18FF-4848-8CD2-AE783D65D6E7}" type="presParOf" srcId="{BE306FCD-9806-4F30-B3B1-CA273857349C}" destId="{BC89B9CD-5E6C-4475-ADF6-F7C2D7A5A353}" srcOrd="0" destOrd="0" presId="urn:microsoft.com/office/officeart/2005/8/layout/hierarchy2"/>
+    <dgm:cxn modelId="{28760553-D049-8249-A768-F6405E88654C}" type="presParOf" srcId="{BC89B9CD-5E6C-4475-ADF6-F7C2D7A5A353}" destId="{6E6D9CAD-33D1-4ABE-986B-53D6D631EB94}" srcOrd="0" destOrd="0" presId="urn:microsoft.com/office/officeart/2005/8/layout/hierarchy2"/>
+    <dgm:cxn modelId="{19F95F2B-6977-0243-8AD4-A2303A9B02FD}" type="presParOf" srcId="{BC89B9CD-5E6C-4475-ADF6-F7C2D7A5A353}" destId="{47C7FA5F-116D-41D5-BE1E-63389D526519}" srcOrd="1" destOrd="0" presId="urn:microsoft.com/office/officeart/2005/8/layout/hierarchy2"/>
+    <dgm:cxn modelId="{525541C3-8349-4C41-AC92-9FFA0B21447F}" type="presParOf" srcId="{47C7FA5F-116D-41D5-BE1E-63389D526519}" destId="{B4361C68-E191-4E89-B0BD-BAD091626B5B}" srcOrd="0" destOrd="0" presId="urn:microsoft.com/office/officeart/2005/8/layout/hierarchy2"/>
+    <dgm:cxn modelId="{4FF682B4-7E94-D94C-8677-910BE491E61A}" type="presParOf" srcId="{B4361C68-E191-4E89-B0BD-BAD091626B5B}" destId="{12FD7525-DB42-46F9-B8FD-D33568A05731}" srcOrd="0" destOrd="0" presId="urn:microsoft.com/office/officeart/2005/8/layout/hierarchy2"/>
+    <dgm:cxn modelId="{38E609A6-9617-904C-959B-F7E1579FF34E}" type="presParOf" srcId="{47C7FA5F-116D-41D5-BE1E-63389D526519}" destId="{8D4B9DA0-8352-443E-AB23-4081880753A9}" srcOrd="1" destOrd="0" presId="urn:microsoft.com/office/officeart/2005/8/layout/hierarchy2"/>
+    <dgm:cxn modelId="{E17D1694-C89C-AB4F-A2B7-363882CC9C04}" type="presParOf" srcId="{8D4B9DA0-8352-443E-AB23-4081880753A9}" destId="{CA6C5886-D1D3-4819-90BD-4BAC8F1EE87D}" srcOrd="0" destOrd="0" presId="urn:microsoft.com/office/officeart/2005/8/layout/hierarchy2"/>
+    <dgm:cxn modelId="{49E13F9E-BFBC-4D4B-AD4E-988E2482059E}" type="presParOf" srcId="{8D4B9DA0-8352-443E-AB23-4081880753A9}" destId="{9192797A-2A70-45CD-83CD-8CC844391943}" srcOrd="1" destOrd="0" presId="urn:microsoft.com/office/officeart/2005/8/layout/hierarchy2"/>
+    <dgm:cxn modelId="{7A9F081A-A4B4-D64C-9AF5-E2087595A6EA}" type="presParOf" srcId="{47C7FA5F-116D-41D5-BE1E-63389D526519}" destId="{E11C7B6F-7180-43A5-992E-3EA5851F2391}" srcOrd="2" destOrd="0" presId="urn:microsoft.com/office/officeart/2005/8/layout/hierarchy2"/>
+    <dgm:cxn modelId="{7834E1CB-2F25-4C41-82EB-7465C4EEFCCD}" type="presParOf" srcId="{E11C7B6F-7180-43A5-992E-3EA5851F2391}" destId="{FB48A239-373B-4448-BD7F-C055FA9C8C48}" srcOrd="0" destOrd="0" presId="urn:microsoft.com/office/officeart/2005/8/layout/hierarchy2"/>
+    <dgm:cxn modelId="{D6F0C09E-4B4B-994B-8FFC-89596916B2E4}" type="presParOf" srcId="{47C7FA5F-116D-41D5-BE1E-63389D526519}" destId="{49833578-BD56-4B76-A7B4-93C083AE7440}" srcOrd="3" destOrd="0" presId="urn:microsoft.com/office/officeart/2005/8/layout/hierarchy2"/>
+    <dgm:cxn modelId="{9CDF8B0E-5786-9B40-9347-AAD33FC7A08C}" type="presParOf" srcId="{49833578-BD56-4B76-A7B4-93C083AE7440}" destId="{419BEB18-32F6-4B18-9238-A8818FE634FC}" srcOrd="0" destOrd="0" presId="urn:microsoft.com/office/officeart/2005/8/layout/hierarchy2"/>
+    <dgm:cxn modelId="{8468766F-B5E5-094B-A8F2-1ABA618692B7}" type="presParOf" srcId="{49833578-BD56-4B76-A7B4-93C083AE7440}" destId="{9606F08B-4F70-4EB6-983D-ED46C176903C}" srcOrd="1" destOrd="0" presId="urn:microsoft.com/office/officeart/2005/8/layout/hierarchy2"/>
+    <dgm:cxn modelId="{F63704D8-18B9-9F4D-A318-D4321B7E78E2}" type="presParOf" srcId="{47C7FA5F-116D-41D5-BE1E-63389D526519}" destId="{8F195852-041E-423A-B5DF-8945941EB406}" srcOrd="4" destOrd="0" presId="urn:microsoft.com/office/officeart/2005/8/layout/hierarchy2"/>
+    <dgm:cxn modelId="{53393D56-32F6-9348-9C8E-A0931CFC76D4}" type="presParOf" srcId="{8F195852-041E-423A-B5DF-8945941EB406}" destId="{19EBF599-727A-47CA-B105-7B4051DFB8C7}" srcOrd="0" destOrd="0" presId="urn:microsoft.com/office/officeart/2005/8/layout/hierarchy2"/>
+    <dgm:cxn modelId="{5D2A85E1-F808-DF44-9BA9-C3356CF96BEF}" type="presParOf" srcId="{47C7FA5F-116D-41D5-BE1E-63389D526519}" destId="{5B0C94E8-6047-4A9D-A59D-4243CA01023B}" srcOrd="5" destOrd="0" presId="urn:microsoft.com/office/officeart/2005/8/layout/hierarchy2"/>
+    <dgm:cxn modelId="{157F3655-FBB4-D149-9390-593C9EB55DDB}" type="presParOf" srcId="{5B0C94E8-6047-4A9D-A59D-4243CA01023B}" destId="{47ACED10-AF50-4A06-8AC5-32A97AE3B1C8}" srcOrd="0" destOrd="0" presId="urn:microsoft.com/office/officeart/2005/8/layout/hierarchy2"/>
+    <dgm:cxn modelId="{FE3C48D9-91A3-454D-9992-6598D22655B3}" type="presParOf" srcId="{5B0C94E8-6047-4A9D-A59D-4243CA01023B}" destId="{51C9AA23-5208-47C4-9495-ED7DF43D7949}" srcOrd="1" destOrd="0" presId="urn:microsoft.com/office/officeart/2005/8/layout/hierarchy2"/>
+    <dgm:cxn modelId="{8FA95F47-7478-0946-A0E2-B84FA262D7EE}" type="presParOf" srcId="{BE306FCD-9806-4F30-B3B1-CA273857349C}" destId="{8658F2C1-2E33-4716-96CE-BB95A05DA53A}" srcOrd="1" destOrd="0" presId="urn:microsoft.com/office/officeart/2005/8/layout/hierarchy2"/>
+    <dgm:cxn modelId="{899D1A7D-AE17-0F4B-B003-125BA50852BD}" type="presParOf" srcId="{8658F2C1-2E33-4716-96CE-BB95A05DA53A}" destId="{3985982F-35AF-48B0-84C6-0C8F1D9EF2FA}" srcOrd="0" destOrd="0" presId="urn:microsoft.com/office/officeart/2005/8/layout/hierarchy2"/>
+    <dgm:cxn modelId="{08FB61BD-ABA4-4244-B475-5040FEDC71DC}" type="presParOf" srcId="{8658F2C1-2E33-4716-96CE-BB95A05DA53A}" destId="{E962D45F-3934-4127-B852-040B19CBBED4}" srcOrd="1" destOrd="0" presId="urn:microsoft.com/office/officeart/2005/8/layout/hierarchy2"/>
+    <dgm:cxn modelId="{0F906DB1-ABB4-7C4F-8996-548DA1AE81C0}" type="presParOf" srcId="{E962D45F-3934-4127-B852-040B19CBBED4}" destId="{AB7C6CD4-FF75-4E23-A8C3-0A2318DBB1D6}" srcOrd="0" destOrd="0" presId="urn:microsoft.com/office/officeart/2005/8/layout/hierarchy2"/>
+    <dgm:cxn modelId="{633691FA-C086-DC46-B300-8874E79D3F3B}" type="presParOf" srcId="{AB7C6CD4-FF75-4E23-A8C3-0A2318DBB1D6}" destId="{86416187-05A5-41DD-ADA2-C443892DABB2}" srcOrd="0" destOrd="0" presId="urn:microsoft.com/office/officeart/2005/8/layout/hierarchy2"/>
+    <dgm:cxn modelId="{D0CCC9EE-631B-C14E-8E33-BEE956AC223E}" type="presParOf" srcId="{E962D45F-3934-4127-B852-040B19CBBED4}" destId="{F5141415-821F-4342-AEDF-E9BC97E8B75D}" srcOrd="1" destOrd="0" presId="urn:microsoft.com/office/officeart/2005/8/layout/hierarchy2"/>
+    <dgm:cxn modelId="{3AC81853-7F96-F344-865F-7B4C59E7C5D6}" type="presParOf" srcId="{F5141415-821F-4342-AEDF-E9BC97E8B75D}" destId="{A1B1FB24-4A19-4073-B3DA-7D6FAFFD6611}" srcOrd="0" destOrd="0" presId="urn:microsoft.com/office/officeart/2005/8/layout/hierarchy2"/>
+    <dgm:cxn modelId="{721EEDA8-AE21-144B-B31C-3DBCC18D2462}" type="presParOf" srcId="{F5141415-821F-4342-AEDF-E9BC97E8B75D}" destId="{1AAB8F11-CB53-4E23-8DA2-6135C0475A27}" srcOrd="1" destOrd="0" presId="urn:microsoft.com/office/officeart/2005/8/layout/hierarchy2"/>
+    <dgm:cxn modelId="{05DC1BEE-11DE-C24A-B798-1E0CF7011DF1}" type="presParOf" srcId="{1AAB8F11-CB53-4E23-8DA2-6135C0475A27}" destId="{FDA47220-895B-4A69-B2BB-8BF8C016FF4B}" srcOrd="0" destOrd="0" presId="urn:microsoft.com/office/officeart/2005/8/layout/hierarchy2"/>
+    <dgm:cxn modelId="{D5D46E9D-173F-6E4B-9D7C-361F8D6D7879}" type="presParOf" srcId="{FDA47220-895B-4A69-B2BB-8BF8C016FF4B}" destId="{9F0B1A31-63BD-41F6-82FC-F5574A92E909}" srcOrd="0" destOrd="0" presId="urn:microsoft.com/office/officeart/2005/8/layout/hierarchy2"/>
+    <dgm:cxn modelId="{6D85041B-5122-1D4F-AC70-EBBC56DF73DB}" type="presParOf" srcId="{1AAB8F11-CB53-4E23-8DA2-6135C0475A27}" destId="{519D71D9-AD17-481A-BC45-95647664C32A}" srcOrd="1" destOrd="0" presId="urn:microsoft.com/office/officeart/2005/8/layout/hierarchy2"/>
+    <dgm:cxn modelId="{180D65C7-1B5C-C64D-AB7B-B8C064C4F580}" type="presParOf" srcId="{519D71D9-AD17-481A-BC45-95647664C32A}" destId="{C0C8DC8E-72DB-4A2E-A50E-DA1CA06D79E3}" srcOrd="0" destOrd="0" presId="urn:microsoft.com/office/officeart/2005/8/layout/hierarchy2"/>
+    <dgm:cxn modelId="{5AC08B3B-53C3-464F-8207-F264CD58C89A}" type="presParOf" srcId="{519D71D9-AD17-481A-BC45-95647664C32A}" destId="{98B01CE3-DDD6-4A2E-A4D8-B0F413861D6D}" srcOrd="1" destOrd="0" presId="urn:microsoft.com/office/officeart/2005/8/layout/hierarchy2"/>
+    <dgm:cxn modelId="{DFDDC083-5B8D-DA43-870F-1CCF41AE5517}" type="presParOf" srcId="{1AAB8F11-CB53-4E23-8DA2-6135C0475A27}" destId="{4E10DB54-35ED-4D9F-B388-F6C78413B8E9}" srcOrd="2" destOrd="0" presId="urn:microsoft.com/office/officeart/2005/8/layout/hierarchy2"/>
+    <dgm:cxn modelId="{D6D134F3-EA43-F048-B66B-5E823D1CDFF0}" type="presParOf" srcId="{4E10DB54-35ED-4D9F-B388-F6C78413B8E9}" destId="{F67B909A-A307-4E9B-9469-45A779E59A51}" srcOrd="0" destOrd="0" presId="urn:microsoft.com/office/officeart/2005/8/layout/hierarchy2"/>
+    <dgm:cxn modelId="{8B386408-F513-A149-B082-3FA8FE126320}" type="presParOf" srcId="{1AAB8F11-CB53-4E23-8DA2-6135C0475A27}" destId="{14714887-E966-470C-860D-96908FD88E18}" srcOrd="3" destOrd="0" presId="urn:microsoft.com/office/officeart/2005/8/layout/hierarchy2"/>
+    <dgm:cxn modelId="{1F3E4B66-8946-5E40-BCBC-BC9B64E912BE}" type="presParOf" srcId="{14714887-E966-470C-860D-96908FD88E18}" destId="{1906A700-A645-429B-8F9F-2A4F59D4835E}" srcOrd="0" destOrd="0" presId="urn:microsoft.com/office/officeart/2005/8/layout/hierarchy2"/>
+    <dgm:cxn modelId="{C8DEF7E7-1CEB-0045-98C1-DD629F3C478C}" type="presParOf" srcId="{14714887-E966-470C-860D-96908FD88E18}" destId="{9E21E745-5CA6-4C1A-A097-7D4CFAE8952B}" srcOrd="1" destOrd="0" presId="urn:microsoft.com/office/officeart/2005/8/layout/hierarchy2"/>
+    <dgm:cxn modelId="{53C2ACA7-EE1C-1343-BE46-B9C36B285BDF}" type="presParOf" srcId="{1AAB8F11-CB53-4E23-8DA2-6135C0475A27}" destId="{2938BCE4-55BC-4FA7-8B13-8D7362E71CAD}" srcOrd="4" destOrd="0" presId="urn:microsoft.com/office/officeart/2005/8/layout/hierarchy2"/>
+    <dgm:cxn modelId="{CAECF433-37F4-BA44-938A-7057DA36D3A0}" type="presParOf" srcId="{2938BCE4-55BC-4FA7-8B13-8D7362E71CAD}" destId="{A6341011-54EC-4E06-9306-EAF2DE56CD2C}" srcOrd="0" destOrd="0" presId="urn:microsoft.com/office/officeart/2005/8/layout/hierarchy2"/>
+    <dgm:cxn modelId="{7A7CA46C-F234-8140-9C46-96393ECADFF5}" type="presParOf" srcId="{1AAB8F11-CB53-4E23-8DA2-6135C0475A27}" destId="{A0A8C24A-B549-4DD3-A86B-5C27239361DA}" srcOrd="5" destOrd="0" presId="urn:microsoft.com/office/officeart/2005/8/layout/hierarchy2"/>
+    <dgm:cxn modelId="{E88BA89A-473F-D247-BDD3-0B3E28CBA2A8}" type="presParOf" srcId="{A0A8C24A-B549-4DD3-A86B-5C27239361DA}" destId="{368F1645-5A66-45DB-B296-C23315AB7E22}" srcOrd="0" destOrd="0" presId="urn:microsoft.com/office/officeart/2005/8/layout/hierarchy2"/>
+    <dgm:cxn modelId="{F0C1C055-640F-D347-9D79-A664D39D1822}" type="presParOf" srcId="{A0A8C24A-B549-4DD3-A86B-5C27239361DA}" destId="{AAB70EE2-6F5D-4397-9BEA-BD14754644EA}" srcOrd="1" destOrd="0" presId="urn:microsoft.com/office/officeart/2005/8/layout/hierarchy2"/>
+    <dgm:cxn modelId="{874DA1F8-F368-6C40-91D2-E92E0ECED98B}" type="presParOf" srcId="{BE306FCD-9806-4F30-B3B1-CA273857349C}" destId="{3EC8FEA1-FACA-4B7A-ACC4-B6309011D501}" srcOrd="2" destOrd="0" presId="urn:microsoft.com/office/officeart/2005/8/layout/hierarchy2"/>
+    <dgm:cxn modelId="{E30769A0-ED8B-DE48-B548-7DAD2091BD1E}" type="presParOf" srcId="{3EC8FEA1-FACA-4B7A-ACC4-B6309011D501}" destId="{2AEF7D3A-FF38-45BC-9B3E-D40CCE847072}" srcOrd="0" destOrd="0" presId="urn:microsoft.com/office/officeart/2005/8/layout/hierarchy2"/>
+    <dgm:cxn modelId="{62DA8E1A-6EE5-0147-9827-A3CDF00D0571}" type="presParOf" srcId="{3EC8FEA1-FACA-4B7A-ACC4-B6309011D501}" destId="{2E81C92C-CE54-4B34-8AD9-23F5F8E60BCB}" srcOrd="1" destOrd="0" presId="urn:microsoft.com/office/officeart/2005/8/layout/hierarchy2"/>
+    <dgm:cxn modelId="{B406E3ED-C4F0-DD41-8238-EFE9231AD5D7}" type="presParOf" srcId="{2E81C92C-CE54-4B34-8AD9-23F5F8E60BCB}" destId="{674BA392-5914-4B78-A520-EE26D65D05C8}" srcOrd="0" destOrd="0" presId="urn:microsoft.com/office/officeart/2005/8/layout/hierarchy2"/>
+    <dgm:cxn modelId="{667A3B19-E763-4A4E-A6B0-58282191DA40}" type="presParOf" srcId="{674BA392-5914-4B78-A520-EE26D65D05C8}" destId="{CAE1C8E1-FF9C-459C-820F-5A372E5B5202}" srcOrd="0" destOrd="0" presId="urn:microsoft.com/office/officeart/2005/8/layout/hierarchy2"/>
+    <dgm:cxn modelId="{4ABC2D40-937C-5145-823D-FECCBE7E4341}" type="presParOf" srcId="{2E81C92C-CE54-4B34-8AD9-23F5F8E60BCB}" destId="{905C17AD-FE93-4469-8609-EDCF89529AA2}" srcOrd="1" destOrd="0" presId="urn:microsoft.com/office/officeart/2005/8/layout/hierarchy2"/>
+    <dgm:cxn modelId="{87843171-E911-024E-BCA6-49CE4D2711F1}" type="presParOf" srcId="{905C17AD-FE93-4469-8609-EDCF89529AA2}" destId="{497DB5E4-8EF3-40EA-9803-E80F51F19C35}" srcOrd="0" destOrd="0" presId="urn:microsoft.com/office/officeart/2005/8/layout/hierarchy2"/>
+    <dgm:cxn modelId="{7906A6B1-3E7B-1E46-A879-3D1D5513A18F}" type="presParOf" srcId="{905C17AD-FE93-4469-8609-EDCF89529AA2}" destId="{A54907F9-77D3-493A-BD14-6183BAA27BA4}" srcOrd="1" destOrd="0" presId="urn:microsoft.com/office/officeart/2005/8/layout/hierarchy2"/>
+    <dgm:cxn modelId="{71E7A12B-CA26-8E4C-B078-F4DA3B381A11}" type="presParOf" srcId="{2E81C92C-CE54-4B34-8AD9-23F5F8E60BCB}" destId="{EB2274FC-15F8-41B7-935B-E389FD47AFD1}" srcOrd="2" destOrd="0" presId="urn:microsoft.com/office/officeart/2005/8/layout/hierarchy2"/>
+    <dgm:cxn modelId="{C966E9B7-7FC4-1047-BF9C-9E334AF0DCB0}" type="presParOf" srcId="{EB2274FC-15F8-41B7-935B-E389FD47AFD1}" destId="{87E32AC2-4577-44E3-BD84-D5E3BD970540}" srcOrd="0" destOrd="0" presId="urn:microsoft.com/office/officeart/2005/8/layout/hierarchy2"/>
+    <dgm:cxn modelId="{2E82D3DA-EB5E-C541-9A62-0D78D0F6792A}" type="presParOf" srcId="{2E81C92C-CE54-4B34-8AD9-23F5F8E60BCB}" destId="{9076073A-94D7-4B3A-BEDD-A7CFB249D472}" srcOrd="3" destOrd="0" presId="urn:microsoft.com/office/officeart/2005/8/layout/hierarchy2"/>
+    <dgm:cxn modelId="{F7232798-74F7-1E42-86A7-2EB24D196882}" type="presParOf" srcId="{9076073A-94D7-4B3A-BEDD-A7CFB249D472}" destId="{F53448B5-447F-4F1A-81C6-1F0D19E192DD}" srcOrd="0" destOrd="0" presId="urn:microsoft.com/office/officeart/2005/8/layout/hierarchy2"/>
+    <dgm:cxn modelId="{662F912F-FA44-E544-BB73-74776A6AA58F}" type="presParOf" srcId="{9076073A-94D7-4B3A-BEDD-A7CFB249D472}" destId="{9771CB1D-2BA5-42D9-9957-3E7E79F8490A}" srcOrd="1" destOrd="0" presId="urn:microsoft.com/office/officeart/2005/8/layout/hierarchy2"/>
   </dgm:cxnLst>
   <dgm:bg/>
   <dgm:whole/>
@@ -27857,7 +27849,7 @@
 </file>
 
 <file path=customXml/itemProps3.xml><?xml version="1.0" encoding="utf-8"?>
-<ds:datastoreItem xmlns:ds="http://schemas.openxmlformats.org/officeDocument/2006/customXml" ds:itemID="{CC872431-B6A7-994C-BCF6-5443301A99E1}">
+<ds:datastoreItem xmlns:ds="http://schemas.openxmlformats.org/officeDocument/2006/customXml" ds:itemID="{A50C2B32-055F-5948-945B-74C627E73418}">
   <ds:schemaRefs>
     <ds:schemaRef ds:uri="http://schemas.openxmlformats.org/officeDocument/2006/bibliography"/>
   </ds:schemaRefs>

</xml_diff>

<commit_message>
Nombreux ajouts dont gestion des personnes
</commit_message>
<xml_diff>
--- a/iutjava/train/IUT_TD_TP_2015.docx
+++ b/iutjava/train/IUT_TD_TP_2015.docx
@@ -1,6 +1,6 @@
 
 <file path=word/document.xml><?xml version="1.0" encoding="utf-8"?>
-<w:document xmlns:wpc="http://schemas.microsoft.com/office/word/2010/wordprocessingCanvas" xmlns:mo="http://schemas.microsoft.com/office/mac/office/2008/main" xmlns:mc="http://schemas.openxmlformats.org/markup-compatibility/2006" xmlns:mv="urn:schemas-microsoft-com:mac:vml" xmlns:o="urn:schemas-microsoft-com:office:office" xmlns:r="http://schemas.openxmlformats.org/officeDocument/2006/relationships" xmlns:m="http://schemas.openxmlformats.org/officeDocument/2006/math" xmlns:v="urn:schemas-microsoft-com:vml" xmlns:wp14="http://schemas.microsoft.com/office/word/2010/wordprocessingDrawing" xmlns:wp="http://schemas.openxmlformats.org/drawingml/2006/wordprocessingDrawing" xmlns:w10="urn:schemas-microsoft-com:office:word" xmlns:w="http://schemas.openxmlformats.org/wordprocessingml/2006/main" xmlns:w14="http://schemas.microsoft.com/office/word/2010/wordml" xmlns:w15="http://schemas.microsoft.com/office/word/2012/wordml" xmlns:wpg="http://schemas.microsoft.com/office/word/2010/wordprocessingGroup" xmlns:wpi="http://schemas.microsoft.com/office/word/2010/wordprocessingInk" xmlns:wne="http://schemas.microsoft.com/office/word/2006/wordml" xmlns:wps="http://schemas.microsoft.com/office/word/2010/wordprocessingShape" mc:Ignorable="w14 w15 wp14">
+<w:document xmlns:wpc="http://schemas.microsoft.com/office/word/2010/wordprocessingCanvas" xmlns:cx="http://schemas.microsoft.com/office/drawing/2014/chartex" xmlns:mc="http://schemas.openxmlformats.org/markup-compatibility/2006" xmlns:o="urn:schemas-microsoft-com:office:office" xmlns:r="http://schemas.openxmlformats.org/officeDocument/2006/relationships" xmlns:m="http://schemas.openxmlformats.org/officeDocument/2006/math" xmlns:v="urn:schemas-microsoft-com:vml" xmlns:wp14="http://schemas.microsoft.com/office/word/2010/wordprocessingDrawing" xmlns:wp="http://schemas.openxmlformats.org/drawingml/2006/wordprocessingDrawing" xmlns:w10="urn:schemas-microsoft-com:office:word" xmlns:w="http://schemas.openxmlformats.org/wordprocessingml/2006/main" xmlns:w14="http://schemas.microsoft.com/office/word/2010/wordml" xmlns:w15="http://schemas.microsoft.com/office/word/2012/wordml" xmlns:w16se="http://schemas.microsoft.com/office/word/2015/wordml/symex" xmlns:wpg="http://schemas.microsoft.com/office/word/2010/wordprocessingGroup" xmlns:wpi="http://schemas.microsoft.com/office/word/2010/wordprocessingInk" xmlns:wne="http://schemas.microsoft.com/office/word/2006/wordml" xmlns:wps="http://schemas.microsoft.com/office/word/2010/wordprocessingShape" mc:Ignorable="w14 w15 w16se wp14">
   <w:body>
     <w:sdt>
       <w:sdtPr>
@@ -13,6 +13,7 @@
           <w:docPartUnique/>
         </w:docPartObj>
       </w:sdtPr>
+      <w:sdtEndPr/>
       <w:sdtContent>
         <w:p>
           <w:pPr>
@@ -272,7 +273,7 @@
                   </wp:anchor>
                 </w:drawing>
               </mc:Choice>
-              <mc:Fallback>
+              <mc:Fallback xmlns:mv="urn:schemas-microsoft-com:mac:vml" xmlns:mo="http://schemas.microsoft.com/office/mac/office/2008/main">
                 <w:pict>
                   <v:group w14:anchorId="7341C325" id="Groupe 149" o:spid="_x0000_s1026" style="position:absolute;margin-left:0;margin-top:0;width:8in;height:95.7pt;z-index:251669504;mso-width-percent:941;mso-height-percent:121;mso-top-percent:23;mso-position-horizontal:center;mso-position-horizontal-relative:page;mso-position-vertical-relative:page;mso-width-percent:941;mso-height-percent:121;mso-top-percent:23" coordorigin="" coordsize="73152,12161" o:gfxdata="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">
                     <v:shape id="Rectangle 51" o:spid="_x0000_s1027" style="position:absolute;width:73152;height:11303;visibility:visible;mso-wrap-style:square;v-text-anchor:middle" coordsize="7312660,1129665" o:gfxdata="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" path="m,l7312660,r,1129665l3619500,733425,,1091565,,xe" fillcolor="#bc451b [3204]" stroked="f" strokeweight="1.25pt">
@@ -367,6 +368,7 @@
                                   <w:dataBinding w:prefixMappings="xmlns:ns0='http://purl.org/dc/elements/1.1/' xmlns:ns1='http://schemas.openxmlformats.org/package/2006/metadata/core-properties' " w:xpath="/ns1:coreProperties[1]/ns0:creator[1]" w:storeItemID="{6C3C8BC8-F283-45AE-878A-BAB7291924A1}"/>
                                   <w:text/>
                                 </w:sdtPr>
+                                <w:sdtEndPr/>
                                 <w:sdtContent>
                                   <w:p>
                                     <w:pPr>
@@ -413,6 +415,7 @@
                                     <w:dataBinding w:prefixMappings="xmlns:ns0='http://schemas.microsoft.com/office/2006/coverPageProps' " w:xpath="/ns0:CoverPageProperties[1]/ns0:CompanyEmail[1]" w:storeItemID="{55AF091B-3C7A-41E3-B477-F2FDAA23CFDA}"/>
                                     <w:text/>
                                   </w:sdtPr>
+                                  <w:sdtEndPr/>
                                   <w:sdtContent>
                                     <w:r>
                                       <w:rPr>
@@ -453,7 +456,7 @@
                   </wp:anchor>
                 </w:drawing>
               </mc:Choice>
-              <mc:Fallback>
+              <mc:Fallback xmlns:mv="urn:schemas-microsoft-com:mac:vml" xmlns:mo="http://schemas.microsoft.com/office/mac/office/2008/main">
                 <w:pict>
                   <v:shapetype w14:anchorId="50C34A69" id="_x0000_t202" coordsize="21600,21600" o:spt="202" path="m0,0l0,21600,21600,21600,21600,0xe">
                     <v:stroke joinstyle="miter"/>
@@ -658,6 +661,7 @@
                                     <w:dataBinding w:prefixMappings="xmlns:ns0='http://purl.org/dc/elements/1.1/' xmlns:ns1='http://schemas.openxmlformats.org/package/2006/metadata/core-properties' " w:xpath="/ns1:coreProperties[1]/ns0:subject[1]" w:storeItemID="{6C3C8BC8-F283-45AE-878A-BAB7291924A1}"/>
                                     <w:text/>
                                   </w:sdtPr>
+                                  <w:sdtEndPr/>
                                   <w:sdtContent>
                                     <w:r>
                                       <w:rPr>
@@ -803,7 +807,6 @@
                                           <w:color w:val="404040" w:themeColor="text1" w:themeTint="BF"/>
                                         </w:rPr>
                                       </w:pPr>
-                                      <w:proofErr w:type="spellStart"/>
                                       <w:r>
                                         <w:rPr>
                                           <w:smallCaps/>
@@ -811,7 +814,6 @@
                                         </w:rPr>
                                         <w:t>Cirelli</w:t>
                                       </w:r>
-                                      <w:proofErr w:type="spellEnd"/>
                                     </w:p>
                                   </w:tc>
                                   <w:tc>
@@ -1035,7 +1037,11 @@
               </mc:Choice>
               <mc:Fallback>
                 <w:pict>
-                  <v:shape w14:anchorId="7E735E2F" id="Zone_x0020_de_x0020_texte_x0020_154" o:spid="_x0000_s1027" type="#_x0000_t202" style="position:absolute;margin-left:17.3pt;margin-top:154.95pt;width:8in;height:533.35pt;z-index:251661312;visibility:visible;mso-wrap-style:square;mso-width-percent:941;mso-height-percent:0;mso-wrap-distance-left:9pt;mso-wrap-distance-top:0;mso-wrap-distance-right:9pt;mso-wrap-distance-bottom:0;mso-position-horizontal:absolute;mso-position-horizontal-relative:page;mso-position-vertical:absolute;mso-position-vertical-relative:page;mso-width-percent:941;mso-height-percent:0;mso-width-relative:page;mso-height-relative:page;v-text-anchor:bottom" o:gfxdata="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" filled="f" stroked="f" strokeweight=".5pt">
+                  <v:shapetype w14:anchorId="7E735E2F" id="_x0000_t202" coordsize="21600,21600" o:spt="202" path="m,l,21600r21600,l21600,xe">
+                    <v:stroke joinstyle="miter"/>
+                    <v:path gradientshapeok="t" o:connecttype="rect"/>
+                  </v:shapetype>
+                  <v:shape id="Zone de texte 154" o:spid="_x0000_s1027" type="#_x0000_t202" style="position:absolute;margin-left:17.3pt;margin-top:154.95pt;width:8in;height:533.35pt;z-index:251661312;visibility:visible;mso-wrap-style:square;mso-width-percent:941;mso-height-percent:0;mso-wrap-distance-left:9pt;mso-wrap-distance-top:0;mso-wrap-distance-right:9pt;mso-wrap-distance-bottom:0;mso-position-horizontal:absolute;mso-position-horizontal-relative:page;mso-position-vertical:absolute;mso-position-vertical-relative:page;mso-width-percent:941;mso-height-percent:0;mso-width-relative:page;mso-height-relative:page;v-text-anchor:bottom" o:gfxdata="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" filled="f" stroked="f" strokeweight=".5pt">
                     <v:textbox inset="126pt,0,54pt,0">
                       <w:txbxContent>
                         <w:p>
@@ -1084,6 +1090,7 @@
                               <w:dataBinding w:prefixMappings="xmlns:ns0='http://purl.org/dc/elements/1.1/' xmlns:ns1='http://schemas.openxmlformats.org/package/2006/metadata/core-properties' " w:xpath="/ns1:coreProperties[1]/ns0:subject[1]" w:storeItemID="{6C3C8BC8-F283-45AE-878A-BAB7291924A1}"/>
                               <w:text/>
                             </w:sdtPr>
+                            <w:sdtEndPr/>
                             <w:sdtContent>
                               <w:r>
                                 <w:rPr>
@@ -1229,7 +1236,6 @@
                                     <w:color w:val="404040" w:themeColor="text1" w:themeTint="BF"/>
                                   </w:rPr>
                                 </w:pPr>
-                                <w:proofErr w:type="spellStart"/>
                                 <w:r>
                                   <w:rPr>
                                     <w:smallCaps/>
@@ -1237,7 +1243,6 @@
                                   </w:rPr>
                                   <w:t>Cirelli</w:t>
                                 </w:r>
-                                <w:proofErr w:type="spellEnd"/>
                               </w:p>
                             </w:tc>
                             <w:tc>
@@ -6010,17 +6015,8 @@
                 <w:smallCaps/>
                 <w:color w:val="404040" w:themeColor="text1" w:themeTint="BF"/>
               </w:rPr>
-              <w:t xml:space="preserve">0 - </w:t>
+              <w:t>0 - Github</w:t>
             </w:r>
-            <w:proofErr w:type="spellStart"/>
-            <w:r>
-              <w:rPr>
-                <w:smallCaps/>
-                <w:color w:val="404040" w:themeColor="text1" w:themeTint="BF"/>
-              </w:rPr>
-              <w:t>Github</w:t>
-            </w:r>
-            <w:proofErr w:type="spellEnd"/>
           </w:p>
         </w:tc>
         <w:tc>
@@ -6479,7 +6475,7 @@
     <w:p/>
     <w:p>
       <w:pPr>
-        <w:pStyle w:val="Pardeliste"/>
+        <w:pStyle w:val="Paragraphedeliste"/>
         <w:numPr>
           <w:ilvl w:val="0"/>
           <w:numId w:val="1"/>
@@ -6503,7 +6499,7 @@
     </w:p>
     <w:p>
       <w:pPr>
-        <w:pStyle w:val="Pardeliste"/>
+        <w:pStyle w:val="Paragraphedeliste"/>
         <w:numPr>
           <w:ilvl w:val="0"/>
           <w:numId w:val="1"/>
@@ -6522,14 +6518,12 @@
       <w:r>
         <w:t xml:space="preserve"> de créer un compte </w:t>
       </w:r>
-      <w:proofErr w:type="spellStart"/>
       <w:r>
         <w:rPr>
           <w:b/>
         </w:rPr>
         <w:t>GitHub</w:t>
       </w:r>
-      <w:proofErr w:type="spellEnd"/>
       <w:r>
         <w:t xml:space="preserve"> (</w:t>
       </w:r>
@@ -6541,15 +6535,7 @@
         <w:t>https://github.com</w:t>
       </w:r>
       <w:r>
-        <w:t>)</w:t>
-      </w:r>
-      <w:proofErr w:type="gramStart"/>
-      <w:r>
-        <w:t xml:space="preserve">  par</w:t>
-      </w:r>
-      <w:proofErr w:type="gramEnd"/>
-      <w:r>
-        <w:t xml:space="preserve"> groupe de travail</w:t>
+        <w:t>)  par groupe de travail</w:t>
       </w:r>
       <w:r>
         <w:t xml:space="preserve"> (normalement u</w:t>
@@ -6594,14 +6580,12 @@
       <w:r>
         <w:t xml:space="preserve">La documentation de </w:t>
       </w:r>
-      <w:proofErr w:type="spellStart"/>
       <w:r>
         <w:rPr>
           <w:b/>
         </w:rPr>
         <w:t>GitHub</w:t>
       </w:r>
-      <w:proofErr w:type="spellEnd"/>
       <w:r>
         <w:t xml:space="preserve"> est disponible sur </w:t>
       </w:r>
@@ -6615,7 +6599,7 @@
     </w:p>
     <w:p>
       <w:pPr>
-        <w:pStyle w:val="Pardeliste"/>
+        <w:pStyle w:val="Paragraphedeliste"/>
         <w:numPr>
           <w:ilvl w:val="0"/>
           <w:numId w:val="1"/>
@@ -6661,14 +6645,12 @@
       <w:r>
         <w:t xml:space="preserve"> et </w:t>
       </w:r>
-      <w:proofErr w:type="spellStart"/>
       <w:r>
         <w:rPr>
           <w:i/>
         </w:rPr>
         <w:t>versionné</w:t>
       </w:r>
-      <w:proofErr w:type="spellEnd"/>
       <w:r>
         <w:t xml:space="preserve"> au même titre que vos travaux.</w:t>
       </w:r>
@@ -6678,7 +6660,7 @@
     </w:p>
     <w:p>
       <w:pPr>
-        <w:pStyle w:val="Pardeliste"/>
+        <w:pStyle w:val="Paragraphedeliste"/>
         <w:numPr>
           <w:ilvl w:val="0"/>
           <w:numId w:val="1"/>
@@ -6687,7 +6669,6 @@
       <w:r>
         <w:t>La hiérarchie de dossiers (</w:t>
       </w:r>
-      <w:proofErr w:type="spellStart"/>
       <w:r>
         <w:rPr>
           <w:i/>
@@ -6700,7 +6681,6 @@
         </w:rPr>
         <w:t>es</w:t>
       </w:r>
-      <w:proofErr w:type="spellEnd"/>
       <w:r>
         <w:t>) devra être la suivante</w:t>
       </w:r>
@@ -6713,14 +6693,12 @@
       <w:r>
         <w:t xml:space="preserve"> cette hiérarchie, il suffira de </w:t>
       </w:r>
-      <w:proofErr w:type="spellStart"/>
       <w:r>
         <w:rPr>
           <w:i/>
         </w:rPr>
         <w:t>versionner</w:t>
       </w:r>
-      <w:proofErr w:type="spellEnd"/>
       <w:r>
         <w:rPr>
           <w:i/>
@@ -6733,13 +6711,13 @@
     </w:p>
     <w:p>
       <w:pPr>
-        <w:pStyle w:val="Pardeliste"/>
+        <w:pStyle w:val="Paragraphedeliste"/>
         <w:jc w:val="center"/>
       </w:pPr>
     </w:p>
     <w:p>
       <w:pPr>
-        <w:pStyle w:val="Pardeliste"/>
+        <w:pStyle w:val="Paragraphedeliste"/>
         <w:jc w:val="center"/>
       </w:pPr>
       <w:r>
@@ -6749,7 +6727,7 @@
         <w:drawing>
           <wp:inline distT="0" distB="0" distL="0" distR="0" wp14:anchorId="7FA65D70" wp14:editId="2C5B7F3C">
             <wp:extent cx="5156937" cy="3035808"/>
-            <wp:effectExtent l="0" t="0" r="0" b="12700"/>
+            <wp:effectExtent l="0" t="0" r="5715" b="12700"/>
             <wp:docPr id="2" name="Diagramme 2"/>
             <wp:cNvGraphicFramePr/>
             <a:graphic xmlns:a="http://schemas.openxmlformats.org/drawingml/2006/main">
@@ -6831,7 +6809,7 @@
               </wp:anchor>
             </w:drawing>
           </mc:Choice>
-          <mc:Fallback>
+          <mc:Fallback xmlns:mv="urn:schemas-microsoft-com:mac:vml" xmlns:mo="http://schemas.microsoft.com/office/mac/office/2008/main">
             <w:pict>
               <v:rect w14:anchorId="524857BC" id="Rectangle 8" o:spid="_x0000_s1026" style="position:absolute;margin-left:0;margin-top:.2pt;width:48.35pt;height:10.9pt;z-index:251672576;visibility:visible;mso-wrap-style:square;mso-wrap-distance-left:9pt;mso-wrap-distance-top:0;mso-wrap-distance-right:9pt;mso-wrap-distance-bottom:0;mso-position-horizontal:left;mso-position-horizontal-relative:margin;mso-position-vertical:absolute;mso-position-vertical-relative:text;v-text-anchor:middle" o:gfxdata="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" fillcolor="#bc451b [3204]" strokecolor="#5d220d [1604]" strokeweight="1.25pt">
                 <v:stroke endcap="round"/>
@@ -6853,7 +6831,7 @@
     </w:p>
     <w:p>
       <w:pPr>
-        <w:pStyle w:val="Pardeliste"/>
+        <w:pStyle w:val="Paragraphedeliste"/>
       </w:pPr>
       <w:r>
         <w:rPr>
@@ -6916,7 +6894,7 @@
               </wp:anchor>
             </w:drawing>
           </mc:Choice>
-          <mc:Fallback>
+          <mc:Fallback xmlns:mv="urn:schemas-microsoft-com:mac:vml" xmlns:mo="http://schemas.microsoft.com/office/mac/office/2008/main">
             <w:pict>
               <v:rect w14:anchorId="43E65396" id="Rectangle 4" o:spid="_x0000_s1026" style="position:absolute;margin-left:0;margin-top:.5pt;width:48.35pt;height:10.9pt;z-index:251670528;visibility:visible;mso-wrap-style:square;mso-wrap-distance-left:9pt;mso-wrap-distance-top:0;mso-wrap-distance-right:9pt;mso-wrap-distance-bottom:0;mso-position-horizontal:left;mso-position-horizontal-relative:margin;mso-position-vertical:absolute;mso-position-vertical-relative:text;v-text-anchor:middle" o:gfxdata="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" fillcolor="#d3ba68 [3205]" strokecolor="#796523 [1605]" strokeweight="1.25pt">
                 <v:stroke endcap="round"/>
@@ -6926,7 +6904,6 @@
           </mc:Fallback>
         </mc:AlternateContent>
       </w:r>
-      <w:proofErr w:type="spellStart"/>
       <w:r>
         <w:rPr>
           <w:b/>
@@ -6934,17 +6911,7 @@
           <w:sz w:val="24"/>
           <w:szCs w:val="24"/>
         </w:rPr>
-        <w:t>Workspace</w:t>
-      </w:r>
-      <w:proofErr w:type="spellEnd"/>
-      <w:r>
-        <w:rPr>
-          <w:b/>
-          <w:i/>
-          <w:sz w:val="24"/>
-          <w:szCs w:val="24"/>
-        </w:rPr>
-        <w:t xml:space="preserve"> Eclipse</w:t>
+        <w:t>Workspace Eclipse</w:t>
       </w:r>
     </w:p>
     <w:p>
@@ -7031,7 +6998,7 @@
               </wp:anchor>
             </w:drawing>
           </mc:Choice>
-          <mc:Fallback>
+          <mc:Fallback xmlns:mv="urn:schemas-microsoft-com:mac:vml" xmlns:mo="http://schemas.microsoft.com/office/mac/office/2008/main">
             <w:pict>
               <v:rect w14:anchorId="5C08101E" id="Rectangle_x0020_9" o:spid="_x0000_s1028" style="position:absolute;margin-left:0;margin-top:.5pt;width:48.35pt;height:10.9pt;z-index:251674624;visibility:visible;mso-wrap-style:square;mso-wrap-distance-left:9pt;mso-wrap-distance-top:0;mso-wrap-distance-right:9pt;mso-wrap-distance-bottom:0;mso-position-horizontal:left;mso-position-horizontal-relative:margin;mso-position-vertical:absolute;mso-position-vertical-relative:text;v-text-anchor:middle" o:gfxdata="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" fillcolor="#ad9277 [3207]" strokecolor="#5a4836 [1607]" strokeweight="1.25pt">
                 <v:stroke endcap="round"/>
@@ -7078,7 +7045,7 @@
     <w:p/>
     <w:p>
       <w:pPr>
-        <w:pStyle w:val="Pardeliste"/>
+        <w:pStyle w:val="Paragraphedeliste"/>
         <w:numPr>
           <w:ilvl w:val="0"/>
           <w:numId w:val="1"/>
@@ -7097,7 +7064,6 @@
       <w:r>
         <w:t xml:space="preserve"> en </w:t>
       </w:r>
-      <w:proofErr w:type="spellStart"/>
       <w:r>
         <w:rPr>
           <w:b/>
@@ -7105,7 +7071,6 @@
         </w:rPr>
         <w:t>JavaDoc</w:t>
       </w:r>
-      <w:proofErr w:type="spellEnd"/>
       <w:r>
         <w:t xml:space="preserve"> et </w:t>
       </w:r>
@@ -7158,7 +7123,7 @@
     </w:p>
     <w:p>
       <w:pPr>
-        <w:pStyle w:val="Pardeliste"/>
+        <w:pStyle w:val="Paragraphedeliste"/>
         <w:numPr>
           <w:ilvl w:val="0"/>
           <w:numId w:val="1"/>
@@ -7170,7 +7135,7 @@
     </w:p>
     <w:p>
       <w:pPr>
-        <w:pStyle w:val="Pardeliste"/>
+        <w:pStyle w:val="Paragraphedeliste"/>
         <w:numPr>
           <w:ilvl w:val="0"/>
           <w:numId w:val="1"/>
@@ -7242,7 +7207,7 @@
     </w:p>
     <w:p>
       <w:pPr>
-        <w:pStyle w:val="Pardeliste"/>
+        <w:pStyle w:val="Paragraphedeliste"/>
         <w:numPr>
           <w:ilvl w:val="0"/>
           <w:numId w:val="1"/>
@@ -7251,7 +7216,6 @@
       <w:r>
         <w:t xml:space="preserve">Tous les TP sont basés sur le même code : chaque TP est donc une amélioration du TP précédent. Sur votre compte </w:t>
       </w:r>
-      <w:proofErr w:type="spellStart"/>
       <w:r>
         <w:rPr>
           <w:b/>
@@ -7259,7 +7223,6 @@
         </w:rPr>
         <w:t>GitHub</w:t>
       </w:r>
-      <w:proofErr w:type="spellEnd"/>
       <w:r>
         <w:t>, il sera inutile de faire un dossier par TP, vous compléterez l’existant</w:t>
       </w:r>
@@ -7272,7 +7235,7 @@
     </w:p>
     <w:p>
       <w:pPr>
-        <w:pStyle w:val="Pardeliste"/>
+        <w:pStyle w:val="Paragraphedeliste"/>
         <w:numPr>
           <w:ilvl w:val="0"/>
           <w:numId w:val="1"/>
@@ -7369,7 +7332,6 @@
       <w:r>
         <w:t xml:space="preserve"> </w:t>
       </w:r>
-      <w:proofErr w:type="spellStart"/>
       <w:r>
         <w:rPr>
           <w:b/>
@@ -7377,7 +7339,6 @@
         </w:rPr>
         <w:t>edu.iut.app</w:t>
       </w:r>
-      <w:proofErr w:type="spellEnd"/>
       <w:r>
         <w:rPr>
           <w:b/>
@@ -7391,8 +7352,6 @@
       <w:r>
         <w:t xml:space="preserve"> </w:t>
       </w:r>
-      <w:proofErr w:type="spellStart"/>
-      <w:proofErr w:type="gramStart"/>
       <w:r>
         <w:rPr>
           <w:b/>
@@ -7407,12 +7366,10 @@
         </w:rPr>
         <w:t>gui.listeners</w:t>
       </w:r>
-      <w:proofErr w:type="spellEnd"/>
-      <w:proofErr w:type="gramEnd"/>
     </w:p>
     <w:p>
       <w:pPr>
-        <w:pStyle w:val="Pardeliste"/>
+        <w:pStyle w:val="Paragraphedeliste"/>
         <w:numPr>
           <w:ilvl w:val="0"/>
           <w:numId w:val="9"/>
@@ -7433,7 +7390,6 @@
       <w:r>
         <w:t xml:space="preserve">interface </w:t>
       </w:r>
-      <w:proofErr w:type="spellStart"/>
       <w:r>
         <w:rPr>
           <w:b/>
@@ -7441,78 +7397,34 @@
         </w:rPr>
         <w:t>IApplicationLogListener</w:t>
       </w:r>
-      <w:proofErr w:type="spellEnd"/>
       <w:r>
         <w:t xml:space="preserve"> ayant une méthode </w:t>
       </w:r>
-      <w:proofErr w:type="spellStart"/>
       <w:r>
         <w:rPr>
           <w:b/>
           <w:i/>
         </w:rPr>
-        <w:t>void</w:t>
-      </w:r>
-      <w:proofErr w:type="spellEnd"/>
+        <w:t>void newMessage(</w:t>
+      </w:r>
       <w:r>
         <w:rPr>
           <w:b/>
           <w:i/>
         </w:rPr>
-        <w:t xml:space="preserve"> </w:t>
-      </w:r>
-      <w:proofErr w:type="spellStart"/>
-      <w:proofErr w:type="gramStart"/>
+        <w:t xml:space="preserve">String level, </w:t>
+      </w:r>
       <w:r>
         <w:rPr>
           <w:b/>
           <w:i/>
         </w:rPr>
-        <w:t>newMessage</w:t>
-      </w:r>
-      <w:proofErr w:type="spellEnd"/>
-      <w:r>
-        <w:rPr>
-          <w:b/>
-          <w:i/>
-        </w:rPr>
-        <w:t>(</w:t>
-      </w:r>
-      <w:proofErr w:type="gramEnd"/>
-      <w:r>
-        <w:rPr>
-          <w:b/>
-          <w:i/>
-        </w:rPr>
-        <w:t xml:space="preserve">String </w:t>
-      </w:r>
-      <w:proofErr w:type="spellStart"/>
-      <w:r>
-        <w:rPr>
-          <w:b/>
-          <w:i/>
-        </w:rPr>
-        <w:t>level</w:t>
-      </w:r>
-      <w:proofErr w:type="spellEnd"/>
-      <w:r>
-        <w:rPr>
-          <w:b/>
-          <w:i/>
-        </w:rPr>
-        <w:t xml:space="preserve">, </w:t>
-      </w:r>
-      <w:r>
-        <w:rPr>
-          <w:b/>
-          <w:i/>
-        </w:rPr>
         <w:t>String message)</w:t>
       </w:r>
     </w:p>
     <w:p>
       <w:pPr>
-        <w:pStyle w:val="Pardeliste"/>
+        <w:pStyle w:val="Paragraphedeliste"/>
         <w:numPr>
           <w:ilvl w:val="0"/>
           <w:numId w:val="9"/>
@@ -7524,7 +7436,6 @@
       <w:r>
         <w:t xml:space="preserve"> une interface </w:t>
       </w:r>
-      <w:proofErr w:type="spellStart"/>
       <w:r>
         <w:rPr>
           <w:b/>
@@ -7532,28 +7443,19 @@
         </w:rPr>
         <w:t>IApplicationLog</w:t>
       </w:r>
-      <w:proofErr w:type="spellEnd"/>
+      <w:r>
+        <w:t xml:space="preserve"> ayant </w:t>
+      </w:r>
       <w:r>
         <w:t xml:space="preserve"> </w:t>
       </w:r>
-      <w:proofErr w:type="gramStart"/>
-      <w:r>
-        <w:t xml:space="preserve">ayant </w:t>
-      </w:r>
-      <w:r>
-        <w:t xml:space="preserve"> </w:t>
-      </w:r>
-      <w:r>
-        <w:t>les</w:t>
-      </w:r>
-      <w:proofErr w:type="gramEnd"/>
-      <w:r>
-        <w:t xml:space="preserve"> méthodes suivantes</w:t>
+      <w:r>
+        <w:t>les méthodes suivantes</w:t>
       </w:r>
     </w:p>
     <w:p>
       <w:pPr>
-        <w:pStyle w:val="Pardeliste"/>
+        <w:pStyle w:val="Paragraphedeliste"/>
         <w:numPr>
           <w:ilvl w:val="0"/>
           <w:numId w:val="11"/>
@@ -7563,44 +7465,17 @@
           <w:i/>
         </w:rPr>
       </w:pPr>
-      <w:proofErr w:type="spellStart"/>
-      <w:proofErr w:type="gramStart"/>
       <w:r>
         <w:rPr>
           <w:b/>
           <w:i/>
         </w:rPr>
-        <w:t>void</w:t>
-      </w:r>
-      <w:proofErr w:type="spellEnd"/>
-      <w:proofErr w:type="gramEnd"/>
-      <w:r>
-        <w:rPr>
-          <w:b/>
-          <w:i/>
-        </w:rPr>
-        <w:t xml:space="preserve"> </w:t>
-      </w:r>
-      <w:proofErr w:type="spellStart"/>
-      <w:r>
-        <w:rPr>
-          <w:b/>
-          <w:i/>
-        </w:rPr>
-        <w:t>setMessage</w:t>
-      </w:r>
-      <w:proofErr w:type="spellEnd"/>
-      <w:r>
-        <w:rPr>
-          <w:b/>
-          <w:i/>
-        </w:rPr>
-        <w:t>(String message)</w:t>
+        <w:t>void setMessage(String message)</w:t>
       </w:r>
     </w:p>
     <w:p>
       <w:pPr>
-        <w:pStyle w:val="Pardeliste"/>
+        <w:pStyle w:val="Paragraphedeliste"/>
         <w:numPr>
           <w:ilvl w:val="0"/>
           <w:numId w:val="11"/>
@@ -7611,168 +7486,50 @@
           <w:b/>
           <w:i/>
         </w:rPr>
-        <w:t xml:space="preserve">String </w:t>
-      </w:r>
-      <w:proofErr w:type="spellStart"/>
-      <w:proofErr w:type="gramStart"/>
-      <w:r>
-        <w:rPr>
-          <w:b/>
-          <w:i/>
-        </w:rPr>
-        <w:t>getMessage</w:t>
-      </w:r>
-      <w:proofErr w:type="spellEnd"/>
-      <w:r>
-        <w:rPr>
-          <w:b/>
-          <w:i/>
-        </w:rPr>
-        <w:t>(</w:t>
-      </w:r>
-      <w:proofErr w:type="gramEnd"/>
-      <w:r>
-        <w:rPr>
-          <w:b/>
-          <w:i/>
-        </w:rPr>
-        <w:t>)</w:t>
+        <w:t>String getMessage()</w:t>
       </w:r>
     </w:p>
     <w:p>
       <w:pPr>
-        <w:pStyle w:val="Pardeliste"/>
+        <w:pStyle w:val="Paragraphedeliste"/>
         <w:numPr>
           <w:ilvl w:val="0"/>
           <w:numId w:val="11"/>
         </w:numPr>
       </w:pPr>
-      <w:proofErr w:type="spellStart"/>
-      <w:proofErr w:type="gramStart"/>
       <w:r>
         <w:rPr>
           <w:b/>
           <w:i/>
         </w:rPr>
-        <w:t>void</w:t>
-      </w:r>
-      <w:proofErr w:type="spellEnd"/>
-      <w:proofErr w:type="gramEnd"/>
-      <w:r>
-        <w:rPr>
-          <w:b/>
-          <w:i/>
-        </w:rPr>
-        <w:t xml:space="preserve"> </w:t>
-      </w:r>
-      <w:proofErr w:type="spellStart"/>
-      <w:r>
-        <w:rPr>
-          <w:b/>
-          <w:i/>
-        </w:rPr>
-        <w:t>addListener</w:t>
-      </w:r>
-      <w:proofErr w:type="spellEnd"/>
-      <w:r>
-        <w:rPr>
-          <w:b/>
-          <w:i/>
-        </w:rPr>
-        <w:t>(</w:t>
-      </w:r>
-      <w:proofErr w:type="spellStart"/>
-      <w:r>
-        <w:rPr>
-          <w:b/>
-          <w:i/>
-        </w:rPr>
-        <w:t>IApplicationLogListener</w:t>
-      </w:r>
-      <w:proofErr w:type="spellEnd"/>
-      <w:r>
-        <w:rPr>
-          <w:b/>
-          <w:i/>
-        </w:rPr>
-        <w:t xml:space="preserve"> </w:t>
-      </w:r>
-      <w:proofErr w:type="spellStart"/>
-      <w:r>
-        <w:rPr>
-          <w:b/>
-          <w:i/>
-        </w:rPr>
-        <w:t>listener</w:t>
-      </w:r>
-      <w:proofErr w:type="spellEnd"/>
-      <w:r>
-        <w:rPr>
-          <w:b/>
-          <w:i/>
-        </w:rPr>
-        <w:t>)</w:t>
+        <w:t>void addListener(IApplicationLogListener listener)</w:t>
       </w:r>
     </w:p>
     <w:p>
       <w:pPr>
-        <w:pStyle w:val="Pardeliste"/>
+        <w:pStyle w:val="Paragraphedeliste"/>
         <w:numPr>
           <w:ilvl w:val="0"/>
           <w:numId w:val="11"/>
         </w:numPr>
       </w:pPr>
-      <w:proofErr w:type="spellStart"/>
-      <w:proofErr w:type="gramStart"/>
       <w:r>
         <w:rPr>
           <w:b/>
           <w:i/>
         </w:rPr>
-        <w:t>IApplicationLogListener</w:t>
-      </w:r>
-      <w:proofErr w:type="spellEnd"/>
-      <w:r>
-        <w:rPr>
-          <w:b/>
-          <w:i/>
-        </w:rPr>
-        <w:t>[</w:t>
-      </w:r>
-      <w:proofErr w:type="gramEnd"/>
-      <w:r>
-        <w:rPr>
-          <w:b/>
-          <w:i/>
-        </w:rPr>
-        <w:t xml:space="preserve">] </w:t>
-      </w:r>
-      <w:proofErr w:type="spellStart"/>
-      <w:r>
-        <w:rPr>
-          <w:b/>
-          <w:i/>
-        </w:rPr>
-        <w:t>getpplicationLogListeners</w:t>
-      </w:r>
-      <w:proofErr w:type="spellEnd"/>
-      <w:r>
-        <w:rPr>
-          <w:b/>
-          <w:i/>
-        </w:rPr>
-        <w:t>() </w:t>
+        <w:t>IApplicationLogListener[] getpplicationLogListeners() </w:t>
       </w:r>
     </w:p>
     <w:p>
       <w:pPr>
-        <w:pStyle w:val="Pardeliste"/>
+        <w:pStyle w:val="Paragraphedeliste"/>
         <w:ind w:left="1440"/>
       </w:pPr>
     </w:p>
     <w:p>
       <w:pPr>
-        <w:pStyle w:val="Pardeliste"/>
+        <w:pStyle w:val="Paragraphedeliste"/>
         <w:numPr>
           <w:ilvl w:val="0"/>
           <w:numId w:val="9"/>
@@ -7790,7 +7547,6 @@
       <w:r>
         <w:t xml:space="preserve"> classe </w:t>
       </w:r>
-      <w:proofErr w:type="spellStart"/>
       <w:r>
         <w:rPr>
           <w:b/>
@@ -7805,11 +7561,9 @@
         </w:rPr>
         <w:t>ApplicationLog</w:t>
       </w:r>
-      <w:proofErr w:type="spellEnd"/>
       <w:r>
         <w:t xml:space="preserve"> implémentant l’interface </w:t>
       </w:r>
-      <w:proofErr w:type="spellStart"/>
       <w:r>
         <w:rPr>
           <w:b/>
@@ -7817,11 +7571,10 @@
         </w:rPr>
         <w:t>IApplicationLog</w:t>
       </w:r>
-      <w:proofErr w:type="spellEnd"/>
     </w:p>
     <w:p>
       <w:pPr>
-        <w:pStyle w:val="Pardeliste"/>
+        <w:pStyle w:val="Paragraphedeliste"/>
         <w:numPr>
           <w:ilvl w:val="1"/>
           <w:numId w:val="9"/>
@@ -7830,7 +7583,6 @@
       <w:r>
         <w:t xml:space="preserve">La méthode </w:t>
       </w:r>
-      <w:proofErr w:type="spellStart"/>
       <w:r>
         <w:rPr>
           <w:b/>
@@ -7838,14 +7590,13 @@
         </w:rPr>
         <w:t>setMessage</w:t>
       </w:r>
-      <w:proofErr w:type="spellEnd"/>
       <w:r>
         <w:t xml:space="preserve"> sera abstraite</w:t>
       </w:r>
     </w:p>
     <w:p>
       <w:pPr>
-        <w:pStyle w:val="Pardeliste"/>
+        <w:pStyle w:val="Paragraphedeliste"/>
         <w:numPr>
           <w:ilvl w:val="1"/>
           <w:numId w:val="9"/>
@@ -7854,7 +7605,6 @@
       <w:r>
         <w:t xml:space="preserve">Cette classe devra contenir un tableau de </w:t>
       </w:r>
-      <w:proofErr w:type="spellStart"/>
       <w:r>
         <w:rPr>
           <w:b/>
@@ -7862,7 +7612,6 @@
         </w:rPr>
         <w:t>IApplicationLogListener</w:t>
       </w:r>
-      <w:proofErr w:type="spellEnd"/>
       <w:r>
         <w:rPr>
           <w:b/>
@@ -7876,7 +7625,7 @@
     </w:p>
     <w:p>
       <w:pPr>
-        <w:pStyle w:val="Pardeliste"/>
+        <w:pStyle w:val="Paragraphedeliste"/>
         <w:numPr>
           <w:ilvl w:val="0"/>
           <w:numId w:val="9"/>
@@ -7897,88 +7646,47 @@
       <w:r>
         <w:t xml:space="preserve"> </w:t>
       </w:r>
-      <w:proofErr w:type="spellStart"/>
       <w:r>
         <w:rPr>
           <w:b/>
           <w:i/>
         </w:rPr>
-        <w:t>ApplicationErrorLog</w:t>
-      </w:r>
-      <w:proofErr w:type="spellEnd"/>
+        <w:t>ApplicationErrorLog, ApplicationWarningsLog, ApplicationInfoLog</w:t>
+      </w:r>
+      <w:r>
+        <w:t xml:space="preserve"> </w:t>
+      </w:r>
+      <w:r>
+        <w:t xml:space="preserve">dérivant de </w:t>
+      </w:r>
+      <w:r>
+        <w:t xml:space="preserve"> </w:t>
+      </w:r>
       <w:r>
         <w:rPr>
           <w:b/>
           <w:i/>
         </w:rPr>
-        <w:t xml:space="preserve">, </w:t>
-      </w:r>
-      <w:proofErr w:type="spellStart"/>
+        <w:t>Abstract</w:t>
+      </w:r>
       <w:r>
         <w:rPr>
           <w:b/>
           <w:i/>
         </w:rPr>
-        <w:t>ApplicationWarningsLog</w:t>
-      </w:r>
-      <w:proofErr w:type="spellEnd"/>
+        <w:t>ApplicationLog</w:t>
+      </w:r>
       <w:r>
         <w:rPr>
           <w:b/>
           <w:i/>
         </w:rPr>
-        <w:t xml:space="preserve">, </w:t>
-      </w:r>
-      <w:proofErr w:type="spellStart"/>
-      <w:r>
-        <w:rPr>
-          <w:b/>
-          <w:i/>
-        </w:rPr>
-        <w:t>ApplicationInfoLog</w:t>
-      </w:r>
-      <w:proofErr w:type="spellEnd"/>
-      <w:r>
-        <w:t xml:space="preserve"> </w:t>
-      </w:r>
-      <w:r>
-        <w:t xml:space="preserve">dérivant </w:t>
-      </w:r>
-      <w:proofErr w:type="gramStart"/>
-      <w:r>
-        <w:t xml:space="preserve">de </w:t>
-      </w:r>
-      <w:r>
-        <w:t xml:space="preserve"> </w:t>
-      </w:r>
-      <w:proofErr w:type="spellStart"/>
-      <w:r>
-        <w:rPr>
-          <w:b/>
-          <w:i/>
-        </w:rPr>
-        <w:t>Abstract</w:t>
-      </w:r>
-      <w:r>
-        <w:rPr>
-          <w:b/>
-          <w:i/>
-        </w:rPr>
-        <w:t>ApplicationLog</w:t>
-      </w:r>
-      <w:proofErr w:type="spellEnd"/>
-      <w:proofErr w:type="gramEnd"/>
-      <w:r>
-        <w:rPr>
-          <w:b/>
-          <w:i/>
-        </w:rPr>
         <w:t xml:space="preserve"> </w:t>
       </w:r>
     </w:p>
     <w:p>
       <w:pPr>
-        <w:pStyle w:val="Pardeliste"/>
+        <w:pStyle w:val="Paragraphedeliste"/>
         <w:numPr>
           <w:ilvl w:val="1"/>
           <w:numId w:val="9"/>
@@ -7987,7 +7695,6 @@
       <w:r>
         <w:t xml:space="preserve">Ces classes devront contenir un tableau de </w:t>
       </w:r>
-      <w:proofErr w:type="spellStart"/>
       <w:r>
         <w:rPr>
           <w:b/>
@@ -7995,7 +7702,6 @@
         </w:rPr>
         <w:t>IApplicationLogListener</w:t>
       </w:r>
-      <w:proofErr w:type="spellEnd"/>
       <w:r>
         <w:rPr>
           <w:b/>
@@ -8009,7 +7715,7 @@
     </w:p>
     <w:p>
       <w:pPr>
-        <w:pStyle w:val="Pardeliste"/>
+        <w:pStyle w:val="Paragraphedeliste"/>
         <w:numPr>
           <w:ilvl w:val="1"/>
           <w:numId w:val="9"/>
@@ -8018,7 +7724,6 @@
       <w:r>
         <w:t xml:space="preserve">La méthode </w:t>
       </w:r>
-      <w:proofErr w:type="spellStart"/>
       <w:r>
         <w:rPr>
           <w:b/>
@@ -8026,11 +7731,9 @@
         </w:rPr>
         <w:t>setMessage</w:t>
       </w:r>
-      <w:proofErr w:type="spellEnd"/>
       <w:r>
         <w:t xml:space="preserve"> doit appeler la méthode </w:t>
       </w:r>
-      <w:proofErr w:type="spellStart"/>
       <w:r>
         <w:rPr>
           <w:b/>
@@ -8038,11 +7741,9 @@
         </w:rPr>
         <w:t>newMessage</w:t>
       </w:r>
-      <w:proofErr w:type="spellEnd"/>
       <w:r>
         <w:t xml:space="preserve"> de chaque élément du tableau de </w:t>
       </w:r>
-      <w:proofErr w:type="spellStart"/>
       <w:r>
         <w:rPr>
           <w:b/>
@@ -8050,7 +7751,6 @@
         </w:rPr>
         <w:t>IApplicationLogListener</w:t>
       </w:r>
-      <w:proofErr w:type="spellEnd"/>
       <w:r>
         <w:t xml:space="preserve"> et </w:t>
       </w:r>
@@ -8063,7 +7763,7 @@
     </w:p>
     <w:p>
       <w:pPr>
-        <w:pStyle w:val="Pardeliste"/>
+        <w:pStyle w:val="Paragraphedeliste"/>
         <w:numPr>
           <w:ilvl w:val="0"/>
           <w:numId w:val="9"/>
@@ -8081,7 +7781,6 @@
       <w:r>
         <w:t xml:space="preserve"> boîte de dialogue abstraite </w:t>
       </w:r>
-      <w:proofErr w:type="spellStart"/>
       <w:r>
         <w:rPr>
           <w:b/>
@@ -8089,14 +7788,12 @@
         </w:rPr>
         <w:t>AbstractApplicationMessageDialog</w:t>
       </w:r>
-      <w:proofErr w:type="spellEnd"/>
       <w:r>
         <w:t xml:space="preserve"> </w:t>
       </w:r>
       <w:r>
         <w:t xml:space="preserve">implémentant l’interface </w:t>
       </w:r>
-      <w:proofErr w:type="spellStart"/>
       <w:r>
         <w:rPr>
           <w:b/>
@@ -8104,55 +7801,24 @@
         </w:rPr>
         <w:t>IApplicationLogListener</w:t>
       </w:r>
-      <w:proofErr w:type="spellEnd"/>
     </w:p>
     <w:p>
       <w:pPr>
-        <w:pStyle w:val="Pardeliste"/>
+        <w:pStyle w:val="Paragraphedeliste"/>
         <w:numPr>
           <w:ilvl w:val="1"/>
           <w:numId w:val="9"/>
         </w:numPr>
       </w:pPr>
-      <w:proofErr w:type="gramStart"/>
-      <w:r>
-        <w:t>ajouter</w:t>
-      </w:r>
-      <w:proofErr w:type="gramEnd"/>
-      <w:r>
-        <w:t xml:space="preserve"> une méthode abstraite </w:t>
-      </w:r>
-      <w:proofErr w:type="spellStart"/>
+      <w:r>
+        <w:t xml:space="preserve">ajouter une méthode abstraite </w:t>
+      </w:r>
       <w:r>
         <w:rPr>
           <w:b/>
           <w:i/>
         </w:rPr>
-        <w:t>void</w:t>
-      </w:r>
-      <w:proofErr w:type="spellEnd"/>
-      <w:r>
-        <w:rPr>
-          <w:b/>
-          <w:i/>
-        </w:rPr>
-        <w:t xml:space="preserve"> </w:t>
-      </w:r>
-      <w:proofErr w:type="spellStart"/>
-      <w:r>
-        <w:rPr>
-          <w:b/>
-          <w:i/>
-        </w:rPr>
-        <w:t>showMessage</w:t>
-      </w:r>
-      <w:proofErr w:type="spellEnd"/>
-      <w:r>
-        <w:rPr>
-          <w:b/>
-          <w:i/>
-        </w:rPr>
-        <w:t>( )</w:t>
+        <w:t>void showMessage( )</w:t>
       </w:r>
       <w:r>
         <w:t xml:space="preserve">, cette méthode doit être accessible par les classe filles seulement. </w:t>
@@ -8160,29 +7826,22 @@
     </w:p>
     <w:p>
       <w:pPr>
-        <w:pStyle w:val="Pardeliste"/>
+        <w:pStyle w:val="Paragraphedeliste"/>
         <w:numPr>
           <w:ilvl w:val="1"/>
           <w:numId w:val="9"/>
         </w:numPr>
       </w:pPr>
-      <w:proofErr w:type="gramStart"/>
-      <w:r>
-        <w:t>la</w:t>
-      </w:r>
-      <w:proofErr w:type="gramEnd"/>
-      <w:r>
-        <w:t xml:space="preserve"> méthode </w:t>
-      </w:r>
-      <w:proofErr w:type="spellStart"/>
+      <w:r>
+        <w:t xml:space="preserve">la méthode </w:t>
+      </w:r>
       <w:r>
         <w:rPr>
           <w:b/>
           <w:i/>
         </w:rPr>
-        <w:t>void</w:t>
-      </w:r>
-      <w:proofErr w:type="spellEnd"/>
+        <w:t>void newMessage(String message)</w:t>
+      </w:r>
       <w:r>
         <w:rPr>
           <w:b/>
@@ -8190,52 +7849,20 @@
         </w:rPr>
         <w:t xml:space="preserve"> </w:t>
       </w:r>
-      <w:proofErr w:type="spellStart"/>
+      <w:r>
+        <w:t xml:space="preserve">doit appeler la méthode </w:t>
+      </w:r>
       <w:r>
         <w:rPr>
           <w:b/>
           <w:i/>
         </w:rPr>
-        <w:t>newMessage</w:t>
-      </w:r>
-      <w:proofErr w:type="spellEnd"/>
-      <w:r>
-        <w:rPr>
-          <w:b/>
-          <w:i/>
-        </w:rPr>
-        <w:t>(String message)</w:t>
-      </w:r>
-      <w:r>
-        <w:rPr>
-          <w:b/>
-          <w:i/>
-        </w:rPr>
-        <w:t xml:space="preserve"> </w:t>
-      </w:r>
-      <w:r>
-        <w:t xml:space="preserve">doit appeler la méthode </w:t>
-      </w:r>
-      <w:proofErr w:type="spellStart"/>
-      <w:r>
-        <w:rPr>
-          <w:b/>
-          <w:i/>
-        </w:rPr>
-        <w:t>showMessage</w:t>
-      </w:r>
-      <w:proofErr w:type="spellEnd"/>
-      <w:r>
-        <w:rPr>
-          <w:b/>
-          <w:i/>
-        </w:rPr>
-        <w:t>( )</w:t>
+        <w:t>showMessage( )</w:t>
       </w:r>
     </w:p>
     <w:p>
       <w:pPr>
-        <w:pStyle w:val="Pardeliste"/>
+        <w:pStyle w:val="Paragraphedeliste"/>
         <w:numPr>
           <w:ilvl w:val="0"/>
           <w:numId w:val="9"/>
@@ -8253,7 +7880,6 @@
       <w:r>
         <w:t xml:space="preserve">3 boites de dialogue dérivant de </w:t>
       </w:r>
-      <w:proofErr w:type="spellStart"/>
       <w:r>
         <w:rPr>
           <w:b/>
@@ -8261,7 +7887,6 @@
         </w:rPr>
         <w:t>AbstractApplicationMessageDialog</w:t>
       </w:r>
-      <w:proofErr w:type="spellEnd"/>
       <w:r>
         <w:rPr>
           <w:b/>
@@ -8275,7 +7900,7 @@
     </w:p>
     <w:p>
       <w:pPr>
-        <w:pStyle w:val="Pardeliste"/>
+        <w:pStyle w:val="Paragraphedeliste"/>
         <w:numPr>
           <w:ilvl w:val="1"/>
           <w:numId w:val="9"/>
@@ -8285,8 +7910,6 @@
           <w:i/>
         </w:rPr>
       </w:pPr>
-      <w:proofErr w:type="spellStart"/>
-      <w:proofErr w:type="gramStart"/>
       <w:r>
         <w:rPr>
           <w:b/>
@@ -8299,29 +7922,20 @@
           <w:b/>
           <w:i/>
         </w:rPr>
-        <w:t>Dialog</w:t>
-      </w:r>
-      <w:proofErr w:type="spellEnd"/>
+        <w:t>Dialog </w:t>
+      </w:r>
       <w:r>
         <w:rPr>
           <w:b/>
           <w:i/>
         </w:rPr>
-        <w:t> </w:t>
+        <w:t>,</w:t>
       </w:r>
       <w:r>
         <w:rPr>
           <w:b/>
           <w:i/>
         </w:rPr>
-        <w:t>,</w:t>
-      </w:r>
-      <w:proofErr w:type="gramEnd"/>
-      <w:r>
-        <w:rPr>
-          <w:b/>
-          <w:i/>
-        </w:rPr>
         <w:t xml:space="preserve"> </w:t>
       </w:r>
       <w:r>
@@ -8330,7 +7944,7 @@
     </w:p>
     <w:p>
       <w:pPr>
-        <w:pStyle w:val="Pardeliste"/>
+        <w:pStyle w:val="Paragraphedeliste"/>
         <w:numPr>
           <w:ilvl w:val="1"/>
           <w:numId w:val="9"/>
@@ -8340,7 +7954,6 @@
           <w:i/>
         </w:rPr>
       </w:pPr>
-      <w:proofErr w:type="spellStart"/>
       <w:r>
         <w:rPr>
           <w:b/>
@@ -8355,14 +7968,13 @@
         </w:rPr>
         <w:t>Dialog</w:t>
       </w:r>
-      <w:proofErr w:type="spellEnd"/>
       <w:r>
         <w:t>, affichant un avertissement</w:t>
       </w:r>
     </w:p>
     <w:p>
       <w:pPr>
-        <w:pStyle w:val="Pardeliste"/>
+        <w:pStyle w:val="Paragraphedeliste"/>
         <w:numPr>
           <w:ilvl w:val="1"/>
           <w:numId w:val="9"/>
@@ -8372,7 +7984,6 @@
           <w:i/>
         </w:rPr>
       </w:pPr>
-      <w:proofErr w:type="spellStart"/>
       <w:r>
         <w:rPr>
           <w:b/>
@@ -8387,7 +7998,6 @@
         </w:rPr>
         <w:t>Dialog</w:t>
       </w:r>
-      <w:proofErr w:type="spellEnd"/>
       <w:r>
         <w:t>, affichant un message</w:t>
       </w:r>
@@ -8420,7 +8030,6 @@
       <w:r>
         <w:t xml:space="preserve"> </w:t>
       </w:r>
-      <w:proofErr w:type="spellStart"/>
       <w:r>
         <w:rPr>
           <w:b/>
@@ -8428,11 +8037,10 @@
         </w:rPr>
         <w:t>ApplicationLogs</w:t>
       </w:r>
-      <w:proofErr w:type="spellEnd"/>
     </w:p>
     <w:p>
       <w:pPr>
-        <w:pStyle w:val="Pardeliste"/>
+        <w:pStyle w:val="Paragraphedeliste"/>
         <w:numPr>
           <w:ilvl w:val="0"/>
           <w:numId w:val="10"/>
@@ -8441,7 +8049,6 @@
       <w:r>
         <w:t xml:space="preserve">La classe </w:t>
       </w:r>
-      <w:proofErr w:type="spellStart"/>
       <w:r>
         <w:rPr>
           <w:b/>
@@ -8449,7 +8056,6 @@
         </w:rPr>
         <w:t>ApplicationLogs</w:t>
       </w:r>
-      <w:proofErr w:type="spellEnd"/>
       <w:r>
         <w:rPr>
           <w:b/>
@@ -8463,7 +8069,6 @@
       <w:r>
         <w:t xml:space="preserve"> de </w:t>
       </w:r>
-      <w:proofErr w:type="spellStart"/>
       <w:r>
         <w:rPr>
           <w:b/>
@@ -8471,11 +8076,10 @@
         </w:rPr>
         <w:t>IApplicationLog</w:t>
       </w:r>
-      <w:proofErr w:type="spellEnd"/>
     </w:p>
     <w:p>
       <w:pPr>
-        <w:pStyle w:val="Pardeliste"/>
+        <w:pStyle w:val="Paragraphedeliste"/>
         <w:numPr>
           <w:ilvl w:val="0"/>
           <w:numId w:val="10"/>
@@ -8496,7 +8100,7 @@
     </w:p>
     <w:p>
       <w:pPr>
-        <w:pStyle w:val="Pardeliste"/>
+        <w:pStyle w:val="Paragraphedeliste"/>
         <w:numPr>
           <w:ilvl w:val="1"/>
           <w:numId w:val="10"/>
@@ -8506,74 +8110,31 @@
           <w:i/>
         </w:rPr>
       </w:pPr>
-      <w:proofErr w:type="spellStart"/>
       <w:r>
         <w:rPr>
           <w:b/>
           <w:i/>
         </w:rPr>
-        <w:t>ArrayList</w:t>
-      </w:r>
-      <w:proofErr w:type="spellEnd"/>
+        <w:t>ArrayList&lt;IApplication</w:t>
+      </w:r>
       <w:r>
         <w:rPr>
           <w:b/>
           <w:i/>
         </w:rPr>
-        <w:t>&lt;</w:t>
-      </w:r>
-      <w:proofErr w:type="spellStart"/>
+        <w:t>Log</w:t>
+      </w:r>
       <w:r>
         <w:rPr>
           <w:b/>
           <w:i/>
         </w:rPr>
-        <w:t>IApplication</w:t>
-      </w:r>
-      <w:r>
-        <w:rPr>
-          <w:b/>
-          <w:i/>
-        </w:rPr>
-        <w:t>Log</w:t>
-      </w:r>
-      <w:proofErr w:type="spellEnd"/>
-      <w:r>
-        <w:rPr>
-          <w:b/>
-          <w:i/>
-        </w:rPr>
-        <w:t xml:space="preserve">&gt; </w:t>
-      </w:r>
-      <w:proofErr w:type="spellStart"/>
-      <w:proofErr w:type="gramStart"/>
-      <w:r>
-        <w:rPr>
-          <w:b/>
-          <w:i/>
-        </w:rPr>
-        <w:t>getErrors</w:t>
-      </w:r>
-      <w:proofErr w:type="spellEnd"/>
-      <w:r>
-        <w:rPr>
-          <w:b/>
-          <w:i/>
-        </w:rPr>
-        <w:t>(</w:t>
-      </w:r>
-      <w:proofErr w:type="gramEnd"/>
-      <w:r>
-        <w:rPr>
-          <w:b/>
-          <w:i/>
-        </w:rPr>
-        <w:t>),</w:t>
+        <w:t>&gt; getErrors(),</w:t>
       </w:r>
     </w:p>
     <w:p>
       <w:pPr>
-        <w:pStyle w:val="Pardeliste"/>
+        <w:pStyle w:val="Paragraphedeliste"/>
         <w:numPr>
           <w:ilvl w:val="1"/>
           <w:numId w:val="10"/>
@@ -8583,74 +8144,31 @@
           <w:i/>
         </w:rPr>
       </w:pPr>
-      <w:proofErr w:type="spellStart"/>
       <w:r>
         <w:rPr>
           <w:b/>
           <w:i/>
         </w:rPr>
-        <w:t>ArrayList</w:t>
-      </w:r>
-      <w:proofErr w:type="spellEnd"/>
+        <w:t>ArrayList&lt;IApplication</w:t>
+      </w:r>
       <w:r>
         <w:rPr>
           <w:b/>
           <w:i/>
         </w:rPr>
-        <w:t>&lt;</w:t>
-      </w:r>
-      <w:proofErr w:type="spellStart"/>
+        <w:t>Log</w:t>
+      </w:r>
       <w:r>
         <w:rPr>
           <w:b/>
           <w:i/>
         </w:rPr>
-        <w:t>IApplication</w:t>
-      </w:r>
-      <w:r>
-        <w:rPr>
-          <w:b/>
-          <w:i/>
-        </w:rPr>
-        <w:t>Log</w:t>
-      </w:r>
-      <w:proofErr w:type="spellEnd"/>
-      <w:r>
-        <w:rPr>
-          <w:b/>
-          <w:i/>
-        </w:rPr>
-        <w:t xml:space="preserve">&gt; </w:t>
-      </w:r>
-      <w:proofErr w:type="spellStart"/>
-      <w:proofErr w:type="gramStart"/>
-      <w:r>
-        <w:rPr>
-          <w:b/>
-          <w:i/>
-        </w:rPr>
-        <w:t>getWarnings</w:t>
-      </w:r>
-      <w:proofErr w:type="spellEnd"/>
-      <w:r>
-        <w:rPr>
-          <w:b/>
-          <w:i/>
-        </w:rPr>
-        <w:t>(</w:t>
-      </w:r>
-      <w:proofErr w:type="gramEnd"/>
-      <w:r>
-        <w:rPr>
-          <w:b/>
-          <w:i/>
-        </w:rPr>
-        <w:t>),</w:t>
+        <w:t>&gt; getWarnings(),</w:t>
       </w:r>
     </w:p>
     <w:p>
       <w:pPr>
-        <w:pStyle w:val="Pardeliste"/>
+        <w:pStyle w:val="Paragraphedeliste"/>
         <w:numPr>
           <w:ilvl w:val="1"/>
           <w:numId w:val="10"/>
@@ -8660,69 +8178,26 @@
           <w:i/>
         </w:rPr>
       </w:pPr>
-      <w:proofErr w:type="spellStart"/>
       <w:r>
         <w:rPr>
           <w:b/>
           <w:i/>
         </w:rPr>
-        <w:t>ArrayList</w:t>
-      </w:r>
-      <w:proofErr w:type="spellEnd"/>
+        <w:t>ArrayList&lt;IApplication</w:t>
+      </w:r>
       <w:r>
         <w:rPr>
           <w:b/>
           <w:i/>
         </w:rPr>
-        <w:t>&lt;</w:t>
-      </w:r>
-      <w:proofErr w:type="spellStart"/>
+        <w:t>Log</w:t>
+      </w:r>
       <w:r>
         <w:rPr>
           <w:b/>
           <w:i/>
         </w:rPr>
-        <w:t>IApplication</w:t>
-      </w:r>
-      <w:r>
-        <w:rPr>
-          <w:b/>
-          <w:i/>
-        </w:rPr>
-        <w:t>Log</w:t>
-      </w:r>
-      <w:proofErr w:type="spellEnd"/>
-      <w:r>
-        <w:rPr>
-          <w:b/>
-          <w:i/>
-        </w:rPr>
-        <w:t xml:space="preserve">&gt; </w:t>
-      </w:r>
-      <w:proofErr w:type="spellStart"/>
-      <w:proofErr w:type="gramStart"/>
-      <w:r>
-        <w:rPr>
-          <w:b/>
-          <w:i/>
-        </w:rPr>
-        <w:t>getInfos</w:t>
-      </w:r>
-      <w:proofErr w:type="spellEnd"/>
-      <w:r>
-        <w:rPr>
-          <w:b/>
-          <w:i/>
-        </w:rPr>
-        <w:t>(</w:t>
-      </w:r>
-      <w:proofErr w:type="gramEnd"/>
-      <w:r>
-        <w:rPr>
-          <w:b/>
-          <w:i/>
-        </w:rPr>
-        <w:t>)</w:t>
+        <w:t>&gt; getInfos()</w:t>
       </w:r>
     </w:p>
     <w:p/>
@@ -8762,7 +8237,7 @@
     </w:p>
     <w:p>
       <w:pPr>
-        <w:pStyle w:val="Pardeliste"/>
+        <w:pStyle w:val="Paragraphedeliste"/>
         <w:numPr>
           <w:ilvl w:val="0"/>
           <w:numId w:val="13"/>
@@ -8771,67 +8246,17 @@
       <w:r>
         <w:t xml:space="preserve">Implémenter 3 vues (Mois / Semaine / Jour) : classes </w:t>
       </w:r>
-      <w:proofErr w:type="spellStart"/>
       <w:r>
         <w:rPr>
           <w:b/>
           <w:i/>
         </w:rPr>
-        <w:t>EventPanel</w:t>
-      </w:r>
-      <w:proofErr w:type="spellEnd"/>
-      <w:r>
-        <w:rPr>
-          <w:b/>
-          <w:i/>
-        </w:rPr>
-        <w:t xml:space="preserve">, </w:t>
-      </w:r>
-      <w:proofErr w:type="spellStart"/>
-      <w:r>
-        <w:rPr>
-          <w:b/>
-          <w:i/>
-        </w:rPr>
-        <w:t>MonthPanel</w:t>
-      </w:r>
-      <w:proofErr w:type="spellEnd"/>
-      <w:r>
-        <w:rPr>
-          <w:b/>
-          <w:i/>
-        </w:rPr>
-        <w:t xml:space="preserve">, </w:t>
-      </w:r>
-      <w:proofErr w:type="spellStart"/>
-      <w:r>
-        <w:rPr>
-          <w:b/>
-          <w:i/>
-        </w:rPr>
-        <w:t>WeekPanel</w:t>
-      </w:r>
-      <w:proofErr w:type="spellEnd"/>
-      <w:r>
-        <w:rPr>
-          <w:b/>
-          <w:i/>
-        </w:rPr>
-        <w:t xml:space="preserve">, </w:t>
-      </w:r>
-      <w:proofErr w:type="spellStart"/>
-      <w:r>
-        <w:rPr>
-          <w:b/>
-          <w:i/>
-        </w:rPr>
-        <w:t>DayPanel</w:t>
-      </w:r>
-      <w:proofErr w:type="spellEnd"/>
+        <w:t>EventPanel, MonthPanel, WeekPanel, DayPanel</w:t>
+      </w:r>
     </w:p>
     <w:p>
       <w:pPr>
-        <w:pStyle w:val="Pardeliste"/>
+        <w:pStyle w:val="Paragraphedeliste"/>
         <w:numPr>
           <w:ilvl w:val="0"/>
           <w:numId w:val="13"/>
@@ -8840,24 +8265,15 @@
       <w:r>
         <w:t xml:space="preserve">Trouver un </w:t>
       </w:r>
-      <w:proofErr w:type="spellStart"/>
       <w:r>
         <w:rPr>
           <w:i/>
         </w:rPr>
-        <w:t>Layout</w:t>
-      </w:r>
-      <w:proofErr w:type="spellEnd"/>
-      <w:r>
-        <w:rPr>
-          <w:i/>
-        </w:rPr>
-        <w:t xml:space="preserve"> </w:t>
+        <w:t xml:space="preserve">Layout </w:t>
       </w:r>
       <w:r>
         <w:t xml:space="preserve">permettant de superposer ces trois vues : classe </w:t>
       </w:r>
-      <w:proofErr w:type="spellStart"/>
       <w:r>
         <w:rPr>
           <w:b/>
@@ -8865,11 +8281,10 @@
         </w:rPr>
         <w:t>SchedulerFrame</w:t>
       </w:r>
-      <w:proofErr w:type="spellEnd"/>
     </w:p>
     <w:p>
       <w:pPr>
-        <w:pStyle w:val="Pardeliste"/>
+        <w:pStyle w:val="Paragraphedeliste"/>
         <w:numPr>
           <w:ilvl w:val="0"/>
           <w:numId w:val="13"/>
@@ -8878,7 +8293,6 @@
       <w:r>
         <w:t xml:space="preserve">Créer une </w:t>
       </w:r>
-      <w:proofErr w:type="spellStart"/>
       <w:r>
         <w:rPr>
           <w:b/>
@@ -8886,7 +8300,6 @@
         </w:rPr>
         <w:t>Factory</w:t>
       </w:r>
-      <w:proofErr w:type="spellEnd"/>
       <w:r>
         <w:rPr>
           <w:b/>
@@ -8902,80 +8315,32 @@
           <w:b/>
           <w:i/>
         </w:rPr>
-        <w:t xml:space="preserve"> </w:t>
-      </w:r>
-      <w:proofErr w:type="spellStart"/>
+        <w:t xml:space="preserve"> AgendaPanelFactory</w:t>
+      </w:r>
+      <w:r>
+        <w:t>)</w:t>
+      </w:r>
       <w:r>
         <w:rPr>
           <w:b/>
           <w:i/>
         </w:rPr>
-        <w:t>AgendaPanelFactory</w:t>
-      </w:r>
-      <w:proofErr w:type="spellEnd"/>
-      <w:r>
-        <w:t>)</w:t>
+        <w:t xml:space="preserve"> </w:t>
+      </w:r>
+      <w:r>
+        <w:t xml:space="preserve">permettant de gérer les trois classes  </w:t>
       </w:r>
       <w:r>
         <w:rPr>
           <w:b/>
           <w:i/>
         </w:rPr>
-        <w:t xml:space="preserve"> </w:t>
-      </w:r>
-      <w:r>
-        <w:t xml:space="preserve">permettant de gérer les trois </w:t>
-      </w:r>
-      <w:proofErr w:type="gramStart"/>
-      <w:r>
-        <w:t xml:space="preserve">classes  </w:t>
-      </w:r>
-      <w:proofErr w:type="spellStart"/>
-      <w:r>
-        <w:rPr>
-          <w:b/>
-          <w:i/>
-        </w:rPr>
-        <w:t>MonthPanel</w:t>
-      </w:r>
-      <w:proofErr w:type="spellEnd"/>
-      <w:proofErr w:type="gramEnd"/>
-      <w:r>
-        <w:rPr>
-          <w:b/>
-          <w:i/>
-        </w:rPr>
-        <w:t xml:space="preserve">, </w:t>
-      </w:r>
-      <w:proofErr w:type="spellStart"/>
-      <w:r>
-        <w:rPr>
-          <w:b/>
-          <w:i/>
-        </w:rPr>
-        <w:t>WeekPanel</w:t>
-      </w:r>
-      <w:proofErr w:type="spellEnd"/>
-      <w:r>
-        <w:rPr>
-          <w:b/>
-          <w:i/>
-        </w:rPr>
-        <w:t xml:space="preserve">, </w:t>
-      </w:r>
-      <w:proofErr w:type="spellStart"/>
-      <w:r>
-        <w:rPr>
-          <w:b/>
-          <w:i/>
-        </w:rPr>
-        <w:t>DayPanel</w:t>
-      </w:r>
-      <w:proofErr w:type="spellEnd"/>
+        <w:t>MonthPanel, WeekPanel, DayPanel</w:t>
+      </w:r>
     </w:p>
     <w:p>
       <w:pPr>
-        <w:pStyle w:val="Pardeliste"/>
+        <w:pStyle w:val="Paragraphedeliste"/>
         <w:numPr>
           <w:ilvl w:val="0"/>
           <w:numId w:val="13"/>
@@ -8990,66 +8355,30 @@
       <w:r>
         <w:t xml:space="preserve">ant de gérer les vues </w:t>
       </w:r>
-      <w:proofErr w:type="spellStart"/>
       <w:r>
         <w:rPr>
           <w:b/>
           <w:i/>
         </w:rPr>
-        <w:t>MonthPanel</w:t>
-      </w:r>
-      <w:proofErr w:type="spellEnd"/>
+        <w:t>MonthPanel, WeekPanel, DayPanel</w:t>
+      </w:r>
       <w:r>
         <w:rPr>
           <w:b/>
           <w:i/>
         </w:rPr>
-        <w:t xml:space="preserve">, </w:t>
-      </w:r>
-      <w:proofErr w:type="spellStart"/>
+        <w:t xml:space="preserve"> : </w:t>
+      </w:r>
+      <w:r>
+        <w:t>en cliquant sur un bouton ‘</w:t>
+      </w:r>
       <w:r>
         <w:rPr>
           <w:b/>
           <w:i/>
         </w:rPr>
-        <w:t>WeekPanel</w:t>
-      </w:r>
-      <w:proofErr w:type="spellEnd"/>
-      <w:r>
-        <w:rPr>
-          <w:b/>
-          <w:i/>
-        </w:rPr>
-        <w:t xml:space="preserve">, </w:t>
-      </w:r>
-      <w:proofErr w:type="spellStart"/>
-      <w:r>
-        <w:rPr>
-          <w:b/>
-          <w:i/>
-        </w:rPr>
-        <w:t>DayPanel</w:t>
-      </w:r>
-      <w:proofErr w:type="spellEnd"/>
-      <w:r>
-        <w:rPr>
-          <w:b/>
-          <w:i/>
-        </w:rPr>
-        <w:t xml:space="preserve"> : </w:t>
-      </w:r>
-      <w:r>
-        <w:t>en cliquant sur un bouton ‘</w:t>
-      </w:r>
-      <w:proofErr w:type="spellStart"/>
-      <w:r>
-        <w:rPr>
-          <w:b/>
-          <w:i/>
-        </w:rPr>
         <w:t>next</w:t>
       </w:r>
-      <w:proofErr w:type="spellEnd"/>
       <w:r>
         <w:t>’ nous devons pouvoir voyager entre les vues</w:t>
       </w:r>
@@ -9061,14 +8390,13 @@
       </w:pPr>
       <w:bookmarkStart w:id="9" w:name="_Toc430965362"/>
       <w:r>
-        <w:lastRenderedPageBreak/>
         <w:t>Aide</w:t>
       </w:r>
       <w:bookmarkEnd w:id="9"/>
     </w:p>
     <w:p>
       <w:pPr>
-        <w:pStyle w:val="Pardeliste"/>
+        <w:pStyle w:val="Paragraphedeliste"/>
         <w:numPr>
           <w:ilvl w:val="0"/>
           <w:numId w:val="12"/>
@@ -9077,7 +8405,6 @@
       <w:r>
         <w:t xml:space="preserve">Operateur </w:t>
       </w:r>
-      <w:proofErr w:type="spellStart"/>
       <w:r>
         <w:rPr>
           <w:b/>
@@ -9085,11 +8412,10 @@
         </w:rPr>
         <w:t>instanceof</w:t>
       </w:r>
-      <w:proofErr w:type="spellEnd"/>
     </w:p>
     <w:p>
       <w:pPr>
-        <w:pStyle w:val="Pardeliste"/>
+        <w:pStyle w:val="Paragraphedeliste"/>
         <w:numPr>
           <w:ilvl w:val="0"/>
           <w:numId w:val="12"/>
@@ -9100,21 +8426,12 @@
           <w:u w:val="none"/>
         </w:rPr>
       </w:pPr>
-      <w:proofErr w:type="spellStart"/>
       <w:r>
         <w:rPr>
           <w:b/>
           <w:i/>
         </w:rPr>
-        <w:t>JOptionPane</w:t>
-      </w:r>
-      <w:proofErr w:type="spellEnd"/>
-      <w:r>
-        <w:rPr>
-          <w:b/>
-          <w:i/>
-        </w:rPr>
-        <w:t> </w:t>
+        <w:t>JOptionPane </w:t>
       </w:r>
       <w:r>
         <w:t xml:space="preserve">: </w:t>
@@ -9259,7 +8576,7 @@
     </w:p>
     <w:p>
       <w:pPr>
-        <w:pStyle w:val="Pardeliste"/>
+        <w:pStyle w:val="Paragraphedeliste"/>
         <w:numPr>
           <w:ilvl w:val="0"/>
           <w:numId w:val="18"/>
@@ -9277,7 +8594,7 @@
     </w:p>
     <w:p>
       <w:pPr>
-        <w:pStyle w:val="Pardeliste"/>
+        <w:pStyle w:val="Paragraphedeliste"/>
         <w:numPr>
           <w:ilvl w:val="0"/>
           <w:numId w:val="18"/>
@@ -9327,8 +8644,6 @@
       <w:r>
         <w:t xml:space="preserve"> </w:t>
       </w:r>
-      <w:proofErr w:type="spellStart"/>
-      <w:proofErr w:type="gramStart"/>
       <w:r>
         <w:rPr>
           <w:b/>
@@ -9336,8 +8651,6 @@
         </w:rPr>
         <w:t>edu.iut.app.ApplicationSession</w:t>
       </w:r>
-      <w:proofErr w:type="spellEnd"/>
-      <w:proofErr w:type="gramEnd"/>
     </w:p>
     <w:p/>
     <w:p>
@@ -9358,7 +8671,7 @@
     </w:p>
     <w:p>
       <w:pPr>
-        <w:pStyle w:val="Pardeliste"/>
+        <w:pStyle w:val="Paragraphedeliste"/>
         <w:numPr>
           <w:ilvl w:val="0"/>
           <w:numId w:val="14"/>
@@ -9376,7 +8689,6 @@
       <w:r>
         <w:t xml:space="preserve">exceptions : créer une classe </w:t>
       </w:r>
-      <w:proofErr w:type="spellStart"/>
       <w:r>
         <w:rPr>
           <w:b/>
@@ -9384,53 +8696,33 @@
         </w:rPr>
         <w:t>IUTException</w:t>
       </w:r>
-      <w:proofErr w:type="spellEnd"/>
       <w:r>
         <w:t xml:space="preserve"> de laquelle dériveront toutes vos futures classes d’exception. </w:t>
       </w:r>
-      <w:proofErr w:type="spellStart"/>
       <w:r>
         <w:rPr>
           <w:b/>
           <w:i/>
         </w:rPr>
-        <w:t>IUTException</w:t>
-      </w:r>
-      <w:proofErr w:type="spellEnd"/>
+        <w:t xml:space="preserve">IUTException </w:t>
+      </w:r>
+      <w:r>
+        <w:t xml:space="preserve">devra pouvoir ‘logger’ les erreurs : en vous appuyant sur la classe de Session pour initialiser le </w:t>
+      </w:r>
       <w:r>
         <w:rPr>
           <w:b/>
           <w:i/>
         </w:rPr>
-        <w:t xml:space="preserve"> </w:t>
-      </w:r>
-      <w:r>
-        <w:t>devra pouvoir ‘</w:t>
-      </w:r>
-      <w:proofErr w:type="spellStart"/>
-      <w:r>
         <w:t>logger</w:t>
       </w:r>
-      <w:proofErr w:type="spellEnd"/>
-      <w:r>
-        <w:t xml:space="preserve">’ les erreurs : en vous appuyant sur la classe de Session pour initialiser le </w:t>
-      </w:r>
-      <w:proofErr w:type="spellStart"/>
-      <w:r>
-        <w:rPr>
-          <w:b/>
-          <w:i/>
-        </w:rPr>
-        <w:t>logger</w:t>
-      </w:r>
-      <w:proofErr w:type="spellEnd"/>
       <w:r>
         <w:t>.</w:t>
       </w:r>
     </w:p>
     <w:p>
       <w:pPr>
-        <w:pStyle w:val="Pardeliste"/>
+        <w:pStyle w:val="Paragraphedeliste"/>
         <w:numPr>
           <w:ilvl w:val="0"/>
           <w:numId w:val="14"/>
@@ -9443,99 +8735,59 @@
       <w:r>
         <w:t xml:space="preserve">Dans le TP1, nous avons créé les classes </w:t>
       </w:r>
-      <w:proofErr w:type="spellStart"/>
       <w:r>
         <w:rPr>
           <w:b/>
           <w:i/>
         </w:rPr>
-        <w:t>ApplicationErrorLog</w:t>
-      </w:r>
-      <w:proofErr w:type="spellEnd"/>
+        <w:t>ApplicationErrorLog, ApplicationWarningsLog, ApplicationInfoLog</w:t>
+      </w:r>
+      <w:r>
+        <w:t xml:space="preserve"> permettant une gestion avancée des erreurs utilisant des </w:t>
+      </w:r>
       <w:r>
         <w:rPr>
           <w:b/>
           <w:i/>
         </w:rPr>
-        <w:t xml:space="preserve">, </w:t>
-      </w:r>
-      <w:proofErr w:type="spellStart"/>
+        <w:t>listener</w:t>
+      </w:r>
       <w:r>
         <w:rPr>
           <w:b/>
           <w:i/>
         </w:rPr>
-        <w:t>ApplicationWarningsLog</w:t>
-      </w:r>
-      <w:proofErr w:type="spellEnd"/>
+        <w:t>s</w:t>
+      </w:r>
+      <w:r>
+        <w:t xml:space="preserve"> (permettant d’afficher des messages à l’écran). Il faudrait que ces messages soient aussi ‘</w:t>
+      </w:r>
       <w:r>
         <w:rPr>
           <w:b/>
           <w:i/>
         </w:rPr>
-        <w:t xml:space="preserve">, </w:t>
-      </w:r>
-      <w:proofErr w:type="spellStart"/>
+        <w:t>loggés</w:t>
+      </w:r>
+      <w:r>
+        <w:t>’ :</w:t>
+      </w:r>
+      <w:r>
+        <w:t xml:space="preserve"> modifier ces classes afin d’utiliser </w:t>
+      </w:r>
+      <w:r>
+        <w:t>un</w:t>
+      </w:r>
+      <w:r>
+        <w:t xml:space="preserve"> </w:t>
+      </w:r>
       <w:r>
         <w:rPr>
           <w:b/>
           <w:i/>
         </w:rPr>
-        <w:t>ApplicationInfoLog</w:t>
-      </w:r>
-      <w:proofErr w:type="spellEnd"/>
-      <w:r>
-        <w:t xml:space="preserve"> permettant une gestion avancée des erreurs utilisant des </w:t>
-      </w:r>
-      <w:proofErr w:type="spellStart"/>
-      <w:r>
-        <w:rPr>
-          <w:b/>
-          <w:i/>
-        </w:rPr>
-        <w:t>listener</w:t>
-      </w:r>
-      <w:r>
-        <w:rPr>
-          <w:b/>
-          <w:i/>
-        </w:rPr>
-        <w:t>s</w:t>
-      </w:r>
-      <w:proofErr w:type="spellEnd"/>
-      <w:r>
-        <w:t xml:space="preserve"> (permettant d’afficher des messages à l’écran). Il faudrait que ces messages soient aussi ‘</w:t>
-      </w:r>
-      <w:proofErr w:type="spellStart"/>
-      <w:r>
-        <w:rPr>
-          <w:b/>
-          <w:i/>
-        </w:rPr>
-        <w:t>loggés</w:t>
-      </w:r>
-      <w:proofErr w:type="spellEnd"/>
-      <w:r>
-        <w:t>’ :</w:t>
-      </w:r>
-      <w:r>
-        <w:t xml:space="preserve"> modifier ces classes afin d’utiliser </w:t>
-      </w:r>
-      <w:r>
-        <w:t>un</w:t>
-      </w:r>
-      <w:r>
-        <w:t xml:space="preserve"> </w:t>
-      </w:r>
-      <w:proofErr w:type="spellStart"/>
-      <w:r>
-        <w:rPr>
-          <w:b/>
-          <w:i/>
-        </w:rPr>
         <w:t>logger</w:t>
       </w:r>
-      <w:proofErr w:type="spellEnd"/>
       <w:r>
         <w:t xml:space="preserve"> initialiser dans la</w:t>
       </w:r>
@@ -9642,67 +8894,35 @@
           <w:b/>
           <w:i/>
         </w:rPr>
-        <w:t xml:space="preserve">Ce livrable devra désormais être disponible tout le temps (pour chaque TD/TP ou à chaque </w:t>
-      </w:r>
-      <w:proofErr w:type="gramStart"/>
+        <w:t>Ce livrable devra désormais être disponible tout le temps (pour chaque TD/TP ou à chaque évolution majeur de vos codes</w:t>
+      </w:r>
       <w:r>
         <w:rPr>
           <w:b/>
           <w:i/>
         </w:rPr>
-        <w:t>évolution majeur</w:t>
-      </w:r>
-      <w:proofErr w:type="gramEnd"/>
+        <w:t>, il faudra le reconstruire</w:t>
+      </w:r>
       <w:r>
         <w:rPr>
           <w:b/>
           <w:i/>
         </w:rPr>
-        <w:t xml:space="preserve"> de vos codes</w:t>
+        <w:t>).</w:t>
       </w:r>
       <w:r>
         <w:rPr>
           <w:b/>
           <w:i/>
         </w:rPr>
-        <w:t>, il faudra le reconstruire</w:t>
+        <w:t xml:space="preserve"> Il faut</w:t>
       </w:r>
       <w:r>
         <w:rPr>
           <w:b/>
           <w:i/>
         </w:rPr>
-        <w:t>).</w:t>
-      </w:r>
-      <w:r>
-        <w:rPr>
-          <w:b/>
-          <w:i/>
-        </w:rPr>
-        <w:t xml:space="preserve"> Il faut</w:t>
-      </w:r>
-      <w:r>
-        <w:rPr>
-          <w:b/>
-          <w:i/>
-        </w:rPr>
-        <w:t xml:space="preserve"> donc le ‘</w:t>
-      </w:r>
-      <w:proofErr w:type="spellStart"/>
-      <w:r>
-        <w:rPr>
-          <w:b/>
-          <w:i/>
-        </w:rPr>
-        <w:t>versionner</w:t>
-      </w:r>
-      <w:proofErr w:type="spellEnd"/>
-      <w:r>
-        <w:rPr>
-          <w:b/>
-          <w:i/>
-        </w:rPr>
-        <w:t xml:space="preserve">’ dans le dossier </w:t>
+        <w:t xml:space="preserve"> donc le ‘versionner’ dans le dossier </w:t>
       </w:r>
       <w:r>
         <w:rPr>
@@ -9738,6 +8958,7 @@
       </w:pPr>
       <w:bookmarkStart w:id="21" w:name="_Toc430965374"/>
       <w:r>
+        <w:lastRenderedPageBreak/>
         <w:t>Description des travaux</w:t>
       </w:r>
       <w:bookmarkEnd w:id="21"/>
@@ -9895,7 +9116,6 @@
       <w:r>
         <w:t xml:space="preserve"> (classe </w:t>
       </w:r>
-      <w:proofErr w:type="spellStart"/>
       <w:r>
         <w:rPr>
           <w:b/>
@@ -9903,7 +9123,6 @@
         </w:rPr>
         <w:t>ApplicationSession</w:t>
       </w:r>
-      <w:proofErr w:type="spellEnd"/>
       <w:r>
         <w:t>)</w:t>
       </w:r>
@@ -9935,7 +9154,7 @@
     </w:p>
     <w:p>
       <w:pPr>
-        <w:pStyle w:val="Pardeliste"/>
+        <w:pStyle w:val="Paragraphedeliste"/>
         <w:numPr>
           <w:ilvl w:val="0"/>
           <w:numId w:val="22"/>
@@ -9972,18 +9191,10 @@
         <w:t xml:space="preserve"> ou encore des fichiers. Un</w:t>
       </w:r>
       <w:r>
-        <w:t xml:space="preserve">e option est caractérisée </w:t>
-      </w:r>
-      <w:proofErr w:type="gramStart"/>
-      <w:r>
-        <w:t xml:space="preserve">par </w:t>
-      </w:r>
-      <w:r>
-        <w:t xml:space="preserve"> une</w:t>
-      </w:r>
-      <w:proofErr w:type="gramEnd"/>
-      <w:r>
-        <w:t xml:space="preserve"> clé, une </w:t>
+        <w:t xml:space="preserve">e option est caractérisée par </w:t>
+      </w:r>
+      <w:r>
+        <w:t xml:space="preserve"> une clé, une </w:t>
       </w:r>
       <w:r>
         <w:t xml:space="preserve">valeur </w:t>
@@ -9994,7 +9205,6 @@
       <w:r>
         <w:t xml:space="preserve"> Ici vous devrez travailler sur la classe </w:t>
       </w:r>
-      <w:proofErr w:type="spellStart"/>
       <w:r>
         <w:rPr>
           <w:b/>
@@ -10002,7 +9212,6 @@
         </w:rPr>
         <w:t>CommandLineOption</w:t>
       </w:r>
-      <w:proofErr w:type="spellEnd"/>
       <w:r>
         <w:rPr>
           <w:b/>
@@ -10016,7 +9225,7 @@
     </w:p>
     <w:p>
       <w:pPr>
-        <w:pStyle w:val="Pardeliste"/>
+        <w:pStyle w:val="Paragraphedeliste"/>
         <w:numPr>
           <w:ilvl w:val="0"/>
           <w:numId w:val="22"/>
@@ -10026,11 +9235,7 @@
         </w:rPr>
       </w:pPr>
       <w:r>
-        <w:t xml:space="preserve">Créer une </w:t>
-      </w:r>
-      <w:proofErr w:type="gramStart"/>
-      <w:r>
-        <w:t xml:space="preserve">classe </w:t>
+        <w:t xml:space="preserve">Créer une classe </w:t>
       </w:r>
       <w:r>
         <w:rPr>
@@ -10038,7 +9243,6 @@
         </w:rPr>
         <w:t xml:space="preserve"> </w:t>
       </w:r>
-      <w:proofErr w:type="spellStart"/>
       <w:r>
         <w:rPr>
           <w:b/>
@@ -10053,12 +9257,10 @@
         </w:rPr>
         <w:t>Parser</w:t>
       </w:r>
-      <w:proofErr w:type="spellEnd"/>
-      <w:proofErr w:type="gramEnd"/>
     </w:p>
     <w:p>
       <w:pPr>
-        <w:pStyle w:val="Pardeliste"/>
+        <w:pStyle w:val="Paragraphedeliste"/>
         <w:numPr>
           <w:ilvl w:val="0"/>
           <w:numId w:val="22"/>
@@ -10073,7 +9275,6 @@
       <w:r>
         <w:t xml:space="preserve"> programme principal pour utiliser votre </w:t>
       </w:r>
-      <w:proofErr w:type="spellStart"/>
       <w:r>
         <w:rPr>
           <w:b/>
@@ -10081,7 +9282,6 @@
         </w:rPr>
         <w:t>parser</w:t>
       </w:r>
-      <w:proofErr w:type="spellEnd"/>
       <w:r>
         <w:t xml:space="preserve"> d’options</w:t>
       </w:r>
@@ -10114,7 +9314,6 @@
       <w:r>
         <w:t>d’</w:t>
       </w:r>
-      <w:proofErr w:type="spellStart"/>
       <w:r>
         <w:rPr>
           <w:b/>
@@ -10130,11 +9329,10 @@
         <w:t>vent</w:t>
       </w:r>
       <w:bookmarkEnd w:id="27"/>
-      <w:proofErr w:type="spellEnd"/>
     </w:p>
     <w:p>
       <w:pPr>
-        <w:pStyle w:val="Pardeliste"/>
+        <w:pStyle w:val="Paragraphedeliste"/>
         <w:numPr>
           <w:ilvl w:val="0"/>
           <w:numId w:val="24"/>
@@ -10146,7 +9344,7 @@
     </w:p>
     <w:p>
       <w:pPr>
-        <w:pStyle w:val="Pardeliste"/>
+        <w:pStyle w:val="Paragraphedeliste"/>
         <w:numPr>
           <w:ilvl w:val="1"/>
           <w:numId w:val="25"/>
@@ -10158,24 +9356,19 @@
     </w:p>
     <w:p>
       <w:pPr>
-        <w:pStyle w:val="Pardeliste"/>
+        <w:pStyle w:val="Paragraphedeliste"/>
         <w:numPr>
           <w:ilvl w:val="1"/>
           <w:numId w:val="25"/>
         </w:numPr>
       </w:pPr>
-      <w:proofErr w:type="spellStart"/>
-      <w:r>
-        <w:t>Classroom</w:t>
-      </w:r>
-      <w:proofErr w:type="spellEnd"/>
-      <w:r>
-        <w:t xml:space="preserve">, </w:t>
+      <w:r>
+        <w:t xml:space="preserve">Classroom, </w:t>
       </w:r>
     </w:p>
     <w:p>
       <w:pPr>
-        <w:pStyle w:val="Pardeliste"/>
+        <w:pStyle w:val="Paragraphedeliste"/>
         <w:numPr>
           <w:ilvl w:val="1"/>
           <w:numId w:val="25"/>
@@ -10187,7 +9380,7 @@
     </w:p>
     <w:p>
       <w:pPr>
-        <w:pStyle w:val="Pardeliste"/>
+        <w:pStyle w:val="Paragraphedeliste"/>
         <w:numPr>
           <w:ilvl w:val="1"/>
           <w:numId w:val="25"/>
@@ -10205,7 +9398,7 @@
     </w:p>
     <w:p>
       <w:pPr>
-        <w:pStyle w:val="Pardeliste"/>
+        <w:pStyle w:val="Paragraphedeliste"/>
         <w:numPr>
           <w:ilvl w:val="0"/>
           <w:numId w:val="24"/>
@@ -10214,7 +9407,6 @@
       <w:r>
         <w:t xml:space="preserve">Créer la classe </w:t>
       </w:r>
-      <w:proofErr w:type="spellStart"/>
       <w:r>
         <w:rPr>
           <w:b/>
@@ -10229,7 +9421,6 @@
         </w:rPr>
         <w:t>Event</w:t>
       </w:r>
-      <w:proofErr w:type="spellEnd"/>
       <w:r>
         <w:t xml:space="preserve"> (cette classe doit répondre à la problématique soumise dans le projet … à vous d’en faire le </w:t>
       </w:r>
@@ -10266,7 +9457,6 @@
       <w:r>
         <w:t xml:space="preserve"> (le jury), un objet </w:t>
       </w:r>
-      <w:proofErr w:type="spellStart"/>
       <w:r>
         <w:rPr>
           <w:b/>
@@ -10274,14 +9464,13 @@
         </w:rPr>
         <w:t>Classroom</w:t>
       </w:r>
-      <w:proofErr w:type="spellEnd"/>
       <w:r>
         <w:t xml:space="preserve"> et naturellement toutes les informations ‘normales’ pour évènement.</w:t>
       </w:r>
     </w:p>
     <w:p>
       <w:pPr>
-        <w:pStyle w:val="Pardeliste"/>
+        <w:pStyle w:val="Paragraphedeliste"/>
         <w:numPr>
           <w:ilvl w:val="0"/>
           <w:numId w:val="24"/>
@@ -10307,7 +9496,6 @@
       <w:r>
         <w:t>dérivant d’une collection d’</w:t>
       </w:r>
-      <w:proofErr w:type="spellStart"/>
       <w:r>
         <w:rPr>
           <w:b/>
@@ -10315,7 +9503,6 @@
         </w:rPr>
         <w:t>ExamEvent</w:t>
       </w:r>
-      <w:proofErr w:type="spellEnd"/>
       <w:r>
         <w:t xml:space="preserve"> </w:t>
       </w:r>
@@ -10353,7 +9540,6 @@
       <w:r>
         <w:t xml:space="preserve"> </w:t>
       </w:r>
-      <w:proofErr w:type="spellStart"/>
       <w:r>
         <w:rPr>
           <w:b/>
@@ -10375,11 +9561,10 @@
         </w:rPr>
         <w:t>vents</w:t>
       </w:r>
-      <w:proofErr w:type="spellEnd"/>
     </w:p>
     <w:p>
       <w:pPr>
-        <w:pStyle w:val="Pardeliste"/>
+        <w:pStyle w:val="Paragraphedeliste"/>
         <w:numPr>
           <w:ilvl w:val="0"/>
           <w:numId w:val="23"/>
@@ -10395,7 +9580,7 @@
     </w:p>
     <w:p>
       <w:pPr>
-        <w:pStyle w:val="Pardeliste"/>
+        <w:pStyle w:val="Paragraphedeliste"/>
         <w:numPr>
           <w:ilvl w:val="0"/>
           <w:numId w:val="23"/>
@@ -10411,7 +9596,7 @@
     </w:p>
     <w:p>
       <w:pPr>
-        <w:pStyle w:val="Pardeliste"/>
+        <w:pStyle w:val="Paragraphedeliste"/>
         <w:numPr>
           <w:ilvl w:val="0"/>
           <w:numId w:val="23"/>
@@ -10427,7 +9612,7 @@
     </w:p>
     <w:p>
       <w:pPr>
-        <w:pStyle w:val="Pardeliste"/>
+        <w:pStyle w:val="Paragraphedeliste"/>
         <w:numPr>
           <w:ilvl w:val="0"/>
           <w:numId w:val="23"/>
@@ -10470,7 +9655,7 @@
     </w:p>
     <w:p>
       <w:pPr>
-        <w:pStyle w:val="Pardeliste"/>
+        <w:pStyle w:val="Paragraphedeliste"/>
         <w:numPr>
           <w:ilvl w:val="0"/>
           <w:numId w:val="17"/>
@@ -10494,7 +9679,7 @@
         <w:drawing>
           <wp:inline distT="0" distB="0" distL="0" distR="0" wp14:anchorId="2962CF91" wp14:editId="4EC1BB00">
             <wp:extent cx="2494077" cy="1660525"/>
-            <wp:effectExtent l="0" t="0" r="0" b="41275"/>
+            <wp:effectExtent l="0" t="19050" r="0" b="15875"/>
             <wp:docPr id="1" name="Diagramme 1"/>
             <wp:cNvGraphicFramePr/>
             <a:graphic xmlns:a="http://schemas.openxmlformats.org/drawingml/2006/main">
@@ -10676,7 +9861,7 @@
     </w:p>
     <w:p>
       <w:pPr>
-        <w:pStyle w:val="Pardeliste"/>
+        <w:pStyle w:val="Paragraphedeliste"/>
         <w:numPr>
           <w:ilvl w:val="0"/>
           <w:numId w:val="17"/>
@@ -10714,7 +9899,7 @@
     </w:p>
     <w:p>
       <w:pPr>
-        <w:pStyle w:val="Pardeliste"/>
+        <w:pStyle w:val="Paragraphedeliste"/>
         <w:numPr>
           <w:ilvl w:val="1"/>
           <w:numId w:val="17"/>
@@ -10770,7 +9955,7 @@
     </w:p>
     <w:p>
       <w:pPr>
-        <w:pStyle w:val="Pardeliste"/>
+        <w:pStyle w:val="Paragraphedeliste"/>
         <w:numPr>
           <w:ilvl w:val="1"/>
           <w:numId w:val="17"/>
@@ -10820,7 +10005,7 @@
     </w:p>
     <w:p>
       <w:pPr>
-        <w:pStyle w:val="Pardeliste"/>
+        <w:pStyle w:val="Paragraphedeliste"/>
         <w:numPr>
           <w:ilvl w:val="1"/>
           <w:numId w:val="17"/>
@@ -10864,7 +10049,7 @@
     </w:p>
     <w:p>
       <w:pPr>
-        <w:pStyle w:val="Pardeliste"/>
+        <w:pStyle w:val="Paragraphedeliste"/>
         <w:rPr>
           <w:noProof/>
         </w:rPr>
@@ -10878,7 +10063,7 @@
     </w:p>
     <w:p>
       <w:pPr>
-        <w:pStyle w:val="Pardeliste"/>
+        <w:pStyle w:val="Paragraphedeliste"/>
         <w:numPr>
           <w:ilvl w:val="0"/>
           <w:numId w:val="17"/>
@@ -10981,19 +10166,11 @@
       <w:bookmarkEnd w:id="30"/>
     </w:p>
     <w:p>
-      <w:proofErr w:type="spellStart"/>
       <w:r>
         <w:rPr>
           <w:b/>
         </w:rPr>
-        <w:t>Filter</w:t>
-      </w:r>
-      <w:proofErr w:type="spellEnd"/>
-      <w:r>
-        <w:rPr>
-          <w:b/>
-        </w:rPr>
-        <w:t xml:space="preserve"> Pattern</w:t>
+        <w:t>Filter Pattern</w:t>
       </w:r>
       <w:r>
         <w:t xml:space="preserve"> : </w:t>
@@ -11027,14 +10204,12 @@
       </w:hyperlink>
     </w:p>
     <w:p>
-      <w:proofErr w:type="spellStart"/>
       <w:r>
         <w:rPr>
           <w:b/>
         </w:rPr>
         <w:t>Spinner</w:t>
       </w:r>
-      <w:proofErr w:type="spellEnd"/>
       <w:r>
         <w:rPr>
           <w:b/>
@@ -11059,25 +10234,23 @@
           <w:noProof/>
         </w:rPr>
       </w:pPr>
-      <w:bookmarkStart w:id="31" w:name="_GoBack"/>
-      <w:bookmarkEnd w:id="31"/>
     </w:p>
     <w:p>
       <w:pPr>
         <w:pStyle w:val="Titre2"/>
       </w:pPr>
-      <w:bookmarkStart w:id="32" w:name="_Toc430965384"/>
+      <w:bookmarkStart w:id="31" w:name="_Toc430965384"/>
       <w:r>
         <w:t>Rapport</w:t>
       </w:r>
-      <w:bookmarkEnd w:id="32"/>
+      <w:bookmarkEnd w:id="31"/>
     </w:p>
     <w:p/>
     <w:p>
       <w:pPr>
         <w:pStyle w:val="Titre3"/>
       </w:pPr>
-      <w:bookmarkStart w:id="33" w:name="_Toc430965385"/>
+      <w:bookmarkStart w:id="32" w:name="_Toc430965385"/>
       <w:r>
         <w:t>Description des travaux</w:t>
       </w:r>
@@ -11089,122 +10262,114 @@
       </w:r>
       <w:r>
         <w:t>réponses aux questions)</w:t>
+      </w:r>
+      <w:bookmarkEnd w:id="32"/>
+    </w:p>
+    <w:p>
+      <w:pPr>
+        <w:rPr>
+          <w:b/>
+          <w:color w:val="0070C0"/>
+        </w:rPr>
+      </w:pPr>
+      <w:r>
+        <w:rPr>
+          <w:b/>
+          <w:color w:val="0070C0"/>
+        </w:rPr>
+        <w:t>Exercice 0</w:t>
+      </w:r>
+    </w:p>
+    <w:p>
+      <w:pPr>
+        <w:rPr>
+          <w:color w:val="0070C0"/>
+        </w:rPr>
+      </w:pPr>
+      <w:r>
+        <w:rPr>
+          <w:color w:val="0070C0"/>
+        </w:rPr>
+        <w:t>Car nous n’avons besoin que d’un seul objet ApplicationSession dans l’application et qu’un singleton permet d’accéder facilement à l’instance de la classe avec ApplicationSession.instance()</w:t>
+      </w:r>
+    </w:p>
+    <w:p>
+      <w:pPr>
+        <w:pStyle w:val="Titre3"/>
+      </w:pPr>
+    </w:p>
+    <w:p>
+      <w:pPr>
+        <w:pStyle w:val="Titre3"/>
+      </w:pPr>
+      <w:bookmarkStart w:id="33" w:name="_Toc430965386"/>
+      <w:r>
+        <w:t>Difficultés rencontrées</w:t>
       </w:r>
       <w:bookmarkEnd w:id="33"/>
     </w:p>
     <w:p>
       <w:pPr>
         <w:rPr>
-          <w:b/>
           <w:color w:val="0070C0"/>
         </w:rPr>
       </w:pPr>
-      <w:r>
-        <w:rPr>
-          <w:b/>
+      <w:bookmarkStart w:id="34" w:name="_Toc430965387"/>
+      <w:r>
+        <w:rPr>
           <w:color w:val="0070C0"/>
         </w:rPr>
-        <w:t>Exercice 0</w:t>
-      </w:r>
+        <w:t xml:space="preserve">La dernière connexion était </w:t>
+      </w:r>
+      <w:r>
+        <w:rPr>
+          <w:color w:val="0070C0"/>
+        </w:rPr>
+        <w:t>plutôt flou, il fallait donc réfléchir à la façon dont on allait représenter les évènements sur l’interface graphique.</w:t>
+      </w:r>
+      <w:bookmarkStart w:id="35" w:name="_GoBack"/>
+      <w:bookmarkEnd w:id="35"/>
     </w:p>
     <w:p>
       <w:pPr>
         <w:rPr>
-          <w:color w:val="0070C0"/>
-        </w:rPr>
-      </w:pPr>
-      <w:r>
-        <w:rPr>
-          <w:color w:val="0070C0"/>
-        </w:rPr>
-        <w:t xml:space="preserve">Car nous n’avons besoin que d’un seul objet </w:t>
-      </w:r>
-      <w:proofErr w:type="spellStart"/>
-      <w:r>
-        <w:rPr>
-          <w:color w:val="0070C0"/>
-        </w:rPr>
-        <w:t>ApplicationSession</w:t>
-      </w:r>
-      <w:proofErr w:type="spellEnd"/>
-      <w:r>
-        <w:rPr>
-          <w:color w:val="0070C0"/>
-        </w:rPr>
-        <w:t xml:space="preserve"> dans l’application et qu’un singleton permet d’accéder facilement à l’instance de la classe avec </w:t>
-      </w:r>
-      <w:proofErr w:type="spellStart"/>
-      <w:r>
-        <w:rPr>
-          <w:color w:val="0070C0"/>
-        </w:rPr>
-        <w:t>ApplicationSession.instance</w:t>
-      </w:r>
-      <w:proofErr w:type="spellEnd"/>
-      <w:r>
-        <w:rPr>
-          <w:color w:val="0070C0"/>
-        </w:rPr>
-        <w:t>()</w:t>
+          <w:noProof/>
+        </w:rPr>
+      </w:pPr>
+      <w:r>
+        <w:rPr>
+          <w:noProof/>
+        </w:rPr>
+        <w:br w:type="page"/>
       </w:r>
     </w:p>
     <w:p>
       <w:pPr>
         <w:rPr>
-          <w:color w:val="0070C0"/>
+          <w:noProof/>
         </w:rPr>
       </w:pPr>
     </w:p>
     <w:p>
       <w:pPr>
-        <w:pStyle w:val="Titre3"/>
-      </w:pPr>
-    </w:p>
-    <w:p>
-      <w:pPr>
-        <w:pStyle w:val="Titre3"/>
-      </w:pPr>
-      <w:bookmarkStart w:id="34" w:name="_Toc430965386"/>
-      <w:r>
-        <w:t>Difficultés rencontrées</w:t>
+        <w:pStyle w:val="Titre1"/>
+        <w:rPr>
+          <w:noProof/>
+        </w:rPr>
+      </w:pPr>
+      <w:r>
+        <w:rPr>
+          <w:noProof/>
+        </w:rPr>
+        <w:t>TD/TP 4 –</w:t>
+      </w:r>
+      <w:r>
+        <w:rPr>
+          <w:noProof/>
+        </w:rPr>
+        <w:t xml:space="preserve"> Les entrées / sorties</w:t>
       </w:r>
       <w:bookmarkEnd w:id="34"/>
-    </w:p>
-    <w:p>
-      <w:pPr>
-        <w:rPr>
-          <w:noProof/>
-        </w:rPr>
-      </w:pPr>
-      <w:r>
-        <w:rPr>
-          <w:noProof/>
-        </w:rPr>
-        <w:br w:type="page"/>
-      </w:r>
-    </w:p>
-    <w:p>
-      <w:pPr>
-        <w:pStyle w:val="Titre1"/>
-        <w:rPr>
-          <w:noProof/>
-        </w:rPr>
-      </w:pPr>
-      <w:bookmarkStart w:id="35" w:name="_Toc430965387"/>
-      <w:r>
-        <w:rPr>
-          <w:noProof/>
-        </w:rPr>
-        <w:lastRenderedPageBreak/>
-        <w:t>TD/TP 4 –</w:t>
-      </w:r>
-      <w:r>
-        <w:rPr>
-          <w:noProof/>
-        </w:rPr>
-        <w:t xml:space="preserve"> Les entrées / sorties</w:t>
-      </w:r>
-      <w:bookmarkEnd w:id="35"/>
     </w:p>
     <w:p/>
     <w:p>
@@ -11243,7 +10408,7 @@
     </w:p>
     <w:p>
       <w:pPr>
-        <w:pStyle w:val="Pardeliste"/>
+        <w:pStyle w:val="Paragraphedeliste"/>
         <w:numPr>
           <w:ilvl w:val="0"/>
           <w:numId w:val="26"/>
@@ -11255,7 +10420,7 @@
     </w:p>
     <w:p>
       <w:pPr>
-        <w:pStyle w:val="Pardeliste"/>
+        <w:pStyle w:val="Paragraphedeliste"/>
         <w:numPr>
           <w:ilvl w:val="0"/>
           <w:numId w:val="26"/>
@@ -11264,7 +10429,6 @@
       <w:r>
         <w:t xml:space="preserve">Utiliser </w:t>
       </w:r>
-      <w:proofErr w:type="spellStart"/>
       <w:r>
         <w:rPr>
           <w:b/>
@@ -11272,7 +10436,6 @@
         </w:rPr>
         <w:t>CommanLineParser</w:t>
       </w:r>
-      <w:proofErr w:type="spellEnd"/>
       <w:r>
         <w:t xml:space="preserve"> (TP3) avec l’option </w:t>
       </w:r>
@@ -11281,23 +10444,7 @@
           <w:b/>
           <w:i/>
         </w:rPr>
-        <w:t>–</w:t>
-      </w:r>
-      <w:proofErr w:type="spellStart"/>
-      <w:r>
-        <w:rPr>
-          <w:b/>
-          <w:i/>
-        </w:rPr>
-        <w:t>project</w:t>
-      </w:r>
-      <w:proofErr w:type="spellEnd"/>
-      <w:r>
-        <w:rPr>
-          <w:b/>
-          <w:i/>
-        </w:rPr>
-        <w:t>=&lt;FILE&gt;</w:t>
+        <w:t>–project=&lt;FILE&gt;</w:t>
       </w:r>
       <w:r>
         <w:t xml:space="preserve"> pour pouvoir charger un contenu d’application préalablement sauvegarder</w:t>
@@ -11317,21 +10464,13 @@
       </w:pPr>
       <w:bookmarkStart w:id="38" w:name="_Toc430965390"/>
       <w:r>
-        <w:t xml:space="preserve">Exercice </w:t>
-      </w:r>
-      <w:proofErr w:type="gramStart"/>
-      <w:r>
-        <w:t>2:</w:t>
-      </w:r>
-      <w:proofErr w:type="gramEnd"/>
-      <w:r>
-        <w:t xml:space="preserve"> Créer et lire un fichier de configuration pour une application</w:t>
+        <w:t>Exercice 2: Créer et lire un fichier de configuration pour une application</w:t>
       </w:r>
       <w:bookmarkEnd w:id="38"/>
     </w:p>
     <w:p>
       <w:pPr>
-        <w:pStyle w:val="Pardeliste"/>
+        <w:pStyle w:val="Paragraphedeliste"/>
         <w:numPr>
           <w:ilvl w:val="0"/>
           <w:numId w:val="27"/>
@@ -11349,7 +10488,6 @@
       <w:r>
         <w:t xml:space="preserve"> (il faudra donc ajouter dans la session la possibilité de </w:t>
       </w:r>
-      <w:proofErr w:type="spellStart"/>
       <w:r>
         <w:rPr>
           <w:b/>
@@ -11357,7 +10495,6 @@
         </w:rPr>
         <w:t>loggé</w:t>
       </w:r>
-      <w:proofErr w:type="spellEnd"/>
       <w:r>
         <w:t xml:space="preserve"> dans un fichier et les accesseurs fournissant le ch</w:t>
       </w:r>
@@ -11370,7 +10507,7 @@
     </w:p>
     <w:p>
       <w:pPr>
-        <w:pStyle w:val="Pardeliste"/>
+        <w:pStyle w:val="Paragraphedeliste"/>
         <w:numPr>
           <w:ilvl w:val="0"/>
           <w:numId w:val="27"/>
@@ -11379,7 +10516,6 @@
       <w:r>
         <w:t xml:space="preserve">Utiliser </w:t>
       </w:r>
-      <w:proofErr w:type="spellStart"/>
       <w:r>
         <w:rPr>
           <w:b/>
@@ -11387,7 +10523,6 @@
         </w:rPr>
         <w:t>CommanLineParser</w:t>
       </w:r>
-      <w:proofErr w:type="spellEnd"/>
       <w:r>
         <w:t xml:space="preserve"> (TP3) avec l’option </w:t>
       </w:r>
@@ -11443,7 +10578,7 @@
     </w:p>
     <w:p>
       <w:pPr>
-        <w:pStyle w:val="Pardeliste"/>
+        <w:pStyle w:val="Paragraphedeliste"/>
         <w:numPr>
           <w:ilvl w:val="0"/>
           <w:numId w:val="17"/>
@@ -11452,7 +10587,6 @@
       <w:r>
         <w:t xml:space="preserve">Lire et visualiser une aide HTML (vous pouvez activer le </w:t>
       </w:r>
-      <w:proofErr w:type="spellStart"/>
       <w:r>
         <w:rPr>
           <w:b/>
@@ -11460,7 +10594,6 @@
         </w:rPr>
         <w:t>menuitem</w:t>
       </w:r>
-      <w:proofErr w:type="spellEnd"/>
       <w:r>
         <w:t xml:space="preserve"> ‘help’</w:t>
       </w:r>
@@ -11473,7 +10606,7 @@
     </w:p>
     <w:p>
       <w:pPr>
-        <w:pStyle w:val="Pardeliste"/>
+        <w:pStyle w:val="Paragraphedeliste"/>
         <w:numPr>
           <w:ilvl w:val="0"/>
           <w:numId w:val="17"/>
@@ -11482,7 +10615,6 @@
       <w:r>
         <w:t xml:space="preserve">Activer les </w:t>
       </w:r>
-      <w:proofErr w:type="spellStart"/>
       <w:r>
         <w:rPr>
           <w:b/>
@@ -11497,30 +10629,13 @@
         </w:rPr>
         <w:t>s</w:t>
       </w:r>
-      <w:proofErr w:type="spellEnd"/>
-      <w:r>
-        <w:t xml:space="preserve"> ‘</w:t>
-      </w:r>
-      <w:proofErr w:type="spellStart"/>
-      <w:r>
-        <w:t>save</w:t>
-      </w:r>
-      <w:proofErr w:type="spellEnd"/>
-      <w:r>
-        <w:t>’ et ‘</w:t>
-      </w:r>
-      <w:proofErr w:type="spellStart"/>
-      <w:r>
-        <w:t>load</w:t>
-      </w:r>
-      <w:proofErr w:type="spellEnd"/>
-      <w:r>
-        <w:t>’</w:t>
+      <w:r>
+        <w:t xml:space="preserve"> ‘save’ et ‘load’</w:t>
       </w:r>
     </w:p>
     <w:p>
       <w:pPr>
-        <w:pStyle w:val="Pardeliste"/>
+        <w:pStyle w:val="Paragraphedeliste"/>
         <w:numPr>
           <w:ilvl w:val="0"/>
           <w:numId w:val="17"/>
@@ -11537,15 +10652,7 @@
       </w:pPr>
       <w:bookmarkStart w:id="41" w:name="_Toc430965393"/>
       <w:r>
-        <w:t xml:space="preserve">Exercice 5 - </w:t>
-      </w:r>
-      <w:proofErr w:type="gramStart"/>
-      <w:r>
-        <w:t>facultatif:</w:t>
-      </w:r>
-      <w:proofErr w:type="gramEnd"/>
-      <w:r>
-        <w:t xml:space="preserve"> Base de données</w:t>
+        <w:t>Exercice 5 - facultatif: Base de données</w:t>
       </w:r>
       <w:bookmarkEnd w:id="41"/>
       <w:r>
@@ -11570,7 +10677,7 @@
     </w:p>
     <w:p>
       <w:pPr>
-        <w:pStyle w:val="Pardeliste"/>
+        <w:pStyle w:val="Paragraphedeliste"/>
         <w:numPr>
           <w:ilvl w:val="0"/>
           <w:numId w:val="30"/>
@@ -11593,7 +10700,7 @@
     </w:p>
     <w:p>
       <w:pPr>
-        <w:pStyle w:val="Pardeliste"/>
+        <w:pStyle w:val="Paragraphedeliste"/>
         <w:numPr>
           <w:ilvl w:val="0"/>
           <w:numId w:val="29"/>
@@ -11801,7 +10908,6 @@
       <w:r>
         <w:t xml:space="preserve">En utilisant le code implémenté dans le TD/TP 4 (exercice 3) écrire une </w:t>
       </w:r>
-      <w:proofErr w:type="spellStart"/>
       <w:r>
         <w:rPr>
           <w:b/>
@@ -11809,7 +10915,6 @@
         </w:rPr>
         <w:t>ShutdownHook</w:t>
       </w:r>
-      <w:proofErr w:type="spellEnd"/>
       <w:r>
         <w:t xml:space="preserve"> pour faire un système de reprise sur erreur en cas de crash</w:t>
       </w:r>
@@ -11884,7 +10989,6 @@
       <w:r>
         <w:t>Créer une ‘</w:t>
       </w:r>
-      <w:proofErr w:type="spellStart"/>
       <w:r>
         <w:rPr>
           <w:b/>
@@ -11892,7 +10996,6 @@
         </w:rPr>
         <w:t>DialogBox</w:t>
       </w:r>
-      <w:proofErr w:type="spellEnd"/>
       <w:r>
         <w:t xml:space="preserve">’ </w:t>
       </w:r>
@@ -11911,7 +11014,6 @@
       <w:r>
         <w:t xml:space="preserve"> l’</w:t>
       </w:r>
-      <w:proofErr w:type="spellStart"/>
       <w:r>
         <w:rPr>
           <w:b/>
@@ -11919,14 +11021,12 @@
         </w:rPr>
         <w:t>autosave</w:t>
       </w:r>
-      <w:proofErr w:type="spellEnd"/>
       <w:r>
         <w:t xml:space="preserve"> </w:t>
       </w:r>
       <w:r>
         <w:t>(est-ce que l’</w:t>
       </w:r>
-      <w:proofErr w:type="spellStart"/>
       <w:r>
         <w:rPr>
           <w:b/>
@@ -11934,14 +11034,13 @@
         </w:rPr>
         <w:t>autosave</w:t>
       </w:r>
-      <w:proofErr w:type="spellEnd"/>
       <w:r>
         <w:t xml:space="preserve"> est activé ? à quelle fréquence ?).</w:t>
       </w:r>
     </w:p>
     <w:p>
       <w:pPr>
-        <w:pStyle w:val="Pardeliste"/>
+        <w:pStyle w:val="Paragraphedeliste"/>
         <w:numPr>
           <w:ilvl w:val="0"/>
           <w:numId w:val="16"/>
@@ -11953,7 +11052,6 @@
       <w:r>
         <w:t>Cette ‘</w:t>
       </w:r>
-      <w:proofErr w:type="spellStart"/>
       <w:r>
         <w:rPr>
           <w:b/>
@@ -11961,25 +11059,15 @@
         </w:rPr>
         <w:t>DialogBox</w:t>
       </w:r>
-      <w:proofErr w:type="spellEnd"/>
       <w:r>
         <w:t>’ devra être accessible depuis le menu (</w:t>
       </w:r>
-      <w:proofErr w:type="spellStart"/>
       <w:r>
         <w:rPr>
           <w:b/>
           <w:i/>
         </w:rPr>
-        <w:t>edit</w:t>
-      </w:r>
-      <w:proofErr w:type="spellEnd"/>
-      <w:r>
-        <w:rPr>
-          <w:b/>
-          <w:i/>
-        </w:rPr>
-        <w:t>-&gt;settings</w:t>
+        <w:t>edit-&gt;settings</w:t>
       </w:r>
       <w:r>
         <w:t>)</w:t>
@@ -11987,7 +11075,7 @@
     </w:p>
     <w:p>
       <w:pPr>
-        <w:pStyle w:val="Pardeliste"/>
+        <w:pStyle w:val="Paragraphedeliste"/>
         <w:numPr>
           <w:ilvl w:val="0"/>
           <w:numId w:val="16"/>
@@ -12005,7 +11093,7 @@
     </w:p>
     <w:p>
       <w:pPr>
-        <w:pStyle w:val="Pardeliste"/>
+        <w:pStyle w:val="Paragraphedeliste"/>
         <w:numPr>
           <w:ilvl w:val="0"/>
           <w:numId w:val="16"/>
@@ -12036,7 +11124,7 @@
     </w:p>
     <w:p>
       <w:pPr>
-        <w:pStyle w:val="Pardeliste"/>
+        <w:pStyle w:val="Paragraphedeliste"/>
         <w:ind w:left="1068"/>
         <w:rPr>
           <w:b/>
@@ -12174,7 +11262,7 @@
     </w:p>
     <w:p>
       <w:pPr>
-        <w:pStyle w:val="Pardeliste"/>
+        <w:pStyle w:val="Paragraphedeliste"/>
         <w:numPr>
           <w:ilvl w:val="0"/>
           <w:numId w:val="28"/>
@@ -12193,7 +11281,6 @@
       <w:r>
         <w:t xml:space="preserve"> et ‘</w:t>
       </w:r>
-      <w:proofErr w:type="spellStart"/>
       <w:r>
         <w:rPr>
           <w:b/>
@@ -12201,14 +11288,13 @@
         </w:rPr>
         <w:t>private</w:t>
       </w:r>
-      <w:proofErr w:type="spellEnd"/>
       <w:r>
         <w:t>’</w:t>
       </w:r>
     </w:p>
     <w:p>
       <w:pPr>
-        <w:pStyle w:val="Pardeliste"/>
+        <w:pStyle w:val="Paragraphedeliste"/>
         <w:numPr>
           <w:ilvl w:val="0"/>
           <w:numId w:val="28"/>
@@ -12243,7 +11329,6 @@
       <w:r>
         <w:t xml:space="preserve">Créer une </w:t>
       </w:r>
-      <w:proofErr w:type="spellStart"/>
       <w:r>
         <w:rPr>
           <w:i/>
@@ -12254,14 +11339,7 @@
         <w:rPr>
           <w:i/>
         </w:rPr>
-        <w:t>houtbox</w:t>
-      </w:r>
-      <w:proofErr w:type="spellEnd"/>
-      <w:r>
-        <w:rPr>
-          <w:i/>
-        </w:rPr>
-        <w:t xml:space="preserve"> </w:t>
+        <w:t xml:space="preserve">houtbox </w:t>
       </w:r>
       <w:r>
         <w:t xml:space="preserve">avec une </w:t>
@@ -12282,7 +11360,7 @@
     </w:p>
     <w:p>
       <w:pPr>
-        <w:pStyle w:val="Pardeliste"/>
+        <w:pStyle w:val="Paragraphedeliste"/>
         <w:numPr>
           <w:ilvl w:val="0"/>
           <w:numId w:val="28"/>
@@ -12291,29 +11369,15 @@
       <w:r>
         <w:t xml:space="preserve">Cette </w:t>
       </w:r>
-      <w:proofErr w:type="spellStart"/>
-      <w:proofErr w:type="gramStart"/>
       <w:r>
         <w:rPr>
           <w:b/>
           <w:i/>
         </w:rPr>
-        <w:t>shoutbox</w:t>
-      </w:r>
-      <w:proofErr w:type="spellEnd"/>
-      <w:r>
-        <w:rPr>
-          <w:b/>
-          <w:i/>
-        </w:rPr>
-        <w:t xml:space="preserve"> </w:t>
-      </w:r>
-      <w:r>
-        <w:t xml:space="preserve"> devra</w:t>
-      </w:r>
-      <w:proofErr w:type="gramEnd"/>
-      <w:r>
-        <w:t xml:space="preserve"> se connecter au server pour afficher les </w:t>
+        <w:t xml:space="preserve">shoutbox </w:t>
+      </w:r>
+      <w:r>
+        <w:t xml:space="preserve"> devra se connecter au server pour afficher les </w:t>
       </w:r>
       <w:r>
         <w:t>commentaires ‘public’ uniquement</w:t>
@@ -12321,7 +11385,7 @@
     </w:p>
     <w:p>
       <w:pPr>
-        <w:pStyle w:val="Pardeliste"/>
+        <w:pStyle w:val="Paragraphedeliste"/>
         <w:numPr>
           <w:ilvl w:val="0"/>
           <w:numId w:val="28"/>
@@ -12347,7 +11411,6 @@
       </w:r>
     </w:p>
     <w:p>
-      <w:proofErr w:type="spellStart"/>
       <w:r>
         <w:rPr>
           <w:b/>
@@ -12355,7 +11418,6 @@
         </w:rPr>
         <w:t>Shoutbox</w:t>
       </w:r>
-      <w:proofErr w:type="spellEnd"/>
       <w:r>
         <w:t xml:space="preserve"> : </w:t>
       </w:r>
@@ -12426,7 +11488,7 @@
 </file>
 
 <file path=word/endnotes.xml><?xml version="1.0" encoding="utf-8"?>
-<w:endnotes xmlns:wpc="http://schemas.microsoft.com/office/word/2010/wordprocessingCanvas" xmlns:mo="http://schemas.microsoft.com/office/mac/office/2008/main" xmlns:mc="http://schemas.openxmlformats.org/markup-compatibility/2006" xmlns:mv="urn:schemas-microsoft-com:mac:vml" xmlns:o="urn:schemas-microsoft-com:office:office" xmlns:r="http://schemas.openxmlformats.org/officeDocument/2006/relationships" xmlns:m="http://schemas.openxmlformats.org/officeDocument/2006/math" xmlns:v="urn:schemas-microsoft-com:vml" xmlns:wp14="http://schemas.microsoft.com/office/word/2010/wordprocessingDrawing" xmlns:wp="http://schemas.openxmlformats.org/drawingml/2006/wordprocessingDrawing" xmlns:w10="urn:schemas-microsoft-com:office:word" xmlns:w="http://schemas.openxmlformats.org/wordprocessingml/2006/main" xmlns:w14="http://schemas.microsoft.com/office/word/2010/wordml" xmlns:w15="http://schemas.microsoft.com/office/word/2012/wordml" xmlns:wpg="http://schemas.microsoft.com/office/word/2010/wordprocessingGroup" xmlns:wpi="http://schemas.microsoft.com/office/word/2010/wordprocessingInk" xmlns:wne="http://schemas.microsoft.com/office/word/2006/wordml" xmlns:wps="http://schemas.microsoft.com/office/word/2010/wordprocessingShape" mc:Ignorable="w14 w15 wp14">
+<w:endnotes xmlns:wpc="http://schemas.microsoft.com/office/word/2010/wordprocessingCanvas" xmlns:cx="http://schemas.microsoft.com/office/drawing/2014/chartex" xmlns:mc="http://schemas.openxmlformats.org/markup-compatibility/2006" xmlns:o="urn:schemas-microsoft-com:office:office" xmlns:r="http://schemas.openxmlformats.org/officeDocument/2006/relationships" xmlns:m="http://schemas.openxmlformats.org/officeDocument/2006/math" xmlns:v="urn:schemas-microsoft-com:vml" xmlns:wp14="http://schemas.microsoft.com/office/word/2010/wordprocessingDrawing" xmlns:wp="http://schemas.openxmlformats.org/drawingml/2006/wordprocessingDrawing" xmlns:w10="urn:schemas-microsoft-com:office:word" xmlns:w="http://schemas.openxmlformats.org/wordprocessingml/2006/main" xmlns:w14="http://schemas.microsoft.com/office/word/2010/wordml" xmlns:w15="http://schemas.microsoft.com/office/word/2012/wordml" xmlns:w16se="http://schemas.microsoft.com/office/word/2015/wordml/symex" xmlns:wpg="http://schemas.microsoft.com/office/word/2010/wordprocessingGroup" xmlns:wpi="http://schemas.microsoft.com/office/word/2010/wordprocessingInk" xmlns:wne="http://schemas.microsoft.com/office/word/2006/wordml" xmlns:wps="http://schemas.microsoft.com/office/word/2010/wordprocessingShape" mc:Ignorable="w14 w15 w16se wp14">
   <w:endnote w:type="separator" w:id="-1">
     <w:p>
       <w:r>
@@ -12445,7 +11507,7 @@
 </file>
 
 <file path=word/footnotes.xml><?xml version="1.0" encoding="utf-8"?>
-<w:footnotes xmlns:wpc="http://schemas.microsoft.com/office/word/2010/wordprocessingCanvas" xmlns:mo="http://schemas.microsoft.com/office/mac/office/2008/main" xmlns:mc="http://schemas.openxmlformats.org/markup-compatibility/2006" xmlns:mv="urn:schemas-microsoft-com:mac:vml" xmlns:o="urn:schemas-microsoft-com:office:office" xmlns:r="http://schemas.openxmlformats.org/officeDocument/2006/relationships" xmlns:m="http://schemas.openxmlformats.org/officeDocument/2006/math" xmlns:v="urn:schemas-microsoft-com:vml" xmlns:wp14="http://schemas.microsoft.com/office/word/2010/wordprocessingDrawing" xmlns:wp="http://schemas.openxmlformats.org/drawingml/2006/wordprocessingDrawing" xmlns:w10="urn:schemas-microsoft-com:office:word" xmlns:w="http://schemas.openxmlformats.org/wordprocessingml/2006/main" xmlns:w14="http://schemas.microsoft.com/office/word/2010/wordml" xmlns:w15="http://schemas.microsoft.com/office/word/2012/wordml" xmlns:wpg="http://schemas.microsoft.com/office/word/2010/wordprocessingGroup" xmlns:wpi="http://schemas.microsoft.com/office/word/2010/wordprocessingInk" xmlns:wne="http://schemas.microsoft.com/office/word/2006/wordml" xmlns:wps="http://schemas.microsoft.com/office/word/2010/wordprocessingShape" mc:Ignorable="w14 w15 wp14">
+<w:footnotes xmlns:wpc="http://schemas.microsoft.com/office/word/2010/wordprocessingCanvas" xmlns:cx="http://schemas.microsoft.com/office/drawing/2014/chartex" xmlns:mc="http://schemas.openxmlformats.org/markup-compatibility/2006" xmlns:o="urn:schemas-microsoft-com:office:office" xmlns:r="http://schemas.openxmlformats.org/officeDocument/2006/relationships" xmlns:m="http://schemas.openxmlformats.org/officeDocument/2006/math" xmlns:v="urn:schemas-microsoft-com:vml" xmlns:wp14="http://schemas.microsoft.com/office/word/2010/wordprocessingDrawing" xmlns:wp="http://schemas.openxmlformats.org/drawingml/2006/wordprocessingDrawing" xmlns:w10="urn:schemas-microsoft-com:office:word" xmlns:w="http://schemas.openxmlformats.org/wordprocessingml/2006/main" xmlns:w14="http://schemas.microsoft.com/office/word/2010/wordml" xmlns:w15="http://schemas.microsoft.com/office/word/2012/wordml" xmlns:w16se="http://schemas.microsoft.com/office/word/2015/wordml/symex" xmlns:wpg="http://schemas.microsoft.com/office/word/2010/wordprocessingGroup" xmlns:wpi="http://schemas.microsoft.com/office/word/2010/wordprocessingInk" xmlns:wne="http://schemas.microsoft.com/office/word/2006/wordml" xmlns:wps="http://schemas.microsoft.com/office/word/2010/wordprocessingShape" mc:Ignorable="w14 w15 w16se wp14">
   <w:footnote w:type="separator" w:id="-1">
     <w:p>
       <w:r>
@@ -12464,7 +11526,7 @@
 </file>
 
 <file path=word/header1.xml><?xml version="1.0" encoding="utf-8"?>
-<w:hdr xmlns:wpc="http://schemas.microsoft.com/office/word/2010/wordprocessingCanvas" xmlns:mo="http://schemas.microsoft.com/office/mac/office/2008/main" xmlns:mc="http://schemas.openxmlformats.org/markup-compatibility/2006" xmlns:mv="urn:schemas-microsoft-com:mac:vml" xmlns:o="urn:schemas-microsoft-com:office:office" xmlns:r="http://schemas.openxmlformats.org/officeDocument/2006/relationships" xmlns:m="http://schemas.openxmlformats.org/officeDocument/2006/math" xmlns:v="urn:schemas-microsoft-com:vml" xmlns:wp14="http://schemas.microsoft.com/office/word/2010/wordprocessingDrawing" xmlns:wp="http://schemas.openxmlformats.org/drawingml/2006/wordprocessingDrawing" xmlns:w10="urn:schemas-microsoft-com:office:word" xmlns:w="http://schemas.openxmlformats.org/wordprocessingml/2006/main" xmlns:w14="http://schemas.microsoft.com/office/word/2010/wordml" xmlns:w15="http://schemas.microsoft.com/office/word/2012/wordml" xmlns:wpg="http://schemas.microsoft.com/office/word/2010/wordprocessingGroup" xmlns:wpi="http://schemas.microsoft.com/office/word/2010/wordprocessingInk" xmlns:wne="http://schemas.microsoft.com/office/word/2006/wordml" xmlns:wps="http://schemas.microsoft.com/office/word/2010/wordprocessingShape" mc:Ignorable="w14 w15 wp14">
+<w:hdr xmlns:wpc="http://schemas.microsoft.com/office/word/2010/wordprocessingCanvas" xmlns:cx="http://schemas.microsoft.com/office/drawing/2014/chartex" xmlns:mc="http://schemas.openxmlformats.org/markup-compatibility/2006" xmlns:o="urn:schemas-microsoft-com:office:office" xmlns:r="http://schemas.openxmlformats.org/officeDocument/2006/relationships" xmlns:m="http://schemas.openxmlformats.org/officeDocument/2006/math" xmlns:v="urn:schemas-microsoft-com:vml" xmlns:wp14="http://schemas.microsoft.com/office/word/2010/wordprocessingDrawing" xmlns:wp="http://schemas.openxmlformats.org/drawingml/2006/wordprocessingDrawing" xmlns:w10="urn:schemas-microsoft-com:office:word" xmlns:w="http://schemas.openxmlformats.org/wordprocessingml/2006/main" xmlns:w14="http://schemas.microsoft.com/office/word/2010/wordml" xmlns:w15="http://schemas.microsoft.com/office/word/2012/wordml" xmlns:w16se="http://schemas.microsoft.com/office/word/2015/wordml/symex" xmlns:wpg="http://schemas.microsoft.com/office/word/2010/wordprocessingGroup" xmlns:wpi="http://schemas.microsoft.com/office/word/2010/wordprocessingInk" xmlns:wne="http://schemas.microsoft.com/office/word/2006/wordml" xmlns:wps="http://schemas.microsoft.com/office/word/2010/wordprocessingShape" mc:Ignorable="w14 w15 w16se wp14">
   <w:sdt>
     <w:sdtPr>
       <w:id w:val="-374928996"/>
@@ -12473,6 +11535,7 @@
         <w:docPartUnique/>
       </w:docPartObj>
     </w:sdtPr>
+    <w:sdtEndPr/>
     <w:sdtContent>
       <w:p>
         <w:pPr>
@@ -12628,7 +11691,7 @@
                                     <w:noProof/>
                                     <w:color w:val="FFFFFF" w:themeColor="background1"/>
                                   </w:rPr>
-                                  <w:t>9</w:t>
+                                  <w:t>13</w:t>
                                 </w:r>
                                 <w:r>
                                   <w:rPr>
@@ -12653,14 +11716,14 @@
             </mc:Choice>
             <mc:Fallback>
               <w:pict>
-                <v:group w14:anchorId="545EA19D" id="Groupe_x0020_3" o:spid="_x0000_s1029" style="width:43.2pt;height:18.7pt;mso-position-horizontal-relative:char;mso-position-vertical-relative:line" coordorigin="614,660" coordsize="864,374" o:gfxdata="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">
-                  <v:roundrect id="AutoShape_x0020_42" o:spid="_x0000_s1030" style="position:absolute;left:859;top:415;width:374;height:864;rotation:-90;visibility:visible;mso-wrap-style:square;v-text-anchor:top" arcsize="10923f" o:gfxdata="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" strokecolor="#e4be84"/>
-                  <v:roundrect id="AutoShape_x0020_43" o:spid="_x0000_s1031" style="position:absolute;left:898;top:451;width:296;height:792;rotation:-90;visibility:visible;mso-wrap-style:square;v-text-anchor:top" arcsize="10923f" o:gfxdata="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" fillcolor="#e4be84" strokecolor="#e4be84"/>
-                  <v:shapetype id="_x0000_t202" coordsize="21600,21600" o:spt="202" path="m0,0l0,21600,21600,21600,21600,0xe">
+                <v:group w14:anchorId="545EA19D" id="Groupe 3" o:spid="_x0000_s1029" style="width:43.2pt;height:18.7pt;mso-position-horizontal-relative:char;mso-position-vertical-relative:line" coordorigin="614,660" coordsize="864,374" o:gfxdata="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">
+                  <v:roundrect id="AutoShape 42" o:spid="_x0000_s1030" style="position:absolute;left:859;top:415;width:374;height:864;rotation:-90;visibility:visible;mso-wrap-style:square;v-text-anchor:top" arcsize="10923f" o:gfxdata="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" strokecolor="#e4be84"/>
+                  <v:roundrect id="AutoShape 43" o:spid="_x0000_s1031" style="position:absolute;left:898;top:451;width:296;height:792;rotation:-90;visibility:visible;mso-wrap-style:square;v-text-anchor:top" arcsize="10923f" o:gfxdata="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" fillcolor="#e4be84" strokecolor="#e4be84"/>
+                  <v:shapetype id="_x0000_t202" coordsize="21600,21600" o:spt="202" path="m,l,21600r21600,l21600,xe">
                     <v:stroke joinstyle="miter"/>
                     <v:path gradientshapeok="t" o:connecttype="rect"/>
                   </v:shapetype>
-                  <v:shape id="Text_x0020_Box_x0020_44" o:spid="_x0000_s1032" type="#_x0000_t202" style="position:absolute;left:732;top:716;width:659;height:288;visibility:visible;mso-wrap-style:square;v-text-anchor:top" o:gfxdata="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" filled="f" stroked="f">
+                  <v:shape id="Text Box 44" o:spid="_x0000_s1032" type="#_x0000_t202" style="position:absolute;left:732;top:716;width:659;height:288;visibility:visible;mso-wrap-style:square;v-text-anchor:top" o:gfxdata="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" filled="f" stroked="f">
                     <v:textbox inset="0,0,0,0">
                       <w:txbxContent>
                         <w:p>
@@ -12683,7 +11746,7 @@
                               <w:noProof/>
                               <w:color w:val="FFFFFF" w:themeColor="background1"/>
                             </w:rPr>
-                            <w:t>10</w:t>
+                            <w:t>13</w:t>
                           </w:r>
                           <w:r>
                             <w:rPr>
@@ -12715,8 +11778,8 @@
 </file>
 
 <file path=word/numbering.xml><?xml version="1.0" encoding="utf-8"?>
-<w:numbering xmlns:wpc="http://schemas.microsoft.com/office/word/2010/wordprocessingCanvas" xmlns:mo="http://schemas.microsoft.com/office/mac/office/2008/main" xmlns:mc="http://schemas.openxmlformats.org/markup-compatibility/2006" xmlns:mv="urn:schemas-microsoft-com:mac:vml" xmlns:o="urn:schemas-microsoft-com:office:office" xmlns:r="http://schemas.openxmlformats.org/officeDocument/2006/relationships" xmlns:m="http://schemas.openxmlformats.org/officeDocument/2006/math" xmlns:v="urn:schemas-microsoft-com:vml" xmlns:wp14="http://schemas.microsoft.com/office/word/2010/wordprocessingDrawing" xmlns:wp="http://schemas.openxmlformats.org/drawingml/2006/wordprocessingDrawing" xmlns:w10="urn:schemas-microsoft-com:office:word" xmlns:w="http://schemas.openxmlformats.org/wordprocessingml/2006/main" xmlns:w14="http://schemas.microsoft.com/office/word/2010/wordml" xmlns:w15="http://schemas.microsoft.com/office/word/2012/wordml" xmlns:wpg="http://schemas.microsoft.com/office/word/2010/wordprocessingGroup" xmlns:wpi="http://schemas.microsoft.com/office/word/2010/wordprocessingInk" xmlns:wne="http://schemas.microsoft.com/office/word/2006/wordml" xmlns:wps="http://schemas.microsoft.com/office/word/2010/wordprocessingShape" mc:Ignorable="w14 w15 wp14">
-  <w:abstractNum w:abstractNumId="0">
+<w:numbering xmlns:wpc="http://schemas.microsoft.com/office/word/2010/wordprocessingCanvas" xmlns:cx="http://schemas.microsoft.com/office/drawing/2014/chartex" xmlns:mc="http://schemas.openxmlformats.org/markup-compatibility/2006" xmlns:o="urn:schemas-microsoft-com:office:office" xmlns:r="http://schemas.openxmlformats.org/officeDocument/2006/relationships" xmlns:m="http://schemas.openxmlformats.org/officeDocument/2006/math" xmlns:v="urn:schemas-microsoft-com:vml" xmlns:wp14="http://schemas.microsoft.com/office/word/2010/wordprocessingDrawing" xmlns:wp="http://schemas.openxmlformats.org/drawingml/2006/wordprocessingDrawing" xmlns:w10="urn:schemas-microsoft-com:office:word" xmlns:w="http://schemas.openxmlformats.org/wordprocessingml/2006/main" xmlns:w14="http://schemas.microsoft.com/office/word/2010/wordml" xmlns:w15="http://schemas.microsoft.com/office/word/2012/wordml" xmlns:w16se="http://schemas.microsoft.com/office/word/2015/wordml/symex" xmlns:wpg="http://schemas.microsoft.com/office/word/2010/wordprocessingGroup" xmlns:wpi="http://schemas.microsoft.com/office/word/2010/wordprocessingInk" xmlns:wne="http://schemas.microsoft.com/office/word/2006/wordml" xmlns:wps="http://schemas.microsoft.com/office/word/2010/wordprocessingShape" mc:Ignorable="w14 w15 w16se wp14">
+  <w:abstractNum w:abstractNumId="0" w15:restartNumberingAfterBreak="0">
     <w:nsid w:val="06564DCA"/>
     <w:multiLevelType w:val="hybridMultilevel"/>
     <w:tmpl w:val="F6EA2564"/>
@@ -12802,7 +11865,7 @@
       </w:pPr>
     </w:lvl>
   </w:abstractNum>
-  <w:abstractNum w:abstractNumId="1">
+  <w:abstractNum w:abstractNumId="1" w15:restartNumberingAfterBreak="0">
     <w:nsid w:val="06813849"/>
     <w:multiLevelType w:val="hybridMultilevel"/>
     <w:tmpl w:val="2CBA2F12"/>
@@ -12915,7 +11978,7 @@
       </w:rPr>
     </w:lvl>
   </w:abstractNum>
-  <w:abstractNum w:abstractNumId="2">
+  <w:abstractNum w:abstractNumId="2" w15:restartNumberingAfterBreak="0">
     <w:nsid w:val="07D227D8"/>
     <w:multiLevelType w:val="hybridMultilevel"/>
     <w:tmpl w:val="6D585180"/>
@@ -13028,7 +12091,7 @@
       </w:rPr>
     </w:lvl>
   </w:abstractNum>
-  <w:abstractNum w:abstractNumId="3">
+  <w:abstractNum w:abstractNumId="3" w15:restartNumberingAfterBreak="0">
     <w:nsid w:val="0C717620"/>
     <w:multiLevelType w:val="hybridMultilevel"/>
     <w:tmpl w:val="0C52E628"/>
@@ -13114,7 +12177,7 @@
       </w:pPr>
     </w:lvl>
   </w:abstractNum>
-  <w:abstractNum w:abstractNumId="4">
+  <w:abstractNum w:abstractNumId="4" w15:restartNumberingAfterBreak="0">
     <w:nsid w:val="0D6B765D"/>
     <w:multiLevelType w:val="hybridMultilevel"/>
     <w:tmpl w:val="4CA820CA"/>
@@ -13227,7 +12290,7 @@
       </w:rPr>
     </w:lvl>
   </w:abstractNum>
-  <w:abstractNum w:abstractNumId="5">
+  <w:abstractNum w:abstractNumId="5" w15:restartNumberingAfterBreak="0">
     <w:nsid w:val="11A803CF"/>
     <w:multiLevelType w:val="hybridMultilevel"/>
     <w:tmpl w:val="1C24DF02"/>
@@ -13339,7 +12402,7 @@
       </w:rPr>
     </w:lvl>
   </w:abstractNum>
-  <w:abstractNum w:abstractNumId="6">
+  <w:abstractNum w:abstractNumId="6" w15:restartNumberingAfterBreak="0">
     <w:nsid w:val="15B73603"/>
     <w:multiLevelType w:val="hybridMultilevel"/>
     <w:tmpl w:val="9418F15C"/>
@@ -13452,7 +12515,7 @@
       </w:rPr>
     </w:lvl>
   </w:abstractNum>
-  <w:abstractNum w:abstractNumId="7">
+  <w:abstractNum w:abstractNumId="7" w15:restartNumberingAfterBreak="0">
     <w:nsid w:val="170559E9"/>
     <w:multiLevelType w:val="hybridMultilevel"/>
     <w:tmpl w:val="36BE8BF8"/>
@@ -13565,7 +12628,7 @@
       </w:rPr>
     </w:lvl>
   </w:abstractNum>
-  <w:abstractNum w:abstractNumId="8">
+  <w:abstractNum w:abstractNumId="8" w15:restartNumberingAfterBreak="0">
     <w:nsid w:val="1A6D78E9"/>
     <w:multiLevelType w:val="hybridMultilevel"/>
     <w:tmpl w:val="6D40A07C"/>
@@ -13680,7 +12743,7 @@
       </w:rPr>
     </w:lvl>
   </w:abstractNum>
-  <w:abstractNum w:abstractNumId="9">
+  <w:abstractNum w:abstractNumId="9" w15:restartNumberingAfterBreak="0">
     <w:nsid w:val="1C51050E"/>
     <w:multiLevelType w:val="hybridMultilevel"/>
     <w:tmpl w:val="1D84913E"/>
@@ -13793,7 +12856,7 @@
       </w:rPr>
     </w:lvl>
   </w:abstractNum>
-  <w:abstractNum w:abstractNumId="10">
+  <w:abstractNum w:abstractNumId="10" w15:restartNumberingAfterBreak="0">
     <w:nsid w:val="28237EDC"/>
     <w:multiLevelType w:val="hybridMultilevel"/>
     <w:tmpl w:val="4A96C984"/>
@@ -13879,7 +12942,7 @@
       </w:pPr>
     </w:lvl>
   </w:abstractNum>
-  <w:abstractNum w:abstractNumId="11">
+  <w:abstractNum w:abstractNumId="11" w15:restartNumberingAfterBreak="0">
     <w:nsid w:val="2FF2241E"/>
     <w:multiLevelType w:val="hybridMultilevel"/>
     <w:tmpl w:val="982EC244"/>
@@ -13992,7 +13055,7 @@
       </w:rPr>
     </w:lvl>
   </w:abstractNum>
-  <w:abstractNum w:abstractNumId="12">
+  <w:abstractNum w:abstractNumId="12" w15:restartNumberingAfterBreak="0">
     <w:nsid w:val="32F1066C"/>
     <w:multiLevelType w:val="hybridMultilevel"/>
     <w:tmpl w:val="005879B4"/>
@@ -14105,7 +13168,7 @@
       </w:rPr>
     </w:lvl>
   </w:abstractNum>
-  <w:abstractNum w:abstractNumId="13">
+  <w:abstractNum w:abstractNumId="13" w15:restartNumberingAfterBreak="0">
     <w:nsid w:val="33521781"/>
     <w:multiLevelType w:val="hybridMultilevel"/>
     <w:tmpl w:val="E54A0620"/>
@@ -14217,7 +13280,7 @@
       </w:rPr>
     </w:lvl>
   </w:abstractNum>
-  <w:abstractNum w:abstractNumId="14">
+  <w:abstractNum w:abstractNumId="14" w15:restartNumberingAfterBreak="0">
     <w:nsid w:val="37020A68"/>
     <w:multiLevelType w:val="hybridMultilevel"/>
     <w:tmpl w:val="D578EDFA"/>
@@ -14330,7 +13393,7 @@
       </w:rPr>
     </w:lvl>
   </w:abstractNum>
-  <w:abstractNum w:abstractNumId="15">
+  <w:abstractNum w:abstractNumId="15" w15:restartNumberingAfterBreak="0">
     <w:nsid w:val="3CD161F3"/>
     <w:multiLevelType w:val="hybridMultilevel"/>
     <w:tmpl w:val="649C2908"/>
@@ -14443,7 +13506,7 @@
       </w:rPr>
     </w:lvl>
   </w:abstractNum>
-  <w:abstractNum w:abstractNumId="16">
+  <w:abstractNum w:abstractNumId="16" w15:restartNumberingAfterBreak="0">
     <w:nsid w:val="3D726EA1"/>
     <w:multiLevelType w:val="hybridMultilevel"/>
     <w:tmpl w:val="C1A43D6C"/>
@@ -14556,7 +13619,7 @@
       </w:rPr>
     </w:lvl>
   </w:abstractNum>
-  <w:abstractNum w:abstractNumId="17">
+  <w:abstractNum w:abstractNumId="17" w15:restartNumberingAfterBreak="0">
     <w:nsid w:val="441C275C"/>
     <w:multiLevelType w:val="hybridMultilevel"/>
     <w:tmpl w:val="0B7E49D4"/>
@@ -14670,7 +13733,7 @@
       </w:rPr>
     </w:lvl>
   </w:abstractNum>
-  <w:abstractNum w:abstractNumId="18">
+  <w:abstractNum w:abstractNumId="18" w15:restartNumberingAfterBreak="0">
     <w:nsid w:val="4C1E5409"/>
     <w:multiLevelType w:val="hybridMultilevel"/>
     <w:tmpl w:val="53C66A36"/>
@@ -14783,7 +13846,7 @@
       </w:rPr>
     </w:lvl>
   </w:abstractNum>
-  <w:abstractNum w:abstractNumId="19">
+  <w:abstractNum w:abstractNumId="19" w15:restartNumberingAfterBreak="0">
     <w:nsid w:val="4D2956E3"/>
     <w:multiLevelType w:val="hybridMultilevel"/>
     <w:tmpl w:val="F96E8380"/>
@@ -14896,7 +13959,7 @@
       </w:rPr>
     </w:lvl>
   </w:abstractNum>
-  <w:abstractNum w:abstractNumId="20">
+  <w:abstractNum w:abstractNumId="20" w15:restartNumberingAfterBreak="0">
     <w:nsid w:val="53831A2B"/>
     <w:multiLevelType w:val="hybridMultilevel"/>
     <w:tmpl w:val="81089E24"/>
@@ -15009,7 +14072,7 @@
       </w:rPr>
     </w:lvl>
   </w:abstractNum>
-  <w:abstractNum w:abstractNumId="21">
+  <w:abstractNum w:abstractNumId="21" w15:restartNumberingAfterBreak="0">
     <w:nsid w:val="56BD6131"/>
     <w:multiLevelType w:val="hybridMultilevel"/>
     <w:tmpl w:val="BBEE3DBE"/>
@@ -15122,7 +14185,7 @@
       </w:rPr>
     </w:lvl>
   </w:abstractNum>
-  <w:abstractNum w:abstractNumId="22">
+  <w:abstractNum w:abstractNumId="22" w15:restartNumberingAfterBreak="0">
     <w:nsid w:val="5A9D7867"/>
     <w:multiLevelType w:val="hybridMultilevel"/>
     <w:tmpl w:val="B7163AF4"/>
@@ -15235,7 +14298,7 @@
       </w:rPr>
     </w:lvl>
   </w:abstractNum>
-  <w:abstractNum w:abstractNumId="23">
+  <w:abstractNum w:abstractNumId="23" w15:restartNumberingAfterBreak="0">
     <w:nsid w:val="5E676868"/>
     <w:multiLevelType w:val="hybridMultilevel"/>
     <w:tmpl w:val="45AAEE86"/>
@@ -15348,7 +14411,7 @@
       </w:rPr>
     </w:lvl>
   </w:abstractNum>
-  <w:abstractNum w:abstractNumId="24">
+  <w:abstractNum w:abstractNumId="24" w15:restartNumberingAfterBreak="0">
     <w:nsid w:val="67226155"/>
     <w:multiLevelType w:val="hybridMultilevel"/>
     <w:tmpl w:val="A2809F4C"/>
@@ -15461,7 +14524,7 @@
       </w:rPr>
     </w:lvl>
   </w:abstractNum>
-  <w:abstractNum w:abstractNumId="25">
+  <w:abstractNum w:abstractNumId="25" w15:restartNumberingAfterBreak="0">
     <w:nsid w:val="695C2D34"/>
     <w:multiLevelType w:val="hybridMultilevel"/>
     <w:tmpl w:val="9D02CDAE"/>
@@ -15547,7 +14610,7 @@
       </w:pPr>
     </w:lvl>
   </w:abstractNum>
-  <w:abstractNum w:abstractNumId="26">
+  <w:abstractNum w:abstractNumId="26" w15:restartNumberingAfterBreak="0">
     <w:nsid w:val="6C4A101B"/>
     <w:multiLevelType w:val="hybridMultilevel"/>
     <w:tmpl w:val="0B726274"/>
@@ -15660,7 +14723,7 @@
       </w:rPr>
     </w:lvl>
   </w:abstractNum>
-  <w:abstractNum w:abstractNumId="27">
+  <w:abstractNum w:abstractNumId="27" w15:restartNumberingAfterBreak="0">
     <w:nsid w:val="6C943D39"/>
     <w:multiLevelType w:val="hybridMultilevel"/>
     <w:tmpl w:val="F0242206"/>
@@ -15773,7 +14836,7 @@
       </w:rPr>
     </w:lvl>
   </w:abstractNum>
-  <w:abstractNum w:abstractNumId="28">
+  <w:abstractNum w:abstractNumId="28" w15:restartNumberingAfterBreak="0">
     <w:nsid w:val="6DD97BF3"/>
     <w:multiLevelType w:val="hybridMultilevel"/>
     <w:tmpl w:val="C8C6FE24"/>
@@ -15886,7 +14949,7 @@
       </w:rPr>
     </w:lvl>
   </w:abstractNum>
-  <w:abstractNum w:abstractNumId="29">
+  <w:abstractNum w:abstractNumId="29" w15:restartNumberingAfterBreak="0">
     <w:nsid w:val="739602CA"/>
     <w:multiLevelType w:val="hybridMultilevel"/>
     <w:tmpl w:val="53820E50"/>
@@ -15972,7 +15035,7 @@
       </w:pPr>
     </w:lvl>
   </w:abstractNum>
-  <w:abstractNum w:abstractNumId="30">
+  <w:abstractNum w:abstractNumId="30" w15:restartNumberingAfterBreak="0">
     <w:nsid w:val="7BF94CD8"/>
     <w:multiLevelType w:val="hybridMultilevel"/>
     <w:tmpl w:val="C6CE4730"/>
@@ -16085,7 +15148,7 @@
       </w:rPr>
     </w:lvl>
   </w:abstractNum>
-  <w:abstractNum w:abstractNumId="31">
+  <w:abstractNum w:abstractNumId="31" w15:restartNumberingAfterBreak="0">
     <w:nsid w:val="7D99258B"/>
     <w:multiLevelType w:val="hybridMultilevel"/>
     <w:tmpl w:val="ED1C10D2"/>
@@ -16298,7 +15361,7 @@
 </file>
 
 <file path=word/styles.xml><?xml version="1.0" encoding="utf-8"?>
-<w:styles xmlns:mc="http://schemas.openxmlformats.org/markup-compatibility/2006" xmlns:r="http://schemas.openxmlformats.org/officeDocument/2006/relationships" xmlns:w="http://schemas.openxmlformats.org/wordprocessingml/2006/main" xmlns:w14="http://schemas.microsoft.com/office/word/2010/wordml" xmlns:w15="http://schemas.microsoft.com/office/word/2012/wordml" mc:Ignorable="w14 w15">
+<w:styles xmlns:mc="http://schemas.openxmlformats.org/markup-compatibility/2006" xmlns:r="http://schemas.openxmlformats.org/officeDocument/2006/relationships" xmlns:w="http://schemas.openxmlformats.org/wordprocessingml/2006/main" xmlns:w14="http://schemas.microsoft.com/office/word/2010/wordml" xmlns:w15="http://schemas.microsoft.com/office/word/2012/wordml" xmlns:w16se="http://schemas.microsoft.com/office/word/2015/wordml/symex" mc:Ignorable="w14 w15 w16se">
   <w:docDefaults>
     <w:rPrDefault>
       <w:rPr>
@@ -16314,7 +15377,7 @@
       </w:pPr>
     </w:pPrDefault>
   </w:docDefaults>
-  <w:latentStyles w:defLockedState="0" w:defUIPriority="99" w:defSemiHidden="0" w:defUnhideWhenUsed="0" w:defQFormat="0" w:count="380">
+  <w:latentStyles w:defLockedState="0" w:defUIPriority="99" w:defSemiHidden="0" w:defUnhideWhenUsed="0" w:defQFormat="0" w:count="371">
     <w:lsdException w:name="Normal" w:uiPriority="0" w:qFormat="1"/>
     <w:lsdException w:name="heading 1" w:uiPriority="9" w:qFormat="1"/>
     <w:lsdException w:name="heading 2" w:semiHidden="1" w:uiPriority="9" w:unhideWhenUsed="1" w:qFormat="1"/>
@@ -17117,7 +16180,6 @@
     <w:uiPriority w:val="59"/>
     <w:rsid w:val="00260206"/>
     <w:tblPr>
-      <w:tblInd w:w="0" w:type="dxa"/>
       <w:tblBorders>
         <w:top w:val="single" w:sz="4" w:space="0" w:color="auto"/>
         <w:left w:val="single" w:sz="4" w:space="0" w:color="auto"/>
@@ -17126,12 +16188,6 @@
         <w:insideH w:val="single" w:sz="4" w:space="0" w:color="auto"/>
         <w:insideV w:val="single" w:sz="4" w:space="0" w:color="auto"/>
       </w:tblBorders>
-      <w:tblCellMar>
-        <w:top w:w="0" w:type="dxa"/>
-        <w:left w:w="108" w:type="dxa"/>
-        <w:bottom w:w="0" w:type="dxa"/>
-        <w:right w:w="108" w:type="dxa"/>
-      </w:tblCellMar>
     </w:tblPr>
   </w:style>
   <w:style w:type="table" w:styleId="Grilledetableauclaire">
@@ -17140,7 +16196,6 @@
     <w:uiPriority w:val="99"/>
     <w:rsid w:val="00260206"/>
     <w:tblPr>
-      <w:tblInd w:w="0" w:type="dxa"/>
       <w:tblBorders>
         <w:top w:val="single" w:sz="4" w:space="0" w:color="BFBFBF" w:themeColor="background1" w:themeShade="BF"/>
         <w:left w:val="single" w:sz="4" w:space="0" w:color="BFBFBF" w:themeColor="background1" w:themeShade="BF"/>
@@ -17149,12 +16204,6 @@
         <w:insideH w:val="single" w:sz="4" w:space="0" w:color="BFBFBF" w:themeColor="background1" w:themeShade="BF"/>
         <w:insideV w:val="single" w:sz="4" w:space="0" w:color="BFBFBF" w:themeColor="background1" w:themeShade="BF"/>
       </w:tblBorders>
-      <w:tblCellMar>
-        <w:top w:w="0" w:type="dxa"/>
-        <w:left w:w="108" w:type="dxa"/>
-        <w:bottom w:w="0" w:type="dxa"/>
-        <w:right w:w="108" w:type="dxa"/>
-      </w:tblCellMar>
     </w:tblPr>
   </w:style>
   <w:style w:type="table" w:styleId="Tableausimple1">
@@ -17165,7 +16214,6 @@
     <w:tblPr>
       <w:tblStyleRowBandSize w:val="1"/>
       <w:tblStyleColBandSize w:val="1"/>
-      <w:tblInd w:w="0" w:type="dxa"/>
       <w:tblBorders>
         <w:top w:val="single" w:sz="4" w:space="0" w:color="BFBFBF" w:themeColor="background1" w:themeShade="BF"/>
         <w:left w:val="single" w:sz="4" w:space="0" w:color="BFBFBF" w:themeColor="background1" w:themeShade="BF"/>
@@ -17174,12 +16222,6 @@
         <w:insideH w:val="single" w:sz="4" w:space="0" w:color="BFBFBF" w:themeColor="background1" w:themeShade="BF"/>
         <w:insideV w:val="single" w:sz="4" w:space="0" w:color="BFBFBF" w:themeColor="background1" w:themeShade="BF"/>
       </w:tblBorders>
-      <w:tblCellMar>
-        <w:top w:w="0" w:type="dxa"/>
-        <w:left w:w="108" w:type="dxa"/>
-        <w:bottom w:w="0" w:type="dxa"/>
-        <w:right w:w="108" w:type="dxa"/>
-      </w:tblCellMar>
     </w:tblPr>
     <w:tblStylePr w:type="firstRow">
       <w:rPr>
@@ -17232,7 +16274,6 @@
     <w:tblPr>
       <w:tblStyleRowBandSize w:val="1"/>
       <w:tblStyleColBandSize w:val="1"/>
-      <w:tblInd w:w="0" w:type="dxa"/>
       <w:tblBorders>
         <w:top w:val="single" w:sz="4" w:space="0" w:color="F0AE97" w:themeColor="accent1" w:themeTint="66"/>
         <w:left w:val="single" w:sz="4" w:space="0" w:color="F0AE97" w:themeColor="accent1" w:themeTint="66"/>
@@ -17241,12 +16282,6 @@
         <w:insideH w:val="single" w:sz="4" w:space="0" w:color="F0AE97" w:themeColor="accent1" w:themeTint="66"/>
         <w:insideV w:val="single" w:sz="4" w:space="0" w:color="F0AE97" w:themeColor="accent1" w:themeTint="66"/>
       </w:tblBorders>
-      <w:tblCellMar>
-        <w:top w:w="0" w:type="dxa"/>
-        <w:left w:w="108" w:type="dxa"/>
-        <w:bottom w:w="0" w:type="dxa"/>
-        <w:right w:w="108" w:type="dxa"/>
-      </w:tblCellMar>
     </w:tblPr>
     <w:tblStylePr w:type="firstRow">
       <w:rPr>
@@ -17285,7 +16320,7 @@
       </w:rPr>
     </w:tblStylePr>
   </w:style>
-  <w:style w:type="paragraph" w:styleId="Pardeliste">
+  <w:style w:type="paragraph" w:styleId="Paragraphedeliste">
     <w:name w:val="List Paragraph"/>
     <w:basedOn w:val="Normal"/>
     <w:uiPriority w:val="34"/>
@@ -17464,7 +16499,7 @@
       <w:bCs/>
     </w:rPr>
   </w:style>
-  <w:style w:type="character" w:styleId="Emphase">
+  <w:style w:type="character" w:styleId="Accentuation">
     <w:name w:val="Emphasis"/>
     <w:basedOn w:val="Policepardfaut"/>
     <w:uiPriority w:val="20"/>
@@ -17586,7 +16621,7 @@
       <w:u w:val="single"/>
     </w:rPr>
   </w:style>
-  <w:style w:type="character" w:styleId="Titredelivre">
+  <w:style w:type="character" w:styleId="Titredulivre">
     <w:name w:val="Book Title"/>
     <w:basedOn w:val="Policepardfaut"/>
     <w:uiPriority w:val="33"/>
@@ -17598,7 +16633,7 @@
       <w:smallCaps/>
     </w:rPr>
   </w:style>
-  <w:style w:type="character" w:styleId="Lienhypertextevisit">
+  <w:style w:type="character" w:styleId="Lienhypertextesuivivisit">
     <w:name w:val="FollowedHyperlink"/>
     <w:basedOn w:val="Policepardfaut"/>
     <w:uiPriority w:val="99"/>
@@ -20293,8 +19328,8 @@
     <dgm:cxn modelId="{6E9F04CF-538C-49AC-B727-EE48AD00E24E}" srcId="{90721A67-6AD1-4A80-A90E-9D77E7AD4E6D}" destId="{6EAA9C23-3A78-4C27-AAC9-504C071FA2D8}" srcOrd="1" destOrd="0" parTransId="{99F72719-26C5-43AC-9154-CEFFF5CEB37E}" sibTransId="{9DE824F4-9157-4786-AD52-3E163FA3C3B4}"/>
     <dgm:cxn modelId="{760838A5-42C4-DE4F-A7DC-A7C0EF862B83}" type="presOf" srcId="{AD7B3DA5-2EE7-42E6-A405-E9204AD083F8}" destId="{B96A10A5-DFF5-46F1-944C-3675766C550F}" srcOrd="0" destOrd="0" presId="urn:microsoft.com/office/officeart/2005/8/layout/hierarchy2"/>
     <dgm:cxn modelId="{D40FD0F2-DADF-814B-9418-ED5F042FA34E}" type="presOf" srcId="{139FBCB0-87C1-4D19-9898-BB48C99D5614}" destId="{2D4C1DD3-7A1B-4669-AB42-72A65ACFF1A8}" srcOrd="1" destOrd="0" presId="urn:microsoft.com/office/officeart/2005/8/layout/hierarchy2"/>
+    <dgm:cxn modelId="{523C7B8B-64F2-9D41-A47D-C55E64E2A57C}" type="presOf" srcId="{9E6B55FE-E53C-49DC-B515-C2397BEC2CAB}" destId="{288590B9-AA3F-44E1-86EF-EEFFCBA51BD5}" srcOrd="0" destOrd="0" presId="urn:microsoft.com/office/officeart/2005/8/layout/hierarchy2"/>
     <dgm:cxn modelId="{CFFA2116-7AF7-344F-8BC1-9A451FFDA03F}" type="presOf" srcId="{B13E7694-BD7E-4ACD-8A25-288621413B33}" destId="{2FF43323-1B88-4D6E-A12C-28C1BD2304F7}" srcOrd="1" destOrd="0" presId="urn:microsoft.com/office/officeart/2005/8/layout/hierarchy2"/>
-    <dgm:cxn modelId="{523C7B8B-64F2-9D41-A47D-C55E64E2A57C}" type="presOf" srcId="{9E6B55FE-E53C-49DC-B515-C2397BEC2CAB}" destId="{288590B9-AA3F-44E1-86EF-EEFFCBA51BD5}" srcOrd="0" destOrd="0" presId="urn:microsoft.com/office/officeart/2005/8/layout/hierarchy2"/>
     <dgm:cxn modelId="{E42261C5-8A07-4A44-BEA5-0684B8FC0B74}" type="presOf" srcId="{DD6977A0-3802-4240-88A2-691E7C2C48A6}" destId="{968AF4BE-4974-4BD5-85C7-35A0B47C6F8A}" srcOrd="0" destOrd="0" presId="urn:microsoft.com/office/officeart/2005/8/layout/hierarchy2"/>
     <dgm:cxn modelId="{8E995277-1A13-D046-9BC6-C3FDC8AADC6A}" type="presOf" srcId="{FDC9356B-5836-435E-BB19-C94DC8F3D3EF}" destId="{D63F150D-0E96-4C27-A427-95C317656D1D}" srcOrd="0" destOrd="0" presId="urn:microsoft.com/office/officeart/2005/8/layout/hierarchy2"/>
     <dgm:cxn modelId="{7857FD43-8862-3549-8CBA-049697BFB76C}" type="presOf" srcId="{B13E7694-BD7E-4ACD-8A25-288621413B33}" destId="{D36435EE-5DD9-4CB1-80E2-64E88C5269A2}" srcOrd="0" destOrd="0" presId="urn:microsoft.com/office/officeart/2005/8/layout/hierarchy2"/>
@@ -20313,8 +19348,8 @@
     <dgm:cxn modelId="{10820E9B-F692-4BF5-B197-3DDE2495C1CB}" srcId="{6EAA9C23-3A78-4C27-AAC9-504C071FA2D8}" destId="{913E8ED9-5793-4239-BAD8-A00A3159E04D}" srcOrd="0" destOrd="0" parTransId="{C72AA88C-4AEE-412B-ABBF-33D17A0AD941}" sibTransId="{E09A0026-5DBE-4A74-ADE4-A8C0FD11704F}"/>
     <dgm:cxn modelId="{BBB33381-9F40-4540-9B07-7CAFFD0B0CBA}" type="presOf" srcId="{3FE4910D-602C-4A72-BB9E-A3BE3A3A0E78}" destId="{F14A685D-1E0D-4B4F-8491-096DFB19D677}" srcOrd="1" destOrd="0" presId="urn:microsoft.com/office/officeart/2005/8/layout/hierarchy2"/>
     <dgm:cxn modelId="{621C43E4-4F1C-AF41-ABBD-861C837604C2}" type="presOf" srcId="{495223E1-057C-40FA-B321-DB15D7B7BF1E}" destId="{98EDA116-065D-473B-983B-F7A1A4E0692D}" srcOrd="0" destOrd="0" presId="urn:microsoft.com/office/officeart/2005/8/layout/hierarchy2"/>
+    <dgm:cxn modelId="{1C27F208-5CEC-C04E-A20A-81C4C4AED44F}" type="presOf" srcId="{597EB83F-9AF9-4A72-80A3-732912F27C6D}" destId="{D955C53B-B716-4B38-9366-F9DF3D076BCB}" srcOrd="0" destOrd="0" presId="urn:microsoft.com/office/officeart/2005/8/layout/hierarchy2"/>
     <dgm:cxn modelId="{1619DB57-1833-9741-8E9B-D641893AF85B}" type="presOf" srcId="{90721A67-6AD1-4A80-A90E-9D77E7AD4E6D}" destId="{2D8842D7-E959-42FA-BA94-C6E6A8D46F08}" srcOrd="0" destOrd="0" presId="urn:microsoft.com/office/officeart/2005/8/layout/hierarchy2"/>
-    <dgm:cxn modelId="{1C27F208-5CEC-C04E-A20A-81C4C4AED44F}" type="presOf" srcId="{597EB83F-9AF9-4A72-80A3-732912F27C6D}" destId="{D955C53B-B716-4B38-9366-F9DF3D076BCB}" srcOrd="0" destOrd="0" presId="urn:microsoft.com/office/officeart/2005/8/layout/hierarchy2"/>
     <dgm:cxn modelId="{5D66E035-8128-4BBA-84F0-1D671D2DE898}" srcId="{6EAA9C23-3A78-4C27-AAC9-504C071FA2D8}" destId="{9E6B55FE-E53C-49DC-B515-C2397BEC2CAB}" srcOrd="2" destOrd="0" parTransId="{F1D4A2FF-1ED4-48C6-8293-904F41872AF1}" sibTransId="{9DCC26EF-3D9C-4F2C-A2B6-405DE1FD371A}"/>
     <dgm:cxn modelId="{3A0A7BE1-97FF-2845-9169-B5B02B0A2E7F}" type="presOf" srcId="{0B7CF66D-0A27-42E3-AC6D-2DB726B0F1E6}" destId="{F84282DA-A190-4AE4-80A2-887CA41C8DE9}" srcOrd="0" destOrd="0" presId="urn:microsoft.com/office/officeart/2005/8/layout/hierarchy2"/>
     <dgm:cxn modelId="{4DBBF0CE-6778-904C-AB3A-8238D7E87F46}" type="presOf" srcId="{99F72719-26C5-43AC-9154-CEFFF5CEB37E}" destId="{A8464F86-5444-4B1D-8904-D5D84FB93A63}" srcOrd="0" destOrd="0" presId="urn:microsoft.com/office/officeart/2005/8/layout/hierarchy2"/>
@@ -21334,8 +20369,8 @@
     <dgm:cxn modelId="{6EDE94CB-2FD8-4843-BCA2-1E7B582D5634}" type="presOf" srcId="{86643E8D-F7CB-4F7B-B35A-FF26EACC433C}" destId="{419BEB18-32F6-4B18-9238-A8818FE634FC}" srcOrd="0" destOrd="0" presId="urn:microsoft.com/office/officeart/2005/8/layout/hierarchy2"/>
     <dgm:cxn modelId="{D4445B13-46F9-4298-8EF3-3D7743530902}" srcId="{D4D9B399-9B7F-46DA-97B2-FED098F5DA6B}" destId="{86643E8D-F7CB-4F7B-B35A-FF26EACC433C}" srcOrd="1" destOrd="0" parTransId="{5E47499F-6F41-4F22-A420-01A675CE6103}" sibTransId="{DB2EC02B-535E-4B00-9144-23BE3F31800E}"/>
     <dgm:cxn modelId="{F7306E05-AA55-7C43-BC0B-D0A394404316}" type="presOf" srcId="{C3D618C2-BF81-4220-A584-D841429B7058}" destId="{CA6C5886-D1D3-4819-90BD-4BAC8F1EE87D}" srcOrd="0" destOrd="0" presId="urn:microsoft.com/office/officeart/2005/8/layout/hierarchy2"/>
+    <dgm:cxn modelId="{EC3D52F1-3E97-1340-9DE4-5D227969E1C9}" type="presOf" srcId="{F20EDC0B-CCE5-4D9D-9982-89A201087390}" destId="{CAE1C8E1-FF9C-459C-820F-5A372E5B5202}" srcOrd="1" destOrd="0" presId="urn:microsoft.com/office/officeart/2005/8/layout/hierarchy2"/>
     <dgm:cxn modelId="{97C0D5E3-5D33-4645-838F-1F21169C2D71}" type="presOf" srcId="{83FAD934-5D5B-40FC-B3CA-D6105DE3D322}" destId="{19EBF599-727A-47CA-B105-7B4051DFB8C7}" srcOrd="1" destOrd="0" presId="urn:microsoft.com/office/officeart/2005/8/layout/hierarchy2"/>
-    <dgm:cxn modelId="{EC3D52F1-3E97-1340-9DE4-5D227969E1C9}" type="presOf" srcId="{F20EDC0B-CCE5-4D9D-9982-89A201087390}" destId="{CAE1C8E1-FF9C-459C-820F-5A372E5B5202}" srcOrd="1" destOrd="0" presId="urn:microsoft.com/office/officeart/2005/8/layout/hierarchy2"/>
     <dgm:cxn modelId="{1E4CF8A4-BD75-8F47-AE33-DCDC4DE087E8}" type="presOf" srcId="{139FABCB-F47A-4731-86FD-9DEB34D850B8}" destId="{AB7C6CD4-FF75-4E23-A8C3-0A2318DBB1D6}" srcOrd="0" destOrd="0" presId="urn:microsoft.com/office/officeart/2005/8/layout/hierarchy2"/>
     <dgm:cxn modelId="{C353768D-EED9-4E80-8091-56483B0ECF51}" srcId="{D4D9B399-9B7F-46DA-97B2-FED098F5DA6B}" destId="{C3D618C2-BF81-4220-A584-D841429B7058}" srcOrd="0" destOrd="0" parTransId="{BABCE05A-4544-49DE-A70D-EBD4C2932AA1}" sibTransId="{C88A3667-CC99-4312-8DC1-79D7EC0A2D9C}"/>
     <dgm:cxn modelId="{CD688725-DE90-4245-A4AA-E82D2275B325}" srcId="{45CDA3C7-8713-4369-838A-8B5F475DA36B}" destId="{DC7A1CA0-5D34-4F3B-A580-15CFD66EA796}" srcOrd="2" destOrd="0" parTransId="{753D8466-5B43-4022-9EA6-80697AD791EF}" sibTransId="{93D5BA25-8BAF-4D7D-969F-34AFD1EF368C}"/>
@@ -21371,8 +20406,8 @@
     <dgm:cxn modelId="{96C6A9B5-7C0D-453A-8D3D-838B1E47CC7C}" srcId="{45CDA3C7-8713-4369-838A-8B5F475DA36B}" destId="{8B8178A4-03D0-4F83-88CD-9E6E781603E6}" srcOrd="0" destOrd="0" parTransId="{50BC2FEF-90AA-4887-A217-BCE929A4632A}" sibTransId="{0B865DCC-B624-40ED-970E-B677A52C4467}"/>
     <dgm:cxn modelId="{7B2E1EEF-0E1F-1346-B83F-EB7C9BBE97B1}" type="presOf" srcId="{BABCE05A-4544-49DE-A70D-EBD4C2932AA1}" destId="{B4361C68-E191-4E89-B0BD-BAD091626B5B}" srcOrd="0" destOrd="0" presId="urn:microsoft.com/office/officeart/2005/8/layout/hierarchy2"/>
     <dgm:cxn modelId="{E8084755-C0AD-EE48-969F-1631F4429E5D}" type="presOf" srcId="{50BC2FEF-90AA-4887-A217-BCE929A4632A}" destId="{9F0B1A31-63BD-41F6-82FC-F5574A92E909}" srcOrd="1" destOrd="0" presId="urn:microsoft.com/office/officeart/2005/8/layout/hierarchy2"/>
+    <dgm:cxn modelId="{8F72DF86-8489-8644-97E1-68FA5706A652}" type="presOf" srcId="{7B2890D2-36E9-4029-898C-FC7E72272380}" destId="{497DB5E4-8EF3-40EA-9803-E80F51F19C35}" srcOrd="0" destOrd="0" presId="urn:microsoft.com/office/officeart/2005/8/layout/hierarchy2"/>
     <dgm:cxn modelId="{D7618871-2F45-BB48-80D0-408C36C283A6}" type="presOf" srcId="{83FAD934-5D5B-40FC-B3CA-D6105DE3D322}" destId="{8F195852-041E-423A-B5DF-8945941EB406}" srcOrd="0" destOrd="0" presId="urn:microsoft.com/office/officeart/2005/8/layout/hierarchy2"/>
-    <dgm:cxn modelId="{8F72DF86-8489-8644-97E1-68FA5706A652}" type="presOf" srcId="{7B2890D2-36E9-4029-898C-FC7E72272380}" destId="{497DB5E4-8EF3-40EA-9803-E80F51F19C35}" srcOrd="0" destOrd="0" presId="urn:microsoft.com/office/officeart/2005/8/layout/hierarchy2"/>
     <dgm:cxn modelId="{4BDB5E21-18FF-4848-8CD2-AE783D65D6E7}" type="presParOf" srcId="{BE306FCD-9806-4F30-B3B1-CA273857349C}" destId="{BC89B9CD-5E6C-4475-ADF6-F7C2D7A5A353}" srcOrd="0" destOrd="0" presId="urn:microsoft.com/office/officeart/2005/8/layout/hierarchy2"/>
     <dgm:cxn modelId="{28760553-D049-8249-A768-F6405E88654C}" type="presParOf" srcId="{BC89B9CD-5E6C-4475-ADF6-F7C2D7A5A353}" destId="{6E6D9CAD-33D1-4ABE-986B-53D6D631EB94}" srcOrd="0" destOrd="0" presId="urn:microsoft.com/office/officeart/2005/8/layout/hierarchy2"/>
     <dgm:cxn modelId="{19F95F2B-6977-0243-8AD4-A2303A9B02FD}" type="presParOf" srcId="{BC89B9CD-5E6C-4475-ADF6-F7C2D7A5A353}" destId="{47C7FA5F-116D-41D5-BE1E-63389D526519}" srcOrd="1" destOrd="0" presId="urn:microsoft.com/office/officeart/2005/8/layout/hierarchy2"/>
@@ -27849,7 +26884,7 @@
 </file>
 
 <file path=customXml/itemProps3.xml><?xml version="1.0" encoding="utf-8"?>
-<ds:datastoreItem xmlns:ds="http://schemas.openxmlformats.org/officeDocument/2006/customXml" ds:itemID="{A50C2B32-055F-5948-945B-74C627E73418}">
+<ds:datastoreItem xmlns:ds="http://schemas.openxmlformats.org/officeDocument/2006/customXml" ds:itemID="{AA35B2B1-0E76-4983-8785-3DB62875ABAA}">
   <ds:schemaRefs>
     <ds:schemaRef ds:uri="http://schemas.openxmlformats.org/officeDocument/2006/bibliography"/>
   </ds:schemaRefs>

</xml_diff>